<commit_message>
Adjusting FL Frameworks Literature Review.
</commit_message>
<xml_diff>
--- a/FederatedLearningReport.docx
+++ b/FederatedLearningReport.docx
@@ -503,7 +503,7 @@
       <w:pPr>
         <w:pStyle w:val="Heading1"/>
       </w:pPr>
-      <w:bookmarkStart w:id="0" w:name="_Toc172495928"/>
+      <w:bookmarkStart w:id="0" w:name="_Toc172575112"/>
       <w:r>
         <w:lastRenderedPageBreak/>
         <w:t>Abstract</w:t>
@@ -1141,7 +1141,7 @@
           <w:r>
             <w:fldChar w:fldCharType="separate"/>
           </w:r>
-          <w:hyperlink w:anchor="_Toc172495928" w:history="1">
+          <w:hyperlink w:anchor="_Toc172575112" w:history="1">
             <w:r>
               <w:rPr>
                 <w:rStyle w:val="Hyperlink"/>
@@ -1168,7 +1168,7 @@
                 <w:noProof/>
                 <w:webHidden/>
               </w:rPr>
-              <w:instrText xml:space="preserve"> PAGEREF _Toc172495928 \h </w:instrText>
+              <w:instrText xml:space="preserve"> PAGEREF _Toc172575112 \h </w:instrText>
             </w:r>
             <w:r>
               <w:rPr>
@@ -1215,7 +1215,7 @@
               <w14:ligatures w14:val="standardContextual"/>
             </w:rPr>
           </w:pPr>
-          <w:hyperlink w:anchor="_Toc172495929" w:history="1">
+          <w:hyperlink w:anchor="_Toc172575113" w:history="1">
             <w:r>
               <w:rPr>
                 <w:rStyle w:val="Hyperlink"/>
@@ -1242,7 +1242,7 @@
                 <w:noProof/>
                 <w:webHidden/>
               </w:rPr>
-              <w:instrText xml:space="preserve"> PAGEREF _Toc172495929 \h </w:instrText>
+              <w:instrText xml:space="preserve"> PAGEREF _Toc172575113 \h </w:instrText>
             </w:r>
             <w:r>
               <w:rPr>
@@ -1289,7 +1289,7 @@
               <w14:ligatures w14:val="standardContextual"/>
             </w:rPr>
           </w:pPr>
-          <w:hyperlink w:anchor="_Toc172495930" w:history="1">
+          <w:hyperlink w:anchor="_Toc172575114" w:history="1">
             <w:r>
               <w:rPr>
                 <w:rStyle w:val="Hyperlink"/>
@@ -1316,7 +1316,7 @@
                 <w:noProof/>
                 <w:webHidden/>
               </w:rPr>
-              <w:instrText xml:space="preserve"> PAGEREF _Toc172495930 \h </w:instrText>
+              <w:instrText xml:space="preserve"> PAGEREF _Toc172575114 \h </w:instrText>
             </w:r>
             <w:r>
               <w:rPr>
@@ -1363,7 +1363,7 @@
               <w14:ligatures w14:val="standardContextual"/>
             </w:rPr>
           </w:pPr>
-          <w:hyperlink w:anchor="_Toc172495931" w:history="1">
+          <w:hyperlink w:anchor="_Toc172575115" w:history="1">
             <w:r>
               <w:rPr>
                 <w:rStyle w:val="Hyperlink"/>
@@ -1390,7 +1390,7 @@
                 <w:noProof/>
                 <w:webHidden/>
               </w:rPr>
-              <w:instrText xml:space="preserve"> PAGEREF _Toc172495931 \h </w:instrText>
+              <w:instrText xml:space="preserve"> PAGEREF _Toc172575115 \h </w:instrText>
             </w:r>
             <w:r>
               <w:rPr>
@@ -1437,7 +1437,7 @@
               <w14:ligatures w14:val="standardContextual"/>
             </w:rPr>
           </w:pPr>
-          <w:hyperlink w:anchor="_Toc172495932" w:history="1">
+          <w:hyperlink w:anchor="_Toc172575116" w:history="1">
             <w:r>
               <w:rPr>
                 <w:rStyle w:val="Hyperlink"/>
@@ -1484,7 +1484,7 @@
                 <w:noProof/>
                 <w:webHidden/>
               </w:rPr>
-              <w:instrText xml:space="preserve"> PAGEREF _Toc172495932 \h </w:instrText>
+              <w:instrText xml:space="preserve"> PAGEREF _Toc172575116 \h </w:instrText>
             </w:r>
             <w:r>
               <w:rPr>
@@ -1532,7 +1532,7 @@
               <w14:ligatures w14:val="standardContextual"/>
             </w:rPr>
           </w:pPr>
-          <w:hyperlink w:anchor="_Toc172495933" w:history="1">
+          <w:hyperlink w:anchor="_Toc172575117" w:history="1">
             <w:r>
               <w:rPr>
                 <w:rStyle w:val="Hyperlink"/>
@@ -1581,7 +1581,7 @@
                 <w:noProof/>
                 <w:webHidden/>
               </w:rPr>
-              <w:instrText xml:space="preserve"> PAGEREF _Toc172495933 \h </w:instrText>
+              <w:instrText xml:space="preserve"> PAGEREF _Toc172575117 \h </w:instrText>
             </w:r>
             <w:r>
               <w:rPr>
@@ -1629,7 +1629,7 @@
               <w14:ligatures w14:val="standardContextual"/>
             </w:rPr>
           </w:pPr>
-          <w:hyperlink w:anchor="_Toc172495934" w:history="1">
+          <w:hyperlink w:anchor="_Toc172575118" w:history="1">
             <w:r>
               <w:rPr>
                 <w:rStyle w:val="Hyperlink"/>
@@ -1678,7 +1678,7 @@
                 <w:noProof/>
                 <w:webHidden/>
               </w:rPr>
-              <w:instrText xml:space="preserve"> PAGEREF _Toc172495934 \h </w:instrText>
+              <w:instrText xml:space="preserve"> PAGEREF _Toc172575118 \h </w:instrText>
             </w:r>
             <w:r>
               <w:rPr>
@@ -1726,7 +1726,7 @@
               <w14:ligatures w14:val="standardContextual"/>
             </w:rPr>
           </w:pPr>
-          <w:hyperlink w:anchor="_Toc172495935" w:history="1">
+          <w:hyperlink w:anchor="_Toc172575119" w:history="1">
             <w:r>
               <w:rPr>
                 <w:rStyle w:val="Hyperlink"/>
@@ -1775,7 +1775,7 @@
                 <w:noProof/>
                 <w:webHidden/>
               </w:rPr>
-              <w:instrText xml:space="preserve"> PAGEREF _Toc172495935 \h </w:instrText>
+              <w:instrText xml:space="preserve"> PAGEREF _Toc172575119 \h </w:instrText>
             </w:r>
             <w:r>
               <w:rPr>
@@ -1822,7 +1822,7 @@
               <w14:ligatures w14:val="standardContextual"/>
             </w:rPr>
           </w:pPr>
-          <w:hyperlink w:anchor="_Toc172495936" w:history="1">
+          <w:hyperlink w:anchor="_Toc172575120" w:history="1">
             <w:r>
               <w:rPr>
                 <w:rStyle w:val="Hyperlink"/>
@@ -1869,7 +1869,7 @@
                 <w:noProof/>
                 <w:webHidden/>
               </w:rPr>
-              <w:instrText xml:space="preserve"> PAGEREF _Toc172495936 \h </w:instrText>
+              <w:instrText xml:space="preserve"> PAGEREF _Toc172575120 \h </w:instrText>
             </w:r>
             <w:r>
               <w:rPr>
@@ -1917,7 +1917,7 @@
               <w14:ligatures w14:val="standardContextual"/>
             </w:rPr>
           </w:pPr>
-          <w:hyperlink w:anchor="_Toc172495937" w:history="1">
+          <w:hyperlink w:anchor="_Toc172575121" w:history="1">
             <w:r>
               <w:rPr>
                 <w:rStyle w:val="Hyperlink"/>
@@ -1966,7 +1966,7 @@
                 <w:noProof/>
                 <w:webHidden/>
               </w:rPr>
-              <w:instrText xml:space="preserve"> PAGEREF _Toc172495937 \h </w:instrText>
+              <w:instrText xml:space="preserve"> PAGEREF _Toc172575121 \h </w:instrText>
             </w:r>
             <w:r>
               <w:rPr>
@@ -2014,7 +2014,7 @@
               <w14:ligatures w14:val="standardContextual"/>
             </w:rPr>
           </w:pPr>
-          <w:hyperlink w:anchor="_Toc172495938" w:history="1">
+          <w:hyperlink w:anchor="_Toc172575122" w:history="1">
             <w:r>
               <w:rPr>
                 <w:rStyle w:val="Hyperlink"/>
@@ -2063,7 +2063,7 @@
                 <w:noProof/>
                 <w:webHidden/>
               </w:rPr>
-              <w:instrText xml:space="preserve"> PAGEREF _Toc172495938 \h </w:instrText>
+              <w:instrText xml:space="preserve"> PAGEREF _Toc172575122 \h </w:instrText>
             </w:r>
             <w:r>
               <w:rPr>
@@ -2110,7 +2110,7 @@
               <w14:ligatures w14:val="standardContextual"/>
             </w:rPr>
           </w:pPr>
-          <w:hyperlink w:anchor="_Toc172495939" w:history="1">
+          <w:hyperlink w:anchor="_Toc172575123" w:history="1">
             <w:r>
               <w:rPr>
                 <w:rStyle w:val="Hyperlink"/>
@@ -2159,7 +2159,7 @@
                 <w:noProof/>
                 <w:webHidden/>
               </w:rPr>
-              <w:instrText xml:space="preserve"> PAGEREF _Toc172495939 \h </w:instrText>
+              <w:instrText xml:space="preserve"> PAGEREF _Toc172575123 \h </w:instrText>
             </w:r>
             <w:r>
               <w:rPr>
@@ -2206,7 +2206,7 @@
               <w14:ligatures w14:val="standardContextual"/>
             </w:rPr>
           </w:pPr>
-          <w:hyperlink w:anchor="_Toc172495940" w:history="1">
+          <w:hyperlink w:anchor="_Toc172575124" w:history="1">
             <w:r>
               <w:rPr>
                 <w:rStyle w:val="Hyperlink"/>
@@ -2255,7 +2255,7 @@
                 <w:noProof/>
                 <w:webHidden/>
               </w:rPr>
-              <w:instrText xml:space="preserve"> PAGEREF _Toc172495940 \h </w:instrText>
+              <w:instrText xml:space="preserve"> PAGEREF _Toc172575124 \h </w:instrText>
             </w:r>
             <w:r>
               <w:rPr>
@@ -2303,7 +2303,7 @@
               <w14:ligatures w14:val="standardContextual"/>
             </w:rPr>
           </w:pPr>
-          <w:hyperlink w:anchor="_Toc172495941" w:history="1">
+          <w:hyperlink w:anchor="_Toc172575125" w:history="1">
             <w:r>
               <w:rPr>
                 <w:rStyle w:val="Hyperlink"/>
@@ -2352,7 +2352,7 @@
                 <w:noProof/>
                 <w:webHidden/>
               </w:rPr>
-              <w:instrText xml:space="preserve"> PAGEREF _Toc172495941 \h </w:instrText>
+              <w:instrText xml:space="preserve"> PAGEREF _Toc172575125 \h </w:instrText>
             </w:r>
             <w:r>
               <w:rPr>
@@ -2399,7 +2399,7 @@
               <w14:ligatures w14:val="standardContextual"/>
             </w:rPr>
           </w:pPr>
-          <w:hyperlink w:anchor="_Toc172495942" w:history="1">
+          <w:hyperlink w:anchor="_Toc172575126" w:history="1">
             <w:r>
               <w:rPr>
                 <w:rStyle w:val="Hyperlink"/>
@@ -2448,7 +2448,7 @@
                 <w:noProof/>
                 <w:webHidden/>
               </w:rPr>
-              <w:instrText xml:space="preserve"> PAGEREF _Toc172495942 \h </w:instrText>
+              <w:instrText xml:space="preserve"> PAGEREF _Toc172575126 \h </w:instrText>
             </w:r>
             <w:r>
               <w:rPr>
@@ -2495,7 +2495,7 @@
               <w14:ligatures w14:val="standardContextual"/>
             </w:rPr>
           </w:pPr>
-          <w:hyperlink w:anchor="_Toc172495943" w:history="1">
+          <w:hyperlink w:anchor="_Toc172575127" w:history="1">
             <w:r>
               <w:rPr>
                 <w:rStyle w:val="Hyperlink"/>
@@ -2544,7 +2544,7 @@
                 <w:noProof/>
                 <w:webHidden/>
               </w:rPr>
-              <w:instrText xml:space="preserve"> PAGEREF _Toc172495943 \h </w:instrText>
+              <w:instrText xml:space="preserve"> PAGEREF _Toc172575127 \h </w:instrText>
             </w:r>
             <w:r>
               <w:rPr>
@@ -2591,7 +2591,7 @@
               <w14:ligatures w14:val="standardContextual"/>
             </w:rPr>
           </w:pPr>
-          <w:hyperlink w:anchor="_Toc172495944" w:history="1">
+          <w:hyperlink w:anchor="_Toc172575128" w:history="1">
             <w:r>
               <w:rPr>
                 <w:rStyle w:val="Hyperlink"/>
@@ -2640,7 +2640,7 @@
                 <w:noProof/>
                 <w:webHidden/>
               </w:rPr>
-              <w:instrText xml:space="preserve"> PAGEREF _Toc172495944 \h </w:instrText>
+              <w:instrText xml:space="preserve"> PAGEREF _Toc172575128 \h </w:instrText>
             </w:r>
             <w:r>
               <w:rPr>
@@ -2688,7 +2688,7 @@
               <w14:ligatures w14:val="standardContextual"/>
             </w:rPr>
           </w:pPr>
-          <w:hyperlink w:anchor="_Toc172495945" w:history="1">
+          <w:hyperlink w:anchor="_Toc172575129" w:history="1">
             <w:r>
               <w:rPr>
                 <w:rStyle w:val="Hyperlink"/>
@@ -2737,7 +2737,7 @@
                 <w:noProof/>
                 <w:webHidden/>
               </w:rPr>
-              <w:instrText xml:space="preserve"> PAGEREF _Toc172495945 \h </w:instrText>
+              <w:instrText xml:space="preserve"> PAGEREF _Toc172575129 \h </w:instrText>
             </w:r>
             <w:r>
               <w:rPr>
@@ -2784,7 +2784,7 @@
               <w14:ligatures w14:val="standardContextual"/>
             </w:rPr>
           </w:pPr>
-          <w:hyperlink w:anchor="_Toc172495946" w:history="1">
+          <w:hyperlink w:anchor="_Toc172575130" w:history="1">
             <w:r>
               <w:rPr>
                 <w:rStyle w:val="Hyperlink"/>
@@ -2846,7 +2846,7 @@
                 <w:noProof/>
                 <w:webHidden/>
               </w:rPr>
-              <w:instrText xml:space="preserve"> PAGEREF _Toc172495946 \h </w:instrText>
+              <w:instrText xml:space="preserve"> PAGEREF _Toc172575130 \h </w:instrText>
             </w:r>
             <w:r>
               <w:rPr>
@@ -2894,7 +2894,7 @@
               <w14:ligatures w14:val="standardContextual"/>
             </w:rPr>
           </w:pPr>
-          <w:hyperlink w:anchor="_Toc172495947" w:history="1">
+          <w:hyperlink w:anchor="_Toc172575131" w:history="1">
             <w:r>
               <w:rPr>
                 <w:rStyle w:val="Hyperlink"/>
@@ -2943,7 +2943,7 @@
                 <w:noProof/>
                 <w:webHidden/>
               </w:rPr>
-              <w:instrText xml:space="preserve"> PAGEREF _Toc172495947 \h </w:instrText>
+              <w:instrText xml:space="preserve"> PAGEREF _Toc172575131 \h </w:instrText>
             </w:r>
             <w:r>
               <w:rPr>
@@ -2990,7 +2990,7 @@
               <w14:ligatures w14:val="standardContextual"/>
             </w:rPr>
           </w:pPr>
-          <w:hyperlink w:anchor="_Toc172495948" w:history="1">
+          <w:hyperlink w:anchor="_Toc172575132" w:history="1">
             <w:r>
               <w:rPr>
                 <w:rStyle w:val="Hyperlink"/>
@@ -3018,7 +3018,7 @@
                 <w:rStyle w:val="Hyperlink"/>
                 <w:noProof/>
               </w:rPr>
-              <w:t>TensorFlow Federated, Flower, EasyFL, IBM Federated Learning and FLGo</w:t>
+              <w:t>PySyft, FATE, Flower FedML and TensorFlow Federated</w:t>
             </w:r>
             <w:r>
               <w:rPr>
@@ -3039,7 +3039,7 @@
                 <w:noProof/>
                 <w:webHidden/>
               </w:rPr>
-              <w:instrText xml:space="preserve"> PAGEREF _Toc172495948 \h </w:instrText>
+              <w:instrText xml:space="preserve"> PAGEREF _Toc172575132 \h </w:instrText>
             </w:r>
             <w:r>
               <w:rPr>
@@ -3059,7 +3059,7 @@
                 <w:noProof/>
                 <w:webHidden/>
               </w:rPr>
-              <w:t>14</w:t>
+              <w:t>15</w:t>
             </w:r>
             <w:r>
               <w:rPr>
@@ -3086,7 +3086,7 @@
               <w14:ligatures w14:val="standardContextual"/>
             </w:rPr>
           </w:pPr>
-          <w:hyperlink w:anchor="_Toc172495949" w:history="1">
+          <w:hyperlink w:anchor="_Toc172575133" w:history="1">
             <w:r>
               <w:rPr>
                 <w:rStyle w:val="Hyperlink"/>
@@ -3114,7 +3114,7 @@
                 <w:rStyle w:val="Hyperlink"/>
                 <w:noProof/>
               </w:rPr>
-              <w:t>OpenFL, PySyft, MLbase, FATE-LLM, SecureBoost, Personalised Federated Learning and Flint</w:t>
+              <w:t>OpenFL, NVIDIA, PaddleFL, Substra and FLGo</w:t>
             </w:r>
             <w:r>
               <w:rPr>
@@ -3135,7 +3135,7 @@
                 <w:noProof/>
                 <w:webHidden/>
               </w:rPr>
-              <w:instrText xml:space="preserve"> PAGEREF _Toc172495949 \h </w:instrText>
+              <w:instrText xml:space="preserve"> PAGEREF _Toc172575133 \h </w:instrText>
             </w:r>
             <w:r>
               <w:rPr>
@@ -3155,7 +3155,7 @@
                 <w:noProof/>
                 <w:webHidden/>
               </w:rPr>
-              <w:t>16</w:t>
+              <w:t>15</w:t>
             </w:r>
             <w:r>
               <w:rPr>
@@ -3182,7 +3182,7 @@
               <w14:ligatures w14:val="standardContextual"/>
             </w:rPr>
           </w:pPr>
-          <w:hyperlink w:anchor="_Toc172495950" w:history="1">
+          <w:hyperlink w:anchor="_Toc172575134" w:history="1">
             <w:r>
               <w:rPr>
                 <w:rStyle w:val="Hyperlink"/>
@@ -3231,7 +3231,7 @@
                 <w:noProof/>
                 <w:webHidden/>
               </w:rPr>
-              <w:instrText xml:space="preserve"> PAGEREF _Toc172495950 \h </w:instrText>
+              <w:instrText xml:space="preserve"> PAGEREF _Toc172575134 \h </w:instrText>
             </w:r>
             <w:r>
               <w:rPr>
@@ -3279,7 +3279,7 @@
               <w14:ligatures w14:val="standardContextual"/>
             </w:rPr>
           </w:pPr>
-          <w:hyperlink w:anchor="_Toc172495951" w:history="1">
+          <w:hyperlink w:anchor="_Toc172575135" w:history="1">
             <w:r>
               <w:rPr>
                 <w:rStyle w:val="Hyperlink"/>
@@ -3328,7 +3328,7 @@
                 <w:noProof/>
                 <w:webHidden/>
               </w:rPr>
-              <w:instrText xml:space="preserve"> PAGEREF _Toc172495951 \h </w:instrText>
+              <w:instrText xml:space="preserve"> PAGEREF _Toc172575135 \h </w:instrText>
             </w:r>
             <w:r>
               <w:rPr>
@@ -3375,7 +3375,7 @@
               <w14:ligatures w14:val="standardContextual"/>
             </w:rPr>
           </w:pPr>
-          <w:hyperlink w:anchor="_Toc172495952" w:history="1">
+          <w:hyperlink w:anchor="_Toc172575136" w:history="1">
             <w:r>
               <w:rPr>
                 <w:rStyle w:val="Hyperlink"/>
@@ -3424,7 +3424,7 @@
                 <w:noProof/>
                 <w:webHidden/>
               </w:rPr>
-              <w:instrText xml:space="preserve"> PAGEREF _Toc172495952 \h </w:instrText>
+              <w:instrText xml:space="preserve"> PAGEREF _Toc172575136 \h </w:instrText>
             </w:r>
             <w:r>
               <w:rPr>
@@ -3472,7 +3472,7 @@
               <w14:ligatures w14:val="standardContextual"/>
             </w:rPr>
           </w:pPr>
-          <w:hyperlink w:anchor="_Toc172495953" w:history="1">
+          <w:hyperlink w:anchor="_Toc172575137" w:history="1">
             <w:r>
               <w:rPr>
                 <w:rStyle w:val="Hyperlink"/>
@@ -3521,7 +3521,7 @@
                 <w:noProof/>
                 <w:webHidden/>
               </w:rPr>
-              <w:instrText xml:space="preserve"> PAGEREF _Toc172495953 \h </w:instrText>
+              <w:instrText xml:space="preserve"> PAGEREF _Toc172575137 \h </w:instrText>
             </w:r>
             <w:r>
               <w:rPr>
@@ -3569,7 +3569,7 @@
               <w14:ligatures w14:val="standardContextual"/>
             </w:rPr>
           </w:pPr>
-          <w:hyperlink w:anchor="_Toc172495954" w:history="1">
+          <w:hyperlink w:anchor="_Toc172575138" w:history="1">
             <w:r>
               <w:rPr>
                 <w:rStyle w:val="Hyperlink"/>
@@ -3618,7 +3618,7 @@
                 <w:noProof/>
                 <w:webHidden/>
               </w:rPr>
-              <w:instrText xml:space="preserve"> PAGEREF _Toc172495954 \h </w:instrText>
+              <w:instrText xml:space="preserve"> PAGEREF _Toc172575138 \h </w:instrText>
             </w:r>
             <w:r>
               <w:rPr>
@@ -3665,7 +3665,7 @@
               <w14:ligatures w14:val="standardContextual"/>
             </w:rPr>
           </w:pPr>
-          <w:hyperlink w:anchor="_Toc172495955" w:history="1">
+          <w:hyperlink w:anchor="_Toc172575139" w:history="1">
             <w:r>
               <w:rPr>
                 <w:rStyle w:val="Hyperlink"/>
@@ -3714,7 +3714,7 @@
                 <w:noProof/>
                 <w:webHidden/>
               </w:rPr>
-              <w:instrText xml:space="preserve"> PAGEREF _Toc172495955 \h </w:instrText>
+              <w:instrText xml:space="preserve"> PAGEREF _Toc172575139 \h </w:instrText>
             </w:r>
             <w:r>
               <w:rPr>
@@ -3762,7 +3762,7 @@
               <w14:ligatures w14:val="standardContextual"/>
             </w:rPr>
           </w:pPr>
-          <w:hyperlink w:anchor="_Toc172495956" w:history="1">
+          <w:hyperlink w:anchor="_Toc172575140" w:history="1">
             <w:r>
               <w:rPr>
                 <w:rStyle w:val="Hyperlink"/>
@@ -3811,7 +3811,7 @@
                 <w:noProof/>
                 <w:webHidden/>
               </w:rPr>
-              <w:instrText xml:space="preserve"> PAGEREF _Toc172495956 \h </w:instrText>
+              <w:instrText xml:space="preserve"> PAGEREF _Toc172575140 \h </w:instrText>
             </w:r>
             <w:r>
               <w:rPr>
@@ -3859,7 +3859,7 @@
               <w14:ligatures w14:val="standardContextual"/>
             </w:rPr>
           </w:pPr>
-          <w:hyperlink w:anchor="_Toc172495957" w:history="1">
+          <w:hyperlink w:anchor="_Toc172575141" w:history="1">
             <w:r>
               <w:rPr>
                 <w:rStyle w:val="Hyperlink"/>
@@ -3908,7 +3908,7 @@
                 <w:noProof/>
                 <w:webHidden/>
               </w:rPr>
-              <w:instrText xml:space="preserve"> PAGEREF _Toc172495957 \h </w:instrText>
+              <w:instrText xml:space="preserve"> PAGEREF _Toc172575141 \h </w:instrText>
             </w:r>
             <w:r>
               <w:rPr>
@@ -3955,7 +3955,7 @@
               <w14:ligatures w14:val="standardContextual"/>
             </w:rPr>
           </w:pPr>
-          <w:hyperlink w:anchor="_Toc172495958" w:history="1">
+          <w:hyperlink w:anchor="_Toc172575142" w:history="1">
             <w:r>
               <w:rPr>
                 <w:rStyle w:val="Hyperlink"/>
@@ -4002,7 +4002,7 @@
                 <w:noProof/>
                 <w:webHidden/>
               </w:rPr>
-              <w:instrText xml:space="preserve"> PAGEREF _Toc172495958 \h </w:instrText>
+              <w:instrText xml:space="preserve"> PAGEREF _Toc172575142 \h </w:instrText>
             </w:r>
             <w:r>
               <w:rPr>
@@ -4049,7 +4049,7 @@
               <w14:ligatures w14:val="standardContextual"/>
             </w:rPr>
           </w:pPr>
-          <w:hyperlink w:anchor="_Toc172495959" w:history="1">
+          <w:hyperlink w:anchor="_Toc172575143" w:history="1">
             <w:r>
               <w:rPr>
                 <w:rStyle w:val="Hyperlink"/>
@@ -4111,7 +4111,7 @@
                 <w:noProof/>
                 <w:webHidden/>
               </w:rPr>
-              <w:instrText xml:space="preserve"> PAGEREF _Toc172495959 \h </w:instrText>
+              <w:instrText xml:space="preserve"> PAGEREF _Toc172575143 \h </w:instrText>
             </w:r>
             <w:r>
               <w:rPr>
@@ -4159,7 +4159,7 @@
               <w14:ligatures w14:val="standardContextual"/>
             </w:rPr>
           </w:pPr>
-          <w:hyperlink w:anchor="_Toc172495960" w:history="1">
+          <w:hyperlink w:anchor="_Toc172575144" w:history="1">
             <w:r>
               <w:rPr>
                 <w:rStyle w:val="Hyperlink"/>
@@ -4223,7 +4223,7 @@
                 <w:noProof/>
                 <w:webHidden/>
               </w:rPr>
-              <w:instrText xml:space="preserve"> PAGEREF _Toc172495960 \h </w:instrText>
+              <w:instrText xml:space="preserve"> PAGEREF _Toc172575144 \h </w:instrText>
             </w:r>
             <w:r>
               <w:rPr>
@@ -4271,7 +4271,7 @@
               <w14:ligatures w14:val="standardContextual"/>
             </w:rPr>
           </w:pPr>
-          <w:hyperlink w:anchor="_Toc172495961" w:history="1">
+          <w:hyperlink w:anchor="_Toc172575145" w:history="1">
             <w:r>
               <w:rPr>
                 <w:rStyle w:val="Hyperlink"/>
@@ -4350,7 +4350,7 @@
                 <w:noProof/>
                 <w:webHidden/>
               </w:rPr>
-              <w:instrText xml:space="preserve"> PAGEREF _Toc172495961 \h </w:instrText>
+              <w:instrText xml:space="preserve"> PAGEREF _Toc172575145 \h </w:instrText>
             </w:r>
             <w:r>
               <w:rPr>
@@ -4398,7 +4398,7 @@
               <w14:ligatures w14:val="standardContextual"/>
             </w:rPr>
           </w:pPr>
-          <w:hyperlink w:anchor="_Toc172495962" w:history="1">
+          <w:hyperlink w:anchor="_Toc172575146" w:history="1">
             <w:r>
               <w:rPr>
                 <w:rStyle w:val="Hyperlink"/>
@@ -4462,7 +4462,7 @@
                 <w:noProof/>
                 <w:webHidden/>
               </w:rPr>
-              <w:instrText xml:space="preserve"> PAGEREF _Toc172495962 \h </w:instrText>
+              <w:instrText xml:space="preserve"> PAGEREF _Toc172575146 \h </w:instrText>
             </w:r>
             <w:r>
               <w:rPr>
@@ -4510,7 +4510,7 @@
               <w14:ligatures w14:val="standardContextual"/>
             </w:rPr>
           </w:pPr>
-          <w:hyperlink w:anchor="_Toc172495963" w:history="1">
+          <w:hyperlink w:anchor="_Toc172575147" w:history="1">
             <w:r>
               <w:rPr>
                 <w:rStyle w:val="Hyperlink"/>
@@ -4567,7 +4567,7 @@
                 <w:noProof/>
                 <w:webHidden/>
               </w:rPr>
-              <w:instrText xml:space="preserve"> PAGEREF _Toc172495963 \h </w:instrText>
+              <w:instrText xml:space="preserve"> PAGEREF _Toc172575147 \h </w:instrText>
             </w:r>
             <w:r>
               <w:rPr>
@@ -4615,7 +4615,7 @@
               <w14:ligatures w14:val="standardContextual"/>
             </w:rPr>
           </w:pPr>
-          <w:hyperlink w:anchor="_Toc172495964" w:history="1">
+          <w:hyperlink w:anchor="_Toc172575148" w:history="1">
             <w:r>
               <w:rPr>
                 <w:rStyle w:val="Hyperlink"/>
@@ -4665,7 +4665,7 @@
                 <w:noProof/>
                 <w:webHidden/>
               </w:rPr>
-              <w:instrText xml:space="preserve"> PAGEREF _Toc172495964 \h </w:instrText>
+              <w:instrText xml:space="preserve"> PAGEREF _Toc172575148 \h </w:instrText>
             </w:r>
             <w:r>
               <w:rPr>
@@ -4713,7 +4713,7 @@
               <w14:ligatures w14:val="standardContextual"/>
             </w:rPr>
           </w:pPr>
-          <w:hyperlink w:anchor="_Toc172495965" w:history="1">
+          <w:hyperlink w:anchor="_Toc172575149" w:history="1">
             <w:r>
               <w:rPr>
                 <w:rStyle w:val="Hyperlink"/>
@@ -4763,7 +4763,7 @@
                 <w:noProof/>
                 <w:webHidden/>
               </w:rPr>
-              <w:instrText xml:space="preserve"> PAGEREF _Toc172495965 \h </w:instrText>
+              <w:instrText xml:space="preserve"> PAGEREF _Toc172575149 \h </w:instrText>
             </w:r>
             <w:r>
               <w:rPr>
@@ -4810,7 +4810,7 @@
               <w14:ligatures w14:val="standardContextual"/>
             </w:rPr>
           </w:pPr>
-          <w:hyperlink w:anchor="_Toc172495966" w:history="1">
+          <w:hyperlink w:anchor="_Toc172575150" w:history="1">
             <w:r>
               <w:rPr>
                 <w:rStyle w:val="Hyperlink"/>
@@ -4857,7 +4857,7 @@
                 <w:noProof/>
                 <w:webHidden/>
               </w:rPr>
-              <w:instrText xml:space="preserve"> PAGEREF _Toc172495966 \h </w:instrText>
+              <w:instrText xml:space="preserve"> PAGEREF _Toc172575150 \h </w:instrText>
             </w:r>
             <w:r>
               <w:rPr>
@@ -4905,7 +4905,7 @@
               <w14:ligatures w14:val="standardContextual"/>
             </w:rPr>
           </w:pPr>
-          <w:hyperlink w:anchor="_Toc172495967" w:history="1">
+          <w:hyperlink w:anchor="_Toc172575151" w:history="1">
             <w:r>
               <w:rPr>
                 <w:rStyle w:val="Hyperlink"/>
@@ -4969,7 +4969,7 @@
                 <w:noProof/>
                 <w:webHidden/>
               </w:rPr>
-              <w:instrText xml:space="preserve"> PAGEREF _Toc172495967 \h </w:instrText>
+              <w:instrText xml:space="preserve"> PAGEREF _Toc172575151 \h </w:instrText>
             </w:r>
             <w:r>
               <w:rPr>
@@ -5017,7 +5017,7 @@
               <w14:ligatures w14:val="standardContextual"/>
             </w:rPr>
           </w:pPr>
-          <w:hyperlink w:anchor="_Toc172495968" w:history="1">
+          <w:hyperlink w:anchor="_Toc172575152" w:history="1">
             <w:r>
               <w:rPr>
                 <w:rStyle w:val="Hyperlink"/>
@@ -5126,7 +5126,7 @@
                 <w:noProof/>
                 <w:webHidden/>
               </w:rPr>
-              <w:instrText xml:space="preserve"> PAGEREF _Toc172495968 \h </w:instrText>
+              <w:instrText xml:space="preserve"> PAGEREF _Toc172575152 \h </w:instrText>
             </w:r>
             <w:r>
               <w:rPr>
@@ -5173,7 +5173,7 @@
               <w14:ligatures w14:val="standardContextual"/>
             </w:rPr>
           </w:pPr>
-          <w:hyperlink w:anchor="_Toc172495969" w:history="1">
+          <w:hyperlink w:anchor="_Toc172575153" w:history="1">
             <w:r>
               <w:rPr>
                 <w:rStyle w:val="Hyperlink"/>
@@ -5222,7 +5222,7 @@
                 <w:noProof/>
                 <w:webHidden/>
               </w:rPr>
-              <w:instrText xml:space="preserve"> PAGEREF _Toc172495969 \h </w:instrText>
+              <w:instrText xml:space="preserve"> PAGEREF _Toc172575153 \h </w:instrText>
             </w:r>
             <w:r>
               <w:rPr>
@@ -5269,7 +5269,7 @@
               <w14:ligatures w14:val="standardContextual"/>
             </w:rPr>
           </w:pPr>
-          <w:hyperlink w:anchor="_Toc172495970" w:history="1">
+          <w:hyperlink w:anchor="_Toc172575154" w:history="1">
             <w:r>
               <w:rPr>
                 <w:rStyle w:val="Hyperlink"/>
@@ -5318,7 +5318,7 @@
                 <w:noProof/>
                 <w:webHidden/>
               </w:rPr>
-              <w:instrText xml:space="preserve"> PAGEREF _Toc172495970 \h </w:instrText>
+              <w:instrText xml:space="preserve"> PAGEREF _Toc172575154 \h </w:instrText>
             </w:r>
             <w:r>
               <w:rPr>
@@ -5366,7 +5366,7 @@
               <w14:ligatures w14:val="standardContextual"/>
             </w:rPr>
           </w:pPr>
-          <w:hyperlink w:anchor="_Toc172495971" w:history="1">
+          <w:hyperlink w:anchor="_Toc172575155" w:history="1">
             <w:r>
               <w:rPr>
                 <w:rStyle w:val="Hyperlink"/>
@@ -5415,7 +5415,7 @@
                 <w:noProof/>
                 <w:webHidden/>
               </w:rPr>
-              <w:instrText xml:space="preserve"> PAGEREF _Toc172495971 \h </w:instrText>
+              <w:instrText xml:space="preserve"> PAGEREF _Toc172575155 \h </w:instrText>
             </w:r>
             <w:r>
               <w:rPr>
@@ -5462,7 +5462,7 @@
               <w14:ligatures w14:val="standardContextual"/>
             </w:rPr>
           </w:pPr>
-          <w:hyperlink w:anchor="_Toc172495972" w:history="1">
+          <w:hyperlink w:anchor="_Toc172575156" w:history="1">
             <w:r>
               <w:rPr>
                 <w:rStyle w:val="Hyperlink"/>
@@ -5524,7 +5524,7 @@
                 <w:noProof/>
                 <w:webHidden/>
               </w:rPr>
-              <w:instrText xml:space="preserve"> PAGEREF _Toc172495972 \h </w:instrText>
+              <w:instrText xml:space="preserve"> PAGEREF _Toc172575156 \h </w:instrText>
             </w:r>
             <w:r>
               <w:rPr>
@@ -5572,7 +5572,7 @@
               <w14:ligatures w14:val="standardContextual"/>
             </w:rPr>
           </w:pPr>
-          <w:hyperlink w:anchor="_Toc172495973" w:history="1">
+          <w:hyperlink w:anchor="_Toc172575157" w:history="1">
             <w:r>
               <w:rPr>
                 <w:rStyle w:val="Hyperlink"/>
@@ -5636,7 +5636,7 @@
                 <w:noProof/>
                 <w:webHidden/>
               </w:rPr>
-              <w:instrText xml:space="preserve"> PAGEREF _Toc172495973 \h </w:instrText>
+              <w:instrText xml:space="preserve"> PAGEREF _Toc172575157 \h </w:instrText>
             </w:r>
             <w:r>
               <w:rPr>
@@ -5683,7 +5683,7 @@
               <w14:ligatures w14:val="standardContextual"/>
             </w:rPr>
           </w:pPr>
-          <w:hyperlink w:anchor="_Toc172495974" w:history="1">
+          <w:hyperlink w:anchor="_Toc172575158" w:history="1">
             <w:r>
               <w:rPr>
                 <w:rStyle w:val="Hyperlink"/>
@@ -5732,7 +5732,7 @@
                 <w:noProof/>
                 <w:webHidden/>
               </w:rPr>
-              <w:instrText xml:space="preserve"> PAGEREF _Toc172495974 \h </w:instrText>
+              <w:instrText xml:space="preserve"> PAGEREF _Toc172575158 \h </w:instrText>
             </w:r>
             <w:r>
               <w:rPr>
@@ -5779,7 +5779,7 @@
               <w14:ligatures w14:val="standardContextual"/>
             </w:rPr>
           </w:pPr>
-          <w:hyperlink w:anchor="_Toc172495975" w:history="1">
+          <w:hyperlink w:anchor="_Toc172575159" w:history="1">
             <w:r>
               <w:rPr>
                 <w:rStyle w:val="Hyperlink"/>
@@ -5826,7 +5826,7 @@
                 <w:noProof/>
                 <w:webHidden/>
               </w:rPr>
-              <w:instrText xml:space="preserve"> PAGEREF _Toc172495975 \h </w:instrText>
+              <w:instrText xml:space="preserve"> PAGEREF _Toc172575159 \h </w:instrText>
             </w:r>
             <w:r>
               <w:rPr>
@@ -5874,7 +5874,7 @@
               <w14:ligatures w14:val="standardContextual"/>
             </w:rPr>
           </w:pPr>
-          <w:hyperlink w:anchor="_Toc172495976" w:history="1">
+          <w:hyperlink w:anchor="_Toc172575160" w:history="1">
             <w:r>
               <w:rPr>
                 <w:rStyle w:val="Hyperlink"/>
@@ -5923,7 +5923,7 @@
                 <w:noProof/>
                 <w:webHidden/>
               </w:rPr>
-              <w:instrText xml:space="preserve"> PAGEREF _Toc172495976 \h </w:instrText>
+              <w:instrText xml:space="preserve"> PAGEREF _Toc172575160 \h </w:instrText>
             </w:r>
             <w:r>
               <w:rPr>
@@ -5971,7 +5971,7 @@
               <w14:ligatures w14:val="standardContextual"/>
             </w:rPr>
           </w:pPr>
-          <w:hyperlink w:anchor="_Toc172495977" w:history="1">
+          <w:hyperlink w:anchor="_Toc172575161" w:history="1">
             <w:r>
               <w:rPr>
                 <w:rStyle w:val="Hyperlink"/>
@@ -6020,7 +6020,7 @@
                 <w:noProof/>
                 <w:webHidden/>
               </w:rPr>
-              <w:instrText xml:space="preserve"> PAGEREF _Toc172495977 \h </w:instrText>
+              <w:instrText xml:space="preserve"> PAGEREF _Toc172575161 \h </w:instrText>
             </w:r>
             <w:r>
               <w:rPr>
@@ -6068,7 +6068,7 @@
               <w14:ligatures w14:val="standardContextual"/>
             </w:rPr>
           </w:pPr>
-          <w:hyperlink w:anchor="_Toc172495978" w:history="1">
+          <w:hyperlink w:anchor="_Toc172575162" w:history="1">
             <w:r>
               <w:rPr>
                 <w:rStyle w:val="Hyperlink"/>
@@ -6117,7 +6117,7 @@
                 <w:noProof/>
                 <w:webHidden/>
               </w:rPr>
-              <w:instrText xml:space="preserve"> PAGEREF _Toc172495978 \h </w:instrText>
+              <w:instrText xml:space="preserve"> PAGEREF _Toc172575162 \h </w:instrText>
             </w:r>
             <w:r>
               <w:rPr>
@@ -6165,7 +6165,7 @@
               <w14:ligatures w14:val="standardContextual"/>
             </w:rPr>
           </w:pPr>
-          <w:hyperlink w:anchor="_Toc172495979" w:history="1">
+          <w:hyperlink w:anchor="_Toc172575163" w:history="1">
             <w:r>
               <w:rPr>
                 <w:rStyle w:val="Hyperlink"/>
@@ -6214,7 +6214,7 @@
                 <w:noProof/>
                 <w:webHidden/>
               </w:rPr>
-              <w:instrText xml:space="preserve"> PAGEREF _Toc172495979 \h </w:instrText>
+              <w:instrText xml:space="preserve"> PAGEREF _Toc172575163 \h </w:instrText>
             </w:r>
             <w:r>
               <w:rPr>
@@ -6261,7 +6261,7 @@
               <w14:ligatures w14:val="standardContextual"/>
             </w:rPr>
           </w:pPr>
-          <w:hyperlink w:anchor="_Toc172495980" w:history="1">
+          <w:hyperlink w:anchor="_Toc172575164" w:history="1">
             <w:r>
               <w:rPr>
                 <w:rStyle w:val="Hyperlink"/>
@@ -6310,7 +6310,7 @@
                 <w:noProof/>
                 <w:webHidden/>
               </w:rPr>
-              <w:instrText xml:space="preserve"> PAGEREF _Toc172495980 \h </w:instrText>
+              <w:instrText xml:space="preserve"> PAGEREF _Toc172575164 \h </w:instrText>
             </w:r>
             <w:r>
               <w:rPr>
@@ -6357,7 +6357,7 @@
               <w14:ligatures w14:val="standardContextual"/>
             </w:rPr>
           </w:pPr>
-          <w:hyperlink w:anchor="_Toc172495981" w:history="1">
+          <w:hyperlink w:anchor="_Toc172575165" w:history="1">
             <w:r>
               <w:rPr>
                 <w:rStyle w:val="Hyperlink"/>
@@ -6464,7 +6464,7 @@
                 <w:noProof/>
                 <w:webHidden/>
               </w:rPr>
-              <w:instrText xml:space="preserve"> PAGEREF _Toc172495981 \h </w:instrText>
+              <w:instrText xml:space="preserve"> PAGEREF _Toc172575165 \h </w:instrText>
             </w:r>
             <w:r>
               <w:rPr>
@@ -6512,7 +6512,7 @@
               <w14:ligatures w14:val="standardContextual"/>
             </w:rPr>
           </w:pPr>
-          <w:hyperlink w:anchor="_Toc172495982" w:history="1">
+          <w:hyperlink w:anchor="_Toc172575166" w:history="1">
             <w:r>
               <w:rPr>
                 <w:rStyle w:val="Hyperlink"/>
@@ -6561,7 +6561,7 @@
                 <w:noProof/>
                 <w:webHidden/>
               </w:rPr>
-              <w:instrText xml:space="preserve"> PAGEREF _Toc172495982 \h </w:instrText>
+              <w:instrText xml:space="preserve"> PAGEREF _Toc172575166 \h </w:instrText>
             </w:r>
             <w:r>
               <w:rPr>
@@ -6608,7 +6608,7 @@
               <w14:ligatures w14:val="standardContextual"/>
             </w:rPr>
           </w:pPr>
-          <w:hyperlink w:anchor="_Toc172495983" w:history="1">
+          <w:hyperlink w:anchor="_Toc172575167" w:history="1">
             <w:r>
               <w:rPr>
                 <w:rStyle w:val="Hyperlink"/>
@@ -6730,7 +6730,7 @@
                 <w:noProof/>
                 <w:webHidden/>
               </w:rPr>
-              <w:instrText xml:space="preserve"> PAGEREF _Toc172495983 \h </w:instrText>
+              <w:instrText xml:space="preserve"> PAGEREF _Toc172575167 \h </w:instrText>
             </w:r>
             <w:r>
               <w:rPr>
@@ -6777,7 +6777,7 @@
               <w14:ligatures w14:val="standardContextual"/>
             </w:rPr>
           </w:pPr>
-          <w:hyperlink w:anchor="_Toc172495984" w:history="1">
+          <w:hyperlink w:anchor="_Toc172575168" w:history="1">
             <w:r>
               <w:rPr>
                 <w:rStyle w:val="Hyperlink"/>
@@ -6804,7 +6804,7 @@
                 <w:noProof/>
                 <w:webHidden/>
               </w:rPr>
-              <w:instrText xml:space="preserve"> PAGEREF _Toc172495984 \h </w:instrText>
+              <w:instrText xml:space="preserve"> PAGEREF _Toc172575168 \h </w:instrText>
             </w:r>
             <w:r>
               <w:rPr>
@@ -6857,7 +6857,7 @@
       <w:pPr>
         <w:pStyle w:val="Heading1"/>
       </w:pPr>
-      <w:bookmarkStart w:id="1" w:name="_Toc172495929"/>
+      <w:bookmarkStart w:id="1" w:name="_Toc172575113"/>
       <w:r>
         <w:lastRenderedPageBreak/>
         <w:t>Abbreviations</w:t>
@@ -7017,7 +7017,7 @@
       <w:pPr>
         <w:pStyle w:val="Heading1"/>
       </w:pPr>
-      <w:bookmarkStart w:id="2" w:name="_Toc172495930"/>
+      <w:bookmarkStart w:id="2" w:name="_Toc172575114"/>
       <w:r>
         <w:lastRenderedPageBreak/>
         <w:t>Figures</w:t>
@@ -7091,7 +7091,7 @@
         <w:rPr>
           <w:sz w:val="18"/>
         </w:rPr>
-        <w:t>Figure 2.3.1. Horizontal Federated Learning.</w:t>
+        <w:t>Figure 2.3.1. Horizontal Federated Learning. Adapted from Yang et al., (2019).</w:t>
       </w:r>
     </w:p>
     <w:p>
@@ -7106,7 +7106,79 @@
         <w:rPr>
           <w:sz w:val="18"/>
         </w:rPr>
-        <w:t>Figure 2.3.2. Vertical Federated Learning.</w:t>
+        <w:t>Figure 2.3.2. Vertical Federated Learning. Adapted from Yang et al., (2019).</w:t>
+      </w:r>
+    </w:p>
+    <w:p>
+      <w:pPr>
+        <w:spacing w:before="47"/>
+        <w:ind w:left="540"/>
+        <w:rPr>
+          <w:sz w:val="18"/>
+        </w:rPr>
+      </w:pPr>
+      <w:r>
+        <w:rPr>
+          <w:sz w:val="18"/>
+        </w:rPr>
+        <w:t>Figure 2.3.3. Federated Transfer Learning. Adapted from Yang et al., (2019).</w:t>
+      </w:r>
+    </w:p>
+    <w:p>
+      <w:pPr>
+        <w:spacing w:before="47"/>
+        <w:ind w:left="540"/>
+        <w:rPr>
+          <w:sz w:val="18"/>
+        </w:rPr>
+      </w:pPr>
+      <w:r>
+        <w:rPr>
+          <w:sz w:val="18"/>
+        </w:rPr>
+        <w:t xml:space="preserve">Figure </w:t>
+      </w:r>
+      <w:r>
+        <w:rPr>
+          <w:sz w:val="18"/>
+        </w:rPr>
+        <w:t>3</w:t>
+      </w:r>
+      <w:r>
+        <w:rPr>
+          <w:sz w:val="18"/>
+        </w:rPr>
+        <w:t>.</w:t>
+      </w:r>
+      <w:r>
+        <w:rPr>
+          <w:sz w:val="18"/>
+        </w:rPr>
+        <w:t>1.</w:t>
+      </w:r>
+      <w:r>
+        <w:rPr>
+          <w:sz w:val="18"/>
+        </w:rPr>
+        <w:t xml:space="preserve"> </w:t>
+      </w:r>
+      <w:r>
+        <w:rPr>
+          <w:sz w:val="18"/>
+        </w:rPr>
+        <w:t xml:space="preserve">PySyft GitHub stats </w:t>
+      </w:r>
+      <w:r>
+        <w:rPr>
+          <w:sz w:val="18"/>
+        </w:rPr>
+        <w:t>(OpenMined, 2019)</w:t>
+      </w:r>
+      <w:r>
+        <w:rPr>
+          <w:sz w:val="18"/>
+        </w:rPr>
+        <w:t>.</w:t>
       </w:r>
     </w:p>
     <w:p>
@@ -7126,12 +7198,42 @@
         <w:rPr>
           <w:sz w:val="18"/>
         </w:rPr>
-        <w:t>Figure 2.3.3. Federated Transfer Learning.</w:t>
+        <w:t xml:space="preserve">Figure </w:t>
       </w:r>
       <w:r>
         <w:rPr>
           <w:sz w:val="18"/>
         </w:rPr>
+        <w:t>3</w:t>
+      </w:r>
+      <w:r>
+        <w:rPr>
+          <w:sz w:val="18"/>
+        </w:rPr>
+        <w:t>.</w:t>
+      </w:r>
+      <w:r>
+        <w:rPr>
+          <w:sz w:val="18"/>
+        </w:rPr>
+        <w:t>2.</w:t>
+      </w:r>
+      <w:r>
+        <w:rPr>
+          <w:sz w:val="18"/>
+        </w:rPr>
+        <w:t xml:space="preserve"> </w:t>
+      </w:r>
+      <w:r>
+        <w:rPr>
+          <w:sz w:val="18"/>
+        </w:rPr>
+        <w:t>Formulas for normalised stats and average.</w:t>
+      </w:r>
+      <w:r>
+        <w:rPr>
+          <w:sz w:val="18"/>
+        </w:rPr>
         <w:br/>
       </w:r>
     </w:p>
@@ -7139,7 +7241,7 @@
       <w:pPr>
         <w:pStyle w:val="Heading1"/>
       </w:pPr>
-      <w:bookmarkStart w:id="3" w:name="_Toc172495931"/>
+      <w:bookmarkStart w:id="3" w:name="_Toc172575115"/>
       <w:r>
         <w:lastRenderedPageBreak/>
         <w:t>Tables</w:t>
@@ -7190,6 +7292,33 @@
           <w:sz w:val="18"/>
         </w:rPr>
         <w:t>Differences between Federated Learning and Distributed Machine Learning</w:t>
+      </w:r>
+    </w:p>
+    <w:p>
+      <w:pPr>
+        <w:spacing w:before="1"/>
+        <w:ind w:left="540"/>
+        <w:rPr>
+          <w:sz w:val="18"/>
+        </w:rPr>
+      </w:pPr>
+      <w:r>
+        <w:rPr>
+          <w:sz w:val="18"/>
+        </w:rPr>
+        <w:t>Table</w:t>
+      </w:r>
+      <w:r>
+        <w:rPr>
+          <w:sz w:val="18"/>
+        </w:rPr>
+        <w:t xml:space="preserve"> </w:t>
+      </w:r>
+      <w:r>
+        <w:rPr>
+          <w:sz w:val="18"/>
+        </w:rPr>
+        <w:t>3.1. Federated Learning frameworks by stats and ranking.</w:t>
       </w:r>
     </w:p>
     <w:p>
@@ -7223,7 +7352,7 @@
         </w:tabs>
         <w:spacing w:before="32"/>
       </w:pPr>
-      <w:bookmarkStart w:id="4" w:name="_Toc172495932"/>
+      <w:bookmarkStart w:id="4" w:name="_Toc172575116"/>
       <w:r>
         <w:rPr>
           <w:color w:val="333333"/>
@@ -7241,7 +7370,7 @@
           <w:numId w:val="7"/>
         </w:numPr>
       </w:pPr>
-      <w:bookmarkStart w:id="5" w:name="_Toc172495933"/>
+      <w:bookmarkStart w:id="5" w:name="_Toc172575117"/>
       <w:r>
         <w:t>Motivation</w:t>
       </w:r>
@@ -7480,7 +7609,7 @@
           <w:numId w:val="7"/>
         </w:numPr>
       </w:pPr>
-      <w:bookmarkStart w:id="6" w:name="_Toc172495934"/>
+      <w:bookmarkStart w:id="6" w:name="_Toc172575118"/>
       <w:r>
         <w:t>Research Objectives</w:t>
       </w:r>
@@ -7561,7 +7690,10 @@
           <w:i/>
           <w:iCs/>
         </w:rPr>
-        <w:t>TensorFlow Federated</w:t>
+        <w:t xml:space="preserve">PySyft, FATE, Flower, FedML </w:t>
+      </w:r>
+      <w:r>
+        <w:t>and</w:t>
       </w:r>
       <w:r>
         <w:rPr>
@@ -7571,72 +7703,24 @@
         <w:t xml:space="preserve"> </w:t>
       </w:r>
       <w:r>
-        <w:t>(TFF)</w:t>
-      </w:r>
-      <w:r>
         <w:rPr>
           <w:i/>
           <w:iCs/>
         </w:rPr>
-        <w:t xml:space="preserve">, Flower, </w:t>
-      </w:r>
-      <w:proofErr w:type="spellStart"/>
+        <w:t xml:space="preserve">TensorFlow Federated </w:t>
+      </w:r>
+      <w:r>
+        <w:t>(TFF)</w:t>
+      </w:r>
       <w:r>
         <w:rPr>
           <w:i/>
           <w:iCs/>
         </w:rPr>
-        <w:t>EasyFL</w:t>
-      </w:r>
-      <w:proofErr w:type="spellEnd"/>
-      <w:r>
-        <w:rPr>
-          <w:i/>
-          <w:iCs/>
-        </w:rPr>
-        <w:t>, IBM Federated</w:t>
-      </w:r>
-      <w:r>
-        <w:rPr>
-          <w:i/>
-          <w:iCs/>
-        </w:rPr>
-        <w:t xml:space="preserve"> </w:t>
-      </w:r>
-      <w:r>
-        <w:t>(IBMF)</w:t>
-      </w:r>
-      <w:r>
-        <w:rPr>
-          <w:i/>
-          <w:iCs/>
-        </w:rPr>
-        <w:t xml:space="preserve"> </w:t>
-      </w:r>
-      <w:r>
-        <w:t>and</w:t>
-      </w:r>
-      <w:r>
-        <w:rPr>
-          <w:i/>
-          <w:iCs/>
-        </w:rPr>
-        <w:t xml:space="preserve"> </w:t>
-      </w:r>
-      <w:proofErr w:type="spellStart"/>
-      <w:r>
-        <w:rPr>
-          <w:i/>
-          <w:iCs/>
-        </w:rPr>
-        <w:t>FLGo</w:t>
-      </w:r>
-      <w:proofErr w:type="spellEnd"/>
-      <w:r>
-        <w:t>,</w:t>
-      </w:r>
-      <w:r>
-        <w:t xml:space="preserve"> by examining their architecture and their applicability to real-world FL scenarios. This evaluation serves as the starting point for the primary research.</w:t>
+        <w:t xml:space="preserve">. </w:t>
+      </w:r>
+      <w:r>
+        <w:t>by examining their architecture and their applicability to real-world FL scenarios. This evaluation serves as the starting point for the primary research.</w:t>
       </w:r>
     </w:p>
     <w:p>
@@ -7744,7 +7828,7 @@
           <w:numId w:val="7"/>
         </w:numPr>
       </w:pPr>
-      <w:bookmarkStart w:id="7" w:name="_Toc172495935"/>
+      <w:bookmarkStart w:id="7" w:name="_Toc172575119"/>
       <w:r>
         <w:t>Thesis Overview</w:t>
       </w:r>
@@ -7762,7 +7846,7 @@
         </w:tabs>
         <w:spacing w:before="32"/>
       </w:pPr>
-      <w:bookmarkStart w:id="8" w:name="_Toc172495936"/>
+      <w:bookmarkStart w:id="8" w:name="_Toc172575120"/>
       <w:r>
         <w:rPr>
           <w:color w:val="333333"/>
@@ -7780,7 +7864,7 @@
         </w:numPr>
       </w:pPr>
       <w:bookmarkStart w:id="9" w:name="_Hlk172064323"/>
-      <w:bookmarkStart w:id="10" w:name="_Toc172495937"/>
+      <w:bookmarkStart w:id="10" w:name="_Toc172575121"/>
       <w:r>
         <w:t>What is Federated Learning</w:t>
       </w:r>
@@ -7794,7 +7878,38 @@
         <w:ind w:left="540" w:right="332" w:firstLine="470"/>
       </w:pPr>
       <w:r>
-        <w:t xml:space="preserve">This concept was introduced in 2016 by Google engineers (McMahan et al., 2016). </w:t>
+        <w:t>This concept was introduced in 2016 by Google engineer</w:t>
+      </w:r>
+      <w:r>
+        <w:t xml:space="preserve"> </w:t>
+      </w:r>
+      <w:r>
+        <w:fldChar w:fldCharType="begin"/>
+      </w:r>
+      <w:r>
+        <w:instrText xml:space="preserve"> ADDIN ZOTERO_ITEM CSL_CITATION {"citationID":"Z0CQk1UJ","properties":{"formattedCitation":"(McMahan {\\i{}et al.}, 2016)","plainCitation":"(McMahan et al., 2016)","noteIndex":0},"citationItems":[{"id":36,"uris":["http://zotero.org/users/local/6JHIw4oK/items/VASJFQCK"],"itemData":{"id":36,"type":"article","abstract":"Modern mobile devices have access to a wealth of data suitable for learning models, which in turn can greatly improve the user experience on the device. For example, language models can improve speech recognition and text entry, and image models can automatically select good photos. However, this rich data is often privacy sensitive, large in quantity, or both, which may preclude logging to the data-center and training there using conventional approaches. We advocate an alternative that leaves the training data distributed on the mobile devices, and learns a shared model by aggregating locally-computed updates. We term this decentralized approach Federated Learning.","language":"en","note":"arXiv:1602.05629 [cs]","number":"arXiv:1602.05629","publisher":"arXiv","source":"arXiv.org","title":"Federated Learning of Deep Networks using Model Averaging","URL":"http://arxiv.org/abs/1602.05629","author":[{"family":"McMahan","given":"H. Brendan"},{"family":"Moore","given":"Eider"},{"family":"Ramage","given":"Daniel"},{"family":"Hampson","given":"Seth"},{"family":"Arcas","given":"Blaise Agüera","dropping-particle":"y"}],"accessed":{"date-parts":[["2024",7,22]]},"issued":{"date-parts":[["2016",1,26]]}}}],"schema":"https://github.com/citation-style-language/schema/raw/master/csl-citation.json"} </w:instrText>
+      </w:r>
+      <w:r>
+        <w:fldChar w:fldCharType="separate"/>
+      </w:r>
+      <w:r>
+        <w:t xml:space="preserve">(McMahan </w:t>
+      </w:r>
+      <w:r>
+        <w:rPr>
+          <w:i/>
+          <w:iCs/>
+        </w:rPr>
+        <w:t>et al.</w:t>
+      </w:r>
+      <w:r>
+        <w:t>, 2016)</w:t>
+      </w:r>
+      <w:r>
+        <w:fldChar w:fldCharType="end"/>
+      </w:r>
+      <w:r>
+        <w:t xml:space="preserve">. </w:t>
       </w:r>
       <w:r>
         <w:t>FL is</w:t>
@@ -7837,7 +7952,7 @@
           <w:numId w:val="7"/>
         </w:numPr>
       </w:pPr>
-      <w:bookmarkStart w:id="11" w:name="_Toc172495938"/>
+      <w:bookmarkStart w:id="11" w:name="_Toc172575122"/>
       <w:r>
         <w:lastRenderedPageBreak/>
         <w:t>Federated Learnin</w:t>
@@ -7912,7 +8027,7 @@
         </w:numPr>
         <w:spacing w:before="10"/>
       </w:pPr>
-      <w:bookmarkStart w:id="12" w:name="_Toc172495939"/>
+      <w:bookmarkStart w:id="12" w:name="_Toc172575123"/>
       <w:r>
         <w:t>Cross-device</w:t>
       </w:r>
@@ -8153,7 +8268,7 @@
         </w:numPr>
         <w:spacing w:before="10"/>
       </w:pPr>
-      <w:bookmarkStart w:id="13" w:name="_Toc172495940"/>
+      <w:bookmarkStart w:id="13" w:name="_Toc172575124"/>
       <w:r>
         <w:lastRenderedPageBreak/>
         <w:t>Cross-silo</w:t>
@@ -8274,7 +8389,7 @@
           <w:numId w:val="7"/>
         </w:numPr>
       </w:pPr>
-      <w:bookmarkStart w:id="14" w:name="_Toc172495941"/>
+      <w:bookmarkStart w:id="14" w:name="_Toc172575125"/>
       <w:r>
         <w:t>Categorization of Federated Learning</w:t>
       </w:r>
@@ -8342,7 +8457,7 @@
         </w:numPr>
         <w:spacing w:before="10"/>
       </w:pPr>
-      <w:bookmarkStart w:id="15" w:name="_Toc172495942"/>
+      <w:bookmarkStart w:id="15" w:name="_Toc172575126"/>
       <w:r>
         <w:t>Horizontal Federated Learning</w:t>
       </w:r>
@@ -8451,6 +8566,18 @@
         </w:rPr>
         <w:t>Horizontal Federated Learning.</w:t>
       </w:r>
+      <w:r>
+        <w:rPr>
+          <w:sz w:val="18"/>
+        </w:rPr>
+        <w:t xml:space="preserve"> Adapted from </w:t>
+      </w:r>
+      <w:r>
+        <w:rPr>
+          <w:sz w:val="18"/>
+        </w:rPr>
+        <w:t>Yang et al., (2019).</w:t>
+      </w:r>
     </w:p>
     <w:p>
       <w:pPr>
@@ -8461,7 +8588,7 @@
         </w:numPr>
         <w:spacing w:before="10"/>
       </w:pPr>
-      <w:bookmarkStart w:id="16" w:name="_Toc172495943"/>
+      <w:bookmarkStart w:id="16" w:name="_Toc172575127"/>
       <w:r>
         <w:t>Vertical Federated Learning</w:t>
       </w:r>
@@ -8539,6 +8666,18 @@
         </w:rPr>
         <w:t>Figure 2.3.2. Vertical Federated Learning.</w:t>
       </w:r>
+      <w:r>
+        <w:rPr>
+          <w:sz w:val="18"/>
+        </w:rPr>
+        <w:t xml:space="preserve"> </w:t>
+      </w:r>
+      <w:r>
+        <w:rPr>
+          <w:sz w:val="18"/>
+        </w:rPr>
+        <w:t>Adapted from Yang et al., (2019).</w:t>
+      </w:r>
     </w:p>
     <w:p>
       <w:pPr>
@@ -8549,7 +8688,7 @@
         </w:numPr>
         <w:spacing w:before="10"/>
       </w:pPr>
-      <w:bookmarkStart w:id="17" w:name="_Toc172495944"/>
+      <w:bookmarkStart w:id="17" w:name="_Toc172575128"/>
       <w:r>
         <w:t>Federated Transfer Learning</w:t>
       </w:r>
@@ -8635,6 +8774,18 @@
         </w:rPr>
         <w:t>Figure 2.3.3. Federated Transfer Learning.</w:t>
       </w:r>
+      <w:r>
+        <w:rPr>
+          <w:sz w:val="18"/>
+        </w:rPr>
+        <w:t xml:space="preserve"> </w:t>
+      </w:r>
+      <w:r>
+        <w:rPr>
+          <w:sz w:val="18"/>
+        </w:rPr>
+        <w:t>Adapted from Yang et al., (2019).</w:t>
+      </w:r>
     </w:p>
     <w:p>
       <w:pPr>
@@ -8644,7 +8795,7 @@
           <w:numId w:val="7"/>
         </w:numPr>
       </w:pPr>
-      <w:bookmarkStart w:id="18" w:name="_Toc172495945"/>
+      <w:bookmarkStart w:id="18" w:name="_Toc172575129"/>
       <w:r>
         <w:t xml:space="preserve">Federated Learning vs Distributed </w:t>
       </w:r>
@@ -8809,7 +8960,7 @@
         <w:spacing w:before="31"/>
       </w:pPr>
       <w:bookmarkStart w:id="19" w:name="_Hlk172153051"/>
-      <w:bookmarkStart w:id="20" w:name="_Toc172495946"/>
+      <w:bookmarkStart w:id="20" w:name="_Toc172575130"/>
       <w:r>
         <w:rPr>
           <w:color w:val="333333"/>
@@ -8831,66 +8982,6 @@
         <w:t>Review</w:t>
       </w:r>
       <w:bookmarkEnd w:id="20"/>
-    </w:p>
-    <w:p>
-      <w:pPr>
-        <w:pStyle w:val="BodyText"/>
-        <w:spacing w:line="360" w:lineRule="auto"/>
-        <w:ind w:left="540" w:right="332" w:firstLine="470"/>
-      </w:pPr>
-      <w:r>
-        <w:t>This literature review comprises thirty sources, structured using methodology as the organizing principle. Throughout the research, five themes have been identified as follows: Federated Learning frameworks, Distributed Machine Learning, Federated Learning implementation (grey materials), commonly used datasets, and real-world Federated Learning scenarios.</w:t>
-      </w:r>
-    </w:p>
-    <w:p>
-      <w:pPr>
-        <w:pStyle w:val="BodyText"/>
-        <w:spacing w:line="360" w:lineRule="auto"/>
-        <w:ind w:left="540" w:right="332" w:firstLine="470"/>
-      </w:pPr>
-      <w:r>
-        <w:t>The literature review is key to this proposal as it sheds light on many aspects of the FL. Starting with the frameworks, a total of fourteen sources have been reviewed. The criteria for selecting these sources were based on publication date and whether the framework is widely used. All included sources are recent, and the frameworks are extensively used by both industry and researchers. Some of the aspects considered include how user-friendly these frameworks are, which machine learning algorithms they use, and how the FL is carried out (centralized, decentralized, or vertical).</w:t>
-      </w:r>
-    </w:p>
-    <w:p>
-      <w:pPr>
-        <w:pStyle w:val="BodyText"/>
-        <w:spacing w:line="360" w:lineRule="auto"/>
-        <w:ind w:left="540" w:right="332" w:firstLine="470"/>
-      </w:pPr>
-      <w:r>
-        <w:t>For the second section, a total of five sources have been reviewed. This section aligns with the second research objective and introduces the idea that a potential FL system can be built within a distributed file system (Hadoop). Datasets stored across different directories will emulate the clients. Using MapReduce or Spark as a central server, datasets can be trained and aggregated into a global model.</w:t>
-      </w:r>
-    </w:p>
-    <w:p>
-      <w:pPr>
-        <w:pStyle w:val="BodyText"/>
-        <w:spacing w:line="360" w:lineRule="auto"/>
-        <w:ind w:left="540" w:right="332" w:firstLine="470"/>
-      </w:pPr>
-      <w:r>
-        <w:t>In the third section, two YouTube videos serve as grey materials. These demonstrate in a straightforward manner how to deploy a FL system, maintaining client privacy with ease while training the global model.</w:t>
-      </w:r>
-    </w:p>
-    <w:p>
-      <w:pPr>
-        <w:pStyle w:val="BodyText"/>
-        <w:spacing w:line="360" w:lineRule="auto"/>
-        <w:ind w:left="540" w:right="332" w:firstLine="470"/>
-      </w:pPr>
-      <w:r>
-        <w:t>There are many FL datasets primarily used for research purposes, while those used within the industry are kept private for obvious reasons. The purpose of this section is to identify the most popular FL datasets based on their usage in FL frameworks. These datasets will also serve as part of the experimentation in this project. A total of four sources have been reviewed in this section.</w:t>
-      </w:r>
-    </w:p>
-    <w:p>
-      <w:pPr>
-        <w:pStyle w:val="BodyText"/>
-        <w:spacing w:line="360" w:lineRule="auto"/>
-        <w:ind w:left="540" w:right="332" w:firstLine="470"/>
-      </w:pPr>
-      <w:r>
-        <w:t>The last section, which has reviewed a total of five sources, has been instrumental to the third research objective. It enhances understanding of how real-world industries deploy their FL systems.</w:t>
-      </w:r>
     </w:p>
     <w:p>
       <w:pPr>
@@ -8904,12 +8995,498 @@
           <w:sz w:val="30"/>
         </w:rPr>
       </w:pPr>
-      <w:bookmarkStart w:id="21" w:name="_Toc172495947"/>
+      <w:bookmarkStart w:id="21" w:name="_Toc172575131"/>
       <w:bookmarkEnd w:id="19"/>
       <w:r>
         <w:t>Federated Learning Frameworks</w:t>
       </w:r>
       <w:bookmarkEnd w:id="21"/>
+    </w:p>
+    <w:p>
+      <w:pPr>
+        <w:pStyle w:val="BodyText"/>
+        <w:spacing w:line="360" w:lineRule="auto"/>
+        <w:ind w:left="540" w:right="332" w:firstLine="470"/>
+      </w:pPr>
+      <w:r>
+        <w:t xml:space="preserve">A requirement for selecting the FL frameworks was that they must be open source. </w:t>
+      </w:r>
+      <w:r>
+        <w:t>Open-source</w:t>
+      </w:r>
+      <w:r>
+        <w:t xml:space="preserve"> frameworks are transparent and trustworthy, developed and maintained by a collaborative community, free to use, and constantly evolving. Additionally, they can be customized to meet users' specific needs.</w:t>
+      </w:r>
+      <w:r>
+        <w:t xml:space="preserve"> </w:t>
+      </w:r>
+      <w:r>
+        <w:t xml:space="preserve">After the selection it was necessary to rank </w:t>
+      </w:r>
+      <w:r>
+        <w:t>the frameworks</w:t>
+      </w:r>
+      <w:r>
+        <w:t>.</w:t>
+      </w:r>
+      <w:r>
+        <w:t xml:space="preserve"> </w:t>
+      </w:r>
+      <w:r>
+        <w:t>T</w:t>
+      </w:r>
+      <w:r>
+        <w:t xml:space="preserve">o accomplish this GitHub </w:t>
+      </w:r>
+      <w:r>
+        <w:t xml:space="preserve">stats </w:t>
+      </w:r>
+      <w:r>
+        <w:t>w</w:t>
+      </w:r>
+      <w:r>
+        <w:t>ere</w:t>
+      </w:r>
+      <w:r>
+        <w:t xml:space="preserve"> helpful</w:t>
+      </w:r>
+      <w:r>
+        <w:t>.</w:t>
+      </w:r>
+      <w:r>
+        <w:t xml:space="preserve"> </w:t>
+      </w:r>
+      <w:r>
+        <w:t xml:space="preserve">Figure 3.1. </w:t>
+      </w:r>
+      <w:r>
+        <w:t>depicts</w:t>
+      </w:r>
+      <w:r>
+        <w:t xml:space="preserve"> </w:t>
+      </w:r>
+      <w:r>
+        <w:rPr>
+          <w:i/>
+          <w:iCs/>
+        </w:rPr>
+        <w:t>PySyft</w:t>
+      </w:r>
+      <w:r>
+        <w:rPr>
+          <w:i/>
+          <w:iCs/>
+        </w:rPr>
+        <w:t xml:space="preserve"> </w:t>
+      </w:r>
+      <w:r>
+        <w:t xml:space="preserve">GitHub repository </w:t>
+      </w:r>
+      <w:r>
+        <w:t>stats.</w:t>
+      </w:r>
+    </w:p>
+    <w:p>
+      <w:pPr>
+        <w:pStyle w:val="BodyText"/>
+        <w:spacing w:line="360" w:lineRule="auto"/>
+        <w:ind w:left="540" w:right="332" w:firstLine="470"/>
+        <w:jc w:val="center"/>
+      </w:pPr>
+      <w:r>
+        <w:rPr>
+          <w:noProof/>
+        </w:rPr>
+        <w:drawing>
+          <wp:inline distT="0" distB="0" distL="0" distR="0" wp14:anchorId="2235A0EC" wp14:editId="069A9AF1">
+            <wp:extent cx="4222828" cy="1349515"/>
+            <wp:effectExtent l="0" t="0" r="6350" b="3175"/>
+            <wp:docPr id="1952062753" name="Picture 8" descr="A screenshot of a social media post&#10;&#10;Description automatically generated"/>
+            <wp:cNvGraphicFramePr>
+              <a:graphicFrameLocks xmlns:a="http://schemas.openxmlformats.org/drawingml/2006/main" noChangeAspect="1"/>
+            </wp:cNvGraphicFramePr>
+            <a:graphic xmlns:a="http://schemas.openxmlformats.org/drawingml/2006/main">
+              <a:graphicData uri="http://schemas.openxmlformats.org/drawingml/2006/picture">
+                <pic:pic xmlns:pic="http://schemas.openxmlformats.org/drawingml/2006/picture">
+                  <pic:nvPicPr>
+                    <pic:cNvPr id="1952062753" name="Picture 8" descr="A screenshot of a social media post&#10;&#10;Description automatically generated"/>
+                    <pic:cNvPicPr/>
+                  </pic:nvPicPr>
+                  <pic:blipFill>
+                    <a:blip r:embed="rId17">
+                      <a:extLst>
+                        <a:ext uri="{28A0092B-C50C-407E-A947-70E740481C1C}">
+                          <a14:useLocalDpi xmlns:a14="http://schemas.microsoft.com/office/drawing/2010/main" val="0"/>
+                        </a:ext>
+                      </a:extLst>
+                    </a:blip>
+                    <a:stretch>
+                      <a:fillRect/>
+                    </a:stretch>
+                  </pic:blipFill>
+                  <pic:spPr>
+                    <a:xfrm>
+                      <a:off x="0" y="0"/>
+                      <a:ext cx="4248787" cy="1357811"/>
+                    </a:xfrm>
+                    <a:prstGeom prst="rect">
+                      <a:avLst/>
+                    </a:prstGeom>
+                  </pic:spPr>
+                </pic:pic>
+              </a:graphicData>
+            </a:graphic>
+          </wp:inline>
+        </w:drawing>
+      </w:r>
+      <w:r>
+        <w:br/>
+      </w:r>
+      <w:r>
+        <w:rPr>
+          <w:sz w:val="18"/>
+        </w:rPr>
+        <w:t xml:space="preserve">Figure </w:t>
+      </w:r>
+      <w:r>
+        <w:rPr>
+          <w:sz w:val="18"/>
+        </w:rPr>
+        <w:t>3</w:t>
+      </w:r>
+      <w:r>
+        <w:rPr>
+          <w:sz w:val="18"/>
+        </w:rPr>
+        <w:t>.</w:t>
+      </w:r>
+      <w:r>
+        <w:rPr>
+          <w:sz w:val="18"/>
+        </w:rPr>
+        <w:t>1.</w:t>
+      </w:r>
+      <w:r>
+        <w:rPr>
+          <w:sz w:val="18"/>
+        </w:rPr>
+        <w:t xml:space="preserve"> </w:t>
+      </w:r>
+      <w:r>
+        <w:rPr>
+          <w:sz w:val="18"/>
+        </w:rPr>
+        <w:t xml:space="preserve">PySyft GitHub stats </w:t>
+      </w:r>
+      <w:r>
+        <w:rPr>
+          <w:sz w:val="18"/>
+        </w:rPr>
+        <w:t>(OpenMined, 2019)</w:t>
+      </w:r>
+      <w:r>
+        <w:rPr>
+          <w:sz w:val="18"/>
+        </w:rPr>
+        <w:t>.</w:t>
+      </w:r>
+    </w:p>
+    <w:p>
+      <w:pPr>
+        <w:pStyle w:val="BodyText"/>
+        <w:spacing w:line="360" w:lineRule="auto"/>
+        <w:ind w:left="540" w:right="332" w:firstLine="470"/>
+      </w:pPr>
+      <w:r>
+        <w:t xml:space="preserve"> </w:t>
+      </w:r>
+      <w:r>
+        <w:t>Contributors</w:t>
+      </w:r>
+      <w:r>
+        <w:t xml:space="preserve">, forks and </w:t>
+      </w:r>
+      <w:r>
+        <w:t>stars</w:t>
+      </w:r>
+      <w:r>
+        <w:t xml:space="preserve"> were counted for each framework</w:t>
+      </w:r>
+      <w:r>
+        <w:t>. These stats were then normalised and finally averaged.</w:t>
+      </w:r>
+      <w:r>
+        <w:t xml:space="preserve"> </w:t>
+      </w:r>
+      <w:r>
+        <w:t xml:space="preserve">Figure 3.2. </w:t>
+      </w:r>
+      <w:r>
+        <w:t>illustrates</w:t>
+      </w:r>
+      <w:r>
+        <w:t xml:space="preserve"> the formulas </w:t>
+      </w:r>
+      <w:r>
+        <w:t xml:space="preserve">and table 3.1. </w:t>
+      </w:r>
+      <w:r>
+        <w:t xml:space="preserve">shows the results being </w:t>
+      </w:r>
+      <w:r>
+        <w:rPr>
+          <w:i/>
+          <w:iCs/>
+        </w:rPr>
+        <w:t>PySyft</w:t>
+      </w:r>
+      <w:r>
+        <w:t xml:space="preserve"> the most popular open-source FL framework.</w:t>
+      </w:r>
+    </w:p>
+    <w:p>
+      <w:pPr>
+        <w:pStyle w:val="BodyText"/>
+        <w:spacing w:line="360" w:lineRule="auto"/>
+        <w:ind w:left="540" w:right="332" w:firstLine="470"/>
+        <w:jc w:val="center"/>
+      </w:pPr>
+      <w:r>
+        <w:rPr>
+          <w:noProof/>
+        </w:rPr>
+        <w:drawing>
+          <wp:inline distT="0" distB="0" distL="0" distR="0" wp14:anchorId="09C80CF9" wp14:editId="7FE004CD">
+            <wp:extent cx="4492099" cy="1275103"/>
+            <wp:effectExtent l="0" t="0" r="3810" b="1270"/>
+            <wp:docPr id="1370329178" name="Picture 17" descr="A white paper with black text&#10;&#10;Description automatically generated"/>
+            <wp:cNvGraphicFramePr>
+              <a:graphicFrameLocks xmlns:a="http://schemas.openxmlformats.org/drawingml/2006/main" noChangeAspect="1"/>
+            </wp:cNvGraphicFramePr>
+            <a:graphic xmlns:a="http://schemas.openxmlformats.org/drawingml/2006/main">
+              <a:graphicData uri="http://schemas.openxmlformats.org/drawingml/2006/picture">
+                <pic:pic xmlns:pic="http://schemas.openxmlformats.org/drawingml/2006/picture">
+                  <pic:nvPicPr>
+                    <pic:cNvPr id="1370329178" name="Picture 17" descr="A white paper with black text&#10;&#10;Description automatically generated"/>
+                    <pic:cNvPicPr/>
+                  </pic:nvPicPr>
+                  <pic:blipFill>
+                    <a:blip r:embed="rId18">
+                      <a:extLst>
+                        <a:ext uri="{28A0092B-C50C-407E-A947-70E740481C1C}">
+                          <a14:useLocalDpi xmlns:a14="http://schemas.microsoft.com/office/drawing/2010/main" val="0"/>
+                        </a:ext>
+                      </a:extLst>
+                    </a:blip>
+                    <a:stretch>
+                      <a:fillRect/>
+                    </a:stretch>
+                  </pic:blipFill>
+                  <pic:spPr>
+                    <a:xfrm>
+                      <a:off x="0" y="0"/>
+                      <a:ext cx="4509182" cy="1279952"/>
+                    </a:xfrm>
+                    <a:prstGeom prst="rect">
+                      <a:avLst/>
+                    </a:prstGeom>
+                  </pic:spPr>
+                </pic:pic>
+              </a:graphicData>
+            </a:graphic>
+          </wp:inline>
+        </w:drawing>
+      </w:r>
+      <w:r>
+        <w:br/>
+      </w:r>
+      <w:r>
+        <w:rPr>
+          <w:sz w:val="18"/>
+        </w:rPr>
+        <w:t xml:space="preserve">Figure </w:t>
+      </w:r>
+      <w:r>
+        <w:rPr>
+          <w:sz w:val="18"/>
+        </w:rPr>
+        <w:t>3</w:t>
+      </w:r>
+      <w:r>
+        <w:rPr>
+          <w:sz w:val="18"/>
+        </w:rPr>
+        <w:t>.</w:t>
+      </w:r>
+      <w:r>
+        <w:rPr>
+          <w:sz w:val="18"/>
+        </w:rPr>
+        <w:t>2</w:t>
+      </w:r>
+      <w:r>
+        <w:rPr>
+          <w:sz w:val="18"/>
+        </w:rPr>
+        <w:t>.</w:t>
+      </w:r>
+      <w:r>
+        <w:rPr>
+          <w:sz w:val="18"/>
+        </w:rPr>
+        <w:t xml:space="preserve"> </w:t>
+      </w:r>
+      <w:r>
+        <w:rPr>
+          <w:sz w:val="18"/>
+        </w:rPr>
+        <w:t xml:space="preserve">Formulas for normalised stats and </w:t>
+      </w:r>
+      <w:r>
+        <w:rPr>
+          <w:sz w:val="18"/>
+        </w:rPr>
+        <w:t>average.</w:t>
+      </w:r>
+    </w:p>
+    <w:p>
+      <w:pPr>
+        <w:pStyle w:val="BodyText"/>
+        <w:spacing w:line="360" w:lineRule="auto"/>
+        <w:ind w:left="540" w:right="332" w:firstLine="470"/>
+        <w:jc w:val="center"/>
+        <w:rPr>
+          <w:sz w:val="18"/>
+        </w:rPr>
+      </w:pPr>
+      <w:r>
+        <w:rPr>
+          <w:noProof/>
+        </w:rPr>
+        <w:drawing>
+          <wp:inline distT="0" distB="0" distL="0" distR="0" wp14:anchorId="1ABF85C6" wp14:editId="23CE1A60">
+            <wp:extent cx="5518695" cy="1302546"/>
+            <wp:effectExtent l="0" t="0" r="6350" b="0"/>
+            <wp:docPr id="567629647" name="Picture 18" descr="A table with numbers and text&#10;&#10;Description automatically generated"/>
+            <wp:cNvGraphicFramePr>
+              <a:graphicFrameLocks xmlns:a="http://schemas.openxmlformats.org/drawingml/2006/main" noChangeAspect="1"/>
+            </wp:cNvGraphicFramePr>
+            <a:graphic xmlns:a="http://schemas.openxmlformats.org/drawingml/2006/main">
+              <a:graphicData uri="http://schemas.openxmlformats.org/drawingml/2006/picture">
+                <pic:pic xmlns:pic="http://schemas.openxmlformats.org/drawingml/2006/picture">
+                  <pic:nvPicPr>
+                    <pic:cNvPr id="567629647" name="Picture 18" descr="A table with numbers and text&#10;&#10;Description automatically generated"/>
+                    <pic:cNvPicPr/>
+                  </pic:nvPicPr>
+                  <pic:blipFill>
+                    <a:blip r:embed="rId19" cstate="print">
+                      <a:extLst>
+                        <a:ext uri="{28A0092B-C50C-407E-A947-70E740481C1C}">
+                          <a14:useLocalDpi xmlns:a14="http://schemas.microsoft.com/office/drawing/2010/main" val="0"/>
+                        </a:ext>
+                      </a:extLst>
+                    </a:blip>
+                    <a:stretch>
+                      <a:fillRect/>
+                    </a:stretch>
+                  </pic:blipFill>
+                  <pic:spPr>
+                    <a:xfrm>
+                      <a:off x="0" y="0"/>
+                      <a:ext cx="5547229" cy="1309281"/>
+                    </a:xfrm>
+                    <a:prstGeom prst="rect">
+                      <a:avLst/>
+                    </a:prstGeom>
+                  </pic:spPr>
+                </pic:pic>
+              </a:graphicData>
+            </a:graphic>
+          </wp:inline>
+        </w:drawing>
+      </w:r>
+      <w:r>
+        <w:br/>
+      </w:r>
+      <w:r>
+        <w:rPr>
+          <w:sz w:val="18"/>
+        </w:rPr>
+        <w:t>Table</w:t>
+      </w:r>
+      <w:r>
+        <w:rPr>
+          <w:sz w:val="18"/>
+        </w:rPr>
+        <w:t xml:space="preserve"> </w:t>
+      </w:r>
+      <w:r>
+        <w:rPr>
+          <w:sz w:val="18"/>
+        </w:rPr>
+        <w:t>3.</w:t>
+      </w:r>
+      <w:r>
+        <w:rPr>
+          <w:sz w:val="18"/>
+        </w:rPr>
+        <w:t>1</w:t>
+      </w:r>
+      <w:r>
+        <w:rPr>
+          <w:sz w:val="18"/>
+        </w:rPr>
+        <w:t xml:space="preserve">. </w:t>
+      </w:r>
+      <w:r>
+        <w:rPr>
+          <w:sz w:val="18"/>
+        </w:rPr>
+        <w:t xml:space="preserve">Federated Learning frameworks </w:t>
+      </w:r>
+      <w:r>
+        <w:rPr>
+          <w:sz w:val="18"/>
+        </w:rPr>
+        <w:t>by stats and ranking.</w:t>
+      </w:r>
+    </w:p>
+    <w:p>
+      <w:pPr>
+        <w:pStyle w:val="BodyText"/>
+        <w:spacing w:line="360" w:lineRule="auto"/>
+        <w:ind w:left="540" w:right="332" w:firstLine="470"/>
+        <w:rPr>
+          <w:sz w:val="18"/>
+        </w:rPr>
+      </w:pPr>
+      <w:r>
+        <w:t xml:space="preserve">By creating this ranking, the population for objective one was defined as </w:t>
+      </w:r>
+      <w:r>
+        <w:rPr>
+          <w:i/>
+          <w:iCs/>
+        </w:rPr>
+        <w:t xml:space="preserve">PySyft, FATE, Flower, FedML, </w:t>
+      </w:r>
+      <w:r>
+        <w:t xml:space="preserve">and </w:t>
+      </w:r>
+      <w:r>
+        <w:rPr>
+          <w:i/>
+          <w:iCs/>
+        </w:rPr>
+        <w:t>TFF</w:t>
+      </w:r>
+      <w:r>
+        <w:t xml:space="preserve">. The population was restricted to the top five FL frameworks due to the limited amount of time. As the sampling method is non-probabilistic and the sampling type is judgmental, </w:t>
+      </w:r>
+      <w:r>
+        <w:lastRenderedPageBreak/>
+        <w:t>this approach to ranking the FL frameworks may help mitigate the inherent bias that experimentation has as a primary research methodology and also focus the selection on samples that can represent the entire population.</w:t>
+      </w:r>
     </w:p>
     <w:p>
       <w:pPr>
@@ -8923,27 +9500,14 @@
           <w:sz w:val="19"/>
         </w:rPr>
       </w:pPr>
-      <w:bookmarkStart w:id="22" w:name="_Toc172495948"/>
-      <w:r>
-        <w:t xml:space="preserve">TensorFlow Federated, Flower, </w:t>
-      </w:r>
-      <w:proofErr w:type="spellStart"/>
-      <w:r>
-        <w:t>EasyFL</w:t>
-      </w:r>
-      <w:proofErr w:type="spellEnd"/>
-      <w:r>
-        <w:t xml:space="preserve">, </w:t>
-      </w:r>
-      <w:r>
-        <w:t xml:space="preserve">IBM Federated Learning and </w:t>
-      </w:r>
-      <w:proofErr w:type="spellStart"/>
-      <w:r>
-        <w:t>FLGo</w:t>
+      <w:bookmarkStart w:id="22" w:name="_Toc172575132"/>
+      <w:r>
+        <w:t xml:space="preserve">PySyft, FATE, Flower FedML and </w:t>
+      </w:r>
+      <w:r>
+        <w:t>TensorFlow Federated</w:t>
       </w:r>
       <w:bookmarkEnd w:id="22"/>
-      <w:proofErr w:type="spellEnd"/>
     </w:p>
     <w:p>
       <w:pPr>
@@ -8952,63 +9516,118 @@
         <w:ind w:left="540" w:right="332" w:firstLine="470"/>
       </w:pPr>
       <w:r>
-        <w:t xml:space="preserve">Solanki et, al., (2022) delve into how TFF, an open-source framework, is utilized for machine learning on decentralized data. It has been designed for research and experimentation. Some of the key features are TFF enables FL through low-latency models with less power consumption. The framework uses two layers, the FL learning </w:t>
-      </w:r>
-      <w:r>
-        <w:t>Application</w:t>
-      </w:r>
-      <w:r>
-        <w:t xml:space="preserve"> </w:t>
-      </w:r>
-      <w:r>
-        <w:t>Programming Interface (</w:t>
-      </w:r>
-      <w:r>
-        <w:t>API</w:t>
-      </w:r>
-      <w:r>
-        <w:t>)</w:t>
-      </w:r>
-      <w:r>
-        <w:t xml:space="preserve"> and the </w:t>
-      </w:r>
-      <w:r>
-        <w:lastRenderedPageBreak/>
-        <w:t xml:space="preserve">federated core (FC) API. The FL API allows developers to implement training and evaluation on existing TensorFlow models through a high-level interface. The FC API integrates TensorFlow with distributed communication operators focusing on computations across distributed systems like mobile phones, tablets, and sensors. Comparing TFF to other frameworks, it offers a unique well integrated structure others do not provide this level of integration. TFF allows experimenting with new algorithms is not tied to predefined algorithms. A different study that showcases a fairness-aware federated learning algorithm designed to group fairness while computing (Salazar et al., 2023). It incorporates a fairness-aware momentum to compute the global model by considering client model fairness level. Some of the key points are fairness-aware aggregation, momentum term, group fairness and real-world experiments. Compared to existing FL frameworks like </w:t>
-      </w:r>
-      <w:proofErr w:type="spellStart"/>
+        <w:fldChar w:fldCharType="begin"/>
+      </w:r>
+      <w:r>
+        <w:instrText xml:space="preserve"> ADDIN ZOTERO_ITEM CSL_CITATION {"citationID":"LJPOl2PV","properties":{"formattedCitation":"(Ziller {\\i{}et al.}, 2021)","plainCitation":"(Ziller et al., 2021)","dontUpdate":true,"noteIndex":0},"citationItems":[{"id":31,"uris":["http://zotero.org/users/local/6JHIw4oK/items/F3XKKDBN"],"itemData":{"id":31,"type":"chapter","abstract":"PySyft is an open-source multi-language library enabling secure and private machine learning by wrapping and extending popular deep learning frameworks such as PyTorch in a transparent, lightweight, and user-friendly manner. Its aim is We thank the OpenMined community and contributors for their work making PySyft possible. For more information about OpenMined, find us on GitHub or slack. https://www.openmined.org/. A. Ziller Technical University of Munich, Munich, Germany A. Trask · E. Bluemke University of Oxford, Oxford, UK A. Lopardo ETH Zurich, Zurich, Switzerland A. Ziller · A. Trask · A. Lopardo · B. Szymkow · B. Wagner · E. Bluemke · J.-M. Nounahon · J. Passerat-Palmbach · K. Prakash · N. Rose · T. Ryffel · Z. N. Reza · G. Kaissis OpenMined, Oxford, UK J.-M. Nounahon De Vinci Research Centre, Paris, France J. Passerat-Palmbach Imperial College London, Consensys Health, London, UK K. Prakash IIIT Hyderabad, Hyderabad, India T. Ryffel INRIA, ENS, PSL University Paris, Paris, France Z. N. Reza Thales Canada Inc., Quebec, Canada G. Kaissis (B) Technical University of Munich, Imperial College London, Munich, Germany e-mail: g.kaissis@tum.de © The Author(s), under exclusive license to Springer Nature Switzerland AG 2021 M. H. ur. Rehman and M. M. Gaber (eds.), Federated Learning Systems, Studies in Computational Intelligence 965, https://doi.org/10.1007/978-3-030-70604-3_5 111 112 A. Ziller et al. to both help popularize privacy-preserving techniques in machine learning by making them as accessible as possible via Python bindings and common tools familiar to researchers and data scientists, as well as to be extensible such that new Federated Learning (FL), Multi-Party Computation, or Differential Privacy methods can be flexibly and simply implemented and integrated. This chapter will introduce the methods available within the PySyft library and describe their implementations.We will then provide a proof-of-concept demonstration of a FL workflow using an example of how to train a convolutional neural network. Next, we review the use of PySyft in academic literature to date and discuss future use-cases and development plans. Most importantly, we introduce Duet: our tool for easier FL for scientists and data owners.","container-title":"Federated Learning Systems","event-place":"Cham","ISBN":"978-3-030-70603-6","language":"en","note":"collection-title: Studies in Computational Intelligence\nDOI: 10.1007/978-3-030-70604-3_5","page":"111-139","publisher":"Springer International Publishing","publisher-place":"Cham","source":"DOI.org (Crossref)","title":"PySyft: A Library for Easy Federated Learning","title-short":"PySyft","URL":"https://link.springer.com/10.1007/978-3-030-70604-3_5","volume":"965","editor":[{"family":"Rehman","given":"Muhammad Habib Ur"},{"family":"Gaber","given":"Mohamed Medhat"}],"author":[{"family":"Ziller","given":"Alexander"},{"family":"Trask","given":"Andrew"},{"family":"Lopardo","given":"Antonio"},{"family":"Szymkow","given":"Benjamin"},{"family":"Wagner","given":"Bobby"},{"family":"Bluemke","given":"Emma"},{"family":"Nounahon","given":"Jean-Mickael"},{"family":"Passerat-Palmbach","given":"Jonathan"},{"family":"Prakash","given":"Kritika"},{"family":"Rose","given":"Nick"},{"family":"Ryffel","given":"Théo"},{"family":"Reza","given":"Zarreen Naowal"},{"family":"Kaissis","given":"Georgios"}],"accessed":{"date-parts":[["2024",7,22]]},"issued":{"date-parts":[["2021"]]}}}],"schema":"https://github.com/citation-style-language/schema/raw/master/csl-citation.json"} </w:instrText>
+      </w:r>
+      <w:r>
+        <w:fldChar w:fldCharType="separate"/>
+      </w:r>
+      <w:r>
+        <w:t xml:space="preserve">Ziller </w:t>
+      </w:r>
       <w:r>
         <w:rPr>
           <w:i/>
           <w:iCs/>
         </w:rPr>
-        <w:t>FedAvg</w:t>
-      </w:r>
-      <w:proofErr w:type="spellEnd"/>
-      <w:r>
-        <w:t xml:space="preserve"> and </w:t>
-      </w:r>
-      <w:proofErr w:type="spellStart"/>
+        <w:t>et al.</w:t>
+      </w:r>
+      <w:r>
+        <w:t xml:space="preserve">, </w:t>
+      </w:r>
+      <w:r>
+        <w:t>(</w:t>
+      </w:r>
+      <w:r>
+        <w:t>2021)</w:t>
+      </w:r>
+      <w:r>
+        <w:fldChar w:fldCharType="end"/>
+      </w:r>
+      <w:r>
+        <w:t xml:space="preserve"> introduced </w:t>
+      </w:r>
       <w:r>
         <w:rPr>
           <w:i/>
           <w:iCs/>
         </w:rPr>
-        <w:t>FedMom</w:t>
-      </w:r>
-      <w:proofErr w:type="spellEnd"/>
-      <w:r>
-        <w:t xml:space="preserve">, </w:t>
+        <w:t>PySyft</w:t>
+      </w:r>
+      <w:r>
+        <w:t xml:space="preserve"> a multi-language library that facilitates secure and private ML. It was developed by the </w:t>
       </w:r>
       <w:r>
         <w:rPr>
           <w:i/>
           <w:iCs/>
         </w:rPr>
-        <w:t>FAIR-FATE</w:t>
-      </w:r>
-      <w:r>
-        <w:t xml:space="preserve"> utilizes a momentum-based approach to address fairness specifically. Unlike some methods that require local debiasing strategies for each client, FAIR-FATE operates without that requirement. Other frameworks have attempted to aggregate models based on fairness, but FAIR-FATE seems the one achieving this. As a conclusion, FAIR-FATE is an effective approach for increasing fairness in federated learning models, showing significant improvements in various heterogeneous scenarios.</w:t>
+        <w:t>OpenMined</w:t>
+      </w:r>
+      <w:r>
+        <w:t xml:space="preserve"> community with the objective of making FL data science more accessible through Python bindings and user-friendly interfaces. </w:t>
+      </w:r>
+      <w:r>
+        <w:rPr>
+          <w:i/>
+          <w:iCs/>
+        </w:rPr>
+        <w:t>PySyft</w:t>
+      </w:r>
+      <w:r>
+        <w:t xml:space="preserve"> uses libraries like </w:t>
+      </w:r>
+      <w:r>
+        <w:rPr>
+          <w:i/>
+          <w:iCs/>
+        </w:rPr>
+        <w:t>PyTorch</w:t>
+      </w:r>
+      <w:r>
+        <w:t xml:space="preserve"> and TensorFlow with additional capabilities. Comparing it with other frameworks like </w:t>
+      </w:r>
+      <w:r>
+        <w:rPr>
+          <w:i/>
+          <w:iCs/>
+        </w:rPr>
+        <w:t>TFF</w:t>
+      </w:r>
+      <w:r>
+        <w:t xml:space="preserve"> and </w:t>
+      </w:r>
+      <w:r>
+        <w:rPr>
+          <w:i/>
+          <w:iCs/>
+        </w:rPr>
+        <w:t>PaddleFL</w:t>
+      </w:r>
+      <w:r>
+        <w:t xml:space="preserve">; </w:t>
+      </w:r>
+      <w:r>
+        <w:rPr>
+          <w:i/>
+          <w:iCs/>
+        </w:rPr>
+        <w:t>PySyft</w:t>
+      </w:r>
+      <w:r>
+        <w:t xml:space="preserve"> offers detailed building blocks, allowing developers to implement FL efficiently. Also compared to Flower that supports heterogeneous client environments and offers tools for mobile and edge devices, claiming and advantage over </w:t>
+      </w:r>
+      <w:r>
+        <w:rPr>
+          <w:i/>
+          <w:iCs/>
+        </w:rPr>
+        <w:t>PySyft</w:t>
+      </w:r>
+      <w:r>
+        <w:t xml:space="preserve"> in these aspects.</w:t>
       </w:r>
     </w:p>
     <w:p>
@@ -9018,95 +9637,219 @@
         <w:ind w:left="540" w:right="332" w:firstLine="470"/>
       </w:pPr>
       <w:r>
-        <w:t xml:space="preserve">Also, Beutel et al., (2021) presented a user-friendly framework, </w:t>
+        <w:t xml:space="preserve">According to </w:t>
+      </w:r>
+      <w:r>
+        <w:fldChar w:fldCharType="begin"/>
+      </w:r>
+      <w:r>
+        <w:instrText xml:space="preserve"> ADDIN ZOTERO_ITEM CSL_CITATION {"citationID":"kjUoxjfw","properties":{"formattedCitation":"(Liu {\\i{}et al.}, 2021)","plainCitation":"(Liu et al., 2021)","noteIndex":0},"citationItems":[{"id":48,"uris":["http://zotero.org/users/local/6JHIw4oK/items/8J86QMTM"],"itemData":{"id":48,"type":"article-journal","abstract":"Collaborative and federated learning has become an emerging solution to many industrial applications where data values from diﬀerent sites are exploit jointly with privacy protection. We introduce FATE, an industrial-grade project that supports enterprises and institutions to build machine learning models collaboratively at large-scale in a distributed manner. FATE supports a variety of secure computation protocols and machine learning algorithms, and features out-of-box usability with end-to-end building modules and visualization tools. Documentations are available at https://github.com/FederatedAI/FATE. Case studies and other information are available at https://www.fedai.org.","language":"en","source":"Zotero","title":"FATE: An Industrial Grade Platform for Collaborative Learning With Data Protection","author":[{"family":"Liu","given":"Yang"},{"family":"Fan","given":"Tao"},{"family":"Chen","given":"Tianjian"},{"family":"Xu","given":"Qian"},{"family":"Yang","given":"Qiang"}],"issued":{"date-parts":[["2021",6,28]]}}}],"schema":"https://github.com/citation-style-language/schema/raw/master/csl-citation.json"} </w:instrText>
+      </w:r>
+      <w:r>
+        <w:fldChar w:fldCharType="separate"/>
+      </w:r>
+      <w:r>
+        <w:t xml:space="preserve">Liu </w:t>
       </w:r>
       <w:r>
         <w:rPr>
           <w:i/>
           <w:iCs/>
         </w:rPr>
-        <w:t>Flower</w:t>
-      </w:r>
-      <w:r>
-        <w:t xml:space="preserve">, an open-source framework designed to enhance the capabilities and practical implementation of FL, across different environments. </w:t>
+        <w:t>et al.</w:t>
+      </w:r>
+      <w:r>
+        <w:t xml:space="preserve">, </w:t>
+      </w:r>
+      <w:r>
+        <w:t>(</w:t>
+      </w:r>
+      <w:r>
+        <w:t>2021)</w:t>
+      </w:r>
+      <w:r>
+        <w:fldChar w:fldCharType="end"/>
+      </w:r>
+      <w:r>
+        <w:t xml:space="preserve"> </w:t>
+      </w:r>
+      <w:r>
+        <w:t xml:space="preserve">FATE is provided to aid enterprises and institutions in implementing large-scale and distributed collaborative learning with data protection. A number of secure computation protocols and machine learning algorithms are supported within FATE. Through the out-of-box usability and end-to-end building modules and visualization tools, users are able to get their applications up and running with efficiency and effectiveness. It not only offers a distributed platform that supports both stand-alone and cluster deployment but also privacy-preserving </w:t>
       </w:r>
       <w:r>
         <w:rPr>
           <w:i/>
           <w:iCs/>
         </w:rPr>
-        <w:t>Flower</w:t>
-      </w:r>
-      <w:r>
-        <w:t xml:space="preserve"> addresses the challenges associated with the deployment and scalability of FL. Flower architecture allows simulations in real-world scenarios, making it a great tool for federated learning scenarios. The framework is agnostic supporting different machine frameworks like </w:t>
+        <w:t>XGBoost</w:t>
+      </w:r>
+      <w:r>
+        <w:t xml:space="preserve">, federated transfer learning, and multi-variate data. </w:t>
       </w:r>
       <w:r>
         <w:rPr>
           <w:i/>
           <w:iCs/>
         </w:rPr>
-        <w:t>TensorFlow</w:t>
-      </w:r>
-      <w:r>
-        <w:t xml:space="preserve"> and </w:t>
-      </w:r>
-      <w:proofErr w:type="spellStart"/>
+        <w:t>FATE</w:t>
+      </w:r>
+      <w:r>
+        <w:t xml:space="preserve"> interacts with users using </w:t>
+      </w:r>
       <w:r>
         <w:rPr>
           <w:i/>
           <w:iCs/>
         </w:rPr>
-        <w:t>PyTorch</w:t>
-      </w:r>
-      <w:proofErr w:type="spellEnd"/>
-      <w:r>
-        <w:t xml:space="preserve">. Comparing Flower to other federating learning frameworks such as TFF, </w:t>
-      </w:r>
-      <w:proofErr w:type="spellStart"/>
-      <w:r>
-        <w:t>PySyft</w:t>
-      </w:r>
-      <w:proofErr w:type="spellEnd"/>
-      <w:r>
-        <w:t xml:space="preserve">, </w:t>
-      </w:r>
-      <w:proofErr w:type="spellStart"/>
-      <w:r>
-        <w:t>FedScale</w:t>
-      </w:r>
-      <w:proofErr w:type="spellEnd"/>
-      <w:r>
-        <w:t xml:space="preserve">, and </w:t>
-      </w:r>
+        <w:t>FATE-</w:t>
+      </w:r>
+      <w:proofErr w:type="spellStart"/>
       <w:r>
         <w:rPr>
           <w:i/>
           <w:iCs/>
         </w:rPr>
-        <w:t>LEAF</w:t>
-      </w:r>
-      <w:r>
-        <w:t xml:space="preserve">. Flower stands out by supporting actual deployment on real devices rather than just simulation, unlike </w:t>
+        <w:t>FLow</w:t>
+      </w:r>
+      <w:proofErr w:type="spellEnd"/>
+      <w:r>
+        <w:t xml:space="preserve">, which serves as the scheduling system, </w:t>
       </w:r>
       <w:r>
         <w:rPr>
           <w:i/>
           <w:iCs/>
         </w:rPr>
-        <w:t>TFF</w:t>
-      </w:r>
-      <w:r>
-        <w:t xml:space="preserve"> and </w:t>
+        <w:t>FATE-Board</w:t>
+      </w:r>
+      <w:r>
+        <w:t xml:space="preserve">, a visualization tool, and </w:t>
       </w:r>
       <w:r>
         <w:rPr>
           <w:i/>
           <w:iCs/>
         </w:rPr>
-        <w:t>LEAF</w:t>
-      </w:r>
-      <w:r>
-        <w:t xml:space="preserve">, which mainly focus on simulated environments. </w:t>
+        <w:t>FATE-Serving</w:t>
+      </w:r>
+      <w:r>
+        <w:t xml:space="preserve">, which is an inference high-performance serving engine. </w:t>
+      </w:r>
+      <w:r>
+        <w:rPr>
+          <w:i/>
+          <w:iCs/>
+        </w:rPr>
+        <w:t>KubeFATE</w:t>
+      </w:r>
+      <w:r>
+        <w:t xml:space="preserve"> is designed by </w:t>
+      </w:r>
+      <w:r>
+        <w:rPr>
+          <w:i/>
+          <w:iCs/>
+        </w:rPr>
+        <w:t>VMware</w:t>
+      </w:r>
+      <w:r>
+        <w:t xml:space="preserve"> to have </w:t>
+      </w:r>
+      <w:r>
+        <w:rPr>
+          <w:i/>
+          <w:iCs/>
+        </w:rPr>
+        <w:t>FATE</w:t>
+      </w:r>
+      <w:r>
+        <w:t xml:space="preserve"> constructed over </w:t>
+      </w:r>
+      <w:r>
+        <w:rPr>
+          <w:i/>
+          <w:iCs/>
+        </w:rPr>
+        <w:t>Kubernetes</w:t>
+      </w:r>
+      <w:r>
+        <w:t xml:space="preserve"> at the data </w:t>
+      </w:r>
+      <w:r>
+        <w:t>centre</w:t>
+      </w:r>
+      <w:r>
+        <w:t xml:space="preserve">, hence an enterprise-managed solution over organizations' distributed infrastructure. It also supports cross-cloud deployment and management through </w:t>
+      </w:r>
+      <w:r>
+        <w:rPr>
+          <w:i/>
+          <w:iCs/>
+        </w:rPr>
+        <w:t>FATE-cloud</w:t>
+      </w:r>
+      <w:r>
+        <w:t xml:space="preserve">. Second, </w:t>
+      </w:r>
+      <w:r>
+        <w:rPr>
+          <w:i/>
+          <w:iCs/>
+        </w:rPr>
+        <w:t>FATE</w:t>
+      </w:r>
+      <w:r>
+        <w:t xml:space="preserve"> has a security definition in which all parties are honest-but-curious, ensuring that the server learns only aggregated parameters, but not the data of any individual. It guarantees performance that is lossless, which means the algorithms in </w:t>
+      </w:r>
+      <w:r>
+        <w:rPr>
+          <w:i/>
+          <w:iCs/>
+        </w:rPr>
+        <w:t>FATE</w:t>
+      </w:r>
+      <w:r>
+        <w:t xml:space="preserve"> provide comparable accuracy to a centralized solution. </w:t>
+      </w:r>
+      <w:r>
+        <w:rPr>
+          <w:i/>
+          <w:iCs/>
+        </w:rPr>
+        <w:t>FATE</w:t>
+      </w:r>
+      <w:r>
+        <w:t xml:space="preserve"> supports research into the industry communities working together and has been seen as an increasingly business application of interest. Future work in the field will focus on the integration of blockchain functionalities into </w:t>
+      </w:r>
+      <w:r>
+        <w:rPr>
+          <w:i/>
+          <w:iCs/>
+        </w:rPr>
+        <w:t>FATE</w:t>
+      </w:r>
+      <w:r>
+        <w:t xml:space="preserve">; building lightweight versions of </w:t>
+      </w:r>
+      <w:r>
+        <w:rPr>
+          <w:i/>
+          <w:iCs/>
+        </w:rPr>
+        <w:t>FATE</w:t>
+      </w:r>
+      <w:r>
+        <w:t xml:space="preserve"> for edge deployment and applications; and building new applications using </w:t>
+      </w:r>
+      <w:r>
+        <w:rPr>
+          <w:i/>
+          <w:iCs/>
+        </w:rPr>
+        <w:t>FATE</w:t>
+      </w:r>
+      <w:r>
+        <w:t xml:space="preserve"> in an industrial scenario, such as computer vision and automatic speech recognition.</w:t>
       </w:r>
     </w:p>
     <w:p>
@@ -9116,41 +9859,145 @@
         <w:ind w:left="540" w:right="332" w:firstLine="470"/>
       </w:pPr>
       <w:r>
-        <w:t xml:space="preserve">Zhuang et al., (2022) developed </w:t>
-      </w:r>
-      <w:proofErr w:type="spellStart"/>
+        <w:t xml:space="preserve">Also, </w:t>
+      </w:r>
+      <w:r>
+        <w:fldChar w:fldCharType="begin"/>
+      </w:r>
+      <w:r>
+        <w:instrText xml:space="preserve"> ADDIN ZOTERO_ITEM CSL_CITATION {"citationID":"5hZ2UIfa","properties":{"formattedCitation":"(Beutel {\\i{}et al.}, 2022)","plainCitation":"(Beutel et al., 2022)","dontUpdate":true,"noteIndex":0},"citationItems":[{"id":39,"uris":["http://zotero.org/users/local/6JHIw4oK/items/I46WBL4I"],"itemData":{"id":39,"type":"article","abstract":"Federated Learning (FL) has emerged as a promising technique for edge devices to collaboratively learn a shared prediction model, while keeping their training data on the device, thereby decoupling the ability to do machine learning from the need to store the data in the cloud. However, FL is difﬁcult to implement realistically, both in terms of scale and systems heterogeneity. Although there are a number of research frameworks available to simulate FL algorithms, they do not support the study of scalable FL workloads on heterogeneous edge devices. In this paper, we present Flower – a comprehensive FL framework that distinguishes itself from existing platforms by offering new facilities to execute large-scale FL experiments, and consider richly heterogeneous FL device scenarios. Our experiments show Flower can perform FL experiments up to 15M in client size using only a pair of high-end GPUs. Researchers can then seamlessly migrate experiments to real devices to examine other parts of the design space. We believe Flower provides the community a critical new tool for FL study and development.","language":"en","note":"arXiv:2007.14390 [cs, stat]","number":"arXiv:2007.14390","publisher":"arXiv","source":"arXiv.org","title":"Flower: A Friendly Federated Learning Research Framework","title-short":"Flower","URL":"http://arxiv.org/abs/2007.14390","author":[{"family":"Beutel","given":"Daniel J."},{"family":"Topal","given":"Taner"},{"family":"Mathur","given":"Akhil"},{"family":"Qiu","given":"Xinchi"},{"family":"Fernandez-Marques","given":"Javier"},{"family":"Gao","given":"Yan"},{"family":"Sani","given":"Lorenzo"},{"family":"Li","given":"Kwing Hei"},{"family":"Parcollet","given":"Titouan"},{"family":"Gusmão","given":"Pedro Porto Buarque","non-dropping-particle":"de"},{"family":"Lane","given":"Nicholas D."}],"accessed":{"date-parts":[["2024",7,22]]},"issued":{"date-parts":[["2022",3,5]]}}}],"schema":"https://github.com/citation-style-language/schema/raw/master/csl-citation.json"} </w:instrText>
+      </w:r>
+      <w:r>
+        <w:fldChar w:fldCharType="separate"/>
+      </w:r>
+      <w:r>
+        <w:t xml:space="preserve">Beutel </w:t>
+      </w:r>
       <w:r>
         <w:rPr>
           <w:i/>
           <w:iCs/>
         </w:rPr>
-        <w:t>EasyFL</w:t>
-      </w:r>
-      <w:proofErr w:type="spellEnd"/>
-      <w:r>
-        <w:t xml:space="preserve"> designed a low code platform to assist beginners and researchers to experiment and prototype FL artefacts. It offers practical functionalities such as handling heterogeneity, simulation, comprehensive tracking, optimization of distributed training, and seamless deployment. While numerous FL platforms have been developed by institutions and companies, these are difficult to implement. TFF is deployable but does not optimize distributed training. On the other hand, </w:t>
+        <w:t>et al.</w:t>
+      </w:r>
+      <w:r>
+        <w:t xml:space="preserve">, </w:t>
+      </w:r>
+      <w:r>
+        <w:t>(</w:t>
+      </w:r>
+      <w:r>
+        <w:t>2022)</w:t>
+      </w:r>
+      <w:r>
+        <w:fldChar w:fldCharType="end"/>
+      </w:r>
+      <w:r>
+        <w:t xml:space="preserve"> presented a user-friendly framework, </w:t>
       </w:r>
       <w:r>
         <w:rPr>
           <w:i/>
           <w:iCs/>
         </w:rPr>
-        <w:t>FATE</w:t>
-      </w:r>
-      <w:r>
-        <w:t xml:space="preserve"> supports deployment but is not user-friendly, presenting high entry barriers. In contrast, </w:t>
-      </w:r>
-      <w:proofErr w:type="spellStart"/>
+        <w:t>Flower</w:t>
+      </w:r>
+      <w:r>
+        <w:t xml:space="preserve">, an open-source framework designed to enhance the capabilities and practical implementation of FL, across different environments. </w:t>
+      </w:r>
       <w:r>
         <w:rPr>
           <w:i/>
           <w:iCs/>
         </w:rPr>
-        <w:t>EasyFL</w:t>
-      </w:r>
-      <w:proofErr w:type="spellEnd"/>
-      <w:r>
-        <w:t xml:space="preserve"> is user-friendly and facilitates efficient experimentation along with seamless deployment. It also supports diverse training methods, including standalone, distributed, and remote.</w:t>
+        <w:t>Flower</w:t>
+      </w:r>
+      <w:r>
+        <w:t xml:space="preserve"> addresses the challenges associated with the deployment and scalability of FL. </w:t>
+      </w:r>
+      <w:r>
+        <w:lastRenderedPageBreak/>
+        <w:t xml:space="preserve">Flower architecture allows simulations in real-world scenarios, making it a great tool for federated learning scenarios. The framework is agnostic supporting different machine frameworks like </w:t>
+      </w:r>
+      <w:r>
+        <w:rPr>
+          <w:i/>
+          <w:iCs/>
+        </w:rPr>
+        <w:t>TensorFlow</w:t>
+      </w:r>
+      <w:r>
+        <w:t xml:space="preserve"> and </w:t>
+      </w:r>
+      <w:r>
+        <w:rPr>
+          <w:i/>
+          <w:iCs/>
+        </w:rPr>
+        <w:t>PyTorch</w:t>
+      </w:r>
+      <w:r>
+        <w:t xml:space="preserve">. Comparing Flower to other federating learning frameworks such as </w:t>
+      </w:r>
+      <w:r>
+        <w:rPr>
+          <w:i/>
+          <w:iCs/>
+        </w:rPr>
+        <w:t>TFF</w:t>
+      </w:r>
+      <w:r>
+        <w:t xml:space="preserve">, </w:t>
+      </w:r>
+      <w:r>
+        <w:rPr>
+          <w:i/>
+          <w:iCs/>
+        </w:rPr>
+        <w:t>PySyft</w:t>
+      </w:r>
+      <w:r>
+        <w:t xml:space="preserve">, </w:t>
+      </w:r>
+      <w:r>
+        <w:rPr>
+          <w:i/>
+          <w:iCs/>
+        </w:rPr>
+        <w:t>FedScale</w:t>
+      </w:r>
+      <w:r>
+        <w:t xml:space="preserve">, and </w:t>
+      </w:r>
+      <w:r>
+        <w:rPr>
+          <w:i/>
+          <w:iCs/>
+        </w:rPr>
+        <w:t>LEAF</w:t>
+      </w:r>
+      <w:r>
+        <w:t xml:space="preserve">. Flower stands out by supporting actual deployment on real devices rather than just simulation, unlike </w:t>
+      </w:r>
+      <w:r>
+        <w:rPr>
+          <w:i/>
+          <w:iCs/>
+        </w:rPr>
+        <w:t>TFF</w:t>
+      </w:r>
+      <w:r>
+        <w:t xml:space="preserve"> and </w:t>
+      </w:r>
+      <w:r>
+        <w:rPr>
+          <w:i/>
+          <w:iCs/>
+        </w:rPr>
+        <w:t>LEAF</w:t>
+      </w:r>
+      <w:r>
+        <w:t xml:space="preserve">, which mainly focus on simulated environments. </w:t>
       </w:r>
     </w:p>
     <w:p>
@@ -9160,60 +10007,96 @@
         <w:ind w:left="540" w:right="332" w:firstLine="470"/>
       </w:pPr>
       <w:r>
-        <w:lastRenderedPageBreak/>
-        <w:t>A different FL framework developed by the industry is IBM FL (Ludwig et al., 2020) This framework is designed to facilitate the implementation of federated learning across diverse enterprise environments. It helps users to model without centralizing training data, addressing the key issues of privacy. It supports the integration of Deep Neural Networks and traditional machine learning methods. It also provides tools for design and deployment of federated jobs minimizing the learning curve. IBM FL is different from other existing FL frameworks by its focus on enterprise needs, including secure deployment, failure tolerance, and rapid model specification. Also, when compared to other existing frameworks IBM’s solution is tailored for multi-cloud or hybrid cloud environments where data privacy is critical. It supports both federated learning systems using a central aggregator and more decentralized models. In conclusion, it provides an effective bridge between traditional centralized data processing and the emerging needs of decentralized, privacy preserving machine learning applications</w:t>
-      </w:r>
-    </w:p>
-    <w:p>
-      <w:pPr>
-        <w:pStyle w:val="BodyText"/>
-        <w:spacing w:line="360" w:lineRule="auto"/>
-        <w:ind w:left="540" w:right="332" w:firstLine="470"/>
-      </w:pPr>
-      <w:r>
-        <w:t xml:space="preserve">Wang et al. (2023) developed </w:t>
-      </w:r>
-      <w:proofErr w:type="spellStart"/>
+        <w:fldChar w:fldCharType="begin"/>
+      </w:r>
+      <w:r>
+        <w:instrText xml:space="preserve"> ADDIN ZOTERO_ITEM CSL_CITATION {"citationID":"dCRGULad","properties":{"formattedCitation":"(Solanki, Rai and Sharma, 2022)","plainCitation":"(Solanki, Rai and Sharma, 2022)","dontUpdate":true,"noteIndex":0},"citationItems":[{"id":42,"uris":["http://zotero.org/users/local/6JHIw4oK/items/CD44Z674"],"itemData":{"id":42,"type":"chapter","container-title":"Federated Learning for IoT Applications","event-place":"Cham","ISBN":"978-3-030-85558-1","language":"en","note":"collection-title: EAI/Springer Innovations in Communication and Computing\nDOI: 10.1007/978-3-030-85559-8_10","page":"157-167","publisher":"Springer International Publishing","publisher-place":"Cham","source":"DOI.org (Crossref)","title":"Federated Learning Using Tensor Flow","URL":"https://link.springer.com/10.1007/978-3-030-85559-8_10","editor":[{"family":"Yadav","given":"Satya Prakash"},{"family":"Bhati","given":"Bhoopesh Singh"},{"family":"Mahato","given":"Dharmendra Prasad"},{"family":"Kumar","given":"Sachin"}],"author":[{"family":"Solanki","given":"Tanu"},{"family":"Rai","given":"Bipin Kumar"},{"family":"Sharma","given":"Shivani"}],"accessed":{"date-parts":[["2024",7,22]]},"issued":{"date-parts":[["2022"]]}}}],"schema":"https://github.com/citation-style-language/schema/raw/master/csl-citation.json"} </w:instrText>
+      </w:r>
+      <w:r>
+        <w:fldChar w:fldCharType="separate"/>
+      </w:r>
+      <w:r>
+        <w:t>Solanki</w:t>
+      </w:r>
+      <w:r>
+        <w:t xml:space="preserve"> </w:t>
+      </w:r>
       <w:r>
         <w:rPr>
           <w:i/>
           <w:iCs/>
         </w:rPr>
-        <w:t>FLGo</w:t>
-      </w:r>
-      <w:proofErr w:type="spellEnd"/>
-      <w:r>
-        <w:t xml:space="preserve"> a platform designed to streamline the process of cross-application FL research and enhance shareability among developers. It is a lightweight FL framework aiming to be a customizable solution to suit different applications and data heterogeneity. </w:t>
-      </w:r>
-      <w:proofErr w:type="spellStart"/>
+        <w:t>et al.</w:t>
+      </w:r>
       <w:r>
         <w:rPr>
           <w:i/>
           <w:iCs/>
         </w:rPr>
-        <w:t>FLGo</w:t>
-      </w:r>
-      <w:proofErr w:type="spellEnd"/>
-      <w:r>
-        <w:t xml:space="preserve"> addresses the gap that exists in current FL frameworks which often make the FL deployment very complex.</w:t>
-      </w:r>
-      <w:r>
-        <w:t xml:space="preserve"> </w:t>
-      </w:r>
-      <w:r>
-        <w:t xml:space="preserve">Some of the key Features, are benchmarks and algorithms, customization, experimental tools, and high degree of shareability. Compared to other frameworks it stands out in, system heterogeneity, high-level API, multi-architecture support, asynchronous operations and customization and flexibility. As a conclusion </w:t>
-      </w:r>
-      <w:proofErr w:type="spellStart"/>
+        <w:t>,</w:t>
+      </w:r>
+      <w:r>
+        <w:t xml:space="preserve"> </w:t>
+      </w:r>
+      <w:r>
+        <w:t>(</w:t>
+      </w:r>
+      <w:r>
+        <w:t>2022)</w:t>
+      </w:r>
+      <w:r>
+        <w:fldChar w:fldCharType="end"/>
+      </w:r>
+      <w:r>
+        <w:t xml:space="preserve"> delve into how </w:t>
+      </w:r>
       <w:r>
         <w:rPr>
           <w:i/>
           <w:iCs/>
         </w:rPr>
-        <w:t>FLGo</w:t>
-      </w:r>
-      <w:proofErr w:type="spellEnd"/>
-      <w:r>
-        <w:t xml:space="preserve"> has been developed with the intention of making FL more accessible to a broader range of developers by simplifying customization and enhancing its shareability. It also aims to bridge the existing gap with conventional machine learning and FL.</w:t>
+        <w:t>TFF</w:t>
+      </w:r>
+      <w:r>
+        <w:t xml:space="preserve">, an open-source framework, is utilized for machine learning on decentralized data. It has been designed for research and experimentation. Some of the key features are TFF enables FL through low-latency models with less power consumption. The framework uses two layers, the FL learning </w:t>
+      </w:r>
+      <w:r>
+        <w:t>Application</w:t>
+      </w:r>
+      <w:r>
+        <w:t xml:space="preserve"> </w:t>
+      </w:r>
+      <w:r>
+        <w:t>Programming Interface (</w:t>
+      </w:r>
+      <w:r>
+        <w:t>API</w:t>
+      </w:r>
+      <w:r>
+        <w:t>)</w:t>
+      </w:r>
+      <w:r>
+        <w:t xml:space="preserve"> and the federated core (FC) API. The FL API allows developers to implement training and evaluation on existing TensorFlow models through a high-level interface. The FC API integrates TensorFlow with distributed communication operators focusing on computations across distributed systems like mobile phones, tablets, and sensors. Comparing </w:t>
+      </w:r>
+      <w:r>
+        <w:rPr>
+          <w:i/>
+          <w:iCs/>
+        </w:rPr>
+        <w:t>TFF</w:t>
+      </w:r>
+      <w:r>
+        <w:t xml:space="preserve"> to other frameworks, it offers a unique well integrated structure others do not provide this level of integration. </w:t>
+      </w:r>
+      <w:r>
+        <w:rPr>
+          <w:i/>
+          <w:iCs/>
+        </w:rPr>
+        <w:t>TFF</w:t>
+      </w:r>
+      <w:r>
+        <w:t xml:space="preserve"> allows experimenting with new algorithms is not tied to predefined algorithms. </w:t>
       </w:r>
     </w:p>
     <w:p>
@@ -9228,43 +10111,129 @@
           <w:sz w:val="19"/>
         </w:rPr>
       </w:pPr>
-      <w:bookmarkStart w:id="23" w:name="_Toc172495949"/>
-      <w:proofErr w:type="spellStart"/>
-      <w:r>
-        <w:t>OpenFL</w:t>
-      </w:r>
-      <w:proofErr w:type="spellEnd"/>
+      <w:bookmarkStart w:id="23" w:name="_Toc172575133"/>
+      <w:r>
+        <w:t xml:space="preserve">OpenFL, </w:t>
+      </w:r>
+      <w:r>
+        <w:t>NVIDIA, PaddleFL, Substra and FLGo</w:t>
+      </w:r>
+      <w:bookmarkEnd w:id="23"/>
+    </w:p>
+    <w:p>
+      <w:pPr>
+        <w:pStyle w:val="BodyText"/>
+        <w:spacing w:line="360" w:lineRule="auto"/>
+        <w:ind w:left="540" w:right="332" w:firstLine="470"/>
+        <w:jc w:val="both"/>
+      </w:pPr>
+      <w:r>
+        <w:t xml:space="preserve">Another innovative framework OpenFL </w:t>
+      </w:r>
+      <w:r>
+        <w:fldChar w:fldCharType="begin"/>
+      </w:r>
+      <w:r>
+        <w:instrText xml:space="preserve"> ADDIN ZOTERO_ITEM CSL_CITATION {"citationID":"iQqAIPjs","properties":{"formattedCitation":"(Reina {\\i{}et al.}, 2022)","plainCitation":"(Reina et al., 2022)","noteIndex":0},"citationItems":[{"id":44,"uris":["http://zotero.org/users/local/6JHIw4oK/items/3AEX8Y5E"],"itemData":{"id":44,"type":"article-journal","abstract":"Federated learning (FL) is a computational paradigm that enables organizations to collaborate on machine learning (ML) projects without sharing sensitive data, such as, patient records, ﬁnancial data, or classiﬁed secrets. Open Federated Learning (OpenFL)5 is an open-source framework for training ML algorithms using the data-private collaborative learning paradigm of FL. OpenFL works with training pipelines built with both TensorFlow and PyTorch, and can be easily extended to other ML and deep learning frameworks. Here, we summarize the motivation and development characteristics of OpenFL, with the intention of facilitating its application to existing ML model training in a production environment. Finally, we describe the ﬁrst use of the OpenFL framework to train consensus ML models in a consortium of international healthcare organizations, as well as how it facilitates the ﬁrst computational competition on FL.","container-title":"Physics in Medicine &amp; Biology","DOI":"10.1088/1361-6560/ac97d9","ISSN":"0031-9155, 1361-6560","issue":"21","journalAbbreviation":"Phys. Med. Biol.","language":"en","note":"arXiv:2105.06413 [cs]","page":"214001","source":"arXiv.org","title":"OpenFL: An open-source framework for Federated Learning","title-short":"OpenFL","volume":"67","author":[{"family":"Reina","given":"G. Anthony"},{"family":"Gruzdev","given":"Alexey"},{"family":"Foley","given":"Patrick"},{"family":"Perepelkina","given":"Olga"},{"family":"Sharma","given":"Mansi"},{"family":"Davidyuk","given":"Igor"},{"family":"Trushkin","given":"Ilya"},{"family":"Radionov","given":"Maksim"},{"family":"Mokrov","given":"Aleksandr"},{"family":"Agapov","given":"Dmitry"},{"family":"Martin","given":"Jason"},{"family":"Edwards","given":"Brandon"},{"family":"Sheller","given":"Micah J."},{"family":"Pati","given":"Sarthak"},{"family":"Moorthy","given":"Prakash Narayana"},{"family":"Wang","given":"Shih-han"},{"family":"Shah","given":"Prashant"},{"family":"Bakas","given":"Spyridon"}],"issued":{"date-parts":[["2022",11,7]]}}}],"schema":"https://github.com/citation-style-language/schema/raw/master/csl-citation.json"} </w:instrText>
+      </w:r>
+      <w:r>
+        <w:fldChar w:fldCharType="separate"/>
+      </w:r>
+      <w:r>
+        <w:t xml:space="preserve">(Reina </w:t>
+      </w:r>
+      <w:r>
+        <w:rPr>
+          <w:i/>
+          <w:iCs/>
+        </w:rPr>
+        <w:t>et al.</w:t>
+      </w:r>
+      <w:r>
+        <w:t>, 2022)</w:t>
+      </w:r>
+      <w:r>
+        <w:fldChar w:fldCharType="end"/>
+      </w:r>
+      <w:r>
+        <w:t>created by Intel Labs and the University of Pennsylvania, OpenFL supports decentralized machine learning models. It allows organizations to train models using data locally without any transfer, and that operates by distributing a global model across various nodes while each organization trains its model locally. Model updates are sent to an aggregator to enhance the global model. This framework is compatible with popular ML frameworks like TensorFlow and PyTorch. In comparison to other frameworks, it stands out due to its open-source nature, TensorFlow Federated or PySyft focus more on academic research applications while OpenFL is focused on real-world applications.</w:t>
+      </w:r>
+    </w:p>
+    <w:p>
+      <w:pPr>
+        <w:pStyle w:val="BodyText"/>
+        <w:spacing w:line="360" w:lineRule="auto"/>
+        <w:ind w:left="540" w:right="332" w:firstLine="470"/>
+        <w:jc w:val="both"/>
+      </w:pPr>
+      <w:r>
+        <w:fldChar w:fldCharType="begin"/>
+      </w:r>
+      <w:r>
+        <w:instrText xml:space="preserve"> ADDIN ZOTERO_ITEM CSL_CITATION {"citationID":"MBGPmSLJ","properties":{"formattedCitation":"(Wang {\\i{}et al.}, 2023)","plainCitation":"(Wang et al., 2023)","dontUpdate":true,"noteIndex":0},"citationItems":[{"id":46,"uris":["http://zotero.org/users/local/6JHIw4oK/items/7IY5WECT"],"itemData":{"id":46,"type":"article","abstract":"Federated learning (FL) has found numerous applications in healthcare, finance, and IoT scenarios. Many existing FL frameworks offer a range of benchmarks to evaluate the performance of FL under realistic conditions. However, the process of customizing simulations to accommodate application-specific settings, data heterogeneity, and system heterogeneity typically remains unnecessarily complicated. This creates significant hurdles for traditional ML researchers in exploring the usage of FL, while also compromising the shareability of codes across FL frameworks. To address this issue, we propose a novel lightweight FL platform called FLGo, to facilitate cross-application FL studies with a high degree of shareability. Our platform offers 40+ benchmarks, 20+ algorithms, and 2 system simulators as outof-the-box plugins. We also provide user-friendly APIs for quickly customizing new plugins that can be readily shared and reused for improved reproducibility. Finally, we develop a range of experimental tools, including parallel acceleration, experiment tracker and analyzer, and parameters autotuning. FLGo is maintained at flgo-xmu.github.io.","language":"en","note":"arXiv:2306.12079 [cs]","number":"arXiv:2306.12079","publisher":"arXiv","source":"arXiv.org","title":"FLGo: A Fully Customizable Federated Learning Platform","title-short":"FLGo","URL":"http://arxiv.org/abs/2306.12079","author":[{"family":"Wang","given":"Zheng"},{"family":"Fan","given":"Xiaoliang"},{"family":"Peng","given":"Zhaopeng"},{"family":"Li","given":"Xueheng"},{"family":"Yang","given":"Ziqi"},{"family":"Feng","given":"Mingkuan"},{"family":"Yang","given":"Zhicheng"},{"family":"Liu","given":"Xiao"},{"family":"Wang","given":"Cheng"}],"accessed":{"date-parts":[["2024",7,22]]},"issued":{"date-parts":[["2023",6,21]]}}}],"schema":"https://github.com/citation-style-language/schema/raw/master/csl-citation.json"} </w:instrText>
+      </w:r>
+      <w:r>
+        <w:fldChar w:fldCharType="separate"/>
+      </w:r>
+      <w:r>
+        <w:t xml:space="preserve">Wang </w:t>
+      </w:r>
+      <w:r>
+        <w:rPr>
+          <w:i/>
+          <w:iCs/>
+        </w:rPr>
+        <w:t>et al.</w:t>
+      </w:r>
       <w:r>
         <w:t xml:space="preserve">, </w:t>
       </w:r>
-      <w:proofErr w:type="spellStart"/>
-      <w:r>
-        <w:t>PySyft</w:t>
-      </w:r>
-      <w:proofErr w:type="spellEnd"/>
-      <w:r>
-        <w:t xml:space="preserve">, </w:t>
-      </w:r>
-      <w:proofErr w:type="spellStart"/>
-      <w:r>
-        <w:t>MLbase</w:t>
-      </w:r>
-      <w:proofErr w:type="spellEnd"/>
-      <w:r>
-        <w:t xml:space="preserve">, FATE-LLM, </w:t>
-      </w:r>
-      <w:proofErr w:type="spellStart"/>
-      <w:r>
-        <w:t>SecureBoost</w:t>
-      </w:r>
-      <w:proofErr w:type="spellEnd"/>
-      <w:r>
-        <w:t xml:space="preserve">, Personalised Federated Learning </w:t>
-      </w:r>
-      <w:r>
-        <w:t>and Flint</w:t>
-      </w:r>
-      <w:bookmarkEnd w:id="23"/>
+      <w:r>
+        <w:t>(</w:t>
+      </w:r>
+      <w:r>
+        <w:t>2023)</w:t>
+      </w:r>
+      <w:r>
+        <w:fldChar w:fldCharType="end"/>
+      </w:r>
+      <w:r>
+        <w:t xml:space="preserve"> developed </w:t>
+      </w:r>
+      <w:r>
+        <w:rPr>
+          <w:i/>
+          <w:iCs/>
+        </w:rPr>
+        <w:t>FLGo</w:t>
+      </w:r>
+      <w:r>
+        <w:t xml:space="preserve"> a platform designed to streamline the process of cross-application FL research and enhance shareability among developers. It is a lightweight FL framework aiming to be a customizable solution to suit different applications and data heterogeneity. </w:t>
+      </w:r>
+      <w:r>
+        <w:rPr>
+          <w:i/>
+          <w:iCs/>
+        </w:rPr>
+        <w:t>FLGo</w:t>
+      </w:r>
+      <w:r>
+        <w:t xml:space="preserve"> addresses the gap that exists in current FL frameworks which often make the FL deployment very complex. Some of the key Features, are benchmarks and algorithms, customization, experimental tools, and high degree of shareability. Compared to other frameworks it stands out in, system heterogeneity, high-level API, multi-architecture support, asynchronous operations and customization and flexibility. As a conclusion </w:t>
+      </w:r>
+      <w:r>
+        <w:rPr>
+          <w:i/>
+          <w:iCs/>
+        </w:rPr>
+        <w:t>FLGo</w:t>
+      </w:r>
+      <w:r>
+        <w:t xml:space="preserve"> has been developed with the intention of making FL more accessible to a broader range of developers by simplifying customization and enhancing its </w:t>
+      </w:r>
+      <w:r>
+        <w:lastRenderedPageBreak/>
+        <w:t>shareability. It also aims to bridge the existing gap with conventional machine learning and FL.</w:t>
+      </w:r>
     </w:p>
     <w:p>
       <w:pPr>
@@ -9278,7 +10247,7 @@
           <w:sz w:val="19"/>
         </w:rPr>
       </w:pPr>
-      <w:bookmarkStart w:id="24" w:name="_Toc172495950"/>
+      <w:bookmarkStart w:id="24" w:name="_Toc172575134"/>
       <w:r>
         <w:t>Federated Learning Algorithms</w:t>
       </w:r>
@@ -9292,7 +10261,7 @@
           <w:numId w:val="7"/>
         </w:numPr>
       </w:pPr>
-      <w:bookmarkStart w:id="25" w:name="_Toc172495951"/>
+      <w:bookmarkStart w:id="25" w:name="_Toc172575135"/>
       <w:r>
         <w:t>Distributed Machine Lear</w:t>
       </w:r>
@@ -9680,7 +10649,7 @@
           <w:numId w:val="7"/>
         </w:numPr>
       </w:pPr>
-      <w:bookmarkStart w:id="26" w:name="_Toc172495952"/>
+      <w:bookmarkStart w:id="26" w:name="_Toc172575136"/>
       <w:r>
         <w:t>Theme BB</w:t>
       </w:r>
@@ -9774,11 +10743,7 @@
       </w:r>
       <w:proofErr w:type="spellEnd"/>
       <w:r>
-        <w:t xml:space="preserve"> </w:t>
-      </w:r>
-      <w:r>
-        <w:lastRenderedPageBreak/>
-        <w:t xml:space="preserve">labore et dolore magna </w:t>
+        <w:t xml:space="preserve"> labore et dolore magna </w:t>
       </w:r>
       <w:proofErr w:type="spellStart"/>
       <w:r>
@@ -10069,7 +11034,7 @@
           <w:numId w:val="7"/>
         </w:numPr>
       </w:pPr>
-      <w:bookmarkStart w:id="27" w:name="_Toc172495953"/>
+      <w:bookmarkStart w:id="27" w:name="_Toc172575137"/>
       <w:r>
         <w:t>Federated Learning Server Implementation</w:t>
       </w:r>
@@ -10083,7 +11048,7 @@
           <w:numId w:val="7"/>
         </w:numPr>
       </w:pPr>
-      <w:bookmarkStart w:id="28" w:name="_Toc172495954"/>
+      <w:bookmarkStart w:id="28" w:name="_Toc172575138"/>
       <w:r>
         <w:t xml:space="preserve">Federated Learning </w:t>
       </w:r>
@@ -10100,7 +11065,7 @@
           <w:numId w:val="7"/>
         </w:numPr>
       </w:pPr>
-      <w:bookmarkStart w:id="29" w:name="_Toc172495955"/>
+      <w:bookmarkStart w:id="29" w:name="_Toc172575139"/>
       <w:r>
         <w:t xml:space="preserve">Theme </w:t>
       </w:r>
@@ -10122,7 +11087,7 @@
           <w:numId w:val="7"/>
         </w:numPr>
       </w:pPr>
-      <w:bookmarkStart w:id="30" w:name="_Toc172495956"/>
+      <w:bookmarkStart w:id="30" w:name="_Toc172575140"/>
       <w:r>
         <w:t>Real World Federated Learning Scenarios</w:t>
       </w:r>
@@ -10136,7 +11101,7 @@
           <w:numId w:val="7"/>
         </w:numPr>
       </w:pPr>
-      <w:bookmarkStart w:id="31" w:name="_Toc172495957"/>
+      <w:bookmarkStart w:id="31" w:name="_Toc172575141"/>
       <w:r>
         <w:t>Conclusion</w:t>
       </w:r>
@@ -10542,7 +11507,7 @@
           <w:color w:val="auto"/>
         </w:rPr>
       </w:pPr>
-      <w:bookmarkStart w:id="32" w:name="_Toc172495958"/>
+      <w:bookmarkStart w:id="32" w:name="_Toc172575142"/>
       <w:r>
         <w:rPr>
           <w:color w:val="auto"/>
@@ -10567,7 +11532,7 @@
         </w:rPr>
       </w:pPr>
       <w:bookmarkStart w:id="33" w:name="_Hlk171801997"/>
-      <w:bookmarkStart w:id="34" w:name="_Toc172495959"/>
+      <w:bookmarkStart w:id="34" w:name="_Toc172575143"/>
       <w:r>
         <w:rPr>
           <w:color w:val="auto"/>
@@ -10598,7 +11563,7 @@
           <w:numId w:val="5"/>
         </w:numPr>
       </w:pPr>
-      <w:bookmarkStart w:id="35" w:name="_Toc172495960"/>
+      <w:bookmarkStart w:id="35" w:name="_Toc172575144"/>
       <w:r>
         <w:t>Methodology</w:t>
       </w:r>
@@ -10704,7 +11669,11 @@
       </w:r>
       <w:proofErr w:type="spellEnd"/>
       <w:r>
-        <w:t xml:space="preserve"> labore et dolore magna </w:t>
+        <w:t xml:space="preserve"> </w:t>
+      </w:r>
+      <w:r>
+        <w:lastRenderedPageBreak/>
+        <w:t xml:space="preserve">labore et dolore magna </w:t>
       </w:r>
       <w:proofErr w:type="spellStart"/>
       <w:r>
@@ -11366,7 +12335,7 @@
           <w:numId w:val="5"/>
         </w:numPr>
       </w:pPr>
-      <w:bookmarkStart w:id="36" w:name="_Toc172495961"/>
+      <w:bookmarkStart w:id="36" w:name="_Toc172575145"/>
       <w:r>
         <w:t>Project</w:t>
       </w:r>
@@ -11478,11 +12447,7 @@
       </w:r>
       <w:proofErr w:type="spellEnd"/>
       <w:r>
-        <w:t xml:space="preserve"> </w:t>
-      </w:r>
-      <w:r>
-        <w:lastRenderedPageBreak/>
-        <w:t xml:space="preserve">labore et dolore magna </w:t>
+        <w:t xml:space="preserve"> labore et dolore magna </w:t>
       </w:r>
       <w:proofErr w:type="spellStart"/>
       <w:r>
@@ -11773,7 +12738,7 @@
           <w:numId w:val="5"/>
         </w:numPr>
       </w:pPr>
-      <w:bookmarkStart w:id="37" w:name="_Toc172495962"/>
+      <w:bookmarkStart w:id="37" w:name="_Toc172575146"/>
       <w:r>
         <w:t>Business</w:t>
       </w:r>
@@ -12538,7 +13503,7 @@
           <w:numId w:val="5"/>
         </w:numPr>
       </w:pPr>
-      <w:bookmarkStart w:id="38" w:name="_Toc172495963"/>
+      <w:bookmarkStart w:id="38" w:name="_Toc172575147"/>
       <w:r>
         <w:t>Data</w:t>
       </w:r>
@@ -12578,7 +13543,7 @@
           <w:numId w:val="5"/>
         </w:numPr>
       </w:pPr>
-      <w:bookmarkStart w:id="39" w:name="_Toc172495964"/>
+      <w:bookmarkStart w:id="39" w:name="_Toc172575148"/>
       <w:r>
         <w:rPr>
           <w:spacing w:val="-3"/>
@@ -12595,7 +13560,7 @@
           <w:numId w:val="5"/>
         </w:numPr>
       </w:pPr>
-      <w:bookmarkStart w:id="40" w:name="_Toc172495965"/>
+      <w:bookmarkStart w:id="40" w:name="_Toc172575149"/>
       <w:r>
         <w:rPr>
           <w:spacing w:val="-3"/>
@@ -12619,7 +13584,7 @@
           <w:color w:val="333333"/>
         </w:rPr>
       </w:pPr>
-      <w:bookmarkStart w:id="41" w:name="_Toc172495966"/>
+      <w:bookmarkStart w:id="41" w:name="_Toc172575150"/>
       <w:r>
         <w:rPr>
           <w:color w:val="333333"/>
@@ -12642,8 +13607,9 @@
           <w:numId w:val="5"/>
         </w:numPr>
       </w:pPr>
-      <w:bookmarkStart w:id="42" w:name="_Toc172495967"/>
-      <w:r>
+      <w:bookmarkStart w:id="42" w:name="_Toc172575151"/>
+      <w:r>
+        <w:lastRenderedPageBreak/>
         <w:t>Data</w:t>
       </w:r>
       <w:r>
@@ -12665,7 +13631,7 @@
           <w:numId w:val="5"/>
         </w:numPr>
       </w:pPr>
-      <w:bookmarkStart w:id="43" w:name="_Toc172495968"/>
+      <w:bookmarkStart w:id="43" w:name="_Toc172575152"/>
       <w:r>
         <w:t>Initial</w:t>
       </w:r>
@@ -12715,7 +13681,7 @@
           <w:numId w:val="5"/>
         </w:numPr>
       </w:pPr>
-      <w:bookmarkStart w:id="44" w:name="_Toc172495969"/>
+      <w:bookmarkStart w:id="44" w:name="_Toc172575153"/>
       <w:r>
         <w:t>Data Elaboration</w:t>
       </w:r>
@@ -12729,7 +13695,7 @@
           <w:numId w:val="5"/>
         </w:numPr>
       </w:pPr>
-      <w:bookmarkStart w:id="45" w:name="_Toc172495970"/>
+      <w:bookmarkStart w:id="45" w:name="_Toc172575154"/>
       <w:r>
         <w:t>Data Elaboration 2</w:t>
       </w:r>
@@ -12743,7 +13709,7 @@
           <w:numId w:val="5"/>
         </w:numPr>
       </w:pPr>
-      <w:bookmarkStart w:id="46" w:name="_Toc172495971"/>
+      <w:bookmarkStart w:id="46" w:name="_Toc172575155"/>
       <w:r>
         <w:t>Conclusion</w:t>
       </w:r>
@@ -12764,7 +13730,7 @@
           <w:color w:val="333333"/>
         </w:rPr>
       </w:pPr>
-      <w:bookmarkStart w:id="47" w:name="_Toc172495972"/>
+      <w:bookmarkStart w:id="47" w:name="_Toc172575156"/>
       <w:r>
         <w:rPr>
           <w:color w:val="333333"/>
@@ -12794,7 +13760,7 @@
           <w:numId w:val="5"/>
         </w:numPr>
       </w:pPr>
-      <w:bookmarkStart w:id="48" w:name="_Toc172495973"/>
+      <w:bookmarkStart w:id="48" w:name="_Toc172575157"/>
       <w:r>
         <w:t>Data</w:t>
       </w:r>
@@ -12817,7 +13783,7 @@
           <w:numId w:val="5"/>
         </w:numPr>
       </w:pPr>
-      <w:bookmarkStart w:id="49" w:name="_Toc172495974"/>
+      <w:bookmarkStart w:id="49" w:name="_Toc172575158"/>
       <w:r>
         <w:t>AAAAA</w:t>
       </w:r>
@@ -12838,7 +13804,7 @@
           <w:color w:val="333333"/>
         </w:rPr>
       </w:pPr>
-      <w:bookmarkStart w:id="50" w:name="_Toc172495975"/>
+      <w:bookmarkStart w:id="50" w:name="_Toc172575159"/>
       <w:r>
         <w:rPr>
           <w:color w:val="333333"/>
@@ -12855,9 +13821,8 @@
           <w:numId w:val="5"/>
         </w:numPr>
       </w:pPr>
-      <w:bookmarkStart w:id="51" w:name="_Toc172495976"/>
-      <w:r>
-        <w:lastRenderedPageBreak/>
+      <w:bookmarkStart w:id="51" w:name="_Toc172575160"/>
+      <w:r>
         <w:t>BBBB</w:t>
       </w:r>
       <w:r>
@@ -12876,7 +13841,7 @@
           <w:sz w:val="30"/>
         </w:rPr>
       </w:pPr>
-      <w:bookmarkStart w:id="52" w:name="_Toc172495977"/>
+      <w:bookmarkStart w:id="52" w:name="_Toc172575161"/>
       <w:r>
         <w:t>CCCC</w:t>
       </w:r>
@@ -12893,7 +13858,7 @@
           <w:numId w:val="5"/>
         </w:numPr>
       </w:pPr>
-      <w:bookmarkStart w:id="53" w:name="_Toc172495978"/>
+      <w:bookmarkStart w:id="53" w:name="_Toc172575162"/>
       <w:proofErr w:type="spellStart"/>
       <w:r>
         <w:t>A</w:t>
@@ -12915,7 +13880,7 @@
           <w:numId w:val="5"/>
         </w:numPr>
       </w:pPr>
-      <w:bookmarkStart w:id="54" w:name="_Toc172495979"/>
+      <w:bookmarkStart w:id="54" w:name="_Toc172575163"/>
       <w:r>
         <w:t>BBBB</w:t>
       </w:r>
@@ -12935,7 +13900,7 @@
           <w:numId w:val="5"/>
         </w:numPr>
       </w:pPr>
-      <w:bookmarkStart w:id="55" w:name="_Toc172495980"/>
+      <w:bookmarkStart w:id="55" w:name="_Toc172575164"/>
       <w:r>
         <w:t>CCCCC</w:t>
       </w:r>
@@ -12959,7 +13924,7 @@
           <w:color w:val="333333"/>
         </w:rPr>
       </w:pPr>
-      <w:bookmarkStart w:id="56" w:name="_Toc172495981"/>
+      <w:bookmarkStart w:id="56" w:name="_Toc172575165"/>
       <w:r>
         <w:rPr>
           <w:color w:val="333333"/>
@@ -13028,7 +13993,7 @@
           <w:numId w:val="5"/>
         </w:numPr>
       </w:pPr>
-      <w:bookmarkStart w:id="57" w:name="_Toc172495982"/>
+      <w:bookmarkStart w:id="57" w:name="_Toc172575166"/>
       <w:r>
         <w:t>Validation BBBB</w:t>
       </w:r>
@@ -13046,7 +14011,7 @@
         </w:tabs>
         <w:spacing w:before="31"/>
       </w:pPr>
-      <w:bookmarkStart w:id="58" w:name="_Toc172495983"/>
+      <w:bookmarkStart w:id="58" w:name="_Toc172575167"/>
       <w:r>
         <w:rPr>
           <w:color w:val="333333"/>
@@ -13129,7 +14094,7 @@
           <w:color w:val="333333"/>
         </w:rPr>
       </w:pPr>
-      <w:bookmarkStart w:id="59" w:name="_Toc172495984"/>
+      <w:bookmarkStart w:id="59" w:name="_Toc172575168"/>
       <w:r>
         <w:rPr>
           <w:color w:val="333333"/>
@@ -13143,16 +14108,54 @@
         <w:pStyle w:val="Bibliography"/>
       </w:pPr>
       <w:r>
+        <w:rPr>
+          <w:color w:val="333333"/>
+        </w:rPr>
         <w:fldChar w:fldCharType="begin"/>
       </w:r>
       <w:r>
+        <w:rPr>
+          <w:color w:val="333333"/>
+        </w:rPr>
         <w:instrText xml:space="preserve"> ADDIN ZOTERO_BIBL {"uncited":[],"omitted":[],"custom":[]} CSL_BIBLIOGRAPHY </w:instrText>
       </w:r>
       <w:r>
+        <w:rPr>
+          <w:color w:val="333333"/>
+        </w:rPr>
         <w:fldChar w:fldCharType="separate"/>
       </w:r>
-      <w:r>
-        <w:t xml:space="preserve">Arikumar, K.S., Prathiba, S.B., Alazab, M., Gadekallu, T.R., Pandya, S., Khan, J.M. and Moorthy, R.S. (2022) ‘FL-PMI: Federated Learning-Based Person Movement Identification through Wearable Devices in Smart Healthcare Systems’, </w:t>
+      <w:proofErr w:type="spellStart"/>
+      <w:r>
+        <w:t>Arikumar</w:t>
+      </w:r>
+      <w:proofErr w:type="spellEnd"/>
+      <w:r>
+        <w:t xml:space="preserve">, K.S., </w:t>
+      </w:r>
+      <w:proofErr w:type="spellStart"/>
+      <w:r>
+        <w:t>Prathiba</w:t>
+      </w:r>
+      <w:proofErr w:type="spellEnd"/>
+      <w:r>
+        <w:t xml:space="preserve">, S.B., </w:t>
+      </w:r>
+      <w:proofErr w:type="spellStart"/>
+      <w:r>
+        <w:t>Alazab</w:t>
+      </w:r>
+      <w:proofErr w:type="spellEnd"/>
+      <w:r>
+        <w:t xml:space="preserve">, M., </w:t>
+      </w:r>
+      <w:proofErr w:type="spellStart"/>
+      <w:r>
+        <w:t>Gadekallu</w:t>
+      </w:r>
+      <w:proofErr w:type="spellEnd"/>
+      <w:r>
+        <w:t xml:space="preserve">, T.R., Pandya, S., Khan, J.M. and Moorthy, R.S. (2022) ‘FL-PMI: Federated Learning-Based Person Movement Identification through Wearable Devices in Smart Healthcare Systems’, </w:t>
       </w:r>
       <w:r>
         <w:rPr>
@@ -13170,7 +14173,55 @@
         <w:pStyle w:val="Bibliography"/>
       </w:pPr>
       <w:r>
-        <w:t>Hard, A., Rao, K., Mathews, R., Ramaswamy, S., Beaufays, F., Augenstein, S., Eichner, H., Kiddon, C. and Ramage, D. (2019) ‘Federated Learning for Mobile Keyboard Prediction’. arXiv. Available at: http://arxiv.org/abs/1811.03604 (Accessed: 18 July 2024).</w:t>
+        <w:t xml:space="preserve">Beutel, D.J., Topal, T., Mathur, A., Qiu, X., Fernandez-Marques, J., Gao, Y., Sani, L., Li, K.H., </w:t>
+      </w:r>
+      <w:proofErr w:type="spellStart"/>
+      <w:r>
+        <w:t>Parcollet</w:t>
+      </w:r>
+      <w:proofErr w:type="spellEnd"/>
+      <w:r>
+        <w:t xml:space="preserve">, T., de Gusmão, P.P.B. and Lane, N.D. (2022) ‘Flower: A Friendly Federated Learning Research Framework’. </w:t>
+      </w:r>
+      <w:proofErr w:type="spellStart"/>
+      <w:r>
+        <w:t>arXiv</w:t>
+      </w:r>
+      <w:proofErr w:type="spellEnd"/>
+      <w:r>
+        <w:t>. Available at: http://arxiv.org/abs/2007.14390 (Accessed: 22 July 2024).</w:t>
+      </w:r>
+    </w:p>
+    <w:p>
+      <w:pPr>
+        <w:pStyle w:val="Bibliography"/>
+      </w:pPr>
+      <w:r>
+        <w:t xml:space="preserve">Hard, A., Rao, K., Mathews, R., Ramaswamy, S., </w:t>
+      </w:r>
+      <w:proofErr w:type="spellStart"/>
+      <w:r>
+        <w:t>Beaufays</w:t>
+      </w:r>
+      <w:proofErr w:type="spellEnd"/>
+      <w:r>
+        <w:t xml:space="preserve">, F., Augenstein, S., Eichner, H., </w:t>
+      </w:r>
+      <w:proofErr w:type="spellStart"/>
+      <w:r>
+        <w:t>Kiddon</w:t>
+      </w:r>
+      <w:proofErr w:type="spellEnd"/>
+      <w:r>
+        <w:t xml:space="preserve">, C. and Ramage, D. (2019) ‘Federated Learning for Mobile Keyboard Prediction’. </w:t>
+      </w:r>
+      <w:proofErr w:type="spellStart"/>
+      <w:r>
+        <w:t>arXiv</w:t>
+      </w:r>
+      <w:proofErr w:type="spellEnd"/>
+      <w:r>
+        <w:t>. Available at: http://arxiv.org/abs/1811.03604 (Accessed: 18 July 2024).</w:t>
       </w:r>
     </w:p>
     <w:p>
@@ -13196,7 +14247,15 @@
         <w:pStyle w:val="Bibliography"/>
       </w:pPr>
       <w:r>
-        <w:t>Yang, Q., Liu, Y., Chen, T. and Tong, Y. (2019) ‘Federated Machine Learning: Concept and Applications’. arXiv. Available at: http://arxiv.org/abs/1902.04885 (Accessed: 20 July 2024).</w:t>
+        <w:t xml:space="preserve">Liu, Y., Fan, T., Chen, T., Xu, Q. and Yang, Q. (2021) ‘FATE: An Industrial Grade Platform for Collaborative Learning </w:t>
+      </w:r>
+      <w:proofErr w:type="gramStart"/>
+      <w:r>
+        <w:t>With</w:t>
+      </w:r>
+      <w:proofErr w:type="gramEnd"/>
+      <w:r>
+        <w:t xml:space="preserve"> Data Protection’.</w:t>
       </w:r>
     </w:p>
     <w:p>
@@ -13204,7 +14263,206 @@
         <w:pStyle w:val="Bibliography"/>
       </w:pPr>
       <w:r>
-        <w:t>Yang, X., Feng, Y., Fang, W., Shao, J., Tang, X., Xia, S.-T. and Lu, R. (2021) ‘An Accuracy-Lossless Perturbation Method for Defending Privacy Attacks in Federated Learning’. arXiv. Available at: http://arxiv.org/abs/2002.09843 (Accessed: 20 July 2024).</w:t>
+        <w:lastRenderedPageBreak/>
+        <w:t xml:space="preserve">McMahan, H.B., Moore, E., Ramage, D., Hampson, S. and </w:t>
+      </w:r>
+      <w:proofErr w:type="spellStart"/>
+      <w:r>
+        <w:t>Arcas</w:t>
+      </w:r>
+      <w:proofErr w:type="spellEnd"/>
+      <w:r>
+        <w:t xml:space="preserve">, B.A. y (2016) ‘Federated Learning of Deep Networks using Model Averaging’. </w:t>
+      </w:r>
+      <w:proofErr w:type="spellStart"/>
+      <w:r>
+        <w:t>arXiv</w:t>
+      </w:r>
+      <w:proofErr w:type="spellEnd"/>
+      <w:r>
+        <w:t>. Available at: http://arxiv.org/abs/1602.05629 (Accessed: 22 July 2024).</w:t>
+      </w:r>
+    </w:p>
+    <w:p>
+      <w:pPr>
+        <w:pStyle w:val="Bibliography"/>
+      </w:pPr>
+      <w:r>
+        <w:t xml:space="preserve">Reina, G.A., Gruzdev, A., Foley, P., </w:t>
+      </w:r>
+      <w:proofErr w:type="spellStart"/>
+      <w:r>
+        <w:t>Perepelkina</w:t>
+      </w:r>
+      <w:proofErr w:type="spellEnd"/>
+      <w:r>
+        <w:t xml:space="preserve">, O., Sharma, M., Davidyuk, I., </w:t>
+      </w:r>
+      <w:proofErr w:type="spellStart"/>
+      <w:r>
+        <w:t>Trushkin</w:t>
+      </w:r>
+      <w:proofErr w:type="spellEnd"/>
+      <w:r>
+        <w:t xml:space="preserve">, I., </w:t>
+      </w:r>
+      <w:proofErr w:type="spellStart"/>
+      <w:r>
+        <w:t>Radionov</w:t>
+      </w:r>
+      <w:proofErr w:type="spellEnd"/>
+      <w:r>
+        <w:t xml:space="preserve">, M., </w:t>
+      </w:r>
+      <w:proofErr w:type="spellStart"/>
+      <w:r>
+        <w:t>Mokrov</w:t>
+      </w:r>
+      <w:proofErr w:type="spellEnd"/>
+      <w:r>
+        <w:t xml:space="preserve">, A., Agapov, D., Martin, J., Edwards, B., Sheller, M.J., Pati, S., Moorthy, P.N., Wang, S., Shah, P. and Bakas, S. (2022) ‘OpenFL: An open-source framework for Federated Learning’, </w:t>
+      </w:r>
+      <w:r>
+        <w:rPr>
+          <w:i/>
+          <w:iCs/>
+        </w:rPr>
+        <w:t>Physics in Medicine &amp; Biology</w:t>
+      </w:r>
+      <w:r>
+        <w:t>, 67(21), p. 214001. Available at: https://doi.org/10.1088/1361-6560/ac97d9.</w:t>
+      </w:r>
+    </w:p>
+    <w:p>
+      <w:pPr>
+        <w:pStyle w:val="Bibliography"/>
+      </w:pPr>
+      <w:r>
+        <w:t xml:space="preserve">Solanki, T., Rai, B.K. and Sharma, S. (2022) ‘Federated Learning Using Tensor Flow’, in S.P. Yadav, B.S. Bhati, D.P. Mahato, and S. Kumar (eds) </w:t>
+      </w:r>
+      <w:r>
+        <w:rPr>
+          <w:i/>
+          <w:iCs/>
+        </w:rPr>
+        <w:t>Federated Learning for IoT Applications</w:t>
+      </w:r>
+      <w:r>
+        <w:t>. Cham: Springer International Publishing (EAI/Springer Innovations in Communication and Computing), pp. 157–167. Available at: https://doi.org/10.1007/978-3-030-85559-8_10.</w:t>
+      </w:r>
+    </w:p>
+    <w:p>
+      <w:pPr>
+        <w:pStyle w:val="Bibliography"/>
+      </w:pPr>
+      <w:r>
+        <w:t xml:space="preserve">Wang, Z., Fan, X., Peng, Z., Li, X., Yang, Ziqi, Feng, M., Yang, </w:t>
+      </w:r>
+      <w:proofErr w:type="spellStart"/>
+      <w:r>
+        <w:t>Zhicheng</w:t>
+      </w:r>
+      <w:proofErr w:type="spellEnd"/>
+      <w:r>
+        <w:t xml:space="preserve">, Liu, X. and Wang, C. (2023) ‘FLGo: A Fully Customizable Federated Learning Platform’. </w:t>
+      </w:r>
+      <w:proofErr w:type="spellStart"/>
+      <w:r>
+        <w:t>arXiv</w:t>
+      </w:r>
+      <w:proofErr w:type="spellEnd"/>
+      <w:r>
+        <w:t>. Available at: http://arxiv.org/abs/2306.12079 (Accessed: 22 July 2024).</w:t>
+      </w:r>
+    </w:p>
+    <w:p>
+      <w:pPr>
+        <w:pStyle w:val="Bibliography"/>
+      </w:pPr>
+      <w:r>
+        <w:t xml:space="preserve">Yang, Q., Liu, Y., Chen, T. and Tong, Y. (2019) ‘Federated Machine Learning: Concept and Applications’. </w:t>
+      </w:r>
+      <w:proofErr w:type="spellStart"/>
+      <w:r>
+        <w:t>arXiv</w:t>
+      </w:r>
+      <w:proofErr w:type="spellEnd"/>
+      <w:r>
+        <w:t>. Available at: http://arxiv.org/abs/1902.04885 (Accessed: 20 July 2024).</w:t>
+      </w:r>
+    </w:p>
+    <w:p>
+      <w:pPr>
+        <w:pStyle w:val="Bibliography"/>
+      </w:pPr>
+      <w:r>
+        <w:t xml:space="preserve">Yang, X., Feng, Y., Fang, W., Shao, J., Tang, X., Xia, S.-T. and Lu, R. (2021) ‘An Accuracy-Lossless Perturbation Method for Defending Privacy Attacks in Federated Learning’. </w:t>
+      </w:r>
+      <w:proofErr w:type="spellStart"/>
+      <w:r>
+        <w:t>arXiv</w:t>
+      </w:r>
+      <w:proofErr w:type="spellEnd"/>
+      <w:r>
+        <w:t>. Available at: http://arxiv.org/abs/2002.09843 (Accessed: 20 July 2024).</w:t>
+      </w:r>
+    </w:p>
+    <w:p>
+      <w:pPr>
+        <w:pStyle w:val="Bibliography"/>
+      </w:pPr>
+      <w:r>
+        <w:t xml:space="preserve">Ziller, A., Trask, A., Lopardo, A., </w:t>
+      </w:r>
+      <w:proofErr w:type="spellStart"/>
+      <w:r>
+        <w:t>Szymkow</w:t>
+      </w:r>
+      <w:proofErr w:type="spellEnd"/>
+      <w:r>
+        <w:t xml:space="preserve">, B., Wagner, B., Bluemke, E., </w:t>
+      </w:r>
+      <w:proofErr w:type="spellStart"/>
+      <w:r>
+        <w:t>Nounahon</w:t>
+      </w:r>
+      <w:proofErr w:type="spellEnd"/>
+      <w:r>
+        <w:t xml:space="preserve">, J.-M., </w:t>
+      </w:r>
+      <w:proofErr w:type="spellStart"/>
+      <w:r>
+        <w:t>Passerat-Palmbach</w:t>
+      </w:r>
+      <w:proofErr w:type="spellEnd"/>
+      <w:r>
+        <w:t xml:space="preserve">, J., Prakash, K., Rose, N., </w:t>
+      </w:r>
+      <w:proofErr w:type="spellStart"/>
+      <w:r>
+        <w:t>Ryffel</w:t>
+      </w:r>
+      <w:proofErr w:type="spellEnd"/>
+      <w:r>
+        <w:t xml:space="preserve">, T., Reza, Z.N. and </w:t>
+      </w:r>
+      <w:proofErr w:type="spellStart"/>
+      <w:r>
+        <w:t>Kaissis</w:t>
+      </w:r>
+      <w:proofErr w:type="spellEnd"/>
+      <w:r>
+        <w:t xml:space="preserve">, G. (2021) ‘PySyft: A Library for Easy Federated Learning’, in M.H.U. Rehman and M.M. Gaber (eds) </w:t>
+      </w:r>
+      <w:r>
+        <w:rPr>
+          <w:i/>
+          <w:iCs/>
+        </w:rPr>
+        <w:t>Federated Learning Systems</w:t>
+      </w:r>
+      <w:r>
+        <w:t>. Cham: Springer International Publishing (Studies in Computational Intelligence), pp. 111–139. Available at: https://doi.org/10.1007/978-3-030-70604-3_5.</w:t>
       </w:r>
     </w:p>
     <w:p>
@@ -13212,13 +14470,81 @@
         <w:pStyle w:val="Heading1"/>
         <w:spacing w:before="31"/>
         <w:ind w:left="540" w:firstLine="0"/>
-      </w:pPr>
-      <w:r>
+        <w:rPr>
+          <w:color w:val="333333"/>
+        </w:rPr>
+      </w:pPr>
+      <w:r>
+        <w:rPr>
+          <w:color w:val="333333"/>
+        </w:rPr>
         <w:fldChar w:fldCharType="end"/>
       </w:r>
     </w:p>
+    <w:p>
+      <w:pPr>
+        <w:rPr>
+          <w:b/>
+          <w:bCs/>
+        </w:rPr>
+      </w:pPr>
+      <w:r>
+        <w:rPr>
+          <w:b/>
+          <w:bCs/>
+        </w:rPr>
+        <w:t xml:space="preserve">Manually entered </w:t>
+      </w:r>
+      <w:r>
+        <w:rPr>
+          <w:b/>
+          <w:bCs/>
+        </w:rPr>
+        <w:t>references:</w:t>
+      </w:r>
+    </w:p>
+    <w:p>
+      <w:r>
+        <w:t xml:space="preserve">OpenMined (2019). </w:t>
+      </w:r>
+      <w:r>
+        <w:rPr>
+          <w:i/>
+          <w:iCs/>
+        </w:rPr>
+        <w:t>OpenMined/PySyft.</w:t>
+      </w:r>
+      <w:r>
+        <w:t xml:space="preserve"> GitHub. Available at: </w:t>
+      </w:r>
+      <w:hyperlink r:id="rId20" w:history="1">
+        <w:r>
+          <w:rPr>
+            <w:rStyle w:val="Hyperlink"/>
+            <w:color w:val="auto"/>
+            <w:u w:val="none"/>
+          </w:rPr>
+          <w:t>https://github.com/OpenMined/PySyft</w:t>
+        </w:r>
+      </w:hyperlink>
+      <w:r>
+        <w:t>.</w:t>
+      </w:r>
+      <w:r>
+        <w:t xml:space="preserve"> </w:t>
+      </w:r>
+      <w:r>
+        <w:t xml:space="preserve">(Accessed: </w:t>
+      </w:r>
+      <w:r>
+        <w:t>12 June 2024</w:t>
+      </w:r>
+      <w:r>
+        <w:t>).</w:t>
+      </w:r>
+    </w:p>
     <w:sectPr>
-      <w:footerReference w:type="default" r:id="rId17"/>
+      <w:footerReference w:type="default" r:id="rId21"/>
       <w:pgSz w:w="11910" w:h="16840"/>
       <w:pgMar w:top="1120" w:right="1100" w:bottom="1460" w:left="900" w:header="0" w:footer="1261" w:gutter="0"/>
       <w:cols w:space="720"/>
@@ -15579,7 +16905,6 @@
   <w:style w:type="character" w:default="1" w:styleId="DefaultParagraphFont">
     <w:name w:val="Default Paragraph Font"/>
     <w:uiPriority w:val="1"/>
-    <w:semiHidden/>
     <w:unhideWhenUsed/>
   </w:style>
   <w:style w:type="table" w:default="1" w:styleId="TableNormal">
@@ -15808,6 +17133,18 @@
     <w:pPr>
       <w:spacing w:after="240"/>
     </w:pPr>
+  </w:style>
+  <w:style w:type="character" w:styleId="UnresolvedMention">
+    <w:name w:val="Unresolved Mention"/>
+    <w:basedOn w:val="DefaultParagraphFont"/>
+    <w:uiPriority w:val="99"/>
+    <w:semiHidden/>
+    <w:unhideWhenUsed/>
+    <w:rsid w:val="00B910BE"/>
+    <w:rPr>
+      <w:color w:val="605E5C"/>
+      <w:shd w:val="clear" w:color="auto" w:fill="E1DFDD"/>
+    </w:rPr>
   </w:style>
 </w:styles>
 </file>

</xml_diff>

<commit_message>
Completed section Federated Learning Algorithms.
</commit_message>
<xml_diff>
--- a/FederatedLearningReport.docx
+++ b/FederatedLearningReport.docx
@@ -503,157 +503,12 @@
       <w:pPr>
         <w:pStyle w:val="Heading1"/>
       </w:pPr>
-      <w:bookmarkStart w:id="0" w:name="_Toc172750182"/>
+      <w:bookmarkStart w:id="0" w:name="_Toc172761690"/>
       <w:r>
         <w:lastRenderedPageBreak/>
         <w:t>Abstract</w:t>
       </w:r>
       <w:bookmarkEnd w:id="0"/>
-    </w:p>
-    <w:p>
-      <w:pPr>
-        <w:pStyle w:val="BodyText"/>
-        <w:spacing w:before="121"/>
-        <w:ind w:left="540" w:right="331" w:firstLine="396"/>
-        <w:jc w:val="both"/>
-      </w:pPr>
-      <w:r>
-        <w:t>Accurate</w:t>
-      </w:r>
-      <w:r>
-        <w:rPr>
-          <w:spacing w:val="-7"/>
-        </w:rPr>
-        <w:t xml:space="preserve"> </w:t>
-      </w:r>
-      <w:proofErr w:type="spellStart"/>
-      <w:r>
-        <w:t>hlhafa</w:t>
-      </w:r>
-      <w:proofErr w:type="spellEnd"/>
-      <w:r>
-        <w:t xml:space="preserve"> </w:t>
-      </w:r>
-      <w:proofErr w:type="spellStart"/>
-      <w:r>
-        <w:t>lhafkahf</w:t>
-      </w:r>
-      <w:proofErr w:type="spellEnd"/>
-      <w:r>
-        <w:t xml:space="preserve"> </w:t>
-      </w:r>
-      <w:proofErr w:type="spellStart"/>
-      <w:r>
-        <w:t>lk</w:t>
-      </w:r>
-      <w:proofErr w:type="spellEnd"/>
-      <w:r>
-        <w:t xml:space="preserve"> </w:t>
-      </w:r>
-      <w:proofErr w:type="spellStart"/>
-      <w:r>
-        <w:t>lahrlkah</w:t>
-      </w:r>
-      <w:proofErr w:type="spellEnd"/>
-      <w:r>
-        <w:t xml:space="preserve"> </w:t>
-      </w:r>
-      <w:proofErr w:type="spellStart"/>
-      <w:r>
-        <w:t>lkhlkahf</w:t>
-      </w:r>
-      <w:proofErr w:type="spellEnd"/>
-      <w:r>
-        <w:t xml:space="preserve"> </w:t>
-      </w:r>
-      <w:proofErr w:type="spellStart"/>
-      <w:r>
-        <w:t>alk</w:t>
-      </w:r>
-      <w:proofErr w:type="spellEnd"/>
-      <w:r>
-        <w:t xml:space="preserve"> </w:t>
-      </w:r>
-      <w:proofErr w:type="spellStart"/>
-      <w:r>
-        <w:t>khalfha</w:t>
-      </w:r>
-      <w:proofErr w:type="spellEnd"/>
-      <w:r>
-        <w:t xml:space="preserve"> </w:t>
-      </w:r>
-      <w:proofErr w:type="spellStart"/>
-      <w:r>
-        <w:t>lh</w:t>
-      </w:r>
-      <w:proofErr w:type="spellEnd"/>
-      <w:r>
-        <w:t xml:space="preserve"> </w:t>
-      </w:r>
-      <w:proofErr w:type="spellStart"/>
-      <w:r>
-        <w:t>lkfah</w:t>
-      </w:r>
-      <w:proofErr w:type="spellEnd"/>
-      <w:r>
-        <w:t xml:space="preserve"> </w:t>
-      </w:r>
-      <w:proofErr w:type="spellStart"/>
-      <w:r>
-        <w:t>lfa</w:t>
-      </w:r>
-      <w:proofErr w:type="spellEnd"/>
-      <w:r>
-        <w:t xml:space="preserve"> </w:t>
-      </w:r>
-      <w:proofErr w:type="spellStart"/>
-      <w:r>
-        <w:t>lahflakh</w:t>
-      </w:r>
-      <w:proofErr w:type="spellEnd"/>
-      <w:r>
-        <w:t xml:space="preserve"> </w:t>
-      </w:r>
-      <w:proofErr w:type="spellStart"/>
-      <w:r>
-        <w:t>jfa</w:t>
-      </w:r>
-      <w:proofErr w:type="spellEnd"/>
-      <w:r>
-        <w:t xml:space="preserve"> </w:t>
-      </w:r>
-      <w:proofErr w:type="spellStart"/>
-      <w:r>
-        <w:t>lahflakh</w:t>
-      </w:r>
-      <w:proofErr w:type="spellEnd"/>
-      <w:r>
-        <w:t xml:space="preserve"> </w:t>
-      </w:r>
-      <w:proofErr w:type="spellStart"/>
-      <w:r>
-        <w:t>falh</w:t>
-      </w:r>
-      <w:proofErr w:type="spellEnd"/>
-      <w:r>
-        <w:t xml:space="preserve"> </w:t>
-      </w:r>
-      <w:proofErr w:type="spellStart"/>
-      <w:r>
-        <w:t>lhalfalh</w:t>
-      </w:r>
-      <w:proofErr w:type="spellEnd"/>
-      <w:r>
-        <w:t xml:space="preserve"> </w:t>
-      </w:r>
-      <w:proofErr w:type="spellStart"/>
-      <w:r>
-        <w:t>lahfalh</w:t>
-      </w:r>
-      <w:proofErr w:type="spellEnd"/>
-      <w:r>
-        <w:t xml:space="preserve"> fa.</w:t>
-      </w:r>
     </w:p>
     <w:p>
       <w:pPr>
@@ -1141,7 +996,7 @@
           <w:r>
             <w:fldChar w:fldCharType="separate"/>
           </w:r>
-          <w:hyperlink w:anchor="_Toc172750182" w:history="1">
+          <w:hyperlink w:anchor="_Toc172761690" w:history="1">
             <w:r>
               <w:rPr>
                 <w:rStyle w:val="Hyperlink"/>
@@ -1168,7 +1023,7 @@
                 <w:noProof/>
                 <w:webHidden/>
               </w:rPr>
-              <w:instrText xml:space="preserve"> PAGEREF _Toc172750182 \h </w:instrText>
+              <w:instrText xml:space="preserve"> PAGEREF _Toc172761690 \h </w:instrText>
             </w:r>
             <w:r>
               <w:rPr>
@@ -1215,7 +1070,7 @@
               <w14:ligatures w14:val="standardContextual"/>
             </w:rPr>
           </w:pPr>
-          <w:hyperlink w:anchor="_Toc172750183" w:history="1">
+          <w:hyperlink w:anchor="_Toc172761691" w:history="1">
             <w:r>
               <w:rPr>
                 <w:rStyle w:val="Hyperlink"/>
@@ -1242,7 +1097,7 @@
                 <w:noProof/>
                 <w:webHidden/>
               </w:rPr>
-              <w:instrText xml:space="preserve"> PAGEREF _Toc172750183 \h </w:instrText>
+              <w:instrText xml:space="preserve"> PAGEREF _Toc172761691 \h </w:instrText>
             </w:r>
             <w:r>
               <w:rPr>
@@ -1289,7 +1144,7 @@
               <w14:ligatures w14:val="standardContextual"/>
             </w:rPr>
           </w:pPr>
-          <w:hyperlink w:anchor="_Toc172750184" w:history="1">
+          <w:hyperlink w:anchor="_Toc172761692" w:history="1">
             <w:r>
               <w:rPr>
                 <w:rStyle w:val="Hyperlink"/>
@@ -1316,7 +1171,7 @@
                 <w:noProof/>
                 <w:webHidden/>
               </w:rPr>
-              <w:instrText xml:space="preserve"> PAGEREF _Toc172750184 \h </w:instrText>
+              <w:instrText xml:space="preserve"> PAGEREF _Toc172761692 \h </w:instrText>
             </w:r>
             <w:r>
               <w:rPr>
@@ -1363,7 +1218,7 @@
               <w14:ligatures w14:val="standardContextual"/>
             </w:rPr>
           </w:pPr>
-          <w:hyperlink w:anchor="_Toc172750185" w:history="1">
+          <w:hyperlink w:anchor="_Toc172761693" w:history="1">
             <w:r>
               <w:rPr>
                 <w:rStyle w:val="Hyperlink"/>
@@ -1390,7 +1245,7 @@
                 <w:noProof/>
                 <w:webHidden/>
               </w:rPr>
-              <w:instrText xml:space="preserve"> PAGEREF _Toc172750185 \h </w:instrText>
+              <w:instrText xml:space="preserve"> PAGEREF _Toc172761693 \h </w:instrText>
             </w:r>
             <w:r>
               <w:rPr>
@@ -1437,7 +1292,7 @@
               <w14:ligatures w14:val="standardContextual"/>
             </w:rPr>
           </w:pPr>
-          <w:hyperlink w:anchor="_Toc172750186" w:history="1">
+          <w:hyperlink w:anchor="_Toc172761694" w:history="1">
             <w:r>
               <w:rPr>
                 <w:rStyle w:val="Hyperlink"/>
@@ -1484,7 +1339,7 @@
                 <w:noProof/>
                 <w:webHidden/>
               </w:rPr>
-              <w:instrText xml:space="preserve"> PAGEREF _Toc172750186 \h </w:instrText>
+              <w:instrText xml:space="preserve"> PAGEREF _Toc172761694 \h </w:instrText>
             </w:r>
             <w:r>
               <w:rPr>
@@ -1532,7 +1387,7 @@
               <w14:ligatures w14:val="standardContextual"/>
             </w:rPr>
           </w:pPr>
-          <w:hyperlink w:anchor="_Toc172750187" w:history="1">
+          <w:hyperlink w:anchor="_Toc172761695" w:history="1">
             <w:r>
               <w:rPr>
                 <w:rStyle w:val="Hyperlink"/>
@@ -1581,7 +1436,7 @@
                 <w:noProof/>
                 <w:webHidden/>
               </w:rPr>
-              <w:instrText xml:space="preserve"> PAGEREF _Toc172750187 \h </w:instrText>
+              <w:instrText xml:space="preserve"> PAGEREF _Toc172761695 \h </w:instrText>
             </w:r>
             <w:r>
               <w:rPr>
@@ -1629,7 +1484,7 @@
               <w14:ligatures w14:val="standardContextual"/>
             </w:rPr>
           </w:pPr>
-          <w:hyperlink w:anchor="_Toc172750188" w:history="1">
+          <w:hyperlink w:anchor="_Toc172761696" w:history="1">
             <w:r>
               <w:rPr>
                 <w:rStyle w:val="Hyperlink"/>
@@ -1678,7 +1533,7 @@
                 <w:noProof/>
                 <w:webHidden/>
               </w:rPr>
-              <w:instrText xml:space="preserve"> PAGEREF _Toc172750188 \h </w:instrText>
+              <w:instrText xml:space="preserve"> PAGEREF _Toc172761696 \h </w:instrText>
             </w:r>
             <w:r>
               <w:rPr>
@@ -1726,7 +1581,7 @@
               <w14:ligatures w14:val="standardContextual"/>
             </w:rPr>
           </w:pPr>
-          <w:hyperlink w:anchor="_Toc172750189" w:history="1">
+          <w:hyperlink w:anchor="_Toc172761697" w:history="1">
             <w:r>
               <w:rPr>
                 <w:rStyle w:val="Hyperlink"/>
@@ -1775,7 +1630,7 @@
                 <w:noProof/>
                 <w:webHidden/>
               </w:rPr>
-              <w:instrText xml:space="preserve"> PAGEREF _Toc172750189 \h </w:instrText>
+              <w:instrText xml:space="preserve"> PAGEREF _Toc172761697 \h </w:instrText>
             </w:r>
             <w:r>
               <w:rPr>
@@ -1822,7 +1677,7 @@
               <w14:ligatures w14:val="standardContextual"/>
             </w:rPr>
           </w:pPr>
-          <w:hyperlink w:anchor="_Toc172750190" w:history="1">
+          <w:hyperlink w:anchor="_Toc172761698" w:history="1">
             <w:r>
               <w:rPr>
                 <w:rStyle w:val="Hyperlink"/>
@@ -1869,7 +1724,7 @@
                 <w:noProof/>
                 <w:webHidden/>
               </w:rPr>
-              <w:instrText xml:space="preserve"> PAGEREF _Toc172750190 \h </w:instrText>
+              <w:instrText xml:space="preserve"> PAGEREF _Toc172761698 \h </w:instrText>
             </w:r>
             <w:r>
               <w:rPr>
@@ -1917,7 +1772,7 @@
               <w14:ligatures w14:val="standardContextual"/>
             </w:rPr>
           </w:pPr>
-          <w:hyperlink w:anchor="_Toc172750191" w:history="1">
+          <w:hyperlink w:anchor="_Toc172761699" w:history="1">
             <w:r>
               <w:rPr>
                 <w:rStyle w:val="Hyperlink"/>
@@ -1966,7 +1821,7 @@
                 <w:noProof/>
                 <w:webHidden/>
               </w:rPr>
-              <w:instrText xml:space="preserve"> PAGEREF _Toc172750191 \h </w:instrText>
+              <w:instrText xml:space="preserve"> PAGEREF _Toc172761699 \h </w:instrText>
             </w:r>
             <w:r>
               <w:rPr>
@@ -2014,7 +1869,7 @@
               <w14:ligatures w14:val="standardContextual"/>
             </w:rPr>
           </w:pPr>
-          <w:hyperlink w:anchor="_Toc172750192" w:history="1">
+          <w:hyperlink w:anchor="_Toc172761700" w:history="1">
             <w:r>
               <w:rPr>
                 <w:rStyle w:val="Hyperlink"/>
@@ -2063,7 +1918,7 @@
                 <w:noProof/>
                 <w:webHidden/>
               </w:rPr>
-              <w:instrText xml:space="preserve"> PAGEREF _Toc172750192 \h </w:instrText>
+              <w:instrText xml:space="preserve"> PAGEREF _Toc172761700 \h </w:instrText>
             </w:r>
             <w:r>
               <w:rPr>
@@ -2110,7 +1965,7 @@
               <w14:ligatures w14:val="standardContextual"/>
             </w:rPr>
           </w:pPr>
-          <w:hyperlink w:anchor="_Toc172750193" w:history="1">
+          <w:hyperlink w:anchor="_Toc172761701" w:history="1">
             <w:r>
               <w:rPr>
                 <w:rStyle w:val="Hyperlink"/>
@@ -2159,7 +2014,7 @@
                 <w:noProof/>
                 <w:webHidden/>
               </w:rPr>
-              <w:instrText xml:space="preserve"> PAGEREF _Toc172750193 \h </w:instrText>
+              <w:instrText xml:space="preserve"> PAGEREF _Toc172761701 \h </w:instrText>
             </w:r>
             <w:r>
               <w:rPr>
@@ -2206,7 +2061,7 @@
               <w14:ligatures w14:val="standardContextual"/>
             </w:rPr>
           </w:pPr>
-          <w:hyperlink w:anchor="_Toc172750194" w:history="1">
+          <w:hyperlink w:anchor="_Toc172761702" w:history="1">
             <w:r>
               <w:rPr>
                 <w:rStyle w:val="Hyperlink"/>
@@ -2255,7 +2110,7 @@
                 <w:noProof/>
                 <w:webHidden/>
               </w:rPr>
-              <w:instrText xml:space="preserve"> PAGEREF _Toc172750194 \h </w:instrText>
+              <w:instrText xml:space="preserve"> PAGEREF _Toc172761702 \h </w:instrText>
             </w:r>
             <w:r>
               <w:rPr>
@@ -2303,7 +2158,7 @@
               <w14:ligatures w14:val="standardContextual"/>
             </w:rPr>
           </w:pPr>
-          <w:hyperlink w:anchor="_Toc172750195" w:history="1">
+          <w:hyperlink w:anchor="_Toc172761703" w:history="1">
             <w:r>
               <w:rPr>
                 <w:rStyle w:val="Hyperlink"/>
@@ -2352,7 +2207,7 @@
                 <w:noProof/>
                 <w:webHidden/>
               </w:rPr>
-              <w:instrText xml:space="preserve"> PAGEREF _Toc172750195 \h </w:instrText>
+              <w:instrText xml:space="preserve"> PAGEREF _Toc172761703 \h </w:instrText>
             </w:r>
             <w:r>
               <w:rPr>
@@ -2399,7 +2254,7 @@
               <w14:ligatures w14:val="standardContextual"/>
             </w:rPr>
           </w:pPr>
-          <w:hyperlink w:anchor="_Toc172750196" w:history="1">
+          <w:hyperlink w:anchor="_Toc172761704" w:history="1">
             <w:r>
               <w:rPr>
                 <w:rStyle w:val="Hyperlink"/>
@@ -2448,7 +2303,7 @@
                 <w:noProof/>
                 <w:webHidden/>
               </w:rPr>
-              <w:instrText xml:space="preserve"> PAGEREF _Toc172750196 \h </w:instrText>
+              <w:instrText xml:space="preserve"> PAGEREF _Toc172761704 \h </w:instrText>
             </w:r>
             <w:r>
               <w:rPr>
@@ -2495,7 +2350,7 @@
               <w14:ligatures w14:val="standardContextual"/>
             </w:rPr>
           </w:pPr>
-          <w:hyperlink w:anchor="_Toc172750197" w:history="1">
+          <w:hyperlink w:anchor="_Toc172761705" w:history="1">
             <w:r>
               <w:rPr>
                 <w:rStyle w:val="Hyperlink"/>
@@ -2544,7 +2399,7 @@
                 <w:noProof/>
                 <w:webHidden/>
               </w:rPr>
-              <w:instrText xml:space="preserve"> PAGEREF _Toc172750197 \h </w:instrText>
+              <w:instrText xml:space="preserve"> PAGEREF _Toc172761705 \h </w:instrText>
             </w:r>
             <w:r>
               <w:rPr>
@@ -2591,7 +2446,7 @@
               <w14:ligatures w14:val="standardContextual"/>
             </w:rPr>
           </w:pPr>
-          <w:hyperlink w:anchor="_Toc172750198" w:history="1">
+          <w:hyperlink w:anchor="_Toc172761706" w:history="1">
             <w:r>
               <w:rPr>
                 <w:rStyle w:val="Hyperlink"/>
@@ -2640,7 +2495,7 @@
                 <w:noProof/>
                 <w:webHidden/>
               </w:rPr>
-              <w:instrText xml:space="preserve"> PAGEREF _Toc172750198 \h </w:instrText>
+              <w:instrText xml:space="preserve"> PAGEREF _Toc172761706 \h </w:instrText>
             </w:r>
             <w:r>
               <w:rPr>
@@ -2688,7 +2543,7 @@
               <w14:ligatures w14:val="standardContextual"/>
             </w:rPr>
           </w:pPr>
-          <w:hyperlink w:anchor="_Toc172750199" w:history="1">
+          <w:hyperlink w:anchor="_Toc172761707" w:history="1">
             <w:r>
               <w:rPr>
                 <w:rStyle w:val="Hyperlink"/>
@@ -2737,7 +2592,7 @@
                 <w:noProof/>
                 <w:webHidden/>
               </w:rPr>
-              <w:instrText xml:space="preserve"> PAGEREF _Toc172750199 \h </w:instrText>
+              <w:instrText xml:space="preserve"> PAGEREF _Toc172761707 \h </w:instrText>
             </w:r>
             <w:r>
               <w:rPr>
@@ -2784,7 +2639,7 @@
               <w14:ligatures w14:val="standardContextual"/>
             </w:rPr>
           </w:pPr>
-          <w:hyperlink w:anchor="_Toc172750200" w:history="1">
+          <w:hyperlink w:anchor="_Toc172761708" w:history="1">
             <w:r>
               <w:rPr>
                 <w:rStyle w:val="Hyperlink"/>
@@ -2846,7 +2701,7 @@
                 <w:noProof/>
                 <w:webHidden/>
               </w:rPr>
-              <w:instrText xml:space="preserve"> PAGEREF _Toc172750200 \h </w:instrText>
+              <w:instrText xml:space="preserve"> PAGEREF _Toc172761708 \h </w:instrText>
             </w:r>
             <w:r>
               <w:rPr>
@@ -2894,7 +2749,7 @@
               <w14:ligatures w14:val="standardContextual"/>
             </w:rPr>
           </w:pPr>
-          <w:hyperlink w:anchor="_Toc172750201" w:history="1">
+          <w:hyperlink w:anchor="_Toc172761709" w:history="1">
             <w:r>
               <w:rPr>
                 <w:rStyle w:val="Hyperlink"/>
@@ -2943,7 +2798,7 @@
                 <w:noProof/>
                 <w:webHidden/>
               </w:rPr>
-              <w:instrText xml:space="preserve"> PAGEREF _Toc172750201 \h </w:instrText>
+              <w:instrText xml:space="preserve"> PAGEREF _Toc172761709 \h </w:instrText>
             </w:r>
             <w:r>
               <w:rPr>
@@ -2990,7 +2845,7 @@
               <w14:ligatures w14:val="standardContextual"/>
             </w:rPr>
           </w:pPr>
-          <w:hyperlink w:anchor="_Toc172750202" w:history="1">
+          <w:hyperlink w:anchor="_Toc172761710" w:history="1">
             <w:r>
               <w:rPr>
                 <w:rStyle w:val="Hyperlink"/>
@@ -3039,7 +2894,7 @@
                 <w:noProof/>
                 <w:webHidden/>
               </w:rPr>
-              <w:instrText xml:space="preserve"> PAGEREF _Toc172750202 \h </w:instrText>
+              <w:instrText xml:space="preserve"> PAGEREF _Toc172761710 \h </w:instrText>
             </w:r>
             <w:r>
               <w:rPr>
@@ -3086,7 +2941,7 @@
               <w14:ligatures w14:val="standardContextual"/>
             </w:rPr>
           </w:pPr>
-          <w:hyperlink w:anchor="_Toc172750203" w:history="1">
+          <w:hyperlink w:anchor="_Toc172761711" w:history="1">
             <w:r>
               <w:rPr>
                 <w:rStyle w:val="Hyperlink"/>
@@ -3135,7 +2990,7 @@
                 <w:noProof/>
                 <w:webHidden/>
               </w:rPr>
-              <w:instrText xml:space="preserve"> PAGEREF _Toc172750203 \h </w:instrText>
+              <w:instrText xml:space="preserve"> PAGEREF _Toc172761711 \h </w:instrText>
             </w:r>
             <w:r>
               <w:rPr>
@@ -3183,7 +3038,7 @@
               <w14:ligatures w14:val="standardContextual"/>
             </w:rPr>
           </w:pPr>
-          <w:hyperlink w:anchor="_Toc172750204" w:history="1">
+          <w:hyperlink w:anchor="_Toc172761712" w:history="1">
             <w:r>
               <w:rPr>
                 <w:rStyle w:val="Hyperlink"/>
@@ -3232,7 +3087,7 @@
                 <w:noProof/>
                 <w:webHidden/>
               </w:rPr>
-              <w:instrText xml:space="preserve"> PAGEREF _Toc172750204 \h </w:instrText>
+              <w:instrText xml:space="preserve"> PAGEREF _Toc172761712 \h </w:instrText>
             </w:r>
             <w:r>
               <w:rPr>
@@ -3279,7 +3134,7 @@
               <w14:ligatures w14:val="standardContextual"/>
             </w:rPr>
           </w:pPr>
-          <w:hyperlink w:anchor="_Toc172750205" w:history="1">
+          <w:hyperlink w:anchor="_Toc172761713" w:history="1">
             <w:r>
               <w:rPr>
                 <w:rStyle w:val="Hyperlink"/>
@@ -3328,7 +3183,7 @@
                 <w:noProof/>
                 <w:webHidden/>
               </w:rPr>
-              <w:instrText xml:space="preserve"> PAGEREF _Toc172750205 \h </w:instrText>
+              <w:instrText xml:space="preserve"> PAGEREF _Toc172761713 \h </w:instrText>
             </w:r>
             <w:r>
               <w:rPr>
@@ -3375,7 +3230,7 @@
               <w14:ligatures w14:val="standardContextual"/>
             </w:rPr>
           </w:pPr>
-          <w:hyperlink w:anchor="_Toc172750206" w:history="1">
+          <w:hyperlink w:anchor="_Toc172761714" w:history="1">
             <w:r>
               <w:rPr>
                 <w:rStyle w:val="Hyperlink"/>
@@ -3403,7 +3258,7 @@
                 <w:rStyle w:val="Hyperlink"/>
                 <w:noProof/>
               </w:rPr>
-              <w:t>SecureBoost</w:t>
+              <w:t>FedProx</w:t>
             </w:r>
             <w:r>
               <w:rPr>
@@ -3424,7 +3279,7 @@
                 <w:noProof/>
                 <w:webHidden/>
               </w:rPr>
-              <w:instrText xml:space="preserve"> PAGEREF _Toc172750206 \h </w:instrText>
+              <w:instrText xml:space="preserve"> PAGEREF _Toc172761714 \h </w:instrText>
             </w:r>
             <w:r>
               <w:rPr>
@@ -3471,7 +3326,7 @@
               <w14:ligatures w14:val="standardContextual"/>
             </w:rPr>
           </w:pPr>
-          <w:hyperlink w:anchor="_Toc172750207" w:history="1">
+          <w:hyperlink w:anchor="_Toc172761715" w:history="1">
             <w:r>
               <w:rPr>
                 <w:rStyle w:val="Hyperlink"/>
@@ -3499,7 +3354,7 @@
                 <w:rStyle w:val="Hyperlink"/>
                 <w:noProof/>
               </w:rPr>
-              <w:t>FedProx</w:t>
+              <w:t>FedMA</w:t>
             </w:r>
             <w:r>
               <w:rPr>
@@ -3520,7 +3375,7 @@
                 <w:noProof/>
                 <w:webHidden/>
               </w:rPr>
-              <w:instrText xml:space="preserve"> PAGEREF _Toc172750207 \h </w:instrText>
+              <w:instrText xml:space="preserve"> PAGEREF _Toc172761715 \h </w:instrText>
             </w:r>
             <w:r>
               <w:rPr>
@@ -3540,7 +3395,7 @@
                 <w:noProof/>
                 <w:webHidden/>
               </w:rPr>
-              <w:t>21</w:t>
+              <w:t>22</w:t>
             </w:r>
             <w:r>
               <w:rPr>
@@ -3567,7 +3422,7 @@
               <w14:ligatures w14:val="standardContextual"/>
             </w:rPr>
           </w:pPr>
-          <w:hyperlink w:anchor="_Toc172750208" w:history="1">
+          <w:hyperlink w:anchor="_Toc172761716" w:history="1">
             <w:r>
               <w:rPr>
                 <w:rStyle w:val="Hyperlink"/>
@@ -3595,7 +3450,7 @@
                 <w:rStyle w:val="Hyperlink"/>
                 <w:noProof/>
               </w:rPr>
-              <w:t>FedMA</w:t>
+              <w:t>SecureBoost</w:t>
             </w:r>
             <w:r>
               <w:rPr>
@@ -3616,7 +3471,7 @@
                 <w:noProof/>
                 <w:webHidden/>
               </w:rPr>
-              <w:instrText xml:space="preserve"> PAGEREF _Toc172750208 \h </w:instrText>
+              <w:instrText xml:space="preserve"> PAGEREF _Toc172761716 \h </w:instrText>
             </w:r>
             <w:r>
               <w:rPr>
@@ -3636,7 +3491,103 @@
                 <w:noProof/>
                 <w:webHidden/>
               </w:rPr>
-              <w:t>22</w:t>
+              <w:t>23</w:t>
+            </w:r>
+            <w:r>
+              <w:rPr>
+                <w:noProof/>
+                <w:webHidden/>
+              </w:rPr>
+              <w:fldChar w:fldCharType="end"/>
+            </w:r>
+          </w:hyperlink>
+        </w:p>
+        <w:p>
+          <w:pPr>
+            <w:pStyle w:val="TOC3"/>
+            <w:tabs>
+              <w:tab w:val="left" w:pos="1860"/>
+              <w:tab w:val="right" w:leader="dot" w:pos="9900"/>
+            </w:tabs>
+            <w:rPr>
+              <w:rFonts w:asciiTheme="minorHAnsi" w:eastAsiaTheme="minorEastAsia" w:hAnsiTheme="minorHAnsi" w:cstheme="minorBidi"/>
+              <w:noProof/>
+              <w:kern w:val="2"/>
+              <w:sz w:val="24"/>
+              <w:lang w:eastAsia="en-IE"/>
+              <w14:ligatures w14:val="standardContextual"/>
+            </w:rPr>
+          </w:pPr>
+          <w:hyperlink w:anchor="_Toc172761717" w:history="1">
+            <w:r>
+              <w:rPr>
+                <w:rStyle w:val="Hyperlink"/>
+                <w:rFonts w:eastAsia="Calibri" w:cs="Calibri"/>
+                <w:bCs/>
+                <w:noProof/>
+                <w:spacing w:val="-2"/>
+                <w:lang w:val="en-US"/>
+              </w:rPr>
+              <w:t>3.2.5.</w:t>
+            </w:r>
+            <w:r>
+              <w:rPr>
+                <w:rFonts w:asciiTheme="minorHAnsi" w:eastAsiaTheme="minorEastAsia" w:hAnsiTheme="minorHAnsi" w:cstheme="minorBidi"/>
+                <w:noProof/>
+                <w:kern w:val="2"/>
+                <w:sz w:val="24"/>
+                <w:lang w:eastAsia="en-IE"/>
+                <w14:ligatures w14:val="standardContextual"/>
+              </w:rPr>
+              <w:tab/>
+            </w:r>
+            <w:r>
+              <w:rPr>
+                <w:rStyle w:val="Hyperlink"/>
+                <w:noProof/>
+              </w:rPr>
+              <w:t>Summary</w:t>
+            </w:r>
+            <w:r>
+              <w:rPr>
+                <w:noProof/>
+                <w:webHidden/>
+              </w:rPr>
+              <w:tab/>
+            </w:r>
+            <w:r>
+              <w:rPr>
+                <w:noProof/>
+                <w:webHidden/>
+              </w:rPr>
+              <w:fldChar w:fldCharType="begin"/>
+            </w:r>
+            <w:r>
+              <w:rPr>
+                <w:noProof/>
+                <w:webHidden/>
+              </w:rPr>
+              <w:instrText xml:space="preserve"> PAGEREF _Toc172761717 \h </w:instrText>
+            </w:r>
+            <w:r>
+              <w:rPr>
+                <w:noProof/>
+                <w:webHidden/>
+              </w:rPr>
+            </w:r>
+            <w:r>
+              <w:rPr>
+                <w:noProof/>
+                <w:webHidden/>
+              </w:rPr>
+              <w:fldChar w:fldCharType="separate"/>
+            </w:r>
+            <w:r>
+              <w:rPr>
+                <w:noProof/>
+                <w:webHidden/>
+              </w:rPr>
+              <w:t>24</w:t>
             </w:r>
             <w:r>
               <w:rPr>
@@ -3664,7 +3615,7 @@
               <w14:ligatures w14:val="standardContextual"/>
             </w:rPr>
           </w:pPr>
-          <w:hyperlink w:anchor="_Toc172750209" w:history="1">
+          <w:hyperlink w:anchor="_Toc172761718" w:history="1">
             <w:r>
               <w:rPr>
                 <w:rStyle w:val="Hyperlink"/>
@@ -3713,7 +3664,7 @@
                 <w:noProof/>
                 <w:webHidden/>
               </w:rPr>
-              <w:instrText xml:space="preserve"> PAGEREF _Toc172750209 \h </w:instrText>
+              <w:instrText xml:space="preserve"> PAGEREF _Toc172761718 \h </w:instrText>
             </w:r>
             <w:r>
               <w:rPr>
@@ -3733,7 +3684,7 @@
                 <w:noProof/>
                 <w:webHidden/>
               </w:rPr>
-              <w:t>24</w:t>
+              <w:t>25</w:t>
             </w:r>
             <w:r>
               <w:rPr>
@@ -3761,7 +3712,7 @@
               <w14:ligatures w14:val="standardContextual"/>
             </w:rPr>
           </w:pPr>
-          <w:hyperlink w:anchor="_Toc172750210" w:history="1">
+          <w:hyperlink w:anchor="_Toc172761719" w:history="1">
             <w:r>
               <w:rPr>
                 <w:rStyle w:val="Hyperlink"/>
@@ -3810,7 +3761,7 @@
                 <w:noProof/>
                 <w:webHidden/>
               </w:rPr>
-              <w:instrText xml:space="preserve"> PAGEREF _Toc172750210 \h </w:instrText>
+              <w:instrText xml:space="preserve"> PAGEREF _Toc172761719 \h </w:instrText>
             </w:r>
             <w:r>
               <w:rPr>
@@ -3830,7 +3781,7 @@
                 <w:noProof/>
                 <w:webHidden/>
               </w:rPr>
-              <w:t>24</w:t>
+              <w:t>25</w:t>
             </w:r>
             <w:r>
               <w:rPr>
@@ -3857,7 +3808,7 @@
               <w14:ligatures w14:val="standardContextual"/>
             </w:rPr>
           </w:pPr>
-          <w:hyperlink w:anchor="_Toc172750211" w:history="1">
+          <w:hyperlink w:anchor="_Toc172761720" w:history="1">
             <w:r>
               <w:rPr>
                 <w:rStyle w:val="Hyperlink"/>
@@ -3906,7 +3857,7 @@
                 <w:noProof/>
                 <w:webHidden/>
               </w:rPr>
-              <w:instrText xml:space="preserve"> PAGEREF _Toc172750211 \h </w:instrText>
+              <w:instrText xml:space="preserve"> PAGEREF _Toc172761720 \h </w:instrText>
             </w:r>
             <w:r>
               <w:rPr>
@@ -3926,7 +3877,7 @@
                 <w:noProof/>
                 <w:webHidden/>
               </w:rPr>
-              <w:t>24</w:t>
+              <w:t>25</w:t>
             </w:r>
             <w:r>
               <w:rPr>
@@ -3954,7 +3905,7 @@
               <w14:ligatures w14:val="standardContextual"/>
             </w:rPr>
           </w:pPr>
-          <w:hyperlink w:anchor="_Toc172750212" w:history="1">
+          <w:hyperlink w:anchor="_Toc172761721" w:history="1">
             <w:r>
               <w:rPr>
                 <w:rStyle w:val="Hyperlink"/>
@@ -4003,7 +3954,7 @@
                 <w:noProof/>
                 <w:webHidden/>
               </w:rPr>
-              <w:instrText xml:space="preserve"> PAGEREF _Toc172750212 \h </w:instrText>
+              <w:instrText xml:space="preserve"> PAGEREF _Toc172761721 \h </w:instrText>
             </w:r>
             <w:r>
               <w:rPr>
@@ -4023,7 +3974,7 @@
                 <w:noProof/>
                 <w:webHidden/>
               </w:rPr>
-              <w:t>24</w:t>
+              <w:t>25</w:t>
             </w:r>
             <w:r>
               <w:rPr>
@@ -4051,7 +4002,7 @@
               <w14:ligatures w14:val="standardContextual"/>
             </w:rPr>
           </w:pPr>
-          <w:hyperlink w:anchor="_Toc172750213" w:history="1">
+          <w:hyperlink w:anchor="_Toc172761722" w:history="1">
             <w:r>
               <w:rPr>
                 <w:rStyle w:val="Hyperlink"/>
@@ -4100,7 +4051,7 @@
                 <w:noProof/>
                 <w:webHidden/>
               </w:rPr>
-              <w:instrText xml:space="preserve"> PAGEREF _Toc172750213 \h </w:instrText>
+              <w:instrText xml:space="preserve"> PAGEREF _Toc172761722 \h </w:instrText>
             </w:r>
             <w:r>
               <w:rPr>
@@ -4120,7 +4071,7 @@
                 <w:noProof/>
                 <w:webHidden/>
               </w:rPr>
-              <w:t>24</w:t>
+              <w:t>25</w:t>
             </w:r>
             <w:r>
               <w:rPr>
@@ -4147,7 +4098,7 @@
               <w14:ligatures w14:val="standardContextual"/>
             </w:rPr>
           </w:pPr>
-          <w:hyperlink w:anchor="_Toc172750214" w:history="1">
+          <w:hyperlink w:anchor="_Toc172761723" w:history="1">
             <w:r>
               <w:rPr>
                 <w:rStyle w:val="Hyperlink"/>
@@ -4209,7 +4160,7 @@
                 <w:noProof/>
                 <w:webHidden/>
               </w:rPr>
-              <w:instrText xml:space="preserve"> PAGEREF _Toc172750214 \h </w:instrText>
+              <w:instrText xml:space="preserve"> PAGEREF _Toc172761723 \h </w:instrText>
             </w:r>
             <w:r>
               <w:rPr>
@@ -4229,7 +4180,7 @@
                 <w:noProof/>
                 <w:webHidden/>
               </w:rPr>
-              <w:t>24</w:t>
+              <w:t>25</w:t>
             </w:r>
             <w:r>
               <w:rPr>
@@ -4257,7 +4208,7 @@
               <w14:ligatures w14:val="standardContextual"/>
             </w:rPr>
           </w:pPr>
-          <w:hyperlink w:anchor="_Toc172750215" w:history="1">
+          <w:hyperlink w:anchor="_Toc172761724" w:history="1">
             <w:r>
               <w:rPr>
                 <w:rStyle w:val="Hyperlink"/>
@@ -4321,7 +4272,7 @@
                 <w:noProof/>
                 <w:webHidden/>
               </w:rPr>
-              <w:instrText xml:space="preserve"> PAGEREF _Toc172750215 \h </w:instrText>
+              <w:instrText xml:space="preserve"> PAGEREF _Toc172761724 \h </w:instrText>
             </w:r>
             <w:r>
               <w:rPr>
@@ -4341,7 +4292,7 @@
                 <w:noProof/>
                 <w:webHidden/>
               </w:rPr>
-              <w:t>24</w:t>
+              <w:t>25</w:t>
             </w:r>
             <w:r>
               <w:rPr>
@@ -4369,7 +4320,7 @@
               <w14:ligatures w14:val="standardContextual"/>
             </w:rPr>
           </w:pPr>
-          <w:hyperlink w:anchor="_Toc172750216" w:history="1">
+          <w:hyperlink w:anchor="_Toc172761725" w:history="1">
             <w:r>
               <w:rPr>
                 <w:rStyle w:val="Hyperlink"/>
@@ -4448,7 +4399,7 @@
                 <w:noProof/>
                 <w:webHidden/>
               </w:rPr>
-              <w:instrText xml:space="preserve"> PAGEREF _Toc172750216 \h </w:instrText>
+              <w:instrText xml:space="preserve"> PAGEREF _Toc172761725 \h </w:instrText>
             </w:r>
             <w:r>
               <w:rPr>
@@ -4468,7 +4419,7 @@
                 <w:noProof/>
                 <w:webHidden/>
               </w:rPr>
-              <w:t>24</w:t>
+              <w:t>25</w:t>
             </w:r>
             <w:r>
               <w:rPr>
@@ -4496,7 +4447,7 @@
               <w14:ligatures w14:val="standardContextual"/>
             </w:rPr>
           </w:pPr>
-          <w:hyperlink w:anchor="_Toc172750217" w:history="1">
+          <w:hyperlink w:anchor="_Toc172761726" w:history="1">
             <w:r>
               <w:rPr>
                 <w:rStyle w:val="Hyperlink"/>
@@ -4560,7 +4511,7 @@
                 <w:noProof/>
                 <w:webHidden/>
               </w:rPr>
-              <w:instrText xml:space="preserve"> PAGEREF _Toc172750217 \h </w:instrText>
+              <w:instrText xml:space="preserve"> PAGEREF _Toc172761726 \h </w:instrText>
             </w:r>
             <w:r>
               <w:rPr>
@@ -4580,7 +4531,7 @@
                 <w:noProof/>
                 <w:webHidden/>
               </w:rPr>
-              <w:t>25</w:t>
+              <w:t>26</w:t>
             </w:r>
             <w:r>
               <w:rPr>
@@ -4608,7 +4559,7 @@
               <w14:ligatures w14:val="standardContextual"/>
             </w:rPr>
           </w:pPr>
-          <w:hyperlink w:anchor="_Toc172750218" w:history="1">
+          <w:hyperlink w:anchor="_Toc172761727" w:history="1">
             <w:r>
               <w:rPr>
                 <w:rStyle w:val="Hyperlink"/>
@@ -4665,7 +4616,7 @@
                 <w:noProof/>
                 <w:webHidden/>
               </w:rPr>
-              <w:instrText xml:space="preserve"> PAGEREF _Toc172750218 \h </w:instrText>
+              <w:instrText xml:space="preserve"> PAGEREF _Toc172761727 \h </w:instrText>
             </w:r>
             <w:r>
               <w:rPr>
@@ -4685,7 +4636,7 @@
                 <w:noProof/>
                 <w:webHidden/>
               </w:rPr>
-              <w:t>25</w:t>
+              <w:t>26</w:t>
             </w:r>
             <w:r>
               <w:rPr>
@@ -4713,7 +4664,7 @@
               <w14:ligatures w14:val="standardContextual"/>
             </w:rPr>
           </w:pPr>
-          <w:hyperlink w:anchor="_Toc172750219" w:history="1">
+          <w:hyperlink w:anchor="_Toc172761728" w:history="1">
             <w:r>
               <w:rPr>
                 <w:rStyle w:val="Hyperlink"/>
@@ -4763,7 +4714,7 @@
                 <w:noProof/>
                 <w:webHidden/>
               </w:rPr>
-              <w:instrText xml:space="preserve"> PAGEREF _Toc172750219 \h </w:instrText>
+              <w:instrText xml:space="preserve"> PAGEREF _Toc172761728 \h </w:instrText>
             </w:r>
             <w:r>
               <w:rPr>
@@ -4783,7 +4734,7 @@
                 <w:noProof/>
                 <w:webHidden/>
               </w:rPr>
-              <w:t>25</w:t>
+              <w:t>26</w:t>
             </w:r>
             <w:r>
               <w:rPr>
@@ -4811,7 +4762,7 @@
               <w14:ligatures w14:val="standardContextual"/>
             </w:rPr>
           </w:pPr>
-          <w:hyperlink w:anchor="_Toc172750220" w:history="1">
+          <w:hyperlink w:anchor="_Toc172761729" w:history="1">
             <w:r>
               <w:rPr>
                 <w:rStyle w:val="Hyperlink"/>
@@ -4861,7 +4812,7 @@
                 <w:noProof/>
                 <w:webHidden/>
               </w:rPr>
-              <w:instrText xml:space="preserve"> PAGEREF _Toc172750220 \h </w:instrText>
+              <w:instrText xml:space="preserve"> PAGEREF _Toc172761729 \h </w:instrText>
             </w:r>
             <w:r>
               <w:rPr>
@@ -4881,7 +4832,7 @@
                 <w:noProof/>
                 <w:webHidden/>
               </w:rPr>
-              <w:t>25</w:t>
+              <w:t>26</w:t>
             </w:r>
             <w:r>
               <w:rPr>
@@ -4908,7 +4859,7 @@
               <w14:ligatures w14:val="standardContextual"/>
             </w:rPr>
           </w:pPr>
-          <w:hyperlink w:anchor="_Toc172750221" w:history="1">
+          <w:hyperlink w:anchor="_Toc172761730" w:history="1">
             <w:r>
               <w:rPr>
                 <w:rStyle w:val="Hyperlink"/>
@@ -4955,7 +4906,7 @@
                 <w:noProof/>
                 <w:webHidden/>
               </w:rPr>
-              <w:instrText xml:space="preserve"> PAGEREF _Toc172750221 \h </w:instrText>
+              <w:instrText xml:space="preserve"> PAGEREF _Toc172761730 \h </w:instrText>
             </w:r>
             <w:r>
               <w:rPr>
@@ -4975,7 +4926,7 @@
                 <w:noProof/>
                 <w:webHidden/>
               </w:rPr>
-              <w:t>25</w:t>
+              <w:t>26</w:t>
             </w:r>
             <w:r>
               <w:rPr>
@@ -5003,7 +4954,7 @@
               <w14:ligatures w14:val="standardContextual"/>
             </w:rPr>
           </w:pPr>
-          <w:hyperlink w:anchor="_Toc172750222" w:history="1">
+          <w:hyperlink w:anchor="_Toc172761731" w:history="1">
             <w:r>
               <w:rPr>
                 <w:rStyle w:val="Hyperlink"/>
@@ -5067,7 +5018,7 @@
                 <w:noProof/>
                 <w:webHidden/>
               </w:rPr>
-              <w:instrText xml:space="preserve"> PAGEREF _Toc172750222 \h </w:instrText>
+              <w:instrText xml:space="preserve"> PAGEREF _Toc172761731 \h </w:instrText>
             </w:r>
             <w:r>
               <w:rPr>
@@ -5087,7 +5038,7 @@
                 <w:noProof/>
                 <w:webHidden/>
               </w:rPr>
-              <w:t>25</w:t>
+              <w:t>26</w:t>
             </w:r>
             <w:r>
               <w:rPr>
@@ -5115,7 +5066,7 @@
               <w14:ligatures w14:val="standardContextual"/>
             </w:rPr>
           </w:pPr>
-          <w:hyperlink w:anchor="_Toc172750223" w:history="1">
+          <w:hyperlink w:anchor="_Toc172761732" w:history="1">
             <w:r>
               <w:rPr>
                 <w:rStyle w:val="Hyperlink"/>
@@ -5224,7 +5175,7 @@
                 <w:noProof/>
                 <w:webHidden/>
               </w:rPr>
-              <w:instrText xml:space="preserve"> PAGEREF _Toc172750223 \h </w:instrText>
+              <w:instrText xml:space="preserve"> PAGEREF _Toc172761732 \h </w:instrText>
             </w:r>
             <w:r>
               <w:rPr>
@@ -5244,7 +5195,7 @@
                 <w:noProof/>
                 <w:webHidden/>
               </w:rPr>
-              <w:t>25</w:t>
+              <w:t>26</w:t>
             </w:r>
             <w:r>
               <w:rPr>
@@ -5271,7 +5222,7 @@
               <w14:ligatures w14:val="standardContextual"/>
             </w:rPr>
           </w:pPr>
-          <w:hyperlink w:anchor="_Toc172750224" w:history="1">
+          <w:hyperlink w:anchor="_Toc172761733" w:history="1">
             <w:r>
               <w:rPr>
                 <w:rStyle w:val="Hyperlink"/>
@@ -5320,7 +5271,7 @@
                 <w:noProof/>
                 <w:webHidden/>
               </w:rPr>
-              <w:instrText xml:space="preserve"> PAGEREF _Toc172750224 \h </w:instrText>
+              <w:instrText xml:space="preserve"> PAGEREF _Toc172761733 \h </w:instrText>
             </w:r>
             <w:r>
               <w:rPr>
@@ -5340,7 +5291,7 @@
                 <w:noProof/>
                 <w:webHidden/>
               </w:rPr>
-              <w:t>25</w:t>
+              <w:t>26</w:t>
             </w:r>
             <w:r>
               <w:rPr>
@@ -5367,7 +5318,7 @@
               <w14:ligatures w14:val="standardContextual"/>
             </w:rPr>
           </w:pPr>
-          <w:hyperlink w:anchor="_Toc172750225" w:history="1">
+          <w:hyperlink w:anchor="_Toc172761734" w:history="1">
             <w:r>
               <w:rPr>
                 <w:rStyle w:val="Hyperlink"/>
@@ -5416,7 +5367,7 @@
                 <w:noProof/>
                 <w:webHidden/>
               </w:rPr>
-              <w:instrText xml:space="preserve"> PAGEREF _Toc172750225 \h </w:instrText>
+              <w:instrText xml:space="preserve"> PAGEREF _Toc172761734 \h </w:instrText>
             </w:r>
             <w:r>
               <w:rPr>
@@ -5436,7 +5387,7 @@
                 <w:noProof/>
                 <w:webHidden/>
               </w:rPr>
-              <w:t>25</w:t>
+              <w:t>26</w:t>
             </w:r>
             <w:r>
               <w:rPr>
@@ -5464,7 +5415,7 @@
               <w14:ligatures w14:val="standardContextual"/>
             </w:rPr>
           </w:pPr>
-          <w:hyperlink w:anchor="_Toc172750226" w:history="1">
+          <w:hyperlink w:anchor="_Toc172761735" w:history="1">
             <w:r>
               <w:rPr>
                 <w:rStyle w:val="Hyperlink"/>
@@ -5513,7 +5464,7 @@
                 <w:noProof/>
                 <w:webHidden/>
               </w:rPr>
-              <w:instrText xml:space="preserve"> PAGEREF _Toc172750226 \h </w:instrText>
+              <w:instrText xml:space="preserve"> PAGEREF _Toc172761735 \h </w:instrText>
             </w:r>
             <w:r>
               <w:rPr>
@@ -5533,7 +5484,7 @@
                 <w:noProof/>
                 <w:webHidden/>
               </w:rPr>
-              <w:t>25</w:t>
+              <w:t>26</w:t>
             </w:r>
             <w:r>
               <w:rPr>
@@ -5560,7 +5511,7 @@
               <w14:ligatures w14:val="standardContextual"/>
             </w:rPr>
           </w:pPr>
-          <w:hyperlink w:anchor="_Toc172750227" w:history="1">
+          <w:hyperlink w:anchor="_Toc172761736" w:history="1">
             <w:r>
               <w:rPr>
                 <w:rStyle w:val="Hyperlink"/>
@@ -5622,7 +5573,7 @@
                 <w:noProof/>
                 <w:webHidden/>
               </w:rPr>
-              <w:instrText xml:space="preserve"> PAGEREF _Toc172750227 \h </w:instrText>
+              <w:instrText xml:space="preserve"> PAGEREF _Toc172761736 \h </w:instrText>
             </w:r>
             <w:r>
               <w:rPr>
@@ -5642,7 +5593,7 @@
                 <w:noProof/>
                 <w:webHidden/>
               </w:rPr>
-              <w:t>25</w:t>
+              <w:t>26</w:t>
             </w:r>
             <w:r>
               <w:rPr>
@@ -5670,7 +5621,7 @@
               <w14:ligatures w14:val="standardContextual"/>
             </w:rPr>
           </w:pPr>
-          <w:hyperlink w:anchor="_Toc172750228" w:history="1">
+          <w:hyperlink w:anchor="_Toc172761737" w:history="1">
             <w:r>
               <w:rPr>
                 <w:rStyle w:val="Hyperlink"/>
@@ -5734,7 +5685,7 @@
                 <w:noProof/>
                 <w:webHidden/>
               </w:rPr>
-              <w:instrText xml:space="preserve"> PAGEREF _Toc172750228 \h </w:instrText>
+              <w:instrText xml:space="preserve"> PAGEREF _Toc172761737 \h </w:instrText>
             </w:r>
             <w:r>
               <w:rPr>
@@ -5754,7 +5705,7 @@
                 <w:noProof/>
                 <w:webHidden/>
               </w:rPr>
-              <w:t>25</w:t>
+              <w:t>26</w:t>
             </w:r>
             <w:r>
               <w:rPr>
@@ -5781,7 +5732,7 @@
               <w14:ligatures w14:val="standardContextual"/>
             </w:rPr>
           </w:pPr>
-          <w:hyperlink w:anchor="_Toc172750229" w:history="1">
+          <w:hyperlink w:anchor="_Toc172761738" w:history="1">
             <w:r>
               <w:rPr>
                 <w:rStyle w:val="Hyperlink"/>
@@ -5830,7 +5781,7 @@
                 <w:noProof/>
                 <w:webHidden/>
               </w:rPr>
-              <w:instrText xml:space="preserve"> PAGEREF _Toc172750229 \h </w:instrText>
+              <w:instrText xml:space="preserve"> PAGEREF _Toc172761738 \h </w:instrText>
             </w:r>
             <w:r>
               <w:rPr>
@@ -5850,7 +5801,7 @@
                 <w:noProof/>
                 <w:webHidden/>
               </w:rPr>
-              <w:t>25</w:t>
+              <w:t>26</w:t>
             </w:r>
             <w:r>
               <w:rPr>
@@ -5877,7 +5828,7 @@
               <w14:ligatures w14:val="standardContextual"/>
             </w:rPr>
           </w:pPr>
-          <w:hyperlink w:anchor="_Toc172750230" w:history="1">
+          <w:hyperlink w:anchor="_Toc172761739" w:history="1">
             <w:r>
               <w:rPr>
                 <w:rStyle w:val="Hyperlink"/>
@@ -5924,7 +5875,7 @@
                 <w:noProof/>
                 <w:webHidden/>
               </w:rPr>
-              <w:instrText xml:space="preserve"> PAGEREF _Toc172750230 \h </w:instrText>
+              <w:instrText xml:space="preserve"> PAGEREF _Toc172761739 \h </w:instrText>
             </w:r>
             <w:r>
               <w:rPr>
@@ -5944,7 +5895,7 @@
                 <w:noProof/>
                 <w:webHidden/>
               </w:rPr>
-              <w:t>25</w:t>
+              <w:t>26</w:t>
             </w:r>
             <w:r>
               <w:rPr>
@@ -5972,7 +5923,7 @@
               <w14:ligatures w14:val="standardContextual"/>
             </w:rPr>
           </w:pPr>
-          <w:hyperlink w:anchor="_Toc172750231" w:history="1">
+          <w:hyperlink w:anchor="_Toc172761740" w:history="1">
             <w:r>
               <w:rPr>
                 <w:rStyle w:val="Hyperlink"/>
@@ -6021,7 +5972,7 @@
                 <w:noProof/>
                 <w:webHidden/>
               </w:rPr>
-              <w:instrText xml:space="preserve"> PAGEREF _Toc172750231 \h </w:instrText>
+              <w:instrText xml:space="preserve"> PAGEREF _Toc172761740 \h </w:instrText>
             </w:r>
             <w:r>
               <w:rPr>
@@ -6041,7 +5992,7 @@
                 <w:noProof/>
                 <w:webHidden/>
               </w:rPr>
-              <w:t>26</w:t>
+              <w:t>27</w:t>
             </w:r>
             <w:r>
               <w:rPr>
@@ -6069,7 +6020,7 @@
               <w14:ligatures w14:val="standardContextual"/>
             </w:rPr>
           </w:pPr>
-          <w:hyperlink w:anchor="_Toc172750232" w:history="1">
+          <w:hyperlink w:anchor="_Toc172761741" w:history="1">
             <w:r>
               <w:rPr>
                 <w:rStyle w:val="Hyperlink"/>
@@ -6118,7 +6069,7 @@
                 <w:noProof/>
                 <w:webHidden/>
               </w:rPr>
-              <w:instrText xml:space="preserve"> PAGEREF _Toc172750232 \h </w:instrText>
+              <w:instrText xml:space="preserve"> PAGEREF _Toc172761741 \h </w:instrText>
             </w:r>
             <w:r>
               <w:rPr>
@@ -6138,7 +6089,7 @@
                 <w:noProof/>
                 <w:webHidden/>
               </w:rPr>
-              <w:t>26</w:t>
+              <w:t>27</w:t>
             </w:r>
             <w:r>
               <w:rPr>
@@ -6166,7 +6117,7 @@
               <w14:ligatures w14:val="standardContextual"/>
             </w:rPr>
           </w:pPr>
-          <w:hyperlink w:anchor="_Toc172750233" w:history="1">
+          <w:hyperlink w:anchor="_Toc172761742" w:history="1">
             <w:r>
               <w:rPr>
                 <w:rStyle w:val="Hyperlink"/>
@@ -6215,7 +6166,7 @@
                 <w:noProof/>
                 <w:webHidden/>
               </w:rPr>
-              <w:instrText xml:space="preserve"> PAGEREF _Toc172750233 \h </w:instrText>
+              <w:instrText xml:space="preserve"> PAGEREF _Toc172761742 \h </w:instrText>
             </w:r>
             <w:r>
               <w:rPr>
@@ -6235,7 +6186,7 @@
                 <w:noProof/>
                 <w:webHidden/>
               </w:rPr>
-              <w:t>26</w:t>
+              <w:t>27</w:t>
             </w:r>
             <w:r>
               <w:rPr>
@@ -6263,7 +6214,7 @@
               <w14:ligatures w14:val="standardContextual"/>
             </w:rPr>
           </w:pPr>
-          <w:hyperlink w:anchor="_Toc172750234" w:history="1">
+          <w:hyperlink w:anchor="_Toc172761743" w:history="1">
             <w:r>
               <w:rPr>
                 <w:rStyle w:val="Hyperlink"/>
@@ -6312,7 +6263,7 @@
                 <w:noProof/>
                 <w:webHidden/>
               </w:rPr>
-              <w:instrText xml:space="preserve"> PAGEREF _Toc172750234 \h </w:instrText>
+              <w:instrText xml:space="preserve"> PAGEREF _Toc172761743 \h </w:instrText>
             </w:r>
             <w:r>
               <w:rPr>
@@ -6332,7 +6283,7 @@
                 <w:noProof/>
                 <w:webHidden/>
               </w:rPr>
-              <w:t>26</w:t>
+              <w:t>27</w:t>
             </w:r>
             <w:r>
               <w:rPr>
@@ -6359,7 +6310,7 @@
               <w14:ligatures w14:val="standardContextual"/>
             </w:rPr>
           </w:pPr>
-          <w:hyperlink w:anchor="_Toc172750235" w:history="1">
+          <w:hyperlink w:anchor="_Toc172761744" w:history="1">
             <w:r>
               <w:rPr>
                 <w:rStyle w:val="Hyperlink"/>
@@ -6408,7 +6359,7 @@
                 <w:noProof/>
                 <w:webHidden/>
               </w:rPr>
-              <w:instrText xml:space="preserve"> PAGEREF _Toc172750235 \h </w:instrText>
+              <w:instrText xml:space="preserve"> PAGEREF _Toc172761744 \h </w:instrText>
             </w:r>
             <w:r>
               <w:rPr>
@@ -6428,7 +6379,7 @@
                 <w:noProof/>
                 <w:webHidden/>
               </w:rPr>
-              <w:t>26</w:t>
+              <w:t>27</w:t>
             </w:r>
             <w:r>
               <w:rPr>
@@ -6455,7 +6406,7 @@
               <w14:ligatures w14:val="standardContextual"/>
             </w:rPr>
           </w:pPr>
-          <w:hyperlink w:anchor="_Toc172750236" w:history="1">
+          <w:hyperlink w:anchor="_Toc172761745" w:history="1">
             <w:r>
               <w:rPr>
                 <w:rStyle w:val="Hyperlink"/>
@@ -6562,7 +6513,7 @@
                 <w:noProof/>
                 <w:webHidden/>
               </w:rPr>
-              <w:instrText xml:space="preserve"> PAGEREF _Toc172750236 \h </w:instrText>
+              <w:instrText xml:space="preserve"> PAGEREF _Toc172761745 \h </w:instrText>
             </w:r>
             <w:r>
               <w:rPr>
@@ -6582,7 +6533,7 @@
                 <w:noProof/>
                 <w:webHidden/>
               </w:rPr>
-              <w:t>26</w:t>
+              <w:t>27</w:t>
             </w:r>
             <w:r>
               <w:rPr>
@@ -6610,7 +6561,7 @@
               <w14:ligatures w14:val="standardContextual"/>
             </w:rPr>
           </w:pPr>
-          <w:hyperlink w:anchor="_Toc172750237" w:history="1">
+          <w:hyperlink w:anchor="_Toc172761746" w:history="1">
             <w:r>
               <w:rPr>
                 <w:rStyle w:val="Hyperlink"/>
@@ -6659,7 +6610,7 @@
                 <w:noProof/>
                 <w:webHidden/>
               </w:rPr>
-              <w:instrText xml:space="preserve"> PAGEREF _Toc172750237 \h </w:instrText>
+              <w:instrText xml:space="preserve"> PAGEREF _Toc172761746 \h </w:instrText>
             </w:r>
             <w:r>
               <w:rPr>
@@ -6679,7 +6630,7 @@
                 <w:noProof/>
                 <w:webHidden/>
               </w:rPr>
-              <w:t>26</w:t>
+              <w:t>27</w:t>
             </w:r>
             <w:r>
               <w:rPr>
@@ -6706,7 +6657,7 @@
               <w14:ligatures w14:val="standardContextual"/>
             </w:rPr>
           </w:pPr>
-          <w:hyperlink w:anchor="_Toc172750238" w:history="1">
+          <w:hyperlink w:anchor="_Toc172761747" w:history="1">
             <w:r>
               <w:rPr>
                 <w:rStyle w:val="Hyperlink"/>
@@ -6828,7 +6779,7 @@
                 <w:noProof/>
                 <w:webHidden/>
               </w:rPr>
-              <w:instrText xml:space="preserve"> PAGEREF _Toc172750238 \h </w:instrText>
+              <w:instrText xml:space="preserve"> PAGEREF _Toc172761747 \h </w:instrText>
             </w:r>
             <w:r>
               <w:rPr>
@@ -6848,7 +6799,7 @@
                 <w:noProof/>
                 <w:webHidden/>
               </w:rPr>
-              <w:t>26</w:t>
+              <w:t>27</w:t>
             </w:r>
             <w:r>
               <w:rPr>
@@ -6875,7 +6826,7 @@
               <w14:ligatures w14:val="standardContextual"/>
             </w:rPr>
           </w:pPr>
-          <w:hyperlink w:anchor="_Toc172750239" w:history="1">
+          <w:hyperlink w:anchor="_Toc172761748" w:history="1">
             <w:r>
               <w:rPr>
                 <w:rStyle w:val="Hyperlink"/>
@@ -6902,7 +6853,7 @@
                 <w:noProof/>
                 <w:webHidden/>
               </w:rPr>
-              <w:instrText xml:space="preserve"> PAGEREF _Toc172750239 \h </w:instrText>
+              <w:instrText xml:space="preserve"> PAGEREF _Toc172761748 \h </w:instrText>
             </w:r>
             <w:r>
               <w:rPr>
@@ -6922,7 +6873,7 @@
                 <w:noProof/>
                 <w:webHidden/>
               </w:rPr>
-              <w:t>26</w:t>
+              <w:t>27</w:t>
             </w:r>
             <w:r>
               <w:rPr>
@@ -6955,7 +6906,7 @@
       <w:pPr>
         <w:pStyle w:val="Heading1"/>
       </w:pPr>
-      <w:bookmarkStart w:id="1" w:name="_Toc172750183"/>
+      <w:bookmarkStart w:id="1" w:name="_Toc172761691"/>
       <w:r>
         <w:lastRenderedPageBreak/>
         <w:t>Abbreviations</w:t>
@@ -8054,7 +8005,7 @@
       <w:pPr>
         <w:pStyle w:val="Heading1"/>
       </w:pPr>
-      <w:bookmarkStart w:id="2" w:name="_Toc172750184"/>
+      <w:bookmarkStart w:id="2" w:name="_Toc172761692"/>
       <w:r>
         <w:lastRenderedPageBreak/>
         <w:t>Figures</w:t>
@@ -8140,7 +8091,21 @@
         <w:rPr>
           <w:sz w:val="18"/>
         </w:rPr>
-        <w:t>dapted from Yang et al., (2019).</w:t>
+        <w:t xml:space="preserve">dapted from Yang </w:t>
+      </w:r>
+      <w:r>
+        <w:rPr>
+          <w:i/>
+          <w:iCs/>
+          <w:sz w:val="18"/>
+        </w:rPr>
+        <w:t>et al.,</w:t>
+      </w:r>
+      <w:r>
+        <w:rPr>
+          <w:sz w:val="18"/>
+        </w:rPr>
+        <w:t xml:space="preserve"> (2019).</w:t>
       </w:r>
     </w:p>
     <w:p>
@@ -8167,7 +8132,21 @@
         <w:rPr>
           <w:sz w:val="18"/>
         </w:rPr>
-        <w:t>dapted from Yang et al., (2019).</w:t>
+        <w:t xml:space="preserve">dapted from Yang </w:t>
+      </w:r>
+      <w:r>
+        <w:rPr>
+          <w:i/>
+          <w:iCs/>
+          <w:sz w:val="18"/>
+        </w:rPr>
+        <w:t>et al.,</w:t>
+      </w:r>
+      <w:r>
+        <w:rPr>
+          <w:sz w:val="18"/>
+        </w:rPr>
+        <w:t xml:space="preserve"> (2019).</w:t>
       </w:r>
     </w:p>
     <w:p>
@@ -8194,7 +8173,21 @@
         <w:rPr>
           <w:sz w:val="18"/>
         </w:rPr>
-        <w:t>dapted from Yang et al., (2019).</w:t>
+        <w:t xml:space="preserve">dapted from Yang </w:t>
+      </w:r>
+      <w:r>
+        <w:rPr>
+          <w:i/>
+          <w:iCs/>
+          <w:sz w:val="18"/>
+        </w:rPr>
+        <w:t>et al.,</w:t>
+      </w:r>
+      <w:r>
+        <w:rPr>
+          <w:sz w:val="18"/>
+        </w:rPr>
+        <w:t xml:space="preserve"> (2019).</w:t>
       </w:r>
     </w:p>
     <w:p>
@@ -8323,7 +8316,21 @@
         <w:rPr>
           <w:sz w:val="18"/>
         </w:rPr>
-        <w:t>dapted from McMahan et al., (2016)</w:t>
+        <w:t xml:space="preserve">dapted from McMahan </w:t>
+      </w:r>
+      <w:r>
+        <w:rPr>
+          <w:i/>
+          <w:iCs/>
+          <w:sz w:val="18"/>
+        </w:rPr>
+        <w:t>et al.,</w:t>
+      </w:r>
+      <w:r>
+        <w:rPr>
+          <w:sz w:val="18"/>
+        </w:rPr>
+        <w:t xml:space="preserve"> (2016)</w:t>
       </w:r>
     </w:p>
     <w:p>
@@ -8394,7 +8401,21 @@
         <w:rPr>
           <w:sz w:val="18"/>
         </w:rPr>
-        <w:t xml:space="preserve"> Li, Sahu, Zaheer, et al., </w:t>
+        <w:t xml:space="preserve"> Li, Sahu, Zaheer, </w:t>
+      </w:r>
+      <w:r>
+        <w:rPr>
+          <w:i/>
+          <w:iCs/>
+          <w:sz w:val="18"/>
+        </w:rPr>
+        <w:t>et al.,</w:t>
+      </w:r>
+      <w:r>
+        <w:rPr>
+          <w:sz w:val="18"/>
+        </w:rPr>
+        <w:t xml:space="preserve"> </w:t>
       </w:r>
       <w:r>
         <w:rPr>
@@ -8407,6 +8428,99 @@
           <w:sz w:val="18"/>
         </w:rPr>
         <w:t>2020)</w:t>
+      </w:r>
+      <w:r>
+        <w:rPr>
+          <w:sz w:val="18"/>
+        </w:rPr>
+        <w:t>.</w:t>
+      </w:r>
+    </w:p>
+    <w:p>
+      <w:pPr>
+        <w:spacing w:before="47"/>
+        <w:ind w:left="540"/>
+        <w:rPr>
+          <w:sz w:val="18"/>
+        </w:rPr>
+      </w:pPr>
+      <w:r>
+        <w:rPr>
+          <w:sz w:val="18"/>
+        </w:rPr>
+        <w:t xml:space="preserve">Figure </w:t>
+      </w:r>
+      <w:r>
+        <w:rPr>
+          <w:sz w:val="18"/>
+        </w:rPr>
+        <w:t>3</w:t>
+      </w:r>
+      <w:r>
+        <w:rPr>
+          <w:sz w:val="18"/>
+        </w:rPr>
+        <w:t>.</w:t>
+      </w:r>
+      <w:r>
+        <w:rPr>
+          <w:sz w:val="18"/>
+        </w:rPr>
+        <w:t>2.4</w:t>
+      </w:r>
+      <w:r>
+        <w:rPr>
+          <w:sz w:val="18"/>
+        </w:rPr>
+        <w:t xml:space="preserve"> </w:t>
+      </w:r>
+      <w:r>
+        <w:rPr>
+          <w:i/>
+          <w:iCs/>
+          <w:sz w:val="18"/>
+        </w:rPr>
+        <w:t>Fed</w:t>
+      </w:r>
+      <w:r>
+        <w:rPr>
+          <w:i/>
+          <w:iCs/>
+          <w:sz w:val="18"/>
+        </w:rPr>
+        <w:t>MA</w:t>
+      </w:r>
+      <w:r>
+        <w:rPr>
+          <w:sz w:val="18"/>
+        </w:rPr>
+        <w:t xml:space="preserve"> algorithm adapted from</w:t>
+      </w:r>
+      <w:r>
+        <w:rPr>
+          <w:sz w:val="18"/>
+        </w:rPr>
+        <w:t xml:space="preserve"> </w:t>
+      </w:r>
+      <w:r>
+        <w:rPr>
+          <w:sz w:val="18"/>
+        </w:rPr>
+        <w:t xml:space="preserve">Wang </w:t>
+      </w:r>
+      <w:r>
+        <w:rPr>
+          <w:i/>
+          <w:iCs/>
+          <w:sz w:val="18"/>
+        </w:rPr>
+        <w:t>et al.,</w:t>
+      </w:r>
+      <w:r>
+        <w:rPr>
+          <w:sz w:val="18"/>
+        </w:rPr>
+        <w:t xml:space="preserve"> 2020</w:t>
       </w:r>
       <w:r>
         <w:rPr>
@@ -8439,7 +8553,7 @@
       <w:pPr>
         <w:pStyle w:val="Heading1"/>
       </w:pPr>
-      <w:bookmarkStart w:id="3" w:name="_Toc172750185"/>
+      <w:bookmarkStart w:id="3" w:name="_Toc172761693"/>
       <w:r>
         <w:lastRenderedPageBreak/>
         <w:t>Tables</w:t>
@@ -8491,6 +8605,12 @@
         </w:rPr>
         <w:t>Differences between Federated Learning and Distributed Machine Learning</w:t>
       </w:r>
+      <w:r>
+        <w:rPr>
+          <w:sz w:val="18"/>
+        </w:rPr>
+        <w:t>.</w:t>
+      </w:r>
     </w:p>
     <w:p>
       <w:pPr>
@@ -8536,6 +8656,21 @@
           <w:sz w:val="18"/>
         </w:rPr>
         <w:t>3.2. Federated Learning algorithms by framework.</w:t>
+      </w:r>
+    </w:p>
+    <w:p>
+      <w:pPr>
+        <w:spacing w:before="1"/>
+        <w:ind w:left="540"/>
+        <w:rPr>
+          <w:sz w:val="18"/>
+        </w:rPr>
+      </w:pPr>
+      <w:r>
+        <w:rPr>
+          <w:sz w:val="18"/>
+        </w:rPr>
+        <w:t>Table 3.2.5 Summary of reviewed Federated Learning algorithms.</w:t>
       </w:r>
     </w:p>
     <w:p>
@@ -8569,7 +8704,7 @@
         </w:tabs>
         <w:spacing w:before="32"/>
       </w:pPr>
-      <w:bookmarkStart w:id="4" w:name="_Toc172750186"/>
+      <w:bookmarkStart w:id="4" w:name="_Toc172761694"/>
       <w:r>
         <w:rPr>
           <w:color w:val="333333"/>
@@ -8587,7 +8722,7 @@
           <w:numId w:val="7"/>
         </w:numPr>
       </w:pPr>
-      <w:bookmarkStart w:id="5" w:name="_Toc172750187"/>
+      <w:bookmarkStart w:id="5" w:name="_Toc172761695"/>
       <w:r>
         <w:t>Motivation</w:t>
       </w:r>
@@ -8826,7 +8961,7 @@
           <w:numId w:val="7"/>
         </w:numPr>
       </w:pPr>
-      <w:bookmarkStart w:id="6" w:name="_Toc172750188"/>
+      <w:bookmarkStart w:id="6" w:name="_Toc172761696"/>
       <w:r>
         <w:t>Research Objectives</w:t>
       </w:r>
@@ -9045,7 +9180,7 @@
           <w:numId w:val="7"/>
         </w:numPr>
       </w:pPr>
-      <w:bookmarkStart w:id="7" w:name="_Toc172750189"/>
+      <w:bookmarkStart w:id="7" w:name="_Toc172761697"/>
       <w:r>
         <w:t>Thesis Overview</w:t>
       </w:r>
@@ -9063,7 +9198,7 @@
         </w:tabs>
         <w:spacing w:before="32"/>
       </w:pPr>
-      <w:bookmarkStart w:id="8" w:name="_Toc172750190"/>
+      <w:bookmarkStart w:id="8" w:name="_Toc172761698"/>
       <w:r>
         <w:rPr>
           <w:color w:val="333333"/>
@@ -9081,7 +9216,7 @@
         </w:numPr>
       </w:pPr>
       <w:bookmarkStart w:id="9" w:name="_Hlk172064323"/>
-      <w:bookmarkStart w:id="10" w:name="_Toc172750191"/>
+      <w:bookmarkStart w:id="10" w:name="_Toc172761699"/>
       <w:r>
         <w:t>What is Federated Learning</w:t>
       </w:r>
@@ -9169,7 +9304,7 @@
           <w:numId w:val="7"/>
         </w:numPr>
       </w:pPr>
-      <w:bookmarkStart w:id="11" w:name="_Toc172750192"/>
+      <w:bookmarkStart w:id="11" w:name="_Toc172761700"/>
       <w:r>
         <w:lastRenderedPageBreak/>
         <w:t>Federated Learnin</w:t>
@@ -9244,7 +9379,7 @@
         </w:numPr>
         <w:spacing w:before="10"/>
       </w:pPr>
-      <w:bookmarkStart w:id="12" w:name="_Toc172750193"/>
+      <w:bookmarkStart w:id="12" w:name="_Toc172761701"/>
       <w:r>
         <w:t>Cross-device</w:t>
       </w:r>
@@ -9485,7 +9620,7 @@
         </w:numPr>
         <w:spacing w:before="10"/>
       </w:pPr>
-      <w:bookmarkStart w:id="13" w:name="_Toc172750194"/>
+      <w:bookmarkStart w:id="13" w:name="_Toc172761702"/>
       <w:r>
         <w:lastRenderedPageBreak/>
         <w:t>Cross-silo</w:t>
@@ -9606,7 +9741,7 @@
           <w:numId w:val="7"/>
         </w:numPr>
       </w:pPr>
-      <w:bookmarkStart w:id="14" w:name="_Toc172750195"/>
+      <w:bookmarkStart w:id="14" w:name="_Toc172761703"/>
       <w:r>
         <w:t>Categorization of Federated Learning</w:t>
       </w:r>
@@ -9674,7 +9809,7 @@
         </w:numPr>
         <w:spacing w:before="10"/>
       </w:pPr>
-      <w:bookmarkStart w:id="15" w:name="_Toc172750196"/>
+      <w:bookmarkStart w:id="15" w:name="_Toc172761704"/>
       <w:r>
         <w:t>Horizontal Federated Learning</w:t>
       </w:r>
@@ -9805,7 +9940,21 @@
         <w:rPr>
           <w:sz w:val="18"/>
         </w:rPr>
-        <w:t>Yang et al., (2019).</w:t>
+        <w:t xml:space="preserve">Yang </w:t>
+      </w:r>
+      <w:r>
+        <w:rPr>
+          <w:i/>
+          <w:iCs/>
+          <w:sz w:val="18"/>
+        </w:rPr>
+        <w:t>et al.,</w:t>
+      </w:r>
+      <w:r>
+        <w:rPr>
+          <w:sz w:val="18"/>
+        </w:rPr>
+        <w:t xml:space="preserve"> (2019).</w:t>
       </w:r>
     </w:p>
     <w:p>
@@ -9817,7 +9966,7 @@
         </w:numPr>
         <w:spacing w:before="10"/>
       </w:pPr>
-      <w:bookmarkStart w:id="16" w:name="_Toc172750197"/>
+      <w:bookmarkStart w:id="16" w:name="_Toc172761705"/>
       <w:r>
         <w:t>Vertical Federated Learning</w:t>
       </w:r>
@@ -9911,7 +10060,21 @@
         <w:rPr>
           <w:sz w:val="18"/>
         </w:rPr>
-        <w:t>dapted from Yang et al., (2019).</w:t>
+        <w:t xml:space="preserve">dapted from Yang </w:t>
+      </w:r>
+      <w:r>
+        <w:rPr>
+          <w:i/>
+          <w:iCs/>
+          <w:sz w:val="18"/>
+        </w:rPr>
+        <w:t>et al.,</w:t>
+      </w:r>
+      <w:r>
+        <w:rPr>
+          <w:sz w:val="18"/>
+        </w:rPr>
+        <w:t xml:space="preserve"> (2019).</w:t>
       </w:r>
     </w:p>
     <w:p>
@@ -9923,7 +10086,7 @@
         </w:numPr>
         <w:spacing w:before="10"/>
       </w:pPr>
-      <w:bookmarkStart w:id="17" w:name="_Toc172750198"/>
+      <w:bookmarkStart w:id="17" w:name="_Toc172761706"/>
       <w:r>
         <w:t>Federated Transfer Learning</w:t>
       </w:r>
@@ -10025,7 +10188,21 @@
         <w:rPr>
           <w:sz w:val="18"/>
         </w:rPr>
-        <w:t>dapted from Yang et al., (2019).</w:t>
+        <w:t xml:space="preserve">dapted from Yang </w:t>
+      </w:r>
+      <w:r>
+        <w:rPr>
+          <w:i/>
+          <w:iCs/>
+          <w:sz w:val="18"/>
+        </w:rPr>
+        <w:t>et al.,</w:t>
+      </w:r>
+      <w:r>
+        <w:rPr>
+          <w:sz w:val="18"/>
+        </w:rPr>
+        <w:t xml:space="preserve"> (2019).</w:t>
       </w:r>
     </w:p>
     <w:p>
@@ -10036,7 +10213,7 @@
           <w:numId w:val="7"/>
         </w:numPr>
       </w:pPr>
-      <w:bookmarkStart w:id="18" w:name="_Toc172750199"/>
+      <w:bookmarkStart w:id="18" w:name="_Toc172761707"/>
       <w:r>
         <w:t xml:space="preserve">Federated Learning vs Distributed </w:t>
       </w:r>
@@ -10166,6 +10343,12 @@
         </w:rPr>
         <w:t>Differences between Federated Learning and Distributed Machine Learning</w:t>
       </w:r>
+      <w:r>
+        <w:rPr>
+          <w:sz w:val="18"/>
+        </w:rPr>
+        <w:t>.</w:t>
+      </w:r>
     </w:p>
     <w:p>
       <w:pPr>
@@ -10201,7 +10384,7 @@
         <w:spacing w:before="31"/>
       </w:pPr>
       <w:bookmarkStart w:id="19" w:name="_Hlk172153051"/>
-      <w:bookmarkStart w:id="20" w:name="_Toc172750200"/>
+      <w:bookmarkStart w:id="20" w:name="_Toc172761708"/>
       <w:r>
         <w:rPr>
           <w:color w:val="333333"/>
@@ -10236,7 +10419,7 @@
           <w:sz w:val="30"/>
         </w:rPr>
       </w:pPr>
-      <w:bookmarkStart w:id="21" w:name="_Toc172750201"/>
+      <w:bookmarkStart w:id="21" w:name="_Toc172761709"/>
       <w:bookmarkEnd w:id="19"/>
       <w:r>
         <w:t>Federated Learning Frameworks</w:t>
@@ -10491,9 +10674,9 @@
           <w:noProof/>
         </w:rPr>
         <w:drawing>
-          <wp:inline distT="0" distB="0" distL="0" distR="0" wp14:anchorId="09C80CF9" wp14:editId="7FE004CD">
-            <wp:extent cx="4492099" cy="1275103"/>
-            <wp:effectExtent l="0" t="0" r="3810" b="1270"/>
+          <wp:inline distT="0" distB="0" distL="0" distR="0" wp14:anchorId="09C80CF9" wp14:editId="62C6D22B">
+            <wp:extent cx="3633688" cy="1031439"/>
+            <wp:effectExtent l="0" t="0" r="5080" b="0"/>
             <wp:docPr id="1370329178" name="Picture 17" descr="A white paper with black text&#10;&#10;Description automatically generated"/>
             <wp:cNvGraphicFramePr>
               <a:graphicFrameLocks xmlns:a="http://schemas.openxmlformats.org/drawingml/2006/main" noChangeAspect="1"/>
@@ -10506,7 +10689,7 @@
                     <pic:cNvPicPr/>
                   </pic:nvPicPr>
                   <pic:blipFill>
-                    <a:blip r:embed="rId18">
+                    <a:blip r:embed="rId18" cstate="print">
                       <a:extLst>
                         <a:ext uri="{28A0092B-C50C-407E-A947-70E740481C1C}">
                           <a14:useLocalDpi xmlns:a14="http://schemas.microsoft.com/office/drawing/2010/main" val="0"/>
@@ -10520,7 +10703,7 @@
                   <pic:spPr>
                     <a:xfrm>
                       <a:off x="0" y="0"/>
-                      <a:ext cx="4509182" cy="1279952"/>
+                      <a:ext cx="3680605" cy="1044757"/>
                     </a:xfrm>
                     <a:prstGeom prst="rect">
                       <a:avLst/>
@@ -10599,7 +10782,7 @@
           <w:noProof/>
         </w:rPr>
         <w:drawing>
-          <wp:inline distT="0" distB="0" distL="0" distR="0" wp14:anchorId="267E0F12" wp14:editId="0D39969D">
+          <wp:inline distT="0" distB="0" distL="0" distR="0" wp14:anchorId="267E0F12" wp14:editId="355A12CD">
             <wp:extent cx="5168900" cy="1219986"/>
             <wp:effectExtent l="0" t="0" r="0" b="0"/>
             <wp:docPr id="1200742578" name="Picture 5" descr="A table with numbers and text&#10;&#10;Description automatically generated"/>
@@ -10716,11 +10899,11 @@
         <w:t>TFF</w:t>
       </w:r>
       <w:r>
-        <w:t xml:space="preserve">. The population was restricted to the top five FL frameworks due to the limited amount of time. As the sampling method is non-probabilistic and the sampling type is judgmental, </w:t>
+        <w:t xml:space="preserve">. The population was restricted to the top five FL frameworks due to the limited amount of time. As the sampling method is non-probabilistic and the sampling type is judgmental, this approach to ranking the FL frameworks may help mitigate the inherent bias that </w:t>
       </w:r>
       <w:r>
         <w:lastRenderedPageBreak/>
-        <w:t>this approach to ranking the FL frameworks may help mitigate the inherent bias that experimentation has as a primary research methodology and also focus the selection on samples that can represent the entire population.</w:t>
+        <w:t>experimentation has as a primary research methodology and also focus the selection on samples that can represent the entire population.</w:t>
       </w:r>
       <w:r>
         <w:t xml:space="preserve"> </w:t>
@@ -10777,7 +10960,7 @@
           <w:sz w:val="19"/>
         </w:rPr>
       </w:pPr>
-      <w:bookmarkStart w:id="22" w:name="_Toc172750202"/>
+      <w:bookmarkStart w:id="22" w:name="_Toc172761710"/>
       <w:r>
         <w:t xml:space="preserve">PySyft, FATE, Flower FedML and </w:t>
       </w:r>
@@ -10978,49 +11161,38 @@
           <w:i/>
           <w:iCs/>
         </w:rPr>
-        <w:t>FATE-</w:t>
-      </w:r>
-      <w:proofErr w:type="spellStart"/>
+        <w:t>FATE-FLow</w:t>
+      </w:r>
+      <w:r>
+        <w:t xml:space="preserve">, which serves as the scheduling system, </w:t>
+      </w:r>
       <w:r>
         <w:rPr>
           <w:i/>
           <w:iCs/>
         </w:rPr>
-        <w:t>FLow</w:t>
-      </w:r>
-      <w:proofErr w:type="spellEnd"/>
-      <w:r>
-        <w:t xml:space="preserve">, which serves as the scheduling system, </w:t>
+        <w:t>FATE-Board</w:t>
+      </w:r>
+      <w:r>
+        <w:t xml:space="preserve">, a visualization tool, and </w:t>
       </w:r>
       <w:r>
         <w:rPr>
           <w:i/>
           <w:iCs/>
         </w:rPr>
-        <w:t>FATE-Board</w:t>
-      </w:r>
-      <w:r>
-        <w:t xml:space="preserve">, a visualization tool, and </w:t>
+        <w:t>FATE-Serving</w:t>
+      </w:r>
+      <w:r>
+        <w:t xml:space="preserve">, which is an inference high-performance serving engine. </w:t>
       </w:r>
       <w:r>
         <w:rPr>
           <w:i/>
           <w:iCs/>
         </w:rPr>
-        <w:t>FATE-Serving</w:t>
-      </w:r>
-      <w:r>
-        <w:t xml:space="preserve">, which is an inference high-performance serving engine. </w:t>
-      </w:r>
-      <w:proofErr w:type="spellStart"/>
-      <w:r>
-        <w:rPr>
-          <w:i/>
-          <w:iCs/>
-        </w:rPr>
         <w:t>KubeFATE</w:t>
       </w:r>
-      <w:proofErr w:type="spellEnd"/>
       <w:r>
         <w:t xml:space="preserve"> is designed by </w:t>
       </w:r>
@@ -11176,11 +11348,11 @@
         <w:t xml:space="preserve"> </w:t>
       </w:r>
       <w:r>
-        <w:t xml:space="preserve">is an open research library and benchmark built for enabling </w:t>
+        <w:t xml:space="preserve">is an open research library and benchmark built for enabling development support and fair comparison in federated learning algorithms. Compared with previous </w:t>
       </w:r>
       <w:r>
         <w:lastRenderedPageBreak/>
-        <w:t xml:space="preserve">development support and fair comparison in federated learning algorithms. Compared with previous works, it addresses the current limitation of supporting different configurations and computing paradigms for distributed training, mobile on-device training, and standalone simulation. It makes flexible, generic API designs, standardized algorithm implementations, and a comprehensive benchmark dataset available for non-I.I.D. settings. </w:t>
+        <w:t xml:space="preserve">works, it addresses the current limitation of supporting different configurations and computing paradigms for distributed training, mobile on-device training, and standalone simulation. It makes flexible, generic API designs, standardized algorithm implementations, and a comprehensive benchmark dataset available for non-I.I.D. settings. </w:t>
       </w:r>
       <w:r>
         <w:rPr>
@@ -11372,11 +11544,11 @@
         <w:t>FedML-Core</w:t>
       </w:r>
       <w:r>
-        <w:t xml:space="preserve">. This makes it easier for the users to program distributed algorithms. It </w:t>
+        <w:t xml:space="preserve">. This makes it easier for the users to program distributed algorithms. It also has an on-device training capability for smartphones with cryptographic techniques to </w:t>
       </w:r>
       <w:r>
         <w:lastRenderedPageBreak/>
-        <w:t xml:space="preserve">also has an on-device training capability for smartphones with cryptographic techniques to guarantee privacy, security, and robustness called </w:t>
+        <w:t xml:space="preserve">guarantee privacy, security, and robustness called </w:t>
       </w:r>
       <w:r>
         <w:rPr>
@@ -11500,7 +11672,7 @@
           <w:sz w:val="19"/>
         </w:rPr>
       </w:pPr>
-      <w:bookmarkStart w:id="23" w:name="_Toc172750203"/>
+      <w:bookmarkStart w:id="23" w:name="_Toc172761711"/>
       <w:r>
         <w:t xml:space="preserve">OpenFL, </w:t>
       </w:r>
@@ -11689,11 +11861,11 @@
         <w:t>NF</w:t>
       </w:r>
       <w:r>
-        <w:t xml:space="preserve"> allows researchers to adapt their ML workflow under a federated paradigm and finally achieve secure and privacy-preserving multiparty collaboration </w:t>
+        <w:t xml:space="preserve"> allows researchers to adapt their ML workflow under a federated paradigm and finally achieve secure and privacy-preserving multiparty collaboration through techniques like homomorphic encryption and differential privacy. Some of the key aspects </w:t>
       </w:r>
       <w:r>
         <w:lastRenderedPageBreak/>
-        <w:t xml:space="preserve">through techniques like homomorphic encryption and differential privacy. Some of the key aspects found in </w:t>
+        <w:t xml:space="preserve">found in </w:t>
       </w:r>
       <w:r>
         <w:t>NF</w:t>
@@ -11885,11 +12057,11 @@
         <w:t>Substra</w:t>
       </w:r>
       <w:r>
-        <w:t xml:space="preserve"> is flexible enough to work with various data types, algorithms, and programming languages. It supports multiple computation methods, especially those used in Federated Learning. The framework is built on three core principles: collaboration, privacy, and traceability. It brings together data providers and algorithm designers to work on shared goals while keeping data private and secure. Substra manages four key assets: </w:t>
+        <w:t xml:space="preserve"> is flexible enough to work with various data types, algorithms, and programming languages. It supports multiple computation methods, especially those used in Federated Learning. The framework is built on three core principles: collaboration, privacy, and traceability. It brings together data providers and algorithm designers to work on shared goals while keeping data private and secure. Substra manages four key assets: objectives, datasets, algorithms, and models. Each of these assets has specific permissions to control </w:t>
       </w:r>
       <w:r>
         <w:lastRenderedPageBreak/>
-        <w:t xml:space="preserve">objectives, datasets, algorithms, and models. Each of these assets has specific permissions to control who can access and process them. Computations in </w:t>
+        <w:t xml:space="preserve">who can access and process them. Computations in </w:t>
       </w:r>
       <w:r>
         <w:rPr>
@@ -11992,7 +12164,7 @@
           <w:numId w:val="7"/>
         </w:numPr>
       </w:pPr>
-      <w:bookmarkStart w:id="24" w:name="_Toc172750204"/>
+      <w:bookmarkStart w:id="24" w:name="_Toc172761712"/>
       <w:r>
         <w:t>Federated Learning Algorith</w:t>
       </w:r>
@@ -12144,7 +12316,7 @@
           <w:numId w:val="7"/>
         </w:numPr>
       </w:pPr>
-      <w:bookmarkStart w:id="25" w:name="_Toc172750205"/>
+      <w:bookmarkStart w:id="25" w:name="_Toc172761713"/>
       <w:r>
         <w:t>FedAvg</w:t>
       </w:r>
@@ -12164,70 +12336,83 @@
         <w:t xml:space="preserve">FL </w:t>
       </w:r>
       <w:r>
-        <w:t xml:space="preserve">was Federated Averaging (FedAvg) that allows to train the models distributed among multiple devices while preserving the centralized control of the process. This approach was proposed in the paper by Google researchers </w:t>
-      </w:r>
-      <w:r>
-        <w:fldChar w:fldCharType="begin"/>
-      </w:r>
-      <w:r>
-        <w:instrText xml:space="preserve"> ADDIN ZOTERO_ITEM CSL_CITATION {"citationID":"3i1A9rJn","properties":{"formattedCitation":"(McMahan {\\i{}et al.}, 2016)","plainCitation":"(McMahan et al., 2016)","noteIndex":0},"citationItems":[{"id":36,"uris":["http://zotero.org/users/local/6JHIw4oK/items/VASJFQCK"],"itemData":{"id":36,"type":"article","abstract":"Modern mobile devices have access to a wealth of data suitable for learning models, which in turn can greatly improve the user experience on the device. For example, language models can improve speech recognition and text entry, and image models can automatically select good photos. However, this rich data is often privacy sensitive, large in quantity, or both, which may preclude logging to the data-center and training there using conventional approaches. We advocate an alternative that leaves the training data distributed on the mobile devices, and learns a shared model by aggregating locally-computed updates. We term this decentralized approach Federated Learning.","language":"en","note":"arXiv:1602.05629 [cs]","number":"arXiv:1602.05629","publisher":"arXiv","source":"arXiv.org","title":"Federated Learning of Deep Networks using Model Averaging","URL":"http://arxiv.org/abs/1602.05629","author":[{"family":"McMahan","given":"H. Brendan"},{"family":"Moore","given":"Eider"},{"family":"Ramage","given":"Daniel"},{"family":"Hampson","given":"Seth"},{"family":"Arcas","given":"Blaise Agüera","dropping-particle":"y"}],"accessed":{"date-parts":[["2024",7,22]]},"issued":{"date-parts":[["2016",1,26]]}}}],"schema":"https://github.com/citation-style-language/schema/raw/master/csl-citation.json"} </w:instrText>
-      </w:r>
-      <w:r>
-        <w:fldChar w:fldCharType="separate"/>
-      </w:r>
-      <w:r>
-        <w:t xml:space="preserve">McMahan </w:t>
+        <w:t xml:space="preserve">was Federated Averaging </w:t>
       </w:r>
       <w:r>
         <w:rPr>
           <w:i/>
           <w:iCs/>
         </w:rPr>
-        <w:t>et al.</w:t>
-      </w:r>
-      <w:r>
-        <w:t xml:space="preserve">, </w:t>
-      </w:r>
-      <w:r>
-        <w:t>(</w:t>
-      </w:r>
-      <w:r>
-        <w:t>2016)</w:t>
-      </w:r>
-      <w:r>
-        <w:fldChar w:fldCharType="end"/>
-      </w:r>
-      <w:r>
-        <w:t xml:space="preserve">. </w:t>
+        <w:t>(FedAvg)</w:t>
+      </w:r>
+      <w:r>
+        <w:t xml:space="preserve"> that allows to train the models distributed among multiple devices while preserving the centralized control of the process. This approach was proposed in the paper by Google researchers </w:t>
+      </w:r>
+      <w:r>
+        <w:fldChar w:fldCharType="begin"/>
+      </w:r>
+      <w:r>
+        <w:instrText xml:space="preserve"> ADDIN ZOTERO_ITEM CSL_CITATION {"citationID":"3i1A9rJn","properties":{"formattedCitation":"(McMahan {\\i{}et al.}, 2016)","plainCitation":"(McMahan et al., 2016)","noteIndex":0},"citationItems":[{"id":36,"uris":["http://zotero.org/users/local/6JHIw4oK/items/VASJFQCK"],"itemData":{"id":36,"type":"article","abstract":"Modern mobile devices have access to a wealth of data suitable for learning models, which in turn can greatly improve the user experience on the device. For example, language models can improve speech recognition and text entry, and image models can automatically select good photos. However, this rich data is often privacy sensitive, large in quantity, or both, which may preclude logging to the data-center and training there using conventional approaches. We advocate an alternative that leaves the training data distributed on the mobile devices, and learns a shared model by aggregating locally-computed updates. We term this decentralized approach Federated Learning.","language":"en","note":"arXiv:1602.05629 [cs]","number":"arXiv:1602.05629","publisher":"arXiv","source":"arXiv.org","title":"Federated Learning of Deep Networks using Model Averaging","URL":"http://arxiv.org/abs/1602.05629","author":[{"family":"McMahan","given":"H. Brendan"},{"family":"Moore","given":"Eider"},{"family":"Ramage","given":"Daniel"},{"family":"Hampson","given":"Seth"},{"family":"Arcas","given":"Blaise Agüera","dropping-particle":"y"}],"accessed":{"date-parts":[["2024",7,22]]},"issued":{"date-parts":[["2016",1,26]]}}}],"schema":"https://github.com/citation-style-language/schema/raw/master/csl-citation.json"} </w:instrText>
+      </w:r>
+      <w:r>
+        <w:fldChar w:fldCharType="separate"/>
+      </w:r>
+      <w:r>
+        <w:t xml:space="preserve">McMahan </w:t>
       </w:r>
       <w:r>
         <w:rPr>
           <w:i/>
           <w:iCs/>
         </w:rPr>
+        <w:t>et al.</w:t>
+      </w:r>
+      <w:r>
+        <w:t xml:space="preserve">, </w:t>
+      </w:r>
+      <w:r>
+        <w:t>(</w:t>
+      </w:r>
+      <w:r>
+        <w:t>2016)</w:t>
+      </w:r>
+      <w:r>
+        <w:fldChar w:fldCharType="end"/>
+      </w:r>
+      <w:r>
+        <w:t xml:space="preserve">. </w:t>
+      </w:r>
+      <w:r>
+        <w:rPr>
+          <w:i/>
+          <w:iCs/>
+        </w:rPr>
+        <w:t>FedAvg</w:t>
+      </w:r>
+      <w:r>
+        <w:t xml:space="preserve"> improves the basic of federated learning by adopting the </w:t>
+      </w:r>
+      <w:r>
+        <w:t>S</w:t>
+      </w:r>
+      <w:r>
+        <w:t xml:space="preserve">tochastic </w:t>
+      </w:r>
+      <w:r>
+        <w:t>G</w:t>
+      </w:r>
+      <w:r>
+        <w:t xml:space="preserve">radient </w:t>
+      </w:r>
+      <w:r>
+        <w:t>D</w:t>
+      </w:r>
+      <w:r>
+        <w:t xml:space="preserve">escent (SGD) </w:t>
+      </w:r>
+      <w:r>
         <w:lastRenderedPageBreak/>
-        <w:t>FedAvg</w:t>
-      </w:r>
-      <w:r>
-        <w:t xml:space="preserve"> improves the basic of federated learning by adopting the </w:t>
-      </w:r>
-      <w:r>
-        <w:t>S</w:t>
-      </w:r>
-      <w:r>
-        <w:t xml:space="preserve">tochastic </w:t>
-      </w:r>
-      <w:r>
-        <w:t>G</w:t>
-      </w:r>
-      <w:r>
-        <w:t xml:space="preserve">radient </w:t>
-      </w:r>
-      <w:r>
-        <w:t>D</w:t>
-      </w:r>
-      <w:r>
-        <w:t>escent (SGD) algorithm, generally in terms of the iteration in the model averaging.</w:t>
+        <w:t>algorithm, generally in terms of the iteration in the model averaging.</w:t>
       </w:r>
     </w:p>
     <w:p>
@@ -12250,7 +12435,13 @@
         <w:t>participate</w:t>
       </w:r>
       <w:r>
-        <w:t xml:space="preserve"> with others in the network. These selected clients get the current global model and then update it for several epochs on their local data using mini-batch SGD. Each of the clients also derives new model parameters These updated parameters are sent back to the server, which aggregates them by averaging, weighted by the number of training samples on each client</w:t>
+        <w:t xml:space="preserve"> with others in the network. These selected clients get the current global model and then update it for several epochs on their local data using mini-batch SGD. Each of the clients also derives new model parameters</w:t>
+      </w:r>
+      <w:r>
+        <w:t>.</w:t>
+      </w:r>
+      <w:r>
+        <w:t xml:space="preserve"> These updated parameters are sent back to the server, which aggregates them by averaging, weighted by the number of training samples on each client</w:t>
       </w:r>
       <w:r>
         <w:t>.</w:t>
@@ -12268,8 +12459,8 @@
           <w:noProof/>
         </w:rPr>
         <w:drawing>
-          <wp:inline distT="0" distB="0" distL="0" distR="0" wp14:anchorId="4713C98B" wp14:editId="794CAA99">
-            <wp:extent cx="2177767" cy="1852390"/>
+          <wp:inline distT="0" distB="0" distL="0" distR="0" wp14:anchorId="4713C98B" wp14:editId="0B50331A">
+            <wp:extent cx="2289612" cy="1947525"/>
             <wp:effectExtent l="0" t="0" r="0" b="0"/>
             <wp:docPr id="1818512653" name="Picture 7" descr="A black and white text&#10;&#10;Description automatically generated"/>
             <wp:cNvGraphicFramePr>
@@ -12297,7 +12488,7 @@
                   <pic:spPr>
                     <a:xfrm>
                       <a:off x="0" y="0"/>
-                      <a:ext cx="2198579" cy="1870093"/>
+                      <a:ext cx="2315870" cy="1969860"/>
                     </a:xfrm>
                     <a:prstGeom prst="rect">
                       <a:avLst/>
@@ -12525,60 +12716,11 @@
           <w:numId w:val="7"/>
         </w:numPr>
       </w:pPr>
-      <w:bookmarkStart w:id="26" w:name="_Toc172750206"/>
-      <w:r>
-        <w:t>SecureBoost</w:t>
+      <w:bookmarkStart w:id="26" w:name="_Toc172761714"/>
+      <w:r>
+        <w:t>FedProx</w:t>
       </w:r>
       <w:bookmarkEnd w:id="26"/>
-    </w:p>
-    <w:p>
-      <w:pPr>
-        <w:pStyle w:val="BodyText"/>
-        <w:spacing w:line="360" w:lineRule="auto"/>
-        <w:ind w:left="540" w:right="332" w:firstLine="470"/>
-        <w:jc w:val="both"/>
-      </w:pPr>
-      <w:r>
-        <w:rPr>
-          <w:i/>
-          <w:iCs/>
-        </w:rPr>
-        <w:t>SecureBoost</w:t>
-      </w:r>
-      <w:r>
-        <w:t xml:space="preserve"> is a boosting algorithm by trees developed under the federated learning scheme</w:t>
-      </w:r>
-      <w:r>
-        <w:t xml:space="preserve"> </w:t>
-      </w:r>
-      <w:r>
-        <w:fldChar w:fldCharType="begin"/>
-      </w:r>
-      <w:r>
-        <w:instrText xml:space="preserve"> ADDIN ZOTERO_ITEM CSL_CITATION {"citationID":"AnDDiYab","properties":{"formattedCitation":"(Cheng {\\i{}et al.}, 2021)","plainCitation":"(Cheng et al., 2021)","noteIndex":0},"citationItems":[{"id":60,"uris":["http://zotero.org/users/local/6JHIw4oK/items/3MTRYVNK"],"itemData":{"id":60,"type":"article","abstract":"The protection of user privacy is an important concern in machine learning, as evidenced by the rolling out of the General Data Protection Regulation (GDPR) in the European Union (EU) in May 2018. The GDPR is designed to give users more control over their personal data, which motivates us to explore machine learning frameworks for data sharing that do not violate user privacy. To meet this goal, in this paper, we propose a novel lossless privacy-preserving tree-boosting system known as SecureBoost in the setting of federated learning. SecureBoost ﬁrst conducts entity alignment under a privacy-preserving protocol and then constructs boosting trees across multiple parties with a carefully designed encryption strategy. This federated learning system allows the learning process to be jointly conducted over multiple parties with common user samples but different feature sets, which corresponds to a vertically partitioned data set. An advantage of SecureBoost is that it provides the same level of accuracy as the non-privacy-preserving approach while at the same time, reveals no information of each private data provider. We show that the SecureBoost framework is as accurate as other non-federated gradient tree-boosting algorithms that require centralized data and thus it is highly scalable and practical for industrial applications such as credit risk analysis. To this end, we discuss information leakage during the protocol execution and propose ways to provably reduce it.","language":"en","note":"arXiv:1901.08755 [cs, stat]","number":"arXiv:1901.08755","publisher":"arXiv","source":"arXiv.org","title":"SecureBoost: A Lossless Federated Learning Framework","title-short":"SecureBoost","URL":"http://arxiv.org/abs/1901.08755","author":[{"family":"Cheng","given":"Kewei"},{"family":"Fan","given":"Tao"},{"family":"Jin","given":"Yilun"},{"family":"Liu","given":"Yang"},{"family":"Chen","given":"Tianjian"},{"family":"Papadopoulos","given":"Dimitrios"},{"family":"Yang","given":"Qiang"}],"accessed":{"date-parts":[["2024",7,24]]},"issued":{"date-parts":[["2021",4,7]]}}}],"schema":"https://github.com/citation-style-language/schema/raw/master/csl-citation.json"} </w:instrText>
-      </w:r>
-      <w:r>
-        <w:fldChar w:fldCharType="separate"/>
-      </w:r>
-      <w:r>
-        <w:t xml:space="preserve">(Cheng </w:t>
-      </w:r>
-      <w:r>
-        <w:rPr>
-          <w:i/>
-          <w:iCs/>
-        </w:rPr>
-        <w:t>et al.</w:t>
-      </w:r>
-      <w:r>
-        <w:t>, 2021)</w:t>
-      </w:r>
-      <w:r>
-        <w:fldChar w:fldCharType="end"/>
-      </w:r>
-      <w:r>
-        <w:t>. It allows collective model training across the parties without disclosing individual data. It is designed for better privacy-destroying low-quality model consolidation present in almost all such processes and to comply with data protection regulation concerns like GDPR.</w:t>
-      </w:r>
     </w:p>
     <w:p>
       <w:pPr>
@@ -12591,84 +12733,6 @@
         <w:jc w:val="both"/>
       </w:pPr>
       <w:r>
-        <w:lastRenderedPageBreak/>
-        <w:t>In SecureBoost, data is vertically partitioned: different parties own different features on the same set of users. The first step is privacy-preserving entity alignment, in which data samples from involved parties are matched using privacy-preserving protocols to ensure that nonshared data remains private. Finally, the jointly trained gradient boosting model is used in collaborative model training. Each of the parties computes locally optimal splits for the decision trees using their own data and encrypted gradient statistics sent by the active party. It encrypts gradient and Hessian values and ensures the privacy of data.</w:t>
-      </w:r>
-    </w:p>
-    <w:p>
-      <w:pPr>
-        <w:pStyle w:val="BodyText"/>
-        <w:tabs>
-          <w:tab w:val="left" w:pos="851"/>
-        </w:tabs>
-        <w:spacing w:line="360" w:lineRule="auto"/>
-        <w:ind w:left="540" w:right="332" w:firstLine="470"/>
-        <w:jc w:val="both"/>
-      </w:pPr>
-      <w:r>
-        <w:t>In the protocol, SecureBoost defines roles for active parties, who have class labels, and passive parties, who have only feature data. The active party coordinates the training process, including the aggregation of model updates. Model construction follows the philosophy of the widely used and successful XGBoost: sequential tree construction by adding splits that optimize a loss function. In such a federated setting, SecureBoost ensures encryption and secure sharing of gradient and Hessian values which are used for splits among the parties. SecureBoost further makes use of additive homomorphic encryption to ensure that each party can calculate the required gradient and Hessian sums for all possible splits locally and send these encrypted values to the active party, who eventually decrypts them to find the globally best split.</w:t>
-      </w:r>
-    </w:p>
-    <w:p>
-      <w:pPr>
-        <w:pStyle w:val="BodyText"/>
-        <w:tabs>
-          <w:tab w:val="left" w:pos="851"/>
-        </w:tabs>
-        <w:spacing w:line="360" w:lineRule="auto"/>
-        <w:ind w:left="540" w:right="332" w:firstLine="470"/>
-        <w:jc w:val="both"/>
-      </w:pPr>
-      <w:r>
-        <w:t xml:space="preserve">SecureBoost is a design of </w:t>
-      </w:r>
-      <w:r>
-        <w:t>loss lessness</w:t>
-      </w:r>
-      <w:r>
-        <w:t xml:space="preserve">, which can achieve the same accuracy as tree-boosting algorithms without privacy preservation under centralized data; it might even be appropriate for industrial applications that need strong privacy guarantees. This approach is indeed scalable and highly efficient with very large datasets, keeping the performance on par with non-federated methods, such as XGBoost and </w:t>
-      </w:r>
-      <w:r>
-        <w:t>Gradient Boosting</w:t>
-      </w:r>
-      <w:r>
-        <w:t xml:space="preserve"> Decision Trees (</w:t>
-      </w:r>
-      <w:r>
-        <w:t>GBDT</w:t>
-      </w:r>
-      <w:r>
-        <w:t>)</w:t>
-      </w:r>
-      <w:r>
-        <w:t>, in terms of both convergence and accuracy, even under the influence of privacy constraints. SecureBoost introduces a practical and secure framework of federated learning, in which different organizations can jointly build machine learning models without sharing data. Leveraging advanced cryptographic techniques, SecureBoost protects private information from being exposed throughout the whole process of learning, making it very valuable in privacy-preserving machine-learning applications.</w:t>
-      </w:r>
-    </w:p>
-    <w:p>
-      <w:pPr>
-        <w:pStyle w:val="Heading3"/>
-        <w:numPr>
-          <w:ilvl w:val="2"/>
-          <w:numId w:val="7"/>
-        </w:numPr>
-      </w:pPr>
-      <w:bookmarkStart w:id="27" w:name="_Toc172750207"/>
-      <w:r>
-        <w:t>FedProx</w:t>
-      </w:r>
-      <w:bookmarkEnd w:id="27"/>
-    </w:p>
-    <w:p>
-      <w:pPr>
-        <w:pStyle w:val="BodyText"/>
-        <w:tabs>
-          <w:tab w:val="left" w:pos="851"/>
-        </w:tabs>
-        <w:spacing w:line="360" w:lineRule="auto"/>
-        <w:ind w:left="540" w:right="332" w:firstLine="470"/>
-        <w:jc w:val="both"/>
-      </w:pPr>
-      <w:r>
         <w:t xml:space="preserve">In short, </w:t>
       </w:r>
       <w:r>
@@ -12733,7 +12797,11 @@
         <w:t>FedAvg</w:t>
       </w:r>
       <w:r>
-        <w:t xml:space="preserve"> has demonstrated empirical success, it's been seen to falter in the face of system capability diversity and the nonidentical distribution of data on the devices. These are the aspects that </w:t>
+        <w:t xml:space="preserve"> has demonstrated empirical success, it's been seen to falter in the face of system capability diversity and the nonidentical distribution of data on the devices. These are the </w:t>
+      </w:r>
+      <w:r>
+        <w:lastRenderedPageBreak/>
+        <w:t xml:space="preserve">aspects that </w:t>
       </w:r>
       <w:r>
         <w:rPr>
@@ -12743,11 +12811,7 @@
         <w:t>FedProx</w:t>
       </w:r>
       <w:r>
-        <w:t xml:space="preserve"> modifies to handle them and increase the robustness and stability of the </w:t>
-      </w:r>
-      <w:r>
-        <w:lastRenderedPageBreak/>
-        <w:t xml:space="preserve">optimization process. In this context, the addition of a proximal term to the local objective function within </w:t>
+        <w:t xml:space="preserve"> modifies to handle them and increase the robustness and stability of the optimization process. In this context, the addition of a proximal term to the local objective function within </w:t>
       </w:r>
       <w:r>
         <w:rPr>
@@ -13033,9 +13097,9 @@
           <w:noProof/>
         </w:rPr>
         <w:drawing>
-          <wp:inline distT="0" distB="0" distL="0" distR="0" wp14:anchorId="0DFA2440" wp14:editId="558BC28B">
-            <wp:extent cx="2356231" cy="1838849"/>
-            <wp:effectExtent l="0" t="0" r="6350" b="9525"/>
+          <wp:inline distT="0" distB="0" distL="0" distR="0" wp14:anchorId="0DFA2440" wp14:editId="0430A4E3">
+            <wp:extent cx="2501415" cy="1952154"/>
+            <wp:effectExtent l="0" t="0" r="0" b="0"/>
             <wp:docPr id="1976989671" name="Picture 5" descr="A white text with black text&#10;&#10;Description automatically generated with medium confidence"/>
             <wp:cNvGraphicFramePr>
               <a:graphicFrameLocks xmlns:a="http://schemas.openxmlformats.org/drawingml/2006/main" noChangeAspect="1"/>
@@ -13062,7 +13126,7 @@
                   <pic:spPr>
                     <a:xfrm>
                       <a:off x="0" y="0"/>
-                      <a:ext cx="2377449" cy="1855408"/>
+                      <a:ext cx="2531462" cy="1975603"/>
                     </a:xfrm>
                     <a:prstGeom prst="rect">
                       <a:avLst/>
@@ -13099,13 +13163,7 @@
         <w:rPr>
           <w:sz w:val="18"/>
         </w:rPr>
-        <w:t>2.</w:t>
-      </w:r>
-      <w:r>
-        <w:rPr>
-          <w:sz w:val="18"/>
-        </w:rPr>
-        <w:t>3</w:t>
+        <w:t>2.3</w:t>
       </w:r>
       <w:r>
         <w:rPr>
@@ -13139,7 +13197,21 @@
         <w:rPr>
           <w:sz w:val="18"/>
         </w:rPr>
-        <w:t xml:space="preserve"> Li, Sahu, Zaheer, et al., </w:t>
+        <w:t xml:space="preserve"> Li, Sahu, Zaheer, </w:t>
+      </w:r>
+      <w:r>
+        <w:rPr>
+          <w:i/>
+          <w:iCs/>
+          <w:sz w:val="18"/>
+        </w:rPr>
+        <w:t>et al.,</w:t>
+      </w:r>
+      <w:r>
+        <w:rPr>
+          <w:sz w:val="18"/>
+        </w:rPr>
+        <w:t xml:space="preserve"> </w:t>
       </w:r>
       <w:r>
         <w:rPr>
@@ -13208,11 +13280,12 @@
           <w:numId w:val="7"/>
         </w:numPr>
       </w:pPr>
-      <w:bookmarkStart w:id="28" w:name="_Toc172750208"/>
-      <w:r>
+      <w:bookmarkStart w:id="27" w:name="_Toc172761715"/>
+      <w:r>
+        <w:lastRenderedPageBreak/>
         <w:t>FedMA</w:t>
       </w:r>
-      <w:bookmarkEnd w:id="28"/>
+      <w:bookmarkEnd w:id="27"/>
     </w:p>
     <w:p>
       <w:pPr>
@@ -13222,11 +13295,78 @@
         <w:jc w:val="both"/>
       </w:pPr>
       <w:r>
-        <w:t xml:space="preserve">The challenge in solving through the development of FedMA, or Federated Matched Averaging, lies in federated learning, especially when one opts for modern neural network architectures such as </w:t>
-      </w:r>
-      <w:r>
-        <w:lastRenderedPageBreak/>
-        <w:t>CNNs and LSTMs. Traditional methods like FedAvg tend to perform poorly due to their weight averaging at the coordinate-wise level, which results in suboptimal global models—more so in cases with very heterogeneous data.</w:t>
+        <w:t xml:space="preserve">The challenge in solving through the development of </w:t>
+      </w:r>
+      <w:r>
+        <w:rPr>
+          <w:i/>
+          <w:iCs/>
+        </w:rPr>
+        <w:t>FedMA</w:t>
+      </w:r>
+      <w:r>
+        <w:t>, or Federated Matched Averaging</w:t>
+      </w:r>
+      <w:r>
+        <w:t xml:space="preserve"> </w:t>
+      </w:r>
+      <w:r>
+        <w:fldChar w:fldCharType="begin"/>
+      </w:r>
+      <w:r>
+        <w:instrText xml:space="preserve"> ADDIN ZOTERO_ITEM CSL_CITATION {"citationID":"JMDsEERw","properties":{"formattedCitation":"(Wang {\\i{}et al.}, 2020)","plainCitation":"(Wang et al., 2020)","noteIndex":0},"citationItems":[{"id":65,"uris":["http://zotero.org/users/local/6JHIw4oK/items/TWFEPS5U"],"itemData":{"id":65,"type":"article","abstract":"Federated learning allows edge devices to collaboratively learn a shared model while keeping the training data on device, decoupling the ability to do model training from the need to store the data in the cloud. We propose Federated matched averaging (FedMA) algorithm designed for federated learning of modern neural network architectures e.g. convolutional neural networks (CNNs) and LSTMs. FedMA constructs the shared global model in a layer-wise manner by matching and averaging hidden elements (i.e. channels for convolution layers; hidden states for LSTM; neurons for fully connected layers) with similar feature extraction signatures. Our experiments indicate that FedMA not only outperforms popular state-of-the-art federated learning algorithms on deep CNN and LSTM architectures trained on real world datasets, but also reduces the overall communication burden.","language":"en","note":"arXiv:2002.06440 [cs, stat]","number":"arXiv:2002.06440","publisher":"arXiv","source":"arXiv.org","title":"Federated Learning with Matched Averaging","URL":"http://arxiv.org/abs/2002.06440","author":[{"family":"Wang","given":"Hongyi"},{"family":"Yurochkin","given":"Mikhail"},{"family":"Sun","given":"Yuekai"},{"family":"Papailiopoulos","given":"Dimitris"},{"family":"Khazaeni","given":"Yasaman"}],"accessed":{"date-parts":[["2024",7,25]]},"issued":{"date-parts":[["2020",2,15]]}}}],"schema":"https://github.com/citation-style-language/schema/raw/master/csl-citation.json"} </w:instrText>
+      </w:r>
+      <w:r>
+        <w:fldChar w:fldCharType="separate"/>
+      </w:r>
+      <w:r>
+        <w:t xml:space="preserve">(Wang </w:t>
+      </w:r>
+      <w:r>
+        <w:rPr>
+          <w:i/>
+          <w:iCs/>
+        </w:rPr>
+        <w:t>et al.</w:t>
+      </w:r>
+      <w:r>
+        <w:t>, 2020)</w:t>
+      </w:r>
+      <w:r>
+        <w:fldChar w:fldCharType="end"/>
+      </w:r>
+      <w:r>
+        <w:t xml:space="preserve">, lies in federated learning, especially when one opts for modern neural network architectures such as </w:t>
+      </w:r>
+      <w:r>
+        <w:t>Convolutional Neural Network</w:t>
+      </w:r>
+      <w:r>
+        <w:t>s (</w:t>
+      </w:r>
+      <w:r>
+        <w:t>CNNs</w:t>
+      </w:r>
+      <w:r>
+        <w:t>)</w:t>
+      </w:r>
+      <w:r>
+        <w:t xml:space="preserve"> and </w:t>
+      </w:r>
+      <w:r>
+        <w:t>Long Short-Term Memory Networks</w:t>
+      </w:r>
+      <w:r>
+        <w:t xml:space="preserve"> (</w:t>
+      </w:r>
+      <w:r>
+        <w:t>LSTMs</w:t>
+      </w:r>
+      <w:r>
+        <w:t>)</w:t>
+      </w:r>
+      <w:r>
+        <w:t>. Traditional methods like FedAvg tend to perform poorly due to their weight averaging at the coordinate-wise level, which results in suboptimal global models—more so in cases with very heterogeneous data.</w:t>
       </w:r>
     </w:p>
     <w:p>
@@ -13237,7 +13377,14 @@
         <w:jc w:val="both"/>
       </w:pPr>
       <w:r>
-        <w:t>FedMA constructs the global model in a shared layer-wise manner by matching and averaging hidden elements, for instance channels in convolutional layers, or hidden states in LSTM layers, in a feature-extraction-signature-wise manner. This matching of feature-extracting signatures ensures that similar functional components are averaged together, thus outperforming conventional strategies while reducing the communication burden.</w:t>
+        <w:rPr>
+          <w:i/>
+          <w:iCs/>
+        </w:rPr>
+        <w:t>FedMA</w:t>
+      </w:r>
+      <w:r>
+        <w:t xml:space="preserve"> constructs the global model in a shared layer-wise manner by matching and averaging hidden elements, for instance channels in convolutional layers, or hidden states in LSTM layers, in a feature-extraction-signature-wise manner. This matching of feature-extracting signatures ensures that similar functional components are averaged together, thus outperforming conventional strategies while reducing the communication burden.</w:t>
       </w:r>
     </w:p>
     <w:p>
@@ -13270,7 +13417,17 @@
         <w:jc w:val="both"/>
       </w:pPr>
       <w:r>
-        <w:t>More generally, FedMA strengthens the federated learning paradigm by aiming for an approach of functional matching of model components to improve overall performance and reduce communication costs. It relies on the utilization of advanced matching techniques by making use of permutation invariance property to ensure the global model integrates the knowledge from all participating clients.</w:t>
+        <w:t xml:space="preserve">More generally, </w:t>
+      </w:r>
+      <w:r>
+        <w:rPr>
+          <w:i/>
+          <w:iCs/>
+        </w:rPr>
+        <w:t>FedMA</w:t>
+      </w:r>
+      <w:r>
+        <w:t xml:space="preserve"> strengthens the federated learning paradigm by aiming for an approach of functional matching of model components to improve overall performance and reduce communication costs. It relies on the utilization of advanced matching techniques by making use of permutation invariance property to ensure the global model integrates the knowledge from all participating clients.</w:t>
       </w:r>
     </w:p>
     <w:p>
@@ -13279,6 +13436,9 @@
         <w:spacing w:line="360" w:lineRule="auto"/>
         <w:ind w:left="540" w:right="332" w:firstLine="470"/>
         <w:jc w:val="center"/>
+        <w:rPr>
+          <w:sz w:val="18"/>
+        </w:rPr>
       </w:pPr>
       <w:r>
         <w:rPr>
@@ -13286,8 +13446,8 @@
         </w:rPr>
         <w:lastRenderedPageBreak/>
         <w:drawing>
-          <wp:inline distT="0" distB="0" distL="0" distR="0" wp14:anchorId="64470A7F" wp14:editId="534EBEFA">
-            <wp:extent cx="3800858" cy="2196137"/>
+          <wp:inline distT="0" distB="0" distL="0" distR="0" wp14:anchorId="64470A7F" wp14:editId="4019AE96">
+            <wp:extent cx="2844712" cy="1643676"/>
             <wp:effectExtent l="0" t="0" r="0" b="0"/>
             <wp:docPr id="1565202648" name="Picture 6" descr="A white text with black text&#10;&#10;Description automatically generated"/>
             <wp:cNvGraphicFramePr>
@@ -13301,7 +13461,7 @@
                     <pic:cNvPicPr/>
                   </pic:nvPicPr>
                   <pic:blipFill>
-                    <a:blip r:embed="rId23">
+                    <a:blip r:embed="rId23" cstate="print">
                       <a:extLst>
                         <a:ext uri="{28A0092B-C50C-407E-A947-70E740481C1C}">
                           <a14:useLocalDpi xmlns:a14="http://schemas.microsoft.com/office/drawing/2010/main" val="0"/>
@@ -13315,7 +13475,7 @@
                   <pic:spPr>
                     <a:xfrm>
                       <a:off x="0" y="0"/>
-                      <a:ext cx="3808796" cy="2200724"/>
+                      <a:ext cx="2863711" cy="1654653"/>
                     </a:xfrm>
                     <a:prstGeom prst="rect">
                       <a:avLst/>
@@ -13352,13 +13512,7 @@
         <w:rPr>
           <w:sz w:val="18"/>
         </w:rPr>
-        <w:t>2.</w:t>
-      </w:r>
-      <w:r>
-        <w:rPr>
-          <w:sz w:val="18"/>
-        </w:rPr>
-        <w:t>4</w:t>
+        <w:t>2.4</w:t>
       </w:r>
       <w:r>
         <w:rPr>
@@ -13392,19 +13546,27 @@
         <w:rPr>
           <w:sz w:val="18"/>
         </w:rPr>
-        <w:t xml:space="preserve"> Li, Sahu, Zaheer, et al., </w:t>
-      </w:r>
-      <w:r>
-        <w:rPr>
-          <w:sz w:val="18"/>
-        </w:rPr>
-        <w:t>(</w:t>
-      </w:r>
-      <w:r>
-        <w:rPr>
-          <w:sz w:val="18"/>
-        </w:rPr>
-        <w:t>2020)</w:t>
+        <w:t xml:space="preserve"> </w:t>
+      </w:r>
+      <w:r>
+        <w:rPr>
+          <w:sz w:val="18"/>
+        </w:rPr>
+        <w:t xml:space="preserve">Wang </w:t>
+      </w:r>
+      <w:r>
+        <w:rPr>
+          <w:i/>
+          <w:iCs/>
+          <w:sz w:val="18"/>
+        </w:rPr>
+        <w:t>et al.,</w:t>
+      </w:r>
+      <w:r>
+        <w:rPr>
+          <w:sz w:val="18"/>
+        </w:rPr>
+        <w:t xml:space="preserve"> 2020</w:t>
       </w:r>
       <w:r>
         <w:rPr>
@@ -13412,6 +13574,384 @@
         </w:rPr>
         <w:t>.</w:t>
       </w:r>
+    </w:p>
+    <w:p>
+      <w:pPr>
+        <w:pStyle w:val="Heading3"/>
+        <w:numPr>
+          <w:ilvl w:val="2"/>
+          <w:numId w:val="7"/>
+        </w:numPr>
+      </w:pPr>
+      <w:bookmarkStart w:id="28" w:name="_Toc172761716"/>
+      <w:r>
+        <w:t>SecureBoost</w:t>
+      </w:r>
+      <w:bookmarkEnd w:id="28"/>
+    </w:p>
+    <w:p>
+      <w:pPr>
+        <w:pStyle w:val="BodyText"/>
+        <w:spacing w:line="360" w:lineRule="auto"/>
+        <w:ind w:left="540" w:right="332" w:firstLine="470"/>
+        <w:jc w:val="both"/>
+      </w:pPr>
+      <w:r>
+        <w:rPr>
+          <w:i/>
+          <w:iCs/>
+        </w:rPr>
+        <w:t>SecureBoost</w:t>
+      </w:r>
+      <w:r>
+        <w:t xml:space="preserve"> is a boosting algorithm by trees developed under the federated learning scheme</w:t>
+      </w:r>
+      <w:r>
+        <w:t xml:space="preserve"> </w:t>
+      </w:r>
+      <w:r>
+        <w:fldChar w:fldCharType="begin"/>
+      </w:r>
+      <w:r>
+        <w:instrText xml:space="preserve"> ADDIN ZOTERO_ITEM CSL_CITATION {"citationID":"AnDDiYab","properties":{"formattedCitation":"(Cheng {\\i{}et al.}, 2021)","plainCitation":"(Cheng et al., 2021)","noteIndex":0},"citationItems":[{"id":60,"uris":["http://zotero.org/users/local/6JHIw4oK/items/3MTRYVNK"],"itemData":{"id":60,"type":"article","abstract":"The protection of user privacy is an important concern in machine learning, as evidenced by the rolling out of the General Data Protection Regulation (GDPR) in the European Union (EU) in May 2018. The GDPR is designed to give users more control over their personal data, which motivates us to explore machine learning frameworks for data sharing that do not violate user privacy. To meet this goal, in this paper, we propose a novel lossless privacy-preserving tree-boosting system known as SecureBoost in the setting of federated learning. SecureBoost ﬁrst conducts entity alignment under a privacy-preserving protocol and then constructs boosting trees across multiple parties with a carefully designed encryption strategy. This federated learning system allows the learning process to be jointly conducted over multiple parties with common user samples but different feature sets, which corresponds to a vertically partitioned data set. An advantage of SecureBoost is that it provides the same level of accuracy as the non-privacy-preserving approach while at the same time, reveals no information of each private data provider. We show that the SecureBoost framework is as accurate as other non-federated gradient tree-boosting algorithms that require centralized data and thus it is highly scalable and practical for industrial applications such as credit risk analysis. To this end, we discuss information leakage during the protocol execution and propose ways to provably reduce it.","language":"en","note":"arXiv:1901.08755 [cs, stat]","number":"arXiv:1901.08755","publisher":"arXiv","source":"arXiv.org","title":"SecureBoost: A Lossless Federated Learning Framework","title-short":"SecureBoost","URL":"http://arxiv.org/abs/1901.08755","author":[{"family":"Cheng","given":"Kewei"},{"family":"Fan","given":"Tao"},{"family":"Jin","given":"Yilun"},{"family":"Liu","given":"Yang"},{"family":"Chen","given":"Tianjian"},{"family":"Papadopoulos","given":"Dimitrios"},{"family":"Yang","given":"Qiang"}],"accessed":{"date-parts":[["2024",7,24]]},"issued":{"date-parts":[["2021",4,7]]}}}],"schema":"https://github.com/citation-style-language/schema/raw/master/csl-citation.json"} </w:instrText>
+      </w:r>
+      <w:r>
+        <w:fldChar w:fldCharType="separate"/>
+      </w:r>
+      <w:r>
+        <w:t xml:space="preserve">(Cheng </w:t>
+      </w:r>
+      <w:r>
+        <w:rPr>
+          <w:i/>
+          <w:iCs/>
+        </w:rPr>
+        <w:t>et al.</w:t>
+      </w:r>
+      <w:r>
+        <w:t>, 2021)</w:t>
+      </w:r>
+      <w:r>
+        <w:fldChar w:fldCharType="end"/>
+      </w:r>
+      <w:r>
+        <w:t>. It allows collective model training across the parties without disclosing individual data. It is designed for better privacy-destroying low-quality model consolidation present in almost all such processes and to comply with data protection regulation concerns like GDPR.</w:t>
+      </w:r>
+    </w:p>
+    <w:p>
+      <w:pPr>
+        <w:pStyle w:val="BodyText"/>
+        <w:tabs>
+          <w:tab w:val="left" w:pos="851"/>
+        </w:tabs>
+        <w:spacing w:line="360" w:lineRule="auto"/>
+        <w:ind w:left="540" w:right="332" w:firstLine="470"/>
+        <w:jc w:val="both"/>
+      </w:pPr>
+      <w:r>
+        <w:t xml:space="preserve">In </w:t>
+      </w:r>
+      <w:r>
+        <w:rPr>
+          <w:i/>
+          <w:iCs/>
+        </w:rPr>
+        <w:t>SecureBoost</w:t>
+      </w:r>
+      <w:r>
+        <w:t>, data is vertically partitioned: different parties own different features on the same set of users. The first step is privacy-preserving entity alignment, in which data samples from involved parties are matched using privacy-preserving protocols to ensure that nonshared data remains private. Finally, the jointly trained gradient boosting model is used in collaborative model training. Each of the parties computes locally optimal splits for the decision trees using their own data and encrypted gradient statistics sent by the active party. It encrypts gradient and Hessian values and ensures the privacy of data.</w:t>
+      </w:r>
+    </w:p>
+    <w:p>
+      <w:pPr>
+        <w:pStyle w:val="BodyText"/>
+        <w:tabs>
+          <w:tab w:val="left" w:pos="851"/>
+        </w:tabs>
+        <w:spacing w:line="360" w:lineRule="auto"/>
+        <w:ind w:left="540" w:right="332" w:firstLine="470"/>
+        <w:jc w:val="both"/>
+      </w:pPr>
+      <w:r>
+        <w:t xml:space="preserve">In the protocol, SecureBoost defines roles for active parties, who have class labels, and passive parties, who have only feature data. The active party coordinates the training process, including the aggregation of model updates. Model construction follows the philosophy of the widely used and successful </w:t>
+      </w:r>
+      <w:r>
+        <w:rPr>
+          <w:i/>
+          <w:iCs/>
+        </w:rPr>
+        <w:t>XGBoost</w:t>
+      </w:r>
+      <w:r>
+        <w:t>: sequential tree construction by adding splits that optimize a loss function. In such a federated setting, SecureBoost ensures encryption and secure sharing of gradient and Hessian values which are used for splits among the parties. SecureBoost further makes use of additive homomorphic encryption to ensure that each party can calculate the required gradient and Hessian sums for all possible splits locally and send these encrypted values to the active party, who eventually decrypts them to find the globally best split.</w:t>
+      </w:r>
+    </w:p>
+    <w:p>
+      <w:pPr>
+        <w:pStyle w:val="BodyText"/>
+        <w:tabs>
+          <w:tab w:val="left" w:pos="851"/>
+        </w:tabs>
+        <w:spacing w:line="360" w:lineRule="auto"/>
+        <w:ind w:left="540" w:right="332" w:firstLine="470"/>
+        <w:jc w:val="both"/>
+      </w:pPr>
+      <w:r>
+        <w:rPr>
+          <w:i/>
+          <w:iCs/>
+        </w:rPr>
+        <w:t>SecureBoost</w:t>
+      </w:r>
+      <w:r>
+        <w:t xml:space="preserve"> is a design of loss lessness, which can achieve the same accuracy as tree-boosting algorithms without privacy preservation under centralized data; it might even be appropriate for industrial applications that need strong privacy guarantees. This approach is indeed scalable and highly efficient with very large datasets, keeping the performance on par with non-federated methods, such </w:t>
+      </w:r>
+      <w:r>
+        <w:lastRenderedPageBreak/>
+        <w:t xml:space="preserve">as </w:t>
+      </w:r>
+      <w:r>
+        <w:rPr>
+          <w:i/>
+          <w:iCs/>
+        </w:rPr>
+        <w:t>XGBoost</w:t>
+      </w:r>
+      <w:r>
+        <w:t xml:space="preserve"> and </w:t>
+      </w:r>
+      <w:r>
+        <w:t>Gradient Boosting Decision Trees (</w:t>
+      </w:r>
+      <w:r>
+        <w:t>GBDT</w:t>
+      </w:r>
+      <w:r>
+        <w:t>)</w:t>
+      </w:r>
+      <w:r>
+        <w:t>, in terms of both convergence and accuracy, even under the influence of privacy constraints. SecureBoost introduces a practical and secure framework of federated learning, in which different organizations can jointly build machine learning models without sharing data. Leveraging advanced cryptographic techniques, SecureBoost protects private information from being exposed throughout the whole process of learning, making it very valuable in privacy-preserving machine-learning applications.</w:t>
+      </w:r>
+    </w:p>
+    <w:p>
+      <w:pPr>
+        <w:pStyle w:val="Heading3"/>
+        <w:numPr>
+          <w:ilvl w:val="2"/>
+          <w:numId w:val="7"/>
+        </w:numPr>
+      </w:pPr>
+      <w:bookmarkStart w:id="29" w:name="_Toc172761717"/>
+      <w:r>
+        <w:t>S</w:t>
+      </w:r>
+      <w:r>
+        <w:t>ummary</w:t>
+      </w:r>
+      <w:bookmarkEnd w:id="29"/>
+    </w:p>
+    <w:p>
+      <w:pPr>
+        <w:pStyle w:val="BodyText"/>
+        <w:tabs>
+          <w:tab w:val="left" w:pos="851"/>
+        </w:tabs>
+        <w:spacing w:line="360" w:lineRule="auto"/>
+        <w:ind w:left="540" w:right="332" w:firstLine="470"/>
+        <w:jc w:val="both"/>
+      </w:pPr>
+      <w:r>
+        <w:t xml:space="preserve">In summary, these federated learning algorithms try to solve a set of challenges, most of which exist for any distributed training system. </w:t>
+      </w:r>
+      <w:r>
+        <w:rPr>
+          <w:i/>
+          <w:iCs/>
+        </w:rPr>
+        <w:t>FedAvg</w:t>
+      </w:r>
+      <w:r>
+        <w:t xml:space="preserve"> started it off by allowing efficient training across devices with centralized control</w:t>
+      </w:r>
+      <w:r>
+        <w:t>.</w:t>
+      </w:r>
+      <w:r>
+        <w:t xml:space="preserve"> </w:t>
+      </w:r>
+      <w:r>
+        <w:rPr>
+          <w:i/>
+          <w:iCs/>
+        </w:rPr>
+        <w:t>FedProx</w:t>
+      </w:r>
+      <w:r>
+        <w:t xml:space="preserve"> generalizes that approach to heterogeneity in system capabilities and data distribution. </w:t>
+      </w:r>
+      <w:r>
+        <w:rPr>
+          <w:i/>
+          <w:iCs/>
+        </w:rPr>
+        <w:t>FedMA</w:t>
+      </w:r>
+      <w:r>
+        <w:t xml:space="preserve"> further improves model performance by leveraging advanced matching for layer-wise averaging and is specifically applied to complex architectures using deep neural networks. </w:t>
+      </w:r>
+      <w:r>
+        <w:rPr>
+          <w:i/>
+          <w:iCs/>
+        </w:rPr>
+        <w:t>SecureBoost</w:t>
+      </w:r>
+      <w:r>
+        <w:t xml:space="preserve"> introduces strong privacy-preserving measures in order to collaboratively train securely among the parties with vertically partitioned data. These algorithms improve federated learning in computational efficiency, stability, communication cost, and privacy.</w:t>
+      </w:r>
+    </w:p>
+    <w:p>
+      <w:pPr>
+        <w:pStyle w:val="BodyText"/>
+        <w:tabs>
+          <w:tab w:val="left" w:pos="851"/>
+        </w:tabs>
+        <w:spacing w:line="360" w:lineRule="auto"/>
+        <w:ind w:left="540" w:right="332" w:firstLine="470"/>
+        <w:jc w:val="center"/>
+      </w:pPr>
+      <w:r>
+        <w:rPr>
+          <w:noProof/>
+        </w:rPr>
+        <w:drawing>
+          <wp:inline distT="0" distB="0" distL="0" distR="0" wp14:anchorId="4CB2914A" wp14:editId="2329DD14">
+            <wp:extent cx="3661807" cy="1958777"/>
+            <wp:effectExtent l="0" t="0" r="0" b="3810"/>
+            <wp:docPr id="871235465" name="Picture 6" descr="A table with text on it&#10;&#10;Description automatically generated"/>
+            <wp:cNvGraphicFramePr>
+              <a:graphicFrameLocks xmlns:a="http://schemas.openxmlformats.org/drawingml/2006/main" noChangeAspect="1"/>
+            </wp:cNvGraphicFramePr>
+            <a:graphic xmlns:a="http://schemas.openxmlformats.org/drawingml/2006/main">
+              <a:graphicData uri="http://schemas.openxmlformats.org/drawingml/2006/picture">
+                <pic:pic xmlns:pic="http://schemas.openxmlformats.org/drawingml/2006/picture">
+                  <pic:nvPicPr>
+                    <pic:cNvPr id="871235465" name="Picture 6" descr="A table with text on it&#10;&#10;Description automatically generated"/>
+                    <pic:cNvPicPr/>
+                  </pic:nvPicPr>
+                  <pic:blipFill>
+                    <a:blip r:embed="rId24">
+                      <a:extLst>
+                        <a:ext uri="{28A0092B-C50C-407E-A947-70E740481C1C}">
+                          <a14:useLocalDpi xmlns:a14="http://schemas.microsoft.com/office/drawing/2010/main" val="0"/>
+                        </a:ext>
+                      </a:extLst>
+                    </a:blip>
+                    <a:stretch>
+                      <a:fillRect/>
+                    </a:stretch>
+                  </pic:blipFill>
+                  <pic:spPr>
+                    <a:xfrm>
+                      <a:off x="0" y="0"/>
+                      <a:ext cx="3675046" cy="1965859"/>
+                    </a:xfrm>
+                    <a:prstGeom prst="rect">
+                      <a:avLst/>
+                    </a:prstGeom>
+                  </pic:spPr>
+                </pic:pic>
+              </a:graphicData>
+            </a:graphic>
+          </wp:inline>
+        </w:drawing>
+      </w:r>
+      <w:r>
+        <w:br/>
+      </w:r>
+      <w:r>
+        <w:rPr>
+          <w:sz w:val="18"/>
+        </w:rPr>
+        <w:t>Table</w:t>
+      </w:r>
+      <w:r>
+        <w:rPr>
+          <w:sz w:val="18"/>
+        </w:rPr>
+        <w:t xml:space="preserve"> </w:t>
+      </w:r>
+      <w:r>
+        <w:rPr>
+          <w:sz w:val="18"/>
+        </w:rPr>
+        <w:t>3.2.</w:t>
+      </w:r>
+      <w:r>
+        <w:rPr>
+          <w:sz w:val="18"/>
+        </w:rPr>
+        <w:t>5</w:t>
+      </w:r>
+      <w:r>
+        <w:rPr>
+          <w:sz w:val="18"/>
+        </w:rPr>
+        <w:t xml:space="preserve"> </w:t>
+      </w:r>
+      <w:r>
+        <w:rPr>
+          <w:sz w:val="18"/>
+        </w:rPr>
+        <w:t>Summary of re</w:t>
+      </w:r>
+      <w:r>
+        <w:rPr>
+          <w:sz w:val="18"/>
+        </w:rPr>
+        <w:t xml:space="preserve">viewed </w:t>
+      </w:r>
+      <w:r>
+        <w:rPr>
+          <w:sz w:val="18"/>
+        </w:rPr>
+        <w:t>Federated Learning algorithms</w:t>
+      </w:r>
+      <w:r>
+        <w:rPr>
+          <w:sz w:val="18"/>
+        </w:rPr>
+        <w:t>.</w:t>
+      </w:r>
+    </w:p>
+    <w:p>
+      <w:pPr>
+        <w:pStyle w:val="BodyText"/>
+        <w:tabs>
+          <w:tab w:val="left" w:pos="851"/>
+        </w:tabs>
+        <w:spacing w:line="360" w:lineRule="auto"/>
+        <w:ind w:left="540" w:right="332" w:firstLine="470"/>
+        <w:jc w:val="both"/>
+      </w:pPr>
+    </w:p>
+    <w:p>
+      <w:pPr>
+        <w:pStyle w:val="BodyText"/>
+        <w:tabs>
+          <w:tab w:val="left" w:pos="851"/>
+        </w:tabs>
+        <w:spacing w:line="360" w:lineRule="auto"/>
+        <w:ind w:left="540" w:right="332" w:firstLine="470"/>
+        <w:jc w:val="both"/>
+      </w:pPr>
+    </w:p>
+    <w:p>
+      <w:pPr>
+        <w:pStyle w:val="BodyText"/>
+        <w:spacing w:line="360" w:lineRule="auto"/>
+        <w:ind w:left="540" w:right="332" w:firstLine="470"/>
+      </w:pPr>
     </w:p>
     <w:p>
       <w:pPr>
@@ -13421,14 +13961,15 @@
           <w:numId w:val="7"/>
         </w:numPr>
       </w:pPr>
-      <w:bookmarkStart w:id="29" w:name="_Toc172750209"/>
-      <w:r>
+      <w:bookmarkStart w:id="30" w:name="_Toc172761718"/>
+      <w:r>
+        <w:lastRenderedPageBreak/>
         <w:t>Real World Federated Learning S</w:t>
       </w:r>
       <w:r>
         <w:t>ettings</w:t>
       </w:r>
-      <w:bookmarkEnd w:id="29"/>
+      <w:bookmarkEnd w:id="30"/>
     </w:p>
     <w:p>
       <w:pPr>
@@ -13438,14 +13979,14 @@
           <w:numId w:val="7"/>
         </w:numPr>
       </w:pPr>
-      <w:bookmarkStart w:id="30" w:name="_Toc172750210"/>
+      <w:bookmarkStart w:id="31" w:name="_Toc172761719"/>
       <w:r>
         <w:t xml:space="preserve">Federated Learning </w:t>
       </w:r>
       <w:r>
         <w:t>Datasets</w:t>
       </w:r>
-      <w:bookmarkEnd w:id="30"/>
+      <w:bookmarkEnd w:id="31"/>
     </w:p>
     <w:p>
       <w:pPr>
@@ -13455,7 +13996,7 @@
           <w:numId w:val="7"/>
         </w:numPr>
       </w:pPr>
-      <w:bookmarkStart w:id="31" w:name="_Toc172750211"/>
+      <w:bookmarkStart w:id="32" w:name="_Toc172761720"/>
       <w:r>
         <w:t xml:space="preserve">Theme </w:t>
       </w:r>
@@ -13467,7 +14008,7 @@
       <w:r>
         <w:t xml:space="preserve"> DD</w:t>
       </w:r>
-      <w:bookmarkEnd w:id="31"/>
+      <w:bookmarkEnd w:id="32"/>
     </w:p>
     <w:p>
       <w:pPr>
@@ -13477,11 +14018,11 @@
           <w:numId w:val="7"/>
         </w:numPr>
       </w:pPr>
-      <w:bookmarkStart w:id="32" w:name="_Toc172750212"/>
+      <w:bookmarkStart w:id="33" w:name="_Toc172761721"/>
       <w:r>
         <w:t>Federated Learning Server Implementation</w:t>
       </w:r>
-      <w:bookmarkEnd w:id="32"/>
+      <w:bookmarkEnd w:id="33"/>
     </w:p>
     <w:p>
       <w:pPr>
@@ -13491,11 +14032,11 @@
           <w:numId w:val="7"/>
         </w:numPr>
       </w:pPr>
-      <w:bookmarkStart w:id="33" w:name="_Toc172750213"/>
+      <w:bookmarkStart w:id="34" w:name="_Toc172761722"/>
       <w:r>
         <w:t>Conclusion</w:t>
       </w:r>
-      <w:bookmarkEnd w:id="33"/>
+      <w:bookmarkEnd w:id="34"/>
     </w:p>
     <w:p>
       <w:pPr>
@@ -13897,8 +14438,8 @@
           <w:color w:val="auto"/>
         </w:rPr>
       </w:pPr>
-      <w:bookmarkStart w:id="34" w:name="_Hlk171801997"/>
-      <w:bookmarkStart w:id="35" w:name="_Toc172750214"/>
+      <w:bookmarkStart w:id="35" w:name="_Hlk171801997"/>
+      <w:bookmarkStart w:id="36" w:name="_Toc172761723"/>
       <w:r>
         <w:rPr>
           <w:color w:val="auto"/>
@@ -13918,8 +14459,8 @@
         </w:rPr>
         <w:t>Methodology</w:t>
       </w:r>
-      <w:bookmarkEnd w:id="34"/>
       <w:bookmarkEnd w:id="35"/>
+      <w:bookmarkEnd w:id="36"/>
     </w:p>
     <w:p>
       <w:pPr>
@@ -13929,7 +14470,7 @@
           <w:numId w:val="5"/>
         </w:numPr>
       </w:pPr>
-      <w:bookmarkStart w:id="36" w:name="_Toc172750215"/>
+      <w:bookmarkStart w:id="37" w:name="_Toc172761724"/>
       <w:r>
         <w:t>Methodology</w:t>
       </w:r>
@@ -13945,7 +14486,7 @@
       <w:r>
         <w:t>ks</w:t>
       </w:r>
-      <w:bookmarkEnd w:id="36"/>
+      <w:bookmarkEnd w:id="37"/>
     </w:p>
     <w:p>
       <w:pPr>
@@ -14562,7 +15103,6 @@
       </w:r>
       <w:proofErr w:type="spellStart"/>
       <w:r>
-        <w:lastRenderedPageBreak/>
         <w:t>cillum</w:t>
       </w:r>
       <w:proofErr w:type="spellEnd"/>
@@ -14698,7 +15238,7 @@
           <w:numId w:val="5"/>
         </w:numPr>
       </w:pPr>
-      <w:bookmarkStart w:id="37" w:name="_Toc172750216"/>
+      <w:bookmarkStart w:id="38" w:name="_Toc172761725"/>
       <w:r>
         <w:t>Project</w:t>
       </w:r>
@@ -14720,7 +15260,7 @@
       <w:r>
         <w:t>Framework</w:t>
       </w:r>
-      <w:bookmarkEnd w:id="37"/>
+      <w:bookmarkEnd w:id="38"/>
     </w:p>
     <w:p>
       <w:pPr>
@@ -15101,8 +15641,9 @@
           <w:numId w:val="5"/>
         </w:numPr>
       </w:pPr>
-      <w:bookmarkStart w:id="38" w:name="_Toc172750217"/>
-      <w:r>
+      <w:bookmarkStart w:id="39" w:name="_Toc172761726"/>
+      <w:r>
+        <w:lastRenderedPageBreak/>
         <w:t>Business</w:t>
       </w:r>
       <w:r>
@@ -15114,7 +15655,7 @@
       <w:r>
         <w:t>Requirements</w:t>
       </w:r>
-      <w:bookmarkEnd w:id="38"/>
+      <w:bookmarkEnd w:id="39"/>
     </w:p>
     <w:p>
       <w:pPr>
@@ -15866,7 +16407,7 @@
           <w:numId w:val="5"/>
         </w:numPr>
       </w:pPr>
-      <w:bookmarkStart w:id="39" w:name="_Toc172750218"/>
+      <w:bookmarkStart w:id="40" w:name="_Toc172761727"/>
       <w:r>
         <w:t>Data</w:t>
       </w:r>
@@ -15896,7 +16437,7 @@
         </w:rPr>
         <w:t xml:space="preserve"> Medical</w:t>
       </w:r>
-      <w:bookmarkEnd w:id="39"/>
+      <w:bookmarkEnd w:id="40"/>
     </w:p>
     <w:p>
       <w:pPr>
@@ -15906,14 +16447,14 @@
           <w:numId w:val="5"/>
         </w:numPr>
       </w:pPr>
-      <w:bookmarkStart w:id="40" w:name="_Toc172750219"/>
+      <w:bookmarkStart w:id="41" w:name="_Toc172761728"/>
       <w:r>
         <w:rPr>
           <w:spacing w:val="-3"/>
         </w:rPr>
         <w:t>Data Preparation</w:t>
       </w:r>
-      <w:bookmarkEnd w:id="40"/>
+      <w:bookmarkEnd w:id="41"/>
     </w:p>
     <w:p>
       <w:pPr>
@@ -15923,14 +16464,14 @@
           <w:numId w:val="5"/>
         </w:numPr>
       </w:pPr>
-      <w:bookmarkStart w:id="41" w:name="_Toc172750220"/>
+      <w:bookmarkStart w:id="42" w:name="_Toc172761729"/>
       <w:r>
         <w:rPr>
           <w:spacing w:val="-3"/>
         </w:rPr>
         <w:t>Limitations and Ethical Considerations</w:t>
       </w:r>
-      <w:bookmarkEnd w:id="41"/>
+      <w:bookmarkEnd w:id="42"/>
     </w:p>
     <w:p>
       <w:pPr>
@@ -15947,7 +16488,7 @@
           <w:color w:val="333333"/>
         </w:rPr>
       </w:pPr>
-      <w:bookmarkStart w:id="42" w:name="_Toc172750221"/>
+      <w:bookmarkStart w:id="43" w:name="_Toc172761730"/>
       <w:r>
         <w:rPr>
           <w:color w:val="333333"/>
@@ -15960,7 +16501,7 @@
         </w:rPr>
         <w:t>Analysis</w:t>
       </w:r>
-      <w:bookmarkEnd w:id="42"/>
+      <w:bookmarkEnd w:id="43"/>
     </w:p>
     <w:p>
       <w:pPr>
@@ -15970,7 +16511,7 @@
           <w:numId w:val="5"/>
         </w:numPr>
       </w:pPr>
-      <w:bookmarkStart w:id="43" w:name="_Toc172750222"/>
+      <w:bookmarkStart w:id="44" w:name="_Toc172761731"/>
       <w:r>
         <w:t>Data</w:t>
       </w:r>
@@ -15983,7 +16524,7 @@
       <w:r>
         <w:t>Collection</w:t>
       </w:r>
-      <w:bookmarkEnd w:id="43"/>
+      <w:bookmarkEnd w:id="44"/>
     </w:p>
     <w:p>
       <w:pPr>
@@ -15993,7 +16534,7 @@
           <w:numId w:val="5"/>
         </w:numPr>
       </w:pPr>
-      <w:bookmarkStart w:id="44" w:name="_Toc172750223"/>
+      <w:bookmarkStart w:id="45" w:name="_Toc172761732"/>
       <w:r>
         <w:t>Initial</w:t>
       </w:r>
@@ -16033,7 +16574,7 @@
       <w:r>
         <w:t>Exploration</w:t>
       </w:r>
-      <w:bookmarkEnd w:id="44"/>
+      <w:bookmarkEnd w:id="45"/>
     </w:p>
     <w:p>
       <w:pPr>
@@ -16043,11 +16584,11 @@
           <w:numId w:val="5"/>
         </w:numPr>
       </w:pPr>
-      <w:bookmarkStart w:id="45" w:name="_Toc172750224"/>
+      <w:bookmarkStart w:id="46" w:name="_Toc172761733"/>
       <w:r>
         <w:t>Data Elaboration</w:t>
       </w:r>
-      <w:bookmarkEnd w:id="45"/>
+      <w:bookmarkEnd w:id="46"/>
     </w:p>
     <w:p>
       <w:pPr>
@@ -16057,11 +16598,11 @@
           <w:numId w:val="5"/>
         </w:numPr>
       </w:pPr>
-      <w:bookmarkStart w:id="46" w:name="_Toc172750225"/>
+      <w:bookmarkStart w:id="47" w:name="_Toc172761734"/>
       <w:r>
         <w:t>Data Elaboration 2</w:t>
       </w:r>
-      <w:bookmarkEnd w:id="46"/>
+      <w:bookmarkEnd w:id="47"/>
     </w:p>
     <w:p>
       <w:pPr>
@@ -16071,11 +16612,11 @@
           <w:numId w:val="5"/>
         </w:numPr>
       </w:pPr>
-      <w:bookmarkStart w:id="47" w:name="_Toc172750226"/>
+      <w:bookmarkStart w:id="48" w:name="_Toc172761735"/>
       <w:r>
         <w:t>Conclusion</w:t>
       </w:r>
-      <w:bookmarkEnd w:id="47"/>
+      <w:bookmarkEnd w:id="48"/>
     </w:p>
     <w:p>
       <w:pPr>
@@ -16092,7 +16633,7 @@
           <w:color w:val="333333"/>
         </w:rPr>
       </w:pPr>
-      <w:bookmarkStart w:id="48" w:name="_Toc172750227"/>
+      <w:bookmarkStart w:id="49" w:name="_Toc172761736"/>
       <w:r>
         <w:rPr>
           <w:color w:val="333333"/>
@@ -16112,7 +16653,7 @@
         </w:rPr>
         <w:t>Preparation</w:t>
       </w:r>
-      <w:bookmarkEnd w:id="48"/>
+      <w:bookmarkEnd w:id="49"/>
     </w:p>
     <w:p>
       <w:pPr>
@@ -16122,9 +16663,8 @@
           <w:numId w:val="5"/>
         </w:numPr>
       </w:pPr>
-      <w:bookmarkStart w:id="49" w:name="_Toc172750228"/>
-      <w:r>
-        <w:lastRenderedPageBreak/>
+      <w:bookmarkStart w:id="50" w:name="_Toc172761737"/>
+      <w:r>
         <w:t>Data</w:t>
       </w:r>
       <w:r>
@@ -16136,7 +16676,7 @@
       <w:r>
         <w:t>Cleaning</w:t>
       </w:r>
-      <w:bookmarkEnd w:id="49"/>
+      <w:bookmarkEnd w:id="50"/>
     </w:p>
     <w:p>
       <w:pPr>
@@ -16146,11 +16686,11 @@
           <w:numId w:val="5"/>
         </w:numPr>
       </w:pPr>
-      <w:bookmarkStart w:id="50" w:name="_Toc172750229"/>
+      <w:bookmarkStart w:id="51" w:name="_Toc172761738"/>
       <w:r>
         <w:t>AAAAA</w:t>
       </w:r>
-      <w:bookmarkEnd w:id="50"/>
+      <w:bookmarkEnd w:id="51"/>
     </w:p>
     <w:p>
       <w:pPr>
@@ -16167,14 +16707,14 @@
           <w:color w:val="333333"/>
         </w:rPr>
       </w:pPr>
-      <w:bookmarkStart w:id="51" w:name="_Toc172750230"/>
+      <w:bookmarkStart w:id="52" w:name="_Toc172761739"/>
       <w:r>
         <w:rPr>
           <w:color w:val="333333"/>
         </w:rPr>
         <w:t>Experimentation</w:t>
       </w:r>
-      <w:bookmarkEnd w:id="51"/>
+      <w:bookmarkEnd w:id="52"/>
     </w:p>
     <w:p>
       <w:pPr>
@@ -16184,14 +16724,15 @@
           <w:numId w:val="5"/>
         </w:numPr>
       </w:pPr>
-      <w:bookmarkStart w:id="52" w:name="_Toc172750231"/>
-      <w:r>
+      <w:bookmarkStart w:id="53" w:name="_Toc172761740"/>
+      <w:r>
+        <w:lastRenderedPageBreak/>
         <w:t>BBBB</w:t>
       </w:r>
       <w:r>
         <w:t xml:space="preserve"> Option</w:t>
       </w:r>
-      <w:bookmarkEnd w:id="52"/>
+      <w:bookmarkEnd w:id="53"/>
     </w:p>
     <w:p>
       <w:pPr>
@@ -16204,14 +16745,14 @@
           <w:sz w:val="30"/>
         </w:rPr>
       </w:pPr>
-      <w:bookmarkStart w:id="53" w:name="_Toc172750232"/>
+      <w:bookmarkStart w:id="54" w:name="_Toc172761741"/>
       <w:r>
         <w:t>CCCC</w:t>
       </w:r>
       <w:r>
         <w:t xml:space="preserve"> Option</w:t>
       </w:r>
-      <w:bookmarkEnd w:id="53"/>
+      <w:bookmarkEnd w:id="54"/>
     </w:p>
     <w:p>
       <w:pPr>
@@ -16221,7 +16762,7 @@
           <w:numId w:val="5"/>
         </w:numPr>
       </w:pPr>
-      <w:bookmarkStart w:id="54" w:name="_Toc172750233"/>
+      <w:bookmarkStart w:id="55" w:name="_Toc172761742"/>
       <w:proofErr w:type="spellStart"/>
       <w:r>
         <w:t>A</w:t>
@@ -16233,7 +16774,7 @@
       <w:r>
         <w:t xml:space="preserve"> Option</w:t>
       </w:r>
-      <w:bookmarkEnd w:id="54"/>
+      <w:bookmarkEnd w:id="55"/>
     </w:p>
     <w:p>
       <w:pPr>
@@ -16243,7 +16784,7 @@
           <w:numId w:val="5"/>
         </w:numPr>
       </w:pPr>
-      <w:bookmarkStart w:id="55" w:name="_Toc172750234"/>
+      <w:bookmarkStart w:id="56" w:name="_Toc172761743"/>
       <w:r>
         <w:t>BBBB</w:t>
       </w:r>
@@ -16253,7 +16794,7 @@
       <w:r>
         <w:t>ion</w:t>
       </w:r>
-      <w:bookmarkEnd w:id="55"/>
+      <w:bookmarkEnd w:id="56"/>
     </w:p>
     <w:p>
       <w:pPr>
@@ -16263,14 +16804,14 @@
           <w:numId w:val="5"/>
         </w:numPr>
       </w:pPr>
-      <w:bookmarkStart w:id="56" w:name="_Toc172750235"/>
+      <w:bookmarkStart w:id="57" w:name="_Toc172761744"/>
       <w:r>
         <w:t>CCCCC</w:t>
       </w:r>
       <w:r>
         <w:t xml:space="preserve"> Option</w:t>
       </w:r>
-      <w:bookmarkEnd w:id="56"/>
+      <w:bookmarkEnd w:id="57"/>
     </w:p>
     <w:p>
       <w:pPr>
@@ -16287,7 +16828,7 @@
           <w:color w:val="333333"/>
         </w:rPr>
       </w:pPr>
-      <w:bookmarkStart w:id="57" w:name="_Toc172750236"/>
+      <w:bookmarkStart w:id="58" w:name="_Toc172761745"/>
       <w:r>
         <w:rPr>
           <w:color w:val="333333"/>
@@ -16346,7 +16887,7 @@
         </w:rPr>
         <w:t>Results</w:t>
       </w:r>
-      <w:bookmarkEnd w:id="57"/>
+      <w:bookmarkEnd w:id="58"/>
     </w:p>
     <w:p>
       <w:pPr>
@@ -16356,11 +16897,11 @@
           <w:numId w:val="5"/>
         </w:numPr>
       </w:pPr>
-      <w:bookmarkStart w:id="58" w:name="_Toc172750237"/>
+      <w:bookmarkStart w:id="59" w:name="_Toc172761746"/>
       <w:r>
         <w:t>Validation BBBB</w:t>
       </w:r>
-      <w:bookmarkEnd w:id="58"/>
+      <w:bookmarkEnd w:id="59"/>
     </w:p>
     <w:p>
       <w:pPr>
@@ -16374,7 +16915,7 @@
         </w:tabs>
         <w:spacing w:before="31"/>
       </w:pPr>
-      <w:bookmarkStart w:id="59" w:name="_Toc172750238"/>
+      <w:bookmarkStart w:id="60" w:name="_Toc172761747"/>
       <w:r>
         <w:rPr>
           <w:color w:val="333333"/>
@@ -16446,7 +16987,7 @@
         </w:rPr>
         <w:t>Recommendations</w:t>
       </w:r>
-      <w:bookmarkEnd w:id="59"/>
+      <w:bookmarkEnd w:id="60"/>
     </w:p>
     <w:p>
       <w:pPr>
@@ -16457,14 +16998,14 @@
           <w:color w:val="333333"/>
         </w:rPr>
       </w:pPr>
-      <w:bookmarkStart w:id="60" w:name="_Toc172750239"/>
+      <w:bookmarkStart w:id="61" w:name="_Toc172761748"/>
       <w:r>
         <w:rPr>
           <w:color w:val="333333"/>
         </w:rPr>
         <w:t>References:</w:t>
       </w:r>
-      <w:bookmarkEnd w:id="60"/>
+      <w:bookmarkEnd w:id="61"/>
     </w:p>
     <w:p>
       <w:pPr>
@@ -16576,7 +17117,15 @@
         <w:pStyle w:val="Bibliography"/>
       </w:pPr>
       <w:r>
-        <w:t xml:space="preserve">Galtier, M.N. and Marini, C. (2019) ‘Substra: a framework for privacy-preserving, traceable and collaborative Machine Learning’. </w:t>
+        <w:t>Galtier, M.N. and Marini, C. (2019) ‘</w:t>
+      </w:r>
+      <w:proofErr w:type="spellStart"/>
+      <w:r>
+        <w:t>Substra</w:t>
+      </w:r>
+      <w:proofErr w:type="spellEnd"/>
+      <w:r>
+        <w:t xml:space="preserve">: a framework for privacy-preserving, traceable and collaborative Machine Learning’. </w:t>
       </w:r>
       <w:proofErr w:type="spellStart"/>
       <w:r>
@@ -16656,7 +17205,15 @@
       </w:r>
       <w:proofErr w:type="spellEnd"/>
       <w:r>
-        <w:t xml:space="preserve">, S. (2020) ‘FedML: A Research Library and Benchmark for Federated Machine Learning’. </w:t>
+        <w:t>, S. (2020) ‘</w:t>
+      </w:r>
+      <w:proofErr w:type="spellStart"/>
+      <w:r>
+        <w:t>FedML</w:t>
+      </w:r>
+      <w:proofErr w:type="spellEnd"/>
+      <w:r>
+        <w:t xml:space="preserve">: A Research Library and Benchmark for Federated Machine Learning’. </w:t>
       </w:r>
       <w:proofErr w:type="spellStart"/>
       <w:r>
@@ -16706,50 +17263,47 @@
         <w:pStyle w:val="Bibliography"/>
       </w:pPr>
       <w:r>
-        <w:t xml:space="preserve">Liu, Y., Fan, T., Chen, T., Xu, Q. and Yang, Q. (2021) ‘FATE: An Industrial Grade Platform for Collaborative </w:t>
-      </w:r>
+        <w:t xml:space="preserve">Liu, Y., Fan, T., Chen, T., Xu, Q. and Yang, Q. (2021) ‘FATE: An Industrial Grade Platform for Collaborative Learning </w:t>
+      </w:r>
+      <w:proofErr w:type="gramStart"/>
+      <w:r>
+        <w:t>With</w:t>
+      </w:r>
+      <w:proofErr w:type="gramEnd"/>
+      <w:r>
+        <w:t xml:space="preserve"> Data Protection’.</w:t>
+      </w:r>
+    </w:p>
+    <w:p>
+      <w:pPr>
+        <w:pStyle w:val="Bibliography"/>
+      </w:pPr>
+      <w:r>
+        <w:t xml:space="preserve">McMahan, H.B., Moore, E., Ramage, D., Hampson, S. and </w:t>
+      </w:r>
+      <w:proofErr w:type="spellStart"/>
+      <w:r>
+        <w:t>Arcas</w:t>
+      </w:r>
+      <w:proofErr w:type="spellEnd"/>
+      <w:r>
+        <w:t xml:space="preserve">, B.A. y (2016) ‘Federated Learning of Deep Networks using Model Averaging’. </w:t>
+      </w:r>
+      <w:proofErr w:type="spellStart"/>
+      <w:r>
+        <w:t>arXiv</w:t>
+      </w:r>
+      <w:proofErr w:type="spellEnd"/>
+      <w:r>
+        <w:t>. Available at: http://arxiv.org/abs/1602.05629 (Accessed: 22 July 2024).</w:t>
+      </w:r>
+    </w:p>
+    <w:p>
+      <w:pPr>
+        <w:pStyle w:val="Bibliography"/>
+      </w:pPr>
       <w:r>
         <w:lastRenderedPageBreak/>
-        <w:t xml:space="preserve">Learning </w:t>
-      </w:r>
-      <w:proofErr w:type="gramStart"/>
-      <w:r>
-        <w:t>With</w:t>
-      </w:r>
-      <w:proofErr w:type="gramEnd"/>
-      <w:r>
-        <w:t xml:space="preserve"> Data Protection’.</w:t>
-      </w:r>
-    </w:p>
-    <w:p>
-      <w:pPr>
-        <w:pStyle w:val="Bibliography"/>
-      </w:pPr>
-      <w:r>
-        <w:t xml:space="preserve">McMahan, H.B., Moore, E., Ramage, D., Hampson, S. and </w:t>
-      </w:r>
-      <w:proofErr w:type="spellStart"/>
-      <w:r>
-        <w:t>Arcas</w:t>
-      </w:r>
-      <w:proofErr w:type="spellEnd"/>
-      <w:r>
-        <w:t xml:space="preserve">, B.A. y (2016) ‘Federated Learning of Deep Networks using Model Averaging’. </w:t>
-      </w:r>
-      <w:proofErr w:type="spellStart"/>
-      <w:r>
-        <w:t>arXiv</w:t>
-      </w:r>
-      <w:proofErr w:type="spellEnd"/>
-      <w:r>
-        <w:t>. Available at: http://arxiv.org/abs/1602.05629 (Accessed: 22 July 2024).</w:t>
-      </w:r>
-    </w:p>
-    <w:p>
-      <w:pPr>
-        <w:pStyle w:val="Bibliography"/>
-      </w:pPr>
-      <w:r>
         <w:t xml:space="preserve">Reina, G.A., Gruzdev, A., Foley, P., </w:t>
       </w:r>
       <w:proofErr w:type="spellStart"/>
@@ -16782,7 +17336,15 @@
       </w:r>
       <w:proofErr w:type="spellEnd"/>
       <w:r>
-        <w:t xml:space="preserve">, A., Agapov, D., Martin, J., Edwards, B., Sheller, M.J., Pati, S., Moorthy, P.N., Wang, S., Shah, P. and Bakas, S. (2022) ‘OpenFL: An open-source framework for Federated Learning’, </w:t>
+        <w:t>, A., Agapov, D., Martin, J., Edwards, B., Sheller, M.J., Pati, S., Moorthy, P.N., Wang, S., Shah, P. and Bakas, S. (2022) ‘</w:t>
+      </w:r>
+      <w:proofErr w:type="spellStart"/>
+      <w:r>
+        <w:t>OpenFL</w:t>
+      </w:r>
+      <w:proofErr w:type="spellEnd"/>
+      <w:r>
+        <w:t xml:space="preserve">: An open-source framework for Federated Learning’, </w:t>
       </w:r>
       <w:r>
         <w:rPr>
@@ -16868,6 +17430,46 @@
         <w:pStyle w:val="Bibliography"/>
       </w:pPr>
       <w:r>
+        <w:t xml:space="preserve">Wang, H., </w:t>
+      </w:r>
+      <w:proofErr w:type="spellStart"/>
+      <w:r>
+        <w:t>Yurochkin</w:t>
+      </w:r>
+      <w:proofErr w:type="spellEnd"/>
+      <w:r>
+        <w:t xml:space="preserve">, M., Sun, Y., </w:t>
+      </w:r>
+      <w:proofErr w:type="spellStart"/>
+      <w:r>
+        <w:t>Papailiopoulos</w:t>
+      </w:r>
+      <w:proofErr w:type="spellEnd"/>
+      <w:r>
+        <w:t xml:space="preserve">, D. and </w:t>
+      </w:r>
+      <w:proofErr w:type="spellStart"/>
+      <w:r>
+        <w:t>Khazaeni</w:t>
+      </w:r>
+      <w:proofErr w:type="spellEnd"/>
+      <w:r>
+        <w:t xml:space="preserve">, Y. (2020) ‘Federated Learning with Matched Averaging’. </w:t>
+      </w:r>
+      <w:proofErr w:type="spellStart"/>
+      <w:r>
+        <w:t>arXiv</w:t>
+      </w:r>
+      <w:proofErr w:type="spellEnd"/>
+      <w:r>
+        <w:t>. Available at: http://arxiv.org/abs/2002.06440 (Accessed: 25 July 2024).</w:t>
+      </w:r>
+    </w:p>
+    <w:p>
+      <w:pPr>
+        <w:pStyle w:val="Bibliography"/>
+      </w:pPr>
+      <w:r>
         <w:t xml:space="preserve">Wang, Z., Fan, X., Peng, Z., Li, X., Yang, Ziqi, Feng, M., Yang, </w:t>
       </w:r>
       <w:proofErr w:type="spellStart"/>
@@ -16876,7 +17478,15 @@
       </w:r>
       <w:proofErr w:type="spellEnd"/>
       <w:r>
-        <w:t xml:space="preserve">, Liu, X. and Wang, C. (2023) ‘FLGo: A Fully Customizable Federated Learning Platform’. </w:t>
+        <w:t>, Liu, X. and Wang, C. (2023) ‘</w:t>
+      </w:r>
+      <w:proofErr w:type="spellStart"/>
+      <w:r>
+        <w:t>FLGo</w:t>
+      </w:r>
+      <w:proofErr w:type="spellEnd"/>
+      <w:r>
+        <w:t xml:space="preserve">: A Fully Customizable Federated Learning Platform’. </w:t>
       </w:r>
       <w:proofErr w:type="spellStart"/>
       <w:r>
@@ -16964,7 +17574,15 @@
       </w:r>
       <w:proofErr w:type="spellEnd"/>
       <w:r>
-        <w:t xml:space="preserve">, G. (2021) ‘PySyft: A Library for Easy Federated Learning’, in M.H.U. Rehman and M.M. Gaber (eds) </w:t>
+        <w:t>, G. (2021) ‘</w:t>
+      </w:r>
+      <w:proofErr w:type="spellStart"/>
+      <w:r>
+        <w:t>PySyft</w:t>
+      </w:r>
+      <w:proofErr w:type="spellEnd"/>
+      <w:r>
+        <w:t xml:space="preserve">: A Library for Easy Federated Learning’, in M.H.U. Rehman and M.M. Gaber (eds) </w:t>
       </w:r>
       <w:r>
         <w:rPr>
@@ -17029,7 +17647,7 @@
       <w:r>
         <w:t xml:space="preserve"> GitHub. Available at: </w:t>
       </w:r>
-      <w:hyperlink r:id="rId24" w:history="1">
+      <w:hyperlink r:id="rId25" w:history="1">
         <w:r>
           <w:rPr>
             <w:rStyle w:val="Hyperlink"/>
@@ -17056,7 +17674,7 @@
       </w:r>
     </w:p>
     <w:sectPr>
-      <w:footerReference w:type="default" r:id="rId25"/>
+      <w:footerReference w:type="default" r:id="rId26"/>
       <w:pgSz w:w="11910" w:h="16840"/>
       <w:pgMar w:top="1120" w:right="1100" w:bottom="1460" w:left="900" w:header="0" w:footer="1261" w:gutter="0"/>
       <w:cols w:space="720"/>

</xml_diff>

<commit_message>
Completed section 3.3.Real World Federated Learning Settings.
</commit_message>
<xml_diff>
--- a/FederatedLearningReport.docx
+++ b/FederatedLearningReport.docx
@@ -9215,14 +9215,14 @@
           <w:numId w:val="7"/>
         </w:numPr>
       </w:pPr>
-      <w:bookmarkStart w:id="9" w:name="_Hlk172064323"/>
-      <w:bookmarkStart w:id="10" w:name="_Toc172761699"/>
+      <w:bookmarkStart w:id="9" w:name="_Toc172761699"/>
+      <w:bookmarkStart w:id="10" w:name="_Hlk172064323"/>
       <w:r>
         <w:t>What is Federated Learning</w:t>
       </w:r>
-      <w:bookmarkEnd w:id="10"/>
-    </w:p>
-    <w:bookmarkEnd w:id="9"/>
+      <w:bookmarkEnd w:id="9"/>
+    </w:p>
+    <w:bookmarkEnd w:id="10"/>
     <w:p>
       <w:pPr>
         <w:pStyle w:val="BodyText"/>
@@ -10383,8 +10383,8 @@
         </w:tabs>
         <w:spacing w:before="31"/>
       </w:pPr>
-      <w:bookmarkStart w:id="19" w:name="_Hlk172153051"/>
-      <w:bookmarkStart w:id="20" w:name="_Toc172761708"/>
+      <w:bookmarkStart w:id="19" w:name="_Toc172761708"/>
+      <w:bookmarkStart w:id="20" w:name="_Hlk172153051"/>
       <w:r>
         <w:rPr>
           <w:color w:val="333333"/>
@@ -10405,7 +10405,7 @@
         </w:rPr>
         <w:t>Review</w:t>
       </w:r>
-      <w:bookmarkEnd w:id="20"/>
+      <w:bookmarkEnd w:id="19"/>
     </w:p>
     <w:p>
       <w:pPr>
@@ -10420,7 +10420,7 @@
         </w:rPr>
       </w:pPr>
       <w:bookmarkStart w:id="21" w:name="_Toc172761709"/>
-      <w:bookmarkEnd w:id="19"/>
+      <w:bookmarkEnd w:id="20"/>
       <w:r>
         <w:t>Federated Learning Frameworks</w:t>
       </w:r>
@@ -10782,7 +10782,7 @@
           <w:noProof/>
         </w:rPr>
         <w:drawing>
-          <wp:inline distT="0" distB="0" distL="0" distR="0" wp14:anchorId="267E0F12" wp14:editId="355A12CD">
+          <wp:inline distT="0" distB="0" distL="0" distR="0" wp14:anchorId="267E0F12" wp14:editId="65B51816">
             <wp:extent cx="5168900" cy="1219986"/>
             <wp:effectExtent l="0" t="0" r="0" b="0"/>
             <wp:docPr id="1200742578" name="Picture 5" descr="A table with numbers and text&#10;&#10;Description automatically generated"/>
@@ -12352,7 +12352,7 @@
         <w:fldChar w:fldCharType="begin"/>
       </w:r>
       <w:r>
-        <w:instrText xml:space="preserve"> ADDIN ZOTERO_ITEM CSL_CITATION {"citationID":"3i1A9rJn","properties":{"formattedCitation":"(McMahan {\\i{}et al.}, 2016)","plainCitation":"(McMahan et al., 2016)","noteIndex":0},"citationItems":[{"id":36,"uris":["http://zotero.org/users/local/6JHIw4oK/items/VASJFQCK"],"itemData":{"id":36,"type":"article","abstract":"Modern mobile devices have access to a wealth of data suitable for learning models, which in turn can greatly improve the user experience on the device. For example, language models can improve speech recognition and text entry, and image models can automatically select good photos. However, this rich data is often privacy sensitive, large in quantity, or both, which may preclude logging to the data-center and training there using conventional approaches. We advocate an alternative that leaves the training data distributed on the mobile devices, and learns a shared model by aggregating locally-computed updates. We term this decentralized approach Federated Learning.","language":"en","note":"arXiv:1602.05629 [cs]","number":"arXiv:1602.05629","publisher":"arXiv","source":"arXiv.org","title":"Federated Learning of Deep Networks using Model Averaging","URL":"http://arxiv.org/abs/1602.05629","author":[{"family":"McMahan","given":"H. Brendan"},{"family":"Moore","given":"Eider"},{"family":"Ramage","given":"Daniel"},{"family":"Hampson","given":"Seth"},{"family":"Arcas","given":"Blaise Agüera","dropping-particle":"y"}],"accessed":{"date-parts":[["2024",7,22]]},"issued":{"date-parts":[["2016",1,26]]}}}],"schema":"https://github.com/citation-style-language/schema/raw/master/csl-citation.json"} </w:instrText>
+        <w:instrText xml:space="preserve"> ADDIN ZOTERO_ITEM CSL_CITATION {"citationID":"3i1A9rJn","properties":{"formattedCitation":"(McMahan {\\i{}et al.}, 2016)","plainCitation":"(McMahan et al., 2016)","dontUpdate":true,"noteIndex":0},"citationItems":[{"id":36,"uris":["http://zotero.org/users/local/6JHIw4oK/items/VASJFQCK"],"itemData":{"id":36,"type":"article","abstract":"Modern mobile devices have access to a wealth of data suitable for learning models, which in turn can greatly improve the user experience on the device. For example, language models can improve speech recognition and text entry, and image models can automatically select good photos. However, this rich data is often privacy sensitive, large in quantity, or both, which may preclude logging to the data-center and training there using conventional approaches. We advocate an alternative that leaves the training data distributed on the mobile devices, and learns a shared model by aggregating locally-computed updates. We term this decentralized approach Federated Learning.","language":"en","note":"arXiv:1602.05629 [cs]","number":"arXiv:1602.05629","publisher":"arXiv","source":"arXiv.org","title":"Federated Learning of Deep Networks using Model Averaging","URL":"http://arxiv.org/abs/1602.05629","author":[{"family":"McMahan","given":"H. Brendan"},{"family":"Moore","given":"Eider"},{"family":"Ramage","given":"Daniel"},{"family":"Hampson","given":"Seth"},{"family":"Arcas","given":"Blaise Agüera","dropping-particle":"y"}],"accessed":{"date-parts":[["2024",7,22]]},"issued":{"date-parts":[["2016",1,26]]}}}],"schema":"https://github.com/citation-style-language/schema/raw/master/csl-citation.json"} </w:instrText>
       </w:r>
       <w:r>
         <w:fldChar w:fldCharType="separate"/>
@@ -12459,7 +12459,7 @@
           <w:noProof/>
         </w:rPr>
         <w:drawing>
-          <wp:inline distT="0" distB="0" distL="0" distR="0" wp14:anchorId="4713C98B" wp14:editId="0B50331A">
+          <wp:inline distT="0" distB="0" distL="0" distR="0" wp14:anchorId="4713C98B" wp14:editId="3B131262">
             <wp:extent cx="2289612" cy="1947525"/>
             <wp:effectExtent l="0" t="0" r="0" b="0"/>
             <wp:docPr id="1818512653" name="Picture 7" descr="A black and white text&#10;&#10;Description automatically generated"/>
@@ -13097,7 +13097,7 @@
           <w:noProof/>
         </w:rPr>
         <w:drawing>
-          <wp:inline distT="0" distB="0" distL="0" distR="0" wp14:anchorId="0DFA2440" wp14:editId="0430A4E3">
+          <wp:inline distT="0" distB="0" distL="0" distR="0" wp14:anchorId="0DFA2440" wp14:editId="44F30BA8">
             <wp:extent cx="2501415" cy="1952154"/>
             <wp:effectExtent l="0" t="0" r="0" b="0"/>
             <wp:docPr id="1976989671" name="Picture 5" descr="A white text with black text&#10;&#10;Description automatically generated with medium confidence"/>
@@ -13446,7 +13446,7 @@
         </w:rPr>
         <w:lastRenderedPageBreak/>
         <w:drawing>
-          <wp:inline distT="0" distB="0" distL="0" distR="0" wp14:anchorId="64470A7F" wp14:editId="4019AE96">
+          <wp:inline distT="0" distB="0" distL="0" distR="0" wp14:anchorId="64470A7F" wp14:editId="4737DBAB">
             <wp:extent cx="2844712" cy="1643676"/>
             <wp:effectExtent l="0" t="0" r="0" b="0"/>
             <wp:docPr id="1565202648" name="Picture 6" descr="A white text with black text&#10;&#10;Description automatically generated"/>
@@ -13743,10 +13743,7 @@
       </w:pPr>
       <w:bookmarkStart w:id="29" w:name="_Toc172761717"/>
       <w:r>
-        <w:t>S</w:t>
-      </w:r>
-      <w:r>
-        <w:t>ummary</w:t>
+        <w:t>Summary</w:t>
       </w:r>
       <w:bookmarkEnd w:id="29"/>
     </w:p>
@@ -13771,13 +13768,7 @@
         <w:t>FedAvg</w:t>
       </w:r>
       <w:r>
-        <w:t xml:space="preserve"> started it off by allowing efficient training across devices with centralized control</w:t>
-      </w:r>
-      <w:r>
-        <w:t>.</w:t>
-      </w:r>
-      <w:r>
-        <w:t xml:space="preserve"> </w:t>
+        <w:t xml:space="preserve"> started it off by allowing efficient training across devices with centralized control. </w:t>
       </w:r>
       <w:r>
         <w:rPr>
@@ -13885,19 +13876,7 @@
         <w:rPr>
           <w:sz w:val="18"/>
         </w:rPr>
-        <w:t>3.2.</w:t>
-      </w:r>
-      <w:r>
-        <w:rPr>
-          <w:sz w:val="18"/>
-        </w:rPr>
-        <w:t>5</w:t>
-      </w:r>
-      <w:r>
-        <w:rPr>
-          <w:sz w:val="18"/>
-        </w:rPr>
-        <w:t xml:space="preserve"> </w:t>
+        <w:t xml:space="preserve">3.2.5 </w:t>
       </w:r>
       <w:r>
         <w:rPr>
@@ -13915,43 +13894,8 @@
         <w:rPr>
           <w:sz w:val="18"/>
         </w:rPr>
-        <w:t>Federated Learning algorithms</w:t>
-      </w:r>
-      <w:r>
-        <w:rPr>
-          <w:sz w:val="18"/>
-        </w:rPr>
-        <w:t>.</w:t>
-      </w:r>
-    </w:p>
-    <w:p>
-      <w:pPr>
-        <w:pStyle w:val="BodyText"/>
-        <w:tabs>
-          <w:tab w:val="left" w:pos="851"/>
-        </w:tabs>
-        <w:spacing w:line="360" w:lineRule="auto"/>
-        <w:ind w:left="540" w:right="332" w:firstLine="470"/>
-        <w:jc w:val="both"/>
-      </w:pPr>
-    </w:p>
-    <w:p>
-      <w:pPr>
-        <w:pStyle w:val="BodyText"/>
-        <w:tabs>
-          <w:tab w:val="left" w:pos="851"/>
-        </w:tabs>
-        <w:spacing w:line="360" w:lineRule="auto"/>
-        <w:ind w:left="540" w:right="332" w:firstLine="470"/>
-        <w:jc w:val="both"/>
-      </w:pPr>
-    </w:p>
-    <w:p>
-      <w:pPr>
-        <w:pStyle w:val="BodyText"/>
-        <w:spacing w:line="360" w:lineRule="auto"/>
-        <w:ind w:left="540" w:right="332" w:firstLine="470"/>
-      </w:pPr>
+        <w:t>Federated Learning algorithms.</w:t>
+      </w:r>
     </w:p>
     <w:p>
       <w:pPr>
@@ -13963,13 +13907,368 @@
       </w:pPr>
       <w:bookmarkStart w:id="30" w:name="_Toc172761718"/>
       <w:r>
+        <w:t>Real World Federated Learning S</w:t>
+      </w:r>
+      <w:r>
+        <w:t>ettings</w:t>
+      </w:r>
+      <w:bookmarkEnd w:id="30"/>
+    </w:p>
+    <w:p>
+      <w:pPr>
+        <w:pStyle w:val="BodyText"/>
+        <w:spacing w:before="1" w:line="360" w:lineRule="auto"/>
+        <w:ind w:left="540" w:right="333" w:firstLine="470"/>
+        <w:jc w:val="both"/>
+      </w:pPr>
+      <w:bookmarkStart w:id="31" w:name="_Hlk172839747"/>
+      <w:r>
+        <w:t>There are numerous papers and sources about FL, but after conducting thorough research, nothing has been found regarding real-world FL settings, specifically real FL systems where a company makes their global models publicly available. This gap is understandable because one of the reasons for FL existence is privacy</w:t>
+      </w:r>
+      <w:r>
+        <w:t>,</w:t>
+      </w:r>
+      <w:r>
+        <w:t xml:space="preserve"> therefore, companies prioriti</w:t>
+      </w:r>
+      <w:r>
+        <w:t>s</w:t>
+      </w:r>
+      <w:r>
+        <w:t xml:space="preserve">e keeping their FL systems private. What companies do make available are FL system architectures, algorithms, prototypes, and experiments. They explain how to implement FL but do not show a FL system that is in production. Consequently, they will never share with the public how Google engineers use FL to predict the next word on people's phones </w:t>
+      </w:r>
+      <w:r>
+        <w:t xml:space="preserve"> </w:t>
+      </w:r>
+      <w:r>
+        <w:fldChar w:fldCharType="begin"/>
+      </w:r>
+      <w:r>
+        <w:instrText xml:space="preserve"> ADDIN ZOTERO_ITEM CSL_CITATION {"citationID":"lwKlJJZe","properties":{"formattedCitation":"(Hard {\\i{}et al.}, 2019)","plainCitation":"(Hard et al., 2019)","noteIndex":0},"citationItems":[{"id":6,"uris":["http://zotero.org/users/local/6JHIw4oK/items/E6K996IV"],"itemData":{"id":6,"type":"article","abstract":"We train a recurrent neural network language model using a distributed, on-device learning framework called federated learning for the purpose of next-word prediction in a virtual keyboard for smartphones. Server-based training using stochastic gradient descent is compared with training on client devices using the FederatedAveraging algorithm. The federated algorithm, which enables training on a higher-quality dataset for this use case, is shown to achieve better prediction recall. This work demonstrates the feasibility and beneﬁt of training language models on client devices without exporting sensitive user data to servers. The federated learning environment gives users greater control over the use of their data and simpliﬁes the task of incorporating privacy by default with distributed training and aggregation across a population of client devices.","language":"en","note":"arXiv:1811.03604 [cs]","number":"arXiv:1811.03604","publisher":"arXiv","source":"arXiv.org","title":"Federated Learning for Mobile Keyboard Prediction","URL":"http://arxiv.org/abs/1811.03604","author":[{"family":"Hard","given":"Andrew"},{"family":"Rao","given":"Kanishka"},{"family":"Mathews","given":"Rajiv"},{"family":"Ramaswamy","given":"Swaroop"},{"family":"Beaufays","given":"Françoise"},{"family":"Augenstein","given":"Sean"},{"family":"Eichner","given":"Hubert"},{"family":"Kiddon","given":"Chloé"},{"family":"Ramage","given":"Daniel"}],"accessed":{"date-parts":[["2024",7,18]]},"issued":{"date-parts":[["2019",2,28]]}}}],"schema":"https://github.com/citation-style-language/schema/raw/master/csl-citation.json"} </w:instrText>
+      </w:r>
+      <w:r>
+        <w:fldChar w:fldCharType="separate"/>
+      </w:r>
+      <w:r>
+        <w:t xml:space="preserve">(Hard </w:t>
+      </w:r>
+      <w:r>
+        <w:rPr>
+          <w:i/>
+          <w:iCs/>
+        </w:rPr>
+        <w:t>et al.</w:t>
+      </w:r>
+      <w:r>
+        <w:t>, 2019)</w:t>
+      </w:r>
+      <w:r>
+        <w:fldChar w:fldCharType="end"/>
+      </w:r>
+      <w:r>
+        <w:t xml:space="preserve">. </w:t>
+      </w:r>
+      <w:r>
+        <w:t xml:space="preserve">In other words, a company will not disclose an FL method that generates </w:t>
+      </w:r>
+      <w:r>
         <w:lastRenderedPageBreak/>
-        <w:t>Real World Federated Learning S</w:t>
-      </w:r>
-      <w:r>
-        <w:t>ettings</w:t>
-      </w:r>
-      <w:bookmarkEnd w:id="30"/>
+        <w:t>revenue for its business. Recognizing this limitation, the following three papers are not company production FL models but are scenarios close to a real-world setting.</w:t>
+      </w:r>
+    </w:p>
+    <w:p>
+      <w:pPr>
+        <w:pStyle w:val="BodyText"/>
+        <w:spacing w:before="1" w:line="360" w:lineRule="auto"/>
+        <w:ind w:left="540" w:right="333" w:firstLine="470"/>
+        <w:jc w:val="both"/>
+      </w:pPr>
+      <w:r>
+        <w:fldChar w:fldCharType="begin"/>
+      </w:r>
+      <w:r>
+        <w:instrText xml:space="preserve"> ADDIN ZOTERO_ITEM CSL_CITATION {"citationID":"kRoNEcwB","properties":{"formattedCitation":"(Chen {\\i{}et al.}, 2023)","plainCitation":"(Chen et al., 2023)","noteIndex":0},"citationItems":[{"id":68,"uris":["http://zotero.org/users/local/6JHIw4oK/items/UFKNQPHQ"],"itemData":{"id":68,"type":"paper-conference","abstract":"Federated Learning (FL) aims to train high-quality models in collaboration with distributed clients while not uploading their local data, which attracts increasing attention in both academia and industry. However, there is still a considerable gap between the flourishing FL research and real-world scenarios, mainly caused by the characteristics of heterogeneous devices and its scales. Most existing works conduct evaluations with homogeneous devices, which are mismatched with the diversity and variability of heterogeneous devices in real-world scenarios. Moreover, it is challenging to conduct research and development at scale with heterogeneous devices due to limited resources and complex software stacks. These two key factors are important yet underexplored in FL research as they directly impact the FL training dynamics and final performance, making the effectiveness and usability of FL algorithms unclear. To bridge the gap, in this paper, we propose an efficient and scalable prototyping system for real-world cross-device FL, FS-Real. It supports heterogeneous device runtime, contains parallelism and robustness enhanced FL server, and provides implementations and extensibility for advanced FL utility features such as personalization, communication compression and asynchronous aggregation. To demonstrate the usability and efficiency of FS-Real, we conduct extensive experiments with various device distributions, quantify and analyze the effect of the heterogeneous device and various scales, and further provide insights and open discussions about real-world FL scenarios. Our system is released to help to pave the way for further real-world FL research and broad applications involving diverse devices and scales.","container-title":"Proceedings of the 29th ACM SIGKDD Conference on Knowledge Discovery and Data Mining","DOI":"10.1145/3580305.3599829","event-place":"Long Beach CA USA","event-title":"KDD '23: The 29th ACM SIGKDD Conference on Knowledge Discovery and Data Mining","ISBN":"9798400701030","language":"en","page":"3829-3841","publisher":"ACM","publisher-place":"Long Beach CA USA","source":"DOI.org (Crossref)","title":"FS-REAL: Towards Real-World Cross-Device Federated Learning","title-short":"FS-REAL","URL":"https://dl.acm.org/doi/10.1145/3580305.3599829","author":[{"family":"Chen","given":"Daoyuan"},{"family":"Gao","given":"Dawei"},{"family":"Xie","given":"Yuexiang"},{"family":"Pan","given":"Xuchen"},{"family":"Li","given":"Zitao"},{"family":"Li","given":"Yaliang"},{"family":"Ding","given":"Bolin"},{"family":"Zhou","given":"Jingren"}],"accessed":{"date-parts":[["2024",7,25]]},"issued":{"date-parts":[["2023",8,6]]}}}],"schema":"https://github.com/citation-style-language/schema/raw/master/csl-citation.json"} </w:instrText>
+      </w:r>
+      <w:r>
+        <w:fldChar w:fldCharType="separate"/>
+      </w:r>
+      <w:r>
+        <w:t xml:space="preserve">Chen </w:t>
+      </w:r>
+      <w:r>
+        <w:rPr>
+          <w:i/>
+          <w:iCs/>
+        </w:rPr>
+        <w:t>et al.</w:t>
+      </w:r>
+      <w:r>
+        <w:t xml:space="preserve">, </w:t>
+      </w:r>
+      <w:r>
+        <w:t>(</w:t>
+      </w:r>
+      <w:r>
+        <w:t>2023)</w:t>
+      </w:r>
+      <w:r>
+        <w:fldChar w:fldCharType="end"/>
+      </w:r>
+      <w:r>
+        <w:t xml:space="preserve"> </w:t>
+      </w:r>
+      <w:r>
+        <w:t xml:space="preserve">bridged the gap between traditional experiments on federated learning and real-world applications, testing with </w:t>
+      </w:r>
+      <w:r>
+        <w:rPr>
+          <w:i/>
+          <w:iCs/>
+        </w:rPr>
+        <w:t>FS-Real</w:t>
+      </w:r>
+      <w:r>
+        <w:t>, a system built to handle challenges related to heterogeneous device environments. Traditional FL research mainly tests with a homogeneous device environment, very different from the diversity and variability of real-world devices, yielding subsequent application problems.</w:t>
+      </w:r>
+      <w:r>
+        <w:t xml:space="preserve"> </w:t>
+      </w:r>
+      <w:r>
+        <w:t>A large number of experiments showed that FS-Real is usable, efficient, and scalable: focusing on the effects of FL performance by heterogeneous devices and different scales. The different distributions of devices are homogenous. It evaluated the performance of FL algorithms</w:t>
+      </w:r>
+      <w:r>
+        <w:t xml:space="preserve">, </w:t>
+      </w:r>
+      <w:r>
+        <w:t xml:space="preserve">such as </w:t>
+      </w:r>
+      <w:r>
+        <w:rPr>
+          <w:i/>
+          <w:iCs/>
+        </w:rPr>
+        <w:t>FedAvg</w:t>
+      </w:r>
+      <w:r>
+        <w:t xml:space="preserve">, </w:t>
+      </w:r>
+      <w:r>
+        <w:t xml:space="preserve">under these different distributions and scales using model accuracy, fairness, convergence time, communication efficiency, and client utilization as metrics. </w:t>
+      </w:r>
+      <w:r>
+        <w:rPr>
+          <w:i/>
+          <w:iCs/>
+        </w:rPr>
+        <w:t xml:space="preserve">FS-Real </w:t>
+      </w:r>
+      <w:r>
+        <w:t xml:space="preserve">has been experimented in the case of high scalability and robustness by undergoing stress tests to handle up to 100,000 clients. It shows capability in </w:t>
+      </w:r>
+      <w:r>
+        <w:rPr>
+          <w:i/>
+          <w:iCs/>
+        </w:rPr>
+        <w:t>FS-Real</w:t>
+      </w:r>
+      <w:r>
+        <w:t xml:space="preserve"> to handle large FL tasks effectively. On the other hand, optimized concurrency techniques along with robust mechanisms of client selection make FL processes very efficient in heterogeneous devices with varied responsiveness.</w:t>
+      </w:r>
+      <w:r>
+        <w:t xml:space="preserve"> </w:t>
+      </w:r>
+      <w:r>
+        <w:t xml:space="preserve">More advanced FL techniques were also tested in </w:t>
+      </w:r>
+      <w:r>
+        <w:rPr>
+          <w:i/>
+          <w:iCs/>
+        </w:rPr>
+        <w:t>FS-Real</w:t>
+      </w:r>
+      <w:r>
+        <w:t>,</w:t>
+      </w:r>
+      <w:r>
+        <w:t xml:space="preserve"> personalization, communication compression, and asynchronous aggregation. Personalization would involve algorithms like </w:t>
+      </w:r>
+      <w:r>
+        <w:rPr>
+          <w:i/>
+          <w:iCs/>
+        </w:rPr>
+        <w:t>FedBABU</w:t>
+      </w:r>
+      <w:r>
+        <w:t xml:space="preserve"> to improve client performance. Communication compression was in the efforts of reducing message size to save on bandwidth and communication costs. Asynchronous aggregation allowed faster devices to move ahead without waiting for slower devices, which facilitated improvement in efficiency and robustness during training.</w:t>
+      </w:r>
+      <w:r>
+        <w:t xml:space="preserve"> </w:t>
+      </w:r>
+      <w:r>
+        <w:t xml:space="preserve">Key results are a significant performance gap between both homogeneous and heterogeneous settings, usually with lower and more varied accuracies for heterogeneous devices due to the varied training dynamics. Real-world application efficiency was better for </w:t>
+      </w:r>
+      <w:r>
+        <w:rPr>
+          <w:i/>
+          <w:iCs/>
+        </w:rPr>
+        <w:t xml:space="preserve">FS-Real </w:t>
+      </w:r>
+      <w:r>
+        <w:t>than all other tools, similar to how its simulation fidelity was better; the system displayed enhanced capabilities to cope with heterogeneous devices. The system has been proved highly scalable, as heavy loads of clients have been effectively managed by maintaining effective performance through enhanced concurrency and robust mechanisms of client selection.</w:t>
+      </w:r>
+      <w:r>
+        <w:t xml:space="preserve"> </w:t>
+      </w:r>
+      <w:r>
+        <w:t xml:space="preserve">This makes </w:t>
+      </w:r>
+      <w:r>
+        <w:rPr>
+          <w:i/>
+          <w:iCs/>
+        </w:rPr>
+        <w:t>FS-Real</w:t>
+      </w:r>
+      <w:r>
+        <w:t xml:space="preserve"> a robust and scalable approach to solving the real-world condition problem, thereby closing the gap between traditional FL research and practical applications. This work will help develop more effectively and efficiently the deploying FL on a large scale and under heterogeneous conditions.</w:t>
+      </w:r>
+    </w:p>
+    <w:p>
+      <w:pPr>
+        <w:pStyle w:val="BodyText"/>
+        <w:spacing w:before="1" w:line="360" w:lineRule="auto"/>
+        <w:ind w:left="540" w:right="333" w:firstLine="470"/>
+        <w:jc w:val="both"/>
+      </w:pPr>
+      <w:r>
+        <w:t xml:space="preserve">The platform </w:t>
+      </w:r>
+      <w:r>
+        <w:rPr>
+          <w:i/>
+          <w:iCs/>
+        </w:rPr>
+        <w:t>AI4EOSC</w:t>
+      </w:r>
+      <w:r>
+        <w:t xml:space="preserve"> developed a model using the Pneumonia Chest X-Ray dataset and implemented using a CNN </w:t>
+      </w:r>
+      <w:r>
+        <w:t>(www.youtube.com, 2024).</w:t>
+      </w:r>
+      <w:r>
+        <w:t xml:space="preserve"> </w:t>
+      </w:r>
+      <w:r>
+        <w:t xml:space="preserve">The task involves using the images to implement a NN to predict whether new X-rays are normal or indicate pneumonia. The initial dataset is divided among three clients that simulate hospitals wishing to collaboratively develop a global </w:t>
+      </w:r>
+      <w:r>
+        <w:lastRenderedPageBreak/>
+        <w:t xml:space="preserve">model without sharing patient data. For each client, the training data is divided using a random split of 75% for training and 25% for testing. Using the </w:t>
+      </w:r>
+      <w:r>
+        <w:rPr>
+          <w:i/>
+          <w:iCs/>
+        </w:rPr>
+        <w:t>AI4</w:t>
+      </w:r>
+      <w:r>
+        <w:t xml:space="preserve"> FL server, the model is deployed. The Flower package is used to build the model. The use of </w:t>
+      </w:r>
+      <w:r>
+        <w:rPr>
+          <w:i/>
+          <w:iCs/>
+        </w:rPr>
+        <w:t>Jupyter Notebook</w:t>
+      </w:r>
+      <w:r>
+        <w:t xml:space="preserve"> </w:t>
+      </w:r>
+      <w:r>
+        <w:t xml:space="preserve">(JN) </w:t>
+      </w:r>
+      <w:r>
+        <w:t xml:space="preserve">is recommended; once the server is running, hardware is configured by selecting the number of CPUs, disk memory, and RAM. The next step is federated configuration, which includes the number of rounds, evaluation metric, number of clients, and federated aggregation strategy. On the client side, three instances are opened and running in the cloud. It is important to pass the </w:t>
+      </w:r>
+      <w:r>
+        <w:rPr>
+          <w:i/>
+          <w:iCs/>
+        </w:rPr>
+        <w:t>AI4</w:t>
+      </w:r>
+      <w:r>
+        <w:t xml:space="preserve"> FL server key into each client's Python script. After this, by running </w:t>
+      </w:r>
+      <w:r>
+        <w:rPr>
+          <w:i/>
+          <w:iCs/>
+        </w:rPr>
+        <w:t>$ python3 Client.py</w:t>
+      </w:r>
+      <w:r>
+        <w:t>, each client will be initialized and wait for the third one to start and trigger the entire process. On the server side, accuracy is calculated. This is a great example, and the approach differs from how frameworks typically deploy federated learning; in summary, this example is close to a real-world implementation case.</w:t>
+      </w:r>
+    </w:p>
+    <w:p>
+      <w:pPr>
+        <w:pStyle w:val="BodyText"/>
+        <w:spacing w:before="1" w:line="360" w:lineRule="auto"/>
+        <w:ind w:left="540" w:right="333" w:firstLine="470"/>
+        <w:jc w:val="both"/>
+      </w:pPr>
+      <w:r>
+        <w:t xml:space="preserve">This practical implementation </w:t>
+      </w:r>
+      <w:r>
+        <w:t>(</w:t>
+      </w:r>
+      <w:hyperlink r:id="rId25" w:tgtFrame="_new" w:history="1">
+        <w:r>
+          <w:rPr>
+            <w:rStyle w:val="Hyperlink"/>
+            <w:color w:val="auto"/>
+            <w:u w:val="none"/>
+          </w:rPr>
+          <w:t>www.youtube.com</w:t>
+        </w:r>
+      </w:hyperlink>
+      <w:r>
+        <w:t xml:space="preserve">, 2022) </w:t>
+      </w:r>
+      <w:r>
+        <w:t xml:space="preserve">uses Azure Machine Learning (AML), with the same dataset as discussed above. The experiment begins by training the model using a classical approach and then comparing this result with the federated one. Three clients are present, representing hospitals in the US, Europe, and Asia; these are computer instances in Azure. The Nvidia Flare framework is used in this model. A JN is utilized as a controller, sending instructions to the clients and tracking accuracy. In conclusion, this demonstration, along with the one above, is fundamental to understanding how FL is implemented. Unlike section 3.1, where FL frameworks emulate the clients within a </w:t>
+      </w:r>
+      <w:r>
+        <w:t>JN</w:t>
+      </w:r>
+      <w:r>
+        <w:t xml:space="preserve"> by encapsulating them into variables, AML and the AI4 FL server use virtual machines that closely emulate actual hospitals. They have different IP addresses, and connection protocols must be used to connect and train the model.</w:t>
+      </w:r>
+    </w:p>
+    <w:bookmarkEnd w:id="31"/>
+    <w:p>
+      <w:pPr>
+        <w:pStyle w:val="BodyText"/>
+        <w:spacing w:before="1" w:line="360" w:lineRule="auto"/>
+        <w:ind w:left="540" w:right="333" w:firstLine="470"/>
+        <w:jc w:val="both"/>
+      </w:pPr>
+    </w:p>
+    <w:p>
+      <w:pPr>
+        <w:pStyle w:val="BodyText"/>
+        <w:spacing w:before="1" w:line="360" w:lineRule="auto"/>
+        <w:ind w:left="540" w:right="333" w:firstLine="470"/>
+        <w:jc w:val="both"/>
+      </w:pPr>
     </w:p>
     <w:p>
       <w:pPr>
@@ -13979,14 +14278,14 @@
           <w:numId w:val="7"/>
         </w:numPr>
       </w:pPr>
-      <w:bookmarkStart w:id="31" w:name="_Toc172761719"/>
+      <w:bookmarkStart w:id="32" w:name="_Toc172761719"/>
       <w:r>
         <w:t xml:space="preserve">Federated Learning </w:t>
       </w:r>
       <w:r>
         <w:t>Datasets</w:t>
       </w:r>
-      <w:bookmarkEnd w:id="31"/>
+      <w:bookmarkEnd w:id="32"/>
     </w:p>
     <w:p>
       <w:pPr>
@@ -13996,7 +14295,7 @@
           <w:numId w:val="7"/>
         </w:numPr>
       </w:pPr>
-      <w:bookmarkStart w:id="32" w:name="_Toc172761720"/>
+      <w:bookmarkStart w:id="33" w:name="_Toc172761720"/>
       <w:r>
         <w:t xml:space="preserve">Theme </w:t>
       </w:r>
@@ -14008,7 +14307,7 @@
       <w:r>
         <w:t xml:space="preserve"> DD</w:t>
       </w:r>
-      <w:bookmarkEnd w:id="32"/>
+      <w:bookmarkEnd w:id="33"/>
     </w:p>
     <w:p>
       <w:pPr>
@@ -14018,11 +14317,11 @@
           <w:numId w:val="7"/>
         </w:numPr>
       </w:pPr>
-      <w:bookmarkStart w:id="33" w:name="_Toc172761721"/>
+      <w:bookmarkStart w:id="34" w:name="_Toc172761721"/>
       <w:r>
         <w:t>Federated Learning Server Implementation</w:t>
       </w:r>
-      <w:bookmarkEnd w:id="33"/>
+      <w:bookmarkEnd w:id="34"/>
     </w:p>
     <w:p>
       <w:pPr>
@@ -14032,11 +14331,11 @@
           <w:numId w:val="7"/>
         </w:numPr>
       </w:pPr>
-      <w:bookmarkStart w:id="34" w:name="_Toc172761722"/>
+      <w:bookmarkStart w:id="35" w:name="_Toc172761722"/>
       <w:r>
         <w:t>Conclusion</w:t>
       </w:r>
-      <w:bookmarkEnd w:id="34"/>
+      <w:bookmarkEnd w:id="35"/>
     </w:p>
     <w:p>
       <w:pPr>
@@ -14417,6 +14716,7 @@
         <w:jc w:val="both"/>
       </w:pPr>
       <w:r>
+        <w:lastRenderedPageBreak/>
         <w:t xml:space="preserve">Identification of </w:t>
       </w:r>
       <w:r>
@@ -14438,8 +14738,8 @@
           <w:color w:val="auto"/>
         </w:rPr>
       </w:pPr>
-      <w:bookmarkStart w:id="35" w:name="_Hlk171801997"/>
-      <w:bookmarkStart w:id="36" w:name="_Toc172761723"/>
+      <w:bookmarkStart w:id="36" w:name="_Hlk171801997"/>
+      <w:bookmarkStart w:id="37" w:name="_Toc172761723"/>
       <w:r>
         <w:rPr>
           <w:color w:val="auto"/>
@@ -14459,8 +14759,8 @@
         </w:rPr>
         <w:t>Methodology</w:t>
       </w:r>
-      <w:bookmarkEnd w:id="35"/>
       <w:bookmarkEnd w:id="36"/>
+      <w:bookmarkEnd w:id="37"/>
     </w:p>
     <w:p>
       <w:pPr>
@@ -14470,7 +14770,7 @@
           <w:numId w:val="5"/>
         </w:numPr>
       </w:pPr>
-      <w:bookmarkStart w:id="37" w:name="_Toc172761724"/>
+      <w:bookmarkStart w:id="38" w:name="_Toc172761724"/>
       <w:r>
         <w:t>Methodology</w:t>
       </w:r>
@@ -14486,7 +14786,7 @@
       <w:r>
         <w:t>ks</w:t>
       </w:r>
-      <w:bookmarkEnd w:id="37"/>
+      <w:bookmarkEnd w:id="38"/>
     </w:p>
     <w:p>
       <w:pPr>
@@ -15238,7 +15538,7 @@
           <w:numId w:val="5"/>
         </w:numPr>
       </w:pPr>
-      <w:bookmarkStart w:id="38" w:name="_Toc172761725"/>
+      <w:bookmarkStart w:id="39" w:name="_Toc172761725"/>
       <w:r>
         <w:t>Project</w:t>
       </w:r>
@@ -15260,7 +15560,7 @@
       <w:r>
         <w:t>Framework</w:t>
       </w:r>
-      <w:bookmarkEnd w:id="38"/>
+      <w:bookmarkEnd w:id="39"/>
     </w:p>
     <w:p>
       <w:pPr>
@@ -15641,9 +15941,8 @@
           <w:numId w:val="5"/>
         </w:numPr>
       </w:pPr>
-      <w:bookmarkStart w:id="39" w:name="_Toc172761726"/>
-      <w:r>
-        <w:lastRenderedPageBreak/>
+      <w:bookmarkStart w:id="40" w:name="_Toc172761726"/>
+      <w:r>
         <w:t>Business</w:t>
       </w:r>
       <w:r>
@@ -15655,7 +15954,7 @@
       <w:r>
         <w:t>Requirements</w:t>
       </w:r>
-      <w:bookmarkEnd w:id="39"/>
+      <w:bookmarkEnd w:id="40"/>
     </w:p>
     <w:p>
       <w:pPr>
@@ -16407,8 +16706,9 @@
           <w:numId w:val="5"/>
         </w:numPr>
       </w:pPr>
-      <w:bookmarkStart w:id="40" w:name="_Toc172761727"/>
-      <w:r>
+      <w:bookmarkStart w:id="41" w:name="_Toc172761727"/>
+      <w:r>
+        <w:lastRenderedPageBreak/>
         <w:t>Data</w:t>
       </w:r>
       <w:r>
@@ -16437,7 +16737,7 @@
         </w:rPr>
         <w:t xml:space="preserve"> Medical</w:t>
       </w:r>
-      <w:bookmarkEnd w:id="40"/>
+      <w:bookmarkEnd w:id="41"/>
     </w:p>
     <w:p>
       <w:pPr>
@@ -16447,14 +16747,14 @@
           <w:numId w:val="5"/>
         </w:numPr>
       </w:pPr>
-      <w:bookmarkStart w:id="41" w:name="_Toc172761728"/>
+      <w:bookmarkStart w:id="42" w:name="_Toc172761728"/>
       <w:r>
         <w:rPr>
           <w:spacing w:val="-3"/>
         </w:rPr>
         <w:t>Data Preparation</w:t>
       </w:r>
-      <w:bookmarkEnd w:id="41"/>
+      <w:bookmarkEnd w:id="42"/>
     </w:p>
     <w:p>
       <w:pPr>
@@ -16464,14 +16764,14 @@
           <w:numId w:val="5"/>
         </w:numPr>
       </w:pPr>
-      <w:bookmarkStart w:id="42" w:name="_Toc172761729"/>
+      <w:bookmarkStart w:id="43" w:name="_Toc172761729"/>
       <w:r>
         <w:rPr>
           <w:spacing w:val="-3"/>
         </w:rPr>
         <w:t>Limitations and Ethical Considerations</w:t>
       </w:r>
-      <w:bookmarkEnd w:id="42"/>
+      <w:bookmarkEnd w:id="43"/>
     </w:p>
     <w:p>
       <w:pPr>
@@ -16488,7 +16788,7 @@
           <w:color w:val="333333"/>
         </w:rPr>
       </w:pPr>
-      <w:bookmarkStart w:id="43" w:name="_Toc172761730"/>
+      <w:bookmarkStart w:id="44" w:name="_Toc172761730"/>
       <w:r>
         <w:rPr>
           <w:color w:val="333333"/>
@@ -16501,7 +16801,7 @@
         </w:rPr>
         <w:t>Analysis</w:t>
       </w:r>
-      <w:bookmarkEnd w:id="43"/>
+      <w:bookmarkEnd w:id="44"/>
     </w:p>
     <w:p>
       <w:pPr>
@@ -16511,7 +16811,7 @@
           <w:numId w:val="5"/>
         </w:numPr>
       </w:pPr>
-      <w:bookmarkStart w:id="44" w:name="_Toc172761731"/>
+      <w:bookmarkStart w:id="45" w:name="_Toc172761731"/>
       <w:r>
         <w:t>Data</w:t>
       </w:r>
@@ -16524,7 +16824,7 @@
       <w:r>
         <w:t>Collection</w:t>
       </w:r>
-      <w:bookmarkEnd w:id="44"/>
+      <w:bookmarkEnd w:id="45"/>
     </w:p>
     <w:p>
       <w:pPr>
@@ -16534,7 +16834,7 @@
           <w:numId w:val="5"/>
         </w:numPr>
       </w:pPr>
-      <w:bookmarkStart w:id="45" w:name="_Toc172761732"/>
+      <w:bookmarkStart w:id="46" w:name="_Toc172761732"/>
       <w:r>
         <w:t>Initial</w:t>
       </w:r>
@@ -16574,7 +16874,7 @@
       <w:r>
         <w:t>Exploration</w:t>
       </w:r>
-      <w:bookmarkEnd w:id="45"/>
+      <w:bookmarkEnd w:id="46"/>
     </w:p>
     <w:p>
       <w:pPr>
@@ -16584,11 +16884,11 @@
           <w:numId w:val="5"/>
         </w:numPr>
       </w:pPr>
-      <w:bookmarkStart w:id="46" w:name="_Toc172761733"/>
+      <w:bookmarkStart w:id="47" w:name="_Toc172761733"/>
       <w:r>
         <w:t>Data Elaboration</w:t>
       </w:r>
-      <w:bookmarkEnd w:id="46"/>
+      <w:bookmarkEnd w:id="47"/>
     </w:p>
     <w:p>
       <w:pPr>
@@ -16598,11 +16898,11 @@
           <w:numId w:val="5"/>
         </w:numPr>
       </w:pPr>
-      <w:bookmarkStart w:id="47" w:name="_Toc172761734"/>
+      <w:bookmarkStart w:id="48" w:name="_Toc172761734"/>
       <w:r>
         <w:t>Data Elaboration 2</w:t>
       </w:r>
-      <w:bookmarkEnd w:id="47"/>
+      <w:bookmarkEnd w:id="48"/>
     </w:p>
     <w:p>
       <w:pPr>
@@ -16612,11 +16912,11 @@
           <w:numId w:val="5"/>
         </w:numPr>
       </w:pPr>
-      <w:bookmarkStart w:id="48" w:name="_Toc172761735"/>
+      <w:bookmarkStart w:id="49" w:name="_Toc172761735"/>
       <w:r>
         <w:t>Conclusion</w:t>
       </w:r>
-      <w:bookmarkEnd w:id="48"/>
+      <w:bookmarkEnd w:id="49"/>
     </w:p>
     <w:p>
       <w:pPr>
@@ -16633,7 +16933,7 @@
           <w:color w:val="333333"/>
         </w:rPr>
       </w:pPr>
-      <w:bookmarkStart w:id="49" w:name="_Toc172761736"/>
+      <w:bookmarkStart w:id="50" w:name="_Toc172761736"/>
       <w:r>
         <w:rPr>
           <w:color w:val="333333"/>
@@ -16653,7 +16953,7 @@
         </w:rPr>
         <w:t>Preparation</w:t>
       </w:r>
-      <w:bookmarkEnd w:id="49"/>
+      <w:bookmarkEnd w:id="50"/>
     </w:p>
     <w:p>
       <w:pPr>
@@ -16663,7 +16963,7 @@
           <w:numId w:val="5"/>
         </w:numPr>
       </w:pPr>
-      <w:bookmarkStart w:id="50" w:name="_Toc172761737"/>
+      <w:bookmarkStart w:id="51" w:name="_Toc172761737"/>
       <w:r>
         <w:t>Data</w:t>
       </w:r>
@@ -16676,7 +16976,7 @@
       <w:r>
         <w:t>Cleaning</w:t>
       </w:r>
-      <w:bookmarkEnd w:id="50"/>
+      <w:bookmarkEnd w:id="51"/>
     </w:p>
     <w:p>
       <w:pPr>
@@ -16686,11 +16986,11 @@
           <w:numId w:val="5"/>
         </w:numPr>
       </w:pPr>
-      <w:bookmarkStart w:id="51" w:name="_Toc172761738"/>
+      <w:bookmarkStart w:id="52" w:name="_Toc172761738"/>
       <w:r>
         <w:t>AAAAA</w:t>
       </w:r>
-      <w:bookmarkEnd w:id="51"/>
+      <w:bookmarkEnd w:id="52"/>
     </w:p>
     <w:p>
       <w:pPr>
@@ -16707,14 +17007,14 @@
           <w:color w:val="333333"/>
         </w:rPr>
       </w:pPr>
-      <w:bookmarkStart w:id="52" w:name="_Toc172761739"/>
+      <w:bookmarkStart w:id="53" w:name="_Toc172761739"/>
       <w:r>
         <w:rPr>
           <w:color w:val="333333"/>
         </w:rPr>
         <w:t>Experimentation</w:t>
       </w:r>
-      <w:bookmarkEnd w:id="52"/>
+      <w:bookmarkEnd w:id="53"/>
     </w:p>
     <w:p>
       <w:pPr>
@@ -16724,15 +17024,14 @@
           <w:numId w:val="5"/>
         </w:numPr>
       </w:pPr>
-      <w:bookmarkStart w:id="53" w:name="_Toc172761740"/>
-      <w:r>
-        <w:lastRenderedPageBreak/>
+      <w:bookmarkStart w:id="54" w:name="_Toc172761740"/>
+      <w:r>
         <w:t>BBBB</w:t>
       </w:r>
       <w:r>
         <w:t xml:space="preserve"> Option</w:t>
       </w:r>
-      <w:bookmarkEnd w:id="53"/>
+      <w:bookmarkEnd w:id="54"/>
     </w:p>
     <w:p>
       <w:pPr>
@@ -16745,14 +17044,14 @@
           <w:sz w:val="30"/>
         </w:rPr>
       </w:pPr>
-      <w:bookmarkStart w:id="54" w:name="_Toc172761741"/>
+      <w:bookmarkStart w:id="55" w:name="_Toc172761741"/>
       <w:r>
         <w:t>CCCC</w:t>
       </w:r>
       <w:r>
         <w:t xml:space="preserve"> Option</w:t>
       </w:r>
-      <w:bookmarkEnd w:id="54"/>
+      <w:bookmarkEnd w:id="55"/>
     </w:p>
     <w:p>
       <w:pPr>
@@ -16762,7 +17061,7 @@
           <w:numId w:val="5"/>
         </w:numPr>
       </w:pPr>
-      <w:bookmarkStart w:id="55" w:name="_Toc172761742"/>
+      <w:bookmarkStart w:id="56" w:name="_Toc172761742"/>
       <w:proofErr w:type="spellStart"/>
       <w:r>
         <w:t>A</w:t>
@@ -16774,7 +17073,7 @@
       <w:r>
         <w:t xml:space="preserve"> Option</w:t>
       </w:r>
-      <w:bookmarkEnd w:id="55"/>
+      <w:bookmarkEnd w:id="56"/>
     </w:p>
     <w:p>
       <w:pPr>
@@ -16784,7 +17083,7 @@
           <w:numId w:val="5"/>
         </w:numPr>
       </w:pPr>
-      <w:bookmarkStart w:id="56" w:name="_Toc172761743"/>
+      <w:bookmarkStart w:id="57" w:name="_Toc172761743"/>
       <w:r>
         <w:t>BBBB</w:t>
       </w:r>
@@ -16794,7 +17093,7 @@
       <w:r>
         <w:t>ion</w:t>
       </w:r>
-      <w:bookmarkEnd w:id="56"/>
+      <w:bookmarkEnd w:id="57"/>
     </w:p>
     <w:p>
       <w:pPr>
@@ -16804,14 +17103,14 @@
           <w:numId w:val="5"/>
         </w:numPr>
       </w:pPr>
-      <w:bookmarkStart w:id="57" w:name="_Toc172761744"/>
+      <w:bookmarkStart w:id="58" w:name="_Toc172761744"/>
       <w:r>
         <w:t>CCCCC</w:t>
       </w:r>
       <w:r>
         <w:t xml:space="preserve"> Option</w:t>
       </w:r>
-      <w:bookmarkEnd w:id="57"/>
+      <w:bookmarkEnd w:id="58"/>
     </w:p>
     <w:p>
       <w:pPr>
@@ -16828,7 +17127,7 @@
           <w:color w:val="333333"/>
         </w:rPr>
       </w:pPr>
-      <w:bookmarkStart w:id="58" w:name="_Toc172761745"/>
+      <w:bookmarkStart w:id="59" w:name="_Toc172761745"/>
       <w:r>
         <w:rPr>
           <w:color w:val="333333"/>
@@ -16887,7 +17186,7 @@
         </w:rPr>
         <w:t>Results</w:t>
       </w:r>
-      <w:bookmarkEnd w:id="58"/>
+      <w:bookmarkEnd w:id="59"/>
     </w:p>
     <w:p>
       <w:pPr>
@@ -16897,11 +17196,11 @@
           <w:numId w:val="5"/>
         </w:numPr>
       </w:pPr>
-      <w:bookmarkStart w:id="59" w:name="_Toc172761746"/>
+      <w:bookmarkStart w:id="60" w:name="_Toc172761746"/>
       <w:r>
         <w:t>Validation BBBB</w:t>
       </w:r>
-      <w:bookmarkEnd w:id="59"/>
+      <w:bookmarkEnd w:id="60"/>
     </w:p>
     <w:p>
       <w:pPr>
@@ -16915,7 +17214,7 @@
         </w:tabs>
         <w:spacing w:before="31"/>
       </w:pPr>
-      <w:bookmarkStart w:id="60" w:name="_Toc172761747"/>
+      <w:bookmarkStart w:id="61" w:name="_Toc172761747"/>
       <w:r>
         <w:rPr>
           <w:color w:val="333333"/>
@@ -16987,7 +17286,7 @@
         </w:rPr>
         <w:t>Recommendations</w:t>
       </w:r>
-      <w:bookmarkEnd w:id="60"/>
+      <w:bookmarkEnd w:id="61"/>
     </w:p>
     <w:p>
       <w:pPr>
@@ -16998,14 +17297,14 @@
           <w:color w:val="333333"/>
         </w:rPr>
       </w:pPr>
-      <w:bookmarkStart w:id="61" w:name="_Toc172761748"/>
+      <w:bookmarkStart w:id="62" w:name="_Toc172761748"/>
       <w:r>
         <w:rPr>
           <w:color w:val="333333"/>
         </w:rPr>
         <w:t>References:</w:t>
       </w:r>
-      <w:bookmarkEnd w:id="61"/>
+      <w:bookmarkEnd w:id="62"/>
     </w:p>
     <w:p>
       <w:pPr>
@@ -17101,260 +17400,31 @@
         <w:pStyle w:val="Bibliography"/>
       </w:pPr>
       <w:r>
-        <w:t xml:space="preserve">Cheng, K., Fan, T., Jin, Y., Liu, Y., Chen, T., Papadopoulos, D. and Yang, Q. (2021) ‘SecureBoost: A Lossless Federated Learning Framework’. </w:t>
-      </w:r>
-      <w:proofErr w:type="spellStart"/>
-      <w:r>
-        <w:t>arXiv</w:t>
-      </w:r>
-      <w:proofErr w:type="spellEnd"/>
-      <w:r>
-        <w:t>. Available at: http://arxiv.org/abs/1901.08755 (Accessed: 24 July 2024).</w:t>
-      </w:r>
-    </w:p>
-    <w:p>
-      <w:pPr>
-        <w:pStyle w:val="Bibliography"/>
-      </w:pPr>
-      <w:r>
-        <w:t>Galtier, M.N. and Marini, C. (2019) ‘</w:t>
-      </w:r>
-      <w:proofErr w:type="spellStart"/>
-      <w:r>
-        <w:t>Substra</w:t>
-      </w:r>
-      <w:proofErr w:type="spellEnd"/>
-      <w:r>
-        <w:t xml:space="preserve">: a framework for privacy-preserving, traceable and collaborative Machine Learning’. </w:t>
-      </w:r>
-      <w:proofErr w:type="spellStart"/>
-      <w:r>
-        <w:t>arXiv</w:t>
-      </w:r>
-      <w:proofErr w:type="spellEnd"/>
-      <w:r>
-        <w:t>. Available at: http://arxiv.org/abs/1910.11567 (Accessed: 22 July 2024).</w:t>
-      </w:r>
-    </w:p>
-    <w:p>
-      <w:pPr>
-        <w:pStyle w:val="Bibliography"/>
-      </w:pPr>
-      <w:r>
-        <w:t xml:space="preserve">Hard, A., Rao, K., Mathews, R., Ramaswamy, S., </w:t>
-      </w:r>
-      <w:proofErr w:type="spellStart"/>
-      <w:r>
-        <w:t>Beaufays</w:t>
-      </w:r>
-      <w:proofErr w:type="spellEnd"/>
-      <w:r>
-        <w:t xml:space="preserve">, F., Augenstein, S., Eichner, H., </w:t>
-      </w:r>
-      <w:proofErr w:type="spellStart"/>
-      <w:r>
-        <w:t>Kiddon</w:t>
-      </w:r>
-      <w:proofErr w:type="spellEnd"/>
-      <w:r>
-        <w:t xml:space="preserve">, C. and Ramage, D. (2019) ‘Federated Learning for Mobile Keyboard Prediction’. </w:t>
-      </w:r>
-      <w:proofErr w:type="spellStart"/>
-      <w:r>
-        <w:t>arXiv</w:t>
-      </w:r>
-      <w:proofErr w:type="spellEnd"/>
-      <w:r>
-        <w:t>. Available at: http://arxiv.org/abs/1811.03604 (Accessed: 18 July 2024).</w:t>
-      </w:r>
-    </w:p>
-    <w:p>
-      <w:pPr>
-        <w:pStyle w:val="Bibliography"/>
-      </w:pPr>
-      <w:r>
-        <w:t xml:space="preserve">He, C., Li, S., So, J., Zeng, X., Zhang, M., Wang, H., Wang, X., </w:t>
-      </w:r>
-      <w:proofErr w:type="spellStart"/>
-      <w:r>
-        <w:t>Vepakomma</w:t>
-      </w:r>
-      <w:proofErr w:type="spellEnd"/>
-      <w:r>
-        <w:t xml:space="preserve">, P., Singh, A., Qiu, H., Zhu, X., Wang, J., Shen, L., Zhao, P., Kang, Y., Liu, Y., </w:t>
-      </w:r>
-      <w:proofErr w:type="spellStart"/>
-      <w:r>
-        <w:t>Raskar</w:t>
-      </w:r>
-      <w:proofErr w:type="spellEnd"/>
-      <w:r>
-        <w:t xml:space="preserve">, R., Yang, Q., </w:t>
-      </w:r>
-      <w:proofErr w:type="spellStart"/>
-      <w:r>
-        <w:t>Annavaram</w:t>
-      </w:r>
-      <w:proofErr w:type="spellEnd"/>
-      <w:r>
-        <w:t xml:space="preserve">, M. and </w:t>
-      </w:r>
-      <w:proofErr w:type="spellStart"/>
-      <w:r>
-        <w:t>Avestimehr</w:t>
-      </w:r>
-      <w:proofErr w:type="spellEnd"/>
-      <w:r>
-        <w:t>, S. (2020) ‘</w:t>
-      </w:r>
-      <w:proofErr w:type="spellStart"/>
-      <w:r>
-        <w:t>FedML</w:t>
-      </w:r>
-      <w:proofErr w:type="spellEnd"/>
-      <w:r>
-        <w:t xml:space="preserve">: A Research Library and Benchmark for Federated Machine Learning’. </w:t>
-      </w:r>
-      <w:proofErr w:type="spellStart"/>
-      <w:r>
-        <w:t>arXiv</w:t>
-      </w:r>
-      <w:proofErr w:type="spellEnd"/>
-      <w:r>
-        <w:t>. Available at: http://arxiv.org/abs/2007.13518 (Accessed: 22 July 2024).</w:t>
-      </w:r>
-    </w:p>
-    <w:p>
-      <w:pPr>
-        <w:pStyle w:val="Bibliography"/>
-      </w:pPr>
-      <w:r>
-        <w:t xml:space="preserve">Li, T., Sahu, A.K., Talwalkar, A. and Smith, V. (2020) ‘Federated Learning: Challenges, Methods, and Future Directions’, </w:t>
+        <w:t xml:space="preserve">Chen, D., Gao, D., Xie, Y., Pan, X., Li, Z., Li, Y., Ding, B. and Zhou, J. (2023) ‘FS-REAL: Towards Real-World Cross-Device Federated Learning’, in </w:t>
       </w:r>
       <w:r>
         <w:rPr>
           <w:i/>
           <w:iCs/>
         </w:rPr>
-        <w:t>IEEE Signal Processing Magazine</w:t>
-      </w:r>
-      <w:r>
-        <w:t>, 37(3), pp. 50–60. Available at: https://doi.org/10.1109/MSP.2020.2975749.</w:t>
-      </w:r>
-    </w:p>
-    <w:p>
-      <w:pPr>
-        <w:pStyle w:val="Bibliography"/>
-      </w:pPr>
-      <w:r>
-        <w:t xml:space="preserve">Li, T., Sahu, A.K., Zaheer, M., Sanjabi, M., Talwalkar, A. and Smith, V. (2020) ‘Federated Optimization in Heterogeneous Networks’. </w:t>
-      </w:r>
-      <w:proofErr w:type="spellStart"/>
-      <w:r>
-        <w:t>arXiv</w:t>
-      </w:r>
-      <w:proofErr w:type="spellEnd"/>
-      <w:r>
-        <w:t>. Available at: http://arxiv.org/abs/1812.06127 (Accessed: 24 July 2024).</w:t>
-      </w:r>
-    </w:p>
-    <w:p>
-      <w:pPr>
-        <w:pStyle w:val="Bibliography"/>
-      </w:pPr>
-      <w:r>
-        <w:t xml:space="preserve">Liu, Y., Fan, T., Chen, T., Xu, Q. and Yang, Q. (2021) ‘FATE: An Industrial Grade Platform for Collaborative Learning </w:t>
-      </w:r>
-      <w:proofErr w:type="gramStart"/>
-      <w:r>
-        <w:t>With</w:t>
-      </w:r>
-      <w:proofErr w:type="gramEnd"/>
-      <w:r>
-        <w:t xml:space="preserve"> Data Protection’.</w:t>
-      </w:r>
-    </w:p>
-    <w:p>
-      <w:pPr>
-        <w:pStyle w:val="Bibliography"/>
-      </w:pPr>
-      <w:r>
-        <w:t xml:space="preserve">McMahan, H.B., Moore, E., Ramage, D., Hampson, S. and </w:t>
-      </w:r>
-      <w:proofErr w:type="spellStart"/>
-      <w:r>
-        <w:t>Arcas</w:t>
-      </w:r>
-      <w:proofErr w:type="spellEnd"/>
-      <w:r>
-        <w:t xml:space="preserve">, B.A. y (2016) ‘Federated Learning of Deep Networks using Model Averaging’. </w:t>
-      </w:r>
-      <w:proofErr w:type="spellStart"/>
-      <w:r>
-        <w:t>arXiv</w:t>
-      </w:r>
-      <w:proofErr w:type="spellEnd"/>
-      <w:r>
-        <w:t>. Available at: http://arxiv.org/abs/1602.05629 (Accessed: 22 July 2024).</w:t>
-      </w:r>
-    </w:p>
-    <w:p>
-      <w:pPr>
-        <w:pStyle w:val="Bibliography"/>
-      </w:pPr>
-      <w:r>
-        <w:lastRenderedPageBreak/>
-        <w:t xml:space="preserve">Reina, G.A., Gruzdev, A., Foley, P., </w:t>
-      </w:r>
-      <w:proofErr w:type="spellStart"/>
-      <w:r>
-        <w:t>Perepelkina</w:t>
-      </w:r>
-      <w:proofErr w:type="spellEnd"/>
-      <w:r>
-        <w:t xml:space="preserve">, O., Sharma, M., Davidyuk, I., </w:t>
-      </w:r>
-      <w:proofErr w:type="spellStart"/>
-      <w:r>
-        <w:t>Trushkin</w:t>
-      </w:r>
-      <w:proofErr w:type="spellEnd"/>
-      <w:r>
-        <w:t xml:space="preserve">, I., </w:t>
-      </w:r>
-      <w:proofErr w:type="spellStart"/>
-      <w:r>
-        <w:t>Radionov</w:t>
-      </w:r>
-      <w:proofErr w:type="spellEnd"/>
-      <w:r>
-        <w:t xml:space="preserve">, M., </w:t>
-      </w:r>
-      <w:proofErr w:type="spellStart"/>
-      <w:r>
-        <w:t>Mokrov</w:t>
-      </w:r>
-      <w:proofErr w:type="spellEnd"/>
-      <w:r>
-        <w:t>, A., Agapov, D., Martin, J., Edwards, B., Sheller, M.J., Pati, S., Moorthy, P.N., Wang, S., Shah, P. and Bakas, S. (2022) ‘</w:t>
-      </w:r>
-      <w:proofErr w:type="spellStart"/>
-      <w:r>
-        <w:t>OpenFL</w:t>
-      </w:r>
-      <w:proofErr w:type="spellEnd"/>
-      <w:r>
-        <w:t xml:space="preserve">: An open-source framework for Federated Learning’, </w:t>
+        <w:t>Proceedings of the 29th ACM SIGKDD Conference on Knowledge Discovery and Data Mining</w:t>
+      </w:r>
+      <w:r>
+        <w:t xml:space="preserve">. </w:t>
       </w:r>
       <w:r>
         <w:rPr>
           <w:i/>
           <w:iCs/>
         </w:rPr>
-        <w:t>Physics in Medicine &amp; Biology</w:t>
-      </w:r>
-      <w:r>
-        <w:t>, 67(21), p. 214001. Available at: https://doi.org/10.1088/1361-6560/ac97d9.</w:t>
+        <w:t>KDD ’23: The 29th ACM SIGKDD Conference on Knowledge Discovery and Data Mining</w:t>
+      </w:r>
+      <w:r>
+        <w:t xml:space="preserve">, Long </w:t>
+      </w:r>
+      <w:r>
+        <w:lastRenderedPageBreak/>
+        <w:t>Beach CA USA: ACM, pp. 3829–3841. Available at: https://doi.org/10.1145/3580305.3599829.</w:t>
       </w:r>
     </w:p>
     <w:p>
@@ -17362,17 +17432,153 @@
         <w:pStyle w:val="Bibliography"/>
       </w:pPr>
       <w:r>
-        <w:t xml:space="preserve">Riedel, P., Schick, L., Von Schwerin, R., Reichert, M., Schaudt, D. and Hafner, A. (2024) ‘Comparative analysis of open-source federated learning frameworks - a literature-based survey and review’, </w:t>
+        <w:t>Cheng, K., Fan, T., Jin, Y., Liu, Y., Chen, T., Papadopoulos, D. and Yang, Q. (2021) ‘</w:t>
+      </w:r>
+      <w:proofErr w:type="spellStart"/>
+      <w:r>
+        <w:t>SecureBoost</w:t>
+      </w:r>
+      <w:proofErr w:type="spellEnd"/>
+      <w:r>
+        <w:t xml:space="preserve">: A Lossless Federated Learning Framework’. </w:t>
+      </w:r>
+      <w:proofErr w:type="spellStart"/>
+      <w:r>
+        <w:t>arXiv</w:t>
+      </w:r>
+      <w:proofErr w:type="spellEnd"/>
+      <w:r>
+        <w:t>. Available at: http://arxiv.org/abs/1901.08755 (Accessed: 24 July 2024).</w:t>
+      </w:r>
+    </w:p>
+    <w:p>
+      <w:pPr>
+        <w:pStyle w:val="Bibliography"/>
+      </w:pPr>
+      <w:r>
+        <w:t>Galtier, M.N. and Marini, C. (2019) ‘</w:t>
+      </w:r>
+      <w:proofErr w:type="spellStart"/>
+      <w:r>
+        <w:t>Substra</w:t>
+      </w:r>
+      <w:proofErr w:type="spellEnd"/>
+      <w:r>
+        <w:t xml:space="preserve">: a framework for privacy-preserving, traceable and collaborative Machine Learning’. </w:t>
+      </w:r>
+      <w:proofErr w:type="spellStart"/>
+      <w:r>
+        <w:t>arXiv</w:t>
+      </w:r>
+      <w:proofErr w:type="spellEnd"/>
+      <w:r>
+        <w:t>. Available at: http://arxiv.org/abs/1910.11567 (Accessed: 22 July 2024).</w:t>
+      </w:r>
+    </w:p>
+    <w:p>
+      <w:pPr>
+        <w:pStyle w:val="Bibliography"/>
+      </w:pPr>
+      <w:r>
+        <w:t xml:space="preserve">Hard, A., Rao, K., Mathews, R., Ramaswamy, S., </w:t>
+      </w:r>
+      <w:proofErr w:type="spellStart"/>
+      <w:r>
+        <w:t>Beaufays</w:t>
+      </w:r>
+      <w:proofErr w:type="spellEnd"/>
+      <w:r>
+        <w:t xml:space="preserve">, F., Augenstein, S., Eichner, H., </w:t>
+      </w:r>
+      <w:proofErr w:type="spellStart"/>
+      <w:r>
+        <w:t>Kiddon</w:t>
+      </w:r>
+      <w:proofErr w:type="spellEnd"/>
+      <w:r>
+        <w:t xml:space="preserve">, C. and Ramage, D. (2019) ‘Federated Learning for Mobile Keyboard Prediction’. </w:t>
+      </w:r>
+      <w:proofErr w:type="spellStart"/>
+      <w:r>
+        <w:t>arXiv</w:t>
+      </w:r>
+      <w:proofErr w:type="spellEnd"/>
+      <w:r>
+        <w:t>. Available at: http://arxiv.org/abs/1811.03604 (Accessed: 18 July 2024).</w:t>
+      </w:r>
+    </w:p>
+    <w:p>
+      <w:pPr>
+        <w:pStyle w:val="Bibliography"/>
+      </w:pPr>
+      <w:r>
+        <w:t xml:space="preserve">He, C., Li, S., So, J., Zeng, X., Zhang, M., Wang, H., Wang, X., </w:t>
+      </w:r>
+      <w:proofErr w:type="spellStart"/>
+      <w:r>
+        <w:t>Vepakomma</w:t>
+      </w:r>
+      <w:proofErr w:type="spellEnd"/>
+      <w:r>
+        <w:t xml:space="preserve">, P., Singh, A., Qiu, H., Zhu, X., Wang, J., Shen, L., Zhao, P., Kang, Y., Liu, Y., </w:t>
+      </w:r>
+      <w:proofErr w:type="spellStart"/>
+      <w:r>
+        <w:t>Raskar</w:t>
+      </w:r>
+      <w:proofErr w:type="spellEnd"/>
+      <w:r>
+        <w:t xml:space="preserve">, R., Yang, Q., </w:t>
+      </w:r>
+      <w:proofErr w:type="spellStart"/>
+      <w:r>
+        <w:t>Annavaram</w:t>
+      </w:r>
+      <w:proofErr w:type="spellEnd"/>
+      <w:r>
+        <w:t xml:space="preserve">, M. and </w:t>
+      </w:r>
+      <w:proofErr w:type="spellStart"/>
+      <w:r>
+        <w:t>Avestimehr</w:t>
+      </w:r>
+      <w:proofErr w:type="spellEnd"/>
+      <w:r>
+        <w:t>, S. (2020) ‘</w:t>
+      </w:r>
+      <w:proofErr w:type="spellStart"/>
+      <w:r>
+        <w:t>FedML</w:t>
+      </w:r>
+      <w:proofErr w:type="spellEnd"/>
+      <w:r>
+        <w:t xml:space="preserve">: A Research Library and Benchmark for Federated Machine Learning’. </w:t>
+      </w:r>
+      <w:proofErr w:type="spellStart"/>
+      <w:r>
+        <w:t>arXiv</w:t>
+      </w:r>
+      <w:proofErr w:type="spellEnd"/>
+      <w:r>
+        <w:t>. Available at: http://arxiv.org/abs/2007.13518 (Accessed: 22 July 2024).</w:t>
+      </w:r>
+    </w:p>
+    <w:p>
+      <w:pPr>
+        <w:pStyle w:val="Bibliography"/>
+      </w:pPr>
+      <w:r>
+        <w:t xml:space="preserve">Li, T., Sahu, A.K., Talwalkar, A. and Smith, V. (2020) ‘Federated Learning: Challenges, Methods, and Future Directions’, </w:t>
       </w:r>
       <w:r>
         <w:rPr>
           <w:i/>
           <w:iCs/>
         </w:rPr>
-        <w:t>International Journal of Machine Learning and Cybernetics</w:t>
-      </w:r>
-      <w:r>
-        <w:t xml:space="preserve"> [Preprint]. Available at: https://doi.org/10.1007/s13042-024-02234-z.</w:t>
+        <w:t>IEEE Signal Processing Magazine</w:t>
+      </w:r>
+      <w:r>
+        <w:t>, 37(3), pp. 50–60. Available at: https://doi.org/10.1109/MSP.2020.2975749.</w:t>
       </w:r>
     </w:p>
     <w:p>
@@ -17380,31 +17586,15 @@
         <w:pStyle w:val="Bibliography"/>
       </w:pPr>
       <w:r>
-        <w:t xml:space="preserve">Roth, H.R., Cheng, Y., Wen, Y., Yang, I., Xu, Z., Hsieh, Y.-T., Kersten, K., </w:t>
-      </w:r>
-      <w:proofErr w:type="spellStart"/>
-      <w:r>
-        <w:t>Harouni</w:t>
-      </w:r>
-      <w:proofErr w:type="spellEnd"/>
-      <w:r>
-        <w:t xml:space="preserve">, A., Zhao, C., Lu, K., Zhang, Z., Li, W., </w:t>
-      </w:r>
-      <w:proofErr w:type="spellStart"/>
-      <w:r>
-        <w:t>Myronenko</w:t>
-      </w:r>
-      <w:proofErr w:type="spellEnd"/>
-      <w:r>
-        <w:t xml:space="preserve">, A., Yang, D., Yang, S., Rieke, N., </w:t>
-      </w:r>
-      <w:proofErr w:type="spellStart"/>
-      <w:r>
-        <w:t>Quraini</w:t>
-      </w:r>
-      <w:proofErr w:type="spellEnd"/>
-      <w:r>
-        <w:t>, A., Chen, C., Xu, D., Ma, N., Dogra, P., Flores, M. and Feng, A. (2022) ‘NVIDIA FLARE: Federated Learning from Simulation to Real-World’. Available at: https://doi.org/10.48550/arXiv.2210.13291.</w:t>
+        <w:t xml:space="preserve">Li, T., Sahu, A.K., Zaheer, M., Sanjabi, M., Talwalkar, A. and Smith, V. (2020) ‘Federated Optimization in Heterogeneous Networks’. </w:t>
+      </w:r>
+      <w:proofErr w:type="spellStart"/>
+      <w:r>
+        <w:t>arXiv</w:t>
+      </w:r>
+      <w:proofErr w:type="spellEnd"/>
+      <w:r>
+        <w:t>. Available at: http://arxiv.org/abs/1812.06127 (Accessed: 24 July 2024).</w:t>
       </w:r>
     </w:p>
     <w:p>
@@ -17412,13 +17602,161 @@
         <w:pStyle w:val="Bibliography"/>
       </w:pPr>
       <w:r>
-        <w:t xml:space="preserve">Solanki, T., Rai, B.K. and Sharma, S. (2022) ‘Federated Learning Using Tensor Flow’, in S.P. Yadav, B.S. Bhati, D.P. Mahato, and S. Kumar (eds) </w:t>
+        <w:t xml:space="preserve">Liu, Y., Fan, T., Chen, T., Xu, Q. and Yang, Q. (2021) ‘FATE: An Industrial Grade Platform for Collaborative Learning </w:t>
+      </w:r>
+      <w:proofErr w:type="gramStart"/>
+      <w:r>
+        <w:t>With</w:t>
+      </w:r>
+      <w:proofErr w:type="gramEnd"/>
+      <w:r>
+        <w:t xml:space="preserve"> Data Protection’.</w:t>
+      </w:r>
+    </w:p>
+    <w:p>
+      <w:pPr>
+        <w:pStyle w:val="Bibliography"/>
+      </w:pPr>
+      <w:r>
+        <w:t xml:space="preserve">McMahan, H.B., Moore, E., Ramage, D., Hampson, S. and </w:t>
+      </w:r>
+      <w:proofErr w:type="spellStart"/>
+      <w:r>
+        <w:t>Arcas</w:t>
+      </w:r>
+      <w:proofErr w:type="spellEnd"/>
+      <w:r>
+        <w:t xml:space="preserve">, B.A. y (2016) ‘Federated Learning of Deep Networks using Model Averaging’. </w:t>
+      </w:r>
+      <w:proofErr w:type="spellStart"/>
+      <w:r>
+        <w:t>arXiv</w:t>
+      </w:r>
+      <w:proofErr w:type="spellEnd"/>
+      <w:r>
+        <w:t>. Available at: http://arxiv.org/abs/1602.05629 (Accessed: 22 July 2024).</w:t>
+      </w:r>
+    </w:p>
+    <w:p>
+      <w:pPr>
+        <w:pStyle w:val="Bibliography"/>
+      </w:pPr>
+      <w:r>
+        <w:t xml:space="preserve">Reina, G.A., Gruzdev, A., Foley, P., </w:t>
+      </w:r>
+      <w:proofErr w:type="spellStart"/>
+      <w:r>
+        <w:t>Perepelkina</w:t>
+      </w:r>
+      <w:proofErr w:type="spellEnd"/>
+      <w:r>
+        <w:t xml:space="preserve">, O., Sharma, M., Davidyuk, I., </w:t>
+      </w:r>
+      <w:proofErr w:type="spellStart"/>
+      <w:r>
+        <w:t>Trushkin</w:t>
+      </w:r>
+      <w:proofErr w:type="spellEnd"/>
+      <w:r>
+        <w:t xml:space="preserve">, I., </w:t>
+      </w:r>
+      <w:proofErr w:type="spellStart"/>
+      <w:r>
+        <w:t>Radionov</w:t>
+      </w:r>
+      <w:proofErr w:type="spellEnd"/>
+      <w:r>
+        <w:t xml:space="preserve">, M., </w:t>
+      </w:r>
+      <w:proofErr w:type="spellStart"/>
+      <w:r>
+        <w:t>Mokrov</w:t>
+      </w:r>
+      <w:proofErr w:type="spellEnd"/>
+      <w:r>
+        <w:t>, A., Agapov, D., Martin, J., Edwards, B., Sheller, M.J., Pati, S., Moorthy, P.N., Wang, S., Shah, P. and Bakas, S. (2022) ‘</w:t>
+      </w:r>
+      <w:proofErr w:type="spellStart"/>
+      <w:r>
+        <w:t>OpenFL</w:t>
+      </w:r>
+      <w:proofErr w:type="spellEnd"/>
+      <w:r>
+        <w:t xml:space="preserve">: An open-source framework for Federated Learning’, </w:t>
       </w:r>
       <w:r>
         <w:rPr>
           <w:i/>
           <w:iCs/>
         </w:rPr>
+        <w:t>Physics in Medicine &amp; Biology</w:t>
+      </w:r>
+      <w:r>
+        <w:t>, 67(21), p. 214001. Available at: https://doi.org/10.1088/1361-6560/ac97d9.</w:t>
+      </w:r>
+    </w:p>
+    <w:p>
+      <w:pPr>
+        <w:pStyle w:val="Bibliography"/>
+      </w:pPr>
+      <w:r>
+        <w:t xml:space="preserve">Riedel, P., Schick, L., Von Schwerin, R., Reichert, M., Schaudt, D. and Hafner, A. (2024) ‘Comparative analysis of open-source federated learning frameworks - a literature-based survey and review’, </w:t>
+      </w:r>
+      <w:r>
+        <w:rPr>
+          <w:i/>
+          <w:iCs/>
+        </w:rPr>
+        <w:t>International Journal of Machine Learning and Cybernetics</w:t>
+      </w:r>
+      <w:r>
+        <w:t xml:space="preserve"> [Preprint]. Available at: https://doi.org/10.1007/s13042-024-02234-z.</w:t>
+      </w:r>
+    </w:p>
+    <w:p>
+      <w:pPr>
+        <w:pStyle w:val="Bibliography"/>
+      </w:pPr>
+      <w:r>
+        <w:t xml:space="preserve">Roth, H.R., Cheng, Y., Wen, Y., Yang, I., Xu, Z., Hsieh, Y.-T., Kersten, K., </w:t>
+      </w:r>
+      <w:proofErr w:type="spellStart"/>
+      <w:r>
+        <w:t>Harouni</w:t>
+      </w:r>
+      <w:proofErr w:type="spellEnd"/>
+      <w:r>
+        <w:t xml:space="preserve">, A., Zhao, C., Lu, K., Zhang, Z., Li, W., </w:t>
+      </w:r>
+      <w:proofErr w:type="spellStart"/>
+      <w:r>
+        <w:t>Myronenko</w:t>
+      </w:r>
+      <w:proofErr w:type="spellEnd"/>
+      <w:r>
+        <w:t xml:space="preserve">, A., Yang, D., Yang, S., Rieke, N., </w:t>
+      </w:r>
+      <w:proofErr w:type="spellStart"/>
+      <w:r>
+        <w:t>Quraini</w:t>
+      </w:r>
+      <w:proofErr w:type="spellEnd"/>
+      <w:r>
+        <w:t>, A., Chen, C., Xu, D., Ma, N., Dogra, P., Flores, M. and Feng, A. (2022) ‘NVIDIA FLARE: Federated Learning from Simulation to Real-World’. Available at: https://doi.org/10.48550/arXiv.2210.13291.</w:t>
+      </w:r>
+    </w:p>
+    <w:p>
+      <w:pPr>
+        <w:pStyle w:val="Bibliography"/>
+      </w:pPr>
+      <w:r>
+        <w:t xml:space="preserve">Solanki, T., Rai, B.K. and Sharma, S. (2022) ‘Federated Learning Using Tensor Flow’, in S.P. Yadav, B.S. Bhati, D.P. Mahato, and S. Kumar (eds) </w:t>
+      </w:r>
+      <w:r>
+        <w:rPr>
+          <w:i/>
+          <w:iCs/>
+        </w:rPr>
         <w:t>Federated Learning for IoT Applications</w:t>
       </w:r>
       <w:r>
@@ -17486,7 +17824,11 @@
       </w:r>
       <w:proofErr w:type="spellEnd"/>
       <w:r>
-        <w:t xml:space="preserve">: A Fully Customizable Federated Learning Platform’. </w:t>
+        <w:t xml:space="preserve">: A Fully </w:t>
+      </w:r>
+      <w:r>
+        <w:lastRenderedPageBreak/>
+        <w:t xml:space="preserve">Customizable Federated Learning Platform’. </w:t>
       </w:r>
       <w:proofErr w:type="spellStart"/>
       <w:r>
@@ -17647,7 +17989,7 @@
       <w:r>
         <w:t xml:space="preserve"> GitHub. Available at: </w:t>
       </w:r>
-      <w:hyperlink r:id="rId25" w:history="1">
+      <w:hyperlink r:id="rId26" w:history="1">
         <w:r>
           <w:rPr>
             <w:rStyle w:val="Hyperlink"/>
@@ -17673,8 +18015,45 @@
         <w:t>).</w:t>
       </w:r>
     </w:p>
+    <w:p/>
+    <w:p>
+      <w:pPr>
+        <w:pStyle w:val="Bibliography"/>
+      </w:pPr>
+      <w:r>
+        <w:t xml:space="preserve">www.youtube.com. (2024). Tutorial: </w:t>
+      </w:r>
+      <w:r>
+        <w:rPr>
+          <w:i/>
+          <w:iCs/>
+        </w:rPr>
+        <w:t>Federated Learning in AI4EOSC</w:t>
+      </w:r>
+      <w:r>
+        <w:t>. [online] Available at: https://www.youtube.com/watch?v=FrgVummLNbU [Accessed 10 May 2024].</w:t>
+      </w:r>
+    </w:p>
+    <w:p>
+      <w:pPr>
+        <w:pStyle w:val="Bibliography"/>
+      </w:pPr>
+      <w:r>
+        <w:t xml:space="preserve">www.youtube.com. (2022). </w:t>
+      </w:r>
+      <w:r>
+        <w:rPr>
+          <w:i/>
+          <w:iCs/>
+        </w:rPr>
+        <w:t>Federated Learning with Azure Machine Learning.</w:t>
+      </w:r>
+      <w:r>
+        <w:t xml:space="preserve"> [online] Available at: https://www.youtube.com/watch?v=aTj4AqbCWEA [Accessed 10 May 2024].</w:t>
+      </w:r>
+    </w:p>
     <w:sectPr>
-      <w:footerReference w:type="default" r:id="rId26"/>
+      <w:footerReference w:type="default" r:id="rId27"/>
       <w:pgSz w:w="11910" w:h="16840"/>
       <w:pgMar w:top="1120" w:right="1100" w:bottom="1460" w:left="900" w:header="0" w:footer="1261" w:gutter="0"/>
       <w:cols w:space="720"/>
@@ -20035,7 +20414,6 @@
   <w:style w:type="character" w:default="1" w:styleId="DefaultParagraphFont">
     <w:name w:val="Default Paragraph Font"/>
     <w:uiPriority w:val="1"/>
-    <w:semiHidden/>
     <w:unhideWhenUsed/>
   </w:style>
   <w:style w:type="table" w:default="1" w:styleId="TableNormal">

</xml_diff>

<commit_message>
Completed section, Federated Learning Datasets.
</commit_message>
<xml_diff>
--- a/FederatedLearningReport.docx
+++ b/FederatedLearningReport.docx
@@ -8675,6 +8675,36 @@
     </w:p>
     <w:p>
       <w:pPr>
+        <w:spacing w:before="1"/>
+        <w:ind w:left="540"/>
+        <w:rPr>
+          <w:sz w:val="18"/>
+        </w:rPr>
+      </w:pPr>
+      <w:r>
+        <w:rPr>
+          <w:sz w:val="18"/>
+        </w:rPr>
+        <w:t>Table 3.4. Datasets used in FL frameworks reviewed.</w:t>
+      </w:r>
+    </w:p>
+    <w:p>
+      <w:pPr>
+        <w:spacing w:before="1"/>
+        <w:ind w:left="540"/>
+        <w:rPr>
+          <w:sz w:val="18"/>
+        </w:rPr>
+      </w:pPr>
+      <w:r>
+        <w:rPr>
+          <w:sz w:val="18"/>
+        </w:rPr>
+        <w:t>Table 3.4.1. Federated Learning datasets and their applications.</w:t>
+      </w:r>
+    </w:p>
+    <w:p>
+      <w:pPr>
         <w:spacing w:line="259" w:lineRule="auto"/>
         <w:rPr>
           <w:sz w:val="18"/>
@@ -10782,7 +10812,7 @@
           <w:noProof/>
         </w:rPr>
         <w:drawing>
-          <wp:inline distT="0" distB="0" distL="0" distR="0" wp14:anchorId="267E0F12" wp14:editId="65B51816">
+          <wp:inline distT="0" distB="0" distL="0" distR="0" wp14:anchorId="267E0F12" wp14:editId="1B9347B4">
             <wp:extent cx="5168900" cy="1219986"/>
             <wp:effectExtent l="0" t="0" r="0" b="0"/>
             <wp:docPr id="1200742578" name="Picture 5" descr="A table with numbers and text&#10;&#10;Description automatically generated"/>
@@ -11524,7 +11554,28 @@
         <w:t>PyTorch</w:t>
       </w:r>
       <w:r>
-        <w:t xml:space="preserve">, while offering flexible API designs, standardized algorithm implementations, and benchmark datasets for non-IID settings. This way, it has proven to be an excellent tool for experimenting with FL in different configurations and computational paradigms. The important abstractions and functionalities inside Flower are the high-level API interactions in the part represented by </w:t>
+        <w:t>, while offering flexible API designs, standardized algorithm implementations, and benchmark datasets for</w:t>
+      </w:r>
+      <w:r>
+        <w:t xml:space="preserve"> </w:t>
+      </w:r>
+      <w:r>
+        <w:t>non-Independent and Identically Distributed</w:t>
+      </w:r>
+      <w:r>
+        <w:t xml:space="preserve"> </w:t>
+      </w:r>
+      <w:r>
+        <w:t>(</w:t>
+      </w:r>
+      <w:r>
+        <w:t>non-IID</w:t>
+      </w:r>
+      <w:r>
+        <w:t>)</w:t>
+      </w:r>
+      <w:r>
+        <w:t xml:space="preserve"> settings. This way, it has proven to be an excellent tool for experimenting with FL in different configurations and computational paradigms. The important abstractions and functionalities inside Flower are the high-level API interactions in the part represented by </w:t>
       </w:r>
       <w:r>
         <w:rPr>
@@ -11544,11 +11595,11 @@
         <w:t>FedML-Core</w:t>
       </w:r>
       <w:r>
-        <w:t xml:space="preserve">. This makes it easier for the users to program distributed algorithms. It also has an on-device training capability for smartphones with cryptographic techniques to </w:t>
+        <w:t xml:space="preserve">. This makes it easier for the users to program distributed algorithms. It also has an on-device training capability for smartphones </w:t>
       </w:r>
       <w:r>
         <w:lastRenderedPageBreak/>
-        <w:t xml:space="preserve">guarantee privacy, security, and robustness called </w:t>
+        <w:t xml:space="preserve">with cryptographic techniques to guarantee privacy, security, and robustness called </w:t>
       </w:r>
       <w:r>
         <w:rPr>
@@ -12459,7 +12510,7 @@
           <w:noProof/>
         </w:rPr>
         <w:drawing>
-          <wp:inline distT="0" distB="0" distL="0" distR="0" wp14:anchorId="4713C98B" wp14:editId="3B131262">
+          <wp:inline distT="0" distB="0" distL="0" distR="0" wp14:anchorId="4713C98B" wp14:editId="792856B5">
             <wp:extent cx="2289612" cy="1947525"/>
             <wp:effectExtent l="0" t="0" r="0" b="0"/>
             <wp:docPr id="1818512653" name="Picture 7" descr="A black and white text&#10;&#10;Description automatically generated"/>
@@ -13097,7 +13148,7 @@
           <w:noProof/>
         </w:rPr>
         <w:drawing>
-          <wp:inline distT="0" distB="0" distL="0" distR="0" wp14:anchorId="0DFA2440" wp14:editId="44F30BA8">
+          <wp:inline distT="0" distB="0" distL="0" distR="0" wp14:anchorId="0DFA2440" wp14:editId="054D14EC">
             <wp:extent cx="2501415" cy="1952154"/>
             <wp:effectExtent l="0" t="0" r="0" b="0"/>
             <wp:docPr id="1976989671" name="Picture 5" descr="A white text with black text&#10;&#10;Description automatically generated with medium confidence"/>
@@ -13446,7 +13497,7 @@
         </w:rPr>
         <w:lastRenderedPageBreak/>
         <w:drawing>
-          <wp:inline distT="0" distB="0" distL="0" distR="0" wp14:anchorId="64470A7F" wp14:editId="4737DBAB">
+          <wp:inline distT="0" distB="0" distL="0" distR="0" wp14:anchorId="64470A7F" wp14:editId="7CDB54B1">
             <wp:extent cx="2844712" cy="1643676"/>
             <wp:effectExtent l="0" t="0" r="0" b="0"/>
             <wp:docPr id="1565202648" name="Picture 6" descr="A white text with black text&#10;&#10;Description automatically generated"/>
@@ -13987,7 +14038,7 @@
         <w:fldChar w:fldCharType="begin"/>
       </w:r>
       <w:r>
-        <w:instrText xml:space="preserve"> ADDIN ZOTERO_ITEM CSL_CITATION {"citationID":"kRoNEcwB","properties":{"formattedCitation":"(Chen {\\i{}et al.}, 2023)","plainCitation":"(Chen et al., 2023)","noteIndex":0},"citationItems":[{"id":68,"uris":["http://zotero.org/users/local/6JHIw4oK/items/UFKNQPHQ"],"itemData":{"id":68,"type":"paper-conference","abstract":"Federated Learning (FL) aims to train high-quality models in collaboration with distributed clients while not uploading their local data, which attracts increasing attention in both academia and industry. However, there is still a considerable gap between the flourishing FL research and real-world scenarios, mainly caused by the characteristics of heterogeneous devices and its scales. Most existing works conduct evaluations with homogeneous devices, which are mismatched with the diversity and variability of heterogeneous devices in real-world scenarios. Moreover, it is challenging to conduct research and development at scale with heterogeneous devices due to limited resources and complex software stacks. These two key factors are important yet underexplored in FL research as they directly impact the FL training dynamics and final performance, making the effectiveness and usability of FL algorithms unclear. To bridge the gap, in this paper, we propose an efficient and scalable prototyping system for real-world cross-device FL, FS-Real. It supports heterogeneous device runtime, contains parallelism and robustness enhanced FL server, and provides implementations and extensibility for advanced FL utility features such as personalization, communication compression and asynchronous aggregation. To demonstrate the usability and efficiency of FS-Real, we conduct extensive experiments with various device distributions, quantify and analyze the effect of the heterogeneous device and various scales, and further provide insights and open discussions about real-world FL scenarios. Our system is released to help to pave the way for further real-world FL research and broad applications involving diverse devices and scales.","container-title":"Proceedings of the 29th ACM SIGKDD Conference on Knowledge Discovery and Data Mining","DOI":"10.1145/3580305.3599829","event-place":"Long Beach CA USA","event-title":"KDD '23: The 29th ACM SIGKDD Conference on Knowledge Discovery and Data Mining","ISBN":"9798400701030","language":"en","page":"3829-3841","publisher":"ACM","publisher-place":"Long Beach CA USA","source":"DOI.org (Crossref)","title":"FS-REAL: Towards Real-World Cross-Device Federated Learning","title-short":"FS-REAL","URL":"https://dl.acm.org/doi/10.1145/3580305.3599829","author":[{"family":"Chen","given":"Daoyuan"},{"family":"Gao","given":"Dawei"},{"family":"Xie","given":"Yuexiang"},{"family":"Pan","given":"Xuchen"},{"family":"Li","given":"Zitao"},{"family":"Li","given":"Yaliang"},{"family":"Ding","given":"Bolin"},{"family":"Zhou","given":"Jingren"}],"accessed":{"date-parts":[["2024",7,25]]},"issued":{"date-parts":[["2023",8,6]]}}}],"schema":"https://github.com/citation-style-language/schema/raw/master/csl-citation.json"} </w:instrText>
+        <w:instrText xml:space="preserve"> ADDIN ZOTERO_ITEM CSL_CITATION {"citationID":"kRoNEcwB","properties":{"formattedCitation":"(Chen {\\i{}et al.}, 2023)","plainCitation":"(Chen et al., 2023)","dontUpdate":true,"noteIndex":0},"citationItems":[{"id":68,"uris":["http://zotero.org/users/local/6JHIw4oK/items/UFKNQPHQ"],"itemData":{"id":68,"type":"paper-conference","abstract":"Federated Learning (FL) aims to train high-quality models in collaboration with distributed clients while not uploading their local data, which attracts increasing attention in both academia and industry. However, there is still a considerable gap between the flourishing FL research and real-world scenarios, mainly caused by the characteristics of heterogeneous devices and its scales. Most existing works conduct evaluations with homogeneous devices, which are mismatched with the diversity and variability of heterogeneous devices in real-world scenarios. Moreover, it is challenging to conduct research and development at scale with heterogeneous devices due to limited resources and complex software stacks. These two key factors are important yet underexplored in FL research as they directly impact the FL training dynamics and final performance, making the effectiveness and usability of FL algorithms unclear. To bridge the gap, in this paper, we propose an efficient and scalable prototyping system for real-world cross-device FL, FS-Real. It supports heterogeneous device runtime, contains parallelism and robustness enhanced FL server, and provides implementations and extensibility for advanced FL utility features such as personalization, communication compression and asynchronous aggregation. To demonstrate the usability and efficiency of FS-Real, we conduct extensive experiments with various device distributions, quantify and analyze the effect of the heterogeneous device and various scales, and further provide insights and open discussions about real-world FL scenarios. Our system is released to help to pave the way for further real-world FL research and broad applications involving diverse devices and scales.","container-title":"Proceedings of the 29th ACM SIGKDD Conference on Knowledge Discovery and Data Mining","DOI":"10.1145/3580305.3599829","event-place":"Long Beach CA USA","event-title":"KDD '23: The 29th ACM SIGKDD Conference on Knowledge Discovery and Data Mining","ISBN":"9798400701030","language":"en","page":"3829-3841","publisher":"ACM","publisher-place":"Long Beach CA USA","source":"DOI.org (Crossref)","title":"FS-REAL: Towards Real-World Cross-Device Federated Learning","title-short":"FS-REAL","URL":"https://dl.acm.org/doi/10.1145/3580305.3599829","author":[{"family":"Chen","given":"Daoyuan"},{"family":"Gao","given":"Dawei"},{"family":"Xie","given":"Yuexiang"},{"family":"Pan","given":"Xuchen"},{"family":"Li","given":"Zitao"},{"family":"Li","given":"Yaliang"},{"family":"Ding","given":"Bolin"},{"family":"Zhou","given":"Jingren"}],"accessed":{"date-parts":[["2024",7,25]]},"issued":{"date-parts":[["2023",8,6]]}}}],"schema":"https://github.com/citation-style-language/schema/raw/master/csl-citation.json"} </w:instrText>
       </w:r>
       <w:r>
         <w:fldChar w:fldCharType="separate"/>
@@ -14253,23 +14304,6 @@
         <w:t xml:space="preserve"> by encapsulating them into variables, AML and the AI4 FL server use virtual machines that closely emulate actual hospitals. They have different IP addresses, and connection protocols must be used to connect and train the model.</w:t>
       </w:r>
     </w:p>
-    <w:bookmarkEnd w:id="31"/>
-    <w:p>
-      <w:pPr>
-        <w:pStyle w:val="BodyText"/>
-        <w:spacing w:before="1" w:line="360" w:lineRule="auto"/>
-        <w:ind w:left="540" w:right="333" w:firstLine="470"/>
-        <w:jc w:val="both"/>
-      </w:pPr>
-    </w:p>
-    <w:p>
-      <w:pPr>
-        <w:pStyle w:val="BodyText"/>
-        <w:spacing w:before="1" w:line="360" w:lineRule="auto"/>
-        <w:ind w:left="540" w:right="333" w:firstLine="470"/>
-        <w:jc w:val="both"/>
-      </w:pPr>
-    </w:p>
     <w:p>
       <w:pPr>
         <w:pStyle w:val="Heading2"/>
@@ -14279,6 +14313,7 @@
         </w:numPr>
       </w:pPr>
       <w:bookmarkStart w:id="32" w:name="_Toc172761719"/>
+      <w:bookmarkEnd w:id="31"/>
       <w:r>
         <w:t xml:space="preserve">Federated Learning </w:t>
       </w:r>
@@ -14289,25 +14324,449 @@
     </w:p>
     <w:p>
       <w:pPr>
-        <w:pStyle w:val="Heading3"/>
-        <w:numPr>
-          <w:ilvl w:val="2"/>
-          <w:numId w:val="7"/>
-        </w:numPr>
-      </w:pPr>
-      <w:bookmarkStart w:id="33" w:name="_Toc172761720"/>
-      <w:r>
-        <w:t xml:space="preserve">Theme </w:t>
-      </w:r>
-      <w:proofErr w:type="spellStart"/>
-      <w:r>
-        <w:t>Theme</w:t>
-      </w:r>
-      <w:proofErr w:type="spellEnd"/>
-      <w:r>
-        <w:t xml:space="preserve"> DD</w:t>
-      </w:r>
-      <w:bookmarkEnd w:id="33"/>
+        <w:pStyle w:val="BodyText"/>
+        <w:spacing w:before="1" w:line="360" w:lineRule="auto"/>
+        <w:ind w:left="540" w:right="333" w:firstLine="470"/>
+        <w:jc w:val="both"/>
+      </w:pPr>
+      <w:r>
+        <w:fldChar w:fldCharType="begin"/>
+      </w:r>
+      <w:r>
+        <w:instrText xml:space="preserve"> ADDIN ZOTERO_ITEM CSL_CITATION {"citationID":"xihoTcWc","properties":{"formattedCitation":"(Luo {\\i{}et al.}, 2021)","plainCitation":"(Luo et al., 2021)","noteIndex":0},"citationItems":[{"id":71,"uris":["http://zotero.org/users/local/6JHIw4oK/items/UZG7HQ55"],"itemData":{"id":71,"type":"article","abstract":"Federated learning is a new machine learning paradigm which allows data parties to build machine learning models collaboratively while keeping their data secure and private. While research efforts on federated learning have been growing tremendously in the past two years, most existing works still depend on pre-existing public datasets and artiﬁcial partitions to simulate data federations due to the lack of high-quality labeled data generated from real-world edge applications. Consequently, advances on benchmark and model evaluations for federated learning have been lagging behind. In this paper, we introduce a real-world image dataset. The dataset contains more than 900 images generated from 26 street cameras and 7 object categories annotated with detailed bounding box. The data distribution is non-IID and unbalanced, reﬂecting the characteristic real-world federated learning scenarios. Based on this dataset, we implemented two mainstream object detection algorithms (YOLO and Faster R-CNN) and provided an extensive benchmark on model performance, efﬁciency, and communication in a federated learning setting. Both the dataset and algorithms are made publicly available1.","language":"en","note":"arXiv:1910.11089 [cs, stat]","number":"arXiv:1910.11089","publisher":"arXiv","source":"arXiv.org","title":"Real-World Image Datasets for Federated Learning","URL":"http://arxiv.org/abs/1910.11089","author":[{"family":"Luo","given":"Jiahuan"},{"family":"Wu","given":"Xueyang"},{"family":"Luo","given":"Yun"},{"family":"Huang","given":"Anbu"},{"family":"Huang","given":"Yunfeng"},{"family":"Liu","given":"Yang"},{"family":"Yang","given":"Qiang"}],"accessed":{"date-parts":[["2024",7,27]]},"issued":{"date-parts":[["2021",1,5]]}}}],"schema":"https://github.com/citation-style-language/schema/raw/master/csl-citation.json"} </w:instrText>
+      </w:r>
+      <w:r>
+        <w:fldChar w:fldCharType="separate"/>
+      </w:r>
+      <w:r>
+        <w:t xml:space="preserve">Luo </w:t>
+      </w:r>
+      <w:r>
+        <w:rPr>
+          <w:i/>
+          <w:iCs/>
+        </w:rPr>
+        <w:t>et al.</w:t>
+      </w:r>
+      <w:r>
+        <w:t xml:space="preserve">, </w:t>
+      </w:r>
+      <w:r>
+        <w:t>(</w:t>
+      </w:r>
+      <w:r>
+        <w:t>2021)</w:t>
+      </w:r>
+      <w:r>
+        <w:fldChar w:fldCharType="end"/>
+      </w:r>
+      <w:r>
+        <w:t xml:space="preserve"> introduced a real-world image dataset specifically designed to address the challenges associated with non-IID and unbalanced data distributions that are common in federated settings. This dataset comprehends images captured by 26 street cameras, across 900 images categorized into 7 object types. Method focus is the study of implementing and benchmarking two major object detection algorithms, YOLO and Faster R-CNN. As a result, a non-IDD and imbalanced dataset was created, ideal to test FL models under real-world conditions. This dataset offers a unique resource compared to other benchmark datasets used in FL research. MNIST or CIFAR are balanced and homogeneous whereas the real-world image dataset provides a real challenge due to its realism, leading to better FL models after training. Also, the use of YOLO and Faster R-CNN differs from simpler models or more synthetic setups often used. In summary realistic approaches can enhance FL modelling. Similarly, </w:t>
+      </w:r>
+      <w:r>
+        <w:fldChar w:fldCharType="begin"/>
+      </w:r>
+      <w:r>
+        <w:instrText xml:space="preserve"> ADDIN ZOTERO_ITEM CSL_CITATION {"citationID":"z7oL1H9S","properties":{"formattedCitation":"(Lai {\\i{}et al.}, 2024)","plainCitation":"(Lai et al., 2024)","noteIndex":0},"citationItems":[{"id":77,"uris":["http://zotero.org/users/local/6JHIw4oK/items/FLG6C75R"],"itemData":{"id":77,"type":"article-journal","abstract":"Federated learning trains a neural network model using the client’s data to maintain the benefits of centralized model training while maintaining their privacy. However, if the client data are not independently and identically distributed (non-IID) because of different environments, the accuracy of the model may suffer from client drift during training owing to discrepancies in each client’s data. This study proposes a personalized federated learning algorithm based on the concept of multitask learning to divide each client model into two layers: a feature extraction layer and a category prediction layer. The feature extraction layer maps the input data to a low-dimensional feature vector space. Furthermore, the parameters of the neural network are aggregated with those of other clients using an adaptive method. The category prediction layer maps low-dimensional feature vectors to the label sample space, with its parameters remaining unaffected by other clients to maintain client uniqueness. The proposed personalized federated learning method produces faster learning model convergence rates and higher accuracy rates for the non-IID datasets in our experiments.","container-title":"Future Internet","DOI":"10.3390/fi16030095","ISSN":"1999-5903","issue":"3","journalAbbreviation":"Future Internet","language":"en","license":"https://creativecommons.org/licenses/by/4.0/","page":"95","source":"DOI.org (Crossref)","title":"Personalized Federated Learning with Adaptive Feature Extraction and Category Prediction in Non-IID Datasets","volume":"16","author":[{"family":"Lai","given":"Ying-Hsun"},{"family":"Chen","given":"Shin-Yeh"},{"family":"Chou","given":"Wen-Chi"},{"family":"Hsu","given":"Hua-Yang"},{"family":"Chao","given":"Han-Chieh"}],"issued":{"date-parts":[["2024",3,11]]}}}],"schema":"https://github.com/citation-style-language/schema/raw/master/csl-citation.json"} </w:instrText>
+      </w:r>
+      <w:r>
+        <w:fldChar w:fldCharType="separate"/>
+      </w:r>
+      <w:r>
+        <w:t xml:space="preserve">Lai </w:t>
+      </w:r>
+      <w:r>
+        <w:rPr>
+          <w:i/>
+          <w:iCs/>
+        </w:rPr>
+        <w:t>et al.</w:t>
+      </w:r>
+      <w:r>
+        <w:t xml:space="preserve">, </w:t>
+      </w:r>
+      <w:r>
+        <w:t>(</w:t>
+      </w:r>
+      <w:r>
+        <w:t>2024)</w:t>
+      </w:r>
+      <w:r>
+        <w:fldChar w:fldCharType="end"/>
+      </w:r>
+      <w:r>
+        <w:t xml:space="preserve"> used versions of MINST and CIFAR, Fashion-MNIST, CIFAR-10 and CIFAR-100. These datasets are chosen for their varying levels of complexity and the ability to simulate </w:t>
+      </w:r>
+      <w:r>
+        <w:lastRenderedPageBreak/>
+        <w:t xml:space="preserve">non-IDD conditions effectively. Other frameworks employ the </w:t>
+      </w:r>
+      <w:r>
+        <w:rPr>
+          <w:i/>
+          <w:iCs/>
+        </w:rPr>
+        <w:t>FedAvg</w:t>
+      </w:r>
+      <w:r>
+        <w:t xml:space="preserve"> algorithm, not performing well with non-IID data, and other counterparts do not pay attention to aggregating dissimilar client updates that can lead to poor global modelling. </w:t>
+      </w:r>
+      <w:r>
+        <w:fldChar w:fldCharType="begin"/>
+      </w:r>
+      <w:r>
+        <w:instrText xml:space="preserve"> ADDIN ZOTERO_ITEM CSL_CITATION {"citationID":"eKmqoSan","properties":{"formattedCitation":"(Pfitzner, Steckhan and Arnrich, 2021)","plainCitation":"(Pfitzner, Steckhan and Arnrich, 2021)","noteIndex":0},"citationItems":[{"id":79,"uris":["http://zotero.org/users/local/6JHIw4oK/items/VLMZT5BF"],"itemData":{"id":79,"type":"article-journal","abstract":"Data privacy is a very important issue. Especially in fields like medicine, it is paramount to abide by the existing privacy regulations to preserve patients’ anonymity. However, data is required for research and training machine learning models that could help gain insight into complex correlations or personalised treatments that may otherwise stay undiscovered. Those models generally scale with the amount of data available, but the current situation often prohibits building large databases across sites. So it would be beneficial to be able to combine similar or related data from different sites all over the world while still preserving data privacy. Federated learning has been proposed as a solution for this, because it relies on the sharing of machine learning models, instead of the raw data itself. That means private data never leaves the site or device it was collected on. Federated learning is an emerging research area, and many domains have been identified for the application of those methods. This systematic literature review provides an extensive look at the concept of and research into federated learning and its applicability for confidential healthcare datasets.","container-title":"ACM Transactions on Internet Technology","DOI":"10.1145/3412357","ISSN":"1533-5399, 1557-6051","issue":"2","journalAbbreviation":"ACM Trans. Internet Technol.","language":"en","page":"1-31","source":"DOI.org (Crossref)","title":"Federated Learning in a Medical Context: A Systematic Literature Review","title-short":"Federated Learning in a Medical Context","volume":"21","author":[{"family":"Pfitzner","given":"Bjarne"},{"family":"Steckhan","given":"Nico"},{"family":"Arnrich","given":"Bert"}],"issued":{"date-parts":[["2021",6,23]]}}}],"schema":"https://github.com/citation-style-language/schema/raw/master/csl-citation.json"} </w:instrText>
+      </w:r>
+      <w:r>
+        <w:fldChar w:fldCharType="separate"/>
+      </w:r>
+      <w:r>
+        <w:t>Pfitzner</w:t>
+      </w:r>
+      <w:r>
+        <w:t xml:space="preserve"> </w:t>
+      </w:r>
+      <w:r>
+        <w:rPr>
+          <w:i/>
+          <w:iCs/>
+        </w:rPr>
+        <w:t>et al.</w:t>
+      </w:r>
+      <w:r>
+        <w:t xml:space="preserve">, </w:t>
+      </w:r>
+      <w:r>
+        <w:t>(</w:t>
+      </w:r>
+      <w:r>
+        <w:t>2021)</w:t>
+      </w:r>
+      <w:r>
+        <w:fldChar w:fldCharType="end"/>
+      </w:r>
+      <w:r>
+        <w:t xml:space="preserve"> </w:t>
+      </w:r>
+      <w:r>
+        <w:t xml:space="preserve">discuss the use of various datasets in the context of FL for medical applications, emphasizing the importance of handling non-IID, unbalanced, and vertically split data. They highlight the challenges of training models across different distributions, which is common in healthcare due to varying patient demographics across hospitals. Key datasets mentioned include MNIST for handwritten digits, CIFAR-10 for object recognition, and keyword spotting datasets, which are used to illustrate the performance of FL algorithms under non-IID conditions. The authors detail how these datasets help in understanding the impacts of data distribution on FL model accuracy and training efficiency. </w:t>
+      </w:r>
+      <w:r>
+        <w:fldChar w:fldCharType="begin"/>
+      </w:r>
+      <w:r>
+        <w:instrText xml:space="preserve"> ADDIN ZOTERO_ITEM CSL_CITATION {"citationID":"PlO4kicS","properties":{"formattedCitation":"(Zhang {\\i{}et al.}, 2021)","plainCitation":"(Zhang et al., 2021)","noteIndex":0},"citationItems":[{"id":81,"uris":["http://zotero.org/users/local/6JHIw4oK/items/NVN5BVY2"],"itemData":{"id":81,"type":"article-journal","abstract":"Pneumonia has caused signiﬁcant deaths worldwide, and it is a challenging task to detect many lung diseases such as like atelectasis, cardiomegaly, lung cancer, etc., often due to limited professional radiologists in hospital settings. In this paper, we develop a straightforward VGGbased model architecture with fewer layers. In addition, to tackle the inadequate contrast of chest X-ray images, which brings about ambiguous diagnosis, the Dynamic Histogram Enhancement technique is used to pre-process the images. The parameters of our model are reduced by 97.51% compared to VGG-16, 85.86% compared to Res-50, 83.94% compared to Xception, 51.92% compared to DenseNet121, but increased MobileNet by 4%. However, the proposed model’s performance (accuracy: 96.068%, AUC: 0.99107 with a 95% conﬁdence interval of [0.984, 0.996], precision: 94.408%, recall: 90.823%, F1 score: 92.851%) is superior to the models mentioned above (VGG-16: accuracy, 94.359%, AUC: 0.98928; Res-50: accuracy, 92.821%, AUC, 0.98780; Xception: accuracy, 96.068%, AUC, 0.99623; DenseNet121: accuracy, 87.350%, AUC, 0.99347; MobileNet: accuracy, 95.473%, AUC, 0.99531). The original Pneumonia Classiﬁcation Dataset in Kaggle is split into three sub-sets, training, validation and test sets randomly at ratios of 70%, 10% and 20%. The model’s performance in pneumonia detection shows that the proposed VGG-based model could effectively classify normal and abnormal X-rays in practice, hence reducing the burden of radiologists.","container-title":"Electronics","DOI":"10.3390/electronics10131512","ISSN":"2079-9292","issue":"13","journalAbbreviation":"Electronics","language":"en","license":"https://creativecommons.org/licenses/by/4.0/","page":"1512","source":"DOI.org (Crossref)","title":"Pneumonia Detection from Chest X-ray Images Based on Convolutional Neural Network","volume":"10","author":[{"family":"Zhang","given":"Dejun"},{"family":"Ren","given":"Fuquan"},{"family":"Li","given":"Yushuang"},{"family":"Na","given":"Lei"},{"family":"Ma","given":"Yue"}],"issued":{"date-parts":[["2021",6,23]]}}}],"schema":"https://github.com/citation-style-language/schema/raw/master/csl-citation.json"} </w:instrText>
+      </w:r>
+      <w:r>
+        <w:fldChar w:fldCharType="separate"/>
+      </w:r>
+      <w:r>
+        <w:t xml:space="preserve">Zhang </w:t>
+      </w:r>
+      <w:r>
+        <w:rPr>
+          <w:i/>
+          <w:iCs/>
+        </w:rPr>
+        <w:t>et al.</w:t>
+      </w:r>
+      <w:r>
+        <w:t xml:space="preserve">, </w:t>
+      </w:r>
+      <w:r>
+        <w:t>(</w:t>
+      </w:r>
+      <w:r>
+        <w:t>2021)</w:t>
+      </w:r>
+      <w:r>
+        <w:fldChar w:fldCharType="end"/>
+      </w:r>
+      <w:r>
+        <w:t xml:space="preserve"> </w:t>
+      </w:r>
+      <w:r>
+        <w:t xml:space="preserve">used in his paper a dataset from the Radiological Society of North America (RSNA), includes 5,786 chest X-ray images primarily sourced for a Kaggle competition aimed at advancing medical image analysis for pneumonia detection. This dataset is valuable in federated learning environments, allowing for the development and testing of models across different institutions while maintaining data privacy. Its real-world application, especially in training models to recognize pneumonia from X-rays, highlights its relevance and popularity in healthcare-focused </w:t>
+      </w:r>
+      <w:r>
+        <w:t xml:space="preserve">ML </w:t>
+      </w:r>
+      <w:r>
+        <w:t>tasks.</w:t>
+      </w:r>
+    </w:p>
+    <w:p>
+      <w:pPr>
+        <w:pStyle w:val="BodyText"/>
+        <w:spacing w:before="1" w:line="360" w:lineRule="auto"/>
+        <w:ind w:left="540" w:right="333" w:firstLine="470"/>
+        <w:jc w:val="both"/>
+      </w:pPr>
+      <w:r>
+        <w:t>According to the FL frameworks review</w:t>
+      </w:r>
+      <w:r>
+        <w:t>ed in section 3.1.</w:t>
+      </w:r>
+      <w:r>
+        <w:t>, the</w:t>
+      </w:r>
+      <w:r>
+        <w:t xml:space="preserve"> </w:t>
+      </w:r>
+      <w:r>
+        <w:t>dataset</w:t>
+      </w:r>
+      <w:r>
+        <w:t>s</w:t>
+      </w:r>
+      <w:r>
+        <w:t xml:space="preserve"> used in these frameworks can be seen in table 3.4:</w:t>
+      </w:r>
+    </w:p>
+    <w:p>
+      <w:pPr>
+        <w:pStyle w:val="BodyText"/>
+        <w:spacing w:before="1" w:line="360" w:lineRule="auto"/>
+        <w:ind w:left="540" w:right="333" w:firstLine="470"/>
+        <w:jc w:val="center"/>
+        <w:rPr>
+          <w:sz w:val="18"/>
+        </w:rPr>
+      </w:pPr>
+      <w:r>
+        <w:rPr>
+          <w:noProof/>
+        </w:rPr>
+        <w:drawing>
+          <wp:inline distT="0" distB="0" distL="0" distR="0" wp14:anchorId="56741E0E" wp14:editId="638C29BF">
+            <wp:extent cx="4335024" cy="1380121"/>
+            <wp:effectExtent l="0" t="0" r="8890" b="0"/>
+            <wp:docPr id="130131674" name="Picture 5" descr="A screenshot of a computer program&#10;&#10;Description automatically generated"/>
+            <wp:cNvGraphicFramePr>
+              <a:graphicFrameLocks xmlns:a="http://schemas.openxmlformats.org/drawingml/2006/main" noChangeAspect="1"/>
+            </wp:cNvGraphicFramePr>
+            <a:graphic xmlns:a="http://schemas.openxmlformats.org/drawingml/2006/main">
+              <a:graphicData uri="http://schemas.openxmlformats.org/drawingml/2006/picture">
+                <pic:pic xmlns:pic="http://schemas.openxmlformats.org/drawingml/2006/picture">
+                  <pic:nvPicPr>
+                    <pic:cNvPr id="130131674" name="Picture 5" descr="A screenshot of a computer program&#10;&#10;Description automatically generated"/>
+                    <pic:cNvPicPr/>
+                  </pic:nvPicPr>
+                  <pic:blipFill>
+                    <a:blip r:embed="rId26">
+                      <a:extLst>
+                        <a:ext uri="{28A0092B-C50C-407E-A947-70E740481C1C}">
+                          <a14:useLocalDpi xmlns:a14="http://schemas.microsoft.com/office/drawing/2010/main" val="0"/>
+                        </a:ext>
+                      </a:extLst>
+                    </a:blip>
+                    <a:stretch>
+                      <a:fillRect/>
+                    </a:stretch>
+                  </pic:blipFill>
+                  <pic:spPr>
+                    <a:xfrm>
+                      <a:off x="0" y="0"/>
+                      <a:ext cx="4351835" cy="1385473"/>
+                    </a:xfrm>
+                    <a:prstGeom prst="rect">
+                      <a:avLst/>
+                    </a:prstGeom>
+                  </pic:spPr>
+                </pic:pic>
+              </a:graphicData>
+            </a:graphic>
+          </wp:inline>
+        </w:drawing>
+      </w:r>
+      <w:r>
+        <w:br/>
+      </w:r>
+      <w:r>
+        <w:rPr>
+          <w:sz w:val="18"/>
+        </w:rPr>
+        <w:t>Table</w:t>
+      </w:r>
+      <w:r>
+        <w:rPr>
+          <w:sz w:val="18"/>
+        </w:rPr>
+        <w:t xml:space="preserve"> </w:t>
+      </w:r>
+      <w:r>
+        <w:rPr>
+          <w:sz w:val="18"/>
+        </w:rPr>
+        <w:t>3.</w:t>
+      </w:r>
+      <w:r>
+        <w:rPr>
+          <w:sz w:val="18"/>
+        </w:rPr>
+        <w:t>4.</w:t>
+      </w:r>
+      <w:r>
+        <w:rPr>
+          <w:sz w:val="18"/>
+        </w:rPr>
+        <w:t xml:space="preserve"> </w:t>
+      </w:r>
+      <w:r>
+        <w:rPr>
+          <w:sz w:val="18"/>
+        </w:rPr>
+        <w:t xml:space="preserve">Datasets used </w:t>
+      </w:r>
+      <w:r>
+        <w:rPr>
+          <w:sz w:val="18"/>
+        </w:rPr>
+        <w:t>in FL frameworks reviewed.</w:t>
+      </w:r>
+    </w:p>
+    <w:p>
+      <w:pPr>
+        <w:pStyle w:val="BodyText"/>
+        <w:spacing w:before="1" w:line="360" w:lineRule="auto"/>
+        <w:ind w:left="540" w:right="333" w:firstLine="470"/>
+        <w:jc w:val="both"/>
+      </w:pPr>
+      <w:r>
+        <w:t xml:space="preserve">Summarising all FL datasets </w:t>
+      </w:r>
+      <w:r>
+        <w:t>reviewed</w:t>
+      </w:r>
+      <w:r>
+        <w:t xml:space="preserve"> in </w:t>
+      </w:r>
+      <w:r>
+        <w:t>this research</w:t>
+      </w:r>
+      <w:r>
+        <w:t>,</w:t>
+      </w:r>
+      <w:r>
+        <w:t xml:space="preserve"> table 3.4.1 can be created:</w:t>
+      </w:r>
+    </w:p>
+    <w:p>
+      <w:pPr>
+        <w:pStyle w:val="BodyText"/>
+        <w:spacing w:before="1" w:line="360" w:lineRule="auto"/>
+        <w:ind w:left="540" w:right="333" w:firstLine="470"/>
+        <w:jc w:val="center"/>
+      </w:pPr>
+      <w:r>
+        <w:rPr>
+          <w:noProof/>
+        </w:rPr>
+        <w:lastRenderedPageBreak/>
+        <w:drawing>
+          <wp:inline distT="0" distB="0" distL="0" distR="0" wp14:anchorId="3A10E7CD" wp14:editId="02B3A5E9">
+            <wp:extent cx="5277473" cy="2290988"/>
+            <wp:effectExtent l="0" t="0" r="0" b="0"/>
+            <wp:docPr id="1303438251" name="Picture 7" descr="A screenshot of a computer&#10;&#10;Description automatically generated"/>
+            <wp:cNvGraphicFramePr>
+              <a:graphicFrameLocks xmlns:a="http://schemas.openxmlformats.org/drawingml/2006/main" noChangeAspect="1"/>
+            </wp:cNvGraphicFramePr>
+            <a:graphic xmlns:a="http://schemas.openxmlformats.org/drawingml/2006/main">
+              <a:graphicData uri="http://schemas.openxmlformats.org/drawingml/2006/picture">
+                <pic:pic xmlns:pic="http://schemas.openxmlformats.org/drawingml/2006/picture">
+                  <pic:nvPicPr>
+                    <pic:cNvPr id="1303438251" name="Picture 7" descr="A screenshot of a computer&#10;&#10;Description automatically generated"/>
+                    <pic:cNvPicPr/>
+                  </pic:nvPicPr>
+                  <pic:blipFill>
+                    <a:blip r:embed="rId27" cstate="print">
+                      <a:extLst>
+                        <a:ext uri="{28A0092B-C50C-407E-A947-70E740481C1C}">
+                          <a14:useLocalDpi xmlns:a14="http://schemas.microsoft.com/office/drawing/2010/main" val="0"/>
+                        </a:ext>
+                      </a:extLst>
+                    </a:blip>
+                    <a:stretch>
+                      <a:fillRect/>
+                    </a:stretch>
+                  </pic:blipFill>
+                  <pic:spPr>
+                    <a:xfrm>
+                      <a:off x="0" y="0"/>
+                      <a:ext cx="5292487" cy="2297506"/>
+                    </a:xfrm>
+                    <a:prstGeom prst="rect">
+                      <a:avLst/>
+                    </a:prstGeom>
+                  </pic:spPr>
+                </pic:pic>
+              </a:graphicData>
+            </a:graphic>
+          </wp:inline>
+        </w:drawing>
+      </w:r>
+      <w:r>
+        <w:br/>
+      </w:r>
+      <w:r>
+        <w:rPr>
+          <w:sz w:val="18"/>
+        </w:rPr>
+        <w:t>Table</w:t>
+      </w:r>
+      <w:r>
+        <w:rPr>
+          <w:sz w:val="18"/>
+        </w:rPr>
+        <w:t xml:space="preserve"> </w:t>
+      </w:r>
+      <w:r>
+        <w:rPr>
+          <w:sz w:val="18"/>
+        </w:rPr>
+        <w:t>3.4.</w:t>
+      </w:r>
+      <w:r>
+        <w:rPr>
+          <w:sz w:val="18"/>
+        </w:rPr>
+        <w:t>1</w:t>
+      </w:r>
+      <w:r>
+        <w:rPr>
+          <w:sz w:val="18"/>
+        </w:rPr>
+        <w:t>.</w:t>
+      </w:r>
+      <w:r>
+        <w:rPr>
+          <w:sz w:val="18"/>
+        </w:rPr>
+        <w:t xml:space="preserve"> </w:t>
+      </w:r>
+      <w:r>
+        <w:rPr>
+          <w:sz w:val="18"/>
+        </w:rPr>
+        <w:t>Federated Learning datasets and their applications.</w:t>
+      </w:r>
+    </w:p>
+    <w:p>
+      <w:pPr>
+        <w:pStyle w:val="BodyText"/>
+        <w:spacing w:before="1" w:line="360" w:lineRule="auto"/>
+        <w:ind w:left="540" w:right="333" w:firstLine="470"/>
+      </w:pPr>
+      <w:r>
+        <w:t>After completing this section, a secondary population was found</w:t>
+      </w:r>
+      <w:r>
+        <w:t>,</w:t>
+      </w:r>
+      <w:r>
+        <w:t xml:space="preserve"> FL datasets. For the experimentation part, RSNA Chest X-ray, MNIST, and a synthetically generated dataset will be used. Again, in an attempt to minimize the bias inherent in experimentation, using these datasets, which are widely accepted by the FL community, may mitigate the bias.</w:t>
+      </w:r>
     </w:p>
     <w:p>
       <w:pPr>
@@ -14317,11 +14776,11 @@
           <w:numId w:val="7"/>
         </w:numPr>
       </w:pPr>
-      <w:bookmarkStart w:id="34" w:name="_Toc172761721"/>
+      <w:bookmarkStart w:id="33" w:name="_Toc172761721"/>
       <w:r>
         <w:t>Federated Learning Server Implementation</w:t>
       </w:r>
-      <w:bookmarkEnd w:id="34"/>
+      <w:bookmarkEnd w:id="33"/>
     </w:p>
     <w:p>
       <w:pPr>
@@ -14331,11 +14790,11 @@
           <w:numId w:val="7"/>
         </w:numPr>
       </w:pPr>
-      <w:bookmarkStart w:id="35" w:name="_Toc172761722"/>
+      <w:bookmarkStart w:id="34" w:name="_Toc172761722"/>
       <w:r>
         <w:t>Conclusion</w:t>
       </w:r>
-      <w:bookmarkEnd w:id="35"/>
+      <w:bookmarkEnd w:id="34"/>
     </w:p>
     <w:p>
       <w:pPr>
@@ -14716,7 +15175,6 @@
         <w:jc w:val="both"/>
       </w:pPr>
       <w:r>
-        <w:lastRenderedPageBreak/>
         <w:t xml:space="preserve">Identification of </w:t>
       </w:r>
       <w:r>
@@ -14738,8 +15196,8 @@
           <w:color w:val="auto"/>
         </w:rPr>
       </w:pPr>
-      <w:bookmarkStart w:id="36" w:name="_Hlk171801997"/>
-      <w:bookmarkStart w:id="37" w:name="_Toc172761723"/>
+      <w:bookmarkStart w:id="35" w:name="_Hlk171801997"/>
+      <w:bookmarkStart w:id="36" w:name="_Toc172761723"/>
       <w:r>
         <w:rPr>
           <w:color w:val="auto"/>
@@ -14759,8 +15217,8 @@
         </w:rPr>
         <w:t>Methodology</w:t>
       </w:r>
+      <w:bookmarkEnd w:id="35"/>
       <w:bookmarkEnd w:id="36"/>
-      <w:bookmarkEnd w:id="37"/>
     </w:p>
     <w:p>
       <w:pPr>
@@ -14770,7 +15228,7 @@
           <w:numId w:val="5"/>
         </w:numPr>
       </w:pPr>
-      <w:bookmarkStart w:id="38" w:name="_Toc172761724"/>
+      <w:bookmarkStart w:id="37" w:name="_Toc172761724"/>
       <w:r>
         <w:t>Methodology</w:t>
       </w:r>
@@ -14786,7 +15244,7 @@
       <w:r>
         <w:t>ks</w:t>
       </w:r>
-      <w:bookmarkEnd w:id="38"/>
+      <w:bookmarkEnd w:id="37"/>
     </w:p>
     <w:p>
       <w:pPr>
@@ -15303,7 +15761,11 @@
       </w:r>
       <w:proofErr w:type="spellEnd"/>
       <w:r>
-        <w:t xml:space="preserve"> nisi </w:t>
+        <w:t xml:space="preserve"> </w:t>
+      </w:r>
+      <w:r>
+        <w:lastRenderedPageBreak/>
+        <w:t xml:space="preserve">nisi </w:t>
       </w:r>
       <w:proofErr w:type="spellStart"/>
       <w:r>
@@ -15538,7 +16000,7 @@
           <w:numId w:val="5"/>
         </w:numPr>
       </w:pPr>
-      <w:bookmarkStart w:id="39" w:name="_Toc172761725"/>
+      <w:bookmarkStart w:id="38" w:name="_Toc172761725"/>
       <w:r>
         <w:t>Project</w:t>
       </w:r>
@@ -15560,7 +16022,7 @@
       <w:r>
         <w:t>Framework</w:t>
       </w:r>
-      <w:bookmarkEnd w:id="39"/>
+      <w:bookmarkEnd w:id="38"/>
     </w:p>
     <w:p>
       <w:pPr>
@@ -15941,7 +16403,7 @@
           <w:numId w:val="5"/>
         </w:numPr>
       </w:pPr>
-      <w:bookmarkStart w:id="40" w:name="_Toc172761726"/>
+      <w:bookmarkStart w:id="39" w:name="_Toc172761726"/>
       <w:r>
         <w:t>Business</w:t>
       </w:r>
@@ -15954,7 +16416,7 @@
       <w:r>
         <w:t>Requirements</w:t>
       </w:r>
-      <w:bookmarkEnd w:id="40"/>
+      <w:bookmarkEnd w:id="39"/>
     </w:p>
     <w:p>
       <w:pPr>
@@ -16706,9 +17168,8 @@
           <w:numId w:val="5"/>
         </w:numPr>
       </w:pPr>
-      <w:bookmarkStart w:id="41" w:name="_Toc172761727"/>
-      <w:r>
-        <w:lastRenderedPageBreak/>
+      <w:bookmarkStart w:id="40" w:name="_Toc172761727"/>
+      <w:r>
         <w:t>Data</w:t>
       </w:r>
       <w:r>
@@ -16737,7 +17198,7 @@
         </w:rPr>
         <w:t xml:space="preserve"> Medical</w:t>
       </w:r>
-      <w:bookmarkEnd w:id="41"/>
+      <w:bookmarkEnd w:id="40"/>
     </w:p>
     <w:p>
       <w:pPr>
@@ -16747,14 +17208,14 @@
           <w:numId w:val="5"/>
         </w:numPr>
       </w:pPr>
-      <w:bookmarkStart w:id="42" w:name="_Toc172761728"/>
+      <w:bookmarkStart w:id="41" w:name="_Toc172761728"/>
       <w:r>
         <w:rPr>
           <w:spacing w:val="-3"/>
         </w:rPr>
         <w:t>Data Preparation</w:t>
       </w:r>
-      <w:bookmarkEnd w:id="42"/>
+      <w:bookmarkEnd w:id="41"/>
     </w:p>
     <w:p>
       <w:pPr>
@@ -16764,14 +17225,14 @@
           <w:numId w:val="5"/>
         </w:numPr>
       </w:pPr>
-      <w:bookmarkStart w:id="43" w:name="_Toc172761729"/>
+      <w:bookmarkStart w:id="42" w:name="_Toc172761729"/>
       <w:r>
         <w:rPr>
           <w:spacing w:val="-3"/>
         </w:rPr>
         <w:t>Limitations and Ethical Considerations</w:t>
       </w:r>
-      <w:bookmarkEnd w:id="43"/>
+      <w:bookmarkEnd w:id="42"/>
     </w:p>
     <w:p>
       <w:pPr>
@@ -16788,7 +17249,7 @@
           <w:color w:val="333333"/>
         </w:rPr>
       </w:pPr>
-      <w:bookmarkStart w:id="44" w:name="_Toc172761730"/>
+      <w:bookmarkStart w:id="43" w:name="_Toc172761730"/>
       <w:r>
         <w:rPr>
           <w:color w:val="333333"/>
@@ -16801,7 +17262,7 @@
         </w:rPr>
         <w:t>Analysis</w:t>
       </w:r>
-      <w:bookmarkEnd w:id="44"/>
+      <w:bookmarkEnd w:id="43"/>
     </w:p>
     <w:p>
       <w:pPr>
@@ -16811,7 +17272,7 @@
           <w:numId w:val="5"/>
         </w:numPr>
       </w:pPr>
-      <w:bookmarkStart w:id="45" w:name="_Toc172761731"/>
+      <w:bookmarkStart w:id="44" w:name="_Toc172761731"/>
       <w:r>
         <w:t>Data</w:t>
       </w:r>
@@ -16824,7 +17285,7 @@
       <w:r>
         <w:t>Collection</w:t>
       </w:r>
-      <w:bookmarkEnd w:id="45"/>
+      <w:bookmarkEnd w:id="44"/>
     </w:p>
     <w:p>
       <w:pPr>
@@ -16834,7 +17295,7 @@
           <w:numId w:val="5"/>
         </w:numPr>
       </w:pPr>
-      <w:bookmarkStart w:id="46" w:name="_Toc172761732"/>
+      <w:bookmarkStart w:id="45" w:name="_Toc172761732"/>
       <w:r>
         <w:t>Initial</w:t>
       </w:r>
@@ -16874,7 +17335,7 @@
       <w:r>
         <w:t>Exploration</w:t>
       </w:r>
-      <w:bookmarkEnd w:id="46"/>
+      <w:bookmarkEnd w:id="45"/>
     </w:p>
     <w:p>
       <w:pPr>
@@ -16884,11 +17345,11 @@
           <w:numId w:val="5"/>
         </w:numPr>
       </w:pPr>
-      <w:bookmarkStart w:id="47" w:name="_Toc172761733"/>
+      <w:bookmarkStart w:id="46" w:name="_Toc172761733"/>
       <w:r>
         <w:t>Data Elaboration</w:t>
       </w:r>
-      <w:bookmarkEnd w:id="47"/>
+      <w:bookmarkEnd w:id="46"/>
     </w:p>
     <w:p>
       <w:pPr>
@@ -16898,11 +17359,11 @@
           <w:numId w:val="5"/>
         </w:numPr>
       </w:pPr>
-      <w:bookmarkStart w:id="48" w:name="_Toc172761734"/>
+      <w:bookmarkStart w:id="47" w:name="_Toc172761734"/>
       <w:r>
         <w:t>Data Elaboration 2</w:t>
       </w:r>
-      <w:bookmarkEnd w:id="48"/>
+      <w:bookmarkEnd w:id="47"/>
     </w:p>
     <w:p>
       <w:pPr>
@@ -16912,11 +17373,11 @@
           <w:numId w:val="5"/>
         </w:numPr>
       </w:pPr>
-      <w:bookmarkStart w:id="49" w:name="_Toc172761735"/>
+      <w:bookmarkStart w:id="48" w:name="_Toc172761735"/>
       <w:r>
         <w:t>Conclusion</w:t>
       </w:r>
-      <w:bookmarkEnd w:id="49"/>
+      <w:bookmarkEnd w:id="48"/>
     </w:p>
     <w:p>
       <w:pPr>
@@ -16933,7 +17394,7 @@
           <w:color w:val="333333"/>
         </w:rPr>
       </w:pPr>
-      <w:bookmarkStart w:id="50" w:name="_Toc172761736"/>
+      <w:bookmarkStart w:id="49" w:name="_Toc172761736"/>
       <w:r>
         <w:rPr>
           <w:color w:val="333333"/>
@@ -16953,7 +17414,7 @@
         </w:rPr>
         <w:t>Preparation</w:t>
       </w:r>
-      <w:bookmarkEnd w:id="50"/>
+      <w:bookmarkEnd w:id="49"/>
     </w:p>
     <w:p>
       <w:pPr>
@@ -16963,8 +17424,9 @@
           <w:numId w:val="5"/>
         </w:numPr>
       </w:pPr>
-      <w:bookmarkStart w:id="51" w:name="_Toc172761737"/>
-      <w:r>
+      <w:bookmarkStart w:id="50" w:name="_Toc172761737"/>
+      <w:r>
+        <w:lastRenderedPageBreak/>
         <w:t>Data</w:t>
       </w:r>
       <w:r>
@@ -16976,7 +17438,7 @@
       <w:r>
         <w:t>Cleaning</w:t>
       </w:r>
-      <w:bookmarkEnd w:id="51"/>
+      <w:bookmarkEnd w:id="50"/>
     </w:p>
     <w:p>
       <w:pPr>
@@ -16986,11 +17448,11 @@
           <w:numId w:val="5"/>
         </w:numPr>
       </w:pPr>
-      <w:bookmarkStart w:id="52" w:name="_Toc172761738"/>
+      <w:bookmarkStart w:id="51" w:name="_Toc172761738"/>
       <w:r>
         <w:t>AAAAA</w:t>
       </w:r>
-      <w:bookmarkEnd w:id="52"/>
+      <w:bookmarkEnd w:id="51"/>
     </w:p>
     <w:p>
       <w:pPr>
@@ -17007,14 +17469,14 @@
           <w:color w:val="333333"/>
         </w:rPr>
       </w:pPr>
-      <w:bookmarkStart w:id="53" w:name="_Toc172761739"/>
+      <w:bookmarkStart w:id="52" w:name="_Toc172761739"/>
       <w:r>
         <w:rPr>
           <w:color w:val="333333"/>
         </w:rPr>
         <w:t>Experimentation</w:t>
       </w:r>
-      <w:bookmarkEnd w:id="53"/>
+      <w:bookmarkEnd w:id="52"/>
     </w:p>
     <w:p>
       <w:pPr>
@@ -17024,14 +17486,14 @@
           <w:numId w:val="5"/>
         </w:numPr>
       </w:pPr>
-      <w:bookmarkStart w:id="54" w:name="_Toc172761740"/>
+      <w:bookmarkStart w:id="53" w:name="_Toc172761740"/>
       <w:r>
         <w:t>BBBB</w:t>
       </w:r>
       <w:r>
         <w:t xml:space="preserve"> Option</w:t>
       </w:r>
-      <w:bookmarkEnd w:id="54"/>
+      <w:bookmarkEnd w:id="53"/>
     </w:p>
     <w:p>
       <w:pPr>
@@ -17044,14 +17506,14 @@
           <w:sz w:val="30"/>
         </w:rPr>
       </w:pPr>
-      <w:bookmarkStart w:id="55" w:name="_Toc172761741"/>
+      <w:bookmarkStart w:id="54" w:name="_Toc172761741"/>
       <w:r>
         <w:t>CCCC</w:t>
       </w:r>
       <w:r>
         <w:t xml:space="preserve"> Option</w:t>
       </w:r>
-      <w:bookmarkEnd w:id="55"/>
+      <w:bookmarkEnd w:id="54"/>
     </w:p>
     <w:p>
       <w:pPr>
@@ -17061,7 +17523,7 @@
           <w:numId w:val="5"/>
         </w:numPr>
       </w:pPr>
-      <w:bookmarkStart w:id="56" w:name="_Toc172761742"/>
+      <w:bookmarkStart w:id="55" w:name="_Toc172761742"/>
       <w:proofErr w:type="spellStart"/>
       <w:r>
         <w:t>A</w:t>
@@ -17073,7 +17535,7 @@
       <w:r>
         <w:t xml:space="preserve"> Option</w:t>
       </w:r>
-      <w:bookmarkEnd w:id="56"/>
+      <w:bookmarkEnd w:id="55"/>
     </w:p>
     <w:p>
       <w:pPr>
@@ -17083,7 +17545,7 @@
           <w:numId w:val="5"/>
         </w:numPr>
       </w:pPr>
-      <w:bookmarkStart w:id="57" w:name="_Toc172761743"/>
+      <w:bookmarkStart w:id="56" w:name="_Toc172761743"/>
       <w:r>
         <w:t>BBBB</w:t>
       </w:r>
@@ -17093,7 +17555,7 @@
       <w:r>
         <w:t>ion</w:t>
       </w:r>
-      <w:bookmarkEnd w:id="57"/>
+      <w:bookmarkEnd w:id="56"/>
     </w:p>
     <w:p>
       <w:pPr>
@@ -17103,14 +17565,14 @@
           <w:numId w:val="5"/>
         </w:numPr>
       </w:pPr>
-      <w:bookmarkStart w:id="58" w:name="_Toc172761744"/>
+      <w:bookmarkStart w:id="57" w:name="_Toc172761744"/>
       <w:r>
         <w:t>CCCCC</w:t>
       </w:r>
       <w:r>
         <w:t xml:space="preserve"> Option</w:t>
       </w:r>
-      <w:bookmarkEnd w:id="58"/>
+      <w:bookmarkEnd w:id="57"/>
     </w:p>
     <w:p>
       <w:pPr>
@@ -17127,7 +17589,7 @@
           <w:color w:val="333333"/>
         </w:rPr>
       </w:pPr>
-      <w:bookmarkStart w:id="59" w:name="_Toc172761745"/>
+      <w:bookmarkStart w:id="58" w:name="_Toc172761745"/>
       <w:r>
         <w:rPr>
           <w:color w:val="333333"/>
@@ -17186,7 +17648,7 @@
         </w:rPr>
         <w:t>Results</w:t>
       </w:r>
-      <w:bookmarkEnd w:id="59"/>
+      <w:bookmarkEnd w:id="58"/>
     </w:p>
     <w:p>
       <w:pPr>
@@ -17196,11 +17658,11 @@
           <w:numId w:val="5"/>
         </w:numPr>
       </w:pPr>
-      <w:bookmarkStart w:id="60" w:name="_Toc172761746"/>
+      <w:bookmarkStart w:id="59" w:name="_Toc172761746"/>
       <w:r>
         <w:t>Validation BBBB</w:t>
       </w:r>
-      <w:bookmarkEnd w:id="60"/>
+      <w:bookmarkEnd w:id="59"/>
     </w:p>
     <w:p>
       <w:pPr>
@@ -17214,7 +17676,7 @@
         </w:tabs>
         <w:spacing w:before="31"/>
       </w:pPr>
-      <w:bookmarkStart w:id="61" w:name="_Toc172761747"/>
+      <w:bookmarkStart w:id="60" w:name="_Toc172761747"/>
       <w:r>
         <w:rPr>
           <w:color w:val="333333"/>
@@ -17286,7 +17748,7 @@
         </w:rPr>
         <w:t>Recommendations</w:t>
       </w:r>
-      <w:bookmarkEnd w:id="61"/>
+      <w:bookmarkEnd w:id="60"/>
     </w:p>
     <w:p>
       <w:pPr>
@@ -17297,14 +17759,14 @@
           <w:color w:val="333333"/>
         </w:rPr>
       </w:pPr>
-      <w:bookmarkStart w:id="62" w:name="_Toc172761748"/>
+      <w:bookmarkStart w:id="61" w:name="_Toc172761748"/>
       <w:r>
         <w:rPr>
           <w:color w:val="333333"/>
         </w:rPr>
         <w:t>References:</w:t>
       </w:r>
-      <w:bookmarkEnd w:id="62"/>
+      <w:bookmarkEnd w:id="61"/>
     </w:p>
     <w:p>
       <w:pPr>
@@ -17420,11 +17882,7 @@
         <w:t>KDD ’23: The 29th ACM SIGKDD Conference on Knowledge Discovery and Data Mining</w:t>
       </w:r>
       <w:r>
-        <w:t xml:space="preserve">, Long </w:t>
-      </w:r>
-      <w:r>
-        <w:lastRenderedPageBreak/>
-        <w:t>Beach CA USA: ACM, pp. 3829–3841. Available at: https://doi.org/10.1145/3580305.3599829.</w:t>
+        <w:t>, Long Beach CA USA: ACM, pp. 3829–3841. Available at: https://doi.org/10.1145/3580305.3599829.</w:t>
       </w:r>
     </w:p>
     <w:p>
@@ -17568,17 +18026,21 @@
         <w:pStyle w:val="Bibliography"/>
       </w:pPr>
       <w:r>
-        <w:t xml:space="preserve">Li, T., Sahu, A.K., Talwalkar, A. and Smith, V. (2020) ‘Federated Learning: Challenges, Methods, and Future Directions’, </w:t>
+        <w:t xml:space="preserve">Lai, Y.-H., Chen, S.-Y., Chou, W.-C., Hsu, H.-Y. and Chao, H.-C. (2024) ‘Personalized Federated Learning with Adaptive Feature Extraction and Category Prediction in Non-IID Datasets’, </w:t>
       </w:r>
       <w:r>
         <w:rPr>
           <w:i/>
           <w:iCs/>
         </w:rPr>
-        <w:t>IEEE Signal Processing Magazine</w:t>
-      </w:r>
-      <w:r>
-        <w:t>, 37(3), pp. 50–60. Available at: https://doi.org/10.1109/MSP.2020.2975749.</w:t>
+        <w:t>Future Internet</w:t>
+      </w:r>
+      <w:r>
+        <w:t xml:space="preserve">, 16(3), p. 95. </w:t>
+      </w:r>
+      <w:r>
+        <w:lastRenderedPageBreak/>
+        <w:t>Available at: https://doi.org/10.3390/fi16030095.</w:t>
       </w:r>
     </w:p>
     <w:p>
@@ -17586,113 +18048,17 @@
         <w:pStyle w:val="Bibliography"/>
       </w:pPr>
       <w:r>
-        <w:t xml:space="preserve">Li, T., Sahu, A.K., Zaheer, M., Sanjabi, M., Talwalkar, A. and Smith, V. (2020) ‘Federated Optimization in Heterogeneous Networks’. </w:t>
-      </w:r>
-      <w:proofErr w:type="spellStart"/>
-      <w:r>
-        <w:t>arXiv</w:t>
-      </w:r>
-      <w:proofErr w:type="spellEnd"/>
-      <w:r>
-        <w:t>. Available at: http://arxiv.org/abs/1812.06127 (Accessed: 24 July 2024).</w:t>
-      </w:r>
-    </w:p>
-    <w:p>
-      <w:pPr>
-        <w:pStyle w:val="Bibliography"/>
-      </w:pPr>
-      <w:r>
-        <w:t xml:space="preserve">Liu, Y., Fan, T., Chen, T., Xu, Q. and Yang, Q. (2021) ‘FATE: An Industrial Grade Platform for Collaborative Learning </w:t>
-      </w:r>
-      <w:proofErr w:type="gramStart"/>
-      <w:r>
-        <w:t>With</w:t>
-      </w:r>
-      <w:proofErr w:type="gramEnd"/>
-      <w:r>
-        <w:t xml:space="preserve"> Data Protection’.</w:t>
-      </w:r>
-    </w:p>
-    <w:p>
-      <w:pPr>
-        <w:pStyle w:val="Bibliography"/>
-      </w:pPr>
-      <w:r>
-        <w:t xml:space="preserve">McMahan, H.B., Moore, E., Ramage, D., Hampson, S. and </w:t>
-      </w:r>
-      <w:proofErr w:type="spellStart"/>
-      <w:r>
-        <w:t>Arcas</w:t>
-      </w:r>
-      <w:proofErr w:type="spellEnd"/>
-      <w:r>
-        <w:t xml:space="preserve">, B.A. y (2016) ‘Federated Learning of Deep Networks using Model Averaging’. </w:t>
-      </w:r>
-      <w:proofErr w:type="spellStart"/>
-      <w:r>
-        <w:t>arXiv</w:t>
-      </w:r>
-      <w:proofErr w:type="spellEnd"/>
-      <w:r>
-        <w:t>. Available at: http://arxiv.org/abs/1602.05629 (Accessed: 22 July 2024).</w:t>
-      </w:r>
-    </w:p>
-    <w:p>
-      <w:pPr>
-        <w:pStyle w:val="Bibliography"/>
-      </w:pPr>
-      <w:r>
-        <w:t xml:space="preserve">Reina, G.A., Gruzdev, A., Foley, P., </w:t>
-      </w:r>
-      <w:proofErr w:type="spellStart"/>
-      <w:r>
-        <w:t>Perepelkina</w:t>
-      </w:r>
-      <w:proofErr w:type="spellEnd"/>
-      <w:r>
-        <w:t xml:space="preserve">, O., Sharma, M., Davidyuk, I., </w:t>
-      </w:r>
-      <w:proofErr w:type="spellStart"/>
-      <w:r>
-        <w:t>Trushkin</w:t>
-      </w:r>
-      <w:proofErr w:type="spellEnd"/>
-      <w:r>
-        <w:t xml:space="preserve">, I., </w:t>
-      </w:r>
-      <w:proofErr w:type="spellStart"/>
-      <w:r>
-        <w:t>Radionov</w:t>
-      </w:r>
-      <w:proofErr w:type="spellEnd"/>
-      <w:r>
-        <w:t xml:space="preserve">, M., </w:t>
-      </w:r>
-      <w:proofErr w:type="spellStart"/>
-      <w:r>
-        <w:t>Mokrov</w:t>
-      </w:r>
-      <w:proofErr w:type="spellEnd"/>
-      <w:r>
-        <w:t>, A., Agapov, D., Martin, J., Edwards, B., Sheller, M.J., Pati, S., Moorthy, P.N., Wang, S., Shah, P. and Bakas, S. (2022) ‘</w:t>
-      </w:r>
-      <w:proofErr w:type="spellStart"/>
-      <w:r>
-        <w:t>OpenFL</w:t>
-      </w:r>
-      <w:proofErr w:type="spellEnd"/>
-      <w:r>
-        <w:t xml:space="preserve">: An open-source framework for Federated Learning’, </w:t>
+        <w:t xml:space="preserve">Li, T., Sahu, A.K., Talwalkar, A. and Smith, V. (2020) ‘Federated Learning: Challenges, Methods, and Future Directions’, </w:t>
       </w:r>
       <w:r>
         <w:rPr>
           <w:i/>
           <w:iCs/>
         </w:rPr>
-        <w:t>Physics in Medicine &amp; Biology</w:t>
-      </w:r>
-      <w:r>
-        <w:t>, 67(21), p. 214001. Available at: https://doi.org/10.1088/1361-6560/ac97d9.</w:t>
+        <w:t>IEEE Signal Processing Magazine</w:t>
+      </w:r>
+      <w:r>
+        <w:t>, 37(3), pp. 50–60. Available at: https://doi.org/10.1109/MSP.2020.2975749.</w:t>
       </w:r>
     </w:p>
     <w:p>
@@ -17700,17 +18066,105 @@
         <w:pStyle w:val="Bibliography"/>
       </w:pPr>
       <w:r>
-        <w:t xml:space="preserve">Riedel, P., Schick, L., Von Schwerin, R., Reichert, M., Schaudt, D. and Hafner, A. (2024) ‘Comparative analysis of open-source federated learning frameworks - a literature-based survey and review’, </w:t>
+        <w:t xml:space="preserve">Li, T., Sahu, A.K., Zaheer, M., Sanjabi, M., Talwalkar, A. and Smith, V. (2020) ‘Federated Optimization in Heterogeneous Networks’. </w:t>
+      </w:r>
+      <w:proofErr w:type="spellStart"/>
+      <w:r>
+        <w:t>arXiv</w:t>
+      </w:r>
+      <w:proofErr w:type="spellEnd"/>
+      <w:r>
+        <w:t>. Available at: http://arxiv.org/abs/1812.06127 (Accessed: 24 July 2024).</w:t>
+      </w:r>
+    </w:p>
+    <w:p>
+      <w:pPr>
+        <w:pStyle w:val="Bibliography"/>
+      </w:pPr>
+      <w:r>
+        <w:t xml:space="preserve">Liu, Y., Fan, T., Chen, T., Xu, Q. and Yang, Q. (2021) ‘FATE: An Industrial Grade Platform for Collaborative Learning </w:t>
+      </w:r>
+      <w:proofErr w:type="gramStart"/>
+      <w:r>
+        <w:t>With</w:t>
+      </w:r>
+      <w:proofErr w:type="gramEnd"/>
+      <w:r>
+        <w:t xml:space="preserve"> Data Protection’.</w:t>
+      </w:r>
+    </w:p>
+    <w:p>
+      <w:pPr>
+        <w:pStyle w:val="Bibliography"/>
+      </w:pPr>
+      <w:r>
+        <w:t xml:space="preserve">Luo, J., Wu, X., Luo, Y., Huang, A., Huang, Y., Liu, Y. and Yang, Q. (2021) ‘Real-World Image Datasets for Federated Learning’. </w:t>
+      </w:r>
+      <w:proofErr w:type="spellStart"/>
+      <w:r>
+        <w:t>arXiv</w:t>
+      </w:r>
+      <w:proofErr w:type="spellEnd"/>
+      <w:r>
+        <w:t>. Available at: http://arxiv.org/abs/1910.11089 (Accessed: 27 July 2024).</w:t>
+      </w:r>
+    </w:p>
+    <w:p>
+      <w:pPr>
+        <w:pStyle w:val="Bibliography"/>
+      </w:pPr>
+      <w:r>
+        <w:t xml:space="preserve">McMahan, H.B., Moore, E., Ramage, D., Hampson, S. and </w:t>
+      </w:r>
+      <w:proofErr w:type="spellStart"/>
+      <w:r>
+        <w:t>Arcas</w:t>
+      </w:r>
+      <w:proofErr w:type="spellEnd"/>
+      <w:r>
+        <w:t xml:space="preserve">, B.A. y (2016) ‘Federated Learning of Deep Networks using Model Averaging’. </w:t>
+      </w:r>
+      <w:proofErr w:type="spellStart"/>
+      <w:r>
+        <w:t>arXiv</w:t>
+      </w:r>
+      <w:proofErr w:type="spellEnd"/>
+      <w:r>
+        <w:t>. Available at: http://arxiv.org/abs/1602.05629 (Accessed: 22 July 2024).</w:t>
+      </w:r>
+    </w:p>
+    <w:p>
+      <w:pPr>
+        <w:pStyle w:val="Bibliography"/>
+      </w:pPr>
+      <w:r>
+        <w:t xml:space="preserve">Pfitzner, B., </w:t>
+      </w:r>
+      <w:proofErr w:type="spellStart"/>
+      <w:r>
+        <w:t>Steckhan</w:t>
+      </w:r>
+      <w:proofErr w:type="spellEnd"/>
+      <w:r>
+        <w:t xml:space="preserve">, N. and </w:t>
+      </w:r>
+      <w:proofErr w:type="spellStart"/>
+      <w:r>
+        <w:t>Arnrich</w:t>
+      </w:r>
+      <w:proofErr w:type="spellEnd"/>
+      <w:r>
+        <w:t xml:space="preserve">, B. (2021) ‘Federated Learning in a Medical Context: A Systematic Literature Review’, </w:t>
       </w:r>
       <w:r>
         <w:rPr>
           <w:i/>
           <w:iCs/>
         </w:rPr>
-        <w:t>International Journal of Machine Learning and Cybernetics</w:t>
-      </w:r>
-      <w:r>
-        <w:t xml:space="preserve"> [Preprint]. Available at: https://doi.org/10.1007/s13042-024-02234-z.</w:t>
+        <w:t>ACM Transactions on Internet Technology</w:t>
+      </w:r>
+      <w:r>
+        <w:t>, 21(2), pp. 1–31. Available at: https://doi.org/10.1145/3412357.</w:t>
       </w:r>
     </w:p>
     <w:p>
@@ -17718,45 +18172,121 @@
         <w:pStyle w:val="Bibliography"/>
       </w:pPr>
       <w:r>
-        <w:t xml:space="preserve">Roth, H.R., Cheng, Y., Wen, Y., Yang, I., Xu, Z., Hsieh, Y.-T., Kersten, K., </w:t>
-      </w:r>
-      <w:proofErr w:type="spellStart"/>
-      <w:r>
-        <w:t>Harouni</w:t>
-      </w:r>
-      <w:proofErr w:type="spellEnd"/>
-      <w:r>
-        <w:t xml:space="preserve">, A., Zhao, C., Lu, K., Zhang, Z., Li, W., </w:t>
-      </w:r>
-      <w:proofErr w:type="spellStart"/>
-      <w:r>
-        <w:t>Myronenko</w:t>
-      </w:r>
-      <w:proofErr w:type="spellEnd"/>
-      <w:r>
-        <w:t xml:space="preserve">, A., Yang, D., Yang, S., Rieke, N., </w:t>
-      </w:r>
-      <w:proofErr w:type="spellStart"/>
-      <w:r>
-        <w:t>Quraini</w:t>
-      </w:r>
-      <w:proofErr w:type="spellEnd"/>
-      <w:r>
-        <w:t>, A., Chen, C., Xu, D., Ma, N., Dogra, P., Flores, M. and Feng, A. (2022) ‘NVIDIA FLARE: Federated Learning from Simulation to Real-World’. Available at: https://doi.org/10.48550/arXiv.2210.13291.</w:t>
-      </w:r>
-    </w:p>
-    <w:p>
-      <w:pPr>
-        <w:pStyle w:val="Bibliography"/>
-      </w:pPr>
-      <w:r>
-        <w:t xml:space="preserve">Solanki, T., Rai, B.K. and Sharma, S. (2022) ‘Federated Learning Using Tensor Flow’, in S.P. Yadav, B.S. Bhati, D.P. Mahato, and S. Kumar (eds) </w:t>
+        <w:t xml:space="preserve">Reina, G.A., Gruzdev, A., Foley, P., </w:t>
+      </w:r>
+      <w:proofErr w:type="spellStart"/>
+      <w:r>
+        <w:t>Perepelkina</w:t>
+      </w:r>
+      <w:proofErr w:type="spellEnd"/>
+      <w:r>
+        <w:t xml:space="preserve">, O., Sharma, M., Davidyuk, I., </w:t>
+      </w:r>
+      <w:proofErr w:type="spellStart"/>
+      <w:r>
+        <w:t>Trushkin</w:t>
+      </w:r>
+      <w:proofErr w:type="spellEnd"/>
+      <w:r>
+        <w:t xml:space="preserve">, I., </w:t>
+      </w:r>
+      <w:proofErr w:type="spellStart"/>
+      <w:r>
+        <w:t>Radionov</w:t>
+      </w:r>
+      <w:proofErr w:type="spellEnd"/>
+      <w:r>
+        <w:t xml:space="preserve">, M., </w:t>
+      </w:r>
+      <w:proofErr w:type="spellStart"/>
+      <w:r>
+        <w:t>Mokrov</w:t>
+      </w:r>
+      <w:proofErr w:type="spellEnd"/>
+      <w:r>
+        <w:t>, A., Agapov, D., Martin, J., Edwards, B., Sheller, M.J., Pati, S., Moorthy, P.N., Wang, S., Shah, P. and Bakas, S. (2022) ‘</w:t>
+      </w:r>
+      <w:proofErr w:type="spellStart"/>
+      <w:r>
+        <w:t>OpenFL</w:t>
+      </w:r>
+      <w:proofErr w:type="spellEnd"/>
+      <w:r>
+        <w:t xml:space="preserve">: An open-source framework for Federated Learning’, </w:t>
       </w:r>
       <w:r>
         <w:rPr>
           <w:i/>
           <w:iCs/>
         </w:rPr>
+        <w:t>Physics in Medicine &amp; Biology</w:t>
+      </w:r>
+      <w:r>
+        <w:t>, 67(21), p. 214001. Available at: https://doi.org/10.1088/1361-6560/ac97d9.</w:t>
+      </w:r>
+    </w:p>
+    <w:p>
+      <w:pPr>
+        <w:pStyle w:val="Bibliography"/>
+      </w:pPr>
+      <w:r>
+        <w:t xml:space="preserve">Riedel, P., Schick, L., Von Schwerin, R., Reichert, M., Schaudt, D. and Hafner, A. (2024) ‘Comparative analysis of open-source federated learning frameworks - a literature-based survey and review’, </w:t>
+      </w:r>
+      <w:r>
+        <w:rPr>
+          <w:i/>
+          <w:iCs/>
+        </w:rPr>
+        <w:t>International Journal of Machine Learning and Cybernetics</w:t>
+      </w:r>
+      <w:r>
+        <w:t xml:space="preserve"> [Preprint]. Available at: https://doi.org/10.1007/s13042-024-02234-z.</w:t>
+      </w:r>
+    </w:p>
+    <w:p>
+      <w:pPr>
+        <w:pStyle w:val="Bibliography"/>
+      </w:pPr>
+      <w:r>
+        <w:t xml:space="preserve">Roth, H.R., Cheng, Y., Wen, Y., Yang, I., Xu, Z., Hsieh, Y.-T., Kersten, K., </w:t>
+      </w:r>
+      <w:proofErr w:type="spellStart"/>
+      <w:r>
+        <w:t>Harouni</w:t>
+      </w:r>
+      <w:proofErr w:type="spellEnd"/>
+      <w:r>
+        <w:t xml:space="preserve">, A., Zhao, C., Lu, K., Zhang, Z., Li, W., </w:t>
+      </w:r>
+      <w:proofErr w:type="spellStart"/>
+      <w:r>
+        <w:t>Myronenko</w:t>
+      </w:r>
+      <w:proofErr w:type="spellEnd"/>
+      <w:r>
+        <w:t xml:space="preserve">, A., Yang, D., Yang, S., Rieke, N., </w:t>
+      </w:r>
+      <w:proofErr w:type="spellStart"/>
+      <w:r>
+        <w:t>Quraini</w:t>
+      </w:r>
+      <w:proofErr w:type="spellEnd"/>
+      <w:r>
+        <w:t>, A., Chen, C., Xu, D., Ma, N., Dogra, P., Flores, M. and Feng, A. (2022) ‘NVIDIA FLARE: Federated Learning from Simulation to Real-World’. Available at: https://doi.org/10.48550/arXiv.2210.13291.</w:t>
+      </w:r>
+    </w:p>
+    <w:p>
+      <w:pPr>
+        <w:pStyle w:val="Bibliography"/>
+      </w:pPr>
+      <w:r>
+        <w:t xml:space="preserve">Solanki, T., Rai, B.K. and Sharma, S. (2022) ‘Federated Learning Using Tensor Flow’, in S.P. Yadav, B.S. Bhati, D.P. Mahato, and S. Kumar (eds) </w:t>
+      </w:r>
+      <w:r>
+        <w:rPr>
+          <w:i/>
+          <w:iCs/>
+        </w:rPr>
         <w:t>Federated Learning for IoT Applications</w:t>
       </w:r>
       <w:r>
@@ -17824,19 +18354,51 @@
       </w:r>
       <w:proofErr w:type="spellEnd"/>
       <w:r>
-        <w:t xml:space="preserve">: A Fully </w:t>
+        <w:t xml:space="preserve">: A Fully Customizable Federated Learning Platform’. </w:t>
+      </w:r>
+      <w:proofErr w:type="spellStart"/>
+      <w:r>
+        <w:t>arXiv</w:t>
+      </w:r>
+      <w:proofErr w:type="spellEnd"/>
+      <w:r>
+        <w:t>. Available at: http://arxiv.org/abs/2306.12079 (Accessed: 22 July 2024).</w:t>
+      </w:r>
+    </w:p>
+    <w:p>
+      <w:pPr>
+        <w:pStyle w:val="Bibliography"/>
+      </w:pPr>
+      <w:r>
+        <w:t xml:space="preserve">Yang, Q., Liu, Y., Chen, T. and Tong, Y. (2019) ‘Federated Machine Learning: Concept and Applications’. </w:t>
+      </w:r>
+      <w:proofErr w:type="spellStart"/>
+      <w:r>
+        <w:t>arXiv</w:t>
+      </w:r>
+      <w:proofErr w:type="spellEnd"/>
+      <w:r>
+        <w:t>. Available at: http://arxiv.org/abs/1902.04885 (Accessed: 20 July 2024).</w:t>
+      </w:r>
+    </w:p>
+    <w:p>
+      <w:pPr>
+        <w:pStyle w:val="Bibliography"/>
+      </w:pPr>
+      <w:r>
+        <w:t xml:space="preserve">Yang, X., Feng, Y., Fang, W., Shao, J., Tang, X., Xia, S.-T. and Lu, R. (2021) ‘An Accuracy-Lossless Perturbation Method for Defending Privacy Attacks in Federated Learning’. </w:t>
+      </w:r>
+      <w:proofErr w:type="spellStart"/>
+      <w:r>
+        <w:t>arXiv</w:t>
+      </w:r>
+      <w:proofErr w:type="spellEnd"/>
+      <w:r>
+        <w:t xml:space="preserve">. Available at: </w:t>
       </w:r>
       <w:r>
         <w:lastRenderedPageBreak/>
-        <w:t xml:space="preserve">Customizable Federated Learning Platform’. </w:t>
-      </w:r>
-      <w:proofErr w:type="spellStart"/>
-      <w:r>
-        <w:t>arXiv</w:t>
-      </w:r>
-      <w:proofErr w:type="spellEnd"/>
-      <w:r>
-        <w:t>. Available at: http://arxiv.org/abs/2306.12079 (Accessed: 22 July 2024).</w:t>
+        <w:t>http://arxiv.org/abs/2002.09843 (Accessed: 20 July 2024).</w:t>
       </w:r>
     </w:p>
     <w:p>
@@ -17844,31 +18406,17 @@
         <w:pStyle w:val="Bibliography"/>
       </w:pPr>
       <w:r>
-        <w:t xml:space="preserve">Yang, Q., Liu, Y., Chen, T. and Tong, Y. (2019) ‘Federated Machine Learning: Concept and Applications’. </w:t>
-      </w:r>
-      <w:proofErr w:type="spellStart"/>
-      <w:r>
-        <w:t>arXiv</w:t>
-      </w:r>
-      <w:proofErr w:type="spellEnd"/>
-      <w:r>
-        <w:t>. Available at: http://arxiv.org/abs/1902.04885 (Accessed: 20 July 2024).</w:t>
-      </w:r>
-    </w:p>
-    <w:p>
-      <w:pPr>
-        <w:pStyle w:val="Bibliography"/>
-      </w:pPr>
-      <w:r>
-        <w:t xml:space="preserve">Yang, X., Feng, Y., Fang, W., Shao, J., Tang, X., Xia, S.-T. and Lu, R. (2021) ‘An Accuracy-Lossless Perturbation Method for Defending Privacy Attacks in Federated Learning’. </w:t>
-      </w:r>
-      <w:proofErr w:type="spellStart"/>
-      <w:r>
-        <w:t>arXiv</w:t>
-      </w:r>
-      <w:proofErr w:type="spellEnd"/>
-      <w:r>
-        <w:t>. Available at: http://arxiv.org/abs/2002.09843 (Accessed: 20 July 2024).</w:t>
+        <w:t xml:space="preserve">Zhang, D., Ren, F., Li, Y., Na, L. and Ma, Y. (2021) ‘Pneumonia Detection from Chest X-ray Images Based on Convolutional Neural Network’, </w:t>
+      </w:r>
+      <w:r>
+        <w:rPr>
+          <w:i/>
+          <w:iCs/>
+        </w:rPr>
+        <w:t>Electronics</w:t>
+      </w:r>
+      <w:r>
+        <w:t>, 10(13), p. 1512. Available at: https://doi.org/10.3390/electronics10131512.</w:t>
       </w:r>
     </w:p>
     <w:p>
@@ -17989,7 +18537,7 @@
       <w:r>
         <w:t xml:space="preserve"> GitHub. Available at: </w:t>
       </w:r>
-      <w:hyperlink r:id="rId26" w:history="1">
+      <w:hyperlink r:id="rId28" w:history="1">
         <w:r>
           <w:rPr>
             <w:rStyle w:val="Hyperlink"/>
@@ -18053,7 +18601,7 @@
       </w:r>
     </w:p>
     <w:sectPr>
-      <w:footerReference w:type="default" r:id="rId27"/>
+      <w:footerReference w:type="default" r:id="rId29"/>
       <w:pgSz w:w="11910" w:h="16840"/>
       <w:pgMar w:top="1120" w:right="1100" w:bottom="1460" w:left="900" w:header="0" w:footer="1261" w:gutter="0"/>
       <w:cols w:space="720"/>

</xml_diff>

<commit_message>
Literature review completed. Starting with Experimentation.
</commit_message>
<xml_diff>
--- a/FederatedLearningReport.docx
+++ b/FederatedLearningReport.docx
@@ -8858,7 +8858,21 @@
         <w:rPr>
           <w:sz w:val="18"/>
         </w:rPr>
-        <w:t>(OpenMined, 2019)</w:t>
+        <w:t>(</w:t>
+      </w:r>
+      <w:proofErr w:type="spellStart"/>
+      <w:r>
+        <w:rPr>
+          <w:sz w:val="18"/>
+        </w:rPr>
+        <w:t>OpenMined</w:t>
+      </w:r>
+      <w:proofErr w:type="spellEnd"/>
+      <w:r>
+        <w:rPr>
+          <w:sz w:val="18"/>
+        </w:rPr>
+        <w:t>, 2019)</w:t>
       </w:r>
       <w:r>
         <w:rPr>
@@ -8991,6 +9005,7 @@
         </w:rPr>
         <w:t xml:space="preserve"> </w:t>
       </w:r>
+      <w:proofErr w:type="spellStart"/>
       <w:r>
         <w:rPr>
           <w:i/>
@@ -8999,6 +9014,7 @@
         </w:rPr>
         <w:t>FedProx</w:t>
       </w:r>
+      <w:proofErr w:type="spellEnd"/>
       <w:r>
         <w:rPr>
           <w:sz w:val="18"/>
@@ -9321,6 +9337,30 @@
           <w:sz w:val="18"/>
         </w:rPr>
         <w:t>Table 3.4.1. Federated Learning datasets and their applications.</w:t>
+      </w:r>
+      <w:r>
+        <w:rPr>
+          <w:sz w:val="18"/>
+        </w:rPr>
+        <w:br/>
+      </w:r>
+      <w:r>
+        <w:rPr>
+          <w:sz w:val="18"/>
+        </w:rPr>
+        <w:t>Table</w:t>
+      </w:r>
+      <w:r>
+        <w:rPr>
+          <w:sz w:val="18"/>
+        </w:rPr>
+        <w:t xml:space="preserve"> </w:t>
+      </w:r>
+      <w:r>
+        <w:rPr>
+          <w:sz w:val="18"/>
+        </w:rPr>
+        <w:t>3.6. Literature review and ROs alignment.</w:t>
       </w:r>
     </w:p>
     <w:p>
@@ -9624,7 +9664,25 @@
         <w:ind w:left="540" w:right="332" w:firstLine="470"/>
       </w:pPr>
       <w:r>
-        <w:t>The primary purpose of this project is to experiment with FL frameworks to evaluate their implementability and develop a functional FL server. Therefore, the research objectives are:</w:t>
+        <w:t xml:space="preserve">The primary purpose of this project is to experiment with FL frameworks to evaluate their implementability and develop a functional FL server. Therefore, the </w:t>
+      </w:r>
+      <w:r>
+        <w:t>R</w:t>
+      </w:r>
+      <w:r>
+        <w:t xml:space="preserve">esearch </w:t>
+      </w:r>
+      <w:r>
+        <w:t>O</w:t>
+      </w:r>
+      <w:r>
+        <w:t>bjectives</w:t>
+      </w:r>
+      <w:r>
+        <w:t xml:space="preserve"> (ROs)</w:t>
+      </w:r>
+      <w:r>
+        <w:t xml:space="preserve"> are:</w:t>
       </w:r>
     </w:p>
     <w:p>
@@ -9865,14 +9923,14 @@
           <w:numId w:val="7"/>
         </w:numPr>
       </w:pPr>
-      <w:bookmarkStart w:id="9" w:name="_Hlk172064323"/>
-      <w:bookmarkStart w:id="10" w:name="_Toc173089290"/>
+      <w:bookmarkStart w:id="9" w:name="_Toc173089290"/>
+      <w:bookmarkStart w:id="10" w:name="_Hlk172064323"/>
       <w:r>
         <w:t>What is Federated Learning</w:t>
       </w:r>
-      <w:bookmarkEnd w:id="10"/>
-    </w:p>
-    <w:bookmarkEnd w:id="9"/>
+      <w:bookmarkEnd w:id="9"/>
+    </w:p>
+    <w:bookmarkEnd w:id="10"/>
     <w:p>
       <w:pPr>
         <w:pStyle w:val="BodyText"/>
@@ -11039,8 +11097,8 @@
         </w:tabs>
         <w:spacing w:before="31"/>
       </w:pPr>
-      <w:bookmarkStart w:id="19" w:name="_Hlk172153051"/>
-      <w:bookmarkStart w:id="20" w:name="_Toc173089299"/>
+      <w:bookmarkStart w:id="19" w:name="_Toc173089299"/>
+      <w:bookmarkStart w:id="20" w:name="_Hlk172153051"/>
       <w:r>
         <w:rPr>
           <w:color w:val="333333"/>
@@ -11061,7 +11119,7 @@
         </w:rPr>
         <w:t>Review</w:t>
       </w:r>
-      <w:bookmarkEnd w:id="20"/>
+      <w:bookmarkEnd w:id="19"/>
     </w:p>
     <w:p>
       <w:pPr>
@@ -11070,33 +11128,40 @@
         <w:ind w:left="540" w:right="332" w:firstLine="470"/>
       </w:pPr>
       <w:r>
-        <w:t xml:space="preserve">This chapter reviews existing literature on FL, being organised in five themes such as </w:t>
-      </w:r>
-      <w:r>
-        <w:t>FL Frameworks, FL algorithms, real-world FL settings, FL datasets and FL server implementation</w:t>
-      </w:r>
-      <w:r>
-        <w:t xml:space="preserve">. This review was instrumental when setting the first and second goals; </w:t>
+        <w:t xml:space="preserve">Given the rapid advancements in DA and subsequently in ML, FL is also growing fast. A thorough review of the current literature is essential. By typing </w:t>
       </w:r>
       <w:r>
         <w:rPr>
           <w:i/>
           <w:iCs/>
         </w:rPr>
-        <w:t xml:space="preserve">“Evaluating implementability of existing FL frameworks” </w:t>
-      </w:r>
-      <w:r>
-        <w:t xml:space="preserve">and </w:t>
+        <w:t xml:space="preserve">“Federated Learning” </w:t>
+      </w:r>
+      <w:r>
+        <w:t xml:space="preserve">in Google Scholar and selecting </w:t>
       </w:r>
       <w:r>
         <w:rPr>
           <w:i/>
           <w:iCs/>
         </w:rPr>
-        <w:t>“Developing a FL server”</w:t>
-      </w:r>
-      <w:r>
-        <w:t>. Also, for the proposed sampling strategy which is sampling method as non-probabilistic and sampling type judgmental it has helped identifying the populations.</w:t>
+        <w:t>“review articles”</w:t>
+      </w:r>
+      <w:r>
+        <w:rPr>
+          <w:i/>
+          <w:iCs/>
+        </w:rPr>
+        <w:t>,</w:t>
+      </w:r>
+      <w:r>
+        <w:t xml:space="preserve"> it returns 7,510 articles in 0.07 seconds. The aim of this chapter is to select valid and relevant articles that align the </w:t>
+      </w:r>
+      <w:r>
+        <w:t>ROs</w:t>
+      </w:r>
+      <w:r>
+        <w:t xml:space="preserve"> with the literature review, ensuring a smooth experimentation process that validates these objectives. All sources are organized into five themes: FL frameworks, FL algorithms, real-world FL settings, FL datasets, and FL server implementation.</w:t>
       </w:r>
     </w:p>
     <w:p>
@@ -11112,7 +11177,7 @@
         </w:rPr>
       </w:pPr>
       <w:bookmarkStart w:id="21" w:name="_Toc173089300"/>
-      <w:bookmarkEnd w:id="19"/>
+      <w:bookmarkEnd w:id="20"/>
       <w:r>
         <w:t>Federated Learning Frameworks</w:t>
       </w:r>
@@ -11125,7 +11190,13 @@
         <w:ind w:left="540" w:right="332" w:firstLine="470"/>
       </w:pPr>
       <w:r>
-        <w:t>A requirement for selecting the FL frameworks was that they must be open source. Open-source frameworks are transparent and trustworthy, developed and maintained by a collaborative community, free to use, and constantly evolving. Additionally, they can be customized to meet users' specific needs.</w:t>
+        <w:t xml:space="preserve">A requirement for selecting the FL frameworks was that they must be open source. Open-source frameworks are transparent and trustworthy, developed and maintained by a collaborative community, free to use, and constantly evolving. Additionally, they can be customized to meet </w:t>
+      </w:r>
+      <w:r>
+        <w:t>user’s</w:t>
+      </w:r>
+      <w:r>
+        <w:t xml:space="preserve"> specific needs.</w:t>
       </w:r>
       <w:r>
         <w:t xml:space="preserve"> </w:t>
@@ -11292,7 +11363,21 @@
         <w:rPr>
           <w:sz w:val="18"/>
         </w:rPr>
-        <w:t>(OpenMined, 2019)</w:t>
+        <w:t>(</w:t>
+      </w:r>
+      <w:proofErr w:type="spellStart"/>
+      <w:r>
+        <w:rPr>
+          <w:sz w:val="18"/>
+        </w:rPr>
+        <w:t>OpenMined</w:t>
+      </w:r>
+      <w:proofErr w:type="spellEnd"/>
+      <w:r>
+        <w:rPr>
+          <w:sz w:val="18"/>
+        </w:rPr>
+        <w:t>, 2019)</w:t>
       </w:r>
       <w:r>
         <w:rPr>
@@ -11475,7 +11560,7 @@
         </w:rPr>
         <w:lastRenderedPageBreak/>
         <w:drawing>
-          <wp:inline distT="0" distB="0" distL="0" distR="0" wp14:anchorId="267E0F12" wp14:editId="23BBA35B">
+          <wp:inline distT="0" distB="0" distL="0" distR="0" wp14:anchorId="267E0F12" wp14:editId="666EBC49">
             <wp:extent cx="5168900" cy="1219986"/>
             <wp:effectExtent l="0" t="0" r="0" b="0"/>
             <wp:docPr id="1200742578" name="Picture 5" descr="A table with numbers and text&#10;&#10;Description automatically generated"/>
@@ -11572,7 +11657,13 @@
         </w:rPr>
       </w:pPr>
       <w:r>
-        <w:t xml:space="preserve">By creating this ranking, the population for objective one was defined as </w:t>
+        <w:t xml:space="preserve">By creating this ranking, the population </w:t>
+      </w:r>
+      <w:r>
+        <w:t xml:space="preserve">sample </w:t>
+      </w:r>
+      <w:r>
+        <w:t xml:space="preserve">for objective one was defined as </w:t>
       </w:r>
       <w:r>
         <w:rPr>
@@ -11592,7 +11683,13 @@
         <w:t>TFF</w:t>
       </w:r>
       <w:r>
-        <w:t>. The population was restricted to the top five FL frameworks due to the limited amount of time. As the sampling method is non-probabilistic and the sampling type is judgmental, this approach to ranking the FL frameworks may help mitigate the inherent bias that experimentation has as a primary research methodology and also focus the selection on samples that can represent the entire population.</w:t>
+        <w:t xml:space="preserve">. The </w:t>
+      </w:r>
+      <w:r>
+        <w:t>sample</w:t>
+      </w:r>
+      <w:r>
+        <w:t xml:space="preserve"> was restricted to the top five FL frameworks due to the limited amount of time. As the sampling method is non-probabilistic and the sampling type is judgmental, this approach to ranking the FL frameworks may help mitigate the inherent bias that experimentation has as a primary research methodology and also focus the selection on samples that can represent the entire population.</w:t>
       </w:r>
       <w:r>
         <w:t xml:space="preserve"> </w:t>
@@ -11708,6 +11805,7 @@
       <w:r>
         <w:t xml:space="preserve"> a multi-language library that facilitates secure and private ML. It was developed by the </w:t>
       </w:r>
+      <w:proofErr w:type="spellStart"/>
       <w:r>
         <w:rPr>
           <w:i/>
@@ -11715,6 +11813,7 @@
         </w:rPr>
         <w:t>OpenMined</w:t>
       </w:r>
+      <w:proofErr w:type="spellEnd"/>
       <w:r>
         <w:t xml:space="preserve"> community with the objective of making FL data science more accessible through Python bindings and user-friendly interfaces. </w:t>
       </w:r>
@@ -11728,6 +11827,7 @@
       <w:r>
         <w:t xml:space="preserve"> uses libraries like </w:t>
       </w:r>
+      <w:proofErr w:type="spellStart"/>
       <w:r>
         <w:rPr>
           <w:i/>
@@ -11735,6 +11835,7 @@
         </w:rPr>
         <w:t>PyTorch</w:t>
       </w:r>
+      <w:proofErr w:type="spellEnd"/>
       <w:r>
         <w:t xml:space="preserve"> and TensorFlow with additional capabilities. Comparing it with other frameworks like </w:t>
       </w:r>
@@ -11748,6 +11849,7 @@
       <w:r>
         <w:t xml:space="preserve"> and </w:t>
       </w:r>
+      <w:proofErr w:type="spellStart"/>
       <w:r>
         <w:rPr>
           <w:i/>
@@ -11755,9 +11857,11 @@
         </w:rPr>
         <w:t>PaddleFL</w:t>
       </w:r>
+      <w:proofErr w:type="spellEnd"/>
       <w:r>
         <w:t xml:space="preserve">; </w:t>
       </w:r>
+      <w:proofErr w:type="spellStart"/>
       <w:r>
         <w:rPr>
           <w:i/>
@@ -11765,6 +11869,7 @@
         </w:rPr>
         <w:t>PySyft</w:t>
       </w:r>
+      <w:proofErr w:type="spellEnd"/>
       <w:r>
         <w:t xml:space="preserve"> offers detailed building blocks, allowing developers to implement FL efficiently. Also compared to Flower that supports heterogeneous client environments and offers tools for mobile and edge devices, claiming and advantage over </w:t>
       </w:r>
@@ -11825,6 +11930,7 @@
       <w:r>
         <w:t xml:space="preserve">FATE is provided to aid enterprises and institutions in implementing large-scale and distributed collaborative learning with data protection. A number of secure computation protocols and machine learning algorithms are supported within FATE. Through the out-of-box usability and end-to-end building modules and visualization tools, users are able to get their applications up and running with efficiency and effectiveness. It not only offers a distributed platform that supports both stand-alone and cluster deployment but also privacy-preserving </w:t>
       </w:r>
+      <w:proofErr w:type="spellStart"/>
       <w:r>
         <w:rPr>
           <w:i/>
@@ -11832,6 +11938,7 @@
         </w:rPr>
         <w:t>XGBoost</w:t>
       </w:r>
+      <w:proofErr w:type="spellEnd"/>
       <w:r>
         <w:t xml:space="preserve">, federated transfer learning, and multi-variate data. </w:t>
       </w:r>
@@ -11850,38 +11957,49 @@
           <w:i/>
           <w:iCs/>
         </w:rPr>
-        <w:t>FATE-FLow</w:t>
-      </w:r>
-      <w:r>
-        <w:t xml:space="preserve">, which serves as the scheduling system, </w:t>
-      </w:r>
+        <w:t>FATE-</w:t>
+      </w:r>
+      <w:proofErr w:type="spellStart"/>
       <w:r>
         <w:rPr>
           <w:i/>
           <w:iCs/>
         </w:rPr>
-        <w:t>FATE-Board</w:t>
-      </w:r>
-      <w:r>
-        <w:t xml:space="preserve">, a visualization tool, and </w:t>
+        <w:t>FLow</w:t>
+      </w:r>
+      <w:proofErr w:type="spellEnd"/>
+      <w:r>
+        <w:t xml:space="preserve">, which serves as the scheduling system, </w:t>
       </w:r>
       <w:r>
         <w:rPr>
           <w:i/>
           <w:iCs/>
         </w:rPr>
-        <w:t>FATE-Serving</w:t>
-      </w:r>
-      <w:r>
-        <w:t xml:space="preserve">, which is an inference high-performance serving engine. </w:t>
+        <w:t>FATE-Board</w:t>
+      </w:r>
+      <w:r>
+        <w:t xml:space="preserve">, a visualization tool, and </w:t>
       </w:r>
       <w:r>
         <w:rPr>
           <w:i/>
           <w:iCs/>
         </w:rPr>
+        <w:t>FATE-Serving</w:t>
+      </w:r>
+      <w:r>
+        <w:t xml:space="preserve">, which is an inference high-performance serving engine. </w:t>
+      </w:r>
+      <w:proofErr w:type="spellStart"/>
+      <w:r>
+        <w:rPr>
+          <w:i/>
+          <w:iCs/>
+        </w:rPr>
         <w:t>KubeFATE</w:t>
       </w:r>
+      <w:proofErr w:type="spellEnd"/>
       <w:r>
         <w:t xml:space="preserve"> is designed by </w:t>
       </w:r>
@@ -12209,6 +12327,7 @@
       <w:r>
         <w:t xml:space="preserve">, </w:t>
       </w:r>
+      <w:proofErr w:type="spellStart"/>
       <w:r>
         <w:rPr>
           <w:i/>
@@ -12216,6 +12335,7 @@
         </w:rPr>
         <w:t>PyTorch</w:t>
       </w:r>
+      <w:proofErr w:type="spellEnd"/>
       <w:r>
         <w:t>, while offering flexible API designs, standardized algorithm implementations, and benchmark datasets for</w:t>
       </w:r>
@@ -12383,13 +12503,39 @@
         </w:rPr>
       </w:pPr>
       <w:bookmarkStart w:id="23" w:name="_Toc173089302"/>
-      <w:r>
-        <w:t xml:space="preserve">OpenFL, </w:t>
-      </w:r>
-      <w:r>
-        <w:t>NVIDIA, PaddleFL, Substra and FLGo</w:t>
+      <w:proofErr w:type="spellStart"/>
+      <w:r>
+        <w:t>OpenFL</w:t>
+      </w:r>
+      <w:proofErr w:type="spellEnd"/>
+      <w:r>
+        <w:t xml:space="preserve">, </w:t>
+      </w:r>
+      <w:r>
+        <w:t xml:space="preserve">NVIDIA, </w:t>
+      </w:r>
+      <w:proofErr w:type="spellStart"/>
+      <w:r>
+        <w:t>PaddleFL</w:t>
+      </w:r>
+      <w:proofErr w:type="spellEnd"/>
+      <w:r>
+        <w:t xml:space="preserve">, </w:t>
+      </w:r>
+      <w:proofErr w:type="spellStart"/>
+      <w:r>
+        <w:t>Substra</w:t>
+      </w:r>
+      <w:proofErr w:type="spellEnd"/>
+      <w:r>
+        <w:t xml:space="preserve"> and </w:t>
+      </w:r>
+      <w:proofErr w:type="spellStart"/>
+      <w:r>
+        <w:t>FLGo</w:t>
       </w:r>
       <w:bookmarkEnd w:id="23"/>
+      <w:proofErr w:type="spellEnd"/>
     </w:p>
     <w:p>
       <w:pPr>
@@ -12401,6 +12547,7 @@
       <w:r>
         <w:t xml:space="preserve">Another innovative framework </w:t>
       </w:r>
+      <w:proofErr w:type="spellStart"/>
       <w:r>
         <w:rPr>
           <w:i/>
@@ -12408,6 +12555,7 @@
         </w:rPr>
         <w:t>OpenFL</w:t>
       </w:r>
+      <w:proofErr w:type="spellEnd"/>
       <w:r>
         <w:t xml:space="preserve"> </w:t>
       </w:r>
@@ -12442,6 +12590,7 @@
       <w:r>
         <w:t xml:space="preserve">created by Intel Labs and the University of Pennsylvania, </w:t>
       </w:r>
+      <w:proofErr w:type="spellStart"/>
       <w:r>
         <w:rPr>
           <w:i/>
@@ -12449,13 +12598,23 @@
         </w:rPr>
         <w:t>OpenFL</w:t>
       </w:r>
-      <w:r>
-        <w:t xml:space="preserve"> supports decentralized machine learning models. It allows organizations to train models using data locally without any transfer, and that operates by distributing a global model across various nodes while each organization trains its model locally. Model updates are sent to an aggregator to enhance the global model. This framework is compatible with popular ML frameworks like TensorFlow and PyTorch. In comparison to other frameworks, it stands out due to its open-source nature, TensorFlow Federated or PySyft focus more on academic research applications </w:t>
+      <w:proofErr w:type="spellEnd"/>
+      <w:r>
+        <w:t xml:space="preserve"> supports decentralized machine learning models. It allows organizations to train models using data locally without any transfer, and that operates by distributing a global model across various nodes while each organization trains its model locally. Model updates are sent to an aggregator to enhance the global model. This framework is compatible with popular ML frameworks like TensorFlow and </w:t>
+      </w:r>
+      <w:proofErr w:type="spellStart"/>
+      <w:r>
+        <w:t>PyTorch</w:t>
+      </w:r>
+      <w:proofErr w:type="spellEnd"/>
+      <w:r>
+        <w:t xml:space="preserve">. In comparison to other frameworks, it stands out due to its open-source nature, TensorFlow Federated or PySyft focus more on academic research applications </w:t>
       </w:r>
       <w:r>
         <w:lastRenderedPageBreak/>
         <w:t xml:space="preserve">while </w:t>
       </w:r>
+      <w:proofErr w:type="spellStart"/>
       <w:r>
         <w:rPr>
           <w:i/>
@@ -12463,6 +12622,7 @@
         </w:rPr>
         <w:t>OpenFL</w:t>
       </w:r>
+      <w:proofErr w:type="spellEnd"/>
       <w:r>
         <w:t xml:space="preserve"> is focused on real-world applications.</w:t>
       </w:r>
@@ -12541,6 +12701,7 @@
       <w:r>
         <w:t xml:space="preserve">, in support of many collaborators, is applied to create powerful and generalizable AI models by sharing the weights of the models rather than the private data. It is very lightweight and flexible, supporting the scaling of different machine learning frameworks, among which are </w:t>
       </w:r>
+      <w:proofErr w:type="spellStart"/>
       <w:r>
         <w:rPr>
           <w:i/>
@@ -12548,6 +12709,7 @@
         </w:rPr>
         <w:t>PyTorch</w:t>
       </w:r>
+      <w:proofErr w:type="spellEnd"/>
       <w:r>
         <w:t xml:space="preserve">, </w:t>
       </w:r>
@@ -12561,6 +12723,7 @@
       <w:r>
         <w:t xml:space="preserve">, and </w:t>
       </w:r>
+      <w:proofErr w:type="spellStart"/>
       <w:r>
         <w:rPr>
           <w:i/>
@@ -12568,6 +12731,7 @@
         </w:rPr>
         <w:t>XGBoost</w:t>
       </w:r>
+      <w:proofErr w:type="spellEnd"/>
       <w:r>
         <w:t xml:space="preserve">. In this way, </w:t>
       </w:r>
@@ -12649,6 +12813,7 @@
       <w:r>
         <w:t xml:space="preserve"> propose </w:t>
       </w:r>
+      <w:proofErr w:type="spellStart"/>
       <w:r>
         <w:rPr>
           <w:i/>
@@ -12656,9 +12821,11 @@
         </w:rPr>
         <w:t>PaddleFL</w:t>
       </w:r>
+      <w:proofErr w:type="spellEnd"/>
       <w:r>
         <w:t xml:space="preserve"> is an open-source federated learning framework developed by </w:t>
       </w:r>
+      <w:proofErr w:type="spellStart"/>
       <w:r>
         <w:rPr>
           <w:i/>
@@ -12666,8 +12833,25 @@
         </w:rPr>
         <w:t>PaddlePaddle</w:t>
       </w:r>
-      <w:r>
-        <w:t>, with the purpose of safe collaboration on training machine learning models over a massive amount of devices or organizations without sharing raw data. It provides implementations for different federated learning algorithms and flexible, extensible architecture that will easily plug into different machine learning frameworks. In the aspect of implementations, PaddleFL is an attempt for distributed model training, while it solves the privacy issues in data. In this way, this project will have applications in multiple fields: healthcare and finance, where data security becomes very important. The framework itself has built-in tools for data preprocessing and model training and evaluation under horizontal and vertical federated learning scenarios. It aims to be user-friendly by having complete documentation and examples that can assist the user in quickly getting a foothold. PaddleFL adopts advanced techniques, including homomorphic encryption and secure multiparty computation, into data safety and privacy during the training process. It is also updated and improved all the time by the open-source community, making it a strong candidate for the implementation of federated learning projects.</w:t>
+      <w:proofErr w:type="spellEnd"/>
+      <w:r>
+        <w:t xml:space="preserve">, with the purpose of safe collaboration on training machine learning models over a massive amount of devices or organizations without sharing raw data. It provides implementations for different federated learning algorithms and flexible, extensible architecture that will easily plug into different machine learning frameworks. In the aspect of implementations, </w:t>
+      </w:r>
+      <w:proofErr w:type="spellStart"/>
+      <w:r>
+        <w:t>PaddleFL</w:t>
+      </w:r>
+      <w:proofErr w:type="spellEnd"/>
+      <w:r>
+        <w:t xml:space="preserve"> is an attempt for distributed model training, while it solves the privacy issues in data. In this way, this project will have applications in multiple fields: healthcare and finance, where data security becomes very important. The framework itself has built-in tools for data preprocessing and model training and evaluation under horizontal and vertical federated learning scenarios. It aims to be user-friendly by having complete documentation and examples that can assist the user in quickly getting a foothold. </w:t>
+      </w:r>
+      <w:proofErr w:type="spellStart"/>
+      <w:r>
+        <w:t>PaddleFL</w:t>
+      </w:r>
+      <w:proofErr w:type="spellEnd"/>
+      <w:r>
+        <w:t xml:space="preserve"> adopts advanced techniques, including homomorphic encryption and secure multiparty computation, into data safety and privacy during the training process. It is also updated and improved all the time by the open-source community, making it a strong candidate for the implementation of federated learning projects.</w:t>
       </w:r>
     </w:p>
     <w:p>
@@ -12713,6 +12897,7 @@
       <w:r>
         <w:t xml:space="preserve"> </w:t>
       </w:r>
+      <w:proofErr w:type="spellStart"/>
       <w:r>
         <w:rPr>
           <w:i/>
@@ -12720,9 +12905,11 @@
         </w:rPr>
         <w:t>Substra</w:t>
       </w:r>
+      <w:proofErr w:type="spellEnd"/>
       <w:r>
         <w:t xml:space="preserve"> as a framework designed to make machine learning both collaborative and secure. They developed </w:t>
       </w:r>
+      <w:proofErr w:type="spellStart"/>
       <w:r>
         <w:rPr>
           <w:i/>
@@ -12730,6 +12917,7 @@
         </w:rPr>
         <w:t>Substra</w:t>
       </w:r>
+      <w:proofErr w:type="spellEnd"/>
       <w:r>
         <w:t xml:space="preserve"> to handle the tricky issue of working with </w:t>
       </w:r>
@@ -12737,6 +12925,7 @@
         <w:lastRenderedPageBreak/>
         <w:t xml:space="preserve">sensitive data without compromising privacy. Instead of moving data around, </w:t>
       </w:r>
+      <w:proofErr w:type="spellStart"/>
       <w:r>
         <w:rPr>
           <w:i/>
@@ -12744,9 +12933,11 @@
         </w:rPr>
         <w:t>Substra</w:t>
       </w:r>
+      <w:proofErr w:type="spellEnd"/>
       <w:r>
         <w:t xml:space="preserve"> keeps it decentralized data stays where it is, and only the necessary algorithms and non-sensitive information are shared. </w:t>
       </w:r>
+      <w:proofErr w:type="spellStart"/>
       <w:r>
         <w:rPr>
           <w:i/>
@@ -12754,6 +12945,7 @@
         </w:rPr>
         <w:t>Substra</w:t>
       </w:r>
+      <w:proofErr w:type="spellEnd"/>
       <w:r>
         <w:t xml:space="preserve"> uses Distributed Ledger Technology (DLT) to ensure that all operations are secure and traceable. This means </w:t>
       </w:r>
@@ -12763,6 +12955,7 @@
       <w:r>
         <w:t xml:space="preserve">need to rely on a central authority to verify the integrity of the data and operations. Originally designed for healthcare applications, </w:t>
       </w:r>
+      <w:proofErr w:type="spellStart"/>
       <w:r>
         <w:rPr>
           <w:i/>
@@ -12770,9 +12963,19 @@
         </w:rPr>
         <w:t>Substra</w:t>
       </w:r>
-      <w:r>
-        <w:t xml:space="preserve"> is flexible enough to work with various data types, algorithms, and programming languages. It supports multiple computation methods, especially those used in Federated Learning. The framework is built on three core principles: collaboration, privacy, and traceability. It brings together data providers and algorithm designers to work on shared goals while keeping data private and secure. Substra manages four key assets: objectives, datasets, algorithms, and models. Each of these assets has specific permissions to control who can access and process them. Computations in </w:t>
-      </w:r>
+      <w:proofErr w:type="spellEnd"/>
+      <w:r>
+        <w:t xml:space="preserve"> is flexible enough to work with various data types, algorithms, and programming languages. It supports multiple computation methods, especially those used in Federated Learning. The framework is built on three core principles: collaboration, privacy, and traceability. It brings together data providers and algorithm designers to work on shared goals while keeping data private and secure. </w:t>
+      </w:r>
+      <w:proofErr w:type="spellStart"/>
+      <w:r>
+        <w:t>Substra</w:t>
+      </w:r>
+      <w:proofErr w:type="spellEnd"/>
+      <w:r>
+        <w:t xml:space="preserve"> manages four key assets: objectives, datasets, algorithms, and models. Each of these assets has specific permissions to control who can access and process them. Computations in </w:t>
+      </w:r>
+      <w:proofErr w:type="spellStart"/>
       <w:r>
         <w:rPr>
           <w:i/>
@@ -12780,9 +12983,11 @@
         </w:rPr>
         <w:t>Substra</w:t>
       </w:r>
+      <w:proofErr w:type="spellEnd"/>
       <w:r>
         <w:t xml:space="preserve"> are coordinated across different nodes, ensuring that data never leaves its original location. The decentralized architecture uses smart contracts to enforce permissions and maintain a tamper-proof ledger of all activities. This makes </w:t>
       </w:r>
+      <w:proofErr w:type="spellStart"/>
       <w:r>
         <w:rPr>
           <w:i/>
@@ -12790,6 +12995,7 @@
         </w:rPr>
         <w:t>Substra</w:t>
       </w:r>
+      <w:proofErr w:type="spellEnd"/>
       <w:r>
         <w:t xml:space="preserve"> a versatile tool for various collaborative machine learning projects, such as data and algorithm collaborations, data consortiums, and combined training and evaluation efforts.</w:t>
       </w:r>
@@ -12835,6 +13041,7 @@
       <w:r>
         <w:t xml:space="preserve"> developed </w:t>
       </w:r>
+      <w:proofErr w:type="spellStart"/>
       <w:r>
         <w:rPr>
           <w:i/>
@@ -12842,9 +13049,11 @@
         </w:rPr>
         <w:t>FLGo</w:t>
       </w:r>
+      <w:proofErr w:type="spellEnd"/>
       <w:r>
         <w:t xml:space="preserve"> a platform designed to streamline the process of cross-application FL research and enhance shareability among developers. It is a lightweight FL framework aiming to be a customizable solution to suit different applications and data heterogeneity. </w:t>
       </w:r>
+      <w:proofErr w:type="spellStart"/>
       <w:r>
         <w:rPr>
           <w:i/>
@@ -12852,9 +13061,11 @@
         </w:rPr>
         <w:t>FLGo</w:t>
       </w:r>
+      <w:proofErr w:type="spellEnd"/>
       <w:r>
         <w:t xml:space="preserve"> addresses the gap that exists in current FL frameworks which often make the FL deployment very complex. Some of the key Features, are benchmarks and algorithms, customization, experimental tools, and high degree of shareability. Compared to other frameworks it stands out in, system heterogeneity, high-level API, multi-architecture support, asynchronous operations and customization and flexibility. As a conclusion </w:t>
       </w:r>
+      <w:proofErr w:type="spellStart"/>
       <w:r>
         <w:rPr>
           <w:i/>
@@ -12862,6 +13073,7 @@
         </w:rPr>
         <w:t>FLGo</w:t>
       </w:r>
+      <w:proofErr w:type="spellEnd"/>
       <w:r>
         <w:t xml:space="preserve"> has been developed with the intention of making FL more accessible to a broader range of developers by simplifying customization and enhancing its shareability. It also aims to bridge the existing gap with conventional machine learning and FL.</w:t>
       </w:r>
@@ -12903,6 +13115,7 @@
       <w:r>
         <w:t xml:space="preserve">. </w:t>
       </w:r>
+      <w:proofErr w:type="spellStart"/>
       <w:r>
         <w:rPr>
           <w:i/>
@@ -12910,9 +13123,11 @@
         </w:rPr>
         <w:t>SecureBoost</w:t>
       </w:r>
+      <w:proofErr w:type="spellEnd"/>
       <w:r>
         <w:t xml:space="preserve"> and </w:t>
       </w:r>
+      <w:proofErr w:type="spellStart"/>
       <w:r>
         <w:rPr>
           <w:i/>
@@ -12920,6 +13135,7 @@
         </w:rPr>
         <w:t>FedProx</w:t>
       </w:r>
+      <w:proofErr w:type="spellEnd"/>
       <w:r>
         <w:t xml:space="preserve"> are also used by multiple frameworks. These algorithms, along with </w:t>
       </w:r>
@@ -13166,7 +13382,7 @@
           <w:noProof/>
         </w:rPr>
         <w:drawing>
-          <wp:inline distT="0" distB="0" distL="0" distR="0" wp14:anchorId="4713C98B" wp14:editId="12C4D211">
+          <wp:inline distT="0" distB="0" distL="0" distR="0" wp14:anchorId="4713C98B" wp14:editId="3EA54C59">
             <wp:extent cx="2289612" cy="1947525"/>
             <wp:effectExtent l="0" t="0" r="0" b="0"/>
             <wp:docPr id="1818512653" name="Picture 7" descr="A black and white text&#10;&#10;Description automatically generated"/>
@@ -13425,10 +13641,12 @@
         </w:numPr>
       </w:pPr>
       <w:bookmarkStart w:id="26" w:name="_Toc173089305"/>
+      <w:proofErr w:type="spellStart"/>
       <w:r>
         <w:t>FedProx</w:t>
       </w:r>
       <w:bookmarkEnd w:id="26"/>
+      <w:proofErr w:type="spellEnd"/>
     </w:p>
     <w:p>
       <w:pPr>
@@ -13443,6 +13661,7 @@
       <w:r>
         <w:t xml:space="preserve">In short, </w:t>
       </w:r>
+      <w:proofErr w:type="spellStart"/>
       <w:r>
         <w:rPr>
           <w:i/>
@@ -13450,6 +13669,7 @@
         </w:rPr>
         <w:t>FedProx</w:t>
       </w:r>
+      <w:proofErr w:type="spellEnd"/>
       <w:r>
         <w:t xml:space="preserve"> is a federated optimization algorithm designed with the objectives of handling challenges that come with system and statistical heterogeneity in a federated learning network</w:t>
       </w:r>
@@ -13507,6 +13727,7 @@
       <w:r>
         <w:t xml:space="preserve"> has demonstrated empirical success, it's been seen to falter in the face of system capability diversity and the nonidentical distribution of data on the devices. These are the aspects that </w:t>
       </w:r>
+      <w:proofErr w:type="spellStart"/>
       <w:r>
         <w:rPr>
           <w:i/>
@@ -13514,9 +13735,11 @@
         </w:rPr>
         <w:t>FedProx</w:t>
       </w:r>
+      <w:proofErr w:type="spellEnd"/>
       <w:r>
         <w:t xml:space="preserve"> modifies to handle them and increase the robustness and stability of the optimization process. In this context, the addition of a proximal term to the local objective function within </w:t>
       </w:r>
+      <w:proofErr w:type="spellStart"/>
       <w:r>
         <w:rPr>
           <w:i/>
@@ -13524,6 +13747,7 @@
         </w:rPr>
         <w:t>FedProx</w:t>
       </w:r>
+      <w:proofErr w:type="spellEnd"/>
       <w:r>
         <w:t xml:space="preserve"> is aimed at compensating for a potentially large influence of local updates so that they remain close to the global model. The proximal term serves two purposes: it naturally introduces statistical heterogeneity in the local updates by properly controlling the distance from the original global model and allows us to safely introduce variable amounts of local work, coming from systems' heterogeneity.</w:t>
       </w:r>
@@ -13560,6 +13784,7 @@
       <w:r>
         <w:t xml:space="preserve">, </w:t>
       </w:r>
+      <w:proofErr w:type="spellStart"/>
       <w:r>
         <w:rPr>
           <w:i/>
@@ -13567,6 +13792,7 @@
         </w:rPr>
         <w:t>FedProx</w:t>
       </w:r>
+      <w:proofErr w:type="spellEnd"/>
       <w:r>
         <w:t xml:space="preserve"> allows for non-uniform amounts of work by devices, up to their system capability, in terms of resources. This can handle stragglers (i.e., devices that do less work) better without dropping them, leading to more stable convergence. The server initializes the global model and samples a subset of devices in each iteration. For each sample device, it executes one local update based on its data for optimization of a modified local objective function with an added proximal term. The proximal term is defined as</w:t>
       </w:r>
@@ -13802,7 +14028,7 @@
         </w:rPr>
         <w:lastRenderedPageBreak/>
         <w:drawing>
-          <wp:inline distT="0" distB="0" distL="0" distR="0" wp14:anchorId="0DFA2440" wp14:editId="1F802980">
+          <wp:inline distT="0" distB="0" distL="0" distR="0" wp14:anchorId="0DFA2440" wp14:editId="5021E043">
             <wp:extent cx="2501415" cy="1952154"/>
             <wp:effectExtent l="0" t="0" r="0" b="0"/>
             <wp:docPr id="1976989671" name="Picture 5" descr="A white text with black text&#10;&#10;Description automatically generated with medium confidence"/>
@@ -13876,6 +14102,7 @@
         </w:rPr>
         <w:t xml:space="preserve"> </w:t>
       </w:r>
+      <w:proofErr w:type="spellStart"/>
       <w:r>
         <w:rPr>
           <w:i/>
@@ -13892,6 +14119,7 @@
         </w:rPr>
         <w:t>dProx</w:t>
       </w:r>
+      <w:proofErr w:type="spellEnd"/>
       <w:r>
         <w:rPr>
           <w:sz w:val="18"/>
@@ -13950,6 +14178,7 @@
       <w:r>
         <w:t xml:space="preserve">Interestingly, </w:t>
       </w:r>
+      <w:proofErr w:type="spellStart"/>
       <w:r>
         <w:rPr>
           <w:i/>
@@ -13957,6 +14186,7 @@
         </w:rPr>
         <w:t>FedProx</w:t>
       </w:r>
+      <w:proofErr w:type="spellEnd"/>
       <w:r>
         <w:t xml:space="preserve"> shows more stability with respect to accuracy in heterogeneous settings than the baseline </w:t>
       </w:r>
@@ -14153,7 +14383,7 @@
           <w:noProof/>
         </w:rPr>
         <w:drawing>
-          <wp:inline distT="0" distB="0" distL="0" distR="0" wp14:anchorId="64470A7F" wp14:editId="72B832C2">
+          <wp:inline distT="0" distB="0" distL="0" distR="0" wp14:anchorId="64470A7F" wp14:editId="0E4D8CDE">
             <wp:extent cx="2844712" cy="1643676"/>
             <wp:effectExtent l="0" t="0" r="0" b="0"/>
             <wp:docPr id="1565202648" name="Picture 6" descr="A white text with black text&#10;&#10;Description automatically generated"/>
@@ -14291,10 +14521,12 @@
         </w:numPr>
       </w:pPr>
       <w:bookmarkStart w:id="28" w:name="_Toc173089307"/>
+      <w:proofErr w:type="spellStart"/>
       <w:r>
         <w:t>SecureBoost</w:t>
       </w:r>
       <w:bookmarkEnd w:id="28"/>
+      <w:proofErr w:type="spellEnd"/>
     </w:p>
     <w:p>
       <w:pPr>
@@ -14303,6 +14535,7 @@
         <w:ind w:left="540" w:right="332" w:firstLine="470"/>
         <w:jc w:val="both"/>
       </w:pPr>
+      <w:proofErr w:type="spellStart"/>
       <w:r>
         <w:rPr>
           <w:i/>
@@ -14310,6 +14543,7 @@
         </w:rPr>
         <w:t>SecureBoost</w:t>
       </w:r>
+      <w:proofErr w:type="spellEnd"/>
       <w:r>
         <w:t xml:space="preserve"> is a boosting algorithm by trees developed under the federated learning scheme</w:t>
       </w:r>
@@ -14358,6 +14592,7 @@
       <w:r>
         <w:t xml:space="preserve">In </w:t>
       </w:r>
+      <w:proofErr w:type="spellStart"/>
       <w:r>
         <w:rPr>
           <w:i/>
@@ -14365,6 +14600,7 @@
         </w:rPr>
         <w:t>SecureBoost</w:t>
       </w:r>
+      <w:proofErr w:type="spellEnd"/>
       <w:r>
         <w:t>, data is vertically partitioned: different parties own different features on the same set of users. The first step is privacy-preserving entity alignment, in which data samples from involved parties are matched using privacy-preserving protocols to ensure that nonshared data remains private. Finally, the jointly trained gradient boosting model is used in collaborative model training. Each of the parties computes locally optimal splits for the decision trees using their own data and encrypted gradient statistics sent by the active party. It encrypts gradient and Hessian values and ensures the privacy of data.</w:t>
       </w:r>
@@ -14380,12 +14616,21 @@
         <w:jc w:val="both"/>
       </w:pPr>
       <w:r>
-        <w:t xml:space="preserve">In the protocol, SecureBoost defines roles for active parties, who have class labels, and passive </w:t>
+        <w:t xml:space="preserve">In the protocol, </w:t>
+      </w:r>
+      <w:proofErr w:type="spellStart"/>
+      <w:r>
+        <w:t>SecureBoost</w:t>
+      </w:r>
+      <w:proofErr w:type="spellEnd"/>
+      <w:r>
+        <w:t xml:space="preserve"> defines roles for active parties, who have class labels, and passive </w:t>
       </w:r>
       <w:r>
         <w:lastRenderedPageBreak/>
         <w:t xml:space="preserve">parties, who have only feature data. The active party coordinates the training process, including the aggregation of model updates. Model construction follows the philosophy of the widely used and successful </w:t>
       </w:r>
+      <w:proofErr w:type="spellStart"/>
       <w:r>
         <w:rPr>
           <w:i/>
@@ -14393,8 +14638,25 @@
         </w:rPr>
         <w:t>XGBoost</w:t>
       </w:r>
-      <w:r>
-        <w:t>: sequential tree construction by adding splits that optimize a loss function. In such a federated setting, SecureBoost ensures encryption and secure sharing of gradient and Hessian values which are used for splits among the parties. SecureBoost further makes use of additive homomorphic encryption to ensure that each party can calculate the required gradient and Hessian sums for all possible splits locally and send these encrypted values to the active party, who eventually decrypts them to find the globally best split.</w:t>
+      <w:proofErr w:type="spellEnd"/>
+      <w:r>
+        <w:t xml:space="preserve">: sequential tree construction by adding splits that optimize a loss function. In such a federated setting, </w:t>
+      </w:r>
+      <w:proofErr w:type="spellStart"/>
+      <w:r>
+        <w:t>SecureBoost</w:t>
+      </w:r>
+      <w:proofErr w:type="spellEnd"/>
+      <w:r>
+        <w:t xml:space="preserve"> ensures encryption and secure sharing of gradient and Hessian values which are used for splits among the parties. </w:t>
+      </w:r>
+      <w:proofErr w:type="spellStart"/>
+      <w:r>
+        <w:t>SecureBoost</w:t>
+      </w:r>
+      <w:proofErr w:type="spellEnd"/>
+      <w:r>
+        <w:t xml:space="preserve"> further makes use of additive homomorphic encryption to ensure that each party can calculate the required gradient and Hessian sums for all possible splits locally and send these encrypted values to the active party, who eventually decrypts them to find the globally best split.</w:t>
       </w:r>
     </w:p>
     <w:p>
@@ -14407,6 +14669,7 @@
         <w:ind w:left="540" w:right="332" w:firstLine="470"/>
         <w:jc w:val="both"/>
       </w:pPr>
+      <w:proofErr w:type="spellStart"/>
       <w:r>
         <w:rPr>
           <w:i/>
@@ -14414,9 +14677,11 @@
         </w:rPr>
         <w:t>SecureBoost</w:t>
       </w:r>
+      <w:proofErr w:type="spellEnd"/>
       <w:r>
         <w:t xml:space="preserve"> is a design of loss lessness, which can achieve the same accuracy as tree-boosting algorithms without privacy preservation under centralized data; it might even be appropriate for industrial applications that need strong privacy guarantees. This approach is indeed scalable and highly efficient with very large datasets, keeping the performance on par with non-federated methods, such as </w:t>
       </w:r>
+      <w:proofErr w:type="spellStart"/>
       <w:r>
         <w:rPr>
           <w:i/>
@@ -14424,6 +14689,7 @@
         </w:rPr>
         <w:t>XGBoost</w:t>
       </w:r>
+      <w:proofErr w:type="spellEnd"/>
       <w:r>
         <w:t xml:space="preserve"> and </w:t>
       </w:r>
@@ -14437,7 +14703,23 @@
         <w:t>)</w:t>
       </w:r>
       <w:r>
-        <w:t>, in terms of both convergence and accuracy, even under the influence of privacy constraints. SecureBoost introduces a practical and secure framework of federated learning, in which different organizations can jointly build machine learning models without sharing data. Leveraging advanced cryptographic techniques, SecureBoost protects private information from being exposed throughout the whole process of learning, making it very valuable in privacy-preserving machine-learning applications.</w:t>
+        <w:t xml:space="preserve">, in terms of both convergence and accuracy, even under the influence of privacy constraints. </w:t>
+      </w:r>
+      <w:proofErr w:type="spellStart"/>
+      <w:r>
+        <w:t>SecureBoost</w:t>
+      </w:r>
+      <w:proofErr w:type="spellEnd"/>
+      <w:r>
+        <w:t xml:space="preserve"> introduces a practical and secure framework of federated learning, in which different organizations can jointly build machine learning models without sharing data. Leveraging advanced cryptographic techniques, </w:t>
+      </w:r>
+      <w:proofErr w:type="spellStart"/>
+      <w:r>
+        <w:t>SecureBoost</w:t>
+      </w:r>
+      <w:proofErr w:type="spellEnd"/>
+      <w:r>
+        <w:t xml:space="preserve"> protects private information from being exposed throughout the whole process of learning, making it very valuable in privacy-preserving machine-learning applications.</w:t>
       </w:r>
     </w:p>
     <w:p>
@@ -14477,6 +14759,7 @@
       <w:r>
         <w:t xml:space="preserve"> started it off by allowing efficient training across devices with centralized control. </w:t>
       </w:r>
+      <w:proofErr w:type="spellStart"/>
       <w:r>
         <w:rPr>
           <w:i/>
@@ -14484,6 +14767,7 @@
         </w:rPr>
         <w:t>FedProx</w:t>
       </w:r>
+      <w:proofErr w:type="spellEnd"/>
       <w:r>
         <w:t xml:space="preserve"> generalizes that approach to heterogeneity in system capabilities and data distribution. </w:t>
       </w:r>
@@ -14497,6 +14781,7 @@
       <w:r>
         <w:t xml:space="preserve"> further improves model performance by leveraging advanced matching for layer-wise averaging and is specifically applied to complex architectures using deep neural networks. </w:t>
       </w:r>
+      <w:proofErr w:type="spellStart"/>
       <w:r>
         <w:rPr>
           <w:i/>
@@ -14504,6 +14789,7 @@
         </w:rPr>
         <w:t>SecureBoost</w:t>
       </w:r>
+      <w:proofErr w:type="spellEnd"/>
       <w:r>
         <w:t xml:space="preserve"> introduces strong privacy-preserving measures in order to collaboratively train securely among the parties with vertically partitioned data. These algorithms improve federated learning in computational efficiency, stability, communication cost, and privacy.</w:t>
       </w:r>
@@ -14802,6 +15088,7 @@
         <w:lastRenderedPageBreak/>
         <w:t xml:space="preserve">asynchronous aggregation. Personalization would involve algorithms like </w:t>
       </w:r>
+      <w:proofErr w:type="spellStart"/>
       <w:r>
         <w:rPr>
           <w:i/>
@@ -14809,6 +15096,7 @@
         </w:rPr>
         <w:t>FedBABU</w:t>
       </w:r>
+      <w:proofErr w:type="spellEnd"/>
       <w:r>
         <w:t xml:space="preserve"> to improve client performance. Communication compression was in the efforts of reducing message size to save on bandwidth and communication costs. Asynchronous aggregation allowed faster devices to move ahead without waiting for slower devices, which facilitated improvement in efficiency and robustness during training.</w:t>
       </w:r>
@@ -15306,7 +15594,7 @@
           <w:noProof/>
         </w:rPr>
         <w:drawing>
-          <wp:inline distT="0" distB="0" distL="0" distR="0" wp14:anchorId="3A10E7CD" wp14:editId="4D167CA2">
+          <wp:inline distT="0" distB="0" distL="0" distR="0" wp14:anchorId="3A10E7CD" wp14:editId="2B238FBA">
             <wp:extent cx="5277473" cy="2290988"/>
             <wp:effectExtent l="0" t="0" r="0" b="0"/>
             <wp:docPr id="1303438251" name="Picture 7" descr="A screenshot of a computer&#10;&#10;Description automatically generated"/>
@@ -15425,7 +15713,13 @@
       </w:pPr>
       <w:bookmarkStart w:id="34" w:name="_Hlk173084694"/>
       <w:r>
-        <w:t>This section aligns with the second research objective, developing a FL server. The Papers reviewed here share a common approach, they build a FL server using Flask. This approach will be used in section seven when developing the FL server.</w:t>
+        <w:t xml:space="preserve">This section aligns with the second </w:t>
+      </w:r>
+      <w:r>
+        <w:t>RO</w:t>
+      </w:r>
+      <w:r>
+        <w:t>, developing a FL server. The Papers reviewed here share a common approach, they build a FL server using Flask. This approach will be used in section seven when developing the FL server.</w:t>
       </w:r>
       <w:r>
         <w:t xml:space="preserve"> Additionally, to consolidate the concept of flask, two books have been reviewed.</w:t>
@@ -15473,7 +15767,15 @@
       </w:r>
       <w:r>
         <w:lastRenderedPageBreak/>
-        <w:t>model. The fed local models are sent to a federated server for aggregation. The aggregated global model is then distributed back to the clients for object detection. For the server-side, Flask was used and then containerized with Nginx and Gunicorn, then deployed on AWS EC2. This reduces the cost in communication and ensures data privacy since raw video data is stored in local devices.</w:t>
+        <w:t xml:space="preserve">model. The fed local models are sent to a federated server for aggregation. The aggregated global model is then distributed back to the clients for object detection. For the server-side, Flask was used and then containerized with Nginx and </w:t>
+      </w:r>
+      <w:proofErr w:type="spellStart"/>
+      <w:r>
+        <w:t>Gunicorn</w:t>
+      </w:r>
+      <w:proofErr w:type="spellEnd"/>
+      <w:r>
+        <w:t>, then deployed on AWS EC2. This reduces the cost in communication and ensures data privacy since raw video data is stored in local devices.</w:t>
       </w:r>
     </w:p>
     <w:p>
@@ -15708,10 +16010,7 @@
         <w:fldChar w:fldCharType="end"/>
       </w:r>
       <w:r>
-        <w:t xml:space="preserve"> </w:t>
-      </w:r>
-      <w:r>
-        <w:t xml:space="preserve">explains in chapter eleven how to build RESTful APIs using Flask, from introduction to </w:t>
+        <w:t xml:space="preserve"> explains in chapter eleven how to build RESTful APIs using Flask, from introduction to </w:t>
       </w:r>
       <w:bookmarkStart w:id="35" w:name="_Hlk173084976"/>
       <w:r>
@@ -15728,19 +16027,7 @@
       </w:r>
       <w:bookmarkEnd w:id="35"/>
       <w:r>
-        <w:t xml:space="preserve">architecture and its </w:t>
-      </w:r>
-      <w:r>
-        <w:t>Create, Read, Update and Delete (</w:t>
-      </w:r>
-      <w:r>
-        <w:t>CRUD</w:t>
-      </w:r>
-      <w:r>
-        <w:t>)</w:t>
-      </w:r>
-      <w:r>
-        <w:t xml:space="preserve"> operations. He walks the reader through the creation of APIs by using Flask routing, handling HTTP methods, and returning responses. This chapter has also introduced testing tools such as </w:t>
+        <w:t xml:space="preserve">architecture and its Create, Read, Update and Delete (CRUD) operations. He walks the reader through the creation of APIs by using Flask routing, handling HTTP methods, and returning responses. This chapter has also introduced testing tools such as </w:t>
       </w:r>
       <w:r>
         <w:rPr>
@@ -15760,19 +16047,7 @@
         <w:t>cURL</w:t>
       </w:r>
       <w:r>
-        <w:t>.</w:t>
-      </w:r>
-      <w:r>
-        <w:t xml:space="preserve"> On c</w:t>
-      </w:r>
-      <w:r>
-        <w:t xml:space="preserve">hapter </w:t>
-      </w:r>
-      <w:r>
-        <w:t>twelve</w:t>
-      </w:r>
-      <w:r>
-        <w:t xml:space="preserve"> details deploying Flask applications in production using cloud platforms such as Google App Engine and Heroku, from setup to deployment processes. This involves a discussion on configuration files like </w:t>
+        <w:t xml:space="preserve">. On chapter twelve details deploying Flask applications in production using cloud platforms such as Google App Engine and Heroku, from setup to deployment processes. This involves a discussion on configuration files like </w:t>
       </w:r>
       <w:r>
         <w:rPr>
@@ -15838,22 +16113,478 @@
         <w:jc w:val="both"/>
       </w:pPr>
       <w:r>
-        <w:t>Lorem ipsum dolor sit amet, consectetur adipiscing elit, sed do eiusmod tempor incididunt ut labore et dolore magna aliqua. Ut enim ad minim veniam, quis nostrud exercitation ullamco laboris nisi ut aliquip ex ea commodo consequat. Duis aute irure dolor in reprehenderit in voluptate velit esse cillum dolore eu fugiat nulla pariatur. Excepteur sint occaecat cupidatat non proident, sunt in culpa qui officia deserunt mollit anim id est laborum.</w:t>
+        <w:t>This literature review gives a complete overview of different FL frameworks that are widely used and accepted by the academic community. These frameworks are very much for research use, and most importantly, they are not described with completion on how a real FL system works</w:t>
+      </w:r>
+      <w:r>
+        <w:t xml:space="preserve">, </w:t>
+      </w:r>
+      <w:r>
+        <w:t>most of them are very abstract and far from reality. The review brings up the fact that the algorithm most extensively used in FL is</w:t>
+      </w:r>
+      <w:r>
+        <w:rPr>
+          <w:i/>
+          <w:iCs/>
+        </w:rPr>
+        <w:t xml:space="preserve"> FedAvg</w:t>
+      </w:r>
+      <w:r>
+        <w:t xml:space="preserve">, which merely averages local model updates to build a global model. Yet, in contradiction to the abstract nature of most of the frameworks, the </w:t>
+      </w:r>
+      <w:r>
+        <w:rPr>
+          <w:i/>
+          <w:iCs/>
+        </w:rPr>
+        <w:t>AI4EOSC</w:t>
+      </w:r>
+      <w:r>
+        <w:t xml:space="preserve"> platform concretely sets a look into more realistic FL scenarios by means of practical implementation on AML. Although these were just simulations, they demonstrated different clients training local models and a central server that updated and aggregated the global model. Each of the clients and servers themselves had their own IP address, making this similar to a cross-device setting. Data sets used in FL popularly include MNIST, CIFAR, SHAKESPEARE, and </w:t>
+      </w:r>
+      <w:r>
+        <w:t>synthetically generated</w:t>
+      </w:r>
+      <w:r>
+        <w:t xml:space="preserve"> data. Finally, after reviewing FL frameworks and real-world settings, it became clear that good development of an FL server might be performed in an FL server using Flask. Of course, companies will use more sophisticated methods, but this should be enough to serve as a proof of concept</w:t>
+      </w:r>
+      <w:r>
+        <w:t>.</w:t>
       </w:r>
     </w:p>
     <w:p>
       <w:pPr>
         <w:pStyle w:val="BodyText"/>
-        <w:spacing w:line="360" w:lineRule="auto"/>
-        <w:ind w:left="540" w:right="332" w:firstLine="470"/>
+        <w:spacing w:before="1" w:line="360" w:lineRule="auto"/>
+        <w:ind w:left="540" w:right="333" w:firstLine="470"/>
         <w:jc w:val="both"/>
       </w:pPr>
       <w:r>
-        <w:t xml:space="preserve">Identification of </w:t>
-      </w:r>
-      <w:r>
-        <w:t>gaps</w:t>
-      </w:r>
+        <w:t>Furthermore,</w:t>
+      </w:r>
+      <w:r>
+        <w:t xml:space="preserve"> </w:t>
+      </w:r>
+      <w:r>
+        <w:t>this review was instrumenta</w:t>
+      </w:r>
+      <w:r>
+        <w:t xml:space="preserve">l </w:t>
+      </w:r>
+      <w:r>
+        <w:t>in</w:t>
+      </w:r>
+      <w:r>
+        <w:t xml:space="preserve"> defining the ROs</w:t>
+      </w:r>
+      <w:r>
+        <w:t>,</w:t>
+      </w:r>
+      <w:r>
+        <w:t xml:space="preserve"> as </w:t>
+      </w:r>
+      <w:r>
+        <w:t xml:space="preserve">shown </w:t>
+      </w:r>
+      <w:r>
+        <w:t>in table 3.6</w:t>
+      </w:r>
+      <w:r>
+        <w:t>.:</w:t>
+      </w:r>
+    </w:p>
+    <w:p>
+      <w:pPr>
+        <w:pStyle w:val="BodyText"/>
+        <w:spacing w:before="1" w:line="360" w:lineRule="auto"/>
+        <w:ind w:left="540" w:right="333" w:firstLine="470"/>
+        <w:jc w:val="center"/>
+        <w:rPr>
+          <w:sz w:val="18"/>
+        </w:rPr>
+      </w:pPr>
+      <w:r>
+        <w:rPr>
+          <w:noProof/>
+        </w:rPr>
+        <w:lastRenderedPageBreak/>
+        <w:drawing>
+          <wp:inline distT="0" distB="0" distL="0" distR="0" wp14:anchorId="3417093F" wp14:editId="49D6DAF6">
+            <wp:extent cx="4423410" cy="816836"/>
+            <wp:effectExtent l="0" t="0" r="0" b="2540"/>
+            <wp:docPr id="741316530" name="Picture 7" descr="A screenshot of a computer&#10;&#10;Description automatically generated"/>
+            <wp:cNvGraphicFramePr>
+              <a:graphicFrameLocks xmlns:a="http://schemas.openxmlformats.org/drawingml/2006/main" noChangeAspect="1"/>
+            </wp:cNvGraphicFramePr>
+            <a:graphic xmlns:a="http://schemas.openxmlformats.org/drawingml/2006/main">
+              <a:graphicData uri="http://schemas.openxmlformats.org/drawingml/2006/picture">
+                <pic:pic xmlns:pic="http://schemas.openxmlformats.org/drawingml/2006/picture">
+                  <pic:nvPicPr>
+                    <pic:cNvPr id="741316530" name="Picture 7" descr="A screenshot of a computer&#10;&#10;Description automatically generated"/>
+                    <pic:cNvPicPr/>
+                  </pic:nvPicPr>
+                  <pic:blipFill>
+                    <a:blip r:embed="rId28">
+                      <a:extLst>
+                        <a:ext uri="{28A0092B-C50C-407E-A947-70E740481C1C}">
+                          <a14:useLocalDpi xmlns:a14="http://schemas.microsoft.com/office/drawing/2010/main" val="0"/>
+                        </a:ext>
+                      </a:extLst>
+                    </a:blip>
+                    <a:stretch>
+                      <a:fillRect/>
+                    </a:stretch>
+                  </pic:blipFill>
+                  <pic:spPr>
+                    <a:xfrm>
+                      <a:off x="0" y="0"/>
+                      <a:ext cx="4437922" cy="819516"/>
+                    </a:xfrm>
+                    <a:prstGeom prst="rect">
+                      <a:avLst/>
+                    </a:prstGeom>
+                  </pic:spPr>
+                </pic:pic>
+              </a:graphicData>
+            </a:graphic>
+          </wp:inline>
+        </w:drawing>
+      </w:r>
+      <w:r>
+        <w:br/>
+      </w:r>
+      <w:r>
+        <w:rPr>
+          <w:sz w:val="18"/>
+        </w:rPr>
+        <w:t>Table</w:t>
+      </w:r>
+      <w:r>
+        <w:rPr>
+          <w:sz w:val="18"/>
+        </w:rPr>
+        <w:t xml:space="preserve"> </w:t>
+      </w:r>
+      <w:r>
+        <w:rPr>
+          <w:sz w:val="18"/>
+        </w:rPr>
+        <w:t>3.</w:t>
+      </w:r>
+      <w:r>
+        <w:rPr>
+          <w:sz w:val="18"/>
+        </w:rPr>
+        <w:t>6.</w:t>
+      </w:r>
+      <w:r>
+        <w:rPr>
+          <w:sz w:val="18"/>
+        </w:rPr>
+        <w:t xml:space="preserve"> </w:t>
+      </w:r>
+      <w:r>
+        <w:rPr>
+          <w:sz w:val="18"/>
+        </w:rPr>
+        <w:t xml:space="preserve">Literature review and </w:t>
+      </w:r>
+      <w:r>
+        <w:rPr>
+          <w:sz w:val="18"/>
+        </w:rPr>
+        <w:t>ROs alignment.</w:t>
+      </w:r>
+    </w:p>
+    <w:p>
+      <w:pPr>
+        <w:pStyle w:val="BodyText"/>
+        <w:spacing w:before="1" w:line="360" w:lineRule="auto"/>
+        <w:ind w:left="540" w:right="333" w:firstLine="470"/>
+        <w:jc w:val="both"/>
+      </w:pPr>
+      <w:r>
+        <w:t>To determine the first RO, it was necessary to explore existing FL frameworks. This review initiated the primary research. A primary population</w:t>
+      </w:r>
+      <w:r>
+        <w:t xml:space="preserve">, FL frameworks </w:t>
+      </w:r>
+      <w:r>
+        <w:t>was identified</w:t>
+      </w:r>
+      <w:r>
+        <w:t xml:space="preserve"> having a sample of five FL frameworks. A</w:t>
+      </w:r>
+      <w:r>
+        <w:t>llowing experimentation to evaluate the implementability of the selected frameworks. FL algorithms are also tied to this RO, as they are inherent to each FL framework.</w:t>
+      </w:r>
+    </w:p>
+    <w:p>
+      <w:pPr>
+        <w:pStyle w:val="BodyText"/>
+        <w:spacing w:before="1" w:line="360" w:lineRule="auto"/>
+        <w:ind w:left="540" w:right="333" w:firstLine="470"/>
+        <w:jc w:val="both"/>
+      </w:pPr>
+      <w:r>
+        <w:t>Aligned with the second RO, the rest of the sections address various aspects of FL frameworks and their application. In Section 3.3, the gap between FL frameworks and real-world FL settings began to close, as some cases in this section resembled the approaches private companies might use for FL projects. This prompted the development of an FL server that fully demonstrates a central server running on an IP address, with different clients connecting to this IP address, each running on separate ports. In Section 3.4, a secondary population was identified: the datasets. This facilitated sourcing the data for the experimentation, including the RSNA Chest X-ray, MNIST, and a synthetically generated dataset. Finally, Section 3.5 provides insights into implementing an FL server using Flask and identifies a third population</w:t>
+      </w:r>
+      <w:r>
+        <w:t>,</w:t>
+      </w:r>
+      <w:r>
+        <w:t xml:space="preserve"> the clients</w:t>
+      </w:r>
+      <w:r>
+        <w:t>.</w:t>
+      </w:r>
+      <w:r>
+        <w:t xml:space="preserve"> </w:t>
+      </w:r>
+      <w:r>
+        <w:t xml:space="preserve">The sample </w:t>
+      </w:r>
+      <w:r>
+        <w:t>includes companies or sectors that will be referred to as clients in the experiment. These sectors, such as medical (hospitals and pharmaceutical companies) and technological, extensively use FL as part of their continuous improvement and development.</w:t>
+      </w:r>
+    </w:p>
+    <w:p>
+      <w:pPr>
+        <w:pStyle w:val="BodyText"/>
+        <w:spacing w:before="1" w:line="360" w:lineRule="auto"/>
+        <w:ind w:left="540" w:right="333" w:firstLine="470"/>
+        <w:jc w:val="both"/>
+      </w:pPr>
+      <w:r>
+        <w:t>The third RO involves comparing the findings from the first and second ROs. It is evident that all sections of the literature review are crucial for achieving this objective.</w:t>
+      </w:r>
+    </w:p>
+    <w:p>
+      <w:pPr>
+        <w:pStyle w:val="BodyText"/>
+        <w:spacing w:before="1" w:line="360" w:lineRule="auto"/>
+        <w:ind w:left="539" w:right="335" w:firstLine="471"/>
+      </w:pPr>
+      <w:r>
+        <w:t xml:space="preserve">Lastly </w:t>
+      </w:r>
+      <w:r>
+        <w:t>the sampling strategy carried out in this research is</w:t>
+      </w:r>
+      <w:r>
+        <w:t xml:space="preserve"> a sampling method non-probabilistic and sampling judgmental</w:t>
+      </w:r>
+      <w:r>
+        <w:t xml:space="preserve">, it is necessary to address and remark that bias </w:t>
+      </w:r>
+      <w:r>
+        <w:t xml:space="preserve">is embedded in the experimentation method </w:t>
+      </w:r>
+      <w:r>
+        <w:t>and above populations were selected after c</w:t>
+      </w:r>
+      <w:r>
+        <w:t>arefully considering the following points:</w:t>
+      </w:r>
+    </w:p>
+    <w:p>
+      <w:pPr>
+        <w:pStyle w:val="BodyText"/>
+        <w:numPr>
+          <w:ilvl w:val="0"/>
+          <w:numId w:val="13"/>
+        </w:numPr>
+        <w:spacing w:before="1" w:after="120"/>
+        <w:ind w:left="896" w:right="539" w:hanging="357"/>
+      </w:pPr>
+      <w:r>
+        <w:t>The frameworks selected are widely used and accepted by the FL community, researchers, and private sector.</w:t>
+      </w:r>
+    </w:p>
+    <w:p>
+      <w:pPr>
+        <w:pStyle w:val="BodyText"/>
+        <w:numPr>
+          <w:ilvl w:val="0"/>
+          <w:numId w:val="13"/>
+        </w:numPr>
+        <w:spacing w:before="1" w:after="120"/>
+        <w:ind w:left="896" w:right="539" w:hanging="357"/>
+      </w:pPr>
+      <w:r>
+        <w:t xml:space="preserve">The datasets, </w:t>
+      </w:r>
+      <w:r>
+        <w:t>RSNA Chest X-ray, MNIST, and a synthetic</w:t>
+      </w:r>
+      <w:r>
+        <w:t xml:space="preserve"> data</w:t>
+      </w:r>
+      <w:r>
+        <w:t xml:space="preserve"> </w:t>
+      </w:r>
+      <w:r>
+        <w:t xml:space="preserve">are typically used in research </w:t>
+      </w:r>
+      <w:r>
+        <w:t>and present in many FL experiments as the literature review has revealed.</w:t>
+      </w:r>
+    </w:p>
+    <w:p>
+      <w:pPr>
+        <w:pStyle w:val="BodyText"/>
+        <w:numPr>
+          <w:ilvl w:val="0"/>
+          <w:numId w:val="13"/>
+        </w:numPr>
+        <w:spacing w:before="1" w:after="120"/>
+        <w:ind w:left="896" w:right="539" w:hanging="357"/>
+      </w:pPr>
+      <w:r>
+        <w:t xml:space="preserve">The technological and </w:t>
+      </w:r>
+      <w:r>
+        <w:t>medical</w:t>
+      </w:r>
+      <w:r>
+        <w:t xml:space="preserve"> sectors, the first created the concept of FL and the second is </w:t>
+      </w:r>
+      <w:r>
+        <w:t>experimenting heavily with th</w:t>
+      </w:r>
+      <w:r>
+        <w:t>is concept</w:t>
+      </w:r>
+      <w:r>
+        <w:t>.</w:t>
+      </w:r>
+    </w:p>
+    <w:p>
+      <w:pPr>
+        <w:pStyle w:val="BodyText"/>
+        <w:spacing w:before="1" w:line="360" w:lineRule="auto"/>
+        <w:ind w:left="539" w:right="335" w:firstLine="471"/>
+      </w:pPr>
+    </w:p>
+    <w:p>
+      <w:pPr>
+        <w:pStyle w:val="BodyText"/>
+        <w:spacing w:before="1" w:line="360" w:lineRule="auto"/>
+        <w:ind w:left="539" w:right="335" w:firstLine="471"/>
+      </w:pPr>
+      <w:r>
+        <w:lastRenderedPageBreak/>
+        <w:t>Given the reasons above, the chosen samples are representative of their entire population. Refer to Table 3.6.1 to locate each sample within its population, RO, and corresponding literature review section.</w:t>
+      </w:r>
+    </w:p>
+    <w:p>
+      <w:pPr>
+        <w:pStyle w:val="BodyText"/>
+        <w:spacing w:before="1" w:line="360" w:lineRule="auto"/>
+        <w:ind w:left="540" w:right="333" w:firstLine="470"/>
+        <w:jc w:val="center"/>
+        <w:rPr>
+          <w:sz w:val="18"/>
+        </w:rPr>
+      </w:pPr>
+      <w:r>
+        <w:rPr>
+          <w:noProof/>
+        </w:rPr>
+        <w:drawing>
+          <wp:inline distT="0" distB="0" distL="0" distR="0" wp14:anchorId="343EB012" wp14:editId="6B84DC98">
+            <wp:extent cx="4769941" cy="982387"/>
+            <wp:effectExtent l="0" t="0" r="0" b="8255"/>
+            <wp:docPr id="1636436528" name="Picture 6" descr="A black and white text on a white background&#10;&#10;Description automatically generated"/>
+            <wp:cNvGraphicFramePr>
+              <a:graphicFrameLocks xmlns:a="http://schemas.openxmlformats.org/drawingml/2006/main" noChangeAspect="1"/>
+            </wp:cNvGraphicFramePr>
+            <a:graphic xmlns:a="http://schemas.openxmlformats.org/drawingml/2006/main">
+              <a:graphicData uri="http://schemas.openxmlformats.org/drawingml/2006/picture">
+                <pic:pic xmlns:pic="http://schemas.openxmlformats.org/drawingml/2006/picture">
+                  <pic:nvPicPr>
+                    <pic:cNvPr id="1636436528" name="Picture 6" descr="A black and white text on a white background&#10;&#10;Description automatically generated"/>
+                    <pic:cNvPicPr/>
+                  </pic:nvPicPr>
+                  <pic:blipFill>
+                    <a:blip r:embed="rId29">
+                      <a:extLst>
+                        <a:ext uri="{28A0092B-C50C-407E-A947-70E740481C1C}">
+                          <a14:useLocalDpi xmlns:a14="http://schemas.microsoft.com/office/drawing/2010/main" val="0"/>
+                        </a:ext>
+                      </a:extLst>
+                    </a:blip>
+                    <a:stretch>
+                      <a:fillRect/>
+                    </a:stretch>
+                  </pic:blipFill>
+                  <pic:spPr>
+                    <a:xfrm>
+                      <a:off x="0" y="0"/>
+                      <a:ext cx="4811817" cy="991012"/>
+                    </a:xfrm>
+                    <a:prstGeom prst="rect">
+                      <a:avLst/>
+                    </a:prstGeom>
+                  </pic:spPr>
+                </pic:pic>
+              </a:graphicData>
+            </a:graphic>
+          </wp:inline>
+        </w:drawing>
+      </w:r>
+      <w:r>
+        <w:br/>
+      </w:r>
+      <w:r>
+        <w:rPr>
+          <w:sz w:val="18"/>
+        </w:rPr>
+        <w:t>Table</w:t>
+      </w:r>
+      <w:r>
+        <w:rPr>
+          <w:sz w:val="18"/>
+        </w:rPr>
+        <w:t xml:space="preserve"> </w:t>
+      </w:r>
+      <w:r>
+        <w:rPr>
+          <w:sz w:val="18"/>
+        </w:rPr>
+        <w:t>3.6.</w:t>
+      </w:r>
+      <w:r>
+        <w:rPr>
+          <w:sz w:val="18"/>
+        </w:rPr>
+        <w:t>1</w:t>
+      </w:r>
+      <w:r>
+        <w:rPr>
+          <w:sz w:val="18"/>
+        </w:rPr>
+        <w:t xml:space="preserve"> </w:t>
+      </w:r>
+      <w:r>
+        <w:rPr>
+          <w:sz w:val="18"/>
+        </w:rPr>
+        <w:t>Samples within its population, RO and literature review section.</w:t>
+      </w:r>
+    </w:p>
+    <w:p>
+      <w:pPr>
+        <w:pStyle w:val="BodyText"/>
+        <w:spacing w:before="1" w:line="360" w:lineRule="auto"/>
+        <w:ind w:left="539" w:right="335" w:firstLine="471"/>
+      </w:pPr>
+    </w:p>
+    <w:p>
+      <w:pPr>
+        <w:pStyle w:val="BodyText"/>
+        <w:spacing w:before="1" w:line="360" w:lineRule="auto"/>
+        <w:ind w:left="540" w:right="333" w:firstLine="470"/>
+      </w:pPr>
     </w:p>
     <w:p>
       <w:pPr>
@@ -15928,7 +16659,367 @@
         <w:jc w:val="both"/>
       </w:pPr>
       <w:r>
-        <w:t>Lorem ipsum dolor sit amet, consectetur adipiscing elit, sed do eiusmod tempor incididunt ut labore et dolore magna aliqua. Ut enim ad minim veniam, quis nostrud exercitation ullamco laboris nisi ut aliquip ex ea commodo consequat. Duis aute irure dolor in reprehenderit in voluptate velit esse cillum dolore eu fugiat nulla pariatur. Excepteur sint occaecat cupidatat non proident, sunt in culpa qui officia deserunt mollit anim id est laborum.</w:t>
+        <w:t xml:space="preserve">Lorem ipsum </w:t>
+      </w:r>
+      <w:proofErr w:type="spellStart"/>
+      <w:r>
+        <w:t>dolor</w:t>
+      </w:r>
+      <w:proofErr w:type="spellEnd"/>
+      <w:r>
+        <w:t xml:space="preserve"> sit </w:t>
+      </w:r>
+      <w:proofErr w:type="spellStart"/>
+      <w:r>
+        <w:t>amet</w:t>
+      </w:r>
+      <w:proofErr w:type="spellEnd"/>
+      <w:r>
+        <w:t xml:space="preserve">, </w:t>
+      </w:r>
+      <w:proofErr w:type="spellStart"/>
+      <w:r>
+        <w:t>consectetur</w:t>
+      </w:r>
+      <w:proofErr w:type="spellEnd"/>
+      <w:r>
+        <w:t xml:space="preserve"> </w:t>
+      </w:r>
+      <w:proofErr w:type="spellStart"/>
+      <w:r>
+        <w:t>adipiscing</w:t>
+      </w:r>
+      <w:proofErr w:type="spellEnd"/>
+      <w:r>
+        <w:t xml:space="preserve"> </w:t>
+      </w:r>
+      <w:proofErr w:type="spellStart"/>
+      <w:r>
+        <w:t>elit</w:t>
+      </w:r>
+      <w:proofErr w:type="spellEnd"/>
+      <w:r>
+        <w:t xml:space="preserve">, </w:t>
+      </w:r>
+      <w:proofErr w:type="spellStart"/>
+      <w:r>
+        <w:t>sed</w:t>
+      </w:r>
+      <w:proofErr w:type="spellEnd"/>
+      <w:r>
+        <w:t xml:space="preserve"> do </w:t>
+      </w:r>
+      <w:proofErr w:type="spellStart"/>
+      <w:r>
+        <w:t>eiusmod</w:t>
+      </w:r>
+      <w:proofErr w:type="spellEnd"/>
+      <w:r>
+        <w:t xml:space="preserve"> </w:t>
+      </w:r>
+      <w:proofErr w:type="spellStart"/>
+      <w:r>
+        <w:t>tempor</w:t>
+      </w:r>
+      <w:proofErr w:type="spellEnd"/>
+      <w:r>
+        <w:t xml:space="preserve"> </w:t>
+      </w:r>
+      <w:proofErr w:type="spellStart"/>
+      <w:r>
+        <w:t>incididunt</w:t>
+      </w:r>
+      <w:proofErr w:type="spellEnd"/>
+      <w:r>
+        <w:t xml:space="preserve"> </w:t>
+      </w:r>
+      <w:proofErr w:type="spellStart"/>
+      <w:r>
+        <w:t>ut</w:t>
+      </w:r>
+      <w:proofErr w:type="spellEnd"/>
+      <w:r>
+        <w:t xml:space="preserve"> labore et dolore magna </w:t>
+      </w:r>
+      <w:proofErr w:type="spellStart"/>
+      <w:r>
+        <w:t>aliqua</w:t>
+      </w:r>
+      <w:proofErr w:type="spellEnd"/>
+      <w:r>
+        <w:t xml:space="preserve">. Ut </w:t>
+      </w:r>
+      <w:proofErr w:type="spellStart"/>
+      <w:r>
+        <w:t>enim</w:t>
+      </w:r>
+      <w:proofErr w:type="spellEnd"/>
+      <w:r>
+        <w:t xml:space="preserve"> ad minim </w:t>
+      </w:r>
+      <w:proofErr w:type="spellStart"/>
+      <w:r>
+        <w:t>veniam</w:t>
+      </w:r>
+      <w:proofErr w:type="spellEnd"/>
+      <w:r>
+        <w:t xml:space="preserve">, </w:t>
+      </w:r>
+      <w:proofErr w:type="spellStart"/>
+      <w:r>
+        <w:t>quis</w:t>
+      </w:r>
+      <w:proofErr w:type="spellEnd"/>
+      <w:r>
+        <w:t xml:space="preserve"> </w:t>
+      </w:r>
+      <w:proofErr w:type="spellStart"/>
+      <w:r>
+        <w:t>nostrud</w:t>
+      </w:r>
+      <w:proofErr w:type="spellEnd"/>
+      <w:r>
+        <w:t xml:space="preserve"> exercitation </w:t>
+      </w:r>
+      <w:proofErr w:type="spellStart"/>
+      <w:r>
+        <w:t>ullamco</w:t>
+      </w:r>
+      <w:proofErr w:type="spellEnd"/>
+      <w:r>
+        <w:t xml:space="preserve"> </w:t>
+      </w:r>
+      <w:proofErr w:type="spellStart"/>
+      <w:r>
+        <w:t>laboris</w:t>
+      </w:r>
+      <w:proofErr w:type="spellEnd"/>
+      <w:r>
+        <w:t xml:space="preserve"> nisi </w:t>
+      </w:r>
+      <w:proofErr w:type="spellStart"/>
+      <w:r>
+        <w:t>ut</w:t>
+      </w:r>
+      <w:proofErr w:type="spellEnd"/>
+      <w:r>
+        <w:t xml:space="preserve"> </w:t>
+      </w:r>
+      <w:proofErr w:type="spellStart"/>
+      <w:r>
+        <w:t>aliquip</w:t>
+      </w:r>
+      <w:proofErr w:type="spellEnd"/>
+      <w:r>
+        <w:t xml:space="preserve"> ex </w:t>
+      </w:r>
+      <w:proofErr w:type="spellStart"/>
+      <w:r>
+        <w:t>ea</w:t>
+      </w:r>
+      <w:proofErr w:type="spellEnd"/>
+      <w:r>
+        <w:t xml:space="preserve"> </w:t>
+      </w:r>
+      <w:proofErr w:type="spellStart"/>
+      <w:r>
+        <w:t>commodo</w:t>
+      </w:r>
+      <w:proofErr w:type="spellEnd"/>
+      <w:r>
+        <w:t xml:space="preserve"> </w:t>
+      </w:r>
+      <w:proofErr w:type="spellStart"/>
+      <w:r>
+        <w:t>consequat</w:t>
+      </w:r>
+      <w:proofErr w:type="spellEnd"/>
+      <w:r>
+        <w:t xml:space="preserve">. Duis </w:t>
+      </w:r>
+      <w:proofErr w:type="spellStart"/>
+      <w:r>
+        <w:t>aute</w:t>
+      </w:r>
+      <w:proofErr w:type="spellEnd"/>
+      <w:r>
+        <w:t xml:space="preserve"> </w:t>
+      </w:r>
+      <w:proofErr w:type="spellStart"/>
+      <w:r>
+        <w:t>irure</w:t>
+      </w:r>
+      <w:proofErr w:type="spellEnd"/>
+      <w:r>
+        <w:t xml:space="preserve"> </w:t>
+      </w:r>
+      <w:proofErr w:type="spellStart"/>
+      <w:r>
+        <w:t>dolor</w:t>
+      </w:r>
+      <w:proofErr w:type="spellEnd"/>
+      <w:r>
+        <w:t xml:space="preserve"> in </w:t>
+      </w:r>
+      <w:proofErr w:type="spellStart"/>
+      <w:r>
+        <w:t>reprehenderit</w:t>
+      </w:r>
+      <w:proofErr w:type="spellEnd"/>
+      <w:r>
+        <w:t xml:space="preserve"> in </w:t>
+      </w:r>
+      <w:proofErr w:type="spellStart"/>
+      <w:r>
+        <w:t>voluptate</w:t>
+      </w:r>
+      <w:proofErr w:type="spellEnd"/>
+      <w:r>
+        <w:t xml:space="preserve"> </w:t>
+      </w:r>
+      <w:proofErr w:type="spellStart"/>
+      <w:r>
+        <w:t>velit</w:t>
+      </w:r>
+      <w:proofErr w:type="spellEnd"/>
+      <w:r>
+        <w:t xml:space="preserve"> </w:t>
+      </w:r>
+      <w:proofErr w:type="spellStart"/>
+      <w:r>
+        <w:t>esse</w:t>
+      </w:r>
+      <w:proofErr w:type="spellEnd"/>
+      <w:r>
+        <w:t xml:space="preserve"> </w:t>
+      </w:r>
+      <w:proofErr w:type="spellStart"/>
+      <w:r>
+        <w:t>cillum</w:t>
+      </w:r>
+      <w:proofErr w:type="spellEnd"/>
+      <w:r>
+        <w:t xml:space="preserve"> dolore </w:t>
+      </w:r>
+      <w:proofErr w:type="spellStart"/>
+      <w:r>
+        <w:t>eu</w:t>
+      </w:r>
+      <w:proofErr w:type="spellEnd"/>
+      <w:r>
+        <w:t xml:space="preserve"> </w:t>
+      </w:r>
+      <w:proofErr w:type="spellStart"/>
+      <w:r>
+        <w:t>fugiat</w:t>
+      </w:r>
+      <w:proofErr w:type="spellEnd"/>
+      <w:r>
+        <w:t xml:space="preserve"> </w:t>
+      </w:r>
+      <w:proofErr w:type="spellStart"/>
+      <w:r>
+        <w:t>nulla</w:t>
+      </w:r>
+      <w:proofErr w:type="spellEnd"/>
+      <w:r>
+        <w:t xml:space="preserve"> </w:t>
+      </w:r>
+      <w:proofErr w:type="spellStart"/>
+      <w:r>
+        <w:t>pariatur</w:t>
+      </w:r>
+      <w:proofErr w:type="spellEnd"/>
+      <w:r>
+        <w:t xml:space="preserve">. </w:t>
+      </w:r>
+      <w:proofErr w:type="spellStart"/>
+      <w:r>
+        <w:t>Excepteur</w:t>
+      </w:r>
+      <w:proofErr w:type="spellEnd"/>
+      <w:r>
+        <w:t xml:space="preserve"> </w:t>
+      </w:r>
+      <w:proofErr w:type="spellStart"/>
+      <w:r>
+        <w:t>sint</w:t>
+      </w:r>
+      <w:proofErr w:type="spellEnd"/>
+      <w:r>
+        <w:t xml:space="preserve"> </w:t>
+      </w:r>
+      <w:proofErr w:type="spellStart"/>
+      <w:r>
+        <w:t>occaecat</w:t>
+      </w:r>
+      <w:proofErr w:type="spellEnd"/>
+      <w:r>
+        <w:t xml:space="preserve"> </w:t>
+      </w:r>
+      <w:proofErr w:type="spellStart"/>
+      <w:r>
+        <w:t>cupidatat</w:t>
+      </w:r>
+      <w:proofErr w:type="spellEnd"/>
+      <w:r>
+        <w:t xml:space="preserve"> non </w:t>
+      </w:r>
+      <w:proofErr w:type="spellStart"/>
+      <w:r>
+        <w:t>proident</w:t>
+      </w:r>
+      <w:proofErr w:type="spellEnd"/>
+      <w:r>
+        <w:t xml:space="preserve">, sunt in culpa qui </w:t>
+      </w:r>
+      <w:proofErr w:type="spellStart"/>
+      <w:r>
+        <w:t>officia</w:t>
+      </w:r>
+      <w:proofErr w:type="spellEnd"/>
+      <w:r>
+        <w:t xml:space="preserve"> </w:t>
+      </w:r>
+      <w:proofErr w:type="spellStart"/>
+      <w:r>
+        <w:t>deserunt</w:t>
+      </w:r>
+      <w:proofErr w:type="spellEnd"/>
+      <w:r>
+        <w:t xml:space="preserve"> </w:t>
+      </w:r>
+      <w:proofErr w:type="spellStart"/>
+      <w:r>
+        <w:t>mollit</w:t>
+      </w:r>
+      <w:proofErr w:type="spellEnd"/>
+      <w:r>
+        <w:t xml:space="preserve"> </w:t>
+      </w:r>
+      <w:proofErr w:type="spellStart"/>
+      <w:r>
+        <w:t>anim</w:t>
+      </w:r>
+      <w:proofErr w:type="spellEnd"/>
+      <w:r>
+        <w:t xml:space="preserve"> id </w:t>
+      </w:r>
+      <w:proofErr w:type="spellStart"/>
+      <w:r>
+        <w:t>est</w:t>
+      </w:r>
+      <w:proofErr w:type="spellEnd"/>
+      <w:r>
+        <w:t xml:space="preserve"> </w:t>
+      </w:r>
+      <w:proofErr w:type="spellStart"/>
+      <w:r>
+        <w:t>laborum</w:t>
+      </w:r>
+      <w:proofErr w:type="spellEnd"/>
+      <w:r>
+        <w:t>.</w:t>
       </w:r>
     </w:p>
     <w:p>
@@ -15939,11 +17030,367 @@
         <w:jc w:val="both"/>
       </w:pPr>
       <w:r>
-        <w:t xml:space="preserve">Lorem ipsum dolor sit amet, consectetur adipiscing elit, sed do eiusmod tempor incididunt ut </w:t>
-      </w:r>
-      <w:r>
-        <w:lastRenderedPageBreak/>
-        <w:t>labore et dolore magna aliqua. Ut enim ad minim veniam, quis nostrud exercitation ullamco laboris nisi ut aliquip ex ea commodo consequat. Duis aute irure dolor in reprehenderit in voluptate velit esse cillum dolore eu fugiat nulla pariatur. Excepteur sint occaecat cupidatat non proident, sunt in culpa qui officia deserunt mollit anim id est laborum.</w:t>
+        <w:t xml:space="preserve">Lorem ipsum </w:t>
+      </w:r>
+      <w:proofErr w:type="spellStart"/>
+      <w:r>
+        <w:t>dolor</w:t>
+      </w:r>
+      <w:proofErr w:type="spellEnd"/>
+      <w:r>
+        <w:t xml:space="preserve"> sit </w:t>
+      </w:r>
+      <w:proofErr w:type="spellStart"/>
+      <w:r>
+        <w:t>amet</w:t>
+      </w:r>
+      <w:proofErr w:type="spellEnd"/>
+      <w:r>
+        <w:t xml:space="preserve">, </w:t>
+      </w:r>
+      <w:proofErr w:type="spellStart"/>
+      <w:r>
+        <w:t>consectetur</w:t>
+      </w:r>
+      <w:proofErr w:type="spellEnd"/>
+      <w:r>
+        <w:t xml:space="preserve"> </w:t>
+      </w:r>
+      <w:proofErr w:type="spellStart"/>
+      <w:r>
+        <w:t>adipiscing</w:t>
+      </w:r>
+      <w:proofErr w:type="spellEnd"/>
+      <w:r>
+        <w:t xml:space="preserve"> </w:t>
+      </w:r>
+      <w:proofErr w:type="spellStart"/>
+      <w:r>
+        <w:t>elit</w:t>
+      </w:r>
+      <w:proofErr w:type="spellEnd"/>
+      <w:r>
+        <w:t xml:space="preserve">, </w:t>
+      </w:r>
+      <w:proofErr w:type="spellStart"/>
+      <w:r>
+        <w:t>sed</w:t>
+      </w:r>
+      <w:proofErr w:type="spellEnd"/>
+      <w:r>
+        <w:t xml:space="preserve"> do </w:t>
+      </w:r>
+      <w:proofErr w:type="spellStart"/>
+      <w:r>
+        <w:t>eiusmod</w:t>
+      </w:r>
+      <w:proofErr w:type="spellEnd"/>
+      <w:r>
+        <w:t xml:space="preserve"> </w:t>
+      </w:r>
+      <w:proofErr w:type="spellStart"/>
+      <w:r>
+        <w:t>tempor</w:t>
+      </w:r>
+      <w:proofErr w:type="spellEnd"/>
+      <w:r>
+        <w:t xml:space="preserve"> </w:t>
+      </w:r>
+      <w:proofErr w:type="spellStart"/>
+      <w:r>
+        <w:t>incididunt</w:t>
+      </w:r>
+      <w:proofErr w:type="spellEnd"/>
+      <w:r>
+        <w:t xml:space="preserve"> </w:t>
+      </w:r>
+      <w:proofErr w:type="spellStart"/>
+      <w:r>
+        <w:t>ut</w:t>
+      </w:r>
+      <w:proofErr w:type="spellEnd"/>
+      <w:r>
+        <w:t xml:space="preserve"> labore et dolore magna </w:t>
+      </w:r>
+      <w:proofErr w:type="spellStart"/>
+      <w:r>
+        <w:t>aliqua</w:t>
+      </w:r>
+      <w:proofErr w:type="spellEnd"/>
+      <w:r>
+        <w:t xml:space="preserve">. Ut </w:t>
+      </w:r>
+      <w:proofErr w:type="spellStart"/>
+      <w:r>
+        <w:t>enim</w:t>
+      </w:r>
+      <w:proofErr w:type="spellEnd"/>
+      <w:r>
+        <w:t xml:space="preserve"> ad minim </w:t>
+      </w:r>
+      <w:proofErr w:type="spellStart"/>
+      <w:r>
+        <w:t>veniam</w:t>
+      </w:r>
+      <w:proofErr w:type="spellEnd"/>
+      <w:r>
+        <w:t xml:space="preserve">, </w:t>
+      </w:r>
+      <w:proofErr w:type="spellStart"/>
+      <w:r>
+        <w:t>quis</w:t>
+      </w:r>
+      <w:proofErr w:type="spellEnd"/>
+      <w:r>
+        <w:t xml:space="preserve"> </w:t>
+      </w:r>
+      <w:proofErr w:type="spellStart"/>
+      <w:r>
+        <w:t>nostrud</w:t>
+      </w:r>
+      <w:proofErr w:type="spellEnd"/>
+      <w:r>
+        <w:t xml:space="preserve"> exercitation </w:t>
+      </w:r>
+      <w:proofErr w:type="spellStart"/>
+      <w:r>
+        <w:t>ullamco</w:t>
+      </w:r>
+      <w:proofErr w:type="spellEnd"/>
+      <w:r>
+        <w:t xml:space="preserve"> </w:t>
+      </w:r>
+      <w:proofErr w:type="spellStart"/>
+      <w:r>
+        <w:t>laboris</w:t>
+      </w:r>
+      <w:proofErr w:type="spellEnd"/>
+      <w:r>
+        <w:t xml:space="preserve"> nisi </w:t>
+      </w:r>
+      <w:proofErr w:type="spellStart"/>
+      <w:r>
+        <w:t>ut</w:t>
+      </w:r>
+      <w:proofErr w:type="spellEnd"/>
+      <w:r>
+        <w:t xml:space="preserve"> </w:t>
+      </w:r>
+      <w:proofErr w:type="spellStart"/>
+      <w:r>
+        <w:t>aliquip</w:t>
+      </w:r>
+      <w:proofErr w:type="spellEnd"/>
+      <w:r>
+        <w:t xml:space="preserve"> ex </w:t>
+      </w:r>
+      <w:proofErr w:type="spellStart"/>
+      <w:r>
+        <w:t>ea</w:t>
+      </w:r>
+      <w:proofErr w:type="spellEnd"/>
+      <w:r>
+        <w:t xml:space="preserve"> </w:t>
+      </w:r>
+      <w:proofErr w:type="spellStart"/>
+      <w:r>
+        <w:t>commodo</w:t>
+      </w:r>
+      <w:proofErr w:type="spellEnd"/>
+      <w:r>
+        <w:t xml:space="preserve"> </w:t>
+      </w:r>
+      <w:proofErr w:type="spellStart"/>
+      <w:r>
+        <w:t>consequat</w:t>
+      </w:r>
+      <w:proofErr w:type="spellEnd"/>
+      <w:r>
+        <w:t xml:space="preserve">. Duis </w:t>
+      </w:r>
+      <w:proofErr w:type="spellStart"/>
+      <w:r>
+        <w:t>aute</w:t>
+      </w:r>
+      <w:proofErr w:type="spellEnd"/>
+      <w:r>
+        <w:t xml:space="preserve"> </w:t>
+      </w:r>
+      <w:proofErr w:type="spellStart"/>
+      <w:r>
+        <w:t>irure</w:t>
+      </w:r>
+      <w:proofErr w:type="spellEnd"/>
+      <w:r>
+        <w:t xml:space="preserve"> </w:t>
+      </w:r>
+      <w:proofErr w:type="spellStart"/>
+      <w:r>
+        <w:t>dolor</w:t>
+      </w:r>
+      <w:proofErr w:type="spellEnd"/>
+      <w:r>
+        <w:t xml:space="preserve"> in </w:t>
+      </w:r>
+      <w:proofErr w:type="spellStart"/>
+      <w:r>
+        <w:t>reprehenderit</w:t>
+      </w:r>
+      <w:proofErr w:type="spellEnd"/>
+      <w:r>
+        <w:t xml:space="preserve"> in </w:t>
+      </w:r>
+      <w:proofErr w:type="spellStart"/>
+      <w:r>
+        <w:t>voluptate</w:t>
+      </w:r>
+      <w:proofErr w:type="spellEnd"/>
+      <w:r>
+        <w:t xml:space="preserve"> </w:t>
+      </w:r>
+      <w:proofErr w:type="spellStart"/>
+      <w:r>
+        <w:t>velit</w:t>
+      </w:r>
+      <w:proofErr w:type="spellEnd"/>
+      <w:r>
+        <w:t xml:space="preserve"> </w:t>
+      </w:r>
+      <w:proofErr w:type="spellStart"/>
+      <w:r>
+        <w:t>esse</w:t>
+      </w:r>
+      <w:proofErr w:type="spellEnd"/>
+      <w:r>
+        <w:t xml:space="preserve"> </w:t>
+      </w:r>
+      <w:proofErr w:type="spellStart"/>
+      <w:r>
+        <w:t>cillum</w:t>
+      </w:r>
+      <w:proofErr w:type="spellEnd"/>
+      <w:r>
+        <w:t xml:space="preserve"> dolore </w:t>
+      </w:r>
+      <w:proofErr w:type="spellStart"/>
+      <w:r>
+        <w:t>eu</w:t>
+      </w:r>
+      <w:proofErr w:type="spellEnd"/>
+      <w:r>
+        <w:t xml:space="preserve"> </w:t>
+      </w:r>
+      <w:proofErr w:type="spellStart"/>
+      <w:r>
+        <w:t>fugiat</w:t>
+      </w:r>
+      <w:proofErr w:type="spellEnd"/>
+      <w:r>
+        <w:t xml:space="preserve"> </w:t>
+      </w:r>
+      <w:proofErr w:type="spellStart"/>
+      <w:r>
+        <w:t>nulla</w:t>
+      </w:r>
+      <w:proofErr w:type="spellEnd"/>
+      <w:r>
+        <w:t xml:space="preserve"> </w:t>
+      </w:r>
+      <w:proofErr w:type="spellStart"/>
+      <w:r>
+        <w:t>pariatur</w:t>
+      </w:r>
+      <w:proofErr w:type="spellEnd"/>
+      <w:r>
+        <w:t xml:space="preserve">. </w:t>
+      </w:r>
+      <w:proofErr w:type="spellStart"/>
+      <w:r>
+        <w:t>Excepteur</w:t>
+      </w:r>
+      <w:proofErr w:type="spellEnd"/>
+      <w:r>
+        <w:t xml:space="preserve"> </w:t>
+      </w:r>
+      <w:proofErr w:type="spellStart"/>
+      <w:r>
+        <w:t>sint</w:t>
+      </w:r>
+      <w:proofErr w:type="spellEnd"/>
+      <w:r>
+        <w:t xml:space="preserve"> </w:t>
+      </w:r>
+      <w:proofErr w:type="spellStart"/>
+      <w:r>
+        <w:t>occaecat</w:t>
+      </w:r>
+      <w:proofErr w:type="spellEnd"/>
+      <w:r>
+        <w:t xml:space="preserve"> </w:t>
+      </w:r>
+      <w:proofErr w:type="spellStart"/>
+      <w:r>
+        <w:t>cupidatat</w:t>
+      </w:r>
+      <w:proofErr w:type="spellEnd"/>
+      <w:r>
+        <w:t xml:space="preserve"> non </w:t>
+      </w:r>
+      <w:proofErr w:type="spellStart"/>
+      <w:r>
+        <w:t>proident</w:t>
+      </w:r>
+      <w:proofErr w:type="spellEnd"/>
+      <w:r>
+        <w:t xml:space="preserve">, sunt in culpa qui </w:t>
+      </w:r>
+      <w:proofErr w:type="spellStart"/>
+      <w:r>
+        <w:t>officia</w:t>
+      </w:r>
+      <w:proofErr w:type="spellEnd"/>
+      <w:r>
+        <w:t xml:space="preserve"> </w:t>
+      </w:r>
+      <w:proofErr w:type="spellStart"/>
+      <w:r>
+        <w:t>deserunt</w:t>
+      </w:r>
+      <w:proofErr w:type="spellEnd"/>
+      <w:r>
+        <w:t xml:space="preserve"> </w:t>
+      </w:r>
+      <w:proofErr w:type="spellStart"/>
+      <w:r>
+        <w:t>mollit</w:t>
+      </w:r>
+      <w:proofErr w:type="spellEnd"/>
+      <w:r>
+        <w:t xml:space="preserve"> </w:t>
+      </w:r>
+      <w:proofErr w:type="spellStart"/>
+      <w:r>
+        <w:t>anim</w:t>
+      </w:r>
+      <w:proofErr w:type="spellEnd"/>
+      <w:r>
+        <w:t xml:space="preserve"> id </w:t>
+      </w:r>
+      <w:proofErr w:type="spellStart"/>
+      <w:r>
+        <w:t>est</w:t>
+      </w:r>
+      <w:proofErr w:type="spellEnd"/>
+      <w:r>
+        <w:t xml:space="preserve"> </w:t>
+      </w:r>
+      <w:proofErr w:type="spellStart"/>
+      <w:r>
+        <w:t>laborum</w:t>
+      </w:r>
+      <w:proofErr w:type="spellEnd"/>
+      <w:r>
+        <w:t>.</w:t>
       </w:r>
     </w:p>
     <w:p>
@@ -15986,7 +17433,367 @@
         <w:jc w:val="both"/>
       </w:pPr>
       <w:r>
-        <w:t>Lorem ipsum dolor sit amet, consectetur adipiscing elit, sed do eiusmod tempor incididunt ut labore et dolore magna aliqua. Ut enim ad minim veniam, quis nostrud exercitation ullamco laboris nisi ut aliquip ex ea commodo consequat. Duis aute irure dolor in reprehenderit in voluptate velit esse cillum dolore eu fugiat nulla pariatur. Excepteur sint occaecat cupidatat non proident, sunt in culpa qui officia deserunt mollit anim id est laborum.</w:t>
+        <w:t xml:space="preserve">Lorem ipsum </w:t>
+      </w:r>
+      <w:proofErr w:type="spellStart"/>
+      <w:r>
+        <w:t>dolor</w:t>
+      </w:r>
+      <w:proofErr w:type="spellEnd"/>
+      <w:r>
+        <w:t xml:space="preserve"> sit </w:t>
+      </w:r>
+      <w:proofErr w:type="spellStart"/>
+      <w:r>
+        <w:t>amet</w:t>
+      </w:r>
+      <w:proofErr w:type="spellEnd"/>
+      <w:r>
+        <w:t xml:space="preserve">, </w:t>
+      </w:r>
+      <w:proofErr w:type="spellStart"/>
+      <w:r>
+        <w:t>consectetur</w:t>
+      </w:r>
+      <w:proofErr w:type="spellEnd"/>
+      <w:r>
+        <w:t xml:space="preserve"> </w:t>
+      </w:r>
+      <w:proofErr w:type="spellStart"/>
+      <w:r>
+        <w:t>adipiscing</w:t>
+      </w:r>
+      <w:proofErr w:type="spellEnd"/>
+      <w:r>
+        <w:t xml:space="preserve"> </w:t>
+      </w:r>
+      <w:proofErr w:type="spellStart"/>
+      <w:r>
+        <w:t>elit</w:t>
+      </w:r>
+      <w:proofErr w:type="spellEnd"/>
+      <w:r>
+        <w:t xml:space="preserve">, </w:t>
+      </w:r>
+      <w:proofErr w:type="spellStart"/>
+      <w:r>
+        <w:t>sed</w:t>
+      </w:r>
+      <w:proofErr w:type="spellEnd"/>
+      <w:r>
+        <w:t xml:space="preserve"> do </w:t>
+      </w:r>
+      <w:proofErr w:type="spellStart"/>
+      <w:r>
+        <w:t>eiusmod</w:t>
+      </w:r>
+      <w:proofErr w:type="spellEnd"/>
+      <w:r>
+        <w:t xml:space="preserve"> </w:t>
+      </w:r>
+      <w:proofErr w:type="spellStart"/>
+      <w:r>
+        <w:t>tempor</w:t>
+      </w:r>
+      <w:proofErr w:type="spellEnd"/>
+      <w:r>
+        <w:t xml:space="preserve"> </w:t>
+      </w:r>
+      <w:proofErr w:type="spellStart"/>
+      <w:r>
+        <w:t>incididunt</w:t>
+      </w:r>
+      <w:proofErr w:type="spellEnd"/>
+      <w:r>
+        <w:t xml:space="preserve"> </w:t>
+      </w:r>
+      <w:proofErr w:type="spellStart"/>
+      <w:r>
+        <w:t>ut</w:t>
+      </w:r>
+      <w:proofErr w:type="spellEnd"/>
+      <w:r>
+        <w:t xml:space="preserve"> labore et dolore magna </w:t>
+      </w:r>
+      <w:proofErr w:type="spellStart"/>
+      <w:r>
+        <w:t>aliqua</w:t>
+      </w:r>
+      <w:proofErr w:type="spellEnd"/>
+      <w:r>
+        <w:t xml:space="preserve">. Ut </w:t>
+      </w:r>
+      <w:proofErr w:type="spellStart"/>
+      <w:r>
+        <w:t>enim</w:t>
+      </w:r>
+      <w:proofErr w:type="spellEnd"/>
+      <w:r>
+        <w:t xml:space="preserve"> ad minim </w:t>
+      </w:r>
+      <w:proofErr w:type="spellStart"/>
+      <w:r>
+        <w:t>veniam</w:t>
+      </w:r>
+      <w:proofErr w:type="spellEnd"/>
+      <w:r>
+        <w:t xml:space="preserve">, </w:t>
+      </w:r>
+      <w:proofErr w:type="spellStart"/>
+      <w:r>
+        <w:t>quis</w:t>
+      </w:r>
+      <w:proofErr w:type="spellEnd"/>
+      <w:r>
+        <w:t xml:space="preserve"> </w:t>
+      </w:r>
+      <w:proofErr w:type="spellStart"/>
+      <w:r>
+        <w:t>nostrud</w:t>
+      </w:r>
+      <w:proofErr w:type="spellEnd"/>
+      <w:r>
+        <w:t xml:space="preserve"> exercitation </w:t>
+      </w:r>
+      <w:proofErr w:type="spellStart"/>
+      <w:r>
+        <w:t>ullamco</w:t>
+      </w:r>
+      <w:proofErr w:type="spellEnd"/>
+      <w:r>
+        <w:t xml:space="preserve"> </w:t>
+      </w:r>
+      <w:proofErr w:type="spellStart"/>
+      <w:r>
+        <w:t>laboris</w:t>
+      </w:r>
+      <w:proofErr w:type="spellEnd"/>
+      <w:r>
+        <w:t xml:space="preserve"> nisi </w:t>
+      </w:r>
+      <w:proofErr w:type="spellStart"/>
+      <w:r>
+        <w:t>ut</w:t>
+      </w:r>
+      <w:proofErr w:type="spellEnd"/>
+      <w:r>
+        <w:t xml:space="preserve"> </w:t>
+      </w:r>
+      <w:proofErr w:type="spellStart"/>
+      <w:r>
+        <w:t>aliquip</w:t>
+      </w:r>
+      <w:proofErr w:type="spellEnd"/>
+      <w:r>
+        <w:t xml:space="preserve"> ex </w:t>
+      </w:r>
+      <w:proofErr w:type="spellStart"/>
+      <w:r>
+        <w:t>ea</w:t>
+      </w:r>
+      <w:proofErr w:type="spellEnd"/>
+      <w:r>
+        <w:t xml:space="preserve"> </w:t>
+      </w:r>
+      <w:proofErr w:type="spellStart"/>
+      <w:r>
+        <w:t>commodo</w:t>
+      </w:r>
+      <w:proofErr w:type="spellEnd"/>
+      <w:r>
+        <w:t xml:space="preserve"> </w:t>
+      </w:r>
+      <w:proofErr w:type="spellStart"/>
+      <w:r>
+        <w:t>consequat</w:t>
+      </w:r>
+      <w:proofErr w:type="spellEnd"/>
+      <w:r>
+        <w:t xml:space="preserve">. Duis </w:t>
+      </w:r>
+      <w:proofErr w:type="spellStart"/>
+      <w:r>
+        <w:t>aute</w:t>
+      </w:r>
+      <w:proofErr w:type="spellEnd"/>
+      <w:r>
+        <w:t xml:space="preserve"> </w:t>
+      </w:r>
+      <w:proofErr w:type="spellStart"/>
+      <w:r>
+        <w:t>irure</w:t>
+      </w:r>
+      <w:proofErr w:type="spellEnd"/>
+      <w:r>
+        <w:t xml:space="preserve"> </w:t>
+      </w:r>
+      <w:proofErr w:type="spellStart"/>
+      <w:r>
+        <w:t>dolor</w:t>
+      </w:r>
+      <w:proofErr w:type="spellEnd"/>
+      <w:r>
+        <w:t xml:space="preserve"> in </w:t>
+      </w:r>
+      <w:proofErr w:type="spellStart"/>
+      <w:r>
+        <w:t>reprehenderit</w:t>
+      </w:r>
+      <w:proofErr w:type="spellEnd"/>
+      <w:r>
+        <w:t xml:space="preserve"> in </w:t>
+      </w:r>
+      <w:proofErr w:type="spellStart"/>
+      <w:r>
+        <w:t>voluptate</w:t>
+      </w:r>
+      <w:proofErr w:type="spellEnd"/>
+      <w:r>
+        <w:t xml:space="preserve"> </w:t>
+      </w:r>
+      <w:proofErr w:type="spellStart"/>
+      <w:r>
+        <w:t>velit</w:t>
+      </w:r>
+      <w:proofErr w:type="spellEnd"/>
+      <w:r>
+        <w:t xml:space="preserve"> </w:t>
+      </w:r>
+      <w:proofErr w:type="spellStart"/>
+      <w:r>
+        <w:t>esse</w:t>
+      </w:r>
+      <w:proofErr w:type="spellEnd"/>
+      <w:r>
+        <w:t xml:space="preserve"> </w:t>
+      </w:r>
+      <w:proofErr w:type="spellStart"/>
+      <w:r>
+        <w:t>cillum</w:t>
+      </w:r>
+      <w:proofErr w:type="spellEnd"/>
+      <w:r>
+        <w:t xml:space="preserve"> dolore </w:t>
+      </w:r>
+      <w:proofErr w:type="spellStart"/>
+      <w:r>
+        <w:t>eu</w:t>
+      </w:r>
+      <w:proofErr w:type="spellEnd"/>
+      <w:r>
+        <w:t xml:space="preserve"> </w:t>
+      </w:r>
+      <w:proofErr w:type="spellStart"/>
+      <w:r>
+        <w:t>fugiat</w:t>
+      </w:r>
+      <w:proofErr w:type="spellEnd"/>
+      <w:r>
+        <w:t xml:space="preserve"> </w:t>
+      </w:r>
+      <w:proofErr w:type="spellStart"/>
+      <w:r>
+        <w:t>nulla</w:t>
+      </w:r>
+      <w:proofErr w:type="spellEnd"/>
+      <w:r>
+        <w:t xml:space="preserve"> </w:t>
+      </w:r>
+      <w:proofErr w:type="spellStart"/>
+      <w:r>
+        <w:t>pariatur</w:t>
+      </w:r>
+      <w:proofErr w:type="spellEnd"/>
+      <w:r>
+        <w:t xml:space="preserve">. </w:t>
+      </w:r>
+      <w:proofErr w:type="spellStart"/>
+      <w:r>
+        <w:t>Excepteur</w:t>
+      </w:r>
+      <w:proofErr w:type="spellEnd"/>
+      <w:r>
+        <w:t xml:space="preserve"> </w:t>
+      </w:r>
+      <w:proofErr w:type="spellStart"/>
+      <w:r>
+        <w:t>sint</w:t>
+      </w:r>
+      <w:proofErr w:type="spellEnd"/>
+      <w:r>
+        <w:t xml:space="preserve"> </w:t>
+      </w:r>
+      <w:proofErr w:type="spellStart"/>
+      <w:r>
+        <w:t>occaecat</w:t>
+      </w:r>
+      <w:proofErr w:type="spellEnd"/>
+      <w:r>
+        <w:t xml:space="preserve"> </w:t>
+      </w:r>
+      <w:proofErr w:type="spellStart"/>
+      <w:r>
+        <w:t>cupidatat</w:t>
+      </w:r>
+      <w:proofErr w:type="spellEnd"/>
+      <w:r>
+        <w:t xml:space="preserve"> non </w:t>
+      </w:r>
+      <w:proofErr w:type="spellStart"/>
+      <w:r>
+        <w:t>proident</w:t>
+      </w:r>
+      <w:proofErr w:type="spellEnd"/>
+      <w:r>
+        <w:t xml:space="preserve">, sunt in culpa qui </w:t>
+      </w:r>
+      <w:proofErr w:type="spellStart"/>
+      <w:r>
+        <w:t>officia</w:t>
+      </w:r>
+      <w:proofErr w:type="spellEnd"/>
+      <w:r>
+        <w:t xml:space="preserve"> </w:t>
+      </w:r>
+      <w:proofErr w:type="spellStart"/>
+      <w:r>
+        <w:t>deserunt</w:t>
+      </w:r>
+      <w:proofErr w:type="spellEnd"/>
+      <w:r>
+        <w:t xml:space="preserve"> </w:t>
+      </w:r>
+      <w:proofErr w:type="spellStart"/>
+      <w:r>
+        <w:t>mollit</w:t>
+      </w:r>
+      <w:proofErr w:type="spellEnd"/>
+      <w:r>
+        <w:t xml:space="preserve"> </w:t>
+      </w:r>
+      <w:proofErr w:type="spellStart"/>
+      <w:r>
+        <w:t>anim</w:t>
+      </w:r>
+      <w:proofErr w:type="spellEnd"/>
+      <w:r>
+        <w:t xml:space="preserve"> id </w:t>
+      </w:r>
+      <w:proofErr w:type="spellStart"/>
+      <w:r>
+        <w:t>est</w:t>
+      </w:r>
+      <w:proofErr w:type="spellEnd"/>
+      <w:r>
+        <w:t xml:space="preserve"> </w:t>
+      </w:r>
+      <w:proofErr w:type="spellStart"/>
+      <w:r>
+        <w:t>laborum</w:t>
+      </w:r>
+      <w:proofErr w:type="spellEnd"/>
+      <w:r>
+        <w:t>.</w:t>
       </w:r>
     </w:p>
     <w:p>
@@ -16020,7 +17827,371 @@
         <w:jc w:val="both"/>
       </w:pPr>
       <w:r>
-        <w:t>Lorem ipsum dolor sit amet, consectetur adipiscing elit, sed do eiusmod tempor incididunt ut labore et dolore magna aliqua. Ut enim ad minim veniam, quis nostrud exercitation ullamco laboris nisi ut aliquip ex ea commodo consequat. Duis aute irure dolor in reprehenderit in voluptate velit esse cillum dolore eu fugiat nulla pariatur. Excepteur sint occaecat cupidatat non proident, sunt in culpa qui officia deserunt mollit anim id est laborum.</w:t>
+        <w:t xml:space="preserve">Lorem ipsum </w:t>
+      </w:r>
+      <w:proofErr w:type="spellStart"/>
+      <w:r>
+        <w:t>dolor</w:t>
+      </w:r>
+      <w:proofErr w:type="spellEnd"/>
+      <w:r>
+        <w:t xml:space="preserve"> sit </w:t>
+      </w:r>
+      <w:proofErr w:type="spellStart"/>
+      <w:r>
+        <w:t>amet</w:t>
+      </w:r>
+      <w:proofErr w:type="spellEnd"/>
+      <w:r>
+        <w:t xml:space="preserve">, </w:t>
+      </w:r>
+      <w:proofErr w:type="spellStart"/>
+      <w:r>
+        <w:t>consectetur</w:t>
+      </w:r>
+      <w:proofErr w:type="spellEnd"/>
+      <w:r>
+        <w:t xml:space="preserve"> </w:t>
+      </w:r>
+      <w:proofErr w:type="spellStart"/>
+      <w:r>
+        <w:t>adipiscing</w:t>
+      </w:r>
+      <w:proofErr w:type="spellEnd"/>
+      <w:r>
+        <w:t xml:space="preserve"> </w:t>
+      </w:r>
+      <w:proofErr w:type="spellStart"/>
+      <w:r>
+        <w:t>elit</w:t>
+      </w:r>
+      <w:proofErr w:type="spellEnd"/>
+      <w:r>
+        <w:t xml:space="preserve">, </w:t>
+      </w:r>
+      <w:proofErr w:type="spellStart"/>
+      <w:r>
+        <w:t>sed</w:t>
+      </w:r>
+      <w:proofErr w:type="spellEnd"/>
+      <w:r>
+        <w:t xml:space="preserve"> do </w:t>
+      </w:r>
+      <w:proofErr w:type="spellStart"/>
+      <w:r>
+        <w:t>eiusmod</w:t>
+      </w:r>
+      <w:proofErr w:type="spellEnd"/>
+      <w:r>
+        <w:t xml:space="preserve"> </w:t>
+      </w:r>
+      <w:proofErr w:type="spellStart"/>
+      <w:r>
+        <w:t>tempor</w:t>
+      </w:r>
+      <w:proofErr w:type="spellEnd"/>
+      <w:r>
+        <w:t xml:space="preserve"> </w:t>
+      </w:r>
+      <w:proofErr w:type="spellStart"/>
+      <w:r>
+        <w:t>incididunt</w:t>
+      </w:r>
+      <w:proofErr w:type="spellEnd"/>
+      <w:r>
+        <w:t xml:space="preserve"> </w:t>
+      </w:r>
+      <w:proofErr w:type="spellStart"/>
+      <w:r>
+        <w:t>ut</w:t>
+      </w:r>
+      <w:proofErr w:type="spellEnd"/>
+      <w:r>
+        <w:t xml:space="preserve"> </w:t>
+      </w:r>
+      <w:r>
+        <w:lastRenderedPageBreak/>
+        <w:t xml:space="preserve">labore et dolore magna </w:t>
+      </w:r>
+      <w:proofErr w:type="spellStart"/>
+      <w:r>
+        <w:t>aliqua</w:t>
+      </w:r>
+      <w:proofErr w:type="spellEnd"/>
+      <w:r>
+        <w:t xml:space="preserve">. Ut </w:t>
+      </w:r>
+      <w:proofErr w:type="spellStart"/>
+      <w:r>
+        <w:t>enim</w:t>
+      </w:r>
+      <w:proofErr w:type="spellEnd"/>
+      <w:r>
+        <w:t xml:space="preserve"> ad minim </w:t>
+      </w:r>
+      <w:proofErr w:type="spellStart"/>
+      <w:r>
+        <w:t>veniam</w:t>
+      </w:r>
+      <w:proofErr w:type="spellEnd"/>
+      <w:r>
+        <w:t xml:space="preserve">, </w:t>
+      </w:r>
+      <w:proofErr w:type="spellStart"/>
+      <w:r>
+        <w:t>quis</w:t>
+      </w:r>
+      <w:proofErr w:type="spellEnd"/>
+      <w:r>
+        <w:t xml:space="preserve"> </w:t>
+      </w:r>
+      <w:proofErr w:type="spellStart"/>
+      <w:r>
+        <w:t>nostrud</w:t>
+      </w:r>
+      <w:proofErr w:type="spellEnd"/>
+      <w:r>
+        <w:t xml:space="preserve"> exercitation </w:t>
+      </w:r>
+      <w:proofErr w:type="spellStart"/>
+      <w:r>
+        <w:t>ullamco</w:t>
+      </w:r>
+      <w:proofErr w:type="spellEnd"/>
+      <w:r>
+        <w:t xml:space="preserve"> </w:t>
+      </w:r>
+      <w:proofErr w:type="spellStart"/>
+      <w:r>
+        <w:t>laboris</w:t>
+      </w:r>
+      <w:proofErr w:type="spellEnd"/>
+      <w:r>
+        <w:t xml:space="preserve"> nisi </w:t>
+      </w:r>
+      <w:proofErr w:type="spellStart"/>
+      <w:r>
+        <w:t>ut</w:t>
+      </w:r>
+      <w:proofErr w:type="spellEnd"/>
+      <w:r>
+        <w:t xml:space="preserve"> </w:t>
+      </w:r>
+      <w:proofErr w:type="spellStart"/>
+      <w:r>
+        <w:t>aliquip</w:t>
+      </w:r>
+      <w:proofErr w:type="spellEnd"/>
+      <w:r>
+        <w:t xml:space="preserve"> ex </w:t>
+      </w:r>
+      <w:proofErr w:type="spellStart"/>
+      <w:r>
+        <w:t>ea</w:t>
+      </w:r>
+      <w:proofErr w:type="spellEnd"/>
+      <w:r>
+        <w:t xml:space="preserve"> </w:t>
+      </w:r>
+      <w:proofErr w:type="spellStart"/>
+      <w:r>
+        <w:t>commodo</w:t>
+      </w:r>
+      <w:proofErr w:type="spellEnd"/>
+      <w:r>
+        <w:t xml:space="preserve"> </w:t>
+      </w:r>
+      <w:proofErr w:type="spellStart"/>
+      <w:r>
+        <w:t>consequat</w:t>
+      </w:r>
+      <w:proofErr w:type="spellEnd"/>
+      <w:r>
+        <w:t xml:space="preserve">. Duis </w:t>
+      </w:r>
+      <w:proofErr w:type="spellStart"/>
+      <w:r>
+        <w:t>aute</w:t>
+      </w:r>
+      <w:proofErr w:type="spellEnd"/>
+      <w:r>
+        <w:t xml:space="preserve"> </w:t>
+      </w:r>
+      <w:proofErr w:type="spellStart"/>
+      <w:r>
+        <w:t>irure</w:t>
+      </w:r>
+      <w:proofErr w:type="spellEnd"/>
+      <w:r>
+        <w:t xml:space="preserve"> </w:t>
+      </w:r>
+      <w:proofErr w:type="spellStart"/>
+      <w:r>
+        <w:t>dolor</w:t>
+      </w:r>
+      <w:proofErr w:type="spellEnd"/>
+      <w:r>
+        <w:t xml:space="preserve"> in </w:t>
+      </w:r>
+      <w:proofErr w:type="spellStart"/>
+      <w:r>
+        <w:t>reprehenderit</w:t>
+      </w:r>
+      <w:proofErr w:type="spellEnd"/>
+      <w:r>
+        <w:t xml:space="preserve"> in </w:t>
+      </w:r>
+      <w:proofErr w:type="spellStart"/>
+      <w:r>
+        <w:t>voluptate</w:t>
+      </w:r>
+      <w:proofErr w:type="spellEnd"/>
+      <w:r>
+        <w:t xml:space="preserve"> </w:t>
+      </w:r>
+      <w:proofErr w:type="spellStart"/>
+      <w:r>
+        <w:t>velit</w:t>
+      </w:r>
+      <w:proofErr w:type="spellEnd"/>
+      <w:r>
+        <w:t xml:space="preserve"> </w:t>
+      </w:r>
+      <w:proofErr w:type="spellStart"/>
+      <w:r>
+        <w:t>esse</w:t>
+      </w:r>
+      <w:proofErr w:type="spellEnd"/>
+      <w:r>
+        <w:t xml:space="preserve"> </w:t>
+      </w:r>
+      <w:proofErr w:type="spellStart"/>
+      <w:r>
+        <w:t>cillum</w:t>
+      </w:r>
+      <w:proofErr w:type="spellEnd"/>
+      <w:r>
+        <w:t xml:space="preserve"> dolore </w:t>
+      </w:r>
+      <w:proofErr w:type="spellStart"/>
+      <w:r>
+        <w:t>eu</w:t>
+      </w:r>
+      <w:proofErr w:type="spellEnd"/>
+      <w:r>
+        <w:t xml:space="preserve"> </w:t>
+      </w:r>
+      <w:proofErr w:type="spellStart"/>
+      <w:r>
+        <w:t>fugiat</w:t>
+      </w:r>
+      <w:proofErr w:type="spellEnd"/>
+      <w:r>
+        <w:t xml:space="preserve"> </w:t>
+      </w:r>
+      <w:proofErr w:type="spellStart"/>
+      <w:r>
+        <w:t>nulla</w:t>
+      </w:r>
+      <w:proofErr w:type="spellEnd"/>
+      <w:r>
+        <w:t xml:space="preserve"> </w:t>
+      </w:r>
+      <w:proofErr w:type="spellStart"/>
+      <w:r>
+        <w:t>pariatur</w:t>
+      </w:r>
+      <w:proofErr w:type="spellEnd"/>
+      <w:r>
+        <w:t xml:space="preserve">. </w:t>
+      </w:r>
+      <w:proofErr w:type="spellStart"/>
+      <w:r>
+        <w:t>Excepteur</w:t>
+      </w:r>
+      <w:proofErr w:type="spellEnd"/>
+      <w:r>
+        <w:t xml:space="preserve"> </w:t>
+      </w:r>
+      <w:proofErr w:type="spellStart"/>
+      <w:r>
+        <w:t>sint</w:t>
+      </w:r>
+      <w:proofErr w:type="spellEnd"/>
+      <w:r>
+        <w:t xml:space="preserve"> </w:t>
+      </w:r>
+      <w:proofErr w:type="spellStart"/>
+      <w:r>
+        <w:t>occaecat</w:t>
+      </w:r>
+      <w:proofErr w:type="spellEnd"/>
+      <w:r>
+        <w:t xml:space="preserve"> </w:t>
+      </w:r>
+      <w:proofErr w:type="spellStart"/>
+      <w:r>
+        <w:t>cupidatat</w:t>
+      </w:r>
+      <w:proofErr w:type="spellEnd"/>
+      <w:r>
+        <w:t xml:space="preserve"> non </w:t>
+      </w:r>
+      <w:proofErr w:type="spellStart"/>
+      <w:r>
+        <w:t>proident</w:t>
+      </w:r>
+      <w:proofErr w:type="spellEnd"/>
+      <w:r>
+        <w:t xml:space="preserve">, sunt in culpa qui </w:t>
+      </w:r>
+      <w:proofErr w:type="spellStart"/>
+      <w:r>
+        <w:t>officia</w:t>
+      </w:r>
+      <w:proofErr w:type="spellEnd"/>
+      <w:r>
+        <w:t xml:space="preserve"> </w:t>
+      </w:r>
+      <w:proofErr w:type="spellStart"/>
+      <w:r>
+        <w:t>deserunt</w:t>
+      </w:r>
+      <w:proofErr w:type="spellEnd"/>
+      <w:r>
+        <w:t xml:space="preserve"> </w:t>
+      </w:r>
+      <w:proofErr w:type="spellStart"/>
+      <w:r>
+        <w:t>mollit</w:t>
+      </w:r>
+      <w:proofErr w:type="spellEnd"/>
+      <w:r>
+        <w:t xml:space="preserve"> </w:t>
+      </w:r>
+      <w:proofErr w:type="spellStart"/>
+      <w:r>
+        <w:t>anim</w:t>
+      </w:r>
+      <w:proofErr w:type="spellEnd"/>
+      <w:r>
+        <w:t xml:space="preserve"> id </w:t>
+      </w:r>
+      <w:proofErr w:type="spellStart"/>
+      <w:r>
+        <w:t>est</w:t>
+      </w:r>
+      <w:proofErr w:type="spellEnd"/>
+      <w:r>
+        <w:t xml:space="preserve"> </w:t>
+      </w:r>
+      <w:proofErr w:type="spellStart"/>
+      <w:r>
+        <w:t>laborum</w:t>
+      </w:r>
+      <w:proofErr w:type="spellEnd"/>
+      <w:r>
+        <w:t>.</w:t>
       </w:r>
     </w:p>
     <w:p>
@@ -16031,7 +18202,367 @@
         <w:jc w:val="both"/>
       </w:pPr>
       <w:r>
-        <w:t>Lorem ipsum dolor sit amet, consectetur adipiscing elit, sed do eiusmod tempor incididunt ut labore et dolore magna aliqua. Ut enim ad minim veniam, quis nostrud exercitation ullamco laboris nisi ut aliquip ex ea commodo consequat. Duis aute irure dolor in reprehenderit in voluptate velit esse cillum dolore eu fugiat nulla pariatur. Excepteur sint occaecat cupidatat non proident, sunt in culpa qui officia deserunt mollit anim id est laborum.</w:t>
+        <w:t xml:space="preserve">Lorem ipsum </w:t>
+      </w:r>
+      <w:proofErr w:type="spellStart"/>
+      <w:r>
+        <w:t>dolor</w:t>
+      </w:r>
+      <w:proofErr w:type="spellEnd"/>
+      <w:r>
+        <w:t xml:space="preserve"> sit </w:t>
+      </w:r>
+      <w:proofErr w:type="spellStart"/>
+      <w:r>
+        <w:t>amet</w:t>
+      </w:r>
+      <w:proofErr w:type="spellEnd"/>
+      <w:r>
+        <w:t xml:space="preserve">, </w:t>
+      </w:r>
+      <w:proofErr w:type="spellStart"/>
+      <w:r>
+        <w:t>consectetur</w:t>
+      </w:r>
+      <w:proofErr w:type="spellEnd"/>
+      <w:r>
+        <w:t xml:space="preserve"> </w:t>
+      </w:r>
+      <w:proofErr w:type="spellStart"/>
+      <w:r>
+        <w:t>adipiscing</w:t>
+      </w:r>
+      <w:proofErr w:type="spellEnd"/>
+      <w:r>
+        <w:t xml:space="preserve"> </w:t>
+      </w:r>
+      <w:proofErr w:type="spellStart"/>
+      <w:r>
+        <w:t>elit</w:t>
+      </w:r>
+      <w:proofErr w:type="spellEnd"/>
+      <w:r>
+        <w:t xml:space="preserve">, </w:t>
+      </w:r>
+      <w:proofErr w:type="spellStart"/>
+      <w:r>
+        <w:t>sed</w:t>
+      </w:r>
+      <w:proofErr w:type="spellEnd"/>
+      <w:r>
+        <w:t xml:space="preserve"> do </w:t>
+      </w:r>
+      <w:proofErr w:type="spellStart"/>
+      <w:r>
+        <w:t>eiusmod</w:t>
+      </w:r>
+      <w:proofErr w:type="spellEnd"/>
+      <w:r>
+        <w:t xml:space="preserve"> </w:t>
+      </w:r>
+      <w:proofErr w:type="spellStart"/>
+      <w:r>
+        <w:t>tempor</w:t>
+      </w:r>
+      <w:proofErr w:type="spellEnd"/>
+      <w:r>
+        <w:t xml:space="preserve"> </w:t>
+      </w:r>
+      <w:proofErr w:type="spellStart"/>
+      <w:r>
+        <w:t>incididunt</w:t>
+      </w:r>
+      <w:proofErr w:type="spellEnd"/>
+      <w:r>
+        <w:t xml:space="preserve"> </w:t>
+      </w:r>
+      <w:proofErr w:type="spellStart"/>
+      <w:r>
+        <w:t>ut</w:t>
+      </w:r>
+      <w:proofErr w:type="spellEnd"/>
+      <w:r>
+        <w:t xml:space="preserve"> labore et dolore magna </w:t>
+      </w:r>
+      <w:proofErr w:type="spellStart"/>
+      <w:r>
+        <w:t>aliqua</w:t>
+      </w:r>
+      <w:proofErr w:type="spellEnd"/>
+      <w:r>
+        <w:t xml:space="preserve">. Ut </w:t>
+      </w:r>
+      <w:proofErr w:type="spellStart"/>
+      <w:r>
+        <w:t>enim</w:t>
+      </w:r>
+      <w:proofErr w:type="spellEnd"/>
+      <w:r>
+        <w:t xml:space="preserve"> ad minim </w:t>
+      </w:r>
+      <w:proofErr w:type="spellStart"/>
+      <w:r>
+        <w:t>veniam</w:t>
+      </w:r>
+      <w:proofErr w:type="spellEnd"/>
+      <w:r>
+        <w:t xml:space="preserve">, </w:t>
+      </w:r>
+      <w:proofErr w:type="spellStart"/>
+      <w:r>
+        <w:t>quis</w:t>
+      </w:r>
+      <w:proofErr w:type="spellEnd"/>
+      <w:r>
+        <w:t xml:space="preserve"> </w:t>
+      </w:r>
+      <w:proofErr w:type="spellStart"/>
+      <w:r>
+        <w:t>nostrud</w:t>
+      </w:r>
+      <w:proofErr w:type="spellEnd"/>
+      <w:r>
+        <w:t xml:space="preserve"> exercitation </w:t>
+      </w:r>
+      <w:proofErr w:type="spellStart"/>
+      <w:r>
+        <w:t>ullamco</w:t>
+      </w:r>
+      <w:proofErr w:type="spellEnd"/>
+      <w:r>
+        <w:t xml:space="preserve"> </w:t>
+      </w:r>
+      <w:proofErr w:type="spellStart"/>
+      <w:r>
+        <w:t>laboris</w:t>
+      </w:r>
+      <w:proofErr w:type="spellEnd"/>
+      <w:r>
+        <w:t xml:space="preserve"> nisi </w:t>
+      </w:r>
+      <w:proofErr w:type="spellStart"/>
+      <w:r>
+        <w:t>ut</w:t>
+      </w:r>
+      <w:proofErr w:type="spellEnd"/>
+      <w:r>
+        <w:t xml:space="preserve"> </w:t>
+      </w:r>
+      <w:proofErr w:type="spellStart"/>
+      <w:r>
+        <w:t>aliquip</w:t>
+      </w:r>
+      <w:proofErr w:type="spellEnd"/>
+      <w:r>
+        <w:t xml:space="preserve"> ex </w:t>
+      </w:r>
+      <w:proofErr w:type="spellStart"/>
+      <w:r>
+        <w:t>ea</w:t>
+      </w:r>
+      <w:proofErr w:type="spellEnd"/>
+      <w:r>
+        <w:t xml:space="preserve"> </w:t>
+      </w:r>
+      <w:proofErr w:type="spellStart"/>
+      <w:r>
+        <w:t>commodo</w:t>
+      </w:r>
+      <w:proofErr w:type="spellEnd"/>
+      <w:r>
+        <w:t xml:space="preserve"> </w:t>
+      </w:r>
+      <w:proofErr w:type="spellStart"/>
+      <w:r>
+        <w:t>consequat</w:t>
+      </w:r>
+      <w:proofErr w:type="spellEnd"/>
+      <w:r>
+        <w:t xml:space="preserve">. Duis </w:t>
+      </w:r>
+      <w:proofErr w:type="spellStart"/>
+      <w:r>
+        <w:t>aute</w:t>
+      </w:r>
+      <w:proofErr w:type="spellEnd"/>
+      <w:r>
+        <w:t xml:space="preserve"> </w:t>
+      </w:r>
+      <w:proofErr w:type="spellStart"/>
+      <w:r>
+        <w:t>irure</w:t>
+      </w:r>
+      <w:proofErr w:type="spellEnd"/>
+      <w:r>
+        <w:t xml:space="preserve"> </w:t>
+      </w:r>
+      <w:proofErr w:type="spellStart"/>
+      <w:r>
+        <w:t>dolor</w:t>
+      </w:r>
+      <w:proofErr w:type="spellEnd"/>
+      <w:r>
+        <w:t xml:space="preserve"> in </w:t>
+      </w:r>
+      <w:proofErr w:type="spellStart"/>
+      <w:r>
+        <w:t>reprehenderit</w:t>
+      </w:r>
+      <w:proofErr w:type="spellEnd"/>
+      <w:r>
+        <w:t xml:space="preserve"> in </w:t>
+      </w:r>
+      <w:proofErr w:type="spellStart"/>
+      <w:r>
+        <w:t>voluptate</w:t>
+      </w:r>
+      <w:proofErr w:type="spellEnd"/>
+      <w:r>
+        <w:t xml:space="preserve"> </w:t>
+      </w:r>
+      <w:proofErr w:type="spellStart"/>
+      <w:r>
+        <w:t>velit</w:t>
+      </w:r>
+      <w:proofErr w:type="spellEnd"/>
+      <w:r>
+        <w:t xml:space="preserve"> </w:t>
+      </w:r>
+      <w:proofErr w:type="spellStart"/>
+      <w:r>
+        <w:t>esse</w:t>
+      </w:r>
+      <w:proofErr w:type="spellEnd"/>
+      <w:r>
+        <w:t xml:space="preserve"> </w:t>
+      </w:r>
+      <w:proofErr w:type="spellStart"/>
+      <w:r>
+        <w:t>cillum</w:t>
+      </w:r>
+      <w:proofErr w:type="spellEnd"/>
+      <w:r>
+        <w:t xml:space="preserve"> dolore </w:t>
+      </w:r>
+      <w:proofErr w:type="spellStart"/>
+      <w:r>
+        <w:t>eu</w:t>
+      </w:r>
+      <w:proofErr w:type="spellEnd"/>
+      <w:r>
+        <w:t xml:space="preserve"> </w:t>
+      </w:r>
+      <w:proofErr w:type="spellStart"/>
+      <w:r>
+        <w:t>fugiat</w:t>
+      </w:r>
+      <w:proofErr w:type="spellEnd"/>
+      <w:r>
+        <w:t xml:space="preserve"> </w:t>
+      </w:r>
+      <w:proofErr w:type="spellStart"/>
+      <w:r>
+        <w:t>nulla</w:t>
+      </w:r>
+      <w:proofErr w:type="spellEnd"/>
+      <w:r>
+        <w:t xml:space="preserve"> </w:t>
+      </w:r>
+      <w:proofErr w:type="spellStart"/>
+      <w:r>
+        <w:t>pariatur</w:t>
+      </w:r>
+      <w:proofErr w:type="spellEnd"/>
+      <w:r>
+        <w:t xml:space="preserve">. </w:t>
+      </w:r>
+      <w:proofErr w:type="spellStart"/>
+      <w:r>
+        <w:t>Excepteur</w:t>
+      </w:r>
+      <w:proofErr w:type="spellEnd"/>
+      <w:r>
+        <w:t xml:space="preserve"> </w:t>
+      </w:r>
+      <w:proofErr w:type="spellStart"/>
+      <w:r>
+        <w:t>sint</w:t>
+      </w:r>
+      <w:proofErr w:type="spellEnd"/>
+      <w:r>
+        <w:t xml:space="preserve"> </w:t>
+      </w:r>
+      <w:proofErr w:type="spellStart"/>
+      <w:r>
+        <w:t>occaecat</w:t>
+      </w:r>
+      <w:proofErr w:type="spellEnd"/>
+      <w:r>
+        <w:t xml:space="preserve"> </w:t>
+      </w:r>
+      <w:proofErr w:type="spellStart"/>
+      <w:r>
+        <w:t>cupidatat</w:t>
+      </w:r>
+      <w:proofErr w:type="spellEnd"/>
+      <w:r>
+        <w:t xml:space="preserve"> non </w:t>
+      </w:r>
+      <w:proofErr w:type="spellStart"/>
+      <w:r>
+        <w:t>proident</w:t>
+      </w:r>
+      <w:proofErr w:type="spellEnd"/>
+      <w:r>
+        <w:t xml:space="preserve">, sunt in culpa qui </w:t>
+      </w:r>
+      <w:proofErr w:type="spellStart"/>
+      <w:r>
+        <w:t>officia</w:t>
+      </w:r>
+      <w:proofErr w:type="spellEnd"/>
+      <w:r>
+        <w:t xml:space="preserve"> </w:t>
+      </w:r>
+      <w:proofErr w:type="spellStart"/>
+      <w:r>
+        <w:t>deserunt</w:t>
+      </w:r>
+      <w:proofErr w:type="spellEnd"/>
+      <w:r>
+        <w:t xml:space="preserve"> </w:t>
+      </w:r>
+      <w:proofErr w:type="spellStart"/>
+      <w:r>
+        <w:t>mollit</w:t>
+      </w:r>
+      <w:proofErr w:type="spellEnd"/>
+      <w:r>
+        <w:t xml:space="preserve"> </w:t>
+      </w:r>
+      <w:proofErr w:type="spellStart"/>
+      <w:r>
+        <w:t>anim</w:t>
+      </w:r>
+      <w:proofErr w:type="spellEnd"/>
+      <w:r>
+        <w:t xml:space="preserve"> id </w:t>
+      </w:r>
+      <w:proofErr w:type="spellStart"/>
+      <w:r>
+        <w:t>est</w:t>
+      </w:r>
+      <w:proofErr w:type="spellEnd"/>
+      <w:r>
+        <w:t xml:space="preserve"> </w:t>
+      </w:r>
+      <w:proofErr w:type="spellStart"/>
+      <w:r>
+        <w:t>laborum</w:t>
+      </w:r>
+      <w:proofErr w:type="spellEnd"/>
+      <w:r>
+        <w:t>.</w:t>
       </w:r>
     </w:p>
     <w:p>
@@ -16044,7 +18575,6 @@
       </w:pPr>
       <w:bookmarkStart w:id="42" w:name="_Toc173089317"/>
       <w:r>
-        <w:lastRenderedPageBreak/>
         <w:t>Data</w:t>
       </w:r>
       <w:r>
@@ -16307,6 +18837,7 @@
       </w:pPr>
       <w:bookmarkStart w:id="53" w:name="_Toc173089328"/>
       <w:r>
+        <w:lastRenderedPageBreak/>
         <w:t>Architecture</w:t>
       </w:r>
       <w:bookmarkEnd w:id="53"/>
@@ -16363,10 +18894,7 @@
       </w:pPr>
       <w:bookmarkStart w:id="57" w:name="_Toc173089332"/>
       <w:r>
-        <w:t>Co</w:t>
-      </w:r>
-      <w:r>
-        <w:t>re Functionalities</w:t>
+        <w:t>Core Functionalities</w:t>
       </w:r>
       <w:bookmarkEnd w:id="57"/>
     </w:p>
@@ -16380,10 +18908,7 @@
       </w:pPr>
       <w:bookmarkStart w:id="58" w:name="_Toc173089333"/>
       <w:r>
-        <w:t>Co</w:t>
-      </w:r>
-      <w:r>
-        <w:t>ordination with clients</w:t>
+        <w:t>Coordination with clients</w:t>
       </w:r>
       <w:bookmarkEnd w:id="58"/>
     </w:p>
@@ -16466,7 +18991,6 @@
       </w:pPr>
       <w:bookmarkStart w:id="63" w:name="_Toc173089338"/>
       <w:r>
-        <w:lastRenderedPageBreak/>
         <w:t>Non-IDD settings vs Perfectly distributed</w:t>
       </w:r>
       <w:bookmarkEnd w:id="63"/>
@@ -16572,17 +19096,17 @@
         </w:tabs>
         <w:spacing w:before="31"/>
       </w:pPr>
-      <w:bookmarkStart w:id="65" w:name="_Hlk173089037"/>
-      <w:bookmarkStart w:id="66" w:name="_Toc173089340"/>
+      <w:bookmarkStart w:id="65" w:name="_Toc173089340"/>
+      <w:bookmarkStart w:id="66" w:name="_Hlk173089037"/>
       <w:r>
         <w:rPr>
           <w:color w:val="333333"/>
         </w:rPr>
         <w:t>References</w:t>
       </w:r>
-      <w:bookmarkEnd w:id="66"/>
-    </w:p>
-    <w:bookmarkEnd w:id="65"/>
+      <w:bookmarkEnd w:id="65"/>
+    </w:p>
+    <w:bookmarkEnd w:id="66"/>
     <w:p>
       <w:pPr>
         <w:pStyle w:val="Bibliography"/>
@@ -16692,7 +19216,11 @@
         <w:pStyle w:val="Bibliography"/>
       </w:pPr>
       <w:r>
-        <w:t xml:space="preserve">Lai, Y.-H., Chen, S.-Y., Chou, W.-C., Hsu, H.-Y. and Chao, H.-C. (2024) ‘Personalized Federated Learning with Adaptive Feature Extraction and Category Prediction in Non-IID Datasets’, </w:t>
+        <w:t xml:space="preserve">Lai, Y.-H., Chen, S.-Y., Chou, W.-C., Hsu, H.-Y. and Chao, H.-C. (2024) ‘Personalized Federated Learning with </w:t>
+      </w:r>
+      <w:r>
+        <w:lastRenderedPageBreak/>
+        <w:t xml:space="preserve">Adaptive Feature Extraction and Category Prediction in Non-IID Datasets’, </w:t>
       </w:r>
       <w:r>
         <w:rPr>
@@ -16754,15 +19282,7 @@
         <w:pStyle w:val="Bibliography"/>
       </w:pPr>
       <w:r>
-        <w:t xml:space="preserve">Liu, Y., Fan, T., Chen, T., Xu, Q. and Yang, Q. (2021) ‘FATE: An Industrial Grade Platform for Collaborative Learning </w:t>
-      </w:r>
-      <w:proofErr w:type="gramStart"/>
-      <w:r>
-        <w:t>With</w:t>
-      </w:r>
-      <w:proofErr w:type="gramEnd"/>
-      <w:r>
-        <w:t xml:space="preserve"> Data Protection’.</w:t>
+        <w:t>Liu, Y., Fan, T., Chen, T., Xu, Q. and Yang, Q. (2021) ‘FATE: An Industrial Grade Platform for Collaborative Learning With Data Protection’.</w:t>
       </w:r>
     </w:p>
     <w:p>
@@ -16778,7 +19298,6 @@
         <w:pStyle w:val="Bibliography"/>
       </w:pPr>
       <w:r>
-        <w:lastRenderedPageBreak/>
         <w:t>Malve, S., Vaswani, M., Shanbhag, A. and Joshi, S. (2024) ‘Developing a Federated Learning-Based System for Personalized MentalHealth Assessment and Prediction’, 11(07).</w:t>
       </w:r>
     </w:p>
@@ -16901,6 +19420,7 @@
         <w:pStyle w:val="Bibliography"/>
       </w:pPr>
       <w:r>
+        <w:lastRenderedPageBreak/>
         <w:t xml:space="preserve">Solanki, T., Rai, B.K. and Sharma, S. (2022) ‘Federated Learning Using Tensor Flow’, in S.P. Yadav, B.S. Bhati, D.P. Mahato, and S. Kumar (eds) </w:t>
       </w:r>
       <w:r>
@@ -16951,7 +19471,6 @@
         <w:pStyle w:val="Bibliography"/>
       </w:pPr>
       <w:r>
-        <w:lastRenderedPageBreak/>
         <w:t xml:space="preserve">Zhang, D., Ren, F., Li, Y., Na, L. and Ma, Y. (2021) ‘Pneumonia Detection from Chest X-ray Images Based on Convolutional Neural Network’, </w:t>
       </w:r>
       <w:r>
@@ -17022,20 +19541,50 @@
       </w:r>
     </w:p>
     <w:p>
-      <w:r>
-        <w:t xml:space="preserve">OpenMined (2019). </w:t>
-      </w:r>
+      <w:proofErr w:type="spellStart"/>
+      <w:r>
+        <w:t>OpenMined</w:t>
+      </w:r>
+      <w:proofErr w:type="spellEnd"/>
+      <w:r>
+        <w:t xml:space="preserve"> (2019). </w:t>
+      </w:r>
+      <w:proofErr w:type="spellStart"/>
       <w:r>
         <w:rPr>
           <w:i/>
           <w:iCs/>
         </w:rPr>
-        <w:t>OpenMined/PySyft.</w:t>
+        <w:t>OpenMined</w:t>
+      </w:r>
+      <w:proofErr w:type="spellEnd"/>
+      <w:r>
+        <w:rPr>
+          <w:i/>
+          <w:iCs/>
+        </w:rPr>
+        <w:t>/</w:t>
+      </w:r>
+      <w:proofErr w:type="spellStart"/>
+      <w:r>
+        <w:rPr>
+          <w:i/>
+          <w:iCs/>
+        </w:rPr>
+        <w:t>PySyft</w:t>
+      </w:r>
+      <w:proofErr w:type="spellEnd"/>
+      <w:r>
+        <w:rPr>
+          <w:i/>
+          <w:iCs/>
+        </w:rPr>
+        <w:t>.</w:t>
       </w:r>
       <w:r>
         <w:t xml:space="preserve"> GitHub. Available at: </w:t>
       </w:r>
-      <w:hyperlink r:id="rId28" w:history="1">
+      <w:hyperlink r:id="rId30" w:history="1">
         <w:r>
           <w:rPr>
             <w:rStyle w:val="Hyperlink"/>
@@ -17129,7 +19678,7 @@
       <w:bookmarkEnd w:id="67"/>
     </w:p>
     <w:sectPr>
-      <w:footerReference w:type="default" r:id="rId29"/>
+      <w:footerReference w:type="default" r:id="rId31"/>
       <w:pgSz w:w="11910" w:h="16840"/>
       <w:pgMar w:top="1120" w:right="1100" w:bottom="1460" w:left="900" w:header="0" w:footer="1261" w:gutter="0"/>
       <w:cols w:space="720"/>
@@ -18257,6 +20806,119 @@
     </w:lvl>
   </w:abstractNum>
   <w:abstractNum w:abstractNumId="5" w15:restartNumberingAfterBreak="0">
+    <w:nsid w:val="42783678"/>
+    <w:multiLevelType w:val="hybridMultilevel"/>
+    <w:tmpl w:val="CD1C588A"/>
+    <w:lvl w:ilvl="0" w:tplc="18090001">
+      <w:start w:val="1"/>
+      <w:numFmt w:val="bullet"/>
+      <w:lvlText w:val=""/>
+      <w:lvlJc w:val="left"/>
+      <w:pPr>
+        <w:ind w:left="1434" w:hanging="360"/>
+      </w:pPr>
+      <w:rPr>
+        <w:rFonts w:ascii="Symbol" w:hAnsi="Symbol" w:hint="default"/>
+      </w:rPr>
+    </w:lvl>
+    <w:lvl w:ilvl="1" w:tplc="18090003" w:tentative="1">
+      <w:start w:val="1"/>
+      <w:numFmt w:val="bullet"/>
+      <w:lvlText w:val="o"/>
+      <w:lvlJc w:val="left"/>
+      <w:pPr>
+        <w:ind w:left="2154" w:hanging="360"/>
+      </w:pPr>
+      <w:rPr>
+        <w:rFonts w:ascii="Courier New" w:hAnsi="Courier New" w:cs="Courier New" w:hint="default"/>
+      </w:rPr>
+    </w:lvl>
+    <w:lvl w:ilvl="2" w:tplc="18090005" w:tentative="1">
+      <w:start w:val="1"/>
+      <w:numFmt w:val="bullet"/>
+      <w:lvlText w:val=""/>
+      <w:lvlJc w:val="left"/>
+      <w:pPr>
+        <w:ind w:left="2874" w:hanging="360"/>
+      </w:pPr>
+      <w:rPr>
+        <w:rFonts w:ascii="Wingdings" w:hAnsi="Wingdings" w:hint="default"/>
+      </w:rPr>
+    </w:lvl>
+    <w:lvl w:ilvl="3" w:tplc="18090001" w:tentative="1">
+      <w:start w:val="1"/>
+      <w:numFmt w:val="bullet"/>
+      <w:lvlText w:val=""/>
+      <w:lvlJc w:val="left"/>
+      <w:pPr>
+        <w:ind w:left="3594" w:hanging="360"/>
+      </w:pPr>
+      <w:rPr>
+        <w:rFonts w:ascii="Symbol" w:hAnsi="Symbol" w:hint="default"/>
+      </w:rPr>
+    </w:lvl>
+    <w:lvl w:ilvl="4" w:tplc="18090003" w:tentative="1">
+      <w:start w:val="1"/>
+      <w:numFmt w:val="bullet"/>
+      <w:lvlText w:val="o"/>
+      <w:lvlJc w:val="left"/>
+      <w:pPr>
+        <w:ind w:left="4314" w:hanging="360"/>
+      </w:pPr>
+      <w:rPr>
+        <w:rFonts w:ascii="Courier New" w:hAnsi="Courier New" w:cs="Courier New" w:hint="default"/>
+      </w:rPr>
+    </w:lvl>
+    <w:lvl w:ilvl="5" w:tplc="18090005" w:tentative="1">
+      <w:start w:val="1"/>
+      <w:numFmt w:val="bullet"/>
+      <w:lvlText w:val=""/>
+      <w:lvlJc w:val="left"/>
+      <w:pPr>
+        <w:ind w:left="5034" w:hanging="360"/>
+      </w:pPr>
+      <w:rPr>
+        <w:rFonts w:ascii="Wingdings" w:hAnsi="Wingdings" w:hint="default"/>
+      </w:rPr>
+    </w:lvl>
+    <w:lvl w:ilvl="6" w:tplc="18090001" w:tentative="1">
+      <w:start w:val="1"/>
+      <w:numFmt w:val="bullet"/>
+      <w:lvlText w:val=""/>
+      <w:lvlJc w:val="left"/>
+      <w:pPr>
+        <w:ind w:left="5754" w:hanging="360"/>
+      </w:pPr>
+      <w:rPr>
+        <w:rFonts w:ascii="Symbol" w:hAnsi="Symbol" w:hint="default"/>
+      </w:rPr>
+    </w:lvl>
+    <w:lvl w:ilvl="7" w:tplc="18090003" w:tentative="1">
+      <w:start w:val="1"/>
+      <w:numFmt w:val="bullet"/>
+      <w:lvlText w:val="o"/>
+      <w:lvlJc w:val="left"/>
+      <w:pPr>
+        <w:ind w:left="6474" w:hanging="360"/>
+      </w:pPr>
+      <w:rPr>
+        <w:rFonts w:ascii="Courier New" w:hAnsi="Courier New" w:cs="Courier New" w:hint="default"/>
+      </w:rPr>
+    </w:lvl>
+    <w:lvl w:ilvl="8" w:tplc="18090005" w:tentative="1">
+      <w:start w:val="1"/>
+      <w:numFmt w:val="bullet"/>
+      <w:lvlText w:val=""/>
+      <w:lvlJc w:val="left"/>
+      <w:pPr>
+        <w:ind w:left="7194" w:hanging="360"/>
+      </w:pPr>
+      <w:rPr>
+        <w:rFonts w:ascii="Wingdings" w:hAnsi="Wingdings" w:hint="default"/>
+      </w:rPr>
+    </w:lvl>
+  </w:abstractNum>
+  <w:abstractNum w:abstractNumId="6" w15:restartNumberingAfterBreak="0">
     <w:nsid w:val="48E24909"/>
     <w:multiLevelType w:val="multilevel"/>
     <w:tmpl w:val="60DA2896"/>
@@ -18369,7 +21031,7 @@
       </w:rPr>
     </w:lvl>
   </w:abstractNum>
-  <w:abstractNum w:abstractNumId="6" w15:restartNumberingAfterBreak="0">
+  <w:abstractNum w:abstractNumId="7" w15:restartNumberingAfterBreak="0">
     <w:nsid w:val="4BBC29EA"/>
     <w:multiLevelType w:val="hybridMultilevel"/>
     <w:tmpl w:val="53149B94"/>
@@ -18485,7 +21147,7 @@
       </w:rPr>
     </w:lvl>
   </w:abstractNum>
-  <w:abstractNum w:abstractNumId="7" w15:restartNumberingAfterBreak="0">
+  <w:abstractNum w:abstractNumId="8" w15:restartNumberingAfterBreak="0">
     <w:nsid w:val="53CF7C24"/>
     <w:multiLevelType w:val="multilevel"/>
     <w:tmpl w:val="16CAAE28"/>
@@ -18621,7 +21283,7 @@
       </w:rPr>
     </w:lvl>
   </w:abstractNum>
-  <w:abstractNum w:abstractNumId="8" w15:restartNumberingAfterBreak="0">
+  <w:abstractNum w:abstractNumId="9" w15:restartNumberingAfterBreak="0">
     <w:nsid w:val="5BF76E77"/>
     <w:multiLevelType w:val="multilevel"/>
     <w:tmpl w:val="16CAAE28"/>
@@ -18757,7 +21419,7 @@
       </w:rPr>
     </w:lvl>
   </w:abstractNum>
-  <w:abstractNum w:abstractNumId="9" w15:restartNumberingAfterBreak="0">
+  <w:abstractNum w:abstractNumId="10" w15:restartNumberingAfterBreak="0">
     <w:nsid w:val="689E3828"/>
     <w:multiLevelType w:val="hybridMultilevel"/>
     <w:tmpl w:val="2BA81486"/>
@@ -18874,7 +21536,7 @@
       </w:rPr>
     </w:lvl>
   </w:abstractNum>
-  <w:abstractNum w:abstractNumId="10" w15:restartNumberingAfterBreak="0">
+  <w:abstractNum w:abstractNumId="11" w15:restartNumberingAfterBreak="0">
     <w:nsid w:val="6CBD6D66"/>
     <w:multiLevelType w:val="hybridMultilevel"/>
     <w:tmpl w:val="7D361FC4"/>
@@ -18987,11 +21649,124 @@
       </w:rPr>
     </w:lvl>
   </w:abstractNum>
+  <w:abstractNum w:abstractNumId="12" w15:restartNumberingAfterBreak="0">
+    <w:nsid w:val="6F9A3E16"/>
+    <w:multiLevelType w:val="hybridMultilevel"/>
+    <w:tmpl w:val="2C2C05F8"/>
+    <w:lvl w:ilvl="0" w:tplc="18090001">
+      <w:start w:val="1"/>
+      <w:numFmt w:val="bullet"/>
+      <w:lvlText w:val=""/>
+      <w:lvlJc w:val="left"/>
+      <w:pPr>
+        <w:ind w:left="1730" w:hanging="360"/>
+      </w:pPr>
+      <w:rPr>
+        <w:rFonts w:ascii="Symbol" w:hAnsi="Symbol" w:hint="default"/>
+      </w:rPr>
+    </w:lvl>
+    <w:lvl w:ilvl="1" w:tplc="18090003" w:tentative="1">
+      <w:start w:val="1"/>
+      <w:numFmt w:val="bullet"/>
+      <w:lvlText w:val="o"/>
+      <w:lvlJc w:val="left"/>
+      <w:pPr>
+        <w:ind w:left="2450" w:hanging="360"/>
+      </w:pPr>
+      <w:rPr>
+        <w:rFonts w:ascii="Courier New" w:hAnsi="Courier New" w:cs="Courier New" w:hint="default"/>
+      </w:rPr>
+    </w:lvl>
+    <w:lvl w:ilvl="2" w:tplc="18090005" w:tentative="1">
+      <w:start w:val="1"/>
+      <w:numFmt w:val="bullet"/>
+      <w:lvlText w:val=""/>
+      <w:lvlJc w:val="left"/>
+      <w:pPr>
+        <w:ind w:left="3170" w:hanging="360"/>
+      </w:pPr>
+      <w:rPr>
+        <w:rFonts w:ascii="Wingdings" w:hAnsi="Wingdings" w:hint="default"/>
+      </w:rPr>
+    </w:lvl>
+    <w:lvl w:ilvl="3" w:tplc="18090001" w:tentative="1">
+      <w:start w:val="1"/>
+      <w:numFmt w:val="bullet"/>
+      <w:lvlText w:val=""/>
+      <w:lvlJc w:val="left"/>
+      <w:pPr>
+        <w:ind w:left="3890" w:hanging="360"/>
+      </w:pPr>
+      <w:rPr>
+        <w:rFonts w:ascii="Symbol" w:hAnsi="Symbol" w:hint="default"/>
+      </w:rPr>
+    </w:lvl>
+    <w:lvl w:ilvl="4" w:tplc="18090003" w:tentative="1">
+      <w:start w:val="1"/>
+      <w:numFmt w:val="bullet"/>
+      <w:lvlText w:val="o"/>
+      <w:lvlJc w:val="left"/>
+      <w:pPr>
+        <w:ind w:left="4610" w:hanging="360"/>
+      </w:pPr>
+      <w:rPr>
+        <w:rFonts w:ascii="Courier New" w:hAnsi="Courier New" w:cs="Courier New" w:hint="default"/>
+      </w:rPr>
+    </w:lvl>
+    <w:lvl w:ilvl="5" w:tplc="18090005" w:tentative="1">
+      <w:start w:val="1"/>
+      <w:numFmt w:val="bullet"/>
+      <w:lvlText w:val=""/>
+      <w:lvlJc w:val="left"/>
+      <w:pPr>
+        <w:ind w:left="5330" w:hanging="360"/>
+      </w:pPr>
+      <w:rPr>
+        <w:rFonts w:ascii="Wingdings" w:hAnsi="Wingdings" w:hint="default"/>
+      </w:rPr>
+    </w:lvl>
+    <w:lvl w:ilvl="6" w:tplc="18090001" w:tentative="1">
+      <w:start w:val="1"/>
+      <w:numFmt w:val="bullet"/>
+      <w:lvlText w:val=""/>
+      <w:lvlJc w:val="left"/>
+      <w:pPr>
+        <w:ind w:left="6050" w:hanging="360"/>
+      </w:pPr>
+      <w:rPr>
+        <w:rFonts w:ascii="Symbol" w:hAnsi="Symbol" w:hint="default"/>
+      </w:rPr>
+    </w:lvl>
+    <w:lvl w:ilvl="7" w:tplc="18090003" w:tentative="1">
+      <w:start w:val="1"/>
+      <w:numFmt w:val="bullet"/>
+      <w:lvlText w:val="o"/>
+      <w:lvlJc w:val="left"/>
+      <w:pPr>
+        <w:ind w:left="6770" w:hanging="360"/>
+      </w:pPr>
+      <w:rPr>
+        <w:rFonts w:ascii="Courier New" w:hAnsi="Courier New" w:cs="Courier New" w:hint="default"/>
+      </w:rPr>
+    </w:lvl>
+    <w:lvl w:ilvl="8" w:tplc="18090005" w:tentative="1">
+      <w:start w:val="1"/>
+      <w:numFmt w:val="bullet"/>
+      <w:lvlText w:val=""/>
+      <w:lvlJc w:val="left"/>
+      <w:pPr>
+        <w:ind w:left="7490" w:hanging="360"/>
+      </w:pPr>
+      <w:rPr>
+        <w:rFonts w:ascii="Wingdings" w:hAnsi="Wingdings" w:hint="default"/>
+      </w:rPr>
+    </w:lvl>
+  </w:abstractNum>
   <w:num w:numId="1" w16cid:durableId="2059737133">
     <w:abstractNumId w:val="4"/>
   </w:num>
   <w:num w:numId="2" w16cid:durableId="757407977">
-    <w:abstractNumId w:val="9"/>
+    <w:abstractNumId w:val="10"/>
   </w:num>
   <w:num w:numId="3" w16cid:durableId="140050553">
     <w:abstractNumId w:val="3"/>
@@ -19003,22 +21778,28 @@
     <w:abstractNumId w:val="2"/>
   </w:num>
   <w:num w:numId="6" w16cid:durableId="361518084">
-    <w:abstractNumId w:val="6"/>
+    <w:abstractNumId w:val="7"/>
   </w:num>
   <w:num w:numId="7" w16cid:durableId="9643352">
-    <w:abstractNumId w:val="8"/>
+    <w:abstractNumId w:val="9"/>
   </w:num>
   <w:num w:numId="8" w16cid:durableId="2040664382">
     <w:abstractNumId w:val="1"/>
   </w:num>
   <w:num w:numId="9" w16cid:durableId="747192400">
+    <w:abstractNumId w:val="6"/>
+  </w:num>
+  <w:num w:numId="10" w16cid:durableId="1175269805">
+    <w:abstractNumId w:val="8"/>
+  </w:num>
+  <w:num w:numId="11" w16cid:durableId="976959187">
+    <w:abstractNumId w:val="11"/>
+  </w:num>
+  <w:num w:numId="12" w16cid:durableId="1478499207">
     <w:abstractNumId w:val="5"/>
   </w:num>
-  <w:num w:numId="10" w16cid:durableId="1175269805">
-    <w:abstractNumId w:val="7"/>
-  </w:num>
-  <w:num w:numId="11" w16cid:durableId="976959187">
-    <w:abstractNumId w:val="10"/>
+  <w:num w:numId="13" w16cid:durableId="136728490">
+    <w:abstractNumId w:val="12"/>
   </w:num>
 </w:numbering>
 </file>
@@ -19573,7 +22354,7 @@
   <w:style w:type="paragraph" w:styleId="ListParagraph">
     <w:name w:val="List Paragraph"/>
     <w:basedOn w:val="Normal"/>
-    <w:uiPriority w:val="1"/>
+    <w:uiPriority w:val="34"/>
     <w:qFormat/>
     <w:pPr>
       <w:ind w:left="972" w:hanging="433"/>

</xml_diff>

<commit_message>
Adding introduction, 5.Evaluating FL frameworks.
</commit_message>
<xml_diff>
--- a/FederatedLearningReport.docx
+++ b/FederatedLearningReport.docx
@@ -9343,11 +9343,6 @@
           <w:sz w:val="18"/>
         </w:rPr>
         <w:br/>
-      </w:r>
-      <w:r>
-        <w:rPr>
-          <w:sz w:val="18"/>
-        </w:rPr>
         <w:t>Table</w:t>
       </w:r>
       <w:r>
@@ -11560,7 +11555,7 @@
         </w:rPr>
         <w:lastRenderedPageBreak/>
         <w:drawing>
-          <wp:inline distT="0" distB="0" distL="0" distR="0" wp14:anchorId="267E0F12" wp14:editId="666EBC49">
+          <wp:inline distT="0" distB="0" distL="0" distR="0" wp14:anchorId="267E0F12" wp14:editId="5153A753">
             <wp:extent cx="5168900" cy="1219986"/>
             <wp:effectExtent l="0" t="0" r="0" b="0"/>
             <wp:docPr id="1200742578" name="Picture 5" descr="A table with numbers and text&#10;&#10;Description automatically generated"/>
@@ -11861,7 +11856,6 @@
       <w:r>
         <w:t xml:space="preserve">; </w:t>
       </w:r>
-      <w:proofErr w:type="spellStart"/>
       <w:r>
         <w:rPr>
           <w:i/>
@@ -11869,7 +11863,6 @@
         </w:rPr>
         <w:t>PySyft</w:t>
       </w:r>
-      <w:proofErr w:type="spellEnd"/>
       <w:r>
         <w:t xml:space="preserve"> offers detailed building blocks, allowing developers to implement FL efficiently. Also compared to Flower that supports heterogeneous client environments and offers tools for mobile and edge devices, claiming and advantage over </w:t>
       </w:r>
@@ -13382,7 +13375,7 @@
           <w:noProof/>
         </w:rPr>
         <w:drawing>
-          <wp:inline distT="0" distB="0" distL="0" distR="0" wp14:anchorId="4713C98B" wp14:editId="3EA54C59">
+          <wp:inline distT="0" distB="0" distL="0" distR="0" wp14:anchorId="4713C98B" wp14:editId="38E55752">
             <wp:extent cx="2289612" cy="1947525"/>
             <wp:effectExtent l="0" t="0" r="0" b="0"/>
             <wp:docPr id="1818512653" name="Picture 7" descr="A black and white text&#10;&#10;Description automatically generated"/>
@@ -14028,7 +14021,7 @@
         </w:rPr>
         <w:lastRenderedPageBreak/>
         <w:drawing>
-          <wp:inline distT="0" distB="0" distL="0" distR="0" wp14:anchorId="0DFA2440" wp14:editId="5021E043">
+          <wp:inline distT="0" distB="0" distL="0" distR="0" wp14:anchorId="0DFA2440" wp14:editId="5F862925">
             <wp:extent cx="2501415" cy="1952154"/>
             <wp:effectExtent l="0" t="0" r="0" b="0"/>
             <wp:docPr id="1976989671" name="Picture 5" descr="A white text with black text&#10;&#10;Description automatically generated with medium confidence"/>
@@ -14383,7 +14376,7 @@
           <w:noProof/>
         </w:rPr>
         <w:drawing>
-          <wp:inline distT="0" distB="0" distL="0" distR="0" wp14:anchorId="64470A7F" wp14:editId="0E4D8CDE">
+          <wp:inline distT="0" distB="0" distL="0" distR="0" wp14:anchorId="64470A7F" wp14:editId="7B50A2E5">
             <wp:extent cx="2844712" cy="1643676"/>
             <wp:effectExtent l="0" t="0" r="0" b="0"/>
             <wp:docPr id="1565202648" name="Picture 6" descr="A white text with black text&#10;&#10;Description automatically generated"/>
@@ -15594,7 +15587,7 @@
           <w:noProof/>
         </w:rPr>
         <w:drawing>
-          <wp:inline distT="0" distB="0" distL="0" distR="0" wp14:anchorId="3A10E7CD" wp14:editId="2B238FBA">
+          <wp:inline distT="0" distB="0" distL="0" distR="0" wp14:anchorId="3A10E7CD" wp14:editId="6F67C72B">
             <wp:extent cx="5277473" cy="2290988"/>
             <wp:effectExtent l="0" t="0" r="0" b="0"/>
             <wp:docPr id="1303438251" name="Picture 7" descr="A screenshot of a computer&#10;&#10;Description automatically generated"/>
@@ -16139,13 +16132,7 @@
         <w:t>AI4EOSC</w:t>
       </w:r>
       <w:r>
-        <w:t xml:space="preserve"> platform concretely sets a look into more realistic FL scenarios by means of practical implementation on AML. Although these were just simulations, they demonstrated different clients training local models and a central server that updated and aggregated the global model. Each of the clients and servers themselves had their own IP address, making this similar to a cross-device setting. Data sets used in FL popularly include MNIST, CIFAR, SHAKESPEARE, and </w:t>
-      </w:r>
-      <w:r>
-        <w:t>synthetically generated</w:t>
-      </w:r>
-      <w:r>
-        <w:t xml:space="preserve"> data. Finally, after reviewing FL frameworks and real-world settings, it became clear that good development of an FL server might be performed in an FL server using Flask. Of course, companies will use more sophisticated methods, but this should be enough to serve as a proof of concept</w:t>
+        <w:t xml:space="preserve"> platform concretely sets a look into more realistic FL scenarios by means of practical implementation on AML. Although these were just simulations, they demonstrated different clients training local models and a central server that updated and aggregated the global model. Each of the clients and servers themselves had their own IP address, making this similar to a cross-device setting. Data sets used in FL popularly include MNIST, CIFAR, SHAKESPEARE, and synthetically generated data. Finally, after reviewing FL frameworks and real-world settings, it became clear that good development of an FL server might be performed in an FL server using Flask. Of course, companies will use more sophisticated methods, but this should be enough to serve as a proof of concept</w:t>
       </w:r>
       <w:r>
         <w:t>.</w:t>
@@ -16268,25 +16255,7 @@
         <w:rPr>
           <w:sz w:val="18"/>
         </w:rPr>
-        <w:t>3.</w:t>
-      </w:r>
-      <w:r>
-        <w:rPr>
-          <w:sz w:val="18"/>
-        </w:rPr>
-        <w:t>6.</w:t>
-      </w:r>
-      <w:r>
-        <w:rPr>
-          <w:sz w:val="18"/>
-        </w:rPr>
-        <w:t xml:space="preserve"> </w:t>
-      </w:r>
-      <w:r>
-        <w:rPr>
-          <w:sz w:val="18"/>
-        </w:rPr>
-        <w:t xml:space="preserve">Literature review and </w:t>
+        <w:t xml:space="preserve">3.6. Literature review and </w:t>
       </w:r>
       <w:r>
         <w:rPr>
@@ -16551,19 +16520,7 @@
         <w:rPr>
           <w:sz w:val="18"/>
         </w:rPr>
-        <w:t>3.6.</w:t>
-      </w:r>
-      <w:r>
-        <w:rPr>
-          <w:sz w:val="18"/>
-        </w:rPr>
-        <w:t>1</w:t>
-      </w:r>
-      <w:r>
-        <w:rPr>
-          <w:sz w:val="18"/>
-        </w:rPr>
-        <w:t xml:space="preserve"> </w:t>
+        <w:t xml:space="preserve">3.6.1 </w:t>
       </w:r>
       <w:r>
         <w:rPr>
@@ -18721,6 +18678,313 @@
     </w:p>
     <w:p>
       <w:pPr>
+        <w:pStyle w:val="BodyText"/>
+        <w:spacing w:line="360" w:lineRule="auto"/>
+        <w:ind w:left="540" w:right="332" w:firstLine="470"/>
+        <w:jc w:val="both"/>
+      </w:pPr>
+      <w:r>
+        <w:t>This chapter starts with the experimentation</w:t>
+      </w:r>
+      <w:r>
+        <w:t xml:space="preserve"> phase</w:t>
+      </w:r>
+      <w:r>
+        <w:t>,</w:t>
+      </w:r>
+      <w:r>
+        <w:t xml:space="preserve"> where</w:t>
+      </w:r>
+      <w:r>
+        <w:t xml:space="preserve"> five FL frameworks </w:t>
+      </w:r>
+      <w:r>
+        <w:t>are</w:t>
+      </w:r>
+      <w:r>
+        <w:t xml:space="preserve"> evaluat</w:t>
+      </w:r>
+      <w:r>
+        <w:t>ed</w:t>
+      </w:r>
+      <w:r>
+        <w:t xml:space="preserve"> focusing on key aspects such as </w:t>
+      </w:r>
+      <w:r>
+        <w:t>ease of use, flexibility and customisability</w:t>
+      </w:r>
+      <w:r>
+        <w:t xml:space="preserve"> and real-world applicability. </w:t>
+      </w:r>
+      <w:r>
+        <w:t>Each aspect can be broke</w:t>
+      </w:r>
+      <w:r>
+        <w:t xml:space="preserve">n down </w:t>
+      </w:r>
+      <w:r>
+        <w:t>as follows</w:t>
+      </w:r>
+      <w:r>
+        <w:t>:</w:t>
+      </w:r>
+    </w:p>
+    <w:p>
+      <w:pPr>
+        <w:pStyle w:val="BodyText"/>
+        <w:numPr>
+          <w:ilvl w:val="0"/>
+          <w:numId w:val="13"/>
+        </w:numPr>
+        <w:spacing w:before="1" w:after="120"/>
+        <w:ind w:left="896" w:right="539" w:hanging="357"/>
+      </w:pPr>
+      <w:r>
+        <w:t>Ease of use</w:t>
+      </w:r>
+      <w:r>
+        <w:t>:</w:t>
+      </w:r>
+      <w:r>
+        <w:t xml:space="preserve"> </w:t>
+      </w:r>
+    </w:p>
+    <w:p>
+      <w:pPr>
+        <w:pStyle w:val="BodyText"/>
+        <w:numPr>
+          <w:ilvl w:val="0"/>
+          <w:numId w:val="13"/>
+        </w:numPr>
+        <w:spacing w:before="1" w:after="120"/>
+        <w:ind w:right="539"/>
+      </w:pPr>
+      <w:r>
+        <w:t>Setup and Configuration: Evaluates the complexity of installing the framework.</w:t>
+      </w:r>
+    </w:p>
+    <w:p>
+      <w:pPr>
+        <w:pStyle w:val="BodyText"/>
+        <w:numPr>
+          <w:ilvl w:val="0"/>
+          <w:numId w:val="13"/>
+        </w:numPr>
+        <w:spacing w:before="1" w:after="120"/>
+        <w:ind w:right="539"/>
+      </w:pPr>
+      <w:r>
+        <w:t>Examples and Tutorials: Assesses the quality of examples and tutorials available to help new users get started.</w:t>
+      </w:r>
+    </w:p>
+    <w:p>
+      <w:pPr>
+        <w:pStyle w:val="BodyText"/>
+        <w:numPr>
+          <w:ilvl w:val="0"/>
+          <w:numId w:val="13"/>
+        </w:numPr>
+        <w:spacing w:before="1" w:after="120"/>
+        <w:ind w:left="896" w:right="539" w:hanging="357"/>
+      </w:pPr>
+      <w:r>
+        <w:t>Flexibility and cust</w:t>
+      </w:r>
+      <w:r>
+        <w:t>omisability</w:t>
+      </w:r>
+      <w:r>
+        <w:t>:</w:t>
+      </w:r>
+    </w:p>
+    <w:p>
+      <w:pPr>
+        <w:pStyle w:val="BodyText"/>
+        <w:numPr>
+          <w:ilvl w:val="0"/>
+          <w:numId w:val="13"/>
+        </w:numPr>
+        <w:spacing w:before="1" w:after="120"/>
+        <w:ind w:right="539"/>
+      </w:pPr>
+      <w:r>
+        <w:t>Custom Algorithm Implementation: Examines how algorithms can be implemented and integrated.</w:t>
+      </w:r>
+    </w:p>
+    <w:p>
+      <w:pPr>
+        <w:pStyle w:val="BodyText"/>
+        <w:numPr>
+          <w:ilvl w:val="0"/>
+          <w:numId w:val="13"/>
+        </w:numPr>
+        <w:spacing w:before="1" w:after="120"/>
+        <w:ind w:right="539"/>
+      </w:pPr>
+      <w:r>
+        <w:t xml:space="preserve">Adaptability to Various Use Cases: Evaluates how the framework can adapt to </w:t>
+      </w:r>
+      <w:r>
+        <w:lastRenderedPageBreak/>
+        <w:t>different business domains and use cases.</w:t>
+      </w:r>
+    </w:p>
+    <w:p>
+      <w:pPr>
+        <w:pStyle w:val="BodyText"/>
+        <w:numPr>
+          <w:ilvl w:val="0"/>
+          <w:numId w:val="13"/>
+        </w:numPr>
+        <w:spacing w:before="1" w:after="120"/>
+        <w:ind w:left="896" w:right="539" w:hanging="357"/>
+      </w:pPr>
+      <w:r>
+        <w:t xml:space="preserve">Real-world </w:t>
+      </w:r>
+      <w:r>
+        <w:t>applicability:</w:t>
+      </w:r>
+      <w:r>
+        <w:t xml:space="preserve"> </w:t>
+      </w:r>
+    </w:p>
+    <w:p>
+      <w:pPr>
+        <w:pStyle w:val="BodyText"/>
+        <w:numPr>
+          <w:ilvl w:val="0"/>
+          <w:numId w:val="13"/>
+        </w:numPr>
+        <w:spacing w:before="1" w:after="120"/>
+        <w:ind w:right="539"/>
+      </w:pPr>
+      <w:r>
+        <w:t>Industry Adoption: Assesses the level of adoption in industry settings.</w:t>
+      </w:r>
+    </w:p>
+    <w:p>
+      <w:pPr>
+        <w:pStyle w:val="BodyText"/>
+        <w:spacing w:before="1" w:after="120"/>
+        <w:ind w:left="1730" w:right="539"/>
+      </w:pPr>
+    </w:p>
+    <w:p>
+      <w:pPr>
+        <w:pStyle w:val="BodyText"/>
+        <w:spacing w:line="360" w:lineRule="auto"/>
+        <w:ind w:left="540" w:right="332" w:firstLine="470"/>
+        <w:jc w:val="both"/>
+      </w:pPr>
+      <w:r>
+        <w:t xml:space="preserve">After evaluating </w:t>
+      </w:r>
+      <w:r>
+        <w:t xml:space="preserve">all five FL frameworks the following scores were </w:t>
+      </w:r>
+      <w:r>
+        <w:t>assigne</w:t>
+      </w:r>
+      <w:r>
+        <w:t>d (</w:t>
+      </w:r>
+      <w:r>
+        <w:t>see Table 5</w:t>
+      </w:r>
+      <w:r>
+        <w:t>)</w:t>
+      </w:r>
+      <w:r>
+        <w:t>:</w:t>
+      </w:r>
+    </w:p>
+    <w:p>
+      <w:pPr>
+        <w:pStyle w:val="BodyText"/>
+        <w:spacing w:before="1" w:line="360" w:lineRule="auto"/>
+        <w:ind w:left="540" w:right="333" w:firstLine="470"/>
+        <w:jc w:val="center"/>
+        <w:rPr>
+          <w:sz w:val="18"/>
+        </w:rPr>
+      </w:pPr>
+      <w:r>
+        <w:rPr>
+          <w:noProof/>
+        </w:rPr>
+        <w:drawing>
+          <wp:inline distT="0" distB="0" distL="0" distR="0" wp14:anchorId="7924859A" wp14:editId="645EFE6E">
+            <wp:extent cx="2783205" cy="1575304"/>
+            <wp:effectExtent l="0" t="0" r="0" b="6350"/>
+            <wp:docPr id="2044713412" name="Picture 5" descr="A black and white text box&#10;&#10;Description automatically generated"/>
+            <wp:cNvGraphicFramePr>
+              <a:graphicFrameLocks xmlns:a="http://schemas.openxmlformats.org/drawingml/2006/main" noChangeAspect="1"/>
+            </wp:cNvGraphicFramePr>
+            <a:graphic xmlns:a="http://schemas.openxmlformats.org/drawingml/2006/main">
+              <a:graphicData uri="http://schemas.openxmlformats.org/drawingml/2006/picture">
+                <pic:pic xmlns:pic="http://schemas.openxmlformats.org/drawingml/2006/picture">
+                  <pic:nvPicPr>
+                    <pic:cNvPr id="2044713412" name="Picture 5" descr="A black and white text box&#10;&#10;Description automatically generated"/>
+                    <pic:cNvPicPr/>
+                  </pic:nvPicPr>
+                  <pic:blipFill>
+                    <a:blip r:embed="rId30">
+                      <a:extLst>
+                        <a:ext uri="{28A0092B-C50C-407E-A947-70E740481C1C}">
+                          <a14:useLocalDpi xmlns:a14="http://schemas.microsoft.com/office/drawing/2010/main" val="0"/>
+                        </a:ext>
+                      </a:extLst>
+                    </a:blip>
+                    <a:stretch>
+                      <a:fillRect/>
+                    </a:stretch>
+                  </pic:blipFill>
+                  <pic:spPr>
+                    <a:xfrm>
+                      <a:off x="0" y="0"/>
+                      <a:ext cx="2793881" cy="1581347"/>
+                    </a:xfrm>
+                    <a:prstGeom prst="rect">
+                      <a:avLst/>
+                    </a:prstGeom>
+                  </pic:spPr>
+                </pic:pic>
+              </a:graphicData>
+            </a:graphic>
+          </wp:inline>
+        </w:drawing>
+      </w:r>
+      <w:r>
+        <w:br/>
+      </w:r>
+      <w:r>
+        <w:rPr>
+          <w:sz w:val="18"/>
+        </w:rPr>
+        <w:t>Table</w:t>
+      </w:r>
+      <w:r>
+        <w:rPr>
+          <w:sz w:val="18"/>
+        </w:rPr>
+        <w:t xml:space="preserve"> </w:t>
+      </w:r>
+      <w:r>
+        <w:rPr>
+          <w:sz w:val="18"/>
+        </w:rPr>
+        <w:t xml:space="preserve">5. </w:t>
+      </w:r>
+      <w:r>
+        <w:rPr>
+          <w:sz w:val="18"/>
+        </w:rPr>
+        <w:t>Scoring criteria for FL frameworks.</w:t>
+      </w:r>
+    </w:p>
+    <w:p>
+      <w:pPr>
         <w:pStyle w:val="Heading2"/>
         <w:numPr>
           <w:ilvl w:val="2"/>
@@ -18837,7 +19101,6 @@
       </w:pPr>
       <w:bookmarkStart w:id="53" w:name="_Toc173089328"/>
       <w:r>
-        <w:lastRenderedPageBreak/>
         <w:t>Architecture</w:t>
       </w:r>
       <w:bookmarkEnd w:id="53"/>
@@ -18991,6 +19254,7 @@
       </w:pPr>
       <w:bookmarkStart w:id="63" w:name="_Toc173089338"/>
       <w:r>
+        <w:lastRenderedPageBreak/>
         <w:t>Non-IDD settings vs Perfectly distributed</w:t>
       </w:r>
       <w:bookmarkEnd w:id="63"/>
@@ -19216,11 +19480,7 @@
         <w:pStyle w:val="Bibliography"/>
       </w:pPr>
       <w:r>
-        <w:t xml:space="preserve">Lai, Y.-H., Chen, S.-Y., Chou, W.-C., Hsu, H.-Y. and Chao, H.-C. (2024) ‘Personalized Federated Learning with </w:t>
-      </w:r>
-      <w:r>
-        <w:lastRenderedPageBreak/>
-        <w:t xml:space="preserve">Adaptive Feature Extraction and Category Prediction in Non-IID Datasets’, </w:t>
+        <w:t xml:space="preserve">Lai, Y.-H., Chen, S.-Y., Chou, W.-C., Hsu, H.-Y. and Chao, H.-C. (2024) ‘Personalized Federated Learning with Adaptive Feature Extraction and Category Prediction in Non-IID Datasets’, </w:t>
       </w:r>
       <w:r>
         <w:rPr>
@@ -19298,6 +19558,7 @@
         <w:pStyle w:val="Bibliography"/>
       </w:pPr>
       <w:r>
+        <w:lastRenderedPageBreak/>
         <w:t>Malve, S., Vaswani, M., Shanbhag, A. and Joshi, S. (2024) ‘Developing a Federated Learning-Based System for Personalized MentalHealth Assessment and Prediction’, 11(07).</w:t>
       </w:r>
     </w:p>
@@ -19420,7 +19681,6 @@
         <w:pStyle w:val="Bibliography"/>
       </w:pPr>
       <w:r>
-        <w:lastRenderedPageBreak/>
         <w:t xml:space="preserve">Solanki, T., Rai, B.K. and Sharma, S. (2022) ‘Federated Learning Using Tensor Flow’, in S.P. Yadav, B.S. Bhati, D.P. Mahato, and S. Kumar (eds) </w:t>
       </w:r>
       <w:r>
@@ -19471,6 +19731,7 @@
         <w:pStyle w:val="Bibliography"/>
       </w:pPr>
       <w:r>
+        <w:lastRenderedPageBreak/>
         <w:t xml:space="preserve">Zhang, D., Ren, F., Li, Y., Na, L. and Ma, Y. (2021) ‘Pneumonia Detection from Chest X-ray Images Based on Convolutional Neural Network’, </w:t>
       </w:r>
       <w:r>
@@ -19563,28 +19824,12 @@
           <w:i/>
           <w:iCs/>
         </w:rPr>
-        <w:t>/</w:t>
-      </w:r>
-      <w:proofErr w:type="spellStart"/>
-      <w:r>
-        <w:rPr>
-          <w:i/>
-          <w:iCs/>
-        </w:rPr>
-        <w:t>PySyft</w:t>
-      </w:r>
-      <w:proofErr w:type="spellEnd"/>
-      <w:r>
-        <w:rPr>
-          <w:i/>
-          <w:iCs/>
-        </w:rPr>
-        <w:t>.</w:t>
+        <w:t>/PySyft.</w:t>
       </w:r>
       <w:r>
         <w:t xml:space="preserve"> GitHub. Available at: </w:t>
       </w:r>
-      <w:hyperlink r:id="rId30" w:history="1">
+      <w:hyperlink r:id="rId31" w:history="1">
         <w:r>
           <w:rPr>
             <w:rStyle w:val="Hyperlink"/>
@@ -19678,7 +19923,7 @@
       <w:bookmarkEnd w:id="67"/>
     </w:p>
     <w:sectPr>
-      <w:footerReference w:type="default" r:id="rId31"/>
+      <w:footerReference w:type="default" r:id="rId32"/>
       <w:pgSz w:w="11910" w:h="16840"/>
       <w:pgMar w:top="1120" w:right="1100" w:bottom="1460" w:left="900" w:header="0" w:footer="1261" w:gutter="0"/>
       <w:cols w:space="720"/>
@@ -21665,7 +21910,7 @@
         <w:rFonts w:ascii="Symbol" w:hAnsi="Symbol" w:hint="default"/>
       </w:rPr>
     </w:lvl>
-    <w:lvl w:ilvl="1" w:tplc="18090003" w:tentative="1">
+    <w:lvl w:ilvl="1" w:tplc="18090003">
       <w:start w:val="1"/>
       <w:numFmt w:val="bullet"/>
       <w:lvlText w:val="o"/>

</xml_diff>

<commit_message>
Adding PySyft Annex and starting with FATE.
</commit_message>
<xml_diff>
--- a/FederatedLearningReport.docx
+++ b/FederatedLearningReport.docx
@@ -3203,7 +3203,7 @@
                 <w:noProof/>
                 <w:webHidden/>
               </w:rPr>
-              <w:t>19</w:t>
+              <w:t>20</w:t>
             </w:r>
             <w:r>
               <w:rPr>
@@ -3299,7 +3299,7 @@
                 <w:noProof/>
                 <w:webHidden/>
               </w:rPr>
-              <w:t>20</w:t>
+              <w:t>21</w:t>
             </w:r>
             <w:r>
               <w:rPr>
@@ -3684,7 +3684,7 @@
                 <w:noProof/>
                 <w:webHidden/>
               </w:rPr>
-              <w:t>24</w:t>
+              <w:t>25</w:t>
             </w:r>
             <w:r>
               <w:rPr>
@@ -3781,7 +3781,7 @@
                 <w:noProof/>
                 <w:webHidden/>
               </w:rPr>
-              <w:t>26</w:t>
+              <w:t>27</w:t>
             </w:r>
             <w:r>
               <w:rPr>
@@ -4084,7 +4084,7 @@
                 <w:noProof/>
                 <w:webHidden/>
               </w:rPr>
-              <w:t>30</w:t>
+              <w:t>32</w:t>
             </w:r>
             <w:r>
               <w:rPr>
@@ -4196,7 +4196,7 @@
                 <w:noProof/>
                 <w:webHidden/>
               </w:rPr>
-              <w:t>30</w:t>
+              <w:t>32</w:t>
             </w:r>
             <w:r>
               <w:rPr>
@@ -4323,7 +4323,7 @@
                 <w:noProof/>
                 <w:webHidden/>
               </w:rPr>
-              <w:t>30</w:t>
+              <w:t>32</w:t>
             </w:r>
             <w:r>
               <w:rPr>
@@ -4435,7 +4435,7 @@
                 <w:noProof/>
                 <w:webHidden/>
               </w:rPr>
-              <w:t>31</w:t>
+              <w:t>32</w:t>
             </w:r>
             <w:r>
               <w:rPr>
@@ -4540,7 +4540,7 @@
                 <w:noProof/>
                 <w:webHidden/>
               </w:rPr>
-              <w:t>31</w:t>
+              <w:t>33</w:t>
             </w:r>
             <w:r>
               <w:rPr>
@@ -4638,7 +4638,7 @@
                 <w:noProof/>
                 <w:webHidden/>
               </w:rPr>
-              <w:t>31</w:t>
+              <w:t>33</w:t>
             </w:r>
             <w:r>
               <w:rPr>
@@ -4736,7 +4736,7 @@
                 <w:noProof/>
                 <w:webHidden/>
               </w:rPr>
-              <w:t>31</w:t>
+              <w:t>33</w:t>
             </w:r>
             <w:r>
               <w:rPr>
@@ -4830,7 +4830,7 @@
                 <w:noProof/>
                 <w:webHidden/>
               </w:rPr>
-              <w:t>31</w:t>
+              <w:t>33</w:t>
             </w:r>
             <w:r>
               <w:rPr>
@@ -4927,7 +4927,7 @@
                 <w:noProof/>
                 <w:webHidden/>
               </w:rPr>
-              <w:t>31</w:t>
+              <w:t>34</w:t>
             </w:r>
             <w:r>
               <w:rPr>
@@ -5011,20 +5011,17 @@
                 <w:noProof/>
                 <w:webHidden/>
               </w:rPr>
-            </w:r>
-            <w:r>
-              <w:rPr>
-                <w:noProof/>
-                <w:webHidden/>
-              </w:rPr>
               <w:fldChar w:fldCharType="separate"/>
             </w:r>
             <w:r>
               <w:rPr>
-                <w:noProof/>
-                <w:webHidden/>
-              </w:rPr>
-              <w:t>31</w:t>
+                <w:b/>
+                <w:bCs/>
+                <w:noProof/>
+                <w:webHidden/>
+                <w:lang w:val="en-US"/>
+              </w:rPr>
+              <w:t>Error! Bookmark not defined.</w:t>
             </w:r>
             <w:r>
               <w:rPr>
@@ -5121,7 +5118,7 @@
                 <w:noProof/>
                 <w:webHidden/>
               </w:rPr>
-              <w:t>31</w:t>
+              <w:t>34</w:t>
             </w:r>
             <w:r>
               <w:rPr>
@@ -5218,7 +5215,7 @@
                 <w:noProof/>
                 <w:webHidden/>
               </w:rPr>
-              <w:t>31</w:t>
+              <w:t>34</w:t>
             </w:r>
             <w:r>
               <w:rPr>
@@ -5315,7 +5312,7 @@
                 <w:noProof/>
                 <w:webHidden/>
               </w:rPr>
-              <w:t>31</w:t>
+              <w:t>34</w:t>
             </w:r>
             <w:r>
               <w:rPr>
@@ -5412,7 +5409,7 @@
                 <w:noProof/>
                 <w:webHidden/>
               </w:rPr>
-              <w:t>31</w:t>
+              <w:t>34</w:t>
             </w:r>
             <w:r>
               <w:rPr>
@@ -5506,7 +5503,7 @@
                 <w:noProof/>
                 <w:webHidden/>
               </w:rPr>
-              <w:t>31</w:t>
+              <w:t>34</w:t>
             </w:r>
             <w:r>
               <w:rPr>
@@ -5603,7 +5600,7 @@
                 <w:noProof/>
                 <w:webHidden/>
               </w:rPr>
-              <w:t>32</w:t>
+              <w:t>35</w:t>
             </w:r>
             <w:r>
               <w:rPr>
@@ -5699,7 +5696,7 @@
                 <w:noProof/>
                 <w:webHidden/>
               </w:rPr>
-              <w:t>32</w:t>
+              <w:t>35</w:t>
             </w:r>
             <w:r>
               <w:rPr>
@@ -5795,7 +5792,7 @@
                 <w:noProof/>
                 <w:webHidden/>
               </w:rPr>
-              <w:t>32</w:t>
+              <w:t>35</w:t>
             </w:r>
             <w:r>
               <w:rPr>
@@ -5892,7 +5889,7 @@
                 <w:noProof/>
                 <w:webHidden/>
               </w:rPr>
-              <w:t>32</w:t>
+              <w:t>35</w:t>
             </w:r>
             <w:r>
               <w:rPr>
@@ -5988,7 +5985,7 @@
                 <w:noProof/>
                 <w:webHidden/>
               </w:rPr>
-              <w:t>32</w:t>
+              <w:t>35</w:t>
             </w:r>
             <w:r>
               <w:rPr>
@@ -6084,7 +6081,7 @@
                 <w:noProof/>
                 <w:webHidden/>
               </w:rPr>
-              <w:t>32</w:t>
+              <w:t>35</w:t>
             </w:r>
             <w:r>
               <w:rPr>
@@ -6181,7 +6178,7 @@
                 <w:noProof/>
                 <w:webHidden/>
               </w:rPr>
-              <w:t>32</w:t>
+              <w:t>35</w:t>
             </w:r>
             <w:r>
               <w:rPr>
@@ -6277,7 +6274,7 @@
                 <w:noProof/>
                 <w:webHidden/>
               </w:rPr>
-              <w:t>32</w:t>
+              <w:t>35</w:t>
             </w:r>
             <w:r>
               <w:rPr>
@@ -6374,7 +6371,7 @@
                 <w:noProof/>
                 <w:webHidden/>
               </w:rPr>
-              <w:t>32</w:t>
+              <w:t>35</w:t>
             </w:r>
             <w:r>
               <w:rPr>
@@ -6468,7 +6465,7 @@
                 <w:noProof/>
                 <w:webHidden/>
               </w:rPr>
-              <w:t>32</w:t>
+              <w:t>35</w:t>
             </w:r>
             <w:r>
               <w:rPr>
@@ -6565,7 +6562,7 @@
                 <w:noProof/>
                 <w:webHidden/>
               </w:rPr>
-              <w:t>32</w:t>
+              <w:t>35</w:t>
             </w:r>
             <w:r>
               <w:rPr>
@@ -6734,7 +6731,7 @@
                 <w:noProof/>
                 <w:webHidden/>
               </w:rPr>
-              <w:t>32</w:t>
+              <w:t>35</w:t>
             </w:r>
             <w:r>
               <w:rPr>
@@ -6828,7 +6825,7 @@
                 <w:noProof/>
                 <w:webHidden/>
               </w:rPr>
-              <w:t>32</w:t>
+              <w:t>35</w:t>
             </w:r>
             <w:r>
               <w:rPr>
@@ -6922,7 +6919,7 @@
                 <w:noProof/>
                 <w:webHidden/>
               </w:rPr>
-              <w:t>34</w:t>
+              <w:t>37</w:t>
             </w:r>
             <w:r>
               <w:rPr>
@@ -8858,21 +8855,7 @@
         <w:rPr>
           <w:sz w:val="18"/>
         </w:rPr>
-        <w:t>(</w:t>
-      </w:r>
-      <w:proofErr w:type="spellStart"/>
-      <w:r>
-        <w:rPr>
-          <w:sz w:val="18"/>
-        </w:rPr>
-        <w:t>OpenMined</w:t>
-      </w:r>
-      <w:proofErr w:type="spellEnd"/>
-      <w:r>
-        <w:rPr>
-          <w:sz w:val="18"/>
-        </w:rPr>
-        <w:t>, 2019)</w:t>
+        <w:t>(OpenMined, 2019)</w:t>
       </w:r>
       <w:r>
         <w:rPr>
@@ -8997,7 +8980,13 @@
         <w:rPr>
           <w:sz w:val="18"/>
         </w:rPr>
-        <w:t>2.3</w:t>
+        <w:t>2.</w:t>
+      </w:r>
+      <w:r>
+        <w:rPr>
+          <w:sz w:val="18"/>
+        </w:rPr>
+        <w:t>2</w:t>
       </w:r>
       <w:r>
         <w:rPr>
@@ -9005,7 +8994,6 @@
         </w:rPr>
         <w:t xml:space="preserve"> </w:t>
       </w:r>
-      <w:proofErr w:type="spellStart"/>
       <w:r>
         <w:rPr>
           <w:i/>
@@ -9014,7 +9002,6 @@
         </w:rPr>
         <w:t>FedProx</w:t>
       </w:r>
-      <w:proofErr w:type="spellEnd"/>
       <w:r>
         <w:rPr>
           <w:sz w:val="18"/>
@@ -9102,7 +9089,13 @@
         <w:rPr>
           <w:sz w:val="18"/>
         </w:rPr>
-        <w:t>2.4</w:t>
+        <w:t>2.</w:t>
+      </w:r>
+      <w:r>
+        <w:rPr>
+          <w:sz w:val="18"/>
+        </w:rPr>
+        <w:t>3</w:t>
       </w:r>
       <w:r>
         <w:rPr>
@@ -9163,6 +9156,53 @@
           <w:sz w:val="18"/>
         </w:rPr>
         <w:t>.</w:t>
+      </w:r>
+    </w:p>
+    <w:p>
+      <w:pPr>
+        <w:spacing w:before="47"/>
+        <w:ind w:left="540"/>
+        <w:rPr>
+          <w:sz w:val="18"/>
+        </w:rPr>
+      </w:pPr>
+      <w:r>
+        <w:rPr>
+          <w:sz w:val="18"/>
+        </w:rPr>
+        <w:t xml:space="preserve">Figure </w:t>
+      </w:r>
+      <w:r>
+        <w:rPr>
+          <w:sz w:val="18"/>
+        </w:rPr>
+        <w:t>5.1.</w:t>
+      </w:r>
+      <w:r>
+        <w:rPr>
+          <w:sz w:val="18"/>
+        </w:rPr>
+        <w:t xml:space="preserve"> </w:t>
+      </w:r>
+      <w:r>
+        <w:rPr>
+          <w:sz w:val="18"/>
+        </w:rPr>
+        <w:t xml:space="preserve">Cloning </w:t>
+      </w:r>
+      <w:r>
+        <w:rPr>
+          <w:i/>
+          <w:iCs/>
+          <w:sz w:val="18"/>
+        </w:rPr>
+        <w:t>PySyft</w:t>
+      </w:r>
+      <w:r>
+        <w:rPr>
+          <w:sz w:val="18"/>
+        </w:rPr>
+        <w:t xml:space="preserve"> repository.</w:t>
       </w:r>
     </w:p>
     <w:p>
@@ -9772,7 +9812,14 @@
           <w:i/>
           <w:iCs/>
         </w:rPr>
-        <w:t xml:space="preserve">. </w:t>
+        <w:t>,</w:t>
+      </w:r>
+      <w:r>
+        <w:rPr>
+          <w:i/>
+          <w:iCs/>
+        </w:rPr>
+        <w:t xml:space="preserve"> </w:t>
       </w:r>
       <w:r>
         <w:t>by examining their architecture and their applicability to real-world FL scenarios. This evaluation serves as the starting point for the primary research.</w:t>
@@ -11358,21 +11405,7 @@
         <w:rPr>
           <w:sz w:val="18"/>
         </w:rPr>
-        <w:t>(</w:t>
-      </w:r>
-      <w:proofErr w:type="spellStart"/>
-      <w:r>
-        <w:rPr>
-          <w:sz w:val="18"/>
-        </w:rPr>
-        <w:t>OpenMined</w:t>
-      </w:r>
-      <w:proofErr w:type="spellEnd"/>
-      <w:r>
-        <w:rPr>
-          <w:sz w:val="18"/>
-        </w:rPr>
-        <w:t>, 2019)</w:t>
+        <w:t>(OpenMined, 2019)</w:t>
       </w:r>
       <w:r>
         <w:rPr>
@@ -11555,7 +11588,7 @@
         </w:rPr>
         <w:lastRenderedPageBreak/>
         <w:drawing>
-          <wp:inline distT="0" distB="0" distL="0" distR="0" wp14:anchorId="267E0F12" wp14:editId="5153A753">
+          <wp:inline distT="0" distB="0" distL="0" distR="0" wp14:anchorId="267E0F12" wp14:editId="70DD1715">
             <wp:extent cx="5168900" cy="1219986"/>
             <wp:effectExtent l="0" t="0" r="0" b="0"/>
             <wp:docPr id="1200742578" name="Picture 5" descr="A table with numbers and text&#10;&#10;Description automatically generated"/>
@@ -11800,7 +11833,6 @@
       <w:r>
         <w:t xml:space="preserve"> a multi-language library that facilitates secure and private ML. It was developed by the </w:t>
       </w:r>
-      <w:proofErr w:type="spellStart"/>
       <w:r>
         <w:rPr>
           <w:i/>
@@ -11808,7 +11840,6 @@
         </w:rPr>
         <w:t>OpenMined</w:t>
       </w:r>
-      <w:proofErr w:type="spellEnd"/>
       <w:r>
         <w:t xml:space="preserve"> community with the objective of making FL data science more accessible through Python bindings and user-friendly interfaces. </w:t>
       </w:r>
@@ -11822,7 +11853,6 @@
       <w:r>
         <w:t xml:space="preserve"> uses libraries like </w:t>
       </w:r>
-      <w:proofErr w:type="spellStart"/>
       <w:r>
         <w:rPr>
           <w:i/>
@@ -11830,7 +11860,6 @@
         </w:rPr>
         <w:t>PyTorch</w:t>
       </w:r>
-      <w:proofErr w:type="spellEnd"/>
       <w:r>
         <w:t xml:space="preserve"> and TensorFlow with additional capabilities. Comparing it with other frameworks like </w:t>
       </w:r>
@@ -11844,7 +11873,6 @@
       <w:r>
         <w:t xml:space="preserve"> and </w:t>
       </w:r>
-      <w:proofErr w:type="spellStart"/>
       <w:r>
         <w:rPr>
           <w:i/>
@@ -11852,7 +11880,6 @@
         </w:rPr>
         <w:t>PaddleFL</w:t>
       </w:r>
-      <w:proofErr w:type="spellEnd"/>
       <w:r>
         <w:t xml:space="preserve">; </w:t>
       </w:r>
@@ -11923,7 +11950,6 @@
       <w:r>
         <w:t xml:space="preserve">FATE is provided to aid enterprises and institutions in implementing large-scale and distributed collaborative learning with data protection. A number of secure computation protocols and machine learning algorithms are supported within FATE. Through the out-of-box usability and end-to-end building modules and visualization tools, users are able to get their applications up and running with efficiency and effectiveness. It not only offers a distributed platform that supports both stand-alone and cluster deployment but also privacy-preserving </w:t>
       </w:r>
-      <w:proofErr w:type="spellStart"/>
       <w:r>
         <w:rPr>
           <w:i/>
@@ -11931,7 +11957,6 @@
         </w:rPr>
         <w:t>XGBoost</w:t>
       </w:r>
-      <w:proofErr w:type="spellEnd"/>
       <w:r>
         <w:t xml:space="preserve">, federated transfer learning, and multi-variate data. </w:t>
       </w:r>
@@ -11950,49 +11975,38 @@
           <w:i/>
           <w:iCs/>
         </w:rPr>
-        <w:t>FATE-</w:t>
-      </w:r>
-      <w:proofErr w:type="spellStart"/>
+        <w:t>FATE-FLow</w:t>
+      </w:r>
+      <w:r>
+        <w:t xml:space="preserve">, which serves as the scheduling system, </w:t>
+      </w:r>
       <w:r>
         <w:rPr>
           <w:i/>
           <w:iCs/>
         </w:rPr>
-        <w:t>FLow</w:t>
-      </w:r>
-      <w:proofErr w:type="spellEnd"/>
-      <w:r>
-        <w:t xml:space="preserve">, which serves as the scheduling system, </w:t>
+        <w:t>FATE-Board</w:t>
+      </w:r>
+      <w:r>
+        <w:t xml:space="preserve">, a visualization tool, and </w:t>
       </w:r>
       <w:r>
         <w:rPr>
           <w:i/>
           <w:iCs/>
         </w:rPr>
-        <w:t>FATE-Board</w:t>
-      </w:r>
-      <w:r>
-        <w:t xml:space="preserve">, a visualization tool, and </w:t>
+        <w:t>FATE-Serving</w:t>
+      </w:r>
+      <w:r>
+        <w:t xml:space="preserve">, which is an inference high-performance serving engine. </w:t>
       </w:r>
       <w:r>
         <w:rPr>
           <w:i/>
           <w:iCs/>
         </w:rPr>
-        <w:t>FATE-Serving</w:t>
-      </w:r>
-      <w:r>
-        <w:t xml:space="preserve">, which is an inference high-performance serving engine. </w:t>
-      </w:r>
-      <w:proofErr w:type="spellStart"/>
-      <w:r>
-        <w:rPr>
-          <w:i/>
-          <w:iCs/>
-        </w:rPr>
         <w:t>KubeFATE</w:t>
       </w:r>
-      <w:proofErr w:type="spellEnd"/>
       <w:r>
         <w:t xml:space="preserve"> is designed by </w:t>
       </w:r>
@@ -12320,7 +12334,6 @@
       <w:r>
         <w:t xml:space="preserve">, </w:t>
       </w:r>
-      <w:proofErr w:type="spellStart"/>
       <w:r>
         <w:rPr>
           <w:i/>
@@ -12328,7 +12341,6 @@
         </w:rPr>
         <w:t>PyTorch</w:t>
       </w:r>
-      <w:proofErr w:type="spellEnd"/>
       <w:r>
         <w:t>, while offering flexible API designs, standardized algorithm implementations, and benchmark datasets for</w:t>
       </w:r>
@@ -12496,39 +12508,13 @@
         </w:rPr>
       </w:pPr>
       <w:bookmarkStart w:id="23" w:name="_Toc173089302"/>
-      <w:proofErr w:type="spellStart"/>
-      <w:r>
-        <w:t>OpenFL</w:t>
-      </w:r>
-      <w:proofErr w:type="spellEnd"/>
-      <w:r>
-        <w:t xml:space="preserve">, </w:t>
-      </w:r>
-      <w:r>
-        <w:t xml:space="preserve">NVIDIA, </w:t>
-      </w:r>
-      <w:proofErr w:type="spellStart"/>
-      <w:r>
-        <w:t>PaddleFL</w:t>
-      </w:r>
-      <w:proofErr w:type="spellEnd"/>
-      <w:r>
-        <w:t xml:space="preserve">, </w:t>
-      </w:r>
-      <w:proofErr w:type="spellStart"/>
-      <w:r>
-        <w:t>Substra</w:t>
-      </w:r>
-      <w:proofErr w:type="spellEnd"/>
-      <w:r>
-        <w:t xml:space="preserve"> and </w:t>
-      </w:r>
-      <w:proofErr w:type="spellStart"/>
-      <w:r>
-        <w:t>FLGo</w:t>
+      <w:r>
+        <w:t xml:space="preserve">OpenFL, </w:t>
+      </w:r>
+      <w:r>
+        <w:t>NVIDIA, PaddleFL, Substra and FLGo</w:t>
       </w:r>
       <w:bookmarkEnd w:id="23"/>
-      <w:proofErr w:type="spellEnd"/>
     </w:p>
     <w:p>
       <w:pPr>
@@ -12540,7 +12526,6 @@
       <w:r>
         <w:t xml:space="preserve">Another innovative framework </w:t>
       </w:r>
-      <w:proofErr w:type="spellStart"/>
       <w:r>
         <w:rPr>
           <w:i/>
@@ -12548,7 +12533,6 @@
         </w:rPr>
         <w:t>OpenFL</w:t>
       </w:r>
-      <w:proofErr w:type="spellEnd"/>
       <w:r>
         <w:t xml:space="preserve"> </w:t>
       </w:r>
@@ -12583,7 +12567,6 @@
       <w:r>
         <w:t xml:space="preserve">created by Intel Labs and the University of Pennsylvania, </w:t>
       </w:r>
-      <w:proofErr w:type="spellStart"/>
       <w:r>
         <w:rPr>
           <w:i/>
@@ -12591,23 +12574,13 @@
         </w:rPr>
         <w:t>OpenFL</w:t>
       </w:r>
-      <w:proofErr w:type="spellEnd"/>
-      <w:r>
-        <w:t xml:space="preserve"> supports decentralized machine learning models. It allows organizations to train models using data locally without any transfer, and that operates by distributing a global model across various nodes while each organization trains its model locally. Model updates are sent to an aggregator to enhance the global model. This framework is compatible with popular ML frameworks like TensorFlow and </w:t>
-      </w:r>
-      <w:proofErr w:type="spellStart"/>
-      <w:r>
-        <w:t>PyTorch</w:t>
-      </w:r>
-      <w:proofErr w:type="spellEnd"/>
-      <w:r>
-        <w:t xml:space="preserve">. In comparison to other frameworks, it stands out due to its open-source nature, TensorFlow Federated or PySyft focus more on academic research applications </w:t>
+      <w:r>
+        <w:t xml:space="preserve"> supports decentralized machine learning models. It allows organizations to train models using data locally without any transfer, and that operates by distributing a global model across various nodes while each organization trains its model locally. Model updates are sent to an aggregator to enhance the global model. This framework is compatible with popular ML frameworks like TensorFlow and PyTorch. In comparison to other frameworks, it stands out due to its open-source nature, TensorFlow Federated or PySyft focus more on academic research applications </w:t>
       </w:r>
       <w:r>
         <w:lastRenderedPageBreak/>
         <w:t xml:space="preserve">while </w:t>
       </w:r>
-      <w:proofErr w:type="spellStart"/>
       <w:r>
         <w:rPr>
           <w:i/>
@@ -12615,7 +12588,6 @@
         </w:rPr>
         <w:t>OpenFL</w:t>
       </w:r>
-      <w:proofErr w:type="spellEnd"/>
       <w:r>
         <w:t xml:space="preserve"> is focused on real-world applications.</w:t>
       </w:r>
@@ -12694,7 +12666,6 @@
       <w:r>
         <w:t xml:space="preserve">, in support of many collaborators, is applied to create powerful and generalizable AI models by sharing the weights of the models rather than the private data. It is very lightweight and flexible, supporting the scaling of different machine learning frameworks, among which are </w:t>
       </w:r>
-      <w:proofErr w:type="spellStart"/>
       <w:r>
         <w:rPr>
           <w:i/>
@@ -12702,7 +12673,6 @@
         </w:rPr>
         <w:t>PyTorch</w:t>
       </w:r>
-      <w:proofErr w:type="spellEnd"/>
       <w:r>
         <w:t xml:space="preserve">, </w:t>
       </w:r>
@@ -12716,7 +12686,6 @@
       <w:r>
         <w:t xml:space="preserve">, and </w:t>
       </w:r>
-      <w:proofErr w:type="spellStart"/>
       <w:r>
         <w:rPr>
           <w:i/>
@@ -12724,7 +12693,6 @@
         </w:rPr>
         <w:t>XGBoost</w:t>
       </w:r>
-      <w:proofErr w:type="spellEnd"/>
       <w:r>
         <w:t xml:space="preserve">. In this way, </w:t>
       </w:r>
@@ -12806,7 +12774,6 @@
       <w:r>
         <w:t xml:space="preserve"> propose </w:t>
       </w:r>
-      <w:proofErr w:type="spellStart"/>
       <w:r>
         <w:rPr>
           <w:i/>
@@ -12814,11 +12781,9 @@
         </w:rPr>
         <w:t>PaddleFL</w:t>
       </w:r>
-      <w:proofErr w:type="spellEnd"/>
       <w:r>
         <w:t xml:space="preserve"> is an open-source federated learning framework developed by </w:t>
       </w:r>
-      <w:proofErr w:type="spellStart"/>
       <w:r>
         <w:rPr>
           <w:i/>
@@ -12826,25 +12791,8 @@
         </w:rPr>
         <w:t>PaddlePaddle</w:t>
       </w:r>
-      <w:proofErr w:type="spellEnd"/>
-      <w:r>
-        <w:t xml:space="preserve">, with the purpose of safe collaboration on training machine learning models over a massive amount of devices or organizations without sharing raw data. It provides implementations for different federated learning algorithms and flexible, extensible architecture that will easily plug into different machine learning frameworks. In the aspect of implementations, </w:t>
-      </w:r>
-      <w:proofErr w:type="spellStart"/>
-      <w:r>
-        <w:t>PaddleFL</w:t>
-      </w:r>
-      <w:proofErr w:type="spellEnd"/>
-      <w:r>
-        <w:t xml:space="preserve"> is an attempt for distributed model training, while it solves the privacy issues in data. In this way, this project will have applications in multiple fields: healthcare and finance, where data security becomes very important. The framework itself has built-in tools for data preprocessing and model training and evaluation under horizontal and vertical federated learning scenarios. It aims to be user-friendly by having complete documentation and examples that can assist the user in quickly getting a foothold. </w:t>
-      </w:r>
-      <w:proofErr w:type="spellStart"/>
-      <w:r>
-        <w:t>PaddleFL</w:t>
-      </w:r>
-      <w:proofErr w:type="spellEnd"/>
-      <w:r>
-        <w:t xml:space="preserve"> adopts advanced techniques, including homomorphic encryption and secure multiparty computation, into data safety and privacy during the training process. It is also updated and improved all the time by the open-source community, making it a strong candidate for the implementation of federated learning projects.</w:t>
+      <w:r>
+        <w:t>, with the purpose of safe collaboration on training machine learning models over a massive amount of devices or organizations without sharing raw data. It provides implementations for different federated learning algorithms and flexible, extensible architecture that will easily plug into different machine learning frameworks. In the aspect of implementations, PaddleFL is an attempt for distributed model training, while it solves the privacy issues in data. In this way, this project will have applications in multiple fields: healthcare and finance, where data security becomes very important. The framework itself has built-in tools for data preprocessing and model training and evaluation under horizontal and vertical federated learning scenarios. It aims to be user-friendly by having complete documentation and examples that can assist the user in quickly getting a foothold. PaddleFL adopts advanced techniques, including homomorphic encryption and secure multiparty computation, into data safety and privacy during the training process. It is also updated and improved all the time by the open-source community, making it a strong candidate for the implementation of federated learning projects.</w:t>
       </w:r>
     </w:p>
     <w:p>
@@ -12890,7 +12838,6 @@
       <w:r>
         <w:t xml:space="preserve"> </w:t>
       </w:r>
-      <w:proofErr w:type="spellStart"/>
       <w:r>
         <w:rPr>
           <w:i/>
@@ -12898,11 +12845,9 @@
         </w:rPr>
         <w:t>Substra</w:t>
       </w:r>
-      <w:proofErr w:type="spellEnd"/>
       <w:r>
         <w:t xml:space="preserve"> as a framework designed to make machine learning both collaborative and secure. They developed </w:t>
       </w:r>
-      <w:proofErr w:type="spellStart"/>
       <w:r>
         <w:rPr>
           <w:i/>
@@ -12910,7 +12855,6 @@
         </w:rPr>
         <w:t>Substra</w:t>
       </w:r>
-      <w:proofErr w:type="spellEnd"/>
       <w:r>
         <w:t xml:space="preserve"> to handle the tricky issue of working with </w:t>
       </w:r>
@@ -12918,7 +12862,6 @@
         <w:lastRenderedPageBreak/>
         <w:t xml:space="preserve">sensitive data without compromising privacy. Instead of moving data around, </w:t>
       </w:r>
-      <w:proofErr w:type="spellStart"/>
       <w:r>
         <w:rPr>
           <w:i/>
@@ -12926,11 +12869,9 @@
         </w:rPr>
         <w:t>Substra</w:t>
       </w:r>
-      <w:proofErr w:type="spellEnd"/>
       <w:r>
         <w:t xml:space="preserve"> keeps it decentralized data stays where it is, and only the necessary algorithms and non-sensitive information are shared. </w:t>
       </w:r>
-      <w:proofErr w:type="spellStart"/>
       <w:r>
         <w:rPr>
           <w:i/>
@@ -12938,7 +12879,6 @@
         </w:rPr>
         <w:t>Substra</w:t>
       </w:r>
-      <w:proofErr w:type="spellEnd"/>
       <w:r>
         <w:t xml:space="preserve"> uses Distributed Ledger Technology (DLT) to ensure that all operations are secure and traceable. This means </w:t>
       </w:r>
@@ -12948,7 +12888,6 @@
       <w:r>
         <w:t xml:space="preserve">need to rely on a central authority to verify the integrity of the data and operations. Originally designed for healthcare applications, </w:t>
       </w:r>
-      <w:proofErr w:type="spellStart"/>
       <w:r>
         <w:rPr>
           <w:i/>
@@ -12956,19 +12895,9 @@
         </w:rPr>
         <w:t>Substra</w:t>
       </w:r>
-      <w:proofErr w:type="spellEnd"/>
-      <w:r>
-        <w:t xml:space="preserve"> is flexible enough to work with various data types, algorithms, and programming languages. It supports multiple computation methods, especially those used in Federated Learning. The framework is built on three core principles: collaboration, privacy, and traceability. It brings together data providers and algorithm designers to work on shared goals while keeping data private and secure. </w:t>
-      </w:r>
-      <w:proofErr w:type="spellStart"/>
-      <w:r>
-        <w:t>Substra</w:t>
-      </w:r>
-      <w:proofErr w:type="spellEnd"/>
-      <w:r>
-        <w:t xml:space="preserve"> manages four key assets: objectives, datasets, algorithms, and models. Each of these assets has specific permissions to control who can access and process them. Computations in </w:t>
-      </w:r>
-      <w:proofErr w:type="spellStart"/>
+      <w:r>
+        <w:t xml:space="preserve"> is flexible enough to work with various data types, algorithms, and programming languages. It supports multiple computation methods, especially those used in Federated Learning. The framework is built on three core principles: collaboration, privacy, and traceability. It brings together data providers and algorithm designers to work on shared goals while keeping data private and secure. Substra manages four key assets: objectives, datasets, algorithms, and models. Each of these assets has specific permissions to control who can access and process them. Computations in </w:t>
+      </w:r>
       <w:r>
         <w:rPr>
           <w:i/>
@@ -12976,11 +12905,9 @@
         </w:rPr>
         <w:t>Substra</w:t>
       </w:r>
-      <w:proofErr w:type="spellEnd"/>
       <w:r>
         <w:t xml:space="preserve"> are coordinated across different nodes, ensuring that data never leaves its original location. The decentralized architecture uses smart contracts to enforce permissions and maintain a tamper-proof ledger of all activities. This makes </w:t>
       </w:r>
-      <w:proofErr w:type="spellStart"/>
       <w:r>
         <w:rPr>
           <w:i/>
@@ -12988,7 +12915,6 @@
         </w:rPr>
         <w:t>Substra</w:t>
       </w:r>
-      <w:proofErr w:type="spellEnd"/>
       <w:r>
         <w:t xml:space="preserve"> a versatile tool for various collaborative machine learning projects, such as data and algorithm collaborations, data consortiums, and combined training and evaluation efforts.</w:t>
       </w:r>
@@ -13034,7 +12960,6 @@
       <w:r>
         <w:t xml:space="preserve"> developed </w:t>
       </w:r>
-      <w:proofErr w:type="spellStart"/>
       <w:r>
         <w:rPr>
           <w:i/>
@@ -13042,11 +12967,9 @@
         </w:rPr>
         <w:t>FLGo</w:t>
       </w:r>
-      <w:proofErr w:type="spellEnd"/>
       <w:r>
         <w:t xml:space="preserve"> a platform designed to streamline the process of cross-application FL research and enhance shareability among developers. It is a lightweight FL framework aiming to be a customizable solution to suit different applications and data heterogeneity. </w:t>
       </w:r>
-      <w:proofErr w:type="spellStart"/>
       <w:r>
         <w:rPr>
           <w:i/>
@@ -13054,11 +12977,9 @@
         </w:rPr>
         <w:t>FLGo</w:t>
       </w:r>
-      <w:proofErr w:type="spellEnd"/>
       <w:r>
         <w:t xml:space="preserve"> addresses the gap that exists in current FL frameworks which often make the FL deployment very complex. Some of the key Features, are benchmarks and algorithms, customization, experimental tools, and high degree of shareability. Compared to other frameworks it stands out in, system heterogeneity, high-level API, multi-architecture support, asynchronous operations and customization and flexibility. As a conclusion </w:t>
       </w:r>
-      <w:proofErr w:type="spellStart"/>
       <w:r>
         <w:rPr>
           <w:i/>
@@ -13066,7 +12987,6 @@
         </w:rPr>
         <w:t>FLGo</w:t>
       </w:r>
-      <w:proofErr w:type="spellEnd"/>
       <w:r>
         <w:t xml:space="preserve"> has been developed with the intention of making FL more accessible to a broader range of developers by simplifying customization and enhancing its shareability. It also aims to bridge the existing gap with conventional machine learning and FL.</w:t>
       </w:r>
@@ -13108,7 +13028,6 @@
       <w:r>
         <w:t xml:space="preserve">. </w:t>
       </w:r>
-      <w:proofErr w:type="spellStart"/>
       <w:r>
         <w:rPr>
           <w:i/>
@@ -13116,11 +13035,9 @@
         </w:rPr>
         <w:t>SecureBoost</w:t>
       </w:r>
-      <w:proofErr w:type="spellEnd"/>
       <w:r>
         <w:t xml:space="preserve"> and </w:t>
       </w:r>
-      <w:proofErr w:type="spellStart"/>
       <w:r>
         <w:rPr>
           <w:i/>
@@ -13128,7 +13045,6 @@
         </w:rPr>
         <w:t>FedProx</w:t>
       </w:r>
-      <w:proofErr w:type="spellEnd"/>
       <w:r>
         <w:t xml:space="preserve"> are also used by multiple frameworks. These algorithms, along with </w:t>
       </w:r>
@@ -13375,7 +13291,7 @@
           <w:noProof/>
         </w:rPr>
         <w:drawing>
-          <wp:inline distT="0" distB="0" distL="0" distR="0" wp14:anchorId="4713C98B" wp14:editId="38E55752">
+          <wp:inline distT="0" distB="0" distL="0" distR="0" wp14:anchorId="4713C98B" wp14:editId="6FAA3C6D">
             <wp:extent cx="2289612" cy="1947525"/>
             <wp:effectExtent l="0" t="0" r="0" b="0"/>
             <wp:docPr id="1818512653" name="Picture 7" descr="A black and white text&#10;&#10;Description automatically generated"/>
@@ -13634,12 +13550,10 @@
         </w:numPr>
       </w:pPr>
       <w:bookmarkStart w:id="26" w:name="_Toc173089305"/>
-      <w:proofErr w:type="spellStart"/>
       <w:r>
         <w:t>FedProx</w:t>
       </w:r>
       <w:bookmarkEnd w:id="26"/>
-      <w:proofErr w:type="spellEnd"/>
     </w:p>
     <w:p>
       <w:pPr>
@@ -13654,7 +13568,6 @@
       <w:r>
         <w:t xml:space="preserve">In short, </w:t>
       </w:r>
-      <w:proofErr w:type="spellStart"/>
       <w:r>
         <w:rPr>
           <w:i/>
@@ -13662,7 +13575,6 @@
         </w:rPr>
         <w:t>FedProx</w:t>
       </w:r>
-      <w:proofErr w:type="spellEnd"/>
       <w:r>
         <w:t xml:space="preserve"> is a federated optimization algorithm designed with the objectives of handling challenges that come with system and statistical heterogeneity in a federated learning network</w:t>
       </w:r>
@@ -13720,7 +13632,6 @@
       <w:r>
         <w:t xml:space="preserve"> has demonstrated empirical success, it's been seen to falter in the face of system capability diversity and the nonidentical distribution of data on the devices. These are the aspects that </w:t>
       </w:r>
-      <w:proofErr w:type="spellStart"/>
       <w:r>
         <w:rPr>
           <w:i/>
@@ -13728,11 +13639,9 @@
         </w:rPr>
         <w:t>FedProx</w:t>
       </w:r>
-      <w:proofErr w:type="spellEnd"/>
       <w:r>
         <w:t xml:space="preserve"> modifies to handle them and increase the robustness and stability of the optimization process. In this context, the addition of a proximal term to the local objective function within </w:t>
       </w:r>
-      <w:proofErr w:type="spellStart"/>
       <w:r>
         <w:rPr>
           <w:i/>
@@ -13740,7 +13649,6 @@
         </w:rPr>
         <w:t>FedProx</w:t>
       </w:r>
-      <w:proofErr w:type="spellEnd"/>
       <w:r>
         <w:t xml:space="preserve"> is aimed at compensating for a potentially large influence of local updates so that they remain close to the global model. The proximal term serves two purposes: it naturally introduces statistical heterogeneity in the local updates by properly controlling the distance from the original global model and allows us to safely introduce variable amounts of local work, coming from systems' heterogeneity.</w:t>
       </w:r>
@@ -13777,7 +13685,6 @@
       <w:r>
         <w:t xml:space="preserve">, </w:t>
       </w:r>
-      <w:proofErr w:type="spellStart"/>
       <w:r>
         <w:rPr>
           <w:i/>
@@ -13785,7 +13692,6 @@
         </w:rPr>
         <w:t>FedProx</w:t>
       </w:r>
-      <w:proofErr w:type="spellEnd"/>
       <w:r>
         <w:t xml:space="preserve"> allows for non-uniform amounts of work by devices, up to their system capability, in terms of resources. This can handle stragglers (i.e., devices that do less work) better without dropping them, leading to more stable convergence. The server initializes the global model and samples a subset of devices in each iteration. For each sample device, it executes one local update based on its data for optimization of a modified local objective function with an added proximal term. The proximal term is defined as</w:t>
       </w:r>
@@ -14021,7 +13927,7 @@
         </w:rPr>
         <w:lastRenderedPageBreak/>
         <w:drawing>
-          <wp:inline distT="0" distB="0" distL="0" distR="0" wp14:anchorId="0DFA2440" wp14:editId="5F862925">
+          <wp:inline distT="0" distB="0" distL="0" distR="0" wp14:anchorId="0DFA2440" wp14:editId="48E0B5C6">
             <wp:extent cx="2501415" cy="1952154"/>
             <wp:effectExtent l="0" t="0" r="0" b="0"/>
             <wp:docPr id="1976989671" name="Picture 5" descr="A white text with black text&#10;&#10;Description automatically generated with medium confidence"/>
@@ -14087,7 +13993,13 @@
         <w:rPr>
           <w:sz w:val="18"/>
         </w:rPr>
-        <w:t>2.3</w:t>
+        <w:t>2.</w:t>
+      </w:r>
+      <w:r>
+        <w:rPr>
+          <w:sz w:val="18"/>
+        </w:rPr>
+        <w:t>2</w:t>
       </w:r>
       <w:r>
         <w:rPr>
@@ -14095,7 +14007,6 @@
         </w:rPr>
         <w:t xml:space="preserve"> </w:t>
       </w:r>
-      <w:proofErr w:type="spellStart"/>
       <w:r>
         <w:rPr>
           <w:i/>
@@ -14112,7 +14023,6 @@
         </w:rPr>
         <w:t>dProx</w:t>
       </w:r>
-      <w:proofErr w:type="spellEnd"/>
       <w:r>
         <w:rPr>
           <w:sz w:val="18"/>
@@ -14171,7 +14081,6 @@
       <w:r>
         <w:t xml:space="preserve">Interestingly, </w:t>
       </w:r>
-      <w:proofErr w:type="spellStart"/>
       <w:r>
         <w:rPr>
           <w:i/>
@@ -14179,7 +14088,6 @@
         </w:rPr>
         <w:t>FedProx</w:t>
       </w:r>
-      <w:proofErr w:type="spellEnd"/>
       <w:r>
         <w:t xml:space="preserve"> shows more stability with respect to accuracy in heterogeneous settings than the baseline </w:t>
       </w:r>
@@ -14376,7 +14284,7 @@
           <w:noProof/>
         </w:rPr>
         <w:drawing>
-          <wp:inline distT="0" distB="0" distL="0" distR="0" wp14:anchorId="64470A7F" wp14:editId="7B50A2E5">
+          <wp:inline distT="0" distB="0" distL="0" distR="0" wp14:anchorId="64470A7F" wp14:editId="6BC392B9">
             <wp:extent cx="2844712" cy="1643676"/>
             <wp:effectExtent l="0" t="0" r="0" b="0"/>
             <wp:docPr id="1565202648" name="Picture 6" descr="A white text with black text&#10;&#10;Description automatically generated"/>
@@ -14442,7 +14350,13 @@
         <w:rPr>
           <w:sz w:val="18"/>
         </w:rPr>
-        <w:t>2.4</w:t>
+        <w:t>2.</w:t>
+      </w:r>
+      <w:r>
+        <w:rPr>
+          <w:sz w:val="18"/>
+        </w:rPr>
+        <w:t>3</w:t>
       </w:r>
       <w:r>
         <w:rPr>
@@ -14514,12 +14428,10 @@
         </w:numPr>
       </w:pPr>
       <w:bookmarkStart w:id="28" w:name="_Toc173089307"/>
-      <w:proofErr w:type="spellStart"/>
       <w:r>
         <w:t>SecureBoost</w:t>
       </w:r>
       <w:bookmarkEnd w:id="28"/>
-      <w:proofErr w:type="spellEnd"/>
     </w:p>
     <w:p>
       <w:pPr>
@@ -14528,7 +14440,6 @@
         <w:ind w:left="540" w:right="332" w:firstLine="470"/>
         <w:jc w:val="both"/>
       </w:pPr>
-      <w:proofErr w:type="spellStart"/>
       <w:r>
         <w:rPr>
           <w:i/>
@@ -14536,7 +14447,6 @@
         </w:rPr>
         <w:t>SecureBoost</w:t>
       </w:r>
-      <w:proofErr w:type="spellEnd"/>
       <w:r>
         <w:t xml:space="preserve"> is a boosting algorithm by trees developed under the federated learning scheme</w:t>
       </w:r>
@@ -14585,7 +14495,6 @@
       <w:r>
         <w:t xml:space="preserve">In </w:t>
       </w:r>
-      <w:proofErr w:type="spellStart"/>
       <w:r>
         <w:rPr>
           <w:i/>
@@ -14593,7 +14502,6 @@
         </w:rPr>
         <w:t>SecureBoost</w:t>
       </w:r>
-      <w:proofErr w:type="spellEnd"/>
       <w:r>
         <w:t>, data is vertically partitioned: different parties own different features on the same set of users. The first step is privacy-preserving entity alignment, in which data samples from involved parties are matched using privacy-preserving protocols to ensure that nonshared data remains private. Finally, the jointly trained gradient boosting model is used in collaborative model training. Each of the parties computes locally optimal splits for the decision trees using their own data and encrypted gradient statistics sent by the active party. It encrypts gradient and Hessian values and ensures the privacy of data.</w:t>
       </w:r>
@@ -14609,21 +14517,12 @@
         <w:jc w:val="both"/>
       </w:pPr>
       <w:r>
-        <w:t xml:space="preserve">In the protocol, </w:t>
-      </w:r>
-      <w:proofErr w:type="spellStart"/>
-      <w:r>
-        <w:t>SecureBoost</w:t>
-      </w:r>
-      <w:proofErr w:type="spellEnd"/>
-      <w:r>
-        <w:t xml:space="preserve"> defines roles for active parties, who have class labels, and passive </w:t>
+        <w:t xml:space="preserve">In the protocol, SecureBoost defines roles for active parties, who have class labels, and passive </w:t>
       </w:r>
       <w:r>
         <w:lastRenderedPageBreak/>
         <w:t xml:space="preserve">parties, who have only feature data. The active party coordinates the training process, including the aggregation of model updates. Model construction follows the philosophy of the widely used and successful </w:t>
       </w:r>
-      <w:proofErr w:type="spellStart"/>
       <w:r>
         <w:rPr>
           <w:i/>
@@ -14631,25 +14530,8 @@
         </w:rPr>
         <w:t>XGBoost</w:t>
       </w:r>
-      <w:proofErr w:type="spellEnd"/>
-      <w:r>
-        <w:t xml:space="preserve">: sequential tree construction by adding splits that optimize a loss function. In such a federated setting, </w:t>
-      </w:r>
-      <w:proofErr w:type="spellStart"/>
-      <w:r>
-        <w:t>SecureBoost</w:t>
-      </w:r>
-      <w:proofErr w:type="spellEnd"/>
-      <w:r>
-        <w:t xml:space="preserve"> ensures encryption and secure sharing of gradient and Hessian values which are used for splits among the parties. </w:t>
-      </w:r>
-      <w:proofErr w:type="spellStart"/>
-      <w:r>
-        <w:t>SecureBoost</w:t>
-      </w:r>
-      <w:proofErr w:type="spellEnd"/>
-      <w:r>
-        <w:t xml:space="preserve"> further makes use of additive homomorphic encryption to ensure that each party can calculate the required gradient and Hessian sums for all possible splits locally and send these encrypted values to the active party, who eventually decrypts them to find the globally best split.</w:t>
+      <w:r>
+        <w:t>: sequential tree construction by adding splits that optimize a loss function. In such a federated setting, SecureBoost ensures encryption and secure sharing of gradient and Hessian values which are used for splits among the parties. SecureBoost further makes use of additive homomorphic encryption to ensure that each party can calculate the required gradient and Hessian sums for all possible splits locally and send these encrypted values to the active party, who eventually decrypts them to find the globally best split.</w:t>
       </w:r>
     </w:p>
     <w:p>
@@ -14662,7 +14544,6 @@
         <w:ind w:left="540" w:right="332" w:firstLine="470"/>
         <w:jc w:val="both"/>
       </w:pPr>
-      <w:proofErr w:type="spellStart"/>
       <w:r>
         <w:rPr>
           <w:i/>
@@ -14670,11 +14551,9 @@
         </w:rPr>
         <w:t>SecureBoost</w:t>
       </w:r>
-      <w:proofErr w:type="spellEnd"/>
       <w:r>
         <w:t xml:space="preserve"> is a design of loss lessness, which can achieve the same accuracy as tree-boosting algorithms without privacy preservation under centralized data; it might even be appropriate for industrial applications that need strong privacy guarantees. This approach is indeed scalable and highly efficient with very large datasets, keeping the performance on par with non-federated methods, such as </w:t>
       </w:r>
-      <w:proofErr w:type="spellStart"/>
       <w:r>
         <w:rPr>
           <w:i/>
@@ -14682,7 +14561,6 @@
         </w:rPr>
         <w:t>XGBoost</w:t>
       </w:r>
-      <w:proofErr w:type="spellEnd"/>
       <w:r>
         <w:t xml:space="preserve"> and </w:t>
       </w:r>
@@ -14696,23 +14574,7 @@
         <w:t>)</w:t>
       </w:r>
       <w:r>
-        <w:t xml:space="preserve">, in terms of both convergence and accuracy, even under the influence of privacy constraints. </w:t>
-      </w:r>
-      <w:proofErr w:type="spellStart"/>
-      <w:r>
-        <w:t>SecureBoost</w:t>
-      </w:r>
-      <w:proofErr w:type="spellEnd"/>
-      <w:r>
-        <w:t xml:space="preserve"> introduces a practical and secure framework of federated learning, in which different organizations can jointly build machine learning models without sharing data. Leveraging advanced cryptographic techniques, </w:t>
-      </w:r>
-      <w:proofErr w:type="spellStart"/>
-      <w:r>
-        <w:t>SecureBoost</w:t>
-      </w:r>
-      <w:proofErr w:type="spellEnd"/>
-      <w:r>
-        <w:t xml:space="preserve"> protects private information from being exposed throughout the whole process of learning, making it very valuable in privacy-preserving machine-learning applications.</w:t>
+        <w:t>, in terms of both convergence and accuracy, even under the influence of privacy constraints. SecureBoost introduces a practical and secure framework of federated learning, in which different organizations can jointly build machine learning models without sharing data. Leveraging advanced cryptographic techniques, SecureBoost protects private information from being exposed throughout the whole process of learning, making it very valuable in privacy-preserving machine-learning applications.</w:t>
       </w:r>
     </w:p>
     <w:p>
@@ -14752,7 +14614,6 @@
       <w:r>
         <w:t xml:space="preserve"> started it off by allowing efficient training across devices with centralized control. </w:t>
       </w:r>
-      <w:proofErr w:type="spellStart"/>
       <w:r>
         <w:rPr>
           <w:i/>
@@ -14760,7 +14621,6 @@
         </w:rPr>
         <w:t>FedProx</w:t>
       </w:r>
-      <w:proofErr w:type="spellEnd"/>
       <w:r>
         <w:t xml:space="preserve"> generalizes that approach to heterogeneity in system capabilities and data distribution. </w:t>
       </w:r>
@@ -14774,7 +14634,6 @@
       <w:r>
         <w:t xml:space="preserve"> further improves model performance by leveraging advanced matching for layer-wise averaging and is specifically applied to complex architectures using deep neural networks. </w:t>
       </w:r>
-      <w:proofErr w:type="spellStart"/>
       <w:r>
         <w:rPr>
           <w:i/>
@@ -14782,7 +14641,6 @@
         </w:rPr>
         <w:t>SecureBoost</w:t>
       </w:r>
-      <w:proofErr w:type="spellEnd"/>
       <w:r>
         <w:t xml:space="preserve"> introduces strong privacy-preserving measures in order to collaboratively train securely among the parties with vertically partitioned data. These algorithms improve federated learning in computational efficiency, stability, communication cost, and privacy.</w:t>
       </w:r>
@@ -15081,7 +14939,6 @@
         <w:lastRenderedPageBreak/>
         <w:t xml:space="preserve">asynchronous aggregation. Personalization would involve algorithms like </w:t>
       </w:r>
-      <w:proofErr w:type="spellStart"/>
       <w:r>
         <w:rPr>
           <w:i/>
@@ -15089,7 +14946,6 @@
         </w:rPr>
         <w:t>FedBABU</w:t>
       </w:r>
-      <w:proofErr w:type="spellEnd"/>
       <w:r>
         <w:t xml:space="preserve"> to improve client performance. Communication compression was in the efforts of reducing message size to save on bandwidth and communication costs. Asynchronous aggregation allowed faster devices to move ahead without waiting for slower devices, which facilitated improvement in efficiency and robustness during training.</w:t>
       </w:r>
@@ -15587,7 +15443,7 @@
           <w:noProof/>
         </w:rPr>
         <w:drawing>
-          <wp:inline distT="0" distB="0" distL="0" distR="0" wp14:anchorId="3A10E7CD" wp14:editId="6F67C72B">
+          <wp:inline distT="0" distB="0" distL="0" distR="0" wp14:anchorId="3A10E7CD" wp14:editId="6ADE432A">
             <wp:extent cx="5277473" cy="2290988"/>
             <wp:effectExtent l="0" t="0" r="0" b="0"/>
             <wp:docPr id="1303438251" name="Picture 7" descr="A screenshot of a computer&#10;&#10;Description automatically generated"/>
@@ -15760,15 +15616,7 @@
       </w:r>
       <w:r>
         <w:lastRenderedPageBreak/>
-        <w:t xml:space="preserve">model. The fed local models are sent to a federated server for aggregation. The aggregated global model is then distributed back to the clients for object detection. For the server-side, Flask was used and then containerized with Nginx and </w:t>
-      </w:r>
-      <w:proofErr w:type="spellStart"/>
-      <w:r>
-        <w:t>Gunicorn</w:t>
-      </w:r>
-      <w:proofErr w:type="spellEnd"/>
-      <w:r>
-        <w:t>, then deployed on AWS EC2. This reduces the cost in communication and ensures data privacy since raw video data is stored in local devices.</w:t>
+        <w:t>model. The fed local models are sent to a federated server for aggregation. The aggregated global model is then distributed back to the clients for object detection. For the server-side, Flask was used and then containerized with Nginx and Gunicorn, then deployed on AWS EC2. This reduces the cost in communication and ensures data privacy since raw video data is stored in local devices.</w:t>
       </w:r>
     </w:p>
     <w:p>
@@ -16616,367 +16464,7 @@
         <w:jc w:val="both"/>
       </w:pPr>
       <w:r>
-        <w:t xml:space="preserve">Lorem ipsum </w:t>
-      </w:r>
-      <w:proofErr w:type="spellStart"/>
-      <w:r>
-        <w:t>dolor</w:t>
-      </w:r>
-      <w:proofErr w:type="spellEnd"/>
-      <w:r>
-        <w:t xml:space="preserve"> sit </w:t>
-      </w:r>
-      <w:proofErr w:type="spellStart"/>
-      <w:r>
-        <w:t>amet</w:t>
-      </w:r>
-      <w:proofErr w:type="spellEnd"/>
-      <w:r>
-        <w:t xml:space="preserve">, </w:t>
-      </w:r>
-      <w:proofErr w:type="spellStart"/>
-      <w:r>
-        <w:t>consectetur</w:t>
-      </w:r>
-      <w:proofErr w:type="spellEnd"/>
-      <w:r>
-        <w:t xml:space="preserve"> </w:t>
-      </w:r>
-      <w:proofErr w:type="spellStart"/>
-      <w:r>
-        <w:t>adipiscing</w:t>
-      </w:r>
-      <w:proofErr w:type="spellEnd"/>
-      <w:r>
-        <w:t xml:space="preserve"> </w:t>
-      </w:r>
-      <w:proofErr w:type="spellStart"/>
-      <w:r>
-        <w:t>elit</w:t>
-      </w:r>
-      <w:proofErr w:type="spellEnd"/>
-      <w:r>
-        <w:t xml:space="preserve">, </w:t>
-      </w:r>
-      <w:proofErr w:type="spellStart"/>
-      <w:r>
-        <w:t>sed</w:t>
-      </w:r>
-      <w:proofErr w:type="spellEnd"/>
-      <w:r>
-        <w:t xml:space="preserve"> do </w:t>
-      </w:r>
-      <w:proofErr w:type="spellStart"/>
-      <w:r>
-        <w:t>eiusmod</w:t>
-      </w:r>
-      <w:proofErr w:type="spellEnd"/>
-      <w:r>
-        <w:t xml:space="preserve"> </w:t>
-      </w:r>
-      <w:proofErr w:type="spellStart"/>
-      <w:r>
-        <w:t>tempor</w:t>
-      </w:r>
-      <w:proofErr w:type="spellEnd"/>
-      <w:r>
-        <w:t xml:space="preserve"> </w:t>
-      </w:r>
-      <w:proofErr w:type="spellStart"/>
-      <w:r>
-        <w:t>incididunt</w:t>
-      </w:r>
-      <w:proofErr w:type="spellEnd"/>
-      <w:r>
-        <w:t xml:space="preserve"> </w:t>
-      </w:r>
-      <w:proofErr w:type="spellStart"/>
-      <w:r>
-        <w:t>ut</w:t>
-      </w:r>
-      <w:proofErr w:type="spellEnd"/>
-      <w:r>
-        <w:t xml:space="preserve"> labore et dolore magna </w:t>
-      </w:r>
-      <w:proofErr w:type="spellStart"/>
-      <w:r>
-        <w:t>aliqua</w:t>
-      </w:r>
-      <w:proofErr w:type="spellEnd"/>
-      <w:r>
-        <w:t xml:space="preserve">. Ut </w:t>
-      </w:r>
-      <w:proofErr w:type="spellStart"/>
-      <w:r>
-        <w:t>enim</w:t>
-      </w:r>
-      <w:proofErr w:type="spellEnd"/>
-      <w:r>
-        <w:t xml:space="preserve"> ad minim </w:t>
-      </w:r>
-      <w:proofErr w:type="spellStart"/>
-      <w:r>
-        <w:t>veniam</w:t>
-      </w:r>
-      <w:proofErr w:type="spellEnd"/>
-      <w:r>
-        <w:t xml:space="preserve">, </w:t>
-      </w:r>
-      <w:proofErr w:type="spellStart"/>
-      <w:r>
-        <w:t>quis</w:t>
-      </w:r>
-      <w:proofErr w:type="spellEnd"/>
-      <w:r>
-        <w:t xml:space="preserve"> </w:t>
-      </w:r>
-      <w:proofErr w:type="spellStart"/>
-      <w:r>
-        <w:t>nostrud</w:t>
-      </w:r>
-      <w:proofErr w:type="spellEnd"/>
-      <w:r>
-        <w:t xml:space="preserve"> exercitation </w:t>
-      </w:r>
-      <w:proofErr w:type="spellStart"/>
-      <w:r>
-        <w:t>ullamco</w:t>
-      </w:r>
-      <w:proofErr w:type="spellEnd"/>
-      <w:r>
-        <w:t xml:space="preserve"> </w:t>
-      </w:r>
-      <w:proofErr w:type="spellStart"/>
-      <w:r>
-        <w:t>laboris</w:t>
-      </w:r>
-      <w:proofErr w:type="spellEnd"/>
-      <w:r>
-        <w:t xml:space="preserve"> nisi </w:t>
-      </w:r>
-      <w:proofErr w:type="spellStart"/>
-      <w:r>
-        <w:t>ut</w:t>
-      </w:r>
-      <w:proofErr w:type="spellEnd"/>
-      <w:r>
-        <w:t xml:space="preserve"> </w:t>
-      </w:r>
-      <w:proofErr w:type="spellStart"/>
-      <w:r>
-        <w:t>aliquip</w:t>
-      </w:r>
-      <w:proofErr w:type="spellEnd"/>
-      <w:r>
-        <w:t xml:space="preserve"> ex </w:t>
-      </w:r>
-      <w:proofErr w:type="spellStart"/>
-      <w:r>
-        <w:t>ea</w:t>
-      </w:r>
-      <w:proofErr w:type="spellEnd"/>
-      <w:r>
-        <w:t xml:space="preserve"> </w:t>
-      </w:r>
-      <w:proofErr w:type="spellStart"/>
-      <w:r>
-        <w:t>commodo</w:t>
-      </w:r>
-      <w:proofErr w:type="spellEnd"/>
-      <w:r>
-        <w:t xml:space="preserve"> </w:t>
-      </w:r>
-      <w:proofErr w:type="spellStart"/>
-      <w:r>
-        <w:t>consequat</w:t>
-      </w:r>
-      <w:proofErr w:type="spellEnd"/>
-      <w:r>
-        <w:t xml:space="preserve">. Duis </w:t>
-      </w:r>
-      <w:proofErr w:type="spellStart"/>
-      <w:r>
-        <w:t>aute</w:t>
-      </w:r>
-      <w:proofErr w:type="spellEnd"/>
-      <w:r>
-        <w:t xml:space="preserve"> </w:t>
-      </w:r>
-      <w:proofErr w:type="spellStart"/>
-      <w:r>
-        <w:t>irure</w:t>
-      </w:r>
-      <w:proofErr w:type="spellEnd"/>
-      <w:r>
-        <w:t xml:space="preserve"> </w:t>
-      </w:r>
-      <w:proofErr w:type="spellStart"/>
-      <w:r>
-        <w:t>dolor</w:t>
-      </w:r>
-      <w:proofErr w:type="spellEnd"/>
-      <w:r>
-        <w:t xml:space="preserve"> in </w:t>
-      </w:r>
-      <w:proofErr w:type="spellStart"/>
-      <w:r>
-        <w:t>reprehenderit</w:t>
-      </w:r>
-      <w:proofErr w:type="spellEnd"/>
-      <w:r>
-        <w:t xml:space="preserve"> in </w:t>
-      </w:r>
-      <w:proofErr w:type="spellStart"/>
-      <w:r>
-        <w:t>voluptate</w:t>
-      </w:r>
-      <w:proofErr w:type="spellEnd"/>
-      <w:r>
-        <w:t xml:space="preserve"> </w:t>
-      </w:r>
-      <w:proofErr w:type="spellStart"/>
-      <w:r>
-        <w:t>velit</w:t>
-      </w:r>
-      <w:proofErr w:type="spellEnd"/>
-      <w:r>
-        <w:t xml:space="preserve"> </w:t>
-      </w:r>
-      <w:proofErr w:type="spellStart"/>
-      <w:r>
-        <w:t>esse</w:t>
-      </w:r>
-      <w:proofErr w:type="spellEnd"/>
-      <w:r>
-        <w:t xml:space="preserve"> </w:t>
-      </w:r>
-      <w:proofErr w:type="spellStart"/>
-      <w:r>
-        <w:t>cillum</w:t>
-      </w:r>
-      <w:proofErr w:type="spellEnd"/>
-      <w:r>
-        <w:t xml:space="preserve"> dolore </w:t>
-      </w:r>
-      <w:proofErr w:type="spellStart"/>
-      <w:r>
-        <w:t>eu</w:t>
-      </w:r>
-      <w:proofErr w:type="spellEnd"/>
-      <w:r>
-        <w:t xml:space="preserve"> </w:t>
-      </w:r>
-      <w:proofErr w:type="spellStart"/>
-      <w:r>
-        <w:t>fugiat</w:t>
-      </w:r>
-      <w:proofErr w:type="spellEnd"/>
-      <w:r>
-        <w:t xml:space="preserve"> </w:t>
-      </w:r>
-      <w:proofErr w:type="spellStart"/>
-      <w:r>
-        <w:t>nulla</w:t>
-      </w:r>
-      <w:proofErr w:type="spellEnd"/>
-      <w:r>
-        <w:t xml:space="preserve"> </w:t>
-      </w:r>
-      <w:proofErr w:type="spellStart"/>
-      <w:r>
-        <w:t>pariatur</w:t>
-      </w:r>
-      <w:proofErr w:type="spellEnd"/>
-      <w:r>
-        <w:t xml:space="preserve">. </w:t>
-      </w:r>
-      <w:proofErr w:type="spellStart"/>
-      <w:r>
-        <w:t>Excepteur</w:t>
-      </w:r>
-      <w:proofErr w:type="spellEnd"/>
-      <w:r>
-        <w:t xml:space="preserve"> </w:t>
-      </w:r>
-      <w:proofErr w:type="spellStart"/>
-      <w:r>
-        <w:t>sint</w:t>
-      </w:r>
-      <w:proofErr w:type="spellEnd"/>
-      <w:r>
-        <w:t xml:space="preserve"> </w:t>
-      </w:r>
-      <w:proofErr w:type="spellStart"/>
-      <w:r>
-        <w:t>occaecat</w:t>
-      </w:r>
-      <w:proofErr w:type="spellEnd"/>
-      <w:r>
-        <w:t xml:space="preserve"> </w:t>
-      </w:r>
-      <w:proofErr w:type="spellStart"/>
-      <w:r>
-        <w:t>cupidatat</w:t>
-      </w:r>
-      <w:proofErr w:type="spellEnd"/>
-      <w:r>
-        <w:t xml:space="preserve"> non </w:t>
-      </w:r>
-      <w:proofErr w:type="spellStart"/>
-      <w:r>
-        <w:t>proident</w:t>
-      </w:r>
-      <w:proofErr w:type="spellEnd"/>
-      <w:r>
-        <w:t xml:space="preserve">, sunt in culpa qui </w:t>
-      </w:r>
-      <w:proofErr w:type="spellStart"/>
-      <w:r>
-        <w:t>officia</w:t>
-      </w:r>
-      <w:proofErr w:type="spellEnd"/>
-      <w:r>
-        <w:t xml:space="preserve"> </w:t>
-      </w:r>
-      <w:proofErr w:type="spellStart"/>
-      <w:r>
-        <w:t>deserunt</w:t>
-      </w:r>
-      <w:proofErr w:type="spellEnd"/>
-      <w:r>
-        <w:t xml:space="preserve"> </w:t>
-      </w:r>
-      <w:proofErr w:type="spellStart"/>
-      <w:r>
-        <w:t>mollit</w:t>
-      </w:r>
-      <w:proofErr w:type="spellEnd"/>
-      <w:r>
-        <w:t xml:space="preserve"> </w:t>
-      </w:r>
-      <w:proofErr w:type="spellStart"/>
-      <w:r>
-        <w:t>anim</w:t>
-      </w:r>
-      <w:proofErr w:type="spellEnd"/>
-      <w:r>
-        <w:t xml:space="preserve"> id </w:t>
-      </w:r>
-      <w:proofErr w:type="spellStart"/>
-      <w:r>
-        <w:t>est</w:t>
-      </w:r>
-      <w:proofErr w:type="spellEnd"/>
-      <w:r>
-        <w:t xml:space="preserve"> </w:t>
-      </w:r>
-      <w:proofErr w:type="spellStart"/>
-      <w:r>
-        <w:t>laborum</w:t>
-      </w:r>
-      <w:proofErr w:type="spellEnd"/>
-      <w:r>
-        <w:t>.</w:t>
+        <w:t>Lorem ipsum dolor sit amet, consectetur adipiscing elit, sed do eiusmod tempor incididunt ut labore et dolore magna aliqua. Ut enim ad minim veniam, quis nostrud exercitation ullamco laboris nisi ut aliquip ex ea commodo consequat. Duis aute irure dolor in reprehenderit in voluptate velit esse cillum dolore eu fugiat nulla pariatur. Excepteur sint occaecat cupidatat non proident, sunt in culpa qui officia deserunt mollit anim id est laborum.</w:t>
       </w:r>
     </w:p>
     <w:p>
@@ -16987,367 +16475,7 @@
         <w:jc w:val="both"/>
       </w:pPr>
       <w:r>
-        <w:t xml:space="preserve">Lorem ipsum </w:t>
-      </w:r>
-      <w:proofErr w:type="spellStart"/>
-      <w:r>
-        <w:t>dolor</w:t>
-      </w:r>
-      <w:proofErr w:type="spellEnd"/>
-      <w:r>
-        <w:t xml:space="preserve"> sit </w:t>
-      </w:r>
-      <w:proofErr w:type="spellStart"/>
-      <w:r>
-        <w:t>amet</w:t>
-      </w:r>
-      <w:proofErr w:type="spellEnd"/>
-      <w:r>
-        <w:t xml:space="preserve">, </w:t>
-      </w:r>
-      <w:proofErr w:type="spellStart"/>
-      <w:r>
-        <w:t>consectetur</w:t>
-      </w:r>
-      <w:proofErr w:type="spellEnd"/>
-      <w:r>
-        <w:t xml:space="preserve"> </w:t>
-      </w:r>
-      <w:proofErr w:type="spellStart"/>
-      <w:r>
-        <w:t>adipiscing</w:t>
-      </w:r>
-      <w:proofErr w:type="spellEnd"/>
-      <w:r>
-        <w:t xml:space="preserve"> </w:t>
-      </w:r>
-      <w:proofErr w:type="spellStart"/>
-      <w:r>
-        <w:t>elit</w:t>
-      </w:r>
-      <w:proofErr w:type="spellEnd"/>
-      <w:r>
-        <w:t xml:space="preserve">, </w:t>
-      </w:r>
-      <w:proofErr w:type="spellStart"/>
-      <w:r>
-        <w:t>sed</w:t>
-      </w:r>
-      <w:proofErr w:type="spellEnd"/>
-      <w:r>
-        <w:t xml:space="preserve"> do </w:t>
-      </w:r>
-      <w:proofErr w:type="spellStart"/>
-      <w:r>
-        <w:t>eiusmod</w:t>
-      </w:r>
-      <w:proofErr w:type="spellEnd"/>
-      <w:r>
-        <w:t xml:space="preserve"> </w:t>
-      </w:r>
-      <w:proofErr w:type="spellStart"/>
-      <w:r>
-        <w:t>tempor</w:t>
-      </w:r>
-      <w:proofErr w:type="spellEnd"/>
-      <w:r>
-        <w:t xml:space="preserve"> </w:t>
-      </w:r>
-      <w:proofErr w:type="spellStart"/>
-      <w:r>
-        <w:t>incididunt</w:t>
-      </w:r>
-      <w:proofErr w:type="spellEnd"/>
-      <w:r>
-        <w:t xml:space="preserve"> </w:t>
-      </w:r>
-      <w:proofErr w:type="spellStart"/>
-      <w:r>
-        <w:t>ut</w:t>
-      </w:r>
-      <w:proofErr w:type="spellEnd"/>
-      <w:r>
-        <w:t xml:space="preserve"> labore et dolore magna </w:t>
-      </w:r>
-      <w:proofErr w:type="spellStart"/>
-      <w:r>
-        <w:t>aliqua</w:t>
-      </w:r>
-      <w:proofErr w:type="spellEnd"/>
-      <w:r>
-        <w:t xml:space="preserve">. Ut </w:t>
-      </w:r>
-      <w:proofErr w:type="spellStart"/>
-      <w:r>
-        <w:t>enim</w:t>
-      </w:r>
-      <w:proofErr w:type="spellEnd"/>
-      <w:r>
-        <w:t xml:space="preserve"> ad minim </w:t>
-      </w:r>
-      <w:proofErr w:type="spellStart"/>
-      <w:r>
-        <w:t>veniam</w:t>
-      </w:r>
-      <w:proofErr w:type="spellEnd"/>
-      <w:r>
-        <w:t xml:space="preserve">, </w:t>
-      </w:r>
-      <w:proofErr w:type="spellStart"/>
-      <w:r>
-        <w:t>quis</w:t>
-      </w:r>
-      <w:proofErr w:type="spellEnd"/>
-      <w:r>
-        <w:t xml:space="preserve"> </w:t>
-      </w:r>
-      <w:proofErr w:type="spellStart"/>
-      <w:r>
-        <w:t>nostrud</w:t>
-      </w:r>
-      <w:proofErr w:type="spellEnd"/>
-      <w:r>
-        <w:t xml:space="preserve"> exercitation </w:t>
-      </w:r>
-      <w:proofErr w:type="spellStart"/>
-      <w:r>
-        <w:t>ullamco</w:t>
-      </w:r>
-      <w:proofErr w:type="spellEnd"/>
-      <w:r>
-        <w:t xml:space="preserve"> </w:t>
-      </w:r>
-      <w:proofErr w:type="spellStart"/>
-      <w:r>
-        <w:t>laboris</w:t>
-      </w:r>
-      <w:proofErr w:type="spellEnd"/>
-      <w:r>
-        <w:t xml:space="preserve"> nisi </w:t>
-      </w:r>
-      <w:proofErr w:type="spellStart"/>
-      <w:r>
-        <w:t>ut</w:t>
-      </w:r>
-      <w:proofErr w:type="spellEnd"/>
-      <w:r>
-        <w:t xml:space="preserve"> </w:t>
-      </w:r>
-      <w:proofErr w:type="spellStart"/>
-      <w:r>
-        <w:t>aliquip</w:t>
-      </w:r>
-      <w:proofErr w:type="spellEnd"/>
-      <w:r>
-        <w:t xml:space="preserve"> ex </w:t>
-      </w:r>
-      <w:proofErr w:type="spellStart"/>
-      <w:r>
-        <w:t>ea</w:t>
-      </w:r>
-      <w:proofErr w:type="spellEnd"/>
-      <w:r>
-        <w:t xml:space="preserve"> </w:t>
-      </w:r>
-      <w:proofErr w:type="spellStart"/>
-      <w:r>
-        <w:t>commodo</w:t>
-      </w:r>
-      <w:proofErr w:type="spellEnd"/>
-      <w:r>
-        <w:t xml:space="preserve"> </w:t>
-      </w:r>
-      <w:proofErr w:type="spellStart"/>
-      <w:r>
-        <w:t>consequat</w:t>
-      </w:r>
-      <w:proofErr w:type="spellEnd"/>
-      <w:r>
-        <w:t xml:space="preserve">. Duis </w:t>
-      </w:r>
-      <w:proofErr w:type="spellStart"/>
-      <w:r>
-        <w:t>aute</w:t>
-      </w:r>
-      <w:proofErr w:type="spellEnd"/>
-      <w:r>
-        <w:t xml:space="preserve"> </w:t>
-      </w:r>
-      <w:proofErr w:type="spellStart"/>
-      <w:r>
-        <w:t>irure</w:t>
-      </w:r>
-      <w:proofErr w:type="spellEnd"/>
-      <w:r>
-        <w:t xml:space="preserve"> </w:t>
-      </w:r>
-      <w:proofErr w:type="spellStart"/>
-      <w:r>
-        <w:t>dolor</w:t>
-      </w:r>
-      <w:proofErr w:type="spellEnd"/>
-      <w:r>
-        <w:t xml:space="preserve"> in </w:t>
-      </w:r>
-      <w:proofErr w:type="spellStart"/>
-      <w:r>
-        <w:t>reprehenderit</w:t>
-      </w:r>
-      <w:proofErr w:type="spellEnd"/>
-      <w:r>
-        <w:t xml:space="preserve"> in </w:t>
-      </w:r>
-      <w:proofErr w:type="spellStart"/>
-      <w:r>
-        <w:t>voluptate</w:t>
-      </w:r>
-      <w:proofErr w:type="spellEnd"/>
-      <w:r>
-        <w:t xml:space="preserve"> </w:t>
-      </w:r>
-      <w:proofErr w:type="spellStart"/>
-      <w:r>
-        <w:t>velit</w:t>
-      </w:r>
-      <w:proofErr w:type="spellEnd"/>
-      <w:r>
-        <w:t xml:space="preserve"> </w:t>
-      </w:r>
-      <w:proofErr w:type="spellStart"/>
-      <w:r>
-        <w:t>esse</w:t>
-      </w:r>
-      <w:proofErr w:type="spellEnd"/>
-      <w:r>
-        <w:t xml:space="preserve"> </w:t>
-      </w:r>
-      <w:proofErr w:type="spellStart"/>
-      <w:r>
-        <w:t>cillum</w:t>
-      </w:r>
-      <w:proofErr w:type="spellEnd"/>
-      <w:r>
-        <w:t xml:space="preserve"> dolore </w:t>
-      </w:r>
-      <w:proofErr w:type="spellStart"/>
-      <w:r>
-        <w:t>eu</w:t>
-      </w:r>
-      <w:proofErr w:type="spellEnd"/>
-      <w:r>
-        <w:t xml:space="preserve"> </w:t>
-      </w:r>
-      <w:proofErr w:type="spellStart"/>
-      <w:r>
-        <w:t>fugiat</w:t>
-      </w:r>
-      <w:proofErr w:type="spellEnd"/>
-      <w:r>
-        <w:t xml:space="preserve"> </w:t>
-      </w:r>
-      <w:proofErr w:type="spellStart"/>
-      <w:r>
-        <w:t>nulla</w:t>
-      </w:r>
-      <w:proofErr w:type="spellEnd"/>
-      <w:r>
-        <w:t xml:space="preserve"> </w:t>
-      </w:r>
-      <w:proofErr w:type="spellStart"/>
-      <w:r>
-        <w:t>pariatur</w:t>
-      </w:r>
-      <w:proofErr w:type="spellEnd"/>
-      <w:r>
-        <w:t xml:space="preserve">. </w:t>
-      </w:r>
-      <w:proofErr w:type="spellStart"/>
-      <w:r>
-        <w:t>Excepteur</w:t>
-      </w:r>
-      <w:proofErr w:type="spellEnd"/>
-      <w:r>
-        <w:t xml:space="preserve"> </w:t>
-      </w:r>
-      <w:proofErr w:type="spellStart"/>
-      <w:r>
-        <w:t>sint</w:t>
-      </w:r>
-      <w:proofErr w:type="spellEnd"/>
-      <w:r>
-        <w:t xml:space="preserve"> </w:t>
-      </w:r>
-      <w:proofErr w:type="spellStart"/>
-      <w:r>
-        <w:t>occaecat</w:t>
-      </w:r>
-      <w:proofErr w:type="spellEnd"/>
-      <w:r>
-        <w:t xml:space="preserve"> </w:t>
-      </w:r>
-      <w:proofErr w:type="spellStart"/>
-      <w:r>
-        <w:t>cupidatat</w:t>
-      </w:r>
-      <w:proofErr w:type="spellEnd"/>
-      <w:r>
-        <w:t xml:space="preserve"> non </w:t>
-      </w:r>
-      <w:proofErr w:type="spellStart"/>
-      <w:r>
-        <w:t>proident</w:t>
-      </w:r>
-      <w:proofErr w:type="spellEnd"/>
-      <w:r>
-        <w:t xml:space="preserve">, sunt in culpa qui </w:t>
-      </w:r>
-      <w:proofErr w:type="spellStart"/>
-      <w:r>
-        <w:t>officia</w:t>
-      </w:r>
-      <w:proofErr w:type="spellEnd"/>
-      <w:r>
-        <w:t xml:space="preserve"> </w:t>
-      </w:r>
-      <w:proofErr w:type="spellStart"/>
-      <w:r>
-        <w:t>deserunt</w:t>
-      </w:r>
-      <w:proofErr w:type="spellEnd"/>
-      <w:r>
-        <w:t xml:space="preserve"> </w:t>
-      </w:r>
-      <w:proofErr w:type="spellStart"/>
-      <w:r>
-        <w:t>mollit</w:t>
-      </w:r>
-      <w:proofErr w:type="spellEnd"/>
-      <w:r>
-        <w:t xml:space="preserve"> </w:t>
-      </w:r>
-      <w:proofErr w:type="spellStart"/>
-      <w:r>
-        <w:t>anim</w:t>
-      </w:r>
-      <w:proofErr w:type="spellEnd"/>
-      <w:r>
-        <w:t xml:space="preserve"> id </w:t>
-      </w:r>
-      <w:proofErr w:type="spellStart"/>
-      <w:r>
-        <w:t>est</w:t>
-      </w:r>
-      <w:proofErr w:type="spellEnd"/>
-      <w:r>
-        <w:t xml:space="preserve"> </w:t>
-      </w:r>
-      <w:proofErr w:type="spellStart"/>
-      <w:r>
-        <w:t>laborum</w:t>
-      </w:r>
-      <w:proofErr w:type="spellEnd"/>
-      <w:r>
-        <w:t>.</w:t>
+        <w:t>Lorem ipsum dolor sit amet, consectetur adipiscing elit, sed do eiusmod tempor incididunt ut labore et dolore magna aliqua. Ut enim ad minim veniam, quis nostrud exercitation ullamco laboris nisi ut aliquip ex ea commodo consequat. Duis aute irure dolor in reprehenderit in voluptate velit esse cillum dolore eu fugiat nulla pariatur. Excepteur sint occaecat cupidatat non proident, sunt in culpa qui officia deserunt mollit anim id est laborum.</w:t>
       </w:r>
     </w:p>
     <w:p>
@@ -17390,367 +16518,7 @@
         <w:jc w:val="both"/>
       </w:pPr>
       <w:r>
-        <w:t xml:space="preserve">Lorem ipsum </w:t>
-      </w:r>
-      <w:proofErr w:type="spellStart"/>
-      <w:r>
-        <w:t>dolor</w:t>
-      </w:r>
-      <w:proofErr w:type="spellEnd"/>
-      <w:r>
-        <w:t xml:space="preserve"> sit </w:t>
-      </w:r>
-      <w:proofErr w:type="spellStart"/>
-      <w:r>
-        <w:t>amet</w:t>
-      </w:r>
-      <w:proofErr w:type="spellEnd"/>
-      <w:r>
-        <w:t xml:space="preserve">, </w:t>
-      </w:r>
-      <w:proofErr w:type="spellStart"/>
-      <w:r>
-        <w:t>consectetur</w:t>
-      </w:r>
-      <w:proofErr w:type="spellEnd"/>
-      <w:r>
-        <w:t xml:space="preserve"> </w:t>
-      </w:r>
-      <w:proofErr w:type="spellStart"/>
-      <w:r>
-        <w:t>adipiscing</w:t>
-      </w:r>
-      <w:proofErr w:type="spellEnd"/>
-      <w:r>
-        <w:t xml:space="preserve"> </w:t>
-      </w:r>
-      <w:proofErr w:type="spellStart"/>
-      <w:r>
-        <w:t>elit</w:t>
-      </w:r>
-      <w:proofErr w:type="spellEnd"/>
-      <w:r>
-        <w:t xml:space="preserve">, </w:t>
-      </w:r>
-      <w:proofErr w:type="spellStart"/>
-      <w:r>
-        <w:t>sed</w:t>
-      </w:r>
-      <w:proofErr w:type="spellEnd"/>
-      <w:r>
-        <w:t xml:space="preserve"> do </w:t>
-      </w:r>
-      <w:proofErr w:type="spellStart"/>
-      <w:r>
-        <w:t>eiusmod</w:t>
-      </w:r>
-      <w:proofErr w:type="spellEnd"/>
-      <w:r>
-        <w:t xml:space="preserve"> </w:t>
-      </w:r>
-      <w:proofErr w:type="spellStart"/>
-      <w:r>
-        <w:t>tempor</w:t>
-      </w:r>
-      <w:proofErr w:type="spellEnd"/>
-      <w:r>
-        <w:t xml:space="preserve"> </w:t>
-      </w:r>
-      <w:proofErr w:type="spellStart"/>
-      <w:r>
-        <w:t>incididunt</w:t>
-      </w:r>
-      <w:proofErr w:type="spellEnd"/>
-      <w:r>
-        <w:t xml:space="preserve"> </w:t>
-      </w:r>
-      <w:proofErr w:type="spellStart"/>
-      <w:r>
-        <w:t>ut</w:t>
-      </w:r>
-      <w:proofErr w:type="spellEnd"/>
-      <w:r>
-        <w:t xml:space="preserve"> labore et dolore magna </w:t>
-      </w:r>
-      <w:proofErr w:type="spellStart"/>
-      <w:r>
-        <w:t>aliqua</w:t>
-      </w:r>
-      <w:proofErr w:type="spellEnd"/>
-      <w:r>
-        <w:t xml:space="preserve">. Ut </w:t>
-      </w:r>
-      <w:proofErr w:type="spellStart"/>
-      <w:r>
-        <w:t>enim</w:t>
-      </w:r>
-      <w:proofErr w:type="spellEnd"/>
-      <w:r>
-        <w:t xml:space="preserve"> ad minim </w:t>
-      </w:r>
-      <w:proofErr w:type="spellStart"/>
-      <w:r>
-        <w:t>veniam</w:t>
-      </w:r>
-      <w:proofErr w:type="spellEnd"/>
-      <w:r>
-        <w:t xml:space="preserve">, </w:t>
-      </w:r>
-      <w:proofErr w:type="spellStart"/>
-      <w:r>
-        <w:t>quis</w:t>
-      </w:r>
-      <w:proofErr w:type="spellEnd"/>
-      <w:r>
-        <w:t xml:space="preserve"> </w:t>
-      </w:r>
-      <w:proofErr w:type="spellStart"/>
-      <w:r>
-        <w:t>nostrud</w:t>
-      </w:r>
-      <w:proofErr w:type="spellEnd"/>
-      <w:r>
-        <w:t xml:space="preserve"> exercitation </w:t>
-      </w:r>
-      <w:proofErr w:type="spellStart"/>
-      <w:r>
-        <w:t>ullamco</w:t>
-      </w:r>
-      <w:proofErr w:type="spellEnd"/>
-      <w:r>
-        <w:t xml:space="preserve"> </w:t>
-      </w:r>
-      <w:proofErr w:type="spellStart"/>
-      <w:r>
-        <w:t>laboris</w:t>
-      </w:r>
-      <w:proofErr w:type="spellEnd"/>
-      <w:r>
-        <w:t xml:space="preserve"> nisi </w:t>
-      </w:r>
-      <w:proofErr w:type="spellStart"/>
-      <w:r>
-        <w:t>ut</w:t>
-      </w:r>
-      <w:proofErr w:type="spellEnd"/>
-      <w:r>
-        <w:t xml:space="preserve"> </w:t>
-      </w:r>
-      <w:proofErr w:type="spellStart"/>
-      <w:r>
-        <w:t>aliquip</w:t>
-      </w:r>
-      <w:proofErr w:type="spellEnd"/>
-      <w:r>
-        <w:t xml:space="preserve"> ex </w:t>
-      </w:r>
-      <w:proofErr w:type="spellStart"/>
-      <w:r>
-        <w:t>ea</w:t>
-      </w:r>
-      <w:proofErr w:type="spellEnd"/>
-      <w:r>
-        <w:t xml:space="preserve"> </w:t>
-      </w:r>
-      <w:proofErr w:type="spellStart"/>
-      <w:r>
-        <w:t>commodo</w:t>
-      </w:r>
-      <w:proofErr w:type="spellEnd"/>
-      <w:r>
-        <w:t xml:space="preserve"> </w:t>
-      </w:r>
-      <w:proofErr w:type="spellStart"/>
-      <w:r>
-        <w:t>consequat</w:t>
-      </w:r>
-      <w:proofErr w:type="spellEnd"/>
-      <w:r>
-        <w:t xml:space="preserve">. Duis </w:t>
-      </w:r>
-      <w:proofErr w:type="spellStart"/>
-      <w:r>
-        <w:t>aute</w:t>
-      </w:r>
-      <w:proofErr w:type="spellEnd"/>
-      <w:r>
-        <w:t xml:space="preserve"> </w:t>
-      </w:r>
-      <w:proofErr w:type="spellStart"/>
-      <w:r>
-        <w:t>irure</w:t>
-      </w:r>
-      <w:proofErr w:type="spellEnd"/>
-      <w:r>
-        <w:t xml:space="preserve"> </w:t>
-      </w:r>
-      <w:proofErr w:type="spellStart"/>
-      <w:r>
-        <w:t>dolor</w:t>
-      </w:r>
-      <w:proofErr w:type="spellEnd"/>
-      <w:r>
-        <w:t xml:space="preserve"> in </w:t>
-      </w:r>
-      <w:proofErr w:type="spellStart"/>
-      <w:r>
-        <w:t>reprehenderit</w:t>
-      </w:r>
-      <w:proofErr w:type="spellEnd"/>
-      <w:r>
-        <w:t xml:space="preserve"> in </w:t>
-      </w:r>
-      <w:proofErr w:type="spellStart"/>
-      <w:r>
-        <w:t>voluptate</w:t>
-      </w:r>
-      <w:proofErr w:type="spellEnd"/>
-      <w:r>
-        <w:t xml:space="preserve"> </w:t>
-      </w:r>
-      <w:proofErr w:type="spellStart"/>
-      <w:r>
-        <w:t>velit</w:t>
-      </w:r>
-      <w:proofErr w:type="spellEnd"/>
-      <w:r>
-        <w:t xml:space="preserve"> </w:t>
-      </w:r>
-      <w:proofErr w:type="spellStart"/>
-      <w:r>
-        <w:t>esse</w:t>
-      </w:r>
-      <w:proofErr w:type="spellEnd"/>
-      <w:r>
-        <w:t xml:space="preserve"> </w:t>
-      </w:r>
-      <w:proofErr w:type="spellStart"/>
-      <w:r>
-        <w:t>cillum</w:t>
-      </w:r>
-      <w:proofErr w:type="spellEnd"/>
-      <w:r>
-        <w:t xml:space="preserve"> dolore </w:t>
-      </w:r>
-      <w:proofErr w:type="spellStart"/>
-      <w:r>
-        <w:t>eu</w:t>
-      </w:r>
-      <w:proofErr w:type="spellEnd"/>
-      <w:r>
-        <w:t xml:space="preserve"> </w:t>
-      </w:r>
-      <w:proofErr w:type="spellStart"/>
-      <w:r>
-        <w:t>fugiat</w:t>
-      </w:r>
-      <w:proofErr w:type="spellEnd"/>
-      <w:r>
-        <w:t xml:space="preserve"> </w:t>
-      </w:r>
-      <w:proofErr w:type="spellStart"/>
-      <w:r>
-        <w:t>nulla</w:t>
-      </w:r>
-      <w:proofErr w:type="spellEnd"/>
-      <w:r>
-        <w:t xml:space="preserve"> </w:t>
-      </w:r>
-      <w:proofErr w:type="spellStart"/>
-      <w:r>
-        <w:t>pariatur</w:t>
-      </w:r>
-      <w:proofErr w:type="spellEnd"/>
-      <w:r>
-        <w:t xml:space="preserve">. </w:t>
-      </w:r>
-      <w:proofErr w:type="spellStart"/>
-      <w:r>
-        <w:t>Excepteur</w:t>
-      </w:r>
-      <w:proofErr w:type="spellEnd"/>
-      <w:r>
-        <w:t xml:space="preserve"> </w:t>
-      </w:r>
-      <w:proofErr w:type="spellStart"/>
-      <w:r>
-        <w:t>sint</w:t>
-      </w:r>
-      <w:proofErr w:type="spellEnd"/>
-      <w:r>
-        <w:t xml:space="preserve"> </w:t>
-      </w:r>
-      <w:proofErr w:type="spellStart"/>
-      <w:r>
-        <w:t>occaecat</w:t>
-      </w:r>
-      <w:proofErr w:type="spellEnd"/>
-      <w:r>
-        <w:t xml:space="preserve"> </w:t>
-      </w:r>
-      <w:proofErr w:type="spellStart"/>
-      <w:r>
-        <w:t>cupidatat</w:t>
-      </w:r>
-      <w:proofErr w:type="spellEnd"/>
-      <w:r>
-        <w:t xml:space="preserve"> non </w:t>
-      </w:r>
-      <w:proofErr w:type="spellStart"/>
-      <w:r>
-        <w:t>proident</w:t>
-      </w:r>
-      <w:proofErr w:type="spellEnd"/>
-      <w:r>
-        <w:t xml:space="preserve">, sunt in culpa qui </w:t>
-      </w:r>
-      <w:proofErr w:type="spellStart"/>
-      <w:r>
-        <w:t>officia</w:t>
-      </w:r>
-      <w:proofErr w:type="spellEnd"/>
-      <w:r>
-        <w:t xml:space="preserve"> </w:t>
-      </w:r>
-      <w:proofErr w:type="spellStart"/>
-      <w:r>
-        <w:t>deserunt</w:t>
-      </w:r>
-      <w:proofErr w:type="spellEnd"/>
-      <w:r>
-        <w:t xml:space="preserve"> </w:t>
-      </w:r>
-      <w:proofErr w:type="spellStart"/>
-      <w:r>
-        <w:t>mollit</w:t>
-      </w:r>
-      <w:proofErr w:type="spellEnd"/>
-      <w:r>
-        <w:t xml:space="preserve"> </w:t>
-      </w:r>
-      <w:proofErr w:type="spellStart"/>
-      <w:r>
-        <w:t>anim</w:t>
-      </w:r>
-      <w:proofErr w:type="spellEnd"/>
-      <w:r>
-        <w:t xml:space="preserve"> id </w:t>
-      </w:r>
-      <w:proofErr w:type="spellStart"/>
-      <w:r>
-        <w:t>est</w:t>
-      </w:r>
-      <w:proofErr w:type="spellEnd"/>
-      <w:r>
-        <w:t xml:space="preserve"> </w:t>
-      </w:r>
-      <w:proofErr w:type="spellStart"/>
-      <w:r>
-        <w:t>laborum</w:t>
-      </w:r>
-      <w:proofErr w:type="spellEnd"/>
-      <w:r>
-        <w:t>.</w:t>
+        <w:t>Lorem ipsum dolor sit amet, consectetur adipiscing elit, sed do eiusmod tempor incididunt ut labore et dolore magna aliqua. Ut enim ad minim veniam, quis nostrud exercitation ullamco laboris nisi ut aliquip ex ea commodo consequat. Duis aute irure dolor in reprehenderit in voluptate velit esse cillum dolore eu fugiat nulla pariatur. Excepteur sint occaecat cupidatat non proident, sunt in culpa qui officia deserunt mollit anim id est laborum.</w:t>
       </w:r>
     </w:p>
     <w:p>
@@ -17784,371 +16552,11 @@
         <w:jc w:val="both"/>
       </w:pPr>
       <w:r>
-        <w:t xml:space="preserve">Lorem ipsum </w:t>
-      </w:r>
-      <w:proofErr w:type="spellStart"/>
-      <w:r>
-        <w:t>dolor</w:t>
-      </w:r>
-      <w:proofErr w:type="spellEnd"/>
-      <w:r>
-        <w:t xml:space="preserve"> sit </w:t>
-      </w:r>
-      <w:proofErr w:type="spellStart"/>
-      <w:r>
-        <w:t>amet</w:t>
-      </w:r>
-      <w:proofErr w:type="spellEnd"/>
-      <w:r>
-        <w:t xml:space="preserve">, </w:t>
-      </w:r>
-      <w:proofErr w:type="spellStart"/>
-      <w:r>
-        <w:t>consectetur</w:t>
-      </w:r>
-      <w:proofErr w:type="spellEnd"/>
-      <w:r>
-        <w:t xml:space="preserve"> </w:t>
-      </w:r>
-      <w:proofErr w:type="spellStart"/>
-      <w:r>
-        <w:t>adipiscing</w:t>
-      </w:r>
-      <w:proofErr w:type="spellEnd"/>
-      <w:r>
-        <w:t xml:space="preserve"> </w:t>
-      </w:r>
-      <w:proofErr w:type="spellStart"/>
-      <w:r>
-        <w:t>elit</w:t>
-      </w:r>
-      <w:proofErr w:type="spellEnd"/>
-      <w:r>
-        <w:t xml:space="preserve">, </w:t>
-      </w:r>
-      <w:proofErr w:type="spellStart"/>
-      <w:r>
-        <w:t>sed</w:t>
-      </w:r>
-      <w:proofErr w:type="spellEnd"/>
-      <w:r>
-        <w:t xml:space="preserve"> do </w:t>
-      </w:r>
-      <w:proofErr w:type="spellStart"/>
-      <w:r>
-        <w:t>eiusmod</w:t>
-      </w:r>
-      <w:proofErr w:type="spellEnd"/>
-      <w:r>
-        <w:t xml:space="preserve"> </w:t>
-      </w:r>
-      <w:proofErr w:type="spellStart"/>
-      <w:r>
-        <w:t>tempor</w:t>
-      </w:r>
-      <w:proofErr w:type="spellEnd"/>
-      <w:r>
-        <w:t xml:space="preserve"> </w:t>
-      </w:r>
-      <w:proofErr w:type="spellStart"/>
-      <w:r>
-        <w:t>incididunt</w:t>
-      </w:r>
-      <w:proofErr w:type="spellEnd"/>
-      <w:r>
-        <w:t xml:space="preserve"> </w:t>
-      </w:r>
-      <w:proofErr w:type="spellStart"/>
-      <w:r>
-        <w:t>ut</w:t>
-      </w:r>
-      <w:proofErr w:type="spellEnd"/>
-      <w:r>
-        <w:t xml:space="preserve"> </w:t>
+        <w:t xml:space="preserve">Lorem ipsum dolor sit amet, consectetur adipiscing elit, sed do eiusmod tempor incididunt ut </w:t>
       </w:r>
       <w:r>
         <w:lastRenderedPageBreak/>
-        <w:t xml:space="preserve">labore et dolore magna </w:t>
-      </w:r>
-      <w:proofErr w:type="spellStart"/>
-      <w:r>
-        <w:t>aliqua</w:t>
-      </w:r>
-      <w:proofErr w:type="spellEnd"/>
-      <w:r>
-        <w:t xml:space="preserve">. Ut </w:t>
-      </w:r>
-      <w:proofErr w:type="spellStart"/>
-      <w:r>
-        <w:t>enim</w:t>
-      </w:r>
-      <w:proofErr w:type="spellEnd"/>
-      <w:r>
-        <w:t xml:space="preserve"> ad minim </w:t>
-      </w:r>
-      <w:proofErr w:type="spellStart"/>
-      <w:r>
-        <w:t>veniam</w:t>
-      </w:r>
-      <w:proofErr w:type="spellEnd"/>
-      <w:r>
-        <w:t xml:space="preserve">, </w:t>
-      </w:r>
-      <w:proofErr w:type="spellStart"/>
-      <w:r>
-        <w:t>quis</w:t>
-      </w:r>
-      <w:proofErr w:type="spellEnd"/>
-      <w:r>
-        <w:t xml:space="preserve"> </w:t>
-      </w:r>
-      <w:proofErr w:type="spellStart"/>
-      <w:r>
-        <w:t>nostrud</w:t>
-      </w:r>
-      <w:proofErr w:type="spellEnd"/>
-      <w:r>
-        <w:t xml:space="preserve"> exercitation </w:t>
-      </w:r>
-      <w:proofErr w:type="spellStart"/>
-      <w:r>
-        <w:t>ullamco</w:t>
-      </w:r>
-      <w:proofErr w:type="spellEnd"/>
-      <w:r>
-        <w:t xml:space="preserve"> </w:t>
-      </w:r>
-      <w:proofErr w:type="spellStart"/>
-      <w:r>
-        <w:t>laboris</w:t>
-      </w:r>
-      <w:proofErr w:type="spellEnd"/>
-      <w:r>
-        <w:t xml:space="preserve"> nisi </w:t>
-      </w:r>
-      <w:proofErr w:type="spellStart"/>
-      <w:r>
-        <w:t>ut</w:t>
-      </w:r>
-      <w:proofErr w:type="spellEnd"/>
-      <w:r>
-        <w:t xml:space="preserve"> </w:t>
-      </w:r>
-      <w:proofErr w:type="spellStart"/>
-      <w:r>
-        <w:t>aliquip</w:t>
-      </w:r>
-      <w:proofErr w:type="spellEnd"/>
-      <w:r>
-        <w:t xml:space="preserve"> ex </w:t>
-      </w:r>
-      <w:proofErr w:type="spellStart"/>
-      <w:r>
-        <w:t>ea</w:t>
-      </w:r>
-      <w:proofErr w:type="spellEnd"/>
-      <w:r>
-        <w:t xml:space="preserve"> </w:t>
-      </w:r>
-      <w:proofErr w:type="spellStart"/>
-      <w:r>
-        <w:t>commodo</w:t>
-      </w:r>
-      <w:proofErr w:type="spellEnd"/>
-      <w:r>
-        <w:t xml:space="preserve"> </w:t>
-      </w:r>
-      <w:proofErr w:type="spellStart"/>
-      <w:r>
-        <w:t>consequat</w:t>
-      </w:r>
-      <w:proofErr w:type="spellEnd"/>
-      <w:r>
-        <w:t xml:space="preserve">. Duis </w:t>
-      </w:r>
-      <w:proofErr w:type="spellStart"/>
-      <w:r>
-        <w:t>aute</w:t>
-      </w:r>
-      <w:proofErr w:type="spellEnd"/>
-      <w:r>
-        <w:t xml:space="preserve"> </w:t>
-      </w:r>
-      <w:proofErr w:type="spellStart"/>
-      <w:r>
-        <w:t>irure</w:t>
-      </w:r>
-      <w:proofErr w:type="spellEnd"/>
-      <w:r>
-        <w:t xml:space="preserve"> </w:t>
-      </w:r>
-      <w:proofErr w:type="spellStart"/>
-      <w:r>
-        <w:t>dolor</w:t>
-      </w:r>
-      <w:proofErr w:type="spellEnd"/>
-      <w:r>
-        <w:t xml:space="preserve"> in </w:t>
-      </w:r>
-      <w:proofErr w:type="spellStart"/>
-      <w:r>
-        <w:t>reprehenderit</w:t>
-      </w:r>
-      <w:proofErr w:type="spellEnd"/>
-      <w:r>
-        <w:t xml:space="preserve"> in </w:t>
-      </w:r>
-      <w:proofErr w:type="spellStart"/>
-      <w:r>
-        <w:t>voluptate</w:t>
-      </w:r>
-      <w:proofErr w:type="spellEnd"/>
-      <w:r>
-        <w:t xml:space="preserve"> </w:t>
-      </w:r>
-      <w:proofErr w:type="spellStart"/>
-      <w:r>
-        <w:t>velit</w:t>
-      </w:r>
-      <w:proofErr w:type="spellEnd"/>
-      <w:r>
-        <w:t xml:space="preserve"> </w:t>
-      </w:r>
-      <w:proofErr w:type="spellStart"/>
-      <w:r>
-        <w:t>esse</w:t>
-      </w:r>
-      <w:proofErr w:type="spellEnd"/>
-      <w:r>
-        <w:t xml:space="preserve"> </w:t>
-      </w:r>
-      <w:proofErr w:type="spellStart"/>
-      <w:r>
-        <w:t>cillum</w:t>
-      </w:r>
-      <w:proofErr w:type="spellEnd"/>
-      <w:r>
-        <w:t xml:space="preserve"> dolore </w:t>
-      </w:r>
-      <w:proofErr w:type="spellStart"/>
-      <w:r>
-        <w:t>eu</w:t>
-      </w:r>
-      <w:proofErr w:type="spellEnd"/>
-      <w:r>
-        <w:t xml:space="preserve"> </w:t>
-      </w:r>
-      <w:proofErr w:type="spellStart"/>
-      <w:r>
-        <w:t>fugiat</w:t>
-      </w:r>
-      <w:proofErr w:type="spellEnd"/>
-      <w:r>
-        <w:t xml:space="preserve"> </w:t>
-      </w:r>
-      <w:proofErr w:type="spellStart"/>
-      <w:r>
-        <w:t>nulla</w:t>
-      </w:r>
-      <w:proofErr w:type="spellEnd"/>
-      <w:r>
-        <w:t xml:space="preserve"> </w:t>
-      </w:r>
-      <w:proofErr w:type="spellStart"/>
-      <w:r>
-        <w:t>pariatur</w:t>
-      </w:r>
-      <w:proofErr w:type="spellEnd"/>
-      <w:r>
-        <w:t xml:space="preserve">. </w:t>
-      </w:r>
-      <w:proofErr w:type="spellStart"/>
-      <w:r>
-        <w:t>Excepteur</w:t>
-      </w:r>
-      <w:proofErr w:type="spellEnd"/>
-      <w:r>
-        <w:t xml:space="preserve"> </w:t>
-      </w:r>
-      <w:proofErr w:type="spellStart"/>
-      <w:r>
-        <w:t>sint</w:t>
-      </w:r>
-      <w:proofErr w:type="spellEnd"/>
-      <w:r>
-        <w:t xml:space="preserve"> </w:t>
-      </w:r>
-      <w:proofErr w:type="spellStart"/>
-      <w:r>
-        <w:t>occaecat</w:t>
-      </w:r>
-      <w:proofErr w:type="spellEnd"/>
-      <w:r>
-        <w:t xml:space="preserve"> </w:t>
-      </w:r>
-      <w:proofErr w:type="spellStart"/>
-      <w:r>
-        <w:t>cupidatat</w:t>
-      </w:r>
-      <w:proofErr w:type="spellEnd"/>
-      <w:r>
-        <w:t xml:space="preserve"> non </w:t>
-      </w:r>
-      <w:proofErr w:type="spellStart"/>
-      <w:r>
-        <w:t>proident</w:t>
-      </w:r>
-      <w:proofErr w:type="spellEnd"/>
-      <w:r>
-        <w:t xml:space="preserve">, sunt in culpa qui </w:t>
-      </w:r>
-      <w:proofErr w:type="spellStart"/>
-      <w:r>
-        <w:t>officia</w:t>
-      </w:r>
-      <w:proofErr w:type="spellEnd"/>
-      <w:r>
-        <w:t xml:space="preserve"> </w:t>
-      </w:r>
-      <w:proofErr w:type="spellStart"/>
-      <w:r>
-        <w:t>deserunt</w:t>
-      </w:r>
-      <w:proofErr w:type="spellEnd"/>
-      <w:r>
-        <w:t xml:space="preserve"> </w:t>
-      </w:r>
-      <w:proofErr w:type="spellStart"/>
-      <w:r>
-        <w:t>mollit</w:t>
-      </w:r>
-      <w:proofErr w:type="spellEnd"/>
-      <w:r>
-        <w:t xml:space="preserve"> </w:t>
-      </w:r>
-      <w:proofErr w:type="spellStart"/>
-      <w:r>
-        <w:t>anim</w:t>
-      </w:r>
-      <w:proofErr w:type="spellEnd"/>
-      <w:r>
-        <w:t xml:space="preserve"> id </w:t>
-      </w:r>
-      <w:proofErr w:type="spellStart"/>
-      <w:r>
-        <w:t>est</w:t>
-      </w:r>
-      <w:proofErr w:type="spellEnd"/>
-      <w:r>
-        <w:t xml:space="preserve"> </w:t>
-      </w:r>
-      <w:proofErr w:type="spellStart"/>
-      <w:r>
-        <w:t>laborum</w:t>
-      </w:r>
-      <w:proofErr w:type="spellEnd"/>
-      <w:r>
-        <w:t>.</w:t>
+        <w:t>labore et dolore magna aliqua. Ut enim ad minim veniam, quis nostrud exercitation ullamco laboris nisi ut aliquip ex ea commodo consequat. Duis aute irure dolor in reprehenderit in voluptate velit esse cillum dolore eu fugiat nulla pariatur. Excepteur sint occaecat cupidatat non proident, sunt in culpa qui officia deserunt mollit anim id est laborum.</w:t>
       </w:r>
     </w:p>
     <w:p>
@@ -18159,367 +16567,7 @@
         <w:jc w:val="both"/>
       </w:pPr>
       <w:r>
-        <w:t xml:space="preserve">Lorem ipsum </w:t>
-      </w:r>
-      <w:proofErr w:type="spellStart"/>
-      <w:r>
-        <w:t>dolor</w:t>
-      </w:r>
-      <w:proofErr w:type="spellEnd"/>
-      <w:r>
-        <w:t xml:space="preserve"> sit </w:t>
-      </w:r>
-      <w:proofErr w:type="spellStart"/>
-      <w:r>
-        <w:t>amet</w:t>
-      </w:r>
-      <w:proofErr w:type="spellEnd"/>
-      <w:r>
-        <w:t xml:space="preserve">, </w:t>
-      </w:r>
-      <w:proofErr w:type="spellStart"/>
-      <w:r>
-        <w:t>consectetur</w:t>
-      </w:r>
-      <w:proofErr w:type="spellEnd"/>
-      <w:r>
-        <w:t xml:space="preserve"> </w:t>
-      </w:r>
-      <w:proofErr w:type="spellStart"/>
-      <w:r>
-        <w:t>adipiscing</w:t>
-      </w:r>
-      <w:proofErr w:type="spellEnd"/>
-      <w:r>
-        <w:t xml:space="preserve"> </w:t>
-      </w:r>
-      <w:proofErr w:type="spellStart"/>
-      <w:r>
-        <w:t>elit</w:t>
-      </w:r>
-      <w:proofErr w:type="spellEnd"/>
-      <w:r>
-        <w:t xml:space="preserve">, </w:t>
-      </w:r>
-      <w:proofErr w:type="spellStart"/>
-      <w:r>
-        <w:t>sed</w:t>
-      </w:r>
-      <w:proofErr w:type="spellEnd"/>
-      <w:r>
-        <w:t xml:space="preserve"> do </w:t>
-      </w:r>
-      <w:proofErr w:type="spellStart"/>
-      <w:r>
-        <w:t>eiusmod</w:t>
-      </w:r>
-      <w:proofErr w:type="spellEnd"/>
-      <w:r>
-        <w:t xml:space="preserve"> </w:t>
-      </w:r>
-      <w:proofErr w:type="spellStart"/>
-      <w:r>
-        <w:t>tempor</w:t>
-      </w:r>
-      <w:proofErr w:type="spellEnd"/>
-      <w:r>
-        <w:t xml:space="preserve"> </w:t>
-      </w:r>
-      <w:proofErr w:type="spellStart"/>
-      <w:r>
-        <w:t>incididunt</w:t>
-      </w:r>
-      <w:proofErr w:type="spellEnd"/>
-      <w:r>
-        <w:t xml:space="preserve"> </w:t>
-      </w:r>
-      <w:proofErr w:type="spellStart"/>
-      <w:r>
-        <w:t>ut</w:t>
-      </w:r>
-      <w:proofErr w:type="spellEnd"/>
-      <w:r>
-        <w:t xml:space="preserve"> labore et dolore magna </w:t>
-      </w:r>
-      <w:proofErr w:type="spellStart"/>
-      <w:r>
-        <w:t>aliqua</w:t>
-      </w:r>
-      <w:proofErr w:type="spellEnd"/>
-      <w:r>
-        <w:t xml:space="preserve">. Ut </w:t>
-      </w:r>
-      <w:proofErr w:type="spellStart"/>
-      <w:r>
-        <w:t>enim</w:t>
-      </w:r>
-      <w:proofErr w:type="spellEnd"/>
-      <w:r>
-        <w:t xml:space="preserve"> ad minim </w:t>
-      </w:r>
-      <w:proofErr w:type="spellStart"/>
-      <w:r>
-        <w:t>veniam</w:t>
-      </w:r>
-      <w:proofErr w:type="spellEnd"/>
-      <w:r>
-        <w:t xml:space="preserve">, </w:t>
-      </w:r>
-      <w:proofErr w:type="spellStart"/>
-      <w:r>
-        <w:t>quis</w:t>
-      </w:r>
-      <w:proofErr w:type="spellEnd"/>
-      <w:r>
-        <w:t xml:space="preserve"> </w:t>
-      </w:r>
-      <w:proofErr w:type="spellStart"/>
-      <w:r>
-        <w:t>nostrud</w:t>
-      </w:r>
-      <w:proofErr w:type="spellEnd"/>
-      <w:r>
-        <w:t xml:space="preserve"> exercitation </w:t>
-      </w:r>
-      <w:proofErr w:type="spellStart"/>
-      <w:r>
-        <w:t>ullamco</w:t>
-      </w:r>
-      <w:proofErr w:type="spellEnd"/>
-      <w:r>
-        <w:t xml:space="preserve"> </w:t>
-      </w:r>
-      <w:proofErr w:type="spellStart"/>
-      <w:r>
-        <w:t>laboris</w:t>
-      </w:r>
-      <w:proofErr w:type="spellEnd"/>
-      <w:r>
-        <w:t xml:space="preserve"> nisi </w:t>
-      </w:r>
-      <w:proofErr w:type="spellStart"/>
-      <w:r>
-        <w:t>ut</w:t>
-      </w:r>
-      <w:proofErr w:type="spellEnd"/>
-      <w:r>
-        <w:t xml:space="preserve"> </w:t>
-      </w:r>
-      <w:proofErr w:type="spellStart"/>
-      <w:r>
-        <w:t>aliquip</w:t>
-      </w:r>
-      <w:proofErr w:type="spellEnd"/>
-      <w:r>
-        <w:t xml:space="preserve"> ex </w:t>
-      </w:r>
-      <w:proofErr w:type="spellStart"/>
-      <w:r>
-        <w:t>ea</w:t>
-      </w:r>
-      <w:proofErr w:type="spellEnd"/>
-      <w:r>
-        <w:t xml:space="preserve"> </w:t>
-      </w:r>
-      <w:proofErr w:type="spellStart"/>
-      <w:r>
-        <w:t>commodo</w:t>
-      </w:r>
-      <w:proofErr w:type="spellEnd"/>
-      <w:r>
-        <w:t xml:space="preserve"> </w:t>
-      </w:r>
-      <w:proofErr w:type="spellStart"/>
-      <w:r>
-        <w:t>consequat</w:t>
-      </w:r>
-      <w:proofErr w:type="spellEnd"/>
-      <w:r>
-        <w:t xml:space="preserve">. Duis </w:t>
-      </w:r>
-      <w:proofErr w:type="spellStart"/>
-      <w:r>
-        <w:t>aute</w:t>
-      </w:r>
-      <w:proofErr w:type="spellEnd"/>
-      <w:r>
-        <w:t xml:space="preserve"> </w:t>
-      </w:r>
-      <w:proofErr w:type="spellStart"/>
-      <w:r>
-        <w:t>irure</w:t>
-      </w:r>
-      <w:proofErr w:type="spellEnd"/>
-      <w:r>
-        <w:t xml:space="preserve"> </w:t>
-      </w:r>
-      <w:proofErr w:type="spellStart"/>
-      <w:r>
-        <w:t>dolor</w:t>
-      </w:r>
-      <w:proofErr w:type="spellEnd"/>
-      <w:r>
-        <w:t xml:space="preserve"> in </w:t>
-      </w:r>
-      <w:proofErr w:type="spellStart"/>
-      <w:r>
-        <w:t>reprehenderit</w:t>
-      </w:r>
-      <w:proofErr w:type="spellEnd"/>
-      <w:r>
-        <w:t xml:space="preserve"> in </w:t>
-      </w:r>
-      <w:proofErr w:type="spellStart"/>
-      <w:r>
-        <w:t>voluptate</w:t>
-      </w:r>
-      <w:proofErr w:type="spellEnd"/>
-      <w:r>
-        <w:t xml:space="preserve"> </w:t>
-      </w:r>
-      <w:proofErr w:type="spellStart"/>
-      <w:r>
-        <w:t>velit</w:t>
-      </w:r>
-      <w:proofErr w:type="spellEnd"/>
-      <w:r>
-        <w:t xml:space="preserve"> </w:t>
-      </w:r>
-      <w:proofErr w:type="spellStart"/>
-      <w:r>
-        <w:t>esse</w:t>
-      </w:r>
-      <w:proofErr w:type="spellEnd"/>
-      <w:r>
-        <w:t xml:space="preserve"> </w:t>
-      </w:r>
-      <w:proofErr w:type="spellStart"/>
-      <w:r>
-        <w:t>cillum</w:t>
-      </w:r>
-      <w:proofErr w:type="spellEnd"/>
-      <w:r>
-        <w:t xml:space="preserve"> dolore </w:t>
-      </w:r>
-      <w:proofErr w:type="spellStart"/>
-      <w:r>
-        <w:t>eu</w:t>
-      </w:r>
-      <w:proofErr w:type="spellEnd"/>
-      <w:r>
-        <w:t xml:space="preserve"> </w:t>
-      </w:r>
-      <w:proofErr w:type="spellStart"/>
-      <w:r>
-        <w:t>fugiat</w:t>
-      </w:r>
-      <w:proofErr w:type="spellEnd"/>
-      <w:r>
-        <w:t xml:space="preserve"> </w:t>
-      </w:r>
-      <w:proofErr w:type="spellStart"/>
-      <w:r>
-        <w:t>nulla</w:t>
-      </w:r>
-      <w:proofErr w:type="spellEnd"/>
-      <w:r>
-        <w:t xml:space="preserve"> </w:t>
-      </w:r>
-      <w:proofErr w:type="spellStart"/>
-      <w:r>
-        <w:t>pariatur</w:t>
-      </w:r>
-      <w:proofErr w:type="spellEnd"/>
-      <w:r>
-        <w:t xml:space="preserve">. </w:t>
-      </w:r>
-      <w:proofErr w:type="spellStart"/>
-      <w:r>
-        <w:t>Excepteur</w:t>
-      </w:r>
-      <w:proofErr w:type="spellEnd"/>
-      <w:r>
-        <w:t xml:space="preserve"> </w:t>
-      </w:r>
-      <w:proofErr w:type="spellStart"/>
-      <w:r>
-        <w:t>sint</w:t>
-      </w:r>
-      <w:proofErr w:type="spellEnd"/>
-      <w:r>
-        <w:t xml:space="preserve"> </w:t>
-      </w:r>
-      <w:proofErr w:type="spellStart"/>
-      <w:r>
-        <w:t>occaecat</w:t>
-      </w:r>
-      <w:proofErr w:type="spellEnd"/>
-      <w:r>
-        <w:t xml:space="preserve"> </w:t>
-      </w:r>
-      <w:proofErr w:type="spellStart"/>
-      <w:r>
-        <w:t>cupidatat</w:t>
-      </w:r>
-      <w:proofErr w:type="spellEnd"/>
-      <w:r>
-        <w:t xml:space="preserve"> non </w:t>
-      </w:r>
-      <w:proofErr w:type="spellStart"/>
-      <w:r>
-        <w:t>proident</w:t>
-      </w:r>
-      <w:proofErr w:type="spellEnd"/>
-      <w:r>
-        <w:t xml:space="preserve">, sunt in culpa qui </w:t>
-      </w:r>
-      <w:proofErr w:type="spellStart"/>
-      <w:r>
-        <w:t>officia</w:t>
-      </w:r>
-      <w:proofErr w:type="spellEnd"/>
-      <w:r>
-        <w:t xml:space="preserve"> </w:t>
-      </w:r>
-      <w:proofErr w:type="spellStart"/>
-      <w:r>
-        <w:t>deserunt</w:t>
-      </w:r>
-      <w:proofErr w:type="spellEnd"/>
-      <w:r>
-        <w:t xml:space="preserve"> </w:t>
-      </w:r>
-      <w:proofErr w:type="spellStart"/>
-      <w:r>
-        <w:t>mollit</w:t>
-      </w:r>
-      <w:proofErr w:type="spellEnd"/>
-      <w:r>
-        <w:t xml:space="preserve"> </w:t>
-      </w:r>
-      <w:proofErr w:type="spellStart"/>
-      <w:r>
-        <w:t>anim</w:t>
-      </w:r>
-      <w:proofErr w:type="spellEnd"/>
-      <w:r>
-        <w:t xml:space="preserve"> id </w:t>
-      </w:r>
-      <w:proofErr w:type="spellStart"/>
-      <w:r>
-        <w:t>est</w:t>
-      </w:r>
-      <w:proofErr w:type="spellEnd"/>
-      <w:r>
-        <w:t xml:space="preserve"> </w:t>
-      </w:r>
-      <w:proofErr w:type="spellStart"/>
-      <w:r>
-        <w:t>laborum</w:t>
-      </w:r>
-      <w:proofErr w:type="spellEnd"/>
-      <w:r>
-        <w:t>.</w:t>
+        <w:t>Lorem ipsum dolor sit amet, consectetur adipiscing elit, sed do eiusmod tempor incididunt ut labore et dolore magna aliqua. Ut enim ad minim veniam, quis nostrud exercitation ullamco laboris nisi ut aliquip ex ea commodo consequat. Duis aute irure dolor in reprehenderit in voluptate velit esse cillum dolore eu fugiat nulla pariatur. Excepteur sint occaecat cupidatat non proident, sunt in culpa qui officia deserunt mollit anim id est laborum.</w:t>
       </w:r>
     </w:p>
     <w:p>
@@ -18999,17 +17047,114 @@
     </w:p>
     <w:p>
       <w:pPr>
+        <w:pStyle w:val="BodyText"/>
+        <w:spacing w:line="360" w:lineRule="auto"/>
+        <w:ind w:left="540" w:right="332" w:firstLine="470"/>
+        <w:jc w:val="both"/>
+      </w:pPr>
+      <w:r>
+        <w:t>This framework offers interaction with an API</w:t>
+      </w:r>
+      <w:r>
+        <w:t xml:space="preserve"> via</w:t>
+      </w:r>
+      <w:r>
+        <w:t xml:space="preserve"> JN. To start the evaluation, the repository was cloned. The documentation is clear, and support is available through Slack. The API itself, when accessed via a browser, does not offer any functionality; actions must be performed via JN. It is designed for programmatic use rather than manual interaction. The repository (OpenMined, 2019) contains twelve JNs that serve as tutorials.</w:t>
+      </w:r>
+    </w:p>
+    <w:p>
+      <w:pPr>
+        <w:pStyle w:val="BodyText"/>
+        <w:spacing w:line="360" w:lineRule="auto"/>
+        <w:ind w:left="540" w:right="332" w:firstLine="470"/>
+        <w:jc w:val="both"/>
+      </w:pPr>
+      <w:r>
+        <w:t xml:space="preserve">The participants, also known as </w:t>
+      </w:r>
+      <w:r>
+        <w:rPr>
+          <w:i/>
+          <w:iCs/>
+        </w:rPr>
+        <w:t>PySyft</w:t>
+      </w:r>
+      <w:r>
+        <w:t xml:space="preserve"> workers, include the data owner and the data scientists. The data has two variants: mock and private. Data scientists can only access and read the mock dataset. The first four JNs cover the basics of </w:t>
+      </w:r>
+      <w:r>
+        <w:rPr>
+          <w:i/>
+          <w:iCs/>
+        </w:rPr>
+        <w:t>PySyft</w:t>
+      </w:r>
+      <w:r>
+        <w:t>, including how to load and preprocess data securely, how scientists can submit code for remote execution for the owner to review and approve, and how data scientists can download their results.</w:t>
+      </w:r>
+    </w:p>
+    <w:p>
+      <w:pPr>
+        <w:pStyle w:val="BodyText"/>
+        <w:spacing w:line="360" w:lineRule="auto"/>
+        <w:ind w:left="540" w:right="332" w:firstLine="470"/>
+        <w:jc w:val="both"/>
+      </w:pPr>
+      <w:r>
+        <w:t xml:space="preserve">The fifth JN shows how the data owner trains a multi-party computation model using </w:t>
+      </w:r>
+      <w:r>
+        <w:rPr>
+          <w:i/>
+          <w:iCs/>
+        </w:rPr>
+        <w:t>PyTorch</w:t>
+      </w:r>
+      <w:r>
+        <w:t>. The remaining JNs cover customizing policies for data access, handling multiple code requests for approval by the data owner, managing the data site register control flow, and granting access to new users. They also cover code history, blob storage, submitting Docker files, custom API notebooks, and resetting user passwords.</w:t>
+      </w:r>
+    </w:p>
+    <w:p>
+      <w:pPr>
+        <w:pStyle w:val="BodyText"/>
+        <w:spacing w:line="360" w:lineRule="auto"/>
+        <w:ind w:left="540" w:right="332" w:firstLine="470"/>
+        <w:jc w:val="both"/>
+      </w:pPr>
+      <w:r>
+        <w:t xml:space="preserve">After reviewing this framework, the conclusion is that </w:t>
+      </w:r>
+      <w:r>
+        <w:rPr>
+          <w:i/>
+          <w:iCs/>
+        </w:rPr>
+        <w:t>PySyft</w:t>
+      </w:r>
+      <w:r>
+        <w:t xml:space="preserve"> is a robust framework for privacy-preserving machine learning but is more suited for academic and research fields. None of the tutorials provided a real-world scenario where different devices train a model locally and a server aggregates the results. Instead, the framework focuses on privacy and user permission management rather than </w:t>
+      </w:r>
+      <w:r>
+        <w:lastRenderedPageBreak/>
+        <w:t>providing real federated learning scenarios. Please refer to the annex for the JN evaluation.</w:t>
+      </w:r>
+    </w:p>
+    <w:p>
+      <w:pPr>
         <w:pStyle w:val="Heading2"/>
         <w:numPr>
           <w:ilvl w:val="2"/>
           <w:numId w:val="5"/>
         </w:numPr>
       </w:pPr>
-      <w:bookmarkStart w:id="47" w:name="_Toc173089322"/>
-      <w:r>
-        <w:t>FATE</w:t>
+      <w:bookmarkStart w:id="47" w:name="_Toc173089323"/>
+      <w:r>
+        <w:t>F</w:t>
       </w:r>
       <w:bookmarkEnd w:id="47"/>
+      <w:r>
+        <w:t>ATE</w:t>
+      </w:r>
     </w:p>
     <w:p>
       <w:pPr>
@@ -19019,11 +17164,9 @@
           <w:numId w:val="5"/>
         </w:numPr>
       </w:pPr>
-      <w:bookmarkStart w:id="48" w:name="_Toc173089323"/>
       <w:r>
         <w:t>Flower</w:t>
       </w:r>
-      <w:bookmarkEnd w:id="48"/>
     </w:p>
     <w:p>
       <w:pPr>
@@ -19033,11 +17176,11 @@
           <w:numId w:val="5"/>
         </w:numPr>
       </w:pPr>
-      <w:bookmarkStart w:id="49" w:name="_Toc173089324"/>
+      <w:bookmarkStart w:id="48" w:name="_Toc173089324"/>
       <w:r>
         <w:t>FedML</w:t>
       </w:r>
-      <w:bookmarkEnd w:id="49"/>
+      <w:bookmarkEnd w:id="48"/>
     </w:p>
     <w:p>
       <w:pPr>
@@ -19047,11 +17190,11 @@
           <w:numId w:val="5"/>
         </w:numPr>
       </w:pPr>
-      <w:bookmarkStart w:id="50" w:name="_Toc173089325"/>
+      <w:bookmarkStart w:id="49" w:name="_Toc173089325"/>
       <w:r>
         <w:t>TensorFlow Federated</w:t>
       </w:r>
-      <w:bookmarkEnd w:id="50"/>
+      <w:bookmarkEnd w:id="49"/>
     </w:p>
     <w:p>
       <w:pPr>
@@ -19061,11 +17204,11 @@
           <w:numId w:val="5"/>
         </w:numPr>
       </w:pPr>
-      <w:bookmarkStart w:id="51" w:name="_Toc173089326"/>
+      <w:bookmarkStart w:id="50" w:name="_Toc173089326"/>
       <w:r>
         <w:t>Conclusions and summary</w:t>
       </w:r>
-      <w:bookmarkEnd w:id="51"/>
+      <w:bookmarkEnd w:id="50"/>
     </w:p>
     <w:p>
       <w:pPr>
@@ -19082,14 +17225,14 @@
           <w:color w:val="333333"/>
         </w:rPr>
       </w:pPr>
-      <w:bookmarkStart w:id="52" w:name="_Toc173089327"/>
+      <w:bookmarkStart w:id="51" w:name="_Toc173089327"/>
       <w:r>
         <w:rPr>
           <w:color w:val="333333"/>
         </w:rPr>
         <w:t>Federated Learning Server Development</w:t>
       </w:r>
-      <w:bookmarkEnd w:id="52"/>
+      <w:bookmarkEnd w:id="51"/>
     </w:p>
     <w:p>
       <w:pPr>
@@ -19099,11 +17242,11 @@
           <w:numId w:val="5"/>
         </w:numPr>
       </w:pPr>
-      <w:bookmarkStart w:id="53" w:name="_Toc173089328"/>
+      <w:bookmarkStart w:id="52" w:name="_Toc173089328"/>
       <w:r>
         <w:t>Architecture</w:t>
       </w:r>
-      <w:bookmarkEnd w:id="53"/>
+      <w:bookmarkEnd w:id="52"/>
     </w:p>
     <w:p>
       <w:pPr>
@@ -19113,11 +17256,11 @@
           <w:numId w:val="5"/>
         </w:numPr>
       </w:pPr>
-      <w:bookmarkStart w:id="54" w:name="_Toc173089329"/>
+      <w:bookmarkStart w:id="53" w:name="_Toc173089329"/>
       <w:r>
         <w:t>Components</w:t>
       </w:r>
-      <w:bookmarkEnd w:id="54"/>
+      <w:bookmarkEnd w:id="53"/>
     </w:p>
     <w:p>
       <w:pPr>
@@ -19127,11 +17270,11 @@
           <w:numId w:val="5"/>
         </w:numPr>
       </w:pPr>
-      <w:bookmarkStart w:id="55" w:name="_Toc173089330"/>
+      <w:bookmarkStart w:id="54" w:name="_Toc173089330"/>
       <w:r>
         <w:t>Communication protocols</w:t>
       </w:r>
-      <w:bookmarkEnd w:id="55"/>
+      <w:bookmarkEnd w:id="54"/>
     </w:p>
     <w:p>
       <w:pPr>
@@ -19141,11 +17284,11 @@
           <w:numId w:val="5"/>
         </w:numPr>
       </w:pPr>
-      <w:bookmarkStart w:id="56" w:name="_Toc173089331"/>
+      <w:bookmarkStart w:id="55" w:name="_Toc173089331"/>
       <w:r>
         <w:t>Sever Functions</w:t>
       </w:r>
-      <w:bookmarkEnd w:id="56"/>
+      <w:bookmarkEnd w:id="55"/>
     </w:p>
     <w:p>
       <w:pPr>
@@ -19155,11 +17298,11 @@
           <w:numId w:val="5"/>
         </w:numPr>
       </w:pPr>
-      <w:bookmarkStart w:id="57" w:name="_Toc173089332"/>
+      <w:bookmarkStart w:id="56" w:name="_Toc173089332"/>
       <w:r>
         <w:t>Core Functionalities</w:t>
       </w:r>
-      <w:bookmarkEnd w:id="57"/>
+      <w:bookmarkEnd w:id="56"/>
     </w:p>
     <w:p>
       <w:pPr>
@@ -19169,11 +17312,11 @@
           <w:numId w:val="5"/>
         </w:numPr>
       </w:pPr>
-      <w:bookmarkStart w:id="58" w:name="_Toc173089333"/>
+      <w:bookmarkStart w:id="57" w:name="_Toc173089333"/>
       <w:r>
         <w:t>Coordination with clients</w:t>
       </w:r>
-      <w:bookmarkEnd w:id="58"/>
+      <w:bookmarkEnd w:id="57"/>
     </w:p>
     <w:p>
       <w:pPr>
@@ -19186,11 +17329,11 @@
           <w:sz w:val="30"/>
         </w:rPr>
       </w:pPr>
-      <w:bookmarkStart w:id="59" w:name="_Toc173089334"/>
+      <w:bookmarkStart w:id="58" w:name="_Toc173089334"/>
       <w:r>
         <w:t>Machine Learning Models Used</w:t>
       </w:r>
-      <w:bookmarkEnd w:id="59"/>
+      <w:bookmarkEnd w:id="58"/>
     </w:p>
     <w:p>
       <w:pPr>
@@ -19200,11 +17343,11 @@
           <w:numId w:val="5"/>
         </w:numPr>
       </w:pPr>
-      <w:bookmarkStart w:id="60" w:name="_Toc173089335"/>
+      <w:bookmarkStart w:id="59" w:name="_Toc173089335"/>
       <w:r>
         <w:t>Types of Models Implemented</w:t>
       </w:r>
-      <w:bookmarkEnd w:id="60"/>
+      <w:bookmarkEnd w:id="59"/>
     </w:p>
     <w:p>
       <w:pPr>
@@ -19214,11 +17357,11 @@
           <w:numId w:val="5"/>
         </w:numPr>
       </w:pPr>
-      <w:bookmarkStart w:id="61" w:name="_Toc173089336"/>
+      <w:bookmarkStart w:id="60" w:name="_Toc173089336"/>
       <w:r>
         <w:t>Data Collection</w:t>
       </w:r>
-      <w:bookmarkEnd w:id="61"/>
+      <w:bookmarkEnd w:id="60"/>
     </w:p>
     <w:p>
       <w:pPr>
@@ -19235,14 +17378,14 @@
           <w:color w:val="333333"/>
         </w:rPr>
       </w:pPr>
-      <w:bookmarkStart w:id="62" w:name="_Toc173089337"/>
+      <w:bookmarkStart w:id="61" w:name="_Toc173089337"/>
       <w:r>
         <w:rPr>
           <w:color w:val="333333"/>
         </w:rPr>
         <w:t>Validating results</w:t>
       </w:r>
-      <w:bookmarkEnd w:id="62"/>
+      <w:bookmarkEnd w:id="61"/>
     </w:p>
     <w:p>
       <w:pPr>
@@ -19252,12 +17395,11 @@
           <w:numId w:val="5"/>
         </w:numPr>
       </w:pPr>
-      <w:bookmarkStart w:id="63" w:name="_Toc173089338"/>
-      <w:r>
-        <w:lastRenderedPageBreak/>
+      <w:bookmarkStart w:id="62" w:name="_Toc173089338"/>
+      <w:r>
         <w:t>Non-IDD settings vs Perfectly distributed</w:t>
       </w:r>
-      <w:bookmarkEnd w:id="63"/>
+      <w:bookmarkEnd w:id="62"/>
       <w:r>
         <w:t xml:space="preserve"> </w:t>
       </w:r>
@@ -19274,7 +17416,7 @@
         </w:tabs>
         <w:spacing w:before="31"/>
       </w:pPr>
-      <w:bookmarkStart w:id="64" w:name="_Toc173089339"/>
+      <w:bookmarkStart w:id="63" w:name="_Toc173089339"/>
       <w:r>
         <w:rPr>
           <w:color w:val="333333"/>
@@ -19346,7 +17488,7 @@
         </w:rPr>
         <w:t>Recommendations</w:t>
       </w:r>
-      <w:bookmarkEnd w:id="64"/>
+      <w:bookmarkEnd w:id="63"/>
     </w:p>
     <w:p>
       <w:pPr>
@@ -19360,17 +17502,17 @@
         </w:tabs>
         <w:spacing w:before="31"/>
       </w:pPr>
-      <w:bookmarkStart w:id="65" w:name="_Toc173089340"/>
-      <w:bookmarkStart w:id="66" w:name="_Hlk173089037"/>
+      <w:bookmarkStart w:id="64" w:name="_Toc173089340"/>
+      <w:bookmarkStart w:id="65" w:name="_Hlk173089037"/>
       <w:r>
         <w:rPr>
           <w:color w:val="333333"/>
         </w:rPr>
         <w:t>References</w:t>
       </w:r>
-      <w:bookmarkEnd w:id="65"/>
-    </w:p>
-    <w:bookmarkEnd w:id="66"/>
+      <w:bookmarkEnd w:id="64"/>
+    </w:p>
+    <w:bookmarkEnd w:id="65"/>
     <w:p>
       <w:pPr>
         <w:pStyle w:val="Bibliography"/>
@@ -19448,7 +17590,11 @@
         <w:pStyle w:val="Bibliography"/>
       </w:pPr>
       <w:r>
-        <w:t>Cheng, K., Fan, T., Jin, Y., Liu, Y., Chen, T., Papadopoulos, D. and Yang, Q. (2021) ‘SecureBoost: A Lossless Federated Learning Framework’. arXiv. Available at: http://arxiv.org/abs/1901.08755 (Accessed: 24 July 2024).</w:t>
+        <w:t xml:space="preserve">Cheng, K., Fan, T., Jin, Y., Liu, Y., Chen, T., Papadopoulos, D. and Yang, Q. (2021) ‘SecureBoost: A Lossless </w:t>
+      </w:r>
+      <w:r>
+        <w:lastRenderedPageBreak/>
+        <w:t>Federated Learning Framework’. arXiv. Available at: http://arxiv.org/abs/1901.08755 (Accessed: 24 July 2024).</w:t>
       </w:r>
     </w:p>
     <w:p>
@@ -19558,7 +17704,6 @@
         <w:pStyle w:val="Bibliography"/>
       </w:pPr>
       <w:r>
-        <w:lastRenderedPageBreak/>
         <w:t>Malve, S., Vaswani, M., Shanbhag, A. and Joshi, S. (2024) ‘Developing a Federated Learning-Based System for Personalized MentalHealth Assessment and Prediction’, 11(07).</w:t>
       </w:r>
     </w:p>
@@ -19619,7 +17764,11 @@
         <w:pStyle w:val="Bibliography"/>
       </w:pPr>
       <w:r>
-        <w:t xml:space="preserve">Reina, G.A., Gruzdev, A., Foley, P., Perepelkina, O., Sharma, M., Davidyuk, I., Trushkin, I., Radionov, M., Mokrov, A., Agapov, D., Martin, J., Edwards, B., Sheller, M.J., Pati, S., Moorthy, P.N., Wang, S., Shah, P. and Bakas, S. (2022) ‘OpenFL: An open-source framework for Federated Learning’, </w:t>
+        <w:t xml:space="preserve">Reina, G.A., Gruzdev, A., Foley, P., Perepelkina, O., Sharma, M., Davidyuk, I., Trushkin, I., Radionov, M., Mokrov, A., Agapov, D., Martin, J., Edwards, B., Sheller, M.J., Pati, S., Moorthy, P.N., Wang, S., Shah, P. and </w:t>
+      </w:r>
+      <w:r>
+        <w:lastRenderedPageBreak/>
+        <w:t xml:space="preserve">Bakas, S. (2022) ‘OpenFL: An open-source framework for Federated Learning’, </w:t>
       </w:r>
       <w:r>
         <w:rPr>
@@ -19731,7 +17880,6 @@
         <w:pStyle w:val="Bibliography"/>
       </w:pPr>
       <w:r>
-        <w:lastRenderedPageBreak/>
         <w:t xml:space="preserve">Zhang, D., Ren, F., Li, Y., Na, L. and Ma, Y. (2021) ‘Pneumonia Detection from Chest X-ray Images Based on Convolutional Neural Network’, </w:t>
       </w:r>
       <w:r>
@@ -19802,29 +17950,15 @@
       </w:r>
     </w:p>
     <w:p>
-      <w:proofErr w:type="spellStart"/>
-      <w:r>
-        <w:t>OpenMined</w:t>
-      </w:r>
-      <w:proofErr w:type="spellEnd"/>
-      <w:r>
-        <w:t xml:space="preserve"> (2019). </w:t>
-      </w:r>
-      <w:proofErr w:type="spellStart"/>
+      <w:r>
+        <w:t xml:space="preserve">OpenMined (2019). </w:t>
+      </w:r>
       <w:r>
         <w:rPr>
           <w:i/>
           <w:iCs/>
         </w:rPr>
-        <w:t>OpenMined</w:t>
-      </w:r>
-      <w:proofErr w:type="spellEnd"/>
-      <w:r>
-        <w:rPr>
-          <w:i/>
-          <w:iCs/>
-        </w:rPr>
-        <w:t>/PySyft.</w:t>
+        <w:t>OpenMined/PySyft.</w:t>
       </w:r>
       <w:r>
         <w:t xml:space="preserve"> GitHub. Available at: </w:t>
@@ -19879,6 +18013,7 @@
         <w:pStyle w:val="Bibliography"/>
       </w:pPr>
       <w:r>
+        <w:lastRenderedPageBreak/>
         <w:t xml:space="preserve">www.youtube.com. (2022). </w:t>
       </w:r>
       <w:r>
@@ -19913,14 +18048,14 @@
         </w:rPr>
         <w:tab/>
       </w:r>
-      <w:bookmarkStart w:id="67" w:name="_Toc173089341"/>
+      <w:bookmarkStart w:id="66" w:name="_Toc173089341"/>
       <w:r>
         <w:rPr>
           <w:color w:val="333333"/>
         </w:rPr>
         <w:t>Annex</w:t>
       </w:r>
-      <w:bookmarkEnd w:id="67"/>
+      <w:bookmarkEnd w:id="66"/>
     </w:p>
     <w:sectPr>
       <w:footerReference w:type="default" r:id="rId32"/>

</xml_diff>

<commit_message>
PySyft and FATE concluded, annex will be next. Following FL to be evaluated, Flower.
</commit_message>
<xml_diff>
--- a/FederatedLearningReport.docx
+++ b/FederatedLearningReport.docx
@@ -503,7 +503,7 @@
       <w:pPr>
         <w:pStyle w:val="Heading1"/>
       </w:pPr>
-      <w:bookmarkStart w:id="0" w:name="_Toc173089281"/>
+      <w:bookmarkStart w:id="0" w:name="_Toc173702970"/>
       <w:r>
         <w:lastRenderedPageBreak/>
         <w:t>Abstract</w:t>
@@ -996,7 +996,7 @@
           <w:r>
             <w:fldChar w:fldCharType="separate"/>
           </w:r>
-          <w:hyperlink w:anchor="_Toc173089281" w:history="1">
+          <w:hyperlink w:anchor="_Toc173702970" w:history="1">
             <w:r>
               <w:rPr>
                 <w:rStyle w:val="Hyperlink"/>
@@ -1023,7 +1023,7 @@
                 <w:noProof/>
                 <w:webHidden/>
               </w:rPr>
-              <w:instrText xml:space="preserve"> PAGEREF _Toc173089281 \h </w:instrText>
+              <w:instrText xml:space="preserve"> PAGEREF _Toc173702970 \h </w:instrText>
             </w:r>
             <w:r>
               <w:rPr>
@@ -1070,7 +1070,7 @@
               <w14:ligatures w14:val="standardContextual"/>
             </w:rPr>
           </w:pPr>
-          <w:hyperlink w:anchor="_Toc173089282" w:history="1">
+          <w:hyperlink w:anchor="_Toc173702971" w:history="1">
             <w:r>
               <w:rPr>
                 <w:rStyle w:val="Hyperlink"/>
@@ -1097,7 +1097,7 @@
                 <w:noProof/>
                 <w:webHidden/>
               </w:rPr>
-              <w:instrText xml:space="preserve"> PAGEREF _Toc173089282 \h </w:instrText>
+              <w:instrText xml:space="preserve"> PAGEREF _Toc173702971 \h </w:instrText>
             </w:r>
             <w:r>
               <w:rPr>
@@ -1144,7 +1144,7 @@
               <w14:ligatures w14:val="standardContextual"/>
             </w:rPr>
           </w:pPr>
-          <w:hyperlink w:anchor="_Toc173089283" w:history="1">
+          <w:hyperlink w:anchor="_Toc173702972" w:history="1">
             <w:r>
               <w:rPr>
                 <w:rStyle w:val="Hyperlink"/>
@@ -1171,7 +1171,7 @@
                 <w:noProof/>
                 <w:webHidden/>
               </w:rPr>
-              <w:instrText xml:space="preserve"> PAGEREF _Toc173089283 \h </w:instrText>
+              <w:instrText xml:space="preserve"> PAGEREF _Toc173702972 \h </w:instrText>
             </w:r>
             <w:r>
               <w:rPr>
@@ -1218,7 +1218,7 @@
               <w14:ligatures w14:val="standardContextual"/>
             </w:rPr>
           </w:pPr>
-          <w:hyperlink w:anchor="_Toc173089284" w:history="1">
+          <w:hyperlink w:anchor="_Toc173702973" w:history="1">
             <w:r>
               <w:rPr>
                 <w:rStyle w:val="Hyperlink"/>
@@ -1245,7 +1245,7 @@
                 <w:noProof/>
                 <w:webHidden/>
               </w:rPr>
-              <w:instrText xml:space="preserve"> PAGEREF _Toc173089284 \h </w:instrText>
+              <w:instrText xml:space="preserve"> PAGEREF _Toc173702973 \h </w:instrText>
             </w:r>
             <w:r>
               <w:rPr>
@@ -1292,7 +1292,7 @@
               <w14:ligatures w14:val="standardContextual"/>
             </w:rPr>
           </w:pPr>
-          <w:hyperlink w:anchor="_Toc173089285" w:history="1">
+          <w:hyperlink w:anchor="_Toc173702974" w:history="1">
             <w:r>
               <w:rPr>
                 <w:rStyle w:val="Hyperlink"/>
@@ -1339,7 +1339,7 @@
                 <w:noProof/>
                 <w:webHidden/>
               </w:rPr>
-              <w:instrText xml:space="preserve"> PAGEREF _Toc173089285 \h </w:instrText>
+              <w:instrText xml:space="preserve"> PAGEREF _Toc173702974 \h </w:instrText>
             </w:r>
             <w:r>
               <w:rPr>
@@ -1387,7 +1387,7 @@
               <w14:ligatures w14:val="standardContextual"/>
             </w:rPr>
           </w:pPr>
-          <w:hyperlink w:anchor="_Toc173089286" w:history="1">
+          <w:hyperlink w:anchor="_Toc173702975" w:history="1">
             <w:r>
               <w:rPr>
                 <w:rStyle w:val="Hyperlink"/>
@@ -1436,7 +1436,7 @@
                 <w:noProof/>
                 <w:webHidden/>
               </w:rPr>
-              <w:instrText xml:space="preserve"> PAGEREF _Toc173089286 \h </w:instrText>
+              <w:instrText xml:space="preserve"> PAGEREF _Toc173702975 \h </w:instrText>
             </w:r>
             <w:r>
               <w:rPr>
@@ -1484,7 +1484,7 @@
               <w14:ligatures w14:val="standardContextual"/>
             </w:rPr>
           </w:pPr>
-          <w:hyperlink w:anchor="_Toc173089287" w:history="1">
+          <w:hyperlink w:anchor="_Toc173702976" w:history="1">
             <w:r>
               <w:rPr>
                 <w:rStyle w:val="Hyperlink"/>
@@ -1533,7 +1533,7 @@
                 <w:noProof/>
                 <w:webHidden/>
               </w:rPr>
-              <w:instrText xml:space="preserve"> PAGEREF _Toc173089287 \h </w:instrText>
+              <w:instrText xml:space="preserve"> PAGEREF _Toc173702976 \h </w:instrText>
             </w:r>
             <w:r>
               <w:rPr>
@@ -1581,7 +1581,7 @@
               <w14:ligatures w14:val="standardContextual"/>
             </w:rPr>
           </w:pPr>
-          <w:hyperlink w:anchor="_Toc173089288" w:history="1">
+          <w:hyperlink w:anchor="_Toc173702977" w:history="1">
             <w:r>
               <w:rPr>
                 <w:rStyle w:val="Hyperlink"/>
@@ -1630,7 +1630,7 @@
                 <w:noProof/>
                 <w:webHidden/>
               </w:rPr>
-              <w:instrText xml:space="preserve"> PAGEREF _Toc173089288 \h </w:instrText>
+              <w:instrText xml:space="preserve"> PAGEREF _Toc173702977 \h </w:instrText>
             </w:r>
             <w:r>
               <w:rPr>
@@ -1677,7 +1677,7 @@
               <w14:ligatures w14:val="standardContextual"/>
             </w:rPr>
           </w:pPr>
-          <w:hyperlink w:anchor="_Toc173089289" w:history="1">
+          <w:hyperlink w:anchor="_Toc173702978" w:history="1">
             <w:r>
               <w:rPr>
                 <w:rStyle w:val="Hyperlink"/>
@@ -1724,7 +1724,7 @@
                 <w:noProof/>
                 <w:webHidden/>
               </w:rPr>
-              <w:instrText xml:space="preserve"> PAGEREF _Toc173089289 \h </w:instrText>
+              <w:instrText xml:space="preserve"> PAGEREF _Toc173702978 \h </w:instrText>
             </w:r>
             <w:r>
               <w:rPr>
@@ -1772,7 +1772,7 @@
               <w14:ligatures w14:val="standardContextual"/>
             </w:rPr>
           </w:pPr>
-          <w:hyperlink w:anchor="_Toc173089290" w:history="1">
+          <w:hyperlink w:anchor="_Toc173702979" w:history="1">
             <w:r>
               <w:rPr>
                 <w:rStyle w:val="Hyperlink"/>
@@ -1821,7 +1821,7 @@
                 <w:noProof/>
                 <w:webHidden/>
               </w:rPr>
-              <w:instrText xml:space="preserve"> PAGEREF _Toc173089290 \h </w:instrText>
+              <w:instrText xml:space="preserve"> PAGEREF _Toc173702979 \h </w:instrText>
             </w:r>
             <w:r>
               <w:rPr>
@@ -1869,7 +1869,7 @@
               <w14:ligatures w14:val="standardContextual"/>
             </w:rPr>
           </w:pPr>
-          <w:hyperlink w:anchor="_Toc173089291" w:history="1">
+          <w:hyperlink w:anchor="_Toc173702980" w:history="1">
             <w:r>
               <w:rPr>
                 <w:rStyle w:val="Hyperlink"/>
@@ -1918,7 +1918,7 @@
                 <w:noProof/>
                 <w:webHidden/>
               </w:rPr>
-              <w:instrText xml:space="preserve"> PAGEREF _Toc173089291 \h </w:instrText>
+              <w:instrText xml:space="preserve"> PAGEREF _Toc173702980 \h </w:instrText>
             </w:r>
             <w:r>
               <w:rPr>
@@ -1965,7 +1965,7 @@
               <w14:ligatures w14:val="standardContextual"/>
             </w:rPr>
           </w:pPr>
-          <w:hyperlink w:anchor="_Toc173089292" w:history="1">
+          <w:hyperlink w:anchor="_Toc173702981" w:history="1">
             <w:r>
               <w:rPr>
                 <w:rStyle w:val="Hyperlink"/>
@@ -2014,7 +2014,7 @@
                 <w:noProof/>
                 <w:webHidden/>
               </w:rPr>
-              <w:instrText xml:space="preserve"> PAGEREF _Toc173089292 \h </w:instrText>
+              <w:instrText xml:space="preserve"> PAGEREF _Toc173702981 \h </w:instrText>
             </w:r>
             <w:r>
               <w:rPr>
@@ -2061,7 +2061,7 @@
               <w14:ligatures w14:val="standardContextual"/>
             </w:rPr>
           </w:pPr>
-          <w:hyperlink w:anchor="_Toc173089293" w:history="1">
+          <w:hyperlink w:anchor="_Toc173702982" w:history="1">
             <w:r>
               <w:rPr>
                 <w:rStyle w:val="Hyperlink"/>
@@ -2110,7 +2110,7 @@
                 <w:noProof/>
                 <w:webHidden/>
               </w:rPr>
-              <w:instrText xml:space="preserve"> PAGEREF _Toc173089293 \h </w:instrText>
+              <w:instrText xml:space="preserve"> PAGEREF _Toc173702982 \h </w:instrText>
             </w:r>
             <w:r>
               <w:rPr>
@@ -2158,7 +2158,7 @@
               <w14:ligatures w14:val="standardContextual"/>
             </w:rPr>
           </w:pPr>
-          <w:hyperlink w:anchor="_Toc173089294" w:history="1">
+          <w:hyperlink w:anchor="_Toc173702983" w:history="1">
             <w:r>
               <w:rPr>
                 <w:rStyle w:val="Hyperlink"/>
@@ -2207,7 +2207,7 @@
                 <w:noProof/>
                 <w:webHidden/>
               </w:rPr>
-              <w:instrText xml:space="preserve"> PAGEREF _Toc173089294 \h </w:instrText>
+              <w:instrText xml:space="preserve"> PAGEREF _Toc173702983 \h </w:instrText>
             </w:r>
             <w:r>
               <w:rPr>
@@ -2254,7 +2254,7 @@
               <w14:ligatures w14:val="standardContextual"/>
             </w:rPr>
           </w:pPr>
-          <w:hyperlink w:anchor="_Toc173089295" w:history="1">
+          <w:hyperlink w:anchor="_Toc173702984" w:history="1">
             <w:r>
               <w:rPr>
                 <w:rStyle w:val="Hyperlink"/>
@@ -2303,7 +2303,7 @@
                 <w:noProof/>
                 <w:webHidden/>
               </w:rPr>
-              <w:instrText xml:space="preserve"> PAGEREF _Toc173089295 \h </w:instrText>
+              <w:instrText xml:space="preserve"> PAGEREF _Toc173702984 \h </w:instrText>
             </w:r>
             <w:r>
               <w:rPr>
@@ -2350,7 +2350,7 @@
               <w14:ligatures w14:val="standardContextual"/>
             </w:rPr>
           </w:pPr>
-          <w:hyperlink w:anchor="_Toc173089296" w:history="1">
+          <w:hyperlink w:anchor="_Toc173702985" w:history="1">
             <w:r>
               <w:rPr>
                 <w:rStyle w:val="Hyperlink"/>
@@ -2399,7 +2399,7 @@
                 <w:noProof/>
                 <w:webHidden/>
               </w:rPr>
-              <w:instrText xml:space="preserve"> PAGEREF _Toc173089296 \h </w:instrText>
+              <w:instrText xml:space="preserve"> PAGEREF _Toc173702985 \h </w:instrText>
             </w:r>
             <w:r>
               <w:rPr>
@@ -2446,7 +2446,7 @@
               <w14:ligatures w14:val="standardContextual"/>
             </w:rPr>
           </w:pPr>
-          <w:hyperlink w:anchor="_Toc173089297" w:history="1">
+          <w:hyperlink w:anchor="_Toc173702986" w:history="1">
             <w:r>
               <w:rPr>
                 <w:rStyle w:val="Hyperlink"/>
@@ -2495,7 +2495,7 @@
                 <w:noProof/>
                 <w:webHidden/>
               </w:rPr>
-              <w:instrText xml:space="preserve"> PAGEREF _Toc173089297 \h </w:instrText>
+              <w:instrText xml:space="preserve"> PAGEREF _Toc173702986 \h </w:instrText>
             </w:r>
             <w:r>
               <w:rPr>
@@ -2543,7 +2543,7 @@
               <w14:ligatures w14:val="standardContextual"/>
             </w:rPr>
           </w:pPr>
-          <w:hyperlink w:anchor="_Toc173089298" w:history="1">
+          <w:hyperlink w:anchor="_Toc173702987" w:history="1">
             <w:r>
               <w:rPr>
                 <w:rStyle w:val="Hyperlink"/>
@@ -2592,7 +2592,7 @@
                 <w:noProof/>
                 <w:webHidden/>
               </w:rPr>
-              <w:instrText xml:space="preserve"> PAGEREF _Toc173089298 \h </w:instrText>
+              <w:instrText xml:space="preserve"> PAGEREF _Toc173702987 \h </w:instrText>
             </w:r>
             <w:r>
               <w:rPr>
@@ -2639,7 +2639,7 @@
               <w14:ligatures w14:val="standardContextual"/>
             </w:rPr>
           </w:pPr>
-          <w:hyperlink w:anchor="_Toc173089299" w:history="1">
+          <w:hyperlink w:anchor="_Toc173702988" w:history="1">
             <w:r>
               <w:rPr>
                 <w:rStyle w:val="Hyperlink"/>
@@ -2701,7 +2701,7 @@
                 <w:noProof/>
                 <w:webHidden/>
               </w:rPr>
-              <w:instrText xml:space="preserve"> PAGEREF _Toc173089299 \h </w:instrText>
+              <w:instrText xml:space="preserve"> PAGEREF _Toc173702988 \h </w:instrText>
             </w:r>
             <w:r>
               <w:rPr>
@@ -2749,7 +2749,7 @@
               <w14:ligatures w14:val="standardContextual"/>
             </w:rPr>
           </w:pPr>
-          <w:hyperlink w:anchor="_Toc173089300" w:history="1">
+          <w:hyperlink w:anchor="_Toc173702989" w:history="1">
             <w:r>
               <w:rPr>
                 <w:rStyle w:val="Hyperlink"/>
@@ -2798,7 +2798,7 @@
                 <w:noProof/>
                 <w:webHidden/>
               </w:rPr>
-              <w:instrText xml:space="preserve"> PAGEREF _Toc173089300 \h </w:instrText>
+              <w:instrText xml:space="preserve"> PAGEREF _Toc173702989 \h </w:instrText>
             </w:r>
             <w:r>
               <w:rPr>
@@ -2845,7 +2845,7 @@
               <w14:ligatures w14:val="standardContextual"/>
             </w:rPr>
           </w:pPr>
-          <w:hyperlink w:anchor="_Toc173089301" w:history="1">
+          <w:hyperlink w:anchor="_Toc173702990" w:history="1">
             <w:r>
               <w:rPr>
                 <w:rStyle w:val="Hyperlink"/>
@@ -2894,7 +2894,7 @@
                 <w:noProof/>
                 <w:webHidden/>
               </w:rPr>
-              <w:instrText xml:space="preserve"> PAGEREF _Toc173089301 \h </w:instrText>
+              <w:instrText xml:space="preserve"> PAGEREF _Toc173702990 \h </w:instrText>
             </w:r>
             <w:r>
               <w:rPr>
@@ -2941,7 +2941,7 @@
               <w14:ligatures w14:val="standardContextual"/>
             </w:rPr>
           </w:pPr>
-          <w:hyperlink w:anchor="_Toc173089302" w:history="1">
+          <w:hyperlink w:anchor="_Toc173702991" w:history="1">
             <w:r>
               <w:rPr>
                 <w:rStyle w:val="Hyperlink"/>
@@ -2990,7 +2990,7 @@
                 <w:noProof/>
                 <w:webHidden/>
               </w:rPr>
-              <w:instrText xml:space="preserve"> PAGEREF _Toc173089302 \h </w:instrText>
+              <w:instrText xml:space="preserve"> PAGEREF _Toc173702991 \h </w:instrText>
             </w:r>
             <w:r>
               <w:rPr>
@@ -3038,7 +3038,7 @@
               <w14:ligatures w14:val="standardContextual"/>
             </w:rPr>
           </w:pPr>
-          <w:hyperlink w:anchor="_Toc173089303" w:history="1">
+          <w:hyperlink w:anchor="_Toc173702992" w:history="1">
             <w:r>
               <w:rPr>
                 <w:rStyle w:val="Hyperlink"/>
@@ -3087,7 +3087,7 @@
                 <w:noProof/>
                 <w:webHidden/>
               </w:rPr>
-              <w:instrText xml:space="preserve"> PAGEREF _Toc173089303 \h </w:instrText>
+              <w:instrText xml:space="preserve"> PAGEREF _Toc173702992 \h </w:instrText>
             </w:r>
             <w:r>
               <w:rPr>
@@ -3134,7 +3134,7 @@
               <w14:ligatures w14:val="standardContextual"/>
             </w:rPr>
           </w:pPr>
-          <w:hyperlink w:anchor="_Toc173089304" w:history="1">
+          <w:hyperlink w:anchor="_Toc173702993" w:history="1">
             <w:r>
               <w:rPr>
                 <w:rStyle w:val="Hyperlink"/>
@@ -3183,7 +3183,7 @@
                 <w:noProof/>
                 <w:webHidden/>
               </w:rPr>
-              <w:instrText xml:space="preserve"> PAGEREF _Toc173089304 \h </w:instrText>
+              <w:instrText xml:space="preserve"> PAGEREF _Toc173702993 \h </w:instrText>
             </w:r>
             <w:r>
               <w:rPr>
@@ -3230,7 +3230,7 @@
               <w14:ligatures w14:val="standardContextual"/>
             </w:rPr>
           </w:pPr>
-          <w:hyperlink w:anchor="_Toc173089305" w:history="1">
+          <w:hyperlink w:anchor="_Toc173702994" w:history="1">
             <w:r>
               <w:rPr>
                 <w:rStyle w:val="Hyperlink"/>
@@ -3279,7 +3279,7 @@
                 <w:noProof/>
                 <w:webHidden/>
               </w:rPr>
-              <w:instrText xml:space="preserve"> PAGEREF _Toc173089305 \h </w:instrText>
+              <w:instrText xml:space="preserve"> PAGEREF _Toc173702994 \h </w:instrText>
             </w:r>
             <w:r>
               <w:rPr>
@@ -3326,7 +3326,7 @@
               <w14:ligatures w14:val="standardContextual"/>
             </w:rPr>
           </w:pPr>
-          <w:hyperlink w:anchor="_Toc173089306" w:history="1">
+          <w:hyperlink w:anchor="_Toc173702995" w:history="1">
             <w:r>
               <w:rPr>
                 <w:rStyle w:val="Hyperlink"/>
@@ -3375,7 +3375,7 @@
                 <w:noProof/>
                 <w:webHidden/>
               </w:rPr>
-              <w:instrText xml:space="preserve"> PAGEREF _Toc173089306 \h </w:instrText>
+              <w:instrText xml:space="preserve"> PAGEREF _Toc173702995 \h </w:instrText>
             </w:r>
             <w:r>
               <w:rPr>
@@ -3422,7 +3422,7 @@
               <w14:ligatures w14:val="standardContextual"/>
             </w:rPr>
           </w:pPr>
-          <w:hyperlink w:anchor="_Toc173089307" w:history="1">
+          <w:hyperlink w:anchor="_Toc173702996" w:history="1">
             <w:r>
               <w:rPr>
                 <w:rStyle w:val="Hyperlink"/>
@@ -3471,7 +3471,7 @@
                 <w:noProof/>
                 <w:webHidden/>
               </w:rPr>
-              <w:instrText xml:space="preserve"> PAGEREF _Toc173089307 \h </w:instrText>
+              <w:instrText xml:space="preserve"> PAGEREF _Toc173702996 \h </w:instrText>
             </w:r>
             <w:r>
               <w:rPr>
@@ -3518,7 +3518,7 @@
               <w14:ligatures w14:val="standardContextual"/>
             </w:rPr>
           </w:pPr>
-          <w:hyperlink w:anchor="_Toc173089308" w:history="1">
+          <w:hyperlink w:anchor="_Toc173702997" w:history="1">
             <w:r>
               <w:rPr>
                 <w:rStyle w:val="Hyperlink"/>
@@ -3567,7 +3567,7 @@
                 <w:noProof/>
                 <w:webHidden/>
               </w:rPr>
-              <w:instrText xml:space="preserve"> PAGEREF _Toc173089308 \h </w:instrText>
+              <w:instrText xml:space="preserve"> PAGEREF _Toc173702997 \h </w:instrText>
             </w:r>
             <w:r>
               <w:rPr>
@@ -3615,7 +3615,7 @@
               <w14:ligatures w14:val="standardContextual"/>
             </w:rPr>
           </w:pPr>
-          <w:hyperlink w:anchor="_Toc173089309" w:history="1">
+          <w:hyperlink w:anchor="_Toc173702998" w:history="1">
             <w:r>
               <w:rPr>
                 <w:rStyle w:val="Hyperlink"/>
@@ -3664,7 +3664,7 @@
                 <w:noProof/>
                 <w:webHidden/>
               </w:rPr>
-              <w:instrText xml:space="preserve"> PAGEREF _Toc173089309 \h </w:instrText>
+              <w:instrText xml:space="preserve"> PAGEREF _Toc173702998 \h </w:instrText>
             </w:r>
             <w:r>
               <w:rPr>
@@ -3712,7 +3712,7 @@
               <w14:ligatures w14:val="standardContextual"/>
             </w:rPr>
           </w:pPr>
-          <w:hyperlink w:anchor="_Toc173089310" w:history="1">
+          <w:hyperlink w:anchor="_Toc173702999" w:history="1">
             <w:r>
               <w:rPr>
                 <w:rStyle w:val="Hyperlink"/>
@@ -3761,7 +3761,7 @@
                 <w:noProof/>
                 <w:webHidden/>
               </w:rPr>
-              <w:instrText xml:space="preserve"> PAGEREF _Toc173089310 \h </w:instrText>
+              <w:instrText xml:space="preserve"> PAGEREF _Toc173702999 \h </w:instrText>
             </w:r>
             <w:r>
               <w:rPr>
@@ -3809,7 +3809,7 @@
               <w14:ligatures w14:val="standardContextual"/>
             </w:rPr>
           </w:pPr>
-          <w:hyperlink w:anchor="_Toc173089311" w:history="1">
+          <w:hyperlink w:anchor="_Toc173703000" w:history="1">
             <w:r>
               <w:rPr>
                 <w:rStyle w:val="Hyperlink"/>
@@ -3858,7 +3858,7 @@
                 <w:noProof/>
                 <w:webHidden/>
               </w:rPr>
-              <w:instrText xml:space="preserve"> PAGEREF _Toc173089311 \h </w:instrText>
+              <w:instrText xml:space="preserve"> PAGEREF _Toc173703000 \h </w:instrText>
             </w:r>
             <w:r>
               <w:rPr>
@@ -3906,7 +3906,7 @@
               <w14:ligatures w14:val="standardContextual"/>
             </w:rPr>
           </w:pPr>
-          <w:hyperlink w:anchor="_Toc173089312" w:history="1">
+          <w:hyperlink w:anchor="_Toc173703001" w:history="1">
             <w:r>
               <w:rPr>
                 <w:rStyle w:val="Hyperlink"/>
@@ -3955,7 +3955,7 @@
                 <w:noProof/>
                 <w:webHidden/>
               </w:rPr>
-              <w:instrText xml:space="preserve"> PAGEREF _Toc173089312 \h </w:instrText>
+              <w:instrText xml:space="preserve"> PAGEREF _Toc173703001 \h </w:instrText>
             </w:r>
             <w:r>
               <w:rPr>
@@ -4002,7 +4002,7 @@
               <w14:ligatures w14:val="standardContextual"/>
             </w:rPr>
           </w:pPr>
-          <w:hyperlink w:anchor="_Toc173089313" w:history="1">
+          <w:hyperlink w:anchor="_Toc173703002" w:history="1">
             <w:r>
               <w:rPr>
                 <w:rStyle w:val="Hyperlink"/>
@@ -4064,7 +4064,7 @@
                 <w:noProof/>
                 <w:webHidden/>
               </w:rPr>
-              <w:instrText xml:space="preserve"> PAGEREF _Toc173089313 \h </w:instrText>
+              <w:instrText xml:space="preserve"> PAGEREF _Toc173703002 \h </w:instrText>
             </w:r>
             <w:r>
               <w:rPr>
@@ -4112,7 +4112,7 @@
               <w14:ligatures w14:val="standardContextual"/>
             </w:rPr>
           </w:pPr>
-          <w:hyperlink w:anchor="_Toc173089314" w:history="1">
+          <w:hyperlink w:anchor="_Toc173703003" w:history="1">
             <w:r>
               <w:rPr>
                 <w:rStyle w:val="Hyperlink"/>
@@ -4176,7 +4176,7 @@
                 <w:noProof/>
                 <w:webHidden/>
               </w:rPr>
-              <w:instrText xml:space="preserve"> PAGEREF _Toc173089314 \h </w:instrText>
+              <w:instrText xml:space="preserve"> PAGEREF _Toc173703003 \h </w:instrText>
             </w:r>
             <w:r>
               <w:rPr>
@@ -4224,7 +4224,7 @@
               <w14:ligatures w14:val="standardContextual"/>
             </w:rPr>
           </w:pPr>
-          <w:hyperlink w:anchor="_Toc173089315" w:history="1">
+          <w:hyperlink w:anchor="_Toc173703004" w:history="1">
             <w:r>
               <w:rPr>
                 <w:rStyle w:val="Hyperlink"/>
@@ -4303,7 +4303,7 @@
                 <w:noProof/>
                 <w:webHidden/>
               </w:rPr>
-              <w:instrText xml:space="preserve"> PAGEREF _Toc173089315 \h </w:instrText>
+              <w:instrText xml:space="preserve"> PAGEREF _Toc173703004 \h </w:instrText>
             </w:r>
             <w:r>
               <w:rPr>
@@ -4351,7 +4351,7 @@
               <w14:ligatures w14:val="standardContextual"/>
             </w:rPr>
           </w:pPr>
-          <w:hyperlink w:anchor="_Toc173089316" w:history="1">
+          <w:hyperlink w:anchor="_Toc173703005" w:history="1">
             <w:r>
               <w:rPr>
                 <w:rStyle w:val="Hyperlink"/>
@@ -4415,7 +4415,7 @@
                 <w:noProof/>
                 <w:webHidden/>
               </w:rPr>
-              <w:instrText xml:space="preserve"> PAGEREF _Toc173089316 \h </w:instrText>
+              <w:instrText xml:space="preserve"> PAGEREF _Toc173703005 \h </w:instrText>
             </w:r>
             <w:r>
               <w:rPr>
@@ -4463,7 +4463,7 @@
               <w14:ligatures w14:val="standardContextual"/>
             </w:rPr>
           </w:pPr>
-          <w:hyperlink w:anchor="_Toc173089317" w:history="1">
+          <w:hyperlink w:anchor="_Toc173703006" w:history="1">
             <w:r>
               <w:rPr>
                 <w:rStyle w:val="Hyperlink"/>
@@ -4520,7 +4520,7 @@
                 <w:noProof/>
                 <w:webHidden/>
               </w:rPr>
-              <w:instrText xml:space="preserve"> PAGEREF _Toc173089317 \h </w:instrText>
+              <w:instrText xml:space="preserve"> PAGEREF _Toc173703006 \h </w:instrText>
             </w:r>
             <w:r>
               <w:rPr>
@@ -4568,7 +4568,7 @@
               <w14:ligatures w14:val="standardContextual"/>
             </w:rPr>
           </w:pPr>
-          <w:hyperlink w:anchor="_Toc173089318" w:history="1">
+          <w:hyperlink w:anchor="_Toc173703007" w:history="1">
             <w:r>
               <w:rPr>
                 <w:rStyle w:val="Hyperlink"/>
@@ -4618,7 +4618,7 @@
                 <w:noProof/>
                 <w:webHidden/>
               </w:rPr>
-              <w:instrText xml:space="preserve"> PAGEREF _Toc173089318 \h </w:instrText>
+              <w:instrText xml:space="preserve"> PAGEREF _Toc173703007 \h </w:instrText>
             </w:r>
             <w:r>
               <w:rPr>
@@ -4666,7 +4666,7 @@
               <w14:ligatures w14:val="standardContextual"/>
             </w:rPr>
           </w:pPr>
-          <w:hyperlink w:anchor="_Toc173089319" w:history="1">
+          <w:hyperlink w:anchor="_Toc173703008" w:history="1">
             <w:r>
               <w:rPr>
                 <w:rStyle w:val="Hyperlink"/>
@@ -4716,7 +4716,7 @@
                 <w:noProof/>
                 <w:webHidden/>
               </w:rPr>
-              <w:instrText xml:space="preserve"> PAGEREF _Toc173089319 \h </w:instrText>
+              <w:instrText xml:space="preserve"> PAGEREF _Toc173703008 \h </w:instrText>
             </w:r>
             <w:r>
               <w:rPr>
@@ -4763,7 +4763,7 @@
               <w14:ligatures w14:val="standardContextual"/>
             </w:rPr>
           </w:pPr>
-          <w:hyperlink w:anchor="_Toc173089320" w:history="1">
+          <w:hyperlink w:anchor="_Toc173703009" w:history="1">
             <w:r>
               <w:rPr>
                 <w:rStyle w:val="Hyperlink"/>
@@ -4810,7 +4810,7 @@
                 <w:noProof/>
                 <w:webHidden/>
               </w:rPr>
-              <w:instrText xml:space="preserve"> PAGEREF _Toc173089320 \h </w:instrText>
+              <w:instrText xml:space="preserve"> PAGEREF _Toc173703009 \h </w:instrText>
             </w:r>
             <w:r>
               <w:rPr>
@@ -4858,7 +4858,7 @@
               <w14:ligatures w14:val="standardContextual"/>
             </w:rPr>
           </w:pPr>
-          <w:hyperlink w:anchor="_Toc173089321" w:history="1">
+          <w:hyperlink w:anchor="_Toc173703010" w:history="1">
             <w:r>
               <w:rPr>
                 <w:rStyle w:val="Hyperlink"/>
@@ -4907,7 +4907,7 @@
                 <w:noProof/>
                 <w:webHidden/>
               </w:rPr>
-              <w:instrText xml:space="preserve"> PAGEREF _Toc173089321 \h </w:instrText>
+              <w:instrText xml:space="preserve"> PAGEREF _Toc173703010 \h </w:instrText>
             </w:r>
             <w:r>
               <w:rPr>
@@ -4955,7 +4955,7 @@
               <w14:ligatures w14:val="standardContextual"/>
             </w:rPr>
           </w:pPr>
-          <w:hyperlink w:anchor="_Toc173089322" w:history="1">
+          <w:hyperlink w:anchor="_Toc173703011" w:history="1">
             <w:r>
               <w:rPr>
                 <w:rStyle w:val="Hyperlink"/>
@@ -5004,7 +5004,13 @@
                 <w:noProof/>
                 <w:webHidden/>
               </w:rPr>
-              <w:instrText xml:space="preserve"> PAGEREF _Toc173089322 \h </w:instrText>
+              <w:instrText xml:space="preserve"> PAGEREF _Toc173703011 \h </w:instrText>
+            </w:r>
+            <w:r>
+              <w:rPr>
+                <w:noProof/>
+                <w:webHidden/>
+              </w:rPr>
             </w:r>
             <w:r>
               <w:rPr>
@@ -5015,13 +5021,10 @@
             </w:r>
             <w:r>
               <w:rPr>
-                <w:b/>
-                <w:bCs/>
-                <w:noProof/>
-                <w:webHidden/>
-                <w:lang w:val="en-US"/>
-              </w:rPr>
-              <w:t>Error! Bookmark not defined.</w:t>
+                <w:noProof/>
+                <w:webHidden/>
+              </w:rPr>
+              <w:t>35</w:t>
             </w:r>
             <w:r>
               <w:rPr>
@@ -5049,7 +5052,7 @@
               <w14:ligatures w14:val="standardContextual"/>
             </w:rPr>
           </w:pPr>
-          <w:hyperlink w:anchor="_Toc173089323" w:history="1">
+          <w:hyperlink w:anchor="_Toc173703012" w:history="1">
             <w:r>
               <w:rPr>
                 <w:rStyle w:val="Hyperlink"/>
@@ -5098,7 +5101,7 @@
                 <w:noProof/>
                 <w:webHidden/>
               </w:rPr>
-              <w:instrText xml:space="preserve"> PAGEREF _Toc173089323 \h </w:instrText>
+              <w:instrText xml:space="preserve"> PAGEREF _Toc173703012 \h </w:instrText>
             </w:r>
             <w:r>
               <w:rPr>
@@ -5118,7 +5121,7 @@
                 <w:noProof/>
                 <w:webHidden/>
               </w:rPr>
-              <w:t>34</w:t>
+              <w:t>36</w:t>
             </w:r>
             <w:r>
               <w:rPr>
@@ -5146,7 +5149,7 @@
               <w14:ligatures w14:val="standardContextual"/>
             </w:rPr>
           </w:pPr>
-          <w:hyperlink w:anchor="_Toc173089324" w:history="1">
+          <w:hyperlink w:anchor="_Toc173703013" w:history="1">
             <w:r>
               <w:rPr>
                 <w:rStyle w:val="Hyperlink"/>
@@ -5195,7 +5198,7 @@
                 <w:noProof/>
                 <w:webHidden/>
               </w:rPr>
-              <w:instrText xml:space="preserve"> PAGEREF _Toc173089324 \h </w:instrText>
+              <w:instrText xml:space="preserve"> PAGEREF _Toc173703013 \h </w:instrText>
             </w:r>
             <w:r>
               <w:rPr>
@@ -5215,7 +5218,7 @@
                 <w:noProof/>
                 <w:webHidden/>
               </w:rPr>
-              <w:t>34</w:t>
+              <w:t>36</w:t>
             </w:r>
             <w:r>
               <w:rPr>
@@ -5243,7 +5246,7 @@
               <w14:ligatures w14:val="standardContextual"/>
             </w:rPr>
           </w:pPr>
-          <w:hyperlink w:anchor="_Toc173089325" w:history="1">
+          <w:hyperlink w:anchor="_Toc173703014" w:history="1">
             <w:r>
               <w:rPr>
                 <w:rStyle w:val="Hyperlink"/>
@@ -5292,7 +5295,7 @@
                 <w:noProof/>
                 <w:webHidden/>
               </w:rPr>
-              <w:instrText xml:space="preserve"> PAGEREF _Toc173089325 \h </w:instrText>
+              <w:instrText xml:space="preserve"> PAGEREF _Toc173703014 \h </w:instrText>
             </w:r>
             <w:r>
               <w:rPr>
@@ -5312,7 +5315,7 @@
                 <w:noProof/>
                 <w:webHidden/>
               </w:rPr>
-              <w:t>34</w:t>
+              <w:t>36</w:t>
             </w:r>
             <w:r>
               <w:rPr>
@@ -5340,7 +5343,7 @@
               <w14:ligatures w14:val="standardContextual"/>
             </w:rPr>
           </w:pPr>
-          <w:hyperlink w:anchor="_Toc173089326" w:history="1">
+          <w:hyperlink w:anchor="_Toc173703015" w:history="1">
             <w:r>
               <w:rPr>
                 <w:rStyle w:val="Hyperlink"/>
@@ -5389,7 +5392,7 @@
                 <w:noProof/>
                 <w:webHidden/>
               </w:rPr>
-              <w:instrText xml:space="preserve"> PAGEREF _Toc173089326 \h </w:instrText>
+              <w:instrText xml:space="preserve"> PAGEREF _Toc173703015 \h </w:instrText>
             </w:r>
             <w:r>
               <w:rPr>
@@ -5409,7 +5412,7 @@
                 <w:noProof/>
                 <w:webHidden/>
               </w:rPr>
-              <w:t>34</w:t>
+              <w:t>36</w:t>
             </w:r>
             <w:r>
               <w:rPr>
@@ -5436,7 +5439,7 @@
               <w14:ligatures w14:val="standardContextual"/>
             </w:rPr>
           </w:pPr>
-          <w:hyperlink w:anchor="_Toc173089327" w:history="1">
+          <w:hyperlink w:anchor="_Toc173703016" w:history="1">
             <w:r>
               <w:rPr>
                 <w:rStyle w:val="Hyperlink"/>
@@ -5483,7 +5486,7 @@
                 <w:noProof/>
                 <w:webHidden/>
               </w:rPr>
-              <w:instrText xml:space="preserve"> PAGEREF _Toc173089327 \h </w:instrText>
+              <w:instrText xml:space="preserve"> PAGEREF _Toc173703016 \h </w:instrText>
             </w:r>
             <w:r>
               <w:rPr>
@@ -5503,7 +5506,7 @@
                 <w:noProof/>
                 <w:webHidden/>
               </w:rPr>
-              <w:t>34</w:t>
+              <w:t>36</w:t>
             </w:r>
             <w:r>
               <w:rPr>
@@ -5531,7 +5534,7 @@
               <w14:ligatures w14:val="standardContextual"/>
             </w:rPr>
           </w:pPr>
-          <w:hyperlink w:anchor="_Toc173089328" w:history="1">
+          <w:hyperlink w:anchor="_Toc173703017" w:history="1">
             <w:r>
               <w:rPr>
                 <w:rStyle w:val="Hyperlink"/>
@@ -5580,7 +5583,7 @@
                 <w:noProof/>
                 <w:webHidden/>
               </w:rPr>
-              <w:instrText xml:space="preserve"> PAGEREF _Toc173089328 \h </w:instrText>
+              <w:instrText xml:space="preserve"> PAGEREF _Toc173703017 \h </w:instrText>
             </w:r>
             <w:r>
               <w:rPr>
@@ -5600,7 +5603,7 @@
                 <w:noProof/>
                 <w:webHidden/>
               </w:rPr>
-              <w:t>35</w:t>
+              <w:t>36</w:t>
             </w:r>
             <w:r>
               <w:rPr>
@@ -5627,7 +5630,7 @@
               <w14:ligatures w14:val="standardContextual"/>
             </w:rPr>
           </w:pPr>
-          <w:hyperlink w:anchor="_Toc173089329" w:history="1">
+          <w:hyperlink w:anchor="_Toc173703018" w:history="1">
             <w:r>
               <w:rPr>
                 <w:rStyle w:val="Hyperlink"/>
@@ -5676,7 +5679,7 @@
                 <w:noProof/>
                 <w:webHidden/>
               </w:rPr>
-              <w:instrText xml:space="preserve"> PAGEREF _Toc173089329 \h </w:instrText>
+              <w:instrText xml:space="preserve"> PAGEREF _Toc173703018 \h </w:instrText>
             </w:r>
             <w:r>
               <w:rPr>
@@ -5696,7 +5699,7 @@
                 <w:noProof/>
                 <w:webHidden/>
               </w:rPr>
-              <w:t>35</w:t>
+              <w:t>36</w:t>
             </w:r>
             <w:r>
               <w:rPr>
@@ -5723,7 +5726,7 @@
               <w14:ligatures w14:val="standardContextual"/>
             </w:rPr>
           </w:pPr>
-          <w:hyperlink w:anchor="_Toc173089330" w:history="1">
+          <w:hyperlink w:anchor="_Toc173703019" w:history="1">
             <w:r>
               <w:rPr>
                 <w:rStyle w:val="Hyperlink"/>
@@ -5772,7 +5775,7 @@
                 <w:noProof/>
                 <w:webHidden/>
               </w:rPr>
-              <w:instrText xml:space="preserve"> PAGEREF _Toc173089330 \h </w:instrText>
+              <w:instrText xml:space="preserve"> PAGEREF _Toc173703019 \h </w:instrText>
             </w:r>
             <w:r>
               <w:rPr>
@@ -5792,7 +5795,7 @@
                 <w:noProof/>
                 <w:webHidden/>
               </w:rPr>
-              <w:t>35</w:t>
+              <w:t>36</w:t>
             </w:r>
             <w:r>
               <w:rPr>
@@ -5820,7 +5823,7 @@
               <w14:ligatures w14:val="standardContextual"/>
             </w:rPr>
           </w:pPr>
-          <w:hyperlink w:anchor="_Toc173089331" w:history="1">
+          <w:hyperlink w:anchor="_Toc173703020" w:history="1">
             <w:r>
               <w:rPr>
                 <w:rStyle w:val="Hyperlink"/>
@@ -5869,7 +5872,7 @@
                 <w:noProof/>
                 <w:webHidden/>
               </w:rPr>
-              <w:instrText xml:space="preserve"> PAGEREF _Toc173089331 \h </w:instrText>
+              <w:instrText xml:space="preserve"> PAGEREF _Toc173703020 \h </w:instrText>
             </w:r>
             <w:r>
               <w:rPr>
@@ -5889,7 +5892,7 @@
                 <w:noProof/>
                 <w:webHidden/>
               </w:rPr>
-              <w:t>35</w:t>
+              <w:t>36</w:t>
             </w:r>
             <w:r>
               <w:rPr>
@@ -5916,7 +5919,7 @@
               <w14:ligatures w14:val="standardContextual"/>
             </w:rPr>
           </w:pPr>
-          <w:hyperlink w:anchor="_Toc173089332" w:history="1">
+          <w:hyperlink w:anchor="_Toc173703021" w:history="1">
             <w:r>
               <w:rPr>
                 <w:rStyle w:val="Hyperlink"/>
@@ -5965,7 +5968,7 @@
                 <w:noProof/>
                 <w:webHidden/>
               </w:rPr>
-              <w:instrText xml:space="preserve"> PAGEREF _Toc173089332 \h </w:instrText>
+              <w:instrText xml:space="preserve"> PAGEREF _Toc173703021 \h </w:instrText>
             </w:r>
             <w:r>
               <w:rPr>
@@ -5985,7 +5988,7 @@
                 <w:noProof/>
                 <w:webHidden/>
               </w:rPr>
-              <w:t>35</w:t>
+              <w:t>36</w:t>
             </w:r>
             <w:r>
               <w:rPr>
@@ -6012,7 +6015,7 @@
               <w14:ligatures w14:val="standardContextual"/>
             </w:rPr>
           </w:pPr>
-          <w:hyperlink w:anchor="_Toc173089333" w:history="1">
+          <w:hyperlink w:anchor="_Toc173703022" w:history="1">
             <w:r>
               <w:rPr>
                 <w:rStyle w:val="Hyperlink"/>
@@ -6061,7 +6064,7 @@
                 <w:noProof/>
                 <w:webHidden/>
               </w:rPr>
-              <w:instrText xml:space="preserve"> PAGEREF _Toc173089333 \h </w:instrText>
+              <w:instrText xml:space="preserve"> PAGEREF _Toc173703022 \h </w:instrText>
             </w:r>
             <w:r>
               <w:rPr>
@@ -6081,7 +6084,7 @@
                 <w:noProof/>
                 <w:webHidden/>
               </w:rPr>
-              <w:t>35</w:t>
+              <w:t>36</w:t>
             </w:r>
             <w:r>
               <w:rPr>
@@ -6109,7 +6112,7 @@
               <w14:ligatures w14:val="standardContextual"/>
             </w:rPr>
           </w:pPr>
-          <w:hyperlink w:anchor="_Toc173089334" w:history="1">
+          <w:hyperlink w:anchor="_Toc173703023" w:history="1">
             <w:r>
               <w:rPr>
                 <w:rStyle w:val="Hyperlink"/>
@@ -6158,7 +6161,7 @@
                 <w:noProof/>
                 <w:webHidden/>
               </w:rPr>
-              <w:instrText xml:space="preserve"> PAGEREF _Toc173089334 \h </w:instrText>
+              <w:instrText xml:space="preserve"> PAGEREF _Toc173703023 \h </w:instrText>
             </w:r>
             <w:r>
               <w:rPr>
@@ -6178,7 +6181,7 @@
                 <w:noProof/>
                 <w:webHidden/>
               </w:rPr>
-              <w:t>35</w:t>
+              <w:t>36</w:t>
             </w:r>
             <w:r>
               <w:rPr>
@@ -6205,7 +6208,7 @@
               <w14:ligatures w14:val="standardContextual"/>
             </w:rPr>
           </w:pPr>
-          <w:hyperlink w:anchor="_Toc173089335" w:history="1">
+          <w:hyperlink w:anchor="_Toc173703024" w:history="1">
             <w:r>
               <w:rPr>
                 <w:rStyle w:val="Hyperlink"/>
@@ -6254,7 +6257,7 @@
                 <w:noProof/>
                 <w:webHidden/>
               </w:rPr>
-              <w:instrText xml:space="preserve"> PAGEREF _Toc173089335 \h </w:instrText>
+              <w:instrText xml:space="preserve"> PAGEREF _Toc173703024 \h </w:instrText>
             </w:r>
             <w:r>
               <w:rPr>
@@ -6274,7 +6277,7 @@
                 <w:noProof/>
                 <w:webHidden/>
               </w:rPr>
-              <w:t>35</w:t>
+              <w:t>36</w:t>
             </w:r>
             <w:r>
               <w:rPr>
@@ -6302,7 +6305,7 @@
               <w14:ligatures w14:val="standardContextual"/>
             </w:rPr>
           </w:pPr>
-          <w:hyperlink w:anchor="_Toc173089336" w:history="1">
+          <w:hyperlink w:anchor="_Toc173703025" w:history="1">
             <w:r>
               <w:rPr>
                 <w:rStyle w:val="Hyperlink"/>
@@ -6351,7 +6354,7 @@
                 <w:noProof/>
                 <w:webHidden/>
               </w:rPr>
-              <w:instrText xml:space="preserve"> PAGEREF _Toc173089336 \h </w:instrText>
+              <w:instrText xml:space="preserve"> PAGEREF _Toc173703025 \h </w:instrText>
             </w:r>
             <w:r>
               <w:rPr>
@@ -6371,7 +6374,7 @@
                 <w:noProof/>
                 <w:webHidden/>
               </w:rPr>
-              <w:t>35</w:t>
+              <w:t>36</w:t>
             </w:r>
             <w:r>
               <w:rPr>
@@ -6398,7 +6401,7 @@
               <w14:ligatures w14:val="standardContextual"/>
             </w:rPr>
           </w:pPr>
-          <w:hyperlink w:anchor="_Toc173089337" w:history="1">
+          <w:hyperlink w:anchor="_Toc173703026" w:history="1">
             <w:r>
               <w:rPr>
                 <w:rStyle w:val="Hyperlink"/>
@@ -6445,7 +6448,7 @@
                 <w:noProof/>
                 <w:webHidden/>
               </w:rPr>
-              <w:instrText xml:space="preserve"> PAGEREF _Toc173089337 \h </w:instrText>
+              <w:instrText xml:space="preserve"> PAGEREF _Toc173703026 \h </w:instrText>
             </w:r>
             <w:r>
               <w:rPr>
@@ -6465,7 +6468,7 @@
                 <w:noProof/>
                 <w:webHidden/>
               </w:rPr>
-              <w:t>35</w:t>
+              <w:t>36</w:t>
             </w:r>
             <w:r>
               <w:rPr>
@@ -6493,7 +6496,7 @@
               <w14:ligatures w14:val="standardContextual"/>
             </w:rPr>
           </w:pPr>
-          <w:hyperlink w:anchor="_Toc173089338" w:history="1">
+          <w:hyperlink w:anchor="_Toc173703027" w:history="1">
             <w:r>
               <w:rPr>
                 <w:rStyle w:val="Hyperlink"/>
@@ -6542,7 +6545,7 @@
                 <w:noProof/>
                 <w:webHidden/>
               </w:rPr>
-              <w:instrText xml:space="preserve"> PAGEREF _Toc173089338 \h </w:instrText>
+              <w:instrText xml:space="preserve"> PAGEREF _Toc173703027 \h </w:instrText>
             </w:r>
             <w:r>
               <w:rPr>
@@ -6562,7 +6565,7 @@
                 <w:noProof/>
                 <w:webHidden/>
               </w:rPr>
-              <w:t>35</w:t>
+              <w:t>36</w:t>
             </w:r>
             <w:r>
               <w:rPr>
@@ -6589,7 +6592,7 @@
               <w14:ligatures w14:val="standardContextual"/>
             </w:rPr>
           </w:pPr>
-          <w:hyperlink w:anchor="_Toc173089339" w:history="1">
+          <w:hyperlink w:anchor="_Toc173703028" w:history="1">
             <w:r>
               <w:rPr>
                 <w:rStyle w:val="Hyperlink"/>
@@ -6711,7 +6714,7 @@
                 <w:noProof/>
                 <w:webHidden/>
               </w:rPr>
-              <w:instrText xml:space="preserve"> PAGEREF _Toc173089339 \h </w:instrText>
+              <w:instrText xml:space="preserve"> PAGEREF _Toc173703028 \h </w:instrText>
             </w:r>
             <w:r>
               <w:rPr>
@@ -6731,7 +6734,7 @@
                 <w:noProof/>
                 <w:webHidden/>
               </w:rPr>
-              <w:t>35</w:t>
+              <w:t>36</w:t>
             </w:r>
             <w:r>
               <w:rPr>
@@ -6758,7 +6761,7 @@
               <w14:ligatures w14:val="standardContextual"/>
             </w:rPr>
           </w:pPr>
-          <w:hyperlink w:anchor="_Toc173089340" w:history="1">
+          <w:hyperlink w:anchor="_Toc173703029" w:history="1">
             <w:r>
               <w:rPr>
                 <w:rStyle w:val="Hyperlink"/>
@@ -6805,7 +6808,7 @@
                 <w:noProof/>
                 <w:webHidden/>
               </w:rPr>
-              <w:instrText xml:space="preserve"> PAGEREF _Toc173089340 \h </w:instrText>
+              <w:instrText xml:space="preserve"> PAGEREF _Toc173703029 \h </w:instrText>
             </w:r>
             <w:r>
               <w:rPr>
@@ -6825,7 +6828,7 @@
                 <w:noProof/>
                 <w:webHidden/>
               </w:rPr>
-              <w:t>35</w:t>
+              <w:t>36</w:t>
             </w:r>
             <w:r>
               <w:rPr>
@@ -6852,7 +6855,7 @@
               <w14:ligatures w14:val="standardContextual"/>
             </w:rPr>
           </w:pPr>
-          <w:hyperlink w:anchor="_Toc173089341" w:history="1">
+          <w:hyperlink w:anchor="_Toc173703030" w:history="1">
             <w:r>
               <w:rPr>
                 <w:rStyle w:val="Hyperlink"/>
@@ -6899,7 +6902,7 @@
                 <w:noProof/>
                 <w:webHidden/>
               </w:rPr>
-              <w:instrText xml:space="preserve"> PAGEREF _Toc173089341 \h </w:instrText>
+              <w:instrText xml:space="preserve"> PAGEREF _Toc173703030 \h </w:instrText>
             </w:r>
             <w:r>
               <w:rPr>
@@ -6919,7 +6922,7 @@
                 <w:noProof/>
                 <w:webHidden/>
               </w:rPr>
-              <w:t>37</w:t>
+              <w:t>39</w:t>
             </w:r>
             <w:r>
               <w:rPr>
@@ -6952,7 +6955,7 @@
       <w:pPr>
         <w:pStyle w:val="Heading1"/>
       </w:pPr>
-      <w:bookmarkStart w:id="1" w:name="_Toc173089282"/>
+      <w:bookmarkStart w:id="1" w:name="_Toc173702971"/>
       <w:r>
         <w:lastRenderedPageBreak/>
         <w:t>Abbreviations</w:t>
@@ -8622,7 +8625,7 @@
       <w:pPr>
         <w:pStyle w:val="Heading1"/>
       </w:pPr>
-      <w:bookmarkStart w:id="2" w:name="_Toc173089283"/>
+      <w:bookmarkStart w:id="2" w:name="_Toc173702972"/>
       <w:r>
         <w:lastRenderedPageBreak/>
         <w:t>Figures</w:t>
@@ -9156,53 +9159,6 @@
           <w:sz w:val="18"/>
         </w:rPr>
         <w:t>.</w:t>
-      </w:r>
-    </w:p>
-    <w:p>
-      <w:pPr>
-        <w:spacing w:before="47"/>
-        <w:ind w:left="540"/>
-        <w:rPr>
-          <w:sz w:val="18"/>
-        </w:rPr>
-      </w:pPr>
-      <w:r>
-        <w:rPr>
-          <w:sz w:val="18"/>
-        </w:rPr>
-        <w:t xml:space="preserve">Figure </w:t>
-      </w:r>
-      <w:r>
-        <w:rPr>
-          <w:sz w:val="18"/>
-        </w:rPr>
-        <w:t>5.1.</w:t>
-      </w:r>
-      <w:r>
-        <w:rPr>
-          <w:sz w:val="18"/>
-        </w:rPr>
-        <w:t xml:space="preserve"> </w:t>
-      </w:r>
-      <w:r>
-        <w:rPr>
-          <w:sz w:val="18"/>
-        </w:rPr>
-        <w:t xml:space="preserve">Cloning </w:t>
-      </w:r>
-      <w:r>
-        <w:rPr>
-          <w:i/>
-          <w:iCs/>
-          <w:sz w:val="18"/>
-        </w:rPr>
-        <w:t>PySyft</w:t>
-      </w:r>
-      <w:r>
-        <w:rPr>
-          <w:sz w:val="18"/>
-        </w:rPr>
-        <w:t xml:space="preserve"> repository.</w:t>
       </w:r>
     </w:p>
     <w:p>
@@ -9229,7 +9185,7 @@
       <w:pPr>
         <w:pStyle w:val="Heading1"/>
       </w:pPr>
-      <w:bookmarkStart w:id="3" w:name="_Toc173089284"/>
+      <w:bookmarkStart w:id="3" w:name="_Toc173702973"/>
       <w:r>
         <w:lastRenderedPageBreak/>
         <w:t>Tables</w:t>
@@ -9429,7 +9385,7 @@
         </w:tabs>
         <w:spacing w:before="32"/>
       </w:pPr>
-      <w:bookmarkStart w:id="4" w:name="_Toc173089285"/>
+      <w:bookmarkStart w:id="4" w:name="_Toc173702974"/>
       <w:r>
         <w:rPr>
           <w:color w:val="333333"/>
@@ -9447,7 +9403,7 @@
           <w:numId w:val="7"/>
         </w:numPr>
       </w:pPr>
-      <w:bookmarkStart w:id="5" w:name="_Toc173089286"/>
+      <w:bookmarkStart w:id="5" w:name="_Toc173702975"/>
       <w:r>
         <w:t>Motivation</w:t>
       </w:r>
@@ -9686,7 +9642,7 @@
           <w:numId w:val="7"/>
         </w:numPr>
       </w:pPr>
-      <w:bookmarkStart w:id="6" w:name="_Toc173089287"/>
+      <w:bookmarkStart w:id="6" w:name="_Toc173702976"/>
       <w:r>
         <w:t>Research Objectives</w:t>
       </w:r>
@@ -9930,7 +9886,7 @@
           <w:numId w:val="7"/>
         </w:numPr>
       </w:pPr>
-      <w:bookmarkStart w:id="7" w:name="_Toc173089288"/>
+      <w:bookmarkStart w:id="7" w:name="_Toc173702977"/>
       <w:r>
         <w:t>Thesis Overview</w:t>
       </w:r>
@@ -9948,7 +9904,7 @@
         </w:tabs>
         <w:spacing w:before="32"/>
       </w:pPr>
-      <w:bookmarkStart w:id="8" w:name="_Toc173089289"/>
+      <w:bookmarkStart w:id="8" w:name="_Toc173702978"/>
       <w:r>
         <w:rPr>
           <w:color w:val="333333"/>
@@ -9965,14 +9921,14 @@
           <w:numId w:val="7"/>
         </w:numPr>
       </w:pPr>
-      <w:bookmarkStart w:id="9" w:name="_Toc173089290"/>
-      <w:bookmarkStart w:id="10" w:name="_Hlk172064323"/>
+      <w:bookmarkStart w:id="9" w:name="_Hlk172064323"/>
+      <w:bookmarkStart w:id="10" w:name="_Toc173702979"/>
       <w:r>
         <w:t>What is Federated Learning</w:t>
       </w:r>
-      <w:bookmarkEnd w:id="9"/>
-    </w:p>
-    <w:bookmarkEnd w:id="10"/>
+      <w:bookmarkEnd w:id="10"/>
+    </w:p>
+    <w:bookmarkEnd w:id="9"/>
     <w:p>
       <w:pPr>
         <w:pStyle w:val="BodyText"/>
@@ -10054,7 +10010,7 @@
           <w:numId w:val="7"/>
         </w:numPr>
       </w:pPr>
-      <w:bookmarkStart w:id="11" w:name="_Toc173089291"/>
+      <w:bookmarkStart w:id="11" w:name="_Toc173702980"/>
       <w:r>
         <w:lastRenderedPageBreak/>
         <w:t>Federated Learnin</w:t>
@@ -10129,7 +10085,7 @@
         </w:numPr>
         <w:spacing w:before="10"/>
       </w:pPr>
-      <w:bookmarkStart w:id="12" w:name="_Toc173089292"/>
+      <w:bookmarkStart w:id="12" w:name="_Toc173702981"/>
       <w:r>
         <w:t>Cross-device</w:t>
       </w:r>
@@ -10370,7 +10326,7 @@
         </w:numPr>
         <w:spacing w:before="10"/>
       </w:pPr>
-      <w:bookmarkStart w:id="13" w:name="_Toc173089293"/>
+      <w:bookmarkStart w:id="13" w:name="_Toc173702982"/>
       <w:r>
         <w:lastRenderedPageBreak/>
         <w:t>Cross-silo</w:t>
@@ -10491,7 +10447,7 @@
           <w:numId w:val="7"/>
         </w:numPr>
       </w:pPr>
-      <w:bookmarkStart w:id="14" w:name="_Toc173089294"/>
+      <w:bookmarkStart w:id="14" w:name="_Toc173702983"/>
       <w:r>
         <w:t>Categorization of Federated Learning</w:t>
       </w:r>
@@ -10559,7 +10515,7 @@
         </w:numPr>
         <w:spacing w:before="10"/>
       </w:pPr>
-      <w:bookmarkStart w:id="15" w:name="_Toc173089295"/>
+      <w:bookmarkStart w:id="15" w:name="_Toc173702984"/>
       <w:r>
         <w:t>Horizontal Federated Learning</w:t>
       </w:r>
@@ -10716,7 +10672,7 @@
         </w:numPr>
         <w:spacing w:before="10"/>
       </w:pPr>
-      <w:bookmarkStart w:id="16" w:name="_Toc173089296"/>
+      <w:bookmarkStart w:id="16" w:name="_Toc173702985"/>
       <w:r>
         <w:t>Vertical Federated Learning</w:t>
       </w:r>
@@ -10836,7 +10792,7 @@
         </w:numPr>
         <w:spacing w:before="10"/>
       </w:pPr>
-      <w:bookmarkStart w:id="17" w:name="_Toc173089297"/>
+      <w:bookmarkStart w:id="17" w:name="_Toc173702986"/>
       <w:r>
         <w:t>Federated Transfer Learning</w:t>
       </w:r>
@@ -10963,7 +10919,7 @@
           <w:numId w:val="7"/>
         </w:numPr>
       </w:pPr>
-      <w:bookmarkStart w:id="18" w:name="_Toc173089298"/>
+      <w:bookmarkStart w:id="18" w:name="_Toc173702987"/>
       <w:r>
         <w:t xml:space="preserve">Federated Learning vs Distributed </w:t>
       </w:r>
@@ -11139,8 +11095,8 @@
         </w:tabs>
         <w:spacing w:before="31"/>
       </w:pPr>
-      <w:bookmarkStart w:id="19" w:name="_Toc173089299"/>
-      <w:bookmarkStart w:id="20" w:name="_Hlk172153051"/>
+      <w:bookmarkStart w:id="19" w:name="_Hlk172153051"/>
+      <w:bookmarkStart w:id="20" w:name="_Toc173702988"/>
       <w:r>
         <w:rPr>
           <w:color w:val="333333"/>
@@ -11161,7 +11117,7 @@
         </w:rPr>
         <w:t>Review</w:t>
       </w:r>
-      <w:bookmarkEnd w:id="19"/>
+      <w:bookmarkEnd w:id="20"/>
     </w:p>
     <w:p>
       <w:pPr>
@@ -11218,8 +11174,8 @@
           <w:sz w:val="30"/>
         </w:rPr>
       </w:pPr>
-      <w:bookmarkStart w:id="21" w:name="_Toc173089300"/>
-      <w:bookmarkEnd w:id="20"/>
+      <w:bookmarkStart w:id="21" w:name="_Toc173702989"/>
+      <w:bookmarkEnd w:id="19"/>
       <w:r>
         <w:t>Federated Learning Frameworks</w:t>
       </w:r>
@@ -11588,7 +11544,7 @@
         </w:rPr>
         <w:lastRenderedPageBreak/>
         <w:drawing>
-          <wp:inline distT="0" distB="0" distL="0" distR="0" wp14:anchorId="267E0F12" wp14:editId="70DD1715">
+          <wp:inline distT="0" distB="0" distL="0" distR="0" wp14:anchorId="267E0F12" wp14:editId="61F5CBAF">
             <wp:extent cx="5168900" cy="1219986"/>
             <wp:effectExtent l="0" t="0" r="0" b="0"/>
             <wp:docPr id="1200742578" name="Picture 5" descr="A table with numbers and text&#10;&#10;Description automatically generated"/>
@@ -11774,7 +11730,7 @@
           <w:sz w:val="19"/>
         </w:rPr>
       </w:pPr>
-      <w:bookmarkStart w:id="22" w:name="_Toc173089301"/>
+      <w:bookmarkStart w:id="22" w:name="_Toc173702990"/>
       <w:r>
         <w:t xml:space="preserve">PySyft, FATE, Flower FedML and </w:t>
       </w:r>
@@ -12507,7 +12463,7 @@
           <w:sz w:val="19"/>
         </w:rPr>
       </w:pPr>
-      <w:bookmarkStart w:id="23" w:name="_Toc173089302"/>
+      <w:bookmarkStart w:id="23" w:name="_Toc173702991"/>
       <w:r>
         <w:t xml:space="preserve">OpenFL, </w:t>
       </w:r>
@@ -12999,7 +12955,7 @@
           <w:numId w:val="7"/>
         </w:numPr>
       </w:pPr>
-      <w:bookmarkStart w:id="24" w:name="_Toc173089303"/>
+      <w:bookmarkStart w:id="24" w:name="_Toc173702992"/>
       <w:r>
         <w:t>Federated Learning Algorith</w:t>
       </w:r>
@@ -13152,7 +13108,7 @@
           <w:numId w:val="7"/>
         </w:numPr>
       </w:pPr>
-      <w:bookmarkStart w:id="25" w:name="_Toc173089304"/>
+      <w:bookmarkStart w:id="25" w:name="_Toc173702993"/>
       <w:r>
         <w:t>FedAvg</w:t>
       </w:r>
@@ -13291,7 +13247,7 @@
           <w:noProof/>
         </w:rPr>
         <w:drawing>
-          <wp:inline distT="0" distB="0" distL="0" distR="0" wp14:anchorId="4713C98B" wp14:editId="6FAA3C6D">
+          <wp:inline distT="0" distB="0" distL="0" distR="0" wp14:anchorId="4713C98B" wp14:editId="1B8F4279">
             <wp:extent cx="2289612" cy="1947525"/>
             <wp:effectExtent l="0" t="0" r="0" b="0"/>
             <wp:docPr id="1818512653" name="Picture 7" descr="A black and white text&#10;&#10;Description automatically generated"/>
@@ -13549,7 +13505,7 @@
           <w:numId w:val="7"/>
         </w:numPr>
       </w:pPr>
-      <w:bookmarkStart w:id="26" w:name="_Toc173089305"/>
+      <w:bookmarkStart w:id="26" w:name="_Toc173702994"/>
       <w:r>
         <w:t>FedProx</w:t>
       </w:r>
@@ -13927,7 +13883,7 @@
         </w:rPr>
         <w:lastRenderedPageBreak/>
         <w:drawing>
-          <wp:inline distT="0" distB="0" distL="0" distR="0" wp14:anchorId="0DFA2440" wp14:editId="48E0B5C6">
+          <wp:inline distT="0" distB="0" distL="0" distR="0" wp14:anchorId="0DFA2440" wp14:editId="544CA629">
             <wp:extent cx="2501415" cy="1952154"/>
             <wp:effectExtent l="0" t="0" r="0" b="0"/>
             <wp:docPr id="1976989671" name="Picture 5" descr="A white text with black text&#10;&#10;Description automatically generated with medium confidence"/>
@@ -14116,7 +14072,7 @@
           <w:numId w:val="7"/>
         </w:numPr>
       </w:pPr>
-      <w:bookmarkStart w:id="27" w:name="_Toc173089306"/>
+      <w:bookmarkStart w:id="27" w:name="_Toc173702995"/>
       <w:r>
         <w:t>FedMA</w:t>
       </w:r>
@@ -14284,7 +14240,7 @@
           <w:noProof/>
         </w:rPr>
         <w:drawing>
-          <wp:inline distT="0" distB="0" distL="0" distR="0" wp14:anchorId="64470A7F" wp14:editId="6BC392B9">
+          <wp:inline distT="0" distB="0" distL="0" distR="0" wp14:anchorId="64470A7F" wp14:editId="2EECFA57">
             <wp:extent cx="2844712" cy="1643676"/>
             <wp:effectExtent l="0" t="0" r="0" b="0"/>
             <wp:docPr id="1565202648" name="Picture 6" descr="A white text with black text&#10;&#10;Description automatically generated"/>
@@ -14427,7 +14383,7 @@
           <w:numId w:val="7"/>
         </w:numPr>
       </w:pPr>
-      <w:bookmarkStart w:id="28" w:name="_Toc173089307"/>
+      <w:bookmarkStart w:id="28" w:name="_Toc173702996"/>
       <w:r>
         <w:t>SecureBoost</w:t>
       </w:r>
@@ -14585,7 +14541,7 @@
           <w:numId w:val="7"/>
         </w:numPr>
       </w:pPr>
-      <w:bookmarkStart w:id="29" w:name="_Toc173089308"/>
+      <w:bookmarkStart w:id="29" w:name="_Toc173702997"/>
       <w:r>
         <w:t>Summary</w:t>
       </w:r>
@@ -14750,7 +14706,7 @@
           <w:numId w:val="7"/>
         </w:numPr>
       </w:pPr>
-      <w:bookmarkStart w:id="30" w:name="_Toc173089309"/>
+      <w:bookmarkStart w:id="30" w:name="_Toc173702998"/>
       <w:r>
         <w:t>Real World Federated Learning S</w:t>
       </w:r>
@@ -15106,7 +15062,7 @@
           <w:numId w:val="7"/>
         </w:numPr>
       </w:pPr>
-      <w:bookmarkStart w:id="32" w:name="_Toc173089310"/>
+      <w:bookmarkStart w:id="32" w:name="_Toc173702999"/>
       <w:bookmarkEnd w:id="31"/>
       <w:r>
         <w:t xml:space="preserve">Federated Learning </w:t>
@@ -15443,7 +15399,7 @@
           <w:noProof/>
         </w:rPr>
         <w:drawing>
-          <wp:inline distT="0" distB="0" distL="0" distR="0" wp14:anchorId="3A10E7CD" wp14:editId="6ADE432A">
+          <wp:inline distT="0" distB="0" distL="0" distR="0" wp14:anchorId="3A10E7CD" wp14:editId="057D31D2">
             <wp:extent cx="5277473" cy="2290988"/>
             <wp:effectExtent l="0" t="0" r="0" b="0"/>
             <wp:docPr id="1303438251" name="Picture 7" descr="A screenshot of a computer&#10;&#10;Description automatically generated"/>
@@ -15548,7 +15504,7 @@
           <w:numId w:val="7"/>
         </w:numPr>
       </w:pPr>
-      <w:bookmarkStart w:id="33" w:name="_Toc173089311"/>
+      <w:bookmarkStart w:id="33" w:name="_Toc173703000"/>
       <w:r>
         <w:t>Federated Learning Server Implementation</w:t>
       </w:r>
@@ -15939,7 +15895,7 @@
           <w:numId w:val="7"/>
         </w:numPr>
       </w:pPr>
-      <w:bookmarkStart w:id="36" w:name="_Toc173089312"/>
+      <w:bookmarkStart w:id="36" w:name="_Toc173703001"/>
       <w:bookmarkEnd w:id="34"/>
       <w:r>
         <w:t>Conclusion</w:t>
@@ -16407,7 +16363,7 @@
         </w:rPr>
       </w:pPr>
       <w:bookmarkStart w:id="37" w:name="_Hlk171801997"/>
-      <w:bookmarkStart w:id="38" w:name="_Toc173089313"/>
+      <w:bookmarkStart w:id="38" w:name="_Toc173703002"/>
       <w:r>
         <w:rPr>
           <w:color w:val="auto"/>
@@ -16438,7 +16394,7 @@
           <w:numId w:val="5"/>
         </w:numPr>
       </w:pPr>
-      <w:bookmarkStart w:id="39" w:name="_Toc173089314"/>
+      <w:bookmarkStart w:id="39" w:name="_Toc173703003"/>
       <w:r>
         <w:t>Methodology</w:t>
       </w:r>
@@ -16486,7 +16442,7 @@
           <w:numId w:val="5"/>
         </w:numPr>
       </w:pPr>
-      <w:bookmarkStart w:id="40" w:name="_Toc173089315"/>
+      <w:bookmarkStart w:id="40" w:name="_Toc173703004"/>
       <w:r>
         <w:t>Project</w:t>
       </w:r>
@@ -16529,7 +16485,7 @@
           <w:numId w:val="5"/>
         </w:numPr>
       </w:pPr>
-      <w:bookmarkStart w:id="41" w:name="_Toc173089316"/>
+      <w:bookmarkStart w:id="41" w:name="_Toc173703005"/>
       <w:r>
         <w:t>Business</w:t>
       </w:r>
@@ -16578,7 +16534,7 @@
           <w:numId w:val="5"/>
         </w:numPr>
       </w:pPr>
-      <w:bookmarkStart w:id="42" w:name="_Toc173089317"/>
+      <w:bookmarkStart w:id="42" w:name="_Toc173703006"/>
       <w:r>
         <w:t>Data</w:t>
       </w:r>
@@ -16588,7 +16544,6 @@
         </w:rPr>
         <w:t xml:space="preserve"> </w:t>
       </w:r>
-      <w:proofErr w:type="gramStart"/>
       <w:r>
         <w:rPr>
           <w:spacing w:val="-3"/>
@@ -16599,14 +16554,7 @@
         <w:rPr>
           <w:spacing w:val="-3"/>
         </w:rPr>
-        <w:t xml:space="preserve"> and</w:t>
-      </w:r>
-      <w:proofErr w:type="gramEnd"/>
-      <w:r>
-        <w:rPr>
-          <w:spacing w:val="-3"/>
-        </w:rPr>
-        <w:t xml:space="preserve"> Medical</w:t>
+        <w:t xml:space="preserve"> and Medical</w:t>
       </w:r>
       <w:bookmarkEnd w:id="42"/>
     </w:p>
@@ -16618,7 +16566,7 @@
           <w:numId w:val="5"/>
         </w:numPr>
       </w:pPr>
-      <w:bookmarkStart w:id="43" w:name="_Toc173089318"/>
+      <w:bookmarkStart w:id="43" w:name="_Toc173703007"/>
       <w:r>
         <w:rPr>
           <w:spacing w:val="-3"/>
@@ -16635,7 +16583,7 @@
           <w:numId w:val="5"/>
         </w:numPr>
       </w:pPr>
-      <w:bookmarkStart w:id="44" w:name="_Toc173089319"/>
+      <w:bookmarkStart w:id="44" w:name="_Toc173703008"/>
       <w:r>
         <w:rPr>
           <w:spacing w:val="-3"/>
@@ -16715,7 +16663,7 @@
           <w:color w:val="333333"/>
         </w:rPr>
       </w:pPr>
-      <w:bookmarkStart w:id="45" w:name="_Toc173089320"/>
+      <w:bookmarkStart w:id="45" w:name="_Toc173703009"/>
       <w:r>
         <w:rPr>
           <w:color w:val="333333"/>
@@ -17039,7 +16987,7 @@
           <w:numId w:val="5"/>
         </w:numPr>
       </w:pPr>
-      <w:bookmarkStart w:id="46" w:name="_Toc173089321"/>
+      <w:bookmarkStart w:id="46" w:name="_Toc173703010"/>
       <w:r>
         <w:t>PySyft</w:t>
       </w:r>
@@ -17121,6 +17069,7 @@
         <w:ind w:left="540" w:right="332" w:firstLine="470"/>
         <w:jc w:val="both"/>
       </w:pPr>
+      <w:bookmarkStart w:id="47" w:name="_Hlk173703031"/>
       <w:r>
         <w:t xml:space="preserve">After reviewing this framework, the conclusion is that </w:t>
       </w:r>
@@ -17136,7 +17085,7 @@
       </w:r>
       <w:r>
         <w:lastRenderedPageBreak/>
-        <w:t>providing real federated learning scenarios. Please refer to the annex for the JN evaluation.</w:t>
+        <w:t xml:space="preserve">providing real federated learning scenarios. </w:t>
       </w:r>
     </w:p>
     <w:p>
@@ -17147,13 +17096,206 @@
           <w:numId w:val="5"/>
         </w:numPr>
       </w:pPr>
-      <w:bookmarkStart w:id="47" w:name="_Toc173089323"/>
+      <w:bookmarkStart w:id="48" w:name="_Toc173703011"/>
+      <w:bookmarkEnd w:id="47"/>
       <w:r>
         <w:t>F</w:t>
       </w:r>
-      <w:bookmarkEnd w:id="47"/>
       <w:r>
         <w:t>ATE</w:t>
+      </w:r>
+      <w:bookmarkEnd w:id="48"/>
+    </w:p>
+    <w:p>
+      <w:pPr>
+        <w:pStyle w:val="BodyText"/>
+        <w:spacing w:line="360" w:lineRule="auto"/>
+        <w:ind w:left="540" w:right="332" w:firstLine="470"/>
+        <w:jc w:val="both"/>
+      </w:pPr>
+      <w:r>
+        <w:t xml:space="preserve">FATE </w:t>
+      </w:r>
+      <w:r>
+        <w:t>repository ha</w:t>
+      </w:r>
+      <w:r>
+        <w:t xml:space="preserve">s good structure (FATE, 2021) </w:t>
+      </w:r>
+      <w:r>
+        <w:t>and clear documentation guiding the user through its directories</w:t>
+      </w:r>
+      <w:r>
+        <w:t xml:space="preserve">, examples and tutorials. </w:t>
+      </w:r>
+      <w:r>
+        <w:t>Active support via issues and discussions in the repository enables users to look for help and contribute to the project.</w:t>
+      </w:r>
+    </w:p>
+    <w:p>
+      <w:pPr>
+        <w:pStyle w:val="BodyText"/>
+        <w:spacing w:line="360" w:lineRule="auto"/>
+        <w:ind w:left="540" w:right="332" w:firstLine="470"/>
+        <w:jc w:val="both"/>
+      </w:pPr>
+      <w:r>
+        <w:t xml:space="preserve">To evaluate the framework two tutorials were evaluated. The first one was </w:t>
+      </w:r>
+      <w:r>
+        <w:t>Hetero-NN Tutorial</w:t>
+      </w:r>
+      <w:r>
+        <w:t xml:space="preserve"> which </w:t>
+      </w:r>
+      <w:r>
+        <w:t>leveraged the FATE Hetero-NN framework for training a NN model based on vertically partitioned data</w:t>
+      </w:r>
+      <w:r>
+        <w:t>, where guest and host have different features of the same dataset. Essential FATE libraries were imported</w:t>
+      </w:r>
+      <w:r>
+        <w:t>, and a context was created to configure the federated environment</w:t>
+      </w:r>
+      <w:r>
+        <w:t xml:space="preserve">. </w:t>
+      </w:r>
+      <w:r>
+        <w:t xml:space="preserve">The data is loaded from CSV, with labels from guests, and without labels from hosts, into the </w:t>
+      </w:r>
+      <w:r>
+        <w:t xml:space="preserve">data frame </w:t>
+      </w:r>
+      <w:r>
+        <w:t xml:space="preserve">format of FATE. In this process, based on the type of party, it initializes a model; that is, for a guest, it will initialize both the bottom and top models, whereas for a host, it initializes only the bottom model. By using </w:t>
+      </w:r>
+      <w:r>
+        <w:rPr>
+          <w:i/>
+          <w:iCs/>
+        </w:rPr>
+        <w:t>HeteroNNTrainerGuest</w:t>
+      </w:r>
+      <w:r>
+        <w:t xml:space="preserve"> or </w:t>
+      </w:r>
+      <w:r>
+        <w:rPr>
+          <w:i/>
+          <w:iCs/>
+        </w:rPr>
+        <w:t>HeteroNNTrainerHost</w:t>
+      </w:r>
+      <w:r>
+        <w:t xml:space="preserve">, it will prepare the training of the model, where the function train trains the model, and the function predict predicts the outcome of the data set by applying a trained model. The run function coordinates the training and </w:t>
+      </w:r>
+      <w:r>
+        <w:t>prediction,</w:t>
+      </w:r>
+      <w:r>
+        <w:t xml:space="preserve"> and the </w:t>
+      </w:r>
+      <w:r>
+        <w:t xml:space="preserve">script is run with launch, which simulates </w:t>
+      </w:r>
+      <w:r>
+        <w:t>a FL scenario.</w:t>
+      </w:r>
+    </w:p>
+    <w:p>
+      <w:pPr>
+        <w:pStyle w:val="BodyText"/>
+        <w:spacing w:line="360" w:lineRule="auto"/>
+        <w:ind w:left="540" w:right="332" w:firstLine="470"/>
+        <w:jc w:val="both"/>
+      </w:pPr>
+      <w:r>
+        <w:t xml:space="preserve">The second </w:t>
+      </w:r>
+      <w:r>
+        <w:t>tutorial,</w:t>
+      </w:r>
+      <w:r>
+        <w:t xml:space="preserve"> the </w:t>
+      </w:r>
+      <w:r>
+        <w:rPr>
+          <w:i/>
+          <w:iCs/>
+        </w:rPr>
+        <w:t>Hetero-SecureBoost</w:t>
+      </w:r>
+      <w:r>
+        <w:t xml:space="preserve"> tutorial makes use of FATE's </w:t>
+      </w:r>
+      <w:r>
+        <w:rPr>
+          <w:i/>
+          <w:iCs/>
+        </w:rPr>
+        <w:t>Hetero-SecureBoost</w:t>
+      </w:r>
+      <w:r>
+        <w:t xml:space="preserve"> scheme in that it trains the boosting tree model. Based on party type, initialization of the model is done: a guest initializes the model as </w:t>
+      </w:r>
+      <w:r>
+        <w:rPr>
+          <w:i/>
+          <w:iCs/>
+        </w:rPr>
+        <w:t>HeteroSecureBoostGuest</w:t>
+      </w:r>
+      <w:r>
+        <w:t xml:space="preserve">, a host as </w:t>
+      </w:r>
+      <w:r>
+        <w:rPr>
+          <w:i/>
+          <w:iCs/>
+        </w:rPr>
+        <w:t>HeteroSecureBoostHost</w:t>
+      </w:r>
+      <w:r>
+        <w:t xml:space="preserve">. The train function </w:t>
+      </w:r>
+      <w:r>
+        <w:t>initiates</w:t>
+      </w:r>
+      <w:r>
+        <w:t xml:space="preserve"> the training loop, while the predict function utilizes a trained model for predicting outcomes over an input dataset. The run function drives both the training and predicting operations. The script is launched with launch for mimicking the federated learning setup. Both tutorials are successful in demonstrating federated learning by enabling the model training process among different parties without exchanging raw data, and hence ensures collaborative learning while keeping private data.</w:t>
+      </w:r>
+    </w:p>
+    <w:p>
+      <w:pPr>
+        <w:pStyle w:val="BodyText"/>
+        <w:spacing w:line="360" w:lineRule="auto"/>
+        <w:ind w:left="540" w:right="332" w:firstLine="470"/>
+        <w:jc w:val="both"/>
+      </w:pPr>
+      <w:r>
+        <w:t xml:space="preserve"> The settings in these scenarios are such that they fit well with real-world federated learning; thus, they ensure data privacy and security. Consequently, FATE can be applied in practical settings for federated learning.</w:t>
+      </w:r>
+      <w:r>
+        <w:t xml:space="preserve"> </w:t>
+      </w:r>
+      <w:r>
+        <w:t xml:space="preserve">Final conclusion same as </w:t>
+      </w:r>
+      <w:r>
+        <w:rPr>
+          <w:i/>
+          <w:iCs/>
+        </w:rPr>
+        <w:t>PySyft</w:t>
+      </w:r>
+      <w:r>
+        <w:t xml:space="preserve"> n</w:t>
+      </w:r>
+      <w:r>
+        <w:t>one of the tutorials provided a real-world scenario where different devices train a model locally and a server aggregates the results</w:t>
+      </w:r>
+      <w:r>
+        <w:t>.</w:t>
       </w:r>
     </w:p>
     <w:p>
@@ -17164,9 +17306,12 @@
           <w:numId w:val="5"/>
         </w:numPr>
       </w:pPr>
-      <w:r>
+      <w:bookmarkStart w:id="49" w:name="_Toc173703012"/>
+      <w:r>
+        <w:lastRenderedPageBreak/>
         <w:t>Flower</w:t>
       </w:r>
+      <w:bookmarkEnd w:id="49"/>
     </w:p>
     <w:p>
       <w:pPr>
@@ -17176,11 +17321,11 @@
           <w:numId w:val="5"/>
         </w:numPr>
       </w:pPr>
-      <w:bookmarkStart w:id="48" w:name="_Toc173089324"/>
+      <w:bookmarkStart w:id="50" w:name="_Toc173703013"/>
       <w:r>
         <w:t>FedML</w:t>
       </w:r>
-      <w:bookmarkEnd w:id="48"/>
+      <w:bookmarkEnd w:id="50"/>
     </w:p>
     <w:p>
       <w:pPr>
@@ -17190,11 +17335,11 @@
           <w:numId w:val="5"/>
         </w:numPr>
       </w:pPr>
-      <w:bookmarkStart w:id="49" w:name="_Toc173089325"/>
+      <w:bookmarkStart w:id="51" w:name="_Toc173703014"/>
       <w:r>
         <w:t>TensorFlow Federated</w:t>
       </w:r>
-      <w:bookmarkEnd w:id="49"/>
+      <w:bookmarkEnd w:id="51"/>
     </w:p>
     <w:p>
       <w:pPr>
@@ -17204,11 +17349,11 @@
           <w:numId w:val="5"/>
         </w:numPr>
       </w:pPr>
-      <w:bookmarkStart w:id="50" w:name="_Toc173089326"/>
+      <w:bookmarkStart w:id="52" w:name="_Toc173703015"/>
       <w:r>
         <w:t>Conclusions and summary</w:t>
       </w:r>
-      <w:bookmarkEnd w:id="50"/>
+      <w:bookmarkEnd w:id="52"/>
     </w:p>
     <w:p>
       <w:pPr>
@@ -17225,14 +17370,14 @@
           <w:color w:val="333333"/>
         </w:rPr>
       </w:pPr>
-      <w:bookmarkStart w:id="51" w:name="_Toc173089327"/>
+      <w:bookmarkStart w:id="53" w:name="_Toc173703016"/>
       <w:r>
         <w:rPr>
           <w:color w:val="333333"/>
         </w:rPr>
         <w:t>Federated Learning Server Development</w:t>
       </w:r>
-      <w:bookmarkEnd w:id="51"/>
+      <w:bookmarkEnd w:id="53"/>
     </w:p>
     <w:p>
       <w:pPr>
@@ -17242,11 +17387,11 @@
           <w:numId w:val="5"/>
         </w:numPr>
       </w:pPr>
-      <w:bookmarkStart w:id="52" w:name="_Toc173089328"/>
+      <w:bookmarkStart w:id="54" w:name="_Toc173703017"/>
       <w:r>
         <w:t>Architecture</w:t>
       </w:r>
-      <w:bookmarkEnd w:id="52"/>
+      <w:bookmarkEnd w:id="54"/>
     </w:p>
     <w:p>
       <w:pPr>
@@ -17256,11 +17401,11 @@
           <w:numId w:val="5"/>
         </w:numPr>
       </w:pPr>
-      <w:bookmarkStart w:id="53" w:name="_Toc173089329"/>
+      <w:bookmarkStart w:id="55" w:name="_Toc173703018"/>
       <w:r>
         <w:t>Components</w:t>
       </w:r>
-      <w:bookmarkEnd w:id="53"/>
+      <w:bookmarkEnd w:id="55"/>
     </w:p>
     <w:p>
       <w:pPr>
@@ -17270,11 +17415,11 @@
           <w:numId w:val="5"/>
         </w:numPr>
       </w:pPr>
-      <w:bookmarkStart w:id="54" w:name="_Toc173089330"/>
+      <w:bookmarkStart w:id="56" w:name="_Toc173703019"/>
       <w:r>
         <w:t>Communication protocols</w:t>
       </w:r>
-      <w:bookmarkEnd w:id="54"/>
+      <w:bookmarkEnd w:id="56"/>
     </w:p>
     <w:p>
       <w:pPr>
@@ -17284,11 +17429,11 @@
           <w:numId w:val="5"/>
         </w:numPr>
       </w:pPr>
-      <w:bookmarkStart w:id="55" w:name="_Toc173089331"/>
+      <w:bookmarkStart w:id="57" w:name="_Toc173703020"/>
       <w:r>
         <w:t>Sever Functions</w:t>
       </w:r>
-      <w:bookmarkEnd w:id="55"/>
+      <w:bookmarkEnd w:id="57"/>
     </w:p>
     <w:p>
       <w:pPr>
@@ -17298,11 +17443,11 @@
           <w:numId w:val="5"/>
         </w:numPr>
       </w:pPr>
-      <w:bookmarkStart w:id="56" w:name="_Toc173089332"/>
+      <w:bookmarkStart w:id="58" w:name="_Toc173703021"/>
       <w:r>
         <w:t>Core Functionalities</w:t>
       </w:r>
-      <w:bookmarkEnd w:id="56"/>
+      <w:bookmarkEnd w:id="58"/>
     </w:p>
     <w:p>
       <w:pPr>
@@ -17312,11 +17457,11 @@
           <w:numId w:val="5"/>
         </w:numPr>
       </w:pPr>
-      <w:bookmarkStart w:id="57" w:name="_Toc173089333"/>
+      <w:bookmarkStart w:id="59" w:name="_Toc173703022"/>
       <w:r>
         <w:t>Coordination with clients</w:t>
       </w:r>
-      <w:bookmarkEnd w:id="57"/>
+      <w:bookmarkEnd w:id="59"/>
     </w:p>
     <w:p>
       <w:pPr>
@@ -17329,11 +17474,11 @@
           <w:sz w:val="30"/>
         </w:rPr>
       </w:pPr>
-      <w:bookmarkStart w:id="58" w:name="_Toc173089334"/>
+      <w:bookmarkStart w:id="60" w:name="_Toc173703023"/>
       <w:r>
         <w:t>Machine Learning Models Used</w:t>
       </w:r>
-      <w:bookmarkEnd w:id="58"/>
+      <w:bookmarkEnd w:id="60"/>
     </w:p>
     <w:p>
       <w:pPr>
@@ -17343,11 +17488,11 @@
           <w:numId w:val="5"/>
         </w:numPr>
       </w:pPr>
-      <w:bookmarkStart w:id="59" w:name="_Toc173089335"/>
+      <w:bookmarkStart w:id="61" w:name="_Toc173703024"/>
       <w:r>
         <w:t>Types of Models Implemented</w:t>
       </w:r>
-      <w:bookmarkEnd w:id="59"/>
+      <w:bookmarkEnd w:id="61"/>
     </w:p>
     <w:p>
       <w:pPr>
@@ -17357,11 +17502,11 @@
           <w:numId w:val="5"/>
         </w:numPr>
       </w:pPr>
-      <w:bookmarkStart w:id="60" w:name="_Toc173089336"/>
+      <w:bookmarkStart w:id="62" w:name="_Toc173703025"/>
       <w:r>
         <w:t>Data Collection</w:t>
       </w:r>
-      <w:bookmarkEnd w:id="60"/>
+      <w:bookmarkEnd w:id="62"/>
     </w:p>
     <w:p>
       <w:pPr>
@@ -17378,14 +17523,14 @@
           <w:color w:val="333333"/>
         </w:rPr>
       </w:pPr>
-      <w:bookmarkStart w:id="61" w:name="_Toc173089337"/>
+      <w:bookmarkStart w:id="63" w:name="_Toc173703026"/>
       <w:r>
         <w:rPr>
           <w:color w:val="333333"/>
         </w:rPr>
         <w:t>Validating results</w:t>
       </w:r>
-      <w:bookmarkEnd w:id="61"/>
+      <w:bookmarkEnd w:id="63"/>
     </w:p>
     <w:p>
       <w:pPr>
@@ -17395,11 +17540,11 @@
           <w:numId w:val="5"/>
         </w:numPr>
       </w:pPr>
-      <w:bookmarkStart w:id="62" w:name="_Toc173089338"/>
+      <w:bookmarkStart w:id="64" w:name="_Toc173703027"/>
       <w:r>
         <w:t>Non-IDD settings vs Perfectly distributed</w:t>
       </w:r>
-      <w:bookmarkEnd w:id="62"/>
+      <w:bookmarkEnd w:id="64"/>
       <w:r>
         <w:t xml:space="preserve"> </w:t>
       </w:r>
@@ -17416,7 +17561,7 @@
         </w:tabs>
         <w:spacing w:before="31"/>
       </w:pPr>
-      <w:bookmarkStart w:id="63" w:name="_Toc173089339"/>
+      <w:bookmarkStart w:id="65" w:name="_Toc173703028"/>
       <w:r>
         <w:rPr>
           <w:color w:val="333333"/>
@@ -17488,7 +17633,7 @@
         </w:rPr>
         <w:t>Recommendations</w:t>
       </w:r>
-      <w:bookmarkEnd w:id="63"/>
+      <w:bookmarkEnd w:id="65"/>
     </w:p>
     <w:p>
       <w:pPr>
@@ -17502,17 +17647,17 @@
         </w:tabs>
         <w:spacing w:before="31"/>
       </w:pPr>
-      <w:bookmarkStart w:id="64" w:name="_Toc173089340"/>
-      <w:bookmarkStart w:id="65" w:name="_Hlk173089037"/>
+      <w:bookmarkStart w:id="66" w:name="_Hlk173089037"/>
+      <w:bookmarkStart w:id="67" w:name="_Toc173703029"/>
       <w:r>
         <w:rPr>
           <w:color w:val="333333"/>
         </w:rPr>
         <w:t>References</w:t>
       </w:r>
-      <w:bookmarkEnd w:id="64"/>
-    </w:p>
-    <w:bookmarkEnd w:id="65"/>
+      <w:bookmarkEnd w:id="67"/>
+    </w:p>
+    <w:bookmarkEnd w:id="66"/>
     <w:p>
       <w:pPr>
         <w:pStyle w:val="Bibliography"/>
@@ -17590,26 +17735,23 @@
         <w:pStyle w:val="Bibliography"/>
       </w:pPr>
       <w:r>
-        <w:t xml:space="preserve">Cheng, K., Fan, T., Jin, Y., Liu, Y., Chen, T., Papadopoulos, D. and Yang, Q. (2021) ‘SecureBoost: A Lossless </w:t>
-      </w:r>
+        <w:t>Cheng, K., Fan, T., Jin, Y., Liu, Y., Chen, T., Papadopoulos, D. and Yang, Q. (2021) ‘SecureBoost: A Lossless Federated Learning Framework’. arXiv. Available at: http://arxiv.org/abs/1901.08755 (Accessed: 24 July 2024).</w:t>
+      </w:r>
+    </w:p>
+    <w:p>
+      <w:pPr>
+        <w:pStyle w:val="Bibliography"/>
+      </w:pPr>
+      <w:r>
+        <w:t>Galtier, M.N. and Marini, C. (2019) ‘Substra: a framework for privacy-preserving, traceable and collaborative Machine Learning’. arXiv. Available at: http://arxiv.org/abs/1910.11567 (Accessed: 22 July 2024).</w:t>
+      </w:r>
+    </w:p>
+    <w:p>
+      <w:pPr>
+        <w:pStyle w:val="Bibliography"/>
+      </w:pPr>
       <w:r>
         <w:lastRenderedPageBreak/>
-        <w:t>Federated Learning Framework’. arXiv. Available at: http://arxiv.org/abs/1901.08755 (Accessed: 24 July 2024).</w:t>
-      </w:r>
-    </w:p>
-    <w:p>
-      <w:pPr>
-        <w:pStyle w:val="Bibliography"/>
-      </w:pPr>
-      <w:r>
-        <w:t>Galtier, M.N. and Marini, C. (2019) ‘Substra: a framework for privacy-preserving, traceable and collaborative Machine Learning’. arXiv. Available at: http://arxiv.org/abs/1910.11567 (Accessed: 22 July 2024).</w:t>
-      </w:r>
-    </w:p>
-    <w:p>
-      <w:pPr>
-        <w:pStyle w:val="Bibliography"/>
-      </w:pPr>
-      <w:r>
         <w:t>Hard, A., Rao, K., Mathews, R., Ramaswamy, S., Beaufays, F., Augenstein, S., Eichner, H., Kiddon, C. and Ramage, D. (2019) ‘Federated Learning for Mobile Keyboard Prediction’. arXiv. Available at: http://arxiv.org/abs/1811.03604 (Accessed: 18 July 2024).</w:t>
       </w:r>
     </w:p>
@@ -17764,11 +17906,7 @@
         <w:pStyle w:val="Bibliography"/>
       </w:pPr>
       <w:r>
-        <w:t xml:space="preserve">Reina, G.A., Gruzdev, A., Foley, P., Perepelkina, O., Sharma, M., Davidyuk, I., Trushkin, I., Radionov, M., Mokrov, A., Agapov, D., Martin, J., Edwards, B., Sheller, M.J., Pati, S., Moorthy, P.N., Wang, S., Shah, P. and </w:t>
-      </w:r>
-      <w:r>
-        <w:lastRenderedPageBreak/>
-        <w:t xml:space="preserve">Bakas, S. (2022) ‘OpenFL: An open-source framework for Federated Learning’, </w:t>
+        <w:t xml:space="preserve">Reina, G.A., Gruzdev, A., Foley, P., Perepelkina, O., Sharma, M., Davidyuk, I., Trushkin, I., Radionov, M., Mokrov, A., Agapov, D., Martin, J., Edwards, B., Sheller, M.J., Pati, S., Moorthy, P.N., Wang, S., Shah, P. and Bakas, S. (2022) ‘OpenFL: An open-source framework for Federated Learning’, </w:t>
       </w:r>
       <w:r>
         <w:rPr>
@@ -17793,7 +17931,15 @@
           <w:i/>
           <w:iCs/>
         </w:rPr>
-        <w:t>International Journal of Machine Learning and Cybernetics</w:t>
+        <w:t xml:space="preserve">International Journal of </w:t>
+      </w:r>
+      <w:r>
+        <w:rPr>
+          <w:i/>
+          <w:iCs/>
+        </w:rPr>
+        <w:lastRenderedPageBreak/>
+        <w:t>Machine Learning and Cybernetics</w:t>
       </w:r>
       <w:r>
         <w:t xml:space="preserve"> [Preprint]. Available at: https://doi.org/10.1007/s13042-024-02234-z.</w:t>
@@ -17991,17 +18137,66 @@
     </w:p>
     <w:p/>
     <w:p>
-      <w:pPr>
-        <w:pStyle w:val="Bibliography"/>
-      </w:pPr>
-      <w:r>
-        <w:t xml:space="preserve">www.youtube.com. (2024). Tutorial: </w:t>
+      <w:r>
+        <w:t>FATE</w:t>
+      </w:r>
+      <w:r>
+        <w:t xml:space="preserve"> (2021). </w:t>
       </w:r>
       <w:r>
         <w:rPr>
           <w:i/>
           <w:iCs/>
         </w:rPr>
+        <w:t>FederatedAI/FATE</w:t>
+      </w:r>
+      <w:r>
+        <w:t xml:space="preserve">. </w:t>
+      </w:r>
+      <w:r>
+        <w:t>GitHub</w:t>
+      </w:r>
+      <w:r>
+        <w:t>.</w:t>
+      </w:r>
+      <w:r>
+        <w:t xml:space="preserve"> </w:t>
+      </w:r>
+      <w:r>
+        <w:t xml:space="preserve">Available at: </w:t>
+      </w:r>
+      <w:hyperlink r:id="rId32" w:history="1">
+        <w:r>
+          <w:rPr>
+            <w:rStyle w:val="Hyperlink"/>
+            <w:color w:val="auto"/>
+            <w:u w:val="none"/>
+          </w:rPr>
+          <w:t>https://github.com/FederatedAI/FATE</w:t>
+        </w:r>
+      </w:hyperlink>
+      <w:r>
+        <w:t>.</w:t>
+      </w:r>
+    </w:p>
+    <w:p>
+      <w:r>
+        <w:t>(Accessed: 12 June 2024).</w:t>
+      </w:r>
+    </w:p>
+    <w:p/>
+    <w:p>
+      <w:pPr>
+        <w:pStyle w:val="Bibliography"/>
+      </w:pPr>
+      <w:r>
+        <w:t xml:space="preserve">www.youtube.com. (2024). Tutorial: </w:t>
+      </w:r>
+      <w:r>
+        <w:rPr>
+          <w:i/>
+          <w:iCs/>
+        </w:rPr>
         <w:t>Federated Learning in AI4EOSC</w:t>
       </w:r>
       <w:r>
@@ -18013,7 +18208,6 @@
         <w:pStyle w:val="Bibliography"/>
       </w:pPr>
       <w:r>
-        <w:lastRenderedPageBreak/>
         <w:t xml:space="preserve">www.youtube.com. (2022). </w:t>
       </w:r>
       <w:r>
@@ -18046,19 +18240,20 @@
         <w:rPr>
           <w:color w:val="333333"/>
         </w:rPr>
+        <w:lastRenderedPageBreak/>
         <w:tab/>
       </w:r>
-      <w:bookmarkStart w:id="66" w:name="_Toc173089341"/>
+      <w:bookmarkStart w:id="68" w:name="_Toc173703030"/>
       <w:r>
         <w:rPr>
           <w:color w:val="333333"/>
         </w:rPr>
         <w:t>Annex</w:t>
       </w:r>
-      <w:bookmarkEnd w:id="66"/>
+      <w:bookmarkEnd w:id="68"/>
     </w:p>
     <w:sectPr>
-      <w:footerReference w:type="default" r:id="rId32"/>
+      <w:footerReference w:type="default" r:id="rId33"/>
       <w:pgSz w:w="11910" w:h="16840"/>
       <w:pgMar w:top="1120" w:right="1100" w:bottom="1460" w:left="900" w:header="0" w:footer="1261" w:gutter="0"/>
       <w:cols w:space="720"/>

</xml_diff>

<commit_message>
TensorFlow Federated section completed.
</commit_message>
<xml_diff>
--- a/FederatedLearningReport.docx
+++ b/FederatedLearningReport.docx
@@ -11471,23 +11471,7 @@
           <w:i/>
           <w:iCs/>
         </w:rPr>
-        <w:t xml:space="preserve">, FATE, Flower, </w:t>
-      </w:r>
-      <w:proofErr w:type="spellStart"/>
-      <w:r>
-        <w:rPr>
-          <w:i/>
-          <w:iCs/>
-        </w:rPr>
-        <w:t>FedML</w:t>
-      </w:r>
-      <w:proofErr w:type="spellEnd"/>
-      <w:r>
-        <w:rPr>
-          <w:i/>
-          <w:iCs/>
-        </w:rPr>
-        <w:t xml:space="preserve"> </w:t>
+        <w:t xml:space="preserve">, FATE, Flower, FedML </w:t>
       </w:r>
       <w:r>
         <w:t>and</w:t>
@@ -13316,7 +13300,7 @@
         </w:rPr>
         <w:lastRenderedPageBreak/>
         <w:drawing>
-          <wp:inline distT="0" distB="0" distL="0" distR="0" wp14:anchorId="267E0F12" wp14:editId="14CAE6D5">
+          <wp:inline distT="0" distB="0" distL="0" distR="0" wp14:anchorId="267E0F12" wp14:editId="7675CB63">
             <wp:extent cx="5168900" cy="1219986"/>
             <wp:effectExtent l="0" t="0" r="0" b="0"/>
             <wp:docPr id="1200742578" name="Picture 5" descr="A table with numbers and text&#10;&#10;Description automatically generated"/>
@@ -13435,23 +13419,7 @@
           <w:i/>
           <w:iCs/>
         </w:rPr>
-        <w:t xml:space="preserve">, FATE, Flower, </w:t>
-      </w:r>
-      <w:proofErr w:type="spellStart"/>
-      <w:r>
-        <w:rPr>
-          <w:i/>
-          <w:iCs/>
-        </w:rPr>
-        <w:t>FedML</w:t>
-      </w:r>
-      <w:proofErr w:type="spellEnd"/>
-      <w:r>
-        <w:rPr>
-          <w:i/>
-          <w:iCs/>
-        </w:rPr>
-        <w:t xml:space="preserve">, </w:t>
+        <w:t xml:space="preserve">, FATE, Flower, FedML, </w:t>
       </w:r>
       <w:r>
         <w:t xml:space="preserve">and </w:t>
@@ -13534,15 +13502,7 @@
       </w:r>
       <w:proofErr w:type="spellEnd"/>
       <w:r>
-        <w:t xml:space="preserve">, FATE, Flower </w:t>
-      </w:r>
-      <w:proofErr w:type="spellStart"/>
-      <w:r>
-        <w:t>FedML</w:t>
-      </w:r>
-      <w:proofErr w:type="spellEnd"/>
-      <w:r>
-        <w:t xml:space="preserve"> and </w:t>
+        <w:t xml:space="preserve">, FATE, Flower FedML and </w:t>
       </w:r>
       <w:r>
         <w:t>TensorFlow Federated</w:t>
@@ -13920,7 +13880,6 @@
         <w:spacing w:line="360" w:lineRule="auto"/>
         <w:ind w:left="540" w:right="332" w:firstLine="470"/>
       </w:pPr>
-      <w:proofErr w:type="spellStart"/>
       <w:r>
         <w:rPr>
           <w:i/>
@@ -13928,7 +13887,6 @@
         </w:rPr>
         <w:t>FedML</w:t>
       </w:r>
-      <w:proofErr w:type="spellEnd"/>
       <w:r>
         <w:t xml:space="preserve"> </w:t>
       </w:r>
@@ -13963,7 +13921,6 @@
       <w:r>
         <w:t xml:space="preserve">is an open research library and benchmark built for enabling development support and fair comparison in federated learning algorithms. Compared with previous works, it addresses the current limitation of supporting different configurations and computing paradigms for distributed training, mobile on-device training, and standalone simulation. It makes flexible, generic API designs, standardized algorithm implementations, and a comprehensive benchmark dataset available for non-I.I.D. settings. </w:t>
       </w:r>
-      <w:proofErr w:type="spellStart"/>
       <w:r>
         <w:rPr>
           <w:i/>
@@ -13971,11 +13928,19 @@
         </w:rPr>
         <w:t>FedML</w:t>
       </w:r>
-      <w:proofErr w:type="spellEnd"/>
       <w:r>
         <w:t xml:space="preserve"> is architected into high-level API interactions through its </w:t>
       </w:r>
-      <w:proofErr w:type="spellStart"/>
+      <w:r>
+        <w:rPr>
+          <w:i/>
+          <w:iCs/>
+        </w:rPr>
+        <w:t>FedML-API</w:t>
+      </w:r>
+      <w:r>
+        <w:t xml:space="preserve">, whereas the low-level functionality is realized by </w:t>
+      </w:r>
       <w:r>
         <w:rPr>
           <w:i/>
@@ -13983,18 +13948,19 @@
         </w:rPr>
         <w:t>FedML</w:t>
       </w:r>
-      <w:proofErr w:type="spellEnd"/>
-      <w:r>
-        <w:rPr>
-          <w:i/>
-          <w:iCs/>
-        </w:rPr>
-        <w:t>-API</w:t>
-      </w:r>
-      <w:r>
-        <w:t xml:space="preserve">, whereas the low-level functionality is realized by </w:t>
-      </w:r>
-      <w:proofErr w:type="spellStart"/>
+      <w:r>
+        <w:t xml:space="preserve">-core to allow convenient implementation of distributed algorithms by users. This library also includes a real-world module for training on smartphones, called </w:t>
+      </w:r>
+      <w:r>
+        <w:rPr>
+          <w:i/>
+          <w:iCs/>
+        </w:rPr>
+        <w:t>FedML-Mobile</w:t>
+      </w:r>
+      <w:r>
+        <w:t xml:space="preserve">. Using such cryptographic primitives, standardized benchmarks can enforce privacy, security, and robustness, ensuring fair comparisons. </w:t>
+      </w:r>
       <w:r>
         <w:rPr>
           <w:i/>
@@ -14002,11 +13968,15 @@
         </w:rPr>
         <w:t>FedML</w:t>
       </w:r>
-      <w:proofErr w:type="spellEnd"/>
-      <w:r>
-        <w:t xml:space="preserve">-core to allow convenient implementation of distributed algorithms by users. This library also includes a real-world module for training on smartphones, called </w:t>
-      </w:r>
-      <w:proofErr w:type="spellStart"/>
+      <w:r>
+        <w:t xml:space="preserve"> is designed to encourage community contributions that push the boundaries of what it can do. In design, the critical requirements are met for federated learning research by which researchers can prototype new algorithms and evaluate them on a common fair platform with consistent datasets and experimental settings. The broad support of computing paradigms by the library will make it applicable in different research scenarios, from huge-scale distributed systems to resource-constrained mobile </w:t>
+      </w:r>
+      <w:r>
+        <w:t>devices. This</w:t>
+      </w:r>
+      <w:r>
+        <w:t xml:space="preserve"> flexible design of the API allows researchers to extend and customize the library for their specific needs. Standard benchmarks enable trustworthy comparisons of the performance of different algorithms. Moreover, </w:t>
+      </w:r>
       <w:r>
         <w:rPr>
           <w:i/>
@@ -14014,18 +13984,15 @@
         </w:rPr>
         <w:t>FedML</w:t>
       </w:r>
-      <w:proofErr w:type="spellEnd"/>
-      <w:r>
-        <w:rPr>
-          <w:i/>
-          <w:iCs/>
-        </w:rPr>
-        <w:t>-Mobile</w:t>
-      </w:r>
-      <w:r>
-        <w:t xml:space="preserve">. Using such cryptographic primitives, standardized benchmarks can enforce privacy, security, and robustness, ensuring fair comparisons. </w:t>
-      </w:r>
-      <w:proofErr w:type="spellStart"/>
+      <w:r>
+        <w:t xml:space="preserve"> is not only robust in terms of privacy and security in FL but also applies advanced cryptographic techniques that ensure user data is secure to the level of model robustness. FedML follows a community-driven approach and is always changing and extending its features. New improvements are regularly updated based on feedback and contributions from global researchers. Such a collaborative effort helps push the frontiers of </w:t>
+      </w:r>
+      <w:r>
+        <w:t>FL</w:t>
+      </w:r>
+      <w:r>
+        <w:t xml:space="preserve"> and ensures that </w:t>
+      </w:r>
       <w:r>
         <w:rPr>
           <w:i/>
@@ -14033,51 +14000,6 @@
         </w:rPr>
         <w:t>FedML</w:t>
       </w:r>
-      <w:proofErr w:type="spellEnd"/>
-      <w:r>
-        <w:t xml:space="preserve"> is designed to encourage community contributions that push the boundaries of what it can do. In design, the critical requirements are met for federated learning research by which researchers can prototype new algorithms and evaluate them on a common fair platform with consistent datasets and experimental settings. The broad support of computing paradigms by the library will make it applicable in different research scenarios, from huge-scale distributed systems to resource-constrained mobile </w:t>
-      </w:r>
-      <w:r>
-        <w:t>devices. This</w:t>
-      </w:r>
-      <w:r>
-        <w:t xml:space="preserve"> flexible design of the API allows researchers to extend and customize the library for their specific needs. Standard benchmarks enable trustworthy comparisons of the performance of different algorithms. Moreover, </w:t>
-      </w:r>
-      <w:proofErr w:type="spellStart"/>
-      <w:r>
-        <w:rPr>
-          <w:i/>
-          <w:iCs/>
-        </w:rPr>
-        <w:t>FedML</w:t>
-      </w:r>
-      <w:proofErr w:type="spellEnd"/>
-      <w:r>
-        <w:t xml:space="preserve"> is not only robust in terms of privacy and security in FL but also applies advanced cryptographic techniques that ensure user data is secure to the level of model robustness. </w:t>
-      </w:r>
-      <w:proofErr w:type="spellStart"/>
-      <w:r>
-        <w:t>FedML</w:t>
-      </w:r>
-      <w:proofErr w:type="spellEnd"/>
-      <w:r>
-        <w:t xml:space="preserve"> follows a community-driven approach and is always changing and extending its features. New improvements are regularly updated based on feedback and contributions from global researchers. Such a collaborative effort helps push the frontiers of </w:t>
-      </w:r>
-      <w:r>
-        <w:t>FL</w:t>
-      </w:r>
-      <w:r>
-        <w:t xml:space="preserve"> and ensures that </w:t>
-      </w:r>
-      <w:proofErr w:type="spellStart"/>
-      <w:r>
-        <w:rPr>
-          <w:i/>
-          <w:iCs/>
-        </w:rPr>
-        <w:t>FedML</w:t>
-      </w:r>
-      <w:proofErr w:type="spellEnd"/>
       <w:r>
         <w:t xml:space="preserve"> retains its leading status in research and development.</w:t>
       </w:r>
@@ -14198,59 +14120,32 @@
       <w:r>
         <w:t xml:space="preserve"> settings. This way, it has proven to be an excellent tool for experimenting with FL in different configurations and computational paradigms. The important abstractions and functionalities inside Flower are the high-level API interactions in the part represented by </w:t>
       </w:r>
-      <w:proofErr w:type="spellStart"/>
-      <w:r>
-        <w:rPr>
-          <w:i/>
-          <w:iCs/>
-        </w:rPr>
-        <w:t>FedML</w:t>
-      </w:r>
-      <w:proofErr w:type="spellEnd"/>
-      <w:r>
-        <w:rPr>
-          <w:i/>
-          <w:iCs/>
-        </w:rPr>
-        <w:t>-API</w:t>
+      <w:r>
+        <w:rPr>
+          <w:i/>
+          <w:iCs/>
+        </w:rPr>
+        <w:t>FedML-API</w:t>
       </w:r>
       <w:r>
         <w:t xml:space="preserve">, and low-level functionality in the part represented by </w:t>
       </w:r>
-      <w:proofErr w:type="spellStart"/>
-      <w:r>
-        <w:rPr>
-          <w:i/>
-          <w:iCs/>
-        </w:rPr>
-        <w:t>FedML</w:t>
-      </w:r>
-      <w:proofErr w:type="spellEnd"/>
-      <w:r>
-        <w:rPr>
-          <w:i/>
-          <w:iCs/>
-        </w:rPr>
-        <w:t>-Core</w:t>
+      <w:r>
+        <w:rPr>
+          <w:i/>
+          <w:iCs/>
+        </w:rPr>
+        <w:t>FedML-Core</w:t>
       </w:r>
       <w:r>
         <w:t xml:space="preserve">. This makes it easier for the users to program distributed algorithms. It also has an on-device training capability for smartphones with cryptographic techniques to guarantee privacy, security, and robustness called </w:t>
       </w:r>
-      <w:proofErr w:type="spellStart"/>
-      <w:r>
-        <w:rPr>
-          <w:i/>
-          <w:iCs/>
-        </w:rPr>
-        <w:t>FedML</w:t>
-      </w:r>
-      <w:proofErr w:type="spellEnd"/>
-      <w:r>
-        <w:rPr>
-          <w:i/>
-          <w:iCs/>
-        </w:rPr>
-        <w:t>-Mobile</w:t>
+      <w:r>
+        <w:rPr>
+          <w:i/>
+          <w:iCs/>
+        </w:rPr>
+        <w:t>FedML-Mobile</w:t>
       </w:r>
       <w:r>
         <w:t>. This is a framework motivating the community's contribution continuously to increase the power of it. The architecture of Flower allows a transparent, seamless transition for researchers from simulation to deployment on real devices. With heterogeneous client support and scalable infrastructure, Flower becomes a tool absolutely necessary in the hands of the researcher when FL investigation is performed so that the gap between theory and practice may be addressed.</w:t>
@@ -15257,7 +15152,7 @@
           <w:noProof/>
         </w:rPr>
         <w:drawing>
-          <wp:inline distT="0" distB="0" distL="0" distR="0" wp14:anchorId="4713C98B" wp14:editId="7B84129C">
+          <wp:inline distT="0" distB="0" distL="0" distR="0" wp14:anchorId="4713C98B" wp14:editId="35436B3D">
             <wp:extent cx="2289612" cy="1947525"/>
             <wp:effectExtent l="0" t="0" r="0" b="0"/>
             <wp:docPr id="1818512653" name="Picture 7" descr="A black and white text&#10;&#10;Description automatically generated"/>
@@ -15903,7 +15798,7 @@
         </w:rPr>
         <w:lastRenderedPageBreak/>
         <w:drawing>
-          <wp:inline distT="0" distB="0" distL="0" distR="0" wp14:anchorId="0DFA2440" wp14:editId="642506D5">
+          <wp:inline distT="0" distB="0" distL="0" distR="0" wp14:anchorId="0DFA2440" wp14:editId="3FBF9EFF">
             <wp:extent cx="2501415" cy="1952154"/>
             <wp:effectExtent l="0" t="0" r="0" b="0"/>
             <wp:docPr id="1976989671" name="Picture 5" descr="A white text with black text&#10;&#10;Description automatically generated with medium confidence"/>
@@ -16280,7 +16175,7 @@
           <w:noProof/>
         </w:rPr>
         <w:drawing>
-          <wp:inline distT="0" distB="0" distL="0" distR="0" wp14:anchorId="64470A7F" wp14:editId="3EB941FB">
+          <wp:inline distT="0" distB="0" distL="0" distR="0" wp14:anchorId="64470A7F" wp14:editId="11BAA103">
             <wp:extent cx="2844712" cy="1643676"/>
             <wp:effectExtent l="0" t="0" r="0" b="0"/>
             <wp:docPr id="1565202648" name="Picture 6" descr="A white text with black text&#10;&#10;Description automatically generated"/>
@@ -17510,7 +17405,7 @@
           <w:noProof/>
         </w:rPr>
         <w:drawing>
-          <wp:inline distT="0" distB="0" distL="0" distR="0" wp14:anchorId="3A10E7CD" wp14:editId="7990AFE8">
+          <wp:inline distT="0" distB="0" distL="0" distR="0" wp14:anchorId="3A10E7CD" wp14:editId="2EE7E7F6">
             <wp:extent cx="5277473" cy="2290988"/>
             <wp:effectExtent l="0" t="0" r="0" b="0"/>
             <wp:docPr id="1303438251" name="Picture 7" descr="A screenshot of a computer&#10;&#10;Description automatically generated"/>
@@ -17747,7 +17642,6 @@
       <w:r>
         <w:t xml:space="preserve"> and </w:t>
       </w:r>
-      <w:proofErr w:type="spellStart"/>
       <w:r>
         <w:rPr>
           <w:i/>
@@ -17755,7 +17649,6 @@
         </w:rPr>
         <w:t>Keras</w:t>
       </w:r>
-      <w:proofErr w:type="spellEnd"/>
       <w:r>
         <w:t>. It is a multi-class classification model distributed to client devices. Clients train the model locally over their data and hence maintain raw data on the device. It sent model updates back to the server, which aggregated these updates with the method of federated averaging. To ensure greater privacy, security measures included differential privacy and SSL encryption, though the adoption of these was optional. The system further contained an alternate questionnaire and an optional chatbot that assisted in the collection of more information besides supporting the user.</w:t>
       </w:r>
@@ -21734,12 +21627,10 @@
         </w:numPr>
       </w:pPr>
       <w:bookmarkStart w:id="51" w:name="_Toc173755924"/>
-      <w:proofErr w:type="spellStart"/>
       <w:r>
         <w:t>FedML</w:t>
       </w:r>
       <w:bookmarkEnd w:id="51"/>
-      <w:proofErr w:type="spellEnd"/>
     </w:p>
     <w:p>
       <w:pPr>
@@ -21748,7 +21639,6 @@
         <w:ind w:left="540" w:right="332" w:firstLine="470"/>
         <w:jc w:val="both"/>
       </w:pPr>
-      <w:proofErr w:type="spellStart"/>
       <w:r>
         <w:rPr>
           <w:i/>
@@ -21756,17 +21646,8 @@
         </w:rPr>
         <w:t>FedML</w:t>
       </w:r>
-      <w:proofErr w:type="spellEnd"/>
-      <w:r>
-        <w:t xml:space="preserve"> offers clear documentation and tutorials for deploying its experiments (</w:t>
-      </w:r>
-      <w:proofErr w:type="spellStart"/>
-      <w:r>
-        <w:t>FedML</w:t>
-      </w:r>
-      <w:proofErr w:type="spellEnd"/>
-      <w:r>
-        <w:t xml:space="preserve">, 2023). It also has a broad support community on Slack. Several of its repositories contain code that has been used in real-world settings and academic publications. Two tutorials were evaluated </w:t>
+      <w:r>
+        <w:t xml:space="preserve"> offers clear documentation and tutorials for deploying its experiments (FedML, 2023). It also has a broad support community on Slack. Several of its repositories contain code that has been used in real-world settings and academic publications. Two tutorials were evaluated </w:t>
       </w:r>
       <w:r>
         <w:rPr>
@@ -21807,19 +21688,15 @@
       <w:r>
         <w:t xml:space="preserve">The Heart Disease Example uses federated learning on a distributed Heart Disease dataset to illustrate its use in healthcare. The dataset is distributed across four </w:t>
       </w:r>
-      <w:proofErr w:type="spellStart"/>
-      <w:r>
-        <w:t>centers</w:t>
-      </w:r>
-      <w:proofErr w:type="spellEnd"/>
+      <w:r>
+        <w:t>centres</w:t>
+      </w:r>
       <w:r>
         <w:t xml:space="preserve">: Cleveland, Hungary, Switzerland, and Long Beach V. The dataset holds data specific to each </w:t>
       </w:r>
-      <w:proofErr w:type="spellStart"/>
-      <w:r>
-        <w:t>center</w:t>
-      </w:r>
-      <w:proofErr w:type="spellEnd"/>
+      <w:r>
+        <w:t>centre</w:t>
+      </w:r>
       <w:r>
         <w:t>. Experiments were run using a binary classification model over 10 communication rounds with FedAvg as the optimizer. The performance of the model, with respect to the Area Under the Curve (AUC), stabilizes around 0.7396, demonstrating the capability to handle binary classes.</w:t>
       </w:r>
@@ -21836,27 +21713,45 @@
       </w:r>
       <w:proofErr w:type="spellStart"/>
       <w:r>
+        <w:rPr>
+          <w:i/>
+          <w:iCs/>
+        </w:rPr>
         <w:t>PySyft</w:t>
       </w:r>
       <w:proofErr w:type="spellEnd"/>
       <w:r>
-        <w:t xml:space="preserve">, FATE, and Flower, </w:t>
-      </w:r>
-      <w:proofErr w:type="spellStart"/>
-      <w:r>
+        <w:t xml:space="preserve">, </w:t>
+      </w:r>
+      <w:r>
+        <w:rPr>
+          <w:i/>
+          <w:iCs/>
+        </w:rPr>
+        <w:t>FATE</w:t>
+      </w:r>
+      <w:r>
+        <w:t xml:space="preserve">, and </w:t>
+      </w:r>
+      <w:r>
+        <w:rPr>
+          <w:i/>
+          <w:iCs/>
+        </w:rPr>
+        <w:t>Flower</w:t>
+      </w:r>
+      <w:r>
+        <w:t xml:space="preserve">, </w:t>
+      </w:r>
+      <w:r>
+        <w:rPr>
+          <w:i/>
+          <w:iCs/>
+        </w:rPr>
         <w:t>FedML</w:t>
       </w:r>
-      <w:proofErr w:type="spellEnd"/>
-      <w:r>
-        <w:t xml:space="preserve"> offers a platform for project management (open.fedml.ai); however, this feature was not evaluated due to time constraints. After evaluation, </w:t>
-      </w:r>
-      <w:proofErr w:type="spellStart"/>
-      <w:r>
-        <w:t>FedML</w:t>
-      </w:r>
-      <w:proofErr w:type="spellEnd"/>
-      <w:r>
-        <w:t xml:space="preserve"> appears to be the closest to real-world settings, as evidenced by its GitHub repository.</w:t>
+      <w:r>
+        <w:t xml:space="preserve"> offers a platform for project management (open.fedml.ai); however, this feature was not evaluated due to time constraints. After evaluation, FedML appears to be the closest to real-world settings, as evidenced by its GitHub repository.</w:t>
       </w:r>
     </w:p>
     <w:p>
@@ -21872,6 +21767,336 @@
         <w:t>TensorFlow Federated</w:t>
       </w:r>
       <w:bookmarkEnd w:id="52"/>
+    </w:p>
+    <w:p>
+      <w:pPr>
+        <w:pStyle w:val="BodyText"/>
+        <w:spacing w:line="360" w:lineRule="auto"/>
+        <w:ind w:left="540" w:right="332" w:firstLine="470"/>
+        <w:jc w:val="both"/>
+      </w:pPr>
+      <w:r>
+        <w:t>T</w:t>
+      </w:r>
+      <w:r>
+        <w:t>he last FL framework reviewed</w:t>
+      </w:r>
+      <w:r>
+        <w:t>,</w:t>
+      </w:r>
+      <w:r>
+        <w:t xml:space="preserve"> TFF, presents </w:t>
+      </w:r>
+      <w:r>
+        <w:t>a comprehensive GitHub repository</w:t>
+      </w:r>
+      <w:r>
+        <w:t>,</w:t>
+      </w:r>
+      <w:r>
+        <w:t xml:space="preserve"> w</w:t>
+      </w:r>
+      <w:r>
+        <w:t>ith</w:t>
+      </w:r>
+      <w:r>
+        <w:t xml:space="preserve"> documentation and tutorial</w:t>
+      </w:r>
+      <w:r>
+        <w:t>s</w:t>
+      </w:r>
+      <w:r>
+        <w:t xml:space="preserve"> </w:t>
+      </w:r>
+      <w:r>
+        <w:t>that are easy to follow</w:t>
+      </w:r>
+      <w:r>
+        <w:t>.</w:t>
+      </w:r>
+      <w:r>
+        <w:t xml:space="preserve"> </w:t>
+      </w:r>
+      <w:r>
+        <w:t>The tutorials</w:t>
+      </w:r>
+      <w:r>
+        <w:t xml:space="preserve"> are JNs </w:t>
+      </w:r>
+      <w:r>
+        <w:t xml:space="preserve">that can be run on a </w:t>
+      </w:r>
+      <w:r>
+        <w:rPr>
+          <w:i/>
+          <w:iCs/>
+        </w:rPr>
+        <w:t xml:space="preserve">Google </w:t>
+      </w:r>
+      <w:proofErr w:type="spellStart"/>
+      <w:r>
+        <w:rPr>
+          <w:i/>
+          <w:iCs/>
+        </w:rPr>
+        <w:t>Colab</w:t>
+      </w:r>
+      <w:proofErr w:type="spellEnd"/>
+      <w:r>
+        <w:rPr>
+          <w:i/>
+          <w:iCs/>
+        </w:rPr>
+        <w:t xml:space="preserve"> </w:t>
+      </w:r>
+      <w:r>
+        <w:t>or downloaded to a</w:t>
+      </w:r>
+      <w:r>
+        <w:t xml:space="preserve"> local</w:t>
+      </w:r>
+      <w:r>
+        <w:t xml:space="preserve"> computer </w:t>
+      </w:r>
+      <w:r>
+        <w:t>for exploration</w:t>
+      </w:r>
+      <w:r>
+        <w:t>, there are a total of twenty tutorials</w:t>
+      </w:r>
+      <w:r>
+        <w:t xml:space="preserve"> only </w:t>
+      </w:r>
+      <w:r>
+        <w:lastRenderedPageBreak/>
+        <w:t>two were selected for evaluation</w:t>
+      </w:r>
+      <w:r>
+        <w:t xml:space="preserve">. TFF offers </w:t>
+      </w:r>
+      <w:r>
+        <w:t>a robust package</w:t>
+      </w:r>
+      <w:r>
+        <w:t xml:space="preserve"> divided in two layers</w:t>
+      </w:r>
+      <w:r>
+        <w:t>, FL and Federated Core</w:t>
+      </w:r>
+      <w:r>
+        <w:t xml:space="preserve"> (FC)</w:t>
+      </w:r>
+      <w:r>
+        <w:t>.</w:t>
+      </w:r>
+      <w:r>
+        <w:t xml:space="preserve"> </w:t>
+      </w:r>
+      <w:r>
+        <w:t xml:space="preserve">The first layer provides high-level interfaces for integrating </w:t>
+      </w:r>
+      <w:r>
+        <w:rPr>
+          <w:i/>
+          <w:iCs/>
+        </w:rPr>
+        <w:t>Keras</w:t>
+      </w:r>
+      <w:r>
+        <w:t xml:space="preserve"> or </w:t>
+      </w:r>
+      <w:r>
+        <w:rPr>
+          <w:i/>
+          <w:iCs/>
+        </w:rPr>
+        <w:t>non-Keras</w:t>
+      </w:r>
+      <w:r>
+        <w:t xml:space="preserve"> machine learning models into the TFF framework. The second layer consists of lower-level interfaces that allow customization of algorithms by combining </w:t>
+      </w:r>
+      <w:r>
+        <w:rPr>
+          <w:i/>
+          <w:iCs/>
+        </w:rPr>
+        <w:t>TensorFlow</w:t>
+      </w:r>
+      <w:r>
+        <w:t xml:space="preserve"> with distributed communication operators</w:t>
+      </w:r>
+      <w:r>
+        <w:t xml:space="preserve"> (TensorFlow Federated, 2024)</w:t>
+      </w:r>
+      <w:r>
+        <w:t>.</w:t>
+      </w:r>
+      <w:r>
+        <w:t xml:space="preserve"> Evaluating the tutorials</w:t>
+      </w:r>
+      <w:r>
+        <w:t>,</w:t>
+      </w:r>
+      <w:r>
+        <w:t xml:space="preserve"> the first </w:t>
+      </w:r>
+      <w:r>
+        <w:t xml:space="preserve">focused on </w:t>
+      </w:r>
+      <w:r>
+        <w:t xml:space="preserve">image classification </w:t>
+      </w:r>
+      <w:r>
+        <w:t xml:space="preserve">in a FL setting and the second </w:t>
+      </w:r>
+      <w:r>
+        <w:t xml:space="preserve">demonstrated </w:t>
+      </w:r>
+      <w:r>
+        <w:t xml:space="preserve">how to build a FL </w:t>
+      </w:r>
+      <w:r>
+        <w:t>algorithm with TensorFlow.</w:t>
+      </w:r>
+    </w:p>
+    <w:p>
+      <w:pPr>
+        <w:pStyle w:val="BodyText"/>
+        <w:spacing w:line="360" w:lineRule="auto"/>
+        <w:ind w:left="540" w:right="332" w:firstLine="470"/>
+        <w:jc w:val="both"/>
+      </w:pPr>
+      <w:r>
+        <w:t xml:space="preserve">FL for image classification tutorial demonstrates how to use the TFF high-level </w:t>
+      </w:r>
+      <w:proofErr w:type="spellStart"/>
+      <w:proofErr w:type="gramStart"/>
+      <w:r>
+        <w:rPr>
+          <w:i/>
+          <w:iCs/>
+        </w:rPr>
+        <w:t>tff.learning</w:t>
+      </w:r>
+      <w:proofErr w:type="spellEnd"/>
+      <w:proofErr w:type="gramEnd"/>
+      <w:r>
+        <w:t xml:space="preserve"> API to perform federated learning on the EMNIST dataset, which is a federated version of the MNIST dataset. The process involves key steps: first, it prepares the non-</w:t>
+      </w:r>
+      <w:proofErr w:type="spellStart"/>
+      <w:r>
+        <w:t>i.i.d.</w:t>
+      </w:r>
+      <w:proofErr w:type="spellEnd"/>
+      <w:r>
+        <w:t xml:space="preserve"> data across multiple clients for federated learning. Then, a simple neural network is defined using </w:t>
+      </w:r>
+      <w:proofErr w:type="spellStart"/>
+      <w:proofErr w:type="gramStart"/>
+      <w:r>
+        <w:rPr>
+          <w:i/>
+          <w:iCs/>
+        </w:rPr>
+        <w:t>tf.keras</w:t>
+      </w:r>
+      <w:proofErr w:type="spellEnd"/>
+      <w:proofErr w:type="gramEnd"/>
+      <w:r>
+        <w:rPr>
+          <w:i/>
+          <w:iCs/>
+        </w:rPr>
+        <w:t xml:space="preserve"> </w:t>
+      </w:r>
+      <w:r>
+        <w:t xml:space="preserve">and is wrapped with TFF </w:t>
+      </w:r>
+      <w:proofErr w:type="spellStart"/>
+      <w:r>
+        <w:rPr>
+          <w:i/>
+          <w:iCs/>
+        </w:rPr>
+        <w:t>tff.learning.models.VariableModel</w:t>
+      </w:r>
+      <w:proofErr w:type="spellEnd"/>
+      <w:r>
+        <w:rPr>
+          <w:i/>
+          <w:iCs/>
+        </w:rPr>
+        <w:t>.</w:t>
+      </w:r>
+      <w:r>
+        <w:t xml:space="preserve"> The model is trained using the </w:t>
+      </w:r>
+      <w:r>
+        <w:rPr>
+          <w:i/>
+          <w:iCs/>
+        </w:rPr>
+        <w:t>FedAvg</w:t>
+      </w:r>
+      <w:r>
+        <w:t xml:space="preserve"> algorithm, which is implemented to operate over several training rounds in a federated setup. Finally, the tutorial concludes by evaluating the model's performance using federated evaluation methods, focusing on accuracy and loss metrics for both training and test datasets.</w:t>
+      </w:r>
+    </w:p>
+    <w:p>
+      <w:pPr>
+        <w:pStyle w:val="BodyText"/>
+        <w:spacing w:line="360" w:lineRule="auto"/>
+        <w:ind w:left="540" w:right="332" w:firstLine="470"/>
+        <w:jc w:val="both"/>
+      </w:pPr>
+      <w:r>
+        <w:t xml:space="preserve">Building your own FL algorithm with TFF tutorial, offers an in-depth look at constructing a custom FL algorithm using TFF lower-level FC, which allows greater control over the learning process. It starts by explaining the four main components of federated learning: server-to-client broadcast, client update, client-to-server upload, and server update. The tutorial explains how to create custom federated algorithms beyond the standard APIs by using TFF low-level interfaces. A basic </w:t>
+      </w:r>
+      <w:r>
+        <w:rPr>
+          <w:i/>
+          <w:iCs/>
+        </w:rPr>
+        <w:t>FedAvg</w:t>
+      </w:r>
+      <w:r>
+        <w:t xml:space="preserve"> algorithm was developed by defining the </w:t>
+      </w:r>
+      <w:proofErr w:type="spellStart"/>
+      <w:r>
+        <w:rPr>
+          <w:i/>
+          <w:iCs/>
+        </w:rPr>
+        <w:t>initialize_fn</w:t>
+      </w:r>
+      <w:proofErr w:type="spellEnd"/>
+      <w:r>
+        <w:t xml:space="preserve"> and </w:t>
+      </w:r>
+      <w:proofErr w:type="spellStart"/>
+      <w:r>
+        <w:rPr>
+          <w:i/>
+          <w:iCs/>
+        </w:rPr>
+        <w:t>next_fn</w:t>
+      </w:r>
+      <w:proofErr w:type="spellEnd"/>
+      <w:r>
+        <w:t xml:space="preserve"> functions, which integrate TensorFlow operations within the federated communication process. The tutorial wraps up by combining these elements into a custom iterative process for federated learning, including an evaluation of the model performance after a few training rounds.</w:t>
+      </w:r>
+    </w:p>
+    <w:p>
+      <w:pPr>
+        <w:pStyle w:val="BodyText"/>
+        <w:spacing w:line="360" w:lineRule="auto"/>
+        <w:ind w:left="540" w:right="332" w:firstLine="470"/>
+        <w:jc w:val="both"/>
+      </w:pPr>
+      <w:r>
+        <w:t>Summarizing TFF, it is likely the most robust FL framework, but its tutorials are more suited to academic scenarios and are far from real-world applications.</w:t>
+      </w:r>
     </w:p>
     <w:p>
       <w:pPr>
@@ -22870,11 +23095,9 @@
       <w:pPr>
         <w:ind w:left="567"/>
       </w:pPr>
-      <w:proofErr w:type="spellStart"/>
       <w:r>
         <w:t>FedML</w:t>
       </w:r>
-      <w:proofErr w:type="spellEnd"/>
       <w:r>
         <w:t xml:space="preserve"> (20</w:t>
       </w:r>
@@ -22884,21 +23107,12 @@
       <w:r>
         <w:t>). </w:t>
       </w:r>
-      <w:proofErr w:type="spellStart"/>
-      <w:r>
-        <w:rPr>
-          <w:i/>
-          <w:iCs/>
-        </w:rPr>
-        <w:t>FedML</w:t>
-      </w:r>
-      <w:proofErr w:type="spellEnd"/>
-      <w:r>
-        <w:rPr>
-          <w:i/>
-          <w:iCs/>
-        </w:rPr>
-        <w:t>-AI</w:t>
+      <w:r>
+        <w:rPr>
+          <w:i/>
+          <w:iCs/>
+        </w:rPr>
+        <w:t>FedML-AI</w:t>
       </w:r>
       <w:r>
         <w:t xml:space="preserve">. </w:t>
@@ -22932,6 +23146,89 @@
       <w:r>
         <w:t>(Accessed: 12 June 2024).</w:t>
       </w:r>
+    </w:p>
+    <w:p>
+      <w:pPr>
+        <w:ind w:left="567"/>
+      </w:pPr>
+    </w:p>
+    <w:p>
+      <w:pPr>
+        <w:ind w:left="567"/>
+      </w:pPr>
+      <w:r>
+        <w:t>TensorFlow Federated</w:t>
+      </w:r>
+      <w:r>
+        <w:t xml:space="preserve"> (20</w:t>
+      </w:r>
+      <w:r>
+        <w:t>2</w:t>
+      </w:r>
+      <w:r>
+        <w:t>4</w:t>
+      </w:r>
+      <w:r>
+        <w:t>). </w:t>
+      </w:r>
+      <w:r>
+        <w:rPr>
+          <w:i/>
+          <w:iCs/>
+        </w:rPr>
+        <w:t>google-parfait/</w:t>
+      </w:r>
+      <w:proofErr w:type="spellStart"/>
+      <w:r>
+        <w:rPr>
+          <w:i/>
+          <w:iCs/>
+        </w:rPr>
+        <w:t>tensorflow</w:t>
+      </w:r>
+      <w:proofErr w:type="spellEnd"/>
+      <w:r>
+        <w:rPr>
+          <w:i/>
+          <w:iCs/>
+        </w:rPr>
+        <w:t>-federated</w:t>
+      </w:r>
+      <w:r>
+        <w:t xml:space="preserve">. </w:t>
+      </w:r>
+      <w:r>
+        <w:t>GitHub</w:t>
+      </w:r>
+      <w:r>
+        <w:t>.</w:t>
+      </w:r>
+      <w:r>
+        <w:t xml:space="preserve"> </w:t>
+      </w:r>
+      <w:r>
+        <w:t>Available at:</w:t>
+      </w:r>
+      <w:r>
+        <w:t xml:space="preserve"> </w:t>
+      </w:r>
+      <w:r>
+        <w:t>https://github.com/google-parfait/tensorflow-federated.</w:t>
+      </w:r>
+    </w:p>
+    <w:p>
+      <w:pPr>
+        <w:ind w:left="567"/>
+      </w:pPr>
+      <w:r>
+        <w:lastRenderedPageBreak/>
+        <w:t>(Accessed: 12 June 2024).</w:t>
+      </w:r>
+    </w:p>
+    <w:p>
+      <w:pPr>
+        <w:ind w:left="567"/>
+      </w:pPr>
     </w:p>
     <w:p>
       <w:pPr>
@@ -22959,11 +23256,7 @@
         <w:t>Federated Learning in AI4EOSC</w:t>
       </w:r>
       <w:r>
-        <w:t xml:space="preserve">. [online] Available at: </w:t>
-      </w:r>
-      <w:r>
-        <w:lastRenderedPageBreak/>
-        <w:t>https://www.youtube.com/watch?v=FrgVummLNbU [Accessed 10 May 2024].</w:t>
+        <w:t>. [online] Available at: https://www.youtube.com/watch?v=FrgVummLNbU [Accessed 10 May 2024].</w:t>
       </w:r>
     </w:p>
     <w:p>
@@ -23303,6 +23596,7 @@
         <w:rPr>
           <w:noProof/>
         </w:rPr>
+        <w:lastRenderedPageBreak/>
         <w:drawing>
           <wp:inline distT="0" distB="0" distL="0" distR="0" wp14:anchorId="609D6F34" wp14:editId="14A6E183">
             <wp:extent cx="4643759" cy="2059936"/>
@@ -23391,11 +23685,7 @@
         <w:jc w:val="both"/>
       </w:pPr>
       <w:r>
-        <w:t xml:space="preserve">To log in as the data owner, the credentials were changed. By default, the email and password </w:t>
-      </w:r>
-      <w:r>
-        <w:lastRenderedPageBreak/>
-        <w:t xml:space="preserve">are set. To customize them, it was necessary to adjust the </w:t>
+        <w:t xml:space="preserve">To log in as the data owner, the credentials were changed. By default, the email and password are set. To customize them, it was necessary to adjust the </w:t>
       </w:r>
       <w:proofErr w:type="spellStart"/>
       <w:r>
@@ -23653,6 +23943,7 @@
         <w:rPr>
           <w:noProof/>
         </w:rPr>
+        <w:lastRenderedPageBreak/>
         <w:drawing>
           <wp:inline distT="0" distB="0" distL="0" distR="0" wp14:anchorId="7681050E" wp14:editId="54B69B20">
             <wp:extent cx="3124820" cy="2537064"/>
@@ -23735,7 +24026,6 @@
         <w:jc w:val="both"/>
       </w:pPr>
       <w:r>
-        <w:lastRenderedPageBreak/>
         <w:t>T</w:t>
       </w:r>
       <w:r>
@@ -23997,6 +24287,7 @@
         <w:rPr>
           <w:noProof/>
         </w:rPr>
+        <w:lastRenderedPageBreak/>
         <w:drawing>
           <wp:inline distT="0" distB="0" distL="0" distR="0" wp14:anchorId="5D44C562" wp14:editId="5D0FFB36">
             <wp:extent cx="3028154" cy="2415496"/>
@@ -24097,9 +24388,8 @@
         <w:rPr>
           <w:noProof/>
         </w:rPr>
-        <w:lastRenderedPageBreak/>
         <w:drawing>
-          <wp:inline distT="0" distB="0" distL="0" distR="0" wp14:anchorId="2F6487AA" wp14:editId="4CA1E310">
+          <wp:inline distT="0" distB="0" distL="0" distR="0" wp14:anchorId="2F6487AA" wp14:editId="5850CD7C">
             <wp:extent cx="5145886" cy="3891349"/>
             <wp:effectExtent l="0" t="0" r="0" b="0"/>
             <wp:docPr id="2048555131" name="Picture 7" descr="A screenshot of a computer program&#10;&#10;Description automatically generated"/>
@@ -24234,6 +24524,7 @@
         <w:rPr>
           <w:noProof/>
         </w:rPr>
+        <w:lastRenderedPageBreak/>
         <w:drawing>
           <wp:inline distT="0" distB="0" distL="0" distR="0" wp14:anchorId="1DC467CD" wp14:editId="41CD354C">
             <wp:extent cx="3756029" cy="1358386"/>
@@ -24321,9 +24612,8 @@
         <w:rPr>
           <w:noProof/>
         </w:rPr>
-        <w:lastRenderedPageBreak/>
         <w:drawing>
-          <wp:inline distT="0" distB="0" distL="0" distR="0" wp14:anchorId="0CF4E9A5" wp14:editId="4ECDEA49">
+          <wp:inline distT="0" distB="0" distL="0" distR="0" wp14:anchorId="0CF4E9A5" wp14:editId="0A68249A">
             <wp:extent cx="4061130" cy="2690345"/>
             <wp:effectExtent l="0" t="0" r="0" b="0"/>
             <wp:docPr id="952514470" name="Picture 9" descr="A screenshot of a computer program&#10;&#10;Description automatically generated"/>
@@ -24412,8 +24702,9 @@
         <w:rPr>
           <w:noProof/>
         </w:rPr>
+        <w:lastRenderedPageBreak/>
         <w:drawing>
-          <wp:inline distT="0" distB="0" distL="0" distR="0" wp14:anchorId="1109AF8B" wp14:editId="34A8E7B5">
+          <wp:inline distT="0" distB="0" distL="0" distR="0" wp14:anchorId="1109AF8B" wp14:editId="68CC8DC8">
             <wp:extent cx="4088989" cy="4561429"/>
             <wp:effectExtent l="0" t="0" r="6985" b="0"/>
             <wp:docPr id="1281257125" name="Picture 10" descr="A screenshot of a computer screen&#10;&#10;Description automatically generated"/>
@@ -24579,11 +24870,7 @@
         <w:t>start clone the repositories</w:t>
       </w:r>
       <w:r>
-        <w:t xml:space="preserve">, it is recommended to </w:t>
-      </w:r>
-      <w:r>
-        <w:lastRenderedPageBreak/>
-        <w:t>create environments to avoid any dependency conflict when installing packages.</w:t>
+        <w:t>, it is recommended to create environments to avoid any dependency conflict when installing packages.</w:t>
       </w:r>
     </w:p>
     <w:p>
@@ -24649,6 +24936,7 @@
         <w:rPr>
           <w:sz w:val="18"/>
         </w:rPr>
+        <w:lastRenderedPageBreak/>
         <w:t>Figure 10.2.1</w:t>
       </w:r>
       <w:r>
@@ -24784,7 +25072,6 @@
         <w:rPr>
           <w:noProof/>
         </w:rPr>
-        <w:lastRenderedPageBreak/>
         <w:drawing>
           <wp:inline distT="0" distB="0" distL="0" distR="0" wp14:anchorId="7BB9FDB9" wp14:editId="5EED17BF">
             <wp:extent cx="4987320" cy="3040202"/>
@@ -24916,7 +25203,11 @@
         <w:t>-from-centralized-to-federated</w:t>
       </w:r>
       <w:r>
-        <w:t xml:space="preserve"> demonstrates how to transition a machine learning project from a centralized setup to a federated learning setup using Flower and </w:t>
+        <w:t xml:space="preserve"> demonstrates how to transition a </w:t>
+      </w:r>
+      <w:r>
+        <w:lastRenderedPageBreak/>
+        <w:t xml:space="preserve">machine learning project from a centralized setup to a federated learning setup using Flower and </w:t>
       </w:r>
       <w:proofErr w:type="spellStart"/>
       <w:r>
@@ -24945,7 +25236,6 @@
         <w:rPr>
           <w:noProof/>
         </w:rPr>
-        <w:lastRenderedPageBreak/>
         <w:drawing>
           <wp:inline distT="0" distB="0" distL="0" distR="0" wp14:anchorId="4B02690E" wp14:editId="4B67AF37">
             <wp:extent cx="4584821" cy="1033088"/>
@@ -25062,6 +25352,7 @@
         <w:rPr>
           <w:noProof/>
         </w:rPr>
+        <w:lastRenderedPageBreak/>
         <w:drawing>
           <wp:inline distT="0" distB="0" distL="0" distR="0" wp14:anchorId="09F54012" wp14:editId="12E8C419">
             <wp:extent cx="4577285" cy="6521361"/>
@@ -25181,13 +25472,10 @@
         </w:numPr>
       </w:pPr>
       <w:bookmarkStart w:id="76" w:name="_Toc173755947"/>
-      <w:proofErr w:type="spellStart"/>
-      <w:r>
-        <w:lastRenderedPageBreak/>
+      <w:r>
         <w:t>FedML</w:t>
       </w:r>
       <w:bookmarkEnd w:id="76"/>
-      <w:proofErr w:type="spellEnd"/>
     </w:p>
     <w:p>
       <w:pPr>
@@ -25259,6 +25547,7 @@
         <w:ind w:left="1276" w:right="539"/>
       </w:pPr>
       <w:r>
+        <w:lastRenderedPageBreak/>
         <w:t xml:space="preserve">First terminal </w:t>
       </w:r>
       <w:r>
@@ -25318,7 +25607,7 @@
           <w:noProof/>
         </w:rPr>
         <w:drawing>
-          <wp:inline distT="0" distB="0" distL="0" distR="0" wp14:anchorId="43E85AFA" wp14:editId="5E3D124B">
+          <wp:inline distT="0" distB="0" distL="0" distR="0" wp14:anchorId="43E85AFA" wp14:editId="2D5D2120">
             <wp:extent cx="5080573" cy="1723089"/>
             <wp:effectExtent l="0" t="0" r="6350" b="0"/>
             <wp:docPr id="1657310573" name="Picture 5" descr="A screenshot of a computer&#10;&#10;Description automatically generated"/>
@@ -25398,13 +25687,7 @@
         <w:rPr>
           <w:sz w:val="18"/>
         </w:rPr>
-        <w:t>example</w:t>
-      </w:r>
-      <w:r>
-        <w:rPr>
-          <w:sz w:val="18"/>
-        </w:rPr>
-        <w:t>.</w:t>
+        <w:t>example.</w:t>
       </w:r>
     </w:p>
     <w:p>
@@ -25426,6 +25709,7 @@
       <w:r>
         <w:t xml:space="preserve">For the </w:t>
       </w:r>
+      <w:proofErr w:type="gramStart"/>
       <w:r>
         <w:rPr>
           <w:i/>
@@ -25433,6 +25717,7 @@
         </w:rPr>
         <w:t>Heart Disease</w:t>
       </w:r>
+      <w:proofErr w:type="gramEnd"/>
       <w:r>
         <w:rPr>
           <w:i/>
@@ -25568,9 +25853,8 @@
         <w:rPr>
           <w:noProof/>
         </w:rPr>
-        <w:lastRenderedPageBreak/>
         <w:drawing>
-          <wp:inline distT="0" distB="0" distL="0" distR="0" wp14:anchorId="48489755" wp14:editId="4AE8C0E6">
+          <wp:inline distT="0" distB="0" distL="0" distR="0" wp14:anchorId="48489755" wp14:editId="362B11F8">
             <wp:extent cx="4885062" cy="2685059"/>
             <wp:effectExtent l="0" t="0" r="0" b="1270"/>
             <wp:docPr id="2027352771" name="Picture 6" descr="A screenshot of a computer&#10;&#10;Description automatically generated"/>

</xml_diff>